<commit_message>
simplify file paths and remove duplicate data files
</commit_message>
<xml_diff>
--- a/analysis/paper/paper.docx
+++ b/analysis/paper/paper.docx
@@ -7,19 +7,73 @@
         <w:pStyle w:val="Title"/>
       </w:pPr>
       <w:r>
-        <w:t xml:space="preserve">Title</w:t>
-      </w:r>
-      <w:r>
-        <w:t xml:space="preserve"> </w:t>
-      </w:r>
-      <w:r>
-        <w:t xml:space="preserve">Goes</w:t>
-      </w:r>
-      <w:r>
-        <w:t xml:space="preserve"> </w:t>
-      </w:r>
-      <w:r>
-        <w:t xml:space="preserve">Here</w:t>
+        <w:t xml:space="preserve">Late</w:t>
+      </w:r>
+      <w:r>
+        <w:t xml:space="preserve"> </w:t>
+      </w:r>
+      <w:r>
+        <w:t xml:space="preserve">Pleistocene</w:t>
+      </w:r>
+      <w:r>
+        <w:t xml:space="preserve"> </w:t>
+      </w:r>
+      <w:r>
+        <w:t xml:space="preserve">stone</w:t>
+      </w:r>
+      <w:r>
+        <w:t xml:space="preserve"> </w:t>
+      </w:r>
+      <w:r>
+        <w:t xml:space="preserve">artefact</w:t>
+      </w:r>
+      <w:r>
+        <w:t xml:space="preserve"> </w:t>
+      </w:r>
+      <w:r>
+        <w:t xml:space="preserve">technology</w:t>
+      </w:r>
+      <w:r>
+        <w:t xml:space="preserve"> </w:t>
+      </w:r>
+      <w:r>
+        <w:t xml:space="preserve">at</w:t>
+      </w:r>
+      <w:r>
+        <w:t xml:space="preserve"> </w:t>
+      </w:r>
+      <w:r>
+        <w:t xml:space="preserve">Mau</w:t>
+      </w:r>
+      <w:r>
+        <w:t xml:space="preserve"> </w:t>
+      </w:r>
+      <w:r>
+        <w:t xml:space="preserve">A,</w:t>
+      </w:r>
+      <w:r>
+        <w:t xml:space="preserve"> </w:t>
+      </w:r>
+      <w:r>
+        <w:t xml:space="preserve">Yen</w:t>
+      </w:r>
+      <w:r>
+        <w:t xml:space="preserve"> </w:t>
+      </w:r>
+      <w:r>
+        <w:t xml:space="preserve">Bai,</w:t>
+      </w:r>
+      <w:r>
+        <w:t xml:space="preserve"> </w:t>
+      </w:r>
+      <w:r>
+        <w:t xml:space="preserve">Norther</w:t>
+      </w:r>
+      <w:r>
+        <w:t xml:space="preserve"> </w:t>
+      </w:r>
+      <w:r>
+        <w:t xml:space="preserve">Vietnam</w:t>
       </w:r>
     </w:p>
     <w:p>
@@ -74,7 +128,7 @@
         <w:pStyle w:val="Date"/>
       </w:pPr>
       <w:r>
-        <w:t xml:space="preserve">03</w:t>
+        <w:t xml:space="preserve">11</w:t>
       </w:r>
       <w:r>
         <w:t xml:space="preserve"> </w:t>
@@ -222,79 +276,7 @@
         <w:pStyle w:val="FirstParagraph"/>
       </w:pPr>
       <w:r>
-        <w:t xml:space="preserve">Flaked stone artefacts from Southeast Asia typically lack visually distinctive and strongly</w:t>
-      </w:r>
-      <w:r>
-        <w:t xml:space="preserve"> </w:t>
-      </w:r>
-      <w:r>
-        <w:t xml:space="preserve">patterned forms, which can make them challenging to analyze and interpret. As a result,</w:t>
-      </w:r>
-      <w:r>
-        <w:t xml:space="preserve"> </w:t>
-      </w:r>
-      <w:r>
-        <w:t xml:space="preserve">many of the cultural dynamics of Pleistocene hunter-gatherers of this region are poorly</w:t>
-      </w:r>
-      <w:r>
-        <w:t xml:space="preserve"> </w:t>
-      </w:r>
-      <w:r>
-        <w:t xml:space="preserve">understood. We use 2D shape data to hypothesize a relationship between unretouched</w:t>
-      </w:r>
-      <w:r>
-        <w:t xml:space="preserve"> </w:t>
-      </w:r>
-      <w:r>
-        <w:t xml:space="preserve">flake shape and assemblage reduction intensity at Mau A, an early Holocene archaeo-</w:t>
-      </w:r>
-      <w:r>
-        <w:t xml:space="preserve"> </w:t>
-      </w:r>
-      <w:r>
-        <w:t xml:space="preserve">logical site in northern Vietnam. We apply a Principal Components Analysis to the flake</w:t>
-      </w:r>
-      <w:r>
-        <w:t xml:space="preserve"> </w:t>
-      </w:r>
-      <w:r>
-        <w:t xml:space="preserve">outlines to investigate shape variation throughout the reduction sequence (measured</w:t>
-      </w:r>
-      <w:r>
-        <w:t xml:space="preserve"> </w:t>
-      </w:r>
-      <w:r>
-        <w:t xml:space="preserve">by dorsal cortex coverage). We find that flake shape varies by reduction stage, primarily</w:t>
-      </w:r>
-      <w:r>
-        <w:t xml:space="preserve"> </w:t>
-      </w:r>
-      <w:r>
-        <w:t xml:space="preserve">through differences in flake length and width. Our results suggest that flake shape is</w:t>
-      </w:r>
-      <w:r>
-        <w:t xml:space="preserve"> </w:t>
-      </w:r>
-      <w:r>
-        <w:t xml:space="preserve">sensitive to assemblage reduction intensity, and may give useful comparative insights</w:t>
-      </w:r>
-      <w:r>
-        <w:t xml:space="preserve"> </w:t>
-      </w:r>
-      <w:r>
-        <w:t xml:space="preserve">when other attributes show little variation. These results are important for understanding</w:t>
-      </w:r>
-      <w:r>
-        <w:t xml:space="preserve"> </w:t>
-      </w:r>
-      <w:r>
-        <w:t xml:space="preserve">stone artefact assemblages from Southeast Asia which often yield little variation when</w:t>
-      </w:r>
-      <w:r>
-        <w:t xml:space="preserve"> </w:t>
-      </w:r>
-      <w:r>
-        <w:t xml:space="preserve">analysed with traditional approaches.</w:t>
+        <w:t xml:space="preserve">Flaked stone artefacts from Southeast Asia typically lack visually distinctive and strongly patterned forms, which can make them challenging to analyze and interpret. As a result, many of the cultural dynamics of Pleistocene hunter-gatherers of this region are poorly understood. We use 2D shape data to hypothesize a relationship between unretouched flake shape and assemblage reduction intensity at Mau A, an early Holocene archaeological site in northern Vietnam. We apply a Principal Components Analysis to the flake outlines to investigate shape variation throughout the reduction sequence (measured by dorsal cortex coverage). We find that flake shape varies by reduction stage, primarily through differences in flake length and width. Our results suggest that flake shape is sensitive to assemblage reduction intensity, and may give useful comparative insights when other attributes show little variation. These results are important for understanding stone artefact assemblages from Southeast Asia which often yield little variation when analysed with traditional approaches.</w:t>
       </w:r>
     </w:p>
     <w:bookmarkStart w:id="21" w:name="introduction"/>
@@ -366,7 +348,7 @@
       </w:r>
     </w:p>
     <w:bookmarkEnd w:id="21"/>
-    <w:bookmarkStart w:id="22" w:name="background"/>
+    <w:bookmarkStart w:id="22" w:name="excavations-at-mau-a"/>
     <w:p>
       <w:pPr>
         <w:pStyle w:val="Heading2"/>
@@ -381,61 +363,7 @@
         <w:tab/>
       </w:r>
       <w:r>
-        <w:t xml:space="preserve">Background</w:t>
-      </w:r>
-    </w:p>
-    <w:p>
-      <w:pPr>
-        <w:numPr>
-          <w:ilvl w:val="0"/>
-          <w:numId w:val="1002"/>
-        </w:numPr>
-        <w:pStyle w:val="Compact"/>
-      </w:pPr>
-      <w:r>
-        <w:t xml:space="preserve">Mau A is an open air site located near the Red River in Yen Bai Province, Northern Vietnam.</w:t>
-      </w:r>
-    </w:p>
-    <w:p>
-      <w:pPr>
-        <w:numPr>
-          <w:ilvl w:val="0"/>
-          <w:numId w:val="1002"/>
-        </w:numPr>
-        <w:pStyle w:val="Compact"/>
-      </w:pPr>
-      <w:r>
-        <w:t xml:space="preserve">Excavation conducted in 2015 as a part of a UW field school</w:t>
-      </w:r>
-    </w:p>
-    <w:p>
-      <w:pPr>
-        <w:numPr>
-          <w:ilvl w:val="0"/>
-          <w:numId w:val="1002"/>
-        </w:numPr>
-        <w:pStyle w:val="Compact"/>
-      </w:pPr>
-      <w:r>
-        <w:t xml:space="preserve">A wide array of flakes and stone tools were recovered, n=1058</w:t>
-      </w:r>
-    </w:p>
-    <w:p>
-      <w:pPr>
-        <w:numPr>
-          <w:ilvl w:val="0"/>
-          <w:numId w:val="1002"/>
-        </w:numPr>
-        <w:pStyle w:val="Compact"/>
-      </w:pPr>
-      <w:r>
-        <w:t xml:space="preserve">Data for the paper comes from caliper measurements of flakes from the 2015 excavation</w:t>
-      </w:r>
-      <w:r>
-        <w:t xml:space="preserve"> </w:t>
-      </w:r>
-      <w:r>
-        <w:t xml:space="preserve">&lt;&lt;&lt;&lt;&lt;&lt;&lt; HEAD</w:t>
+        <w:t xml:space="preserve">Excavations at Mau A</w:t>
       </w:r>
     </w:p>
     <w:p>
@@ -443,7 +371,48 @@
         <w:pStyle w:val="FirstParagraph"/>
       </w:pPr>
       <w:r>
-        <w:t xml:space="preserve">=======</w:t>
+        <w:t xml:space="preserve">Mau A is an open air archaeological site located on the banks above 5 m above the Red River in Yen Bai Province, Northern Vietnam, at the confluence of a small stream entering the river. Excavations were conducted in 2015 by a collaboration including researchers from the University of Washington, the Yen Bai Provincial Museum, the Institute of Archaeology in Hanoi, and the Vietnam National University - Social Sciences and Humanities University. An area of 2 x 2 m was excavated in 13 units of ten centimeters deep, through dense silty clay deposits to a depth of about 1.3 m below the surface. Subtle changes in stratigraphy indicated a slightly sloping deposit with four layers, consistent with reports of excavations in this location in the 1980s. A small amount of plastic and modern ceramics were found in the uppermost 0.1 m of deposit. The most striking feature identified during our excavations was the third layer, which is distinctive as very dense layer of flaked stone artefacts at about 0.6-1.1 m below the surface. No other features were identified during excavation.</w:t>
+      </w:r>
+    </w:p>
+    <w:p>
+      <w:pPr>
+        <w:pStyle w:val="BodyText"/>
+      </w:pPr>
+      <w:r>
+        <w:t xml:space="preserve">This dense lithic layer contained the majority of stone artefacts recovered from the site. The chaîne opératoire of Mau A lithic technology is composed of unifacial shaping on long cobbles to produce sumatraloids (sumatralith-like pieces). The chaîne opératoire also involved the shaping of thick ovoid cobbles for the production of choppers or chopping-tools and half-cobbles (longitudinally split) that are shaped into tools with transverse cutting edges. Flake scar surfaces and edges are fresh and unweathered, indicating</w:t>
+      </w:r>
+      <w:r>
+        <w:t xml:space="preserve"> </w:t>
+      </w:r>
+      <w:r>
+        <w:rPr>
+          <w:iCs/>
+          <w:i/>
+        </w:rPr>
+        <w:t xml:space="preserve">in situ</w:t>
+      </w:r>
+      <w:r>
+        <w:t xml:space="preserve"> </w:t>
+      </w:r>
+      <w:r>
+        <w:t xml:space="preserve">production and limited post-depositional movement. While previous work has claimed the Mau A assemblage is Son Vian (a precurser to Hoabinhian technology, characterised by unifacial flaking of blocky, cubic cobbles)</w:t>
+      </w:r>
+    </w:p>
+    <w:p>
+      <w:pPr>
+        <w:pStyle w:val="BodyText"/>
+      </w:pPr>
+      <w:r>
+        <w:t xml:space="preserve">Four radiocarbon ages were obtained from isolated charcoal fragments in the deposit. The charcoal was sampled to bracket the upper and lower boundaries of the dense lithic layer.</w:t>
+      </w:r>
+      <w:r>
+        <w:t xml:space="preserve"> </w:t>
+      </w:r>
+      <w:r>
+        <w:t xml:space="preserve"> </w:t>
+      </w:r>
+      <w:r>
+        <w:t xml:space="preserve">The ages indicate a rapid accumulation process for this layer at the terminal Pleistocene.</w:t>
       </w:r>
     </w:p>
     <w:bookmarkEnd w:id="22"/>
@@ -467,18 +436,10 @@
     </w:p>
     <w:p>
       <w:pPr>
-        <w:pStyle w:val="BlockText"/>
-      </w:pPr>
-      <w:r>
-        <w:t xml:space="preserve">0c961700dc5eaac7d34aa833a678b2897361aad4</w:t>
-      </w:r>
-    </w:p>
-    <w:p>
-      <w:pPr>
         <w:pStyle w:val="FirstParagraph"/>
       </w:pPr>
       <w:r>
-        <w:t xml:space="preserve">The data used for our analysis came from a 2015 dig at Mau A, located in Northern Vietnam, conducted by a University of Washington field school in conjunction with local archaeologists. Raw flake dimension measurements, such as max dimension length and width at various points along the max dimension length, were converted into shape landmarks values using an R script (see X for supplementary material). The outlines formed by the shape landmarks were then normalized for size. Finally, the shape landmark values were passed through Primary Component Analysis. PCA biplots were created to visualize differences based upon secondary categorical variables, namely flake reduction categories, excavation unit, and mass cluster.</w:t>
+        <w:t xml:space="preserve">We initially recorded conventional linear dimension measurements, such as max dimension length and width at various points along the max dimension length, from all flakes recovered from the excavation. Then we converted these linear dimensions into landmarks points to represent the size and shape of each artefact. The specific linear measurements used to create the 2D landmarks were the top horizontal measurement, the max dimension length, width at a quarter of the maximum length, width at half of the maximum length, and width at three quarters of the maximum length.</w:t>
       </w:r>
     </w:p>
     <w:p>
@@ -486,7 +447,7 @@
         <w:pStyle w:val="BodyText"/>
       </w:pPr>
       <w:r>
-        <w:t xml:space="preserve">Reduction categories were based upon dorsal cortex percentage. Flakes with no dorsal cortex were categorized as tertiary flakes, those with up to a dorsal cortex percentage of 50% were considered secondary and those with a dorsal cortex value greater than 50% were considered primary (Bradbury &amp; Carr 1995). Artefacts collected from Mau A were separated into 13 excavation units,</w:t>
+        <w:t xml:space="preserve">The outlines formed by the shape landmarks were then normalized for size, orientation, and rotation. We used Generalized Procrustes analysis to strip the flakes in the sample dataset of size, orientation, and rotation, leaving only shape data. Our methodology for carrying out the PCA on the shape landmarks was inspired by Theska et al. (2020), which also performed 2D landmark data analysis using PCA. Finally, the shape landmark values were analysed by Principal Components Analysis. PCA biplots were created to visualize differences based upon secondary categorical variables, namely flake reduction categories, excavation unit, and mass cluster. The first two primary components were then used to create biplots comparing the shape data to the flake reduction categories, excavation unit, and mass clusters, with the secondary variables being represented by colored outlines on the biplots.</w:t>
       </w:r>
     </w:p>
     <w:p>
@@ -494,13 +455,7 @@
         <w:pStyle w:val="BodyText"/>
       </w:pPr>
       <w:r>
-        <w:t xml:space="preserve">(Note, this is copied largely from the poster, and will require further editing -QH)</w:t>
-      </w:r>
-      <w:r>
-        <w:t xml:space="preserve"> </w:t>
-      </w:r>
-      <w:r>
-        <w:t xml:space="preserve">-In order to gather the 1058 stone artefacts, excavations were conducted using hand tools and sieved 4 square meter plots of excavated sediment.</w:t>
+        <w:t xml:space="preserve">Reduction categories were based upon dorsal cortex percentages were discretized based upon standard cut points. Flakes with no dorsal cortex were categorized as tertiary flakes, those with up to a dorsal cortex percentage of 50% were considered secondary and those with a dorsal cortex value greater than 50% were considered primary (Bradbury &amp; Carr 1995). Mass clusters were generated using univariate k-means, with the end result being 6 mass clusters, with mass cluster 1 having the least mass on average and 6 having the greatest mass on average.</w:t>
       </w:r>
     </w:p>
     <w:bookmarkEnd w:id="23"/>
@@ -524,19 +479,19 @@
     </w:p>
     <w:p>
       <w:pPr>
-        <w:pStyle w:val="CaptionedFigure"/>
+        <w:pStyle w:val="FirstParagraph"/>
       </w:pPr>
       <w:r>
         <w:drawing>
           <wp:inline>
-            <wp:extent cx="4587290" cy="3669832"/>
+            <wp:extent cx="5943600" cy="4754880"/>
             <wp:effectExtent b="0" l="0" r="0" t="0"/>
-            <wp:docPr descr="Figure 1.1: A plot of random numbers" title="" id="1" name="Picture"/>
+            <wp:docPr descr="" title="" id="1" name="Picture"/>
             <a:graphic>
               <a:graphicData uri="http://schemas.openxmlformats.org/drawingml/2006/picture">
                 <pic:pic>
                   <pic:nvPicPr>
-                    <pic:cNvPr descr="../figures/demo-plot-1.png" id="0" name="Picture"/>
+                    <pic:cNvPr descr="../figures/unnamed-chunk-4-1.png" id="0" name="Picture"/>
                     <pic:cNvPicPr>
                       <a:picLocks noChangeArrowheads="1" noChangeAspect="1"/>
                     </pic:cNvPicPr>
@@ -550,7 +505,7 @@
                   <pic:spPr bwMode="auto">
                     <a:xfrm>
                       <a:off x="0" y="0"/>
-                      <a:ext cx="4587290" cy="3669832"/>
+                      <a:ext cx="5943600" cy="4754880"/>
                     </a:xfrm>
                     <a:prstGeom prst="rect">
                       <a:avLst/>
@@ -569,42 +524,6 @@
         </w:drawing>
       </w:r>
     </w:p>
-    <w:p>
-      <w:pPr>
-        <w:pStyle w:val="ImageCaption"/>
-      </w:pPr>
-      <w:r>
-        <w:t xml:space="preserve">Figure 1.1: A plot of random numbers</w:t>
-      </w:r>
-    </w:p>
-    <w:p>
-      <w:pPr>
-        <w:pStyle w:val="BodyText"/>
-      </w:pPr>
-      <w:r>
-        <w:t xml:space="preserve">Figure</w:t>
-      </w:r>
-      <w:r>
-        <w:t xml:space="preserve"> </w:t>
-      </w:r>
-      <w:r>
-        <w:t xml:space="preserve">1.1</w:t>
-      </w:r>
-      <w:r>
-        <w:t xml:space="preserve"> </w:t>
-      </w:r>
-      <w:r>
-        <w:t xml:space="preserve">shows how we can have a caption and cross-reference for a plot</w:t>
-      </w:r>
-    </w:p>
-    <w:p>
-      <w:pPr>
-        <w:pStyle w:val="BodyText"/>
-      </w:pPr>
-      <w:r>
-        <w:t xml:space="preserve">Here is an example of inline code 3.14 in the middle of a sentence.</w:t>
-      </w:r>
-    </w:p>
     <w:bookmarkEnd w:id="25"/>
     <w:bookmarkEnd w:id="26"/>
     <w:bookmarkStart w:id="27" w:name="discussion"/>
@@ -645,7 +564,7 @@
       </w:r>
     </w:p>
     <w:bookmarkEnd w:id="28"/>
-    <w:bookmarkStart w:id="37" w:name="acknowledgements"/>
+    <w:bookmarkStart w:id="38" w:name="acknowledgements"/>
     <w:p>
       <w:pPr>
         <w:pStyle w:val="Heading1"/>
@@ -668,7 +587,7 @@
         <w:br w:type="page"/>
       </w:r>
     </w:p>
-    <w:bookmarkStart w:id="36" w:name="references"/>
+    <w:bookmarkStart w:id="37" w:name="references"/>
     <w:p>
       <w:pPr>
         <w:pStyle w:val="Heading2"/>
@@ -832,8 +751,27 @@
         <w:t xml:space="preserve">Bulletin of the Indo-Pacific Prehistory Association 28: 99-107.</w:t>
       </w:r>
     </w:p>
-    <w:bookmarkStart w:id="34" w:name="refs"/>
-    <w:bookmarkStart w:id="33" w:name="ref-Marwick2017"/>
+    <w:p>
+      <w:pPr>
+        <w:pStyle w:val="BodyText"/>
+      </w:pPr>
+      <w:r>
+        <w:t xml:space="preserve">Theska, T., Sieriebriennikov, B., Wighard, S. S., Werner, M. S., &amp; Sommer, R. J. (2020). Geometric morphometrics of microscopic animals as exemplified by model nematodes. Nature Protocols, 15(8), 2611–2644.</w:t>
+      </w:r>
+      <w:r>
+        <w:t xml:space="preserve"> </w:t>
+      </w:r>
+      <w:hyperlink r:id="rId32">
+        <w:r>
+          <w:rPr>
+            <w:rStyle w:val="Hyperlink"/>
+          </w:rPr>
+          <w:t xml:space="preserve">https://doi.org/10.1038/s41596-020-0347-z</w:t>
+        </w:r>
+      </w:hyperlink>
+    </w:p>
+    <w:bookmarkStart w:id="35" w:name="refs"/>
+    <w:bookmarkStart w:id="34" w:name="ref-Marwick2017"/>
     <w:p>
       <w:pPr>
         <w:pStyle w:val="Bibliography"/>
@@ -844,7 +782,7 @@
       <w:r>
         <w:t xml:space="preserve"> </w:t>
       </w:r>
-      <w:hyperlink r:id="rId32">
+      <w:hyperlink r:id="rId33">
         <w:r>
           <w:rPr>
             <w:rStyle w:val="Hyperlink"/>
@@ -853,14 +791,14 @@
         </w:r>
       </w:hyperlink>
     </w:p>
-    <w:bookmarkEnd w:id="33"/>
     <w:bookmarkEnd w:id="34"/>
+    <w:bookmarkEnd w:id="35"/>
     <w:p>
       <w:r>
         <w:br w:type="page"/>
       </w:r>
     </w:p>
-    <w:bookmarkStart w:id="35" w:name="colophon"/>
+    <w:bookmarkStart w:id="36" w:name="colophon"/>
     <w:p>
       <w:pPr>
         <w:pStyle w:val="Heading3"/>
@@ -883,7 +821,7 @@
         <w:pStyle w:val="FirstParagraph"/>
       </w:pPr>
       <w:r>
-        <w:t xml:space="preserve">This report was generated on 2022-02-03 17:40:31 using the following computational environment and dependencies:</w:t>
+        <w:t xml:space="preserve">This report was generated on 2022-02-11 12:26:16 using the following computational environment and dependencies:</w:t>
       </w:r>
     </w:p>
     <w:p>
@@ -921,16 +859,16 @@
         <w:rPr>
           <w:rStyle w:val="VerbatimChar"/>
         </w:rPr>
-        <w:t xml:space="preserve">#&gt;  os       Ubuntu 20.04.3 LTS</w:t>
-      </w:r>
-      <w:r>
-        <w:br/>
-      </w:r>
-      <w:r>
-        <w:rPr>
-          <w:rStyle w:val="VerbatimChar"/>
-        </w:rPr>
-        <w:t xml:space="preserve">#&gt;  system   x86_64, linux-gnu</w:t>
+        <w:t xml:space="preserve">#&gt;  os       macOS Catalina 10.15.7</w:t>
+      </w:r>
+      <w:r>
+        <w:br/>
+      </w:r>
+      <w:r>
+        <w:rPr>
+          <w:rStyle w:val="VerbatimChar"/>
+        </w:rPr>
+        <w:t xml:space="preserve">#&gt;  system   x86_64, darwin17.0</w:t>
       </w:r>
       <w:r>
         <w:br/>
@@ -948,7 +886,7 @@
         <w:rPr>
           <w:rStyle w:val="VerbatimChar"/>
         </w:rPr>
-        <w:t xml:space="preserve">#&gt;  language en_US</w:t>
+        <w:t xml:space="preserve">#&gt;  language (EN)</w:t>
       </w:r>
       <w:r>
         <w:br/>
@@ -984,16 +922,16 @@
         <w:rPr>
           <w:rStyle w:val="VerbatimChar"/>
         </w:rPr>
-        <w:t xml:space="preserve">#&gt;  date     2022-02-03</w:t>
-      </w:r>
-      <w:r>
-        <w:br/>
-      </w:r>
-      <w:r>
-        <w:rPr>
-          <w:rStyle w:val="VerbatimChar"/>
-        </w:rPr>
-        <w:t xml:space="preserve">#&gt;  pandoc   2.14.0.3 @ /usr/lib/rstudio/bin/pandoc/ (via rmarkdown)</w:t>
+        <w:t xml:space="preserve">#&gt;  date     2022-02-11</w:t>
+      </w:r>
+      <w:r>
+        <w:br/>
+      </w:r>
+      <w:r>
+        <w:rPr>
+          <w:rStyle w:val="VerbatimChar"/>
+        </w:rPr>
+        <w:t xml:space="preserve">#&gt;  pandoc   2.14.0.3 @ /Applications/RStudio.app/Contents/MacOS/pandoc/ (via rmarkdown)</w:t>
       </w:r>
       <w:r>
         <w:br/>
@@ -1020,358 +958,781 @@
         <w:rPr>
           <w:rStyle w:val="VerbatimChar"/>
         </w:rPr>
-        <w:t xml:space="preserve">#&gt;  package     * version date (UTC) lib source</w:t>
-      </w:r>
-      <w:r>
-        <w:br/>
-      </w:r>
-      <w:r>
-        <w:rPr>
-          <w:rStyle w:val="VerbatimChar"/>
-        </w:rPr>
-        <w:t xml:space="preserve">#&gt;  bookdown      0.24    2021-09-02 [1] CRAN (R 4.1.2)</w:t>
-      </w:r>
-      <w:r>
-        <w:br/>
-      </w:r>
-      <w:r>
-        <w:rPr>
-          <w:rStyle w:val="VerbatimChar"/>
-        </w:rPr>
-        <w:t xml:space="preserve">#&gt;  cachem        1.0.6   2021-08-19 [1] CRAN (R 4.1.2)</w:t>
-      </w:r>
-      <w:r>
-        <w:br/>
-      </w:r>
-      <w:r>
-        <w:rPr>
-          <w:rStyle w:val="VerbatimChar"/>
-        </w:rPr>
-        <w:t xml:space="preserve">#&gt;  callr         3.7.0   2021-04-20 [1] CRAN (R 4.1.2)</w:t>
-      </w:r>
-      <w:r>
-        <w:br/>
-      </w:r>
-      <w:r>
-        <w:rPr>
-          <w:rStyle w:val="VerbatimChar"/>
-        </w:rPr>
-        <w:t xml:space="preserve">#&gt;  cli           3.1.0   2021-10-27 [1] CRAN (R 4.1.2)</w:t>
-      </w:r>
-      <w:r>
-        <w:br/>
-      </w:r>
-      <w:r>
-        <w:rPr>
-          <w:rStyle w:val="VerbatimChar"/>
-        </w:rPr>
-        <w:t xml:space="preserve">#&gt;  crayon        1.4.2   2021-10-29 [1] CRAN (R 4.1.2)</w:t>
-      </w:r>
-      <w:r>
-        <w:br/>
-      </w:r>
-      <w:r>
-        <w:rPr>
-          <w:rStyle w:val="VerbatimChar"/>
-        </w:rPr>
-        <w:t xml:space="preserve">#&gt;  desc          1.4.0   2021-09-28 [1] CRAN (R 4.1.2)</w:t>
-      </w:r>
-      <w:r>
-        <w:br/>
-      </w:r>
-      <w:r>
-        <w:rPr>
-          <w:rStyle w:val="VerbatimChar"/>
-        </w:rPr>
-        <w:t xml:space="preserve">#&gt;  devtools      2.4.3   2021-11-30 [1] CRAN (R 4.1.2)</w:t>
-      </w:r>
-      <w:r>
-        <w:br/>
-      </w:r>
-      <w:r>
-        <w:rPr>
-          <w:rStyle w:val="VerbatimChar"/>
-        </w:rPr>
-        <w:t xml:space="preserve">#&gt;  digest        0.6.29  2021-12-01 [1] CRAN (R 4.1.2)</w:t>
-      </w:r>
-      <w:r>
-        <w:br/>
-      </w:r>
-      <w:r>
-        <w:rPr>
-          <w:rStyle w:val="VerbatimChar"/>
-        </w:rPr>
-        <w:t xml:space="preserve">#&gt;  ellipsis      0.3.2   2021-04-29 [1] CRAN (R 4.1.2)</w:t>
-      </w:r>
-      <w:r>
-        <w:br/>
-      </w:r>
-      <w:r>
-        <w:rPr>
-          <w:rStyle w:val="VerbatimChar"/>
-        </w:rPr>
-        <w:t xml:space="preserve">#&gt;  evaluate      0.14    2019-05-28 [1] CRAN (R 4.1.2)</w:t>
-      </w:r>
-      <w:r>
-        <w:br/>
-      </w:r>
-      <w:r>
-        <w:rPr>
-          <w:rStyle w:val="VerbatimChar"/>
-        </w:rPr>
-        <w:t xml:space="preserve">#&gt;  fastmap       1.1.0   2021-01-25 [1] CRAN (R 4.1.2)</w:t>
-      </w:r>
-      <w:r>
-        <w:br/>
-      </w:r>
-      <w:r>
-        <w:rPr>
-          <w:rStyle w:val="VerbatimChar"/>
-        </w:rPr>
-        <w:t xml:space="preserve">#&gt;  fs            1.5.2   2021-12-08 [1] CRAN (R 4.1.2)</w:t>
-      </w:r>
-      <w:r>
-        <w:br/>
-      </w:r>
-      <w:r>
-        <w:rPr>
-          <w:rStyle w:val="VerbatimChar"/>
-        </w:rPr>
-        <w:t xml:space="preserve">#&gt;  glue          1.5.1   2021-11-30 [1] CRAN (R 4.1.2)</w:t>
-      </w:r>
-      <w:r>
-        <w:br/>
-      </w:r>
-      <w:r>
-        <w:rPr>
-          <w:rStyle w:val="VerbatimChar"/>
-        </w:rPr>
-        <w:t xml:space="preserve">#&gt;  highr         0.9     2021-04-16 [1] CRAN (R 4.1.2)</w:t>
-      </w:r>
-      <w:r>
-        <w:br/>
-      </w:r>
-      <w:r>
-        <w:rPr>
-          <w:rStyle w:val="VerbatimChar"/>
-        </w:rPr>
-        <w:t xml:space="preserve">#&gt;  htmltools     0.5.2   2021-08-25 [1] CRAN (R 4.1.2)</w:t>
-      </w:r>
-      <w:r>
-        <w:br/>
-      </w:r>
-      <w:r>
-        <w:rPr>
-          <w:rStyle w:val="VerbatimChar"/>
-        </w:rPr>
-        <w:t xml:space="preserve">#&gt;  knitr         1.37    2021-12-16 [1] CRAN (R 4.1.2)</w:t>
-      </w:r>
-      <w:r>
-        <w:br/>
-      </w:r>
-      <w:r>
-        <w:rPr>
-          <w:rStyle w:val="VerbatimChar"/>
-        </w:rPr>
-        <w:t xml:space="preserve">#&gt;  lifecycle     1.0.1   2021-09-24 [1] CRAN (R 4.1.2)</w:t>
-      </w:r>
-      <w:r>
-        <w:br/>
-      </w:r>
-      <w:r>
-        <w:rPr>
-          <w:rStyle w:val="VerbatimChar"/>
-        </w:rPr>
-        <w:t xml:space="preserve">#&gt;  magrittr      2.0.1   2020-11-17 [1] CRAN (R 4.1.2)</w:t>
-      </w:r>
-      <w:r>
-        <w:br/>
-      </w:r>
-      <w:r>
-        <w:rPr>
-          <w:rStyle w:val="VerbatimChar"/>
-        </w:rPr>
-        <w:t xml:space="preserve">#&gt;  memoise       2.0.1   2021-11-26 [1] CRAN (R 4.1.2)</w:t>
-      </w:r>
-      <w:r>
-        <w:br/>
-      </w:r>
-      <w:r>
-        <w:rPr>
-          <w:rStyle w:val="VerbatimChar"/>
-        </w:rPr>
-        <w:t xml:space="preserve">#&gt;  pkgbuild      1.3.0   2021-12-09 [1] CRAN (R 4.1.2)</w:t>
-      </w:r>
-      <w:r>
-        <w:br/>
-      </w:r>
-      <w:r>
-        <w:rPr>
-          <w:rStyle w:val="VerbatimChar"/>
-        </w:rPr>
-        <w:t xml:space="preserve">#&gt;  pkgload       1.2.4   2021-11-30 [1] CRAN (R 4.1.2)</w:t>
-      </w:r>
-      <w:r>
-        <w:br/>
-      </w:r>
-      <w:r>
-        <w:rPr>
-          <w:rStyle w:val="VerbatimChar"/>
-        </w:rPr>
-        <w:t xml:space="preserve">#&gt;  prettyunits   1.1.1   2020-01-24 [1] CRAN (R 4.1.2)</w:t>
-      </w:r>
-      <w:r>
-        <w:br/>
-      </w:r>
-      <w:r>
-        <w:rPr>
-          <w:rStyle w:val="VerbatimChar"/>
-        </w:rPr>
-        <w:t xml:space="preserve">#&gt;  processx      3.5.2   2021-04-30 [1] CRAN (R 4.1.2)</w:t>
-      </w:r>
-      <w:r>
-        <w:br/>
-      </w:r>
-      <w:r>
-        <w:rPr>
-          <w:rStyle w:val="VerbatimChar"/>
-        </w:rPr>
-        <w:t xml:space="preserve">#&gt;  ps            1.6.0   2021-02-28 [1] CRAN (R 4.1.2)</w:t>
-      </w:r>
-      <w:r>
-        <w:br/>
-      </w:r>
-      <w:r>
-        <w:rPr>
-          <w:rStyle w:val="VerbatimChar"/>
-        </w:rPr>
-        <w:t xml:space="preserve">#&gt;  purrr         0.3.4   2020-04-17 [1] CRAN (R 4.1.2)</w:t>
-      </w:r>
-      <w:r>
-        <w:br/>
-      </w:r>
-      <w:r>
-        <w:rPr>
-          <w:rStyle w:val="VerbatimChar"/>
-        </w:rPr>
-        <w:t xml:space="preserve">#&gt;  R6            2.5.1   2021-08-19 [1] CRAN (R 4.1.2)</w:t>
-      </w:r>
-      <w:r>
-        <w:br/>
-      </w:r>
-      <w:r>
-        <w:rPr>
-          <w:rStyle w:val="VerbatimChar"/>
-        </w:rPr>
-        <w:t xml:space="preserve">#&gt;  remotes       2.4.2   2021-11-30 [1] CRAN (R 4.1.2)</w:t>
-      </w:r>
-      <w:r>
-        <w:br/>
-      </w:r>
-      <w:r>
-        <w:rPr>
-          <w:rStyle w:val="VerbatimChar"/>
-        </w:rPr>
-        <w:t xml:space="preserve">#&gt;  rlang         0.4.12  2021-10-18 [1] CRAN (R 4.1.2)</w:t>
-      </w:r>
-      <w:r>
-        <w:br/>
-      </w:r>
-      <w:r>
-        <w:rPr>
-          <w:rStyle w:val="VerbatimChar"/>
-        </w:rPr>
-        <w:t xml:space="preserve">#&gt;  rmarkdown     2.11    2021-09-14 [1] CRAN (R 4.1.2)</w:t>
-      </w:r>
-      <w:r>
-        <w:br/>
-      </w:r>
-      <w:r>
-        <w:rPr>
-          <w:rStyle w:val="VerbatimChar"/>
-        </w:rPr>
-        <w:t xml:space="preserve">#&gt;  rprojroot     2.0.2   2020-11-15 [1] CRAN (R 4.1.2)</w:t>
-      </w:r>
-      <w:r>
-        <w:br/>
-      </w:r>
-      <w:r>
-        <w:rPr>
-          <w:rStyle w:val="VerbatimChar"/>
-        </w:rPr>
-        <w:t xml:space="preserve">#&gt;  rstudioapi    0.13    2020-11-12 [1] CRAN (R 4.1.2)</w:t>
-      </w:r>
-      <w:r>
-        <w:br/>
-      </w:r>
-      <w:r>
-        <w:rPr>
-          <w:rStyle w:val="VerbatimChar"/>
-        </w:rPr>
-        <w:t xml:space="preserve">#&gt;  sessioninfo   1.2.2   2021-12-06 [1] CRAN (R 4.1.2)</w:t>
-      </w:r>
-      <w:r>
-        <w:br/>
-      </w:r>
-      <w:r>
-        <w:rPr>
-          <w:rStyle w:val="VerbatimChar"/>
-        </w:rPr>
-        <w:t xml:space="preserve">#&gt;  stringi       1.7.6   2021-11-29 [1] CRAN (R 4.1.2)</w:t>
-      </w:r>
-      <w:r>
-        <w:br/>
-      </w:r>
-      <w:r>
-        <w:rPr>
-          <w:rStyle w:val="VerbatimChar"/>
-        </w:rPr>
-        <w:t xml:space="preserve">#&gt;  stringr       1.4.0   2019-02-10 [1] CRAN (R 4.1.2)</w:t>
-      </w:r>
-      <w:r>
-        <w:br/>
-      </w:r>
-      <w:r>
-        <w:rPr>
-          <w:rStyle w:val="VerbatimChar"/>
-        </w:rPr>
-        <w:t xml:space="preserve">#&gt;  testthat      3.1.1   2021-12-03 [1] CRAN (R 4.1.2)</w:t>
-      </w:r>
-      <w:r>
-        <w:br/>
-      </w:r>
-      <w:r>
-        <w:rPr>
-          <w:rStyle w:val="VerbatimChar"/>
-        </w:rPr>
-        <w:t xml:space="preserve">#&gt;  usethis       2.1.5   2021-12-09 [1] CRAN (R 4.1.2)</w:t>
-      </w:r>
-      <w:r>
-        <w:br/>
-      </w:r>
-      <w:r>
-        <w:rPr>
-          <w:rStyle w:val="VerbatimChar"/>
-        </w:rPr>
-        <w:t xml:space="preserve">#&gt;  withr         2.4.3   2021-11-30 [1] CRAN (R 4.1.2)</w:t>
-      </w:r>
-      <w:r>
-        <w:br/>
-      </w:r>
-      <w:r>
-        <w:rPr>
-          <w:rStyle w:val="VerbatimChar"/>
-        </w:rPr>
-        <w:t xml:space="preserve">#&gt;  xfun          0.29    2021-12-14 [1] CRAN (R 4.1.2)</w:t>
-      </w:r>
-      <w:r>
-        <w:br/>
-      </w:r>
-      <w:r>
-        <w:rPr>
-          <w:rStyle w:val="VerbatimChar"/>
-        </w:rPr>
-        <w:t xml:space="preserve">#&gt;  yaml          2.2.1   2020-02-01 [1] CRAN (R 4.1.2)</w:t>
+        <w:t xml:space="preserve">#&gt;  package       * version date (UTC) lib source</w:t>
+      </w:r>
+      <w:r>
+        <w:br/>
+      </w:r>
+      <w:r>
+        <w:rPr>
+          <w:rStyle w:val="VerbatimChar"/>
+        </w:rPr>
+        <w:t xml:space="preserve">#&gt;  assertthat      0.2.1   2019-03-21 [1] CRAN (R 4.1.0)</w:t>
+      </w:r>
+      <w:r>
+        <w:br/>
+      </w:r>
+      <w:r>
+        <w:rPr>
+          <w:rStyle w:val="VerbatimChar"/>
+        </w:rPr>
+        <w:t xml:space="preserve">#&gt;  backports       1.4.1   2021-12-13 [1] CRAN (R 4.1.0)</w:t>
+      </w:r>
+      <w:r>
+        <w:br/>
+      </w:r>
+      <w:r>
+        <w:rPr>
+          <w:rStyle w:val="VerbatimChar"/>
+        </w:rPr>
+        <w:t xml:space="preserve">#&gt;  bit             4.0.4   2020-08-04 [1] CRAN (R 4.1.0)</w:t>
+      </w:r>
+      <w:r>
+        <w:br/>
+      </w:r>
+      <w:r>
+        <w:rPr>
+          <w:rStyle w:val="VerbatimChar"/>
+        </w:rPr>
+        <w:t xml:space="preserve">#&gt;  bit64           4.0.5   2020-08-30 [1] CRAN (R 4.1.0)</w:t>
+      </w:r>
+      <w:r>
+        <w:br/>
+      </w:r>
+      <w:r>
+        <w:rPr>
+          <w:rStyle w:val="VerbatimChar"/>
+        </w:rPr>
+        <w:t xml:space="preserve">#&gt;  bookdown        0.24    2021-09-02 [1] CRAN (R 4.1.0)</w:t>
+      </w:r>
+      <w:r>
+        <w:br/>
+      </w:r>
+      <w:r>
+        <w:rPr>
+          <w:rStyle w:val="VerbatimChar"/>
+        </w:rPr>
+        <w:t xml:space="preserve">#&gt;  brio            1.1.3   2021-11-30 [1] CRAN (R 4.1.0)</w:t>
+      </w:r>
+      <w:r>
+        <w:br/>
+      </w:r>
+      <w:r>
+        <w:rPr>
+          <w:rStyle w:val="VerbatimChar"/>
+        </w:rPr>
+        <w:t xml:space="preserve">#&gt;  broom           0.7.12  2022-01-28 [1] CRAN (R 4.1.2)</w:t>
+      </w:r>
+      <w:r>
+        <w:br/>
+      </w:r>
+      <w:r>
+        <w:rPr>
+          <w:rStyle w:val="VerbatimChar"/>
+        </w:rPr>
+        <w:t xml:space="preserve">#&gt;  cachem          1.0.6   2021-08-19 [1] CRAN (R 4.1.0)</w:t>
+      </w:r>
+      <w:r>
+        <w:br/>
+      </w:r>
+      <w:r>
+        <w:rPr>
+          <w:rStyle w:val="VerbatimChar"/>
+        </w:rPr>
+        <w:t xml:space="preserve">#&gt;  callr           3.7.0   2021-04-20 [1] CRAN (R 4.1.0)</w:t>
+      </w:r>
+      <w:r>
+        <w:br/>
+      </w:r>
+      <w:r>
+        <w:rPr>
+          <w:rStyle w:val="VerbatimChar"/>
+        </w:rPr>
+        <w:t xml:space="preserve">#&gt;  cellranger      1.1.0   2016-07-27 [1] CRAN (R 4.1.0)</w:t>
+      </w:r>
+      <w:r>
+        <w:br/>
+      </w:r>
+      <w:r>
+        <w:rPr>
+          <w:rStyle w:val="VerbatimChar"/>
+        </w:rPr>
+        <w:t xml:space="preserve">#&gt;  Ckmeans.1d.dp * 4.3.4   2022-01-31 [1] CRAN (R 4.1.2)</w:t>
+      </w:r>
+      <w:r>
+        <w:br/>
+      </w:r>
+      <w:r>
+        <w:rPr>
+          <w:rStyle w:val="VerbatimChar"/>
+        </w:rPr>
+        <w:t xml:space="preserve">#&gt;  cli             3.1.1   2022-01-20 [1] CRAN (R 4.1.2)</w:t>
+      </w:r>
+      <w:r>
+        <w:br/>
+      </w:r>
+      <w:r>
+        <w:rPr>
+          <w:rStyle w:val="VerbatimChar"/>
+        </w:rPr>
+        <w:t xml:space="preserve">#&gt;  colorspace      2.0-2   2021-06-24 [1] CRAN (R 4.1.0)</w:t>
+      </w:r>
+      <w:r>
+        <w:br/>
+      </w:r>
+      <w:r>
+        <w:rPr>
+          <w:rStyle w:val="VerbatimChar"/>
+        </w:rPr>
+        <w:t xml:space="preserve">#&gt;  crayon          1.4.2   2021-10-29 [1] CRAN (R 4.1.0)</w:t>
+      </w:r>
+      <w:r>
+        <w:br/>
+      </w:r>
+      <w:r>
+        <w:rPr>
+          <w:rStyle w:val="VerbatimChar"/>
+        </w:rPr>
+        <w:t xml:space="preserve">#&gt;  DBI             1.1.2   2021-12-20 [1] CRAN (R 4.1.0)</w:t>
+      </w:r>
+      <w:r>
+        <w:br/>
+      </w:r>
+      <w:r>
+        <w:rPr>
+          <w:rStyle w:val="VerbatimChar"/>
+        </w:rPr>
+        <w:t xml:space="preserve">#&gt;  dbplyr          2.1.1   2021-04-06 [1] CRAN (R 4.1.0)</w:t>
+      </w:r>
+      <w:r>
+        <w:br/>
+      </w:r>
+      <w:r>
+        <w:rPr>
+          <w:rStyle w:val="VerbatimChar"/>
+        </w:rPr>
+        <w:t xml:space="preserve">#&gt;  desc            1.4.0   2021-09-28 [1] CRAN (R 4.1.0)</w:t>
+      </w:r>
+      <w:r>
+        <w:br/>
+      </w:r>
+      <w:r>
+        <w:rPr>
+          <w:rStyle w:val="VerbatimChar"/>
+        </w:rPr>
+        <w:t xml:space="preserve">#&gt;  devtools        2.4.3   2021-11-30 [1] CRAN (R 4.1.0)</w:t>
+      </w:r>
+      <w:r>
+        <w:br/>
+      </w:r>
+      <w:r>
+        <w:rPr>
+          <w:rStyle w:val="VerbatimChar"/>
+        </w:rPr>
+        <w:t xml:space="preserve">#&gt;  digest          0.6.29  2021-12-01 [1] CRAN (R 4.1.0)</w:t>
+      </w:r>
+      <w:r>
+        <w:br/>
+      </w:r>
+      <w:r>
+        <w:rPr>
+          <w:rStyle w:val="VerbatimChar"/>
+        </w:rPr>
+        <w:t xml:space="preserve">#&gt;  dplyr         * 1.0.7   2021-06-18 [1] CRAN (R 4.1.0)</w:t>
+      </w:r>
+      <w:r>
+        <w:br/>
+      </w:r>
+      <w:r>
+        <w:rPr>
+          <w:rStyle w:val="VerbatimChar"/>
+        </w:rPr>
+        <w:t xml:space="preserve">#&gt;  ellipsis        0.3.2   2021-04-29 [1] CRAN (R 4.1.0)</w:t>
+      </w:r>
+      <w:r>
+        <w:br/>
+      </w:r>
+      <w:r>
+        <w:rPr>
+          <w:rStyle w:val="VerbatimChar"/>
+        </w:rPr>
+        <w:t xml:space="preserve">#&gt;  evaluate        0.14    2019-05-28 [1] CRAN (R 4.1.0)</w:t>
+      </w:r>
+      <w:r>
+        <w:br/>
+      </w:r>
+      <w:r>
+        <w:rPr>
+          <w:rStyle w:val="VerbatimChar"/>
+        </w:rPr>
+        <w:t xml:space="preserve">#&gt;  fansi           1.0.2   2022-01-14 [1] CRAN (R 4.1.2)</w:t>
+      </w:r>
+      <w:r>
+        <w:br/>
+      </w:r>
+      <w:r>
+        <w:rPr>
+          <w:rStyle w:val="VerbatimChar"/>
+        </w:rPr>
+        <w:t xml:space="preserve">#&gt;  farver          2.1.0   2021-02-28 [1] CRAN (R 4.1.0)</w:t>
+      </w:r>
+      <w:r>
+        <w:br/>
+      </w:r>
+      <w:r>
+        <w:rPr>
+          <w:rStyle w:val="VerbatimChar"/>
+        </w:rPr>
+        <w:t xml:space="preserve">#&gt;  fastmap         1.1.0   2021-01-25 [1] CRAN (R 4.1.0)</w:t>
+      </w:r>
+      <w:r>
+        <w:br/>
+      </w:r>
+      <w:r>
+        <w:rPr>
+          <w:rStyle w:val="VerbatimChar"/>
+        </w:rPr>
+        <w:t xml:space="preserve">#&gt;  forcats       * 0.5.1   2021-01-27 [1] CRAN (R 4.1.0)</w:t>
+      </w:r>
+      <w:r>
+        <w:br/>
+      </w:r>
+      <w:r>
+        <w:rPr>
+          <w:rStyle w:val="VerbatimChar"/>
+        </w:rPr>
+        <w:t xml:space="preserve">#&gt;  fs              1.5.2   2021-12-08 [1] CRAN (R 4.1.0)</w:t>
+      </w:r>
+      <w:r>
+        <w:br/>
+      </w:r>
+      <w:r>
+        <w:rPr>
+          <w:rStyle w:val="VerbatimChar"/>
+        </w:rPr>
+        <w:t xml:space="preserve">#&gt;  generics        0.1.2   2022-01-31 [1] CRAN (R 4.1.2)</w:t>
+      </w:r>
+      <w:r>
+        <w:br/>
+      </w:r>
+      <w:r>
+        <w:rPr>
+          <w:rStyle w:val="VerbatimChar"/>
+        </w:rPr>
+        <w:t xml:space="preserve">#&gt;  ggplot2       * 3.3.5   2021-06-25 [1] CRAN (R 4.1.0)</w:t>
+      </w:r>
+      <w:r>
+        <w:br/>
+      </w:r>
+      <w:r>
+        <w:rPr>
+          <w:rStyle w:val="VerbatimChar"/>
+        </w:rPr>
+        <w:t xml:space="preserve">#&gt;  glue            1.6.1   2022-01-22 [1] CRAN (R 4.1.2)</w:t>
+      </w:r>
+      <w:r>
+        <w:br/>
+      </w:r>
+      <w:r>
+        <w:rPr>
+          <w:rStyle w:val="VerbatimChar"/>
+        </w:rPr>
+        <w:t xml:space="preserve">#&gt;  gtable          0.3.0   2019-03-25 [1] CRAN (R 4.1.0)</w:t>
+      </w:r>
+      <w:r>
+        <w:br/>
+      </w:r>
+      <w:r>
+        <w:rPr>
+          <w:rStyle w:val="VerbatimChar"/>
+        </w:rPr>
+        <w:t xml:space="preserve">#&gt;  haven           2.4.3   2021-08-04 [1] CRAN (R 4.1.0)</w:t>
+      </w:r>
+      <w:r>
+        <w:br/>
+      </w:r>
+      <w:r>
+        <w:rPr>
+          <w:rStyle w:val="VerbatimChar"/>
+        </w:rPr>
+        <w:t xml:space="preserve">#&gt;  here            1.0.1   2020-12-13 [1] CRAN (R 4.1.0)</w:t>
+      </w:r>
+      <w:r>
+        <w:br/>
+      </w:r>
+      <w:r>
+        <w:rPr>
+          <w:rStyle w:val="VerbatimChar"/>
+        </w:rPr>
+        <w:t xml:space="preserve">#&gt;  highr           0.9     2021-04-16 [1] CRAN (R 4.1.0)</w:t>
+      </w:r>
+      <w:r>
+        <w:br/>
+      </w:r>
+      <w:r>
+        <w:rPr>
+          <w:rStyle w:val="VerbatimChar"/>
+        </w:rPr>
+        <w:t xml:space="preserve">#&gt;  hms             1.1.1   2021-09-26 [1] CRAN (R 4.1.0)</w:t>
+      </w:r>
+      <w:r>
+        <w:br/>
+      </w:r>
+      <w:r>
+        <w:rPr>
+          <w:rStyle w:val="VerbatimChar"/>
+        </w:rPr>
+        <w:t xml:space="preserve">#&gt;  htmltools       0.5.2   2021-08-25 [1] CRAN (R 4.1.0)</w:t>
+      </w:r>
+      <w:r>
+        <w:br/>
+      </w:r>
+      <w:r>
+        <w:rPr>
+          <w:rStyle w:val="VerbatimChar"/>
+        </w:rPr>
+        <w:t xml:space="preserve">#&gt;  httr            1.4.2   2020-07-20 [1] CRAN (R 4.1.0)</w:t>
+      </w:r>
+      <w:r>
+        <w:br/>
+      </w:r>
+      <w:r>
+        <w:rPr>
+          <w:rStyle w:val="VerbatimChar"/>
+        </w:rPr>
+        <w:t xml:space="preserve">#&gt;  jsonlite        1.7.3   2022-01-17 [1] CRAN (R 4.1.2)</w:t>
+      </w:r>
+      <w:r>
+        <w:br/>
+      </w:r>
+      <w:r>
+        <w:rPr>
+          <w:rStyle w:val="VerbatimChar"/>
+        </w:rPr>
+        <w:t xml:space="preserve">#&gt;  knitr           1.37.4  2022-01-29 [1] https://yihui.r-universe.dev (R 4.1.2)</w:t>
+      </w:r>
+      <w:r>
+        <w:br/>
+      </w:r>
+      <w:r>
+        <w:rPr>
+          <w:rStyle w:val="VerbatimChar"/>
+        </w:rPr>
+        <w:t xml:space="preserve">#&gt;  labeling        0.4.2   2020-10-20 [1] CRAN (R 4.1.0)</w:t>
+      </w:r>
+      <w:r>
+        <w:br/>
+      </w:r>
+      <w:r>
+        <w:rPr>
+          <w:rStyle w:val="VerbatimChar"/>
+        </w:rPr>
+        <w:t xml:space="preserve">#&gt;  lifecycle       1.0.1   2021-09-24 [1] CRAN (R 4.1.0)</w:t>
+      </w:r>
+      <w:r>
+        <w:br/>
+      </w:r>
+      <w:r>
+        <w:rPr>
+          <w:rStyle w:val="VerbatimChar"/>
+        </w:rPr>
+        <w:t xml:space="preserve">#&gt;  lubridate       1.8.0   2021-10-07 [1] CRAN (R 4.1.0)</w:t>
+      </w:r>
+      <w:r>
+        <w:br/>
+      </w:r>
+      <w:r>
+        <w:rPr>
+          <w:rStyle w:val="VerbatimChar"/>
+        </w:rPr>
+        <w:t xml:space="preserve">#&gt;  magrittr        2.0.2   2022-01-26 [1] CRAN (R 4.1.2)</w:t>
+      </w:r>
+      <w:r>
+        <w:br/>
+      </w:r>
+      <w:r>
+        <w:rPr>
+          <w:rStyle w:val="VerbatimChar"/>
+        </w:rPr>
+        <w:t xml:space="preserve">#&gt;  memoise         2.0.1   2021-11-26 [1] CRAN (R 4.1.0)</w:t>
+      </w:r>
+      <w:r>
+        <w:br/>
+      </w:r>
+      <w:r>
+        <w:rPr>
+          <w:rStyle w:val="VerbatimChar"/>
+        </w:rPr>
+        <w:t xml:space="preserve">#&gt;  modelr          0.1.8   2020-05-19 [1] CRAN (R 4.1.0)</w:t>
+      </w:r>
+      <w:r>
+        <w:br/>
+      </w:r>
+      <w:r>
+        <w:rPr>
+          <w:rStyle w:val="VerbatimChar"/>
+        </w:rPr>
+        <w:t xml:space="preserve">#&gt;  munsell         0.5.0   2018-06-12 [1] CRAN (R 4.1.0)</w:t>
+      </w:r>
+      <w:r>
+        <w:br/>
+      </w:r>
+      <w:r>
+        <w:rPr>
+          <w:rStyle w:val="VerbatimChar"/>
+        </w:rPr>
+        <w:t xml:space="preserve">#&gt;  pillar          1.7.0   2022-02-01 [1] CRAN (R 4.1.2)</w:t>
+      </w:r>
+      <w:r>
+        <w:br/>
+      </w:r>
+      <w:r>
+        <w:rPr>
+          <w:rStyle w:val="VerbatimChar"/>
+        </w:rPr>
+        <w:t xml:space="preserve">#&gt;  pkgbuild        1.3.1   2021-12-20 [1] CRAN (R 4.1.0)</w:t>
+      </w:r>
+      <w:r>
+        <w:br/>
+      </w:r>
+      <w:r>
+        <w:rPr>
+          <w:rStyle w:val="VerbatimChar"/>
+        </w:rPr>
+        <w:t xml:space="preserve">#&gt;  pkgconfig       2.0.3   2019-09-22 [1] CRAN (R 4.1.0)</w:t>
+      </w:r>
+      <w:r>
+        <w:br/>
+      </w:r>
+      <w:r>
+        <w:rPr>
+          <w:rStyle w:val="VerbatimChar"/>
+        </w:rPr>
+        <w:t xml:space="preserve">#&gt;  pkgload         1.2.4   2021-11-30 [1] CRAN (R 4.1.0)</w:t>
+      </w:r>
+      <w:r>
+        <w:br/>
+      </w:r>
+      <w:r>
+        <w:rPr>
+          <w:rStyle w:val="VerbatimChar"/>
+        </w:rPr>
+        <w:t xml:space="preserve">#&gt;  prettyunits     1.1.1   2020-01-24 [1] CRAN (R 4.1.0)</w:t>
+      </w:r>
+      <w:r>
+        <w:br/>
+      </w:r>
+      <w:r>
+        <w:rPr>
+          <w:rStyle w:val="VerbatimChar"/>
+        </w:rPr>
+        <w:t xml:space="preserve">#&gt;  processx        3.5.2   2021-04-30 [1] CRAN (R 4.1.0)</w:t>
+      </w:r>
+      <w:r>
+        <w:br/>
+      </w:r>
+      <w:r>
+        <w:rPr>
+          <w:rStyle w:val="VerbatimChar"/>
+        </w:rPr>
+        <w:t xml:space="preserve">#&gt;  ps              1.6.0   2021-02-28 [1] CRAN (R 4.1.0)</w:t>
+      </w:r>
+      <w:r>
+        <w:br/>
+      </w:r>
+      <w:r>
+        <w:rPr>
+          <w:rStyle w:val="VerbatimChar"/>
+        </w:rPr>
+        <w:t xml:space="preserve">#&gt;  purrr         * 0.3.4   2020-04-17 [1] CRAN (R 4.1.0)</w:t>
+      </w:r>
+      <w:r>
+        <w:br/>
+      </w:r>
+      <w:r>
+        <w:rPr>
+          <w:rStyle w:val="VerbatimChar"/>
+        </w:rPr>
+        <w:t xml:space="preserve">#&gt;  R6              2.5.1   2021-08-19 [1] CRAN (R 4.1.0)</w:t>
+      </w:r>
+      <w:r>
+        <w:br/>
+      </w:r>
+      <w:r>
+        <w:rPr>
+          <w:rStyle w:val="VerbatimChar"/>
+        </w:rPr>
+        <w:t xml:space="preserve">#&gt;  rbibutils       2.2.7   2021-12-07 [1] CRAN (R 4.1.0)</w:t>
+      </w:r>
+      <w:r>
+        <w:br/>
+      </w:r>
+      <w:r>
+        <w:rPr>
+          <w:rStyle w:val="VerbatimChar"/>
+        </w:rPr>
+        <w:t xml:space="preserve">#&gt;  Rcpp            1.0.8   2022-01-13 [1] CRAN (R 4.1.2)</w:t>
+      </w:r>
+      <w:r>
+        <w:br/>
+      </w:r>
+      <w:r>
+        <w:rPr>
+          <w:rStyle w:val="VerbatimChar"/>
+        </w:rPr>
+        <w:t xml:space="preserve">#&gt;  Rdpack          2.1.3   2021-12-08 [1] CRAN (R 4.1.0)</w:t>
+      </w:r>
+      <w:r>
+        <w:br/>
+      </w:r>
+      <w:r>
+        <w:rPr>
+          <w:rStyle w:val="VerbatimChar"/>
+        </w:rPr>
+        <w:t xml:space="preserve">#&gt;  readr         * 2.1.2   2022-01-30 [1] CRAN (R 4.1.2)</w:t>
+      </w:r>
+      <w:r>
+        <w:br/>
+      </w:r>
+      <w:r>
+        <w:rPr>
+          <w:rStyle w:val="VerbatimChar"/>
+        </w:rPr>
+        <w:t xml:space="preserve">#&gt;  readxl          1.3.1   2019-03-13 [1] CRAN (R 4.1.0)</w:t>
+      </w:r>
+      <w:r>
+        <w:br/>
+      </w:r>
+      <w:r>
+        <w:rPr>
+          <w:rStyle w:val="VerbatimChar"/>
+        </w:rPr>
+        <w:t xml:space="preserve">#&gt;  remotes         2.4.2   2021-11-30 [1] CRAN (R 4.1.0)</w:t>
+      </w:r>
+      <w:r>
+        <w:br/>
+      </w:r>
+      <w:r>
+        <w:rPr>
+          <w:rStyle w:val="VerbatimChar"/>
+        </w:rPr>
+        <w:t xml:space="preserve">#&gt;  reprex          2.0.1   2021-08-05 [1] CRAN (R 4.1.0)</w:t>
+      </w:r>
+      <w:r>
+        <w:br/>
+      </w:r>
+      <w:r>
+        <w:rPr>
+          <w:rStyle w:val="VerbatimChar"/>
+        </w:rPr>
+        <w:t xml:space="preserve">#&gt;  rlang           1.0.1   2022-02-03 [1] CRAN (R 4.1.2)</w:t>
+      </w:r>
+      <w:r>
+        <w:br/>
+      </w:r>
+      <w:r>
+        <w:rPr>
+          <w:rStyle w:val="VerbatimChar"/>
+        </w:rPr>
+        <w:t xml:space="preserve">#&gt;  rmarkdown       2.11    2021-09-14 [1] CRAN (R 4.1.2)</w:t>
+      </w:r>
+      <w:r>
+        <w:br/>
+      </w:r>
+      <w:r>
+        <w:rPr>
+          <w:rStyle w:val="VerbatimChar"/>
+        </w:rPr>
+        <w:t xml:space="preserve">#&gt;  rprojroot       2.0.2   2020-11-15 [1] CRAN (R 4.1.0)</w:t>
+      </w:r>
+      <w:r>
+        <w:br/>
+      </w:r>
+      <w:r>
+        <w:rPr>
+          <w:rStyle w:val="VerbatimChar"/>
+        </w:rPr>
+        <w:t xml:space="preserve">#&gt;  rstudioapi      0.13    2020-11-12 [1] CRAN (R 4.1.0)</w:t>
+      </w:r>
+      <w:r>
+        <w:br/>
+      </w:r>
+      <w:r>
+        <w:rPr>
+          <w:rStyle w:val="VerbatimChar"/>
+        </w:rPr>
+        <w:t xml:space="preserve">#&gt;  rvest           1.0.2   2021-10-16 [1] CRAN (R 4.1.0)</w:t>
+      </w:r>
+      <w:r>
+        <w:br/>
+      </w:r>
+      <w:r>
+        <w:rPr>
+          <w:rStyle w:val="VerbatimChar"/>
+        </w:rPr>
+        <w:t xml:space="preserve">#&gt;  scales          1.1.1   2020-05-11 [1] CRAN (R 4.1.0)</w:t>
+      </w:r>
+      <w:r>
+        <w:br/>
+      </w:r>
+      <w:r>
+        <w:rPr>
+          <w:rStyle w:val="VerbatimChar"/>
+        </w:rPr>
+        <w:t xml:space="preserve">#&gt;  sessioninfo     1.2.2   2021-12-06 [1] CRAN (R 4.1.0)</w:t>
+      </w:r>
+      <w:r>
+        <w:br/>
+      </w:r>
+      <w:r>
+        <w:rPr>
+          <w:rStyle w:val="VerbatimChar"/>
+        </w:rPr>
+        <w:t xml:space="preserve">#&gt;  stringi         1.7.6   2021-11-29 [1] CRAN (R 4.1.0)</w:t>
+      </w:r>
+      <w:r>
+        <w:br/>
+      </w:r>
+      <w:r>
+        <w:rPr>
+          <w:rStyle w:val="VerbatimChar"/>
+        </w:rPr>
+        <w:t xml:space="preserve">#&gt;  stringr       * 1.4.0   2019-02-10 [1] CRAN (R 4.1.0)</w:t>
+      </w:r>
+      <w:r>
+        <w:br/>
+      </w:r>
+      <w:r>
+        <w:rPr>
+          <w:rStyle w:val="VerbatimChar"/>
+        </w:rPr>
+        <w:t xml:space="preserve">#&gt;  testthat        3.1.2   2022-01-20 [1] CRAN (R 4.1.2)</w:t>
+      </w:r>
+      <w:r>
+        <w:br/>
+      </w:r>
+      <w:r>
+        <w:rPr>
+          <w:rStyle w:val="VerbatimChar"/>
+        </w:rPr>
+        <w:t xml:space="preserve">#&gt;  tibble        * 3.1.6   2021-11-07 [1] CRAN (R 4.1.0)</w:t>
+      </w:r>
+      <w:r>
+        <w:br/>
+      </w:r>
+      <w:r>
+        <w:rPr>
+          <w:rStyle w:val="VerbatimChar"/>
+        </w:rPr>
+        <w:t xml:space="preserve">#&gt;  tidyr         * 1.2.0   2022-02-01 [1] CRAN (R 4.1.2)</w:t>
+      </w:r>
+      <w:r>
+        <w:br/>
+      </w:r>
+      <w:r>
+        <w:rPr>
+          <w:rStyle w:val="VerbatimChar"/>
+        </w:rPr>
+        <w:t xml:space="preserve">#&gt;  tidyselect      1.1.1   2021-04-30 [1] CRAN (R 4.1.0)</w:t>
+      </w:r>
+      <w:r>
+        <w:br/>
+      </w:r>
+      <w:r>
+        <w:rPr>
+          <w:rStyle w:val="VerbatimChar"/>
+        </w:rPr>
+        <w:t xml:space="preserve">#&gt;  tidyverse     * 1.3.1   2021-04-15 [1] CRAN (R 4.1.0)</w:t>
+      </w:r>
+      <w:r>
+        <w:br/>
+      </w:r>
+      <w:r>
+        <w:rPr>
+          <w:rStyle w:val="VerbatimChar"/>
+        </w:rPr>
+        <w:t xml:space="preserve">#&gt;  tzdb            0.2.0   2021-10-27 [1] CRAN (R 4.1.0)</w:t>
+      </w:r>
+      <w:r>
+        <w:br/>
+      </w:r>
+      <w:r>
+        <w:rPr>
+          <w:rStyle w:val="VerbatimChar"/>
+        </w:rPr>
+        <w:t xml:space="preserve">#&gt;  usethis         2.1.5   2021-12-09 [1] CRAN (R 4.1.0)</w:t>
+      </w:r>
+      <w:r>
+        <w:br/>
+      </w:r>
+      <w:r>
+        <w:rPr>
+          <w:rStyle w:val="VerbatimChar"/>
+        </w:rPr>
+        <w:t xml:space="preserve">#&gt;  utf8            1.2.2   2021-07-24 [1] CRAN (R 4.1.0)</w:t>
+      </w:r>
+      <w:r>
+        <w:br/>
+      </w:r>
+      <w:r>
+        <w:rPr>
+          <w:rStyle w:val="VerbatimChar"/>
+        </w:rPr>
+        <w:t xml:space="preserve">#&gt;  vctrs           0.3.8   2021-04-29 [1] CRAN (R 4.1.0)</w:t>
+      </w:r>
+      <w:r>
+        <w:br/>
+      </w:r>
+      <w:r>
+        <w:rPr>
+          <w:rStyle w:val="VerbatimChar"/>
+        </w:rPr>
+        <w:t xml:space="preserve">#&gt;  viridisLite     0.4.0   2021-04-13 [1] CRAN (R 4.1.0)</w:t>
+      </w:r>
+      <w:r>
+        <w:br/>
+      </w:r>
+      <w:r>
+        <w:rPr>
+          <w:rStyle w:val="VerbatimChar"/>
+        </w:rPr>
+        <w:t xml:space="preserve">#&gt;  vroom           1.5.7   2021-11-30 [1] CRAN (R 4.1.0)</w:t>
+      </w:r>
+      <w:r>
+        <w:br/>
+      </w:r>
+      <w:r>
+        <w:rPr>
+          <w:rStyle w:val="VerbatimChar"/>
+        </w:rPr>
+        <w:t xml:space="preserve">#&gt;  withr           2.4.3   2021-11-30 [1] CRAN (R 4.1.0)</w:t>
+      </w:r>
+      <w:r>
+        <w:br/>
+      </w:r>
+      <w:r>
+        <w:rPr>
+          <w:rStyle w:val="VerbatimChar"/>
+        </w:rPr>
+        <w:t xml:space="preserve">#&gt;  xfun            0.29    2021-12-14 [1] CRAN (R 4.1.0)</w:t>
+      </w:r>
+      <w:r>
+        <w:br/>
+      </w:r>
+      <w:r>
+        <w:rPr>
+          <w:rStyle w:val="VerbatimChar"/>
+        </w:rPr>
+        <w:t xml:space="preserve">#&gt;  xml2            1.3.3   2021-11-30 [1] CRAN (R 4.1.0)</w:t>
+      </w:r>
+      <w:r>
+        <w:br/>
+      </w:r>
+      <w:r>
+        <w:rPr>
+          <w:rStyle w:val="VerbatimChar"/>
+        </w:rPr>
+        <w:t xml:space="preserve">#&gt;  yaml            2.2.2   2022-01-25 [1] CRAN (R 4.1.2)</w:t>
       </w:r>
       <w:r>
         <w:br/>
@@ -1389,34 +1750,7 @@
         <w:rPr>
           <w:rStyle w:val="VerbatimChar"/>
         </w:rPr>
-        <w:t xml:space="preserve">#&gt;  [1] /home/rockymcrockwell/R/x86_64-pc-linux-gnu-library/4.1</w:t>
-      </w:r>
-      <w:r>
-        <w:br/>
-      </w:r>
-      <w:r>
-        <w:rPr>
-          <w:rStyle w:val="VerbatimChar"/>
-        </w:rPr>
-        <w:t xml:space="preserve">#&gt;  [2] /usr/local/lib/R/site-library</w:t>
-      </w:r>
-      <w:r>
-        <w:br/>
-      </w:r>
-      <w:r>
-        <w:rPr>
-          <w:rStyle w:val="VerbatimChar"/>
-        </w:rPr>
-        <w:t xml:space="preserve">#&gt;  [3] /usr/lib/R/site-library</w:t>
-      </w:r>
-      <w:r>
-        <w:br/>
-      </w:r>
-      <w:r>
-        <w:rPr>
-          <w:rStyle w:val="VerbatimChar"/>
-        </w:rPr>
-        <w:t xml:space="preserve">#&gt;  [4] /usr/lib/R/library</w:t>
+        <w:t xml:space="preserve">#&gt;  [1] /Library/Frameworks/R.framework/Versions/4.1/Resources/library</w:t>
       </w:r>
       <w:r>
         <w:br/>
@@ -1453,7 +1787,7 @@
         <w:rPr>
           <w:rStyle w:val="VerbatimChar"/>
         </w:rPr>
-        <w:t xml:space="preserve">#&gt; Local:    master /home/rockymcrockwell/Desktop/maualithicspaper</w:t>
+        <w:t xml:space="preserve">#&gt; Local:    master /Users/bmarwick/Desktop/maualithicspaper</w:t>
       </w:r>
       <w:r>
         <w:br/>
@@ -1471,12 +1805,12 @@
         <w:rPr>
           <w:rStyle w:val="VerbatimChar"/>
         </w:rPr>
-        <w:t xml:space="preserve">#&gt; Head:     [746f3b1] 2022-02-04: x</w:t>
-      </w:r>
-    </w:p>
-    <w:bookmarkEnd w:id="35"/>
+        <w:t xml:space="preserve">#&gt; Head:     [cf27ca8] 2022-02-11: add in code block that does the univariate k-means</w:t>
+      </w:r>
+    </w:p>
     <w:bookmarkEnd w:id="36"/>
     <w:bookmarkEnd w:id="37"/>
+    <w:bookmarkEnd w:id="38"/>
     <w:sectPr>
       <w:pgSz w:h="15840" w:w="12240"/>
       <w:pgMar w:bottom="1440" w:footer="720" w:gutter="0" w:header="720" w:left="1440" w:right="1440" w:top="1440"/>
@@ -1954,9 +2288,6 @@
     <w:abstractNumId w:val="990"/>
   </w:num>
   <w:num w:numId="1001">
-    <w:abstractNumId w:val="991"/>
-  </w:num>
-  <w:num w:numId="1002">
     <w:abstractNumId w:val="991"/>
   </w:num>
 </w:numbering>

</xml_diff>

<commit_message>
remove duplicate data files and edit path
</commit_message>
<xml_diff>
--- a/analysis/paper/paper.docx
+++ b/analysis/paper/paper.docx
@@ -128,7 +128,7 @@
         <w:pStyle w:val="Date"/>
       </w:pPr>
       <w:r>
-        <w:t xml:space="preserve">11</w:t>
+        <w:t xml:space="preserve">17</w:t>
       </w:r>
       <w:r>
         <w:t xml:space="preserve"> </w:t>
@@ -253,7 +253,7 @@
         <w:t xml:space="preserve">Highlights: These are the highlights.</w:t>
       </w:r>
     </w:p>
-    <w:bookmarkStart w:id="26" w:name="abstract"/>
+    <w:bookmarkStart w:id="29" w:name="abstract"/>
     <w:p>
       <w:pPr>
         <w:pStyle w:val="Heading1"/>
@@ -447,7 +447,7 @@
         <w:pStyle w:val="BodyText"/>
       </w:pPr>
       <w:r>
-        <w:t xml:space="preserve">The outlines formed by the shape landmarks were then normalized for size, orientation, and rotation. We used Generalized Procrustes analysis to strip the flakes in the sample dataset of size, orientation, and rotation, leaving only shape data. Our methodology for carrying out the PCA on the shape landmarks was inspired by Theska et al. (2020), which also performed 2D landmark data analysis using PCA. Finally, the shape landmark values were analysed by Principal Components Analysis. PCA biplots were created to visualize differences based upon secondary categorical variables, namely flake reduction categories, excavation unit, and mass cluster. The first two primary components were then used to create biplots comparing the shape data to the flake reduction categories, excavation unit, and mass clusters, with the secondary variables being represented by colored outlines on the biplots.</w:t>
+        <w:t xml:space="preserve">The outlines formed by the shape landmarks were then normalized for size, orientation, and rotation. We used Generalized Procrustes Analysis to strip the flakes in the sample dataset of size, orientation, and rotation, leaving only shape data. Generalized Procrustes Analysis (or GPA) is a</w:t>
       </w:r>
     </w:p>
     <w:p>
@@ -455,11 +455,27 @@
         <w:pStyle w:val="BodyText"/>
       </w:pPr>
       <w:r>
+        <w:t xml:space="preserve">Jung &amp; Woo (2019)</w:t>
+      </w:r>
+    </w:p>
+    <w:p>
+      <w:pPr>
+        <w:pStyle w:val="BodyText"/>
+      </w:pPr>
+      <w:r>
+        <w:t xml:space="preserve">Our methodology for carrying out the PCA on the shape landmarks was inspired by Theska et al. (2020), which also performed 2D landmark data analysis using PCA. Finally, the shape landmark values were analysed by Principal Components Analysis. PCA biplots were created to visualize differences based upon secondary categorical variables, namely flake reduction categories, excavation unit, and mass cluster. The first two primary components were then used to create biplots comparing the shape data to the flake reduction categories, excavation unit, and mass clusters, with the secondary variables being represented by colored outlines on the biplots.</w:t>
+      </w:r>
+    </w:p>
+    <w:p>
+      <w:pPr>
+        <w:pStyle w:val="BodyText"/>
+      </w:pPr>
+      <w:r>
         <w:t xml:space="preserve">Reduction categories were based upon dorsal cortex percentages were discretized based upon standard cut points. Flakes with no dorsal cortex were categorized as tertiary flakes, those with up to a dorsal cortex percentage of 50% were considered secondary and those with a dorsal cortex value greater than 50% were considered primary (Bradbury &amp; Carr 1995). Mass clusters were generated using univariate k-means, with the end result being 6 mass clusters, with mass cluster 1 having the least mass on average and 6 having the greatest mass on average.</w:t>
       </w:r>
     </w:p>
     <w:bookmarkEnd w:id="23"/>
-    <w:bookmarkStart w:id="25" w:name="results"/>
+    <w:bookmarkStart w:id="24" w:name="results"/>
     <w:p>
       <w:pPr>
         <w:pStyle w:val="Heading2"/>
@@ -475,6 +491,189 @@
       </w:r>
       <w:r>
         <w:t xml:space="preserve">Results</w:t>
+      </w:r>
+    </w:p>
+    <w:bookmarkEnd w:id="24"/>
+    <w:bookmarkStart w:id="28" w:name="pca-analysis-on-dorsal-cortex-groups"/>
+    <w:p>
+      <w:pPr>
+        <w:pStyle w:val="Heading2"/>
+      </w:pPr>
+      <w:r>
+        <w:rPr>
+          <w:rStyle w:val="SectionNumber"/>
+        </w:rPr>
+        <w:t xml:space="preserve">1.5</w:t>
+      </w:r>
+      <w:r>
+        <w:tab/>
+      </w:r>
+      <w:r>
+        <w:t xml:space="preserve">PCA Analysis on Dorsal Cortex Groups</w:t>
+      </w:r>
+    </w:p>
+    <w:p>
+      <w:pPr>
+        <w:pStyle w:val="SourceCode"/>
+      </w:pPr>
+      <w:r>
+        <w:rPr>
+          <w:rStyle w:val="VerbatimChar"/>
+        </w:rPr>
+        <w:t xml:space="preserve">#&gt; </w:t>
+      </w:r>
+      <w:r>
+        <w:br/>
+      </w:r>
+      <w:r>
+        <w:rPr>
+          <w:rStyle w:val="VerbatimChar"/>
+        </w:rPr>
+        <w:t xml:space="preserve">#&gt; No curves detected; all points appear to be fixed landmarks.</w:t>
+      </w:r>
+      <w:r>
+        <w:br/>
+      </w:r>
+      <w:r>
+        <w:rPr>
+          <w:rStyle w:val="VerbatimChar"/>
+        </w:rPr>
+        <w:t xml:space="preserve">#&gt; </w:t>
+      </w:r>
+      <w:r>
+        <w:br/>
+      </w:r>
+      <w:r>
+        <w:rPr>
+          <w:rStyle w:val="VerbatimChar"/>
+        </w:rPr>
+        <w:t xml:space="preserve">#&gt; Warning: not all specimens have scale adjustment (perhaps because they are already scaled);</w:t>
+      </w:r>
+      <w:r>
+        <w:br/>
+      </w:r>
+      <w:r>
+        <w:rPr>
+          <w:rStyle w:val="VerbatimChar"/>
+        </w:rPr>
+        <w:t xml:space="preserve">#&gt; no rescaling will be performed in these cases</w:t>
+      </w:r>
+      <w:r>
+        <w:br/>
+      </w:r>
+      <w:r>
+        <w:rPr>
+          <w:rStyle w:val="VerbatimChar"/>
+        </w:rPr>
+        <w:t xml:space="preserve">#&gt; </w:t>
+      </w:r>
+      <w:r>
+        <w:br/>
+      </w:r>
+      <w:r>
+        <w:rPr>
+          <w:rStyle w:val="VerbatimChar"/>
+        </w:rPr>
+        <w:t xml:space="preserve">#&gt; Performing GPA</w:t>
+      </w:r>
+      <w:r>
+        <w:br/>
+      </w:r>
+      <w:r>
+        <w:rPr>
+          <w:rStyle w:val="VerbatimChar"/>
+        </w:rPr>
+        <w:t xml:space="preserve">#&gt; </w:t>
+      </w:r>
+      <w:r>
+        <w:br/>
+      </w:r>
+      <w:r>
+        <w:rPr>
+          <w:rStyle w:val="VerbatimChar"/>
+        </w:rPr>
+        <w:t xml:space="preserve">  |                                                                            </w:t>
+      </w:r>
+      <w:r>
+        <w:br/>
+      </w:r>
+      <w:r>
+        <w:rPr>
+          <w:rStyle w:val="VerbatimChar"/>
+        </w:rPr>
+        <w:t xml:space="preserve">  |                                                                      |   0%</w:t>
+      </w:r>
+      <w:r>
+        <w:br/>
+      </w:r>
+      <w:r>
+        <w:rPr>
+          <w:rStyle w:val="VerbatimChar"/>
+        </w:rPr>
+        <w:t xml:space="preserve">  |                                                                            </w:t>
+      </w:r>
+      <w:r>
+        <w:br/>
+      </w:r>
+      <w:r>
+        <w:rPr>
+          <w:rStyle w:val="VerbatimChar"/>
+        </w:rPr>
+        <w:t xml:space="preserve">  |==================                                                    |  25%</w:t>
+      </w:r>
+      <w:r>
+        <w:br/>
+      </w:r>
+      <w:r>
+        <w:rPr>
+          <w:rStyle w:val="VerbatimChar"/>
+        </w:rPr>
+        <w:t xml:space="preserve">  |                                                                            </w:t>
+      </w:r>
+      <w:r>
+        <w:br/>
+      </w:r>
+      <w:r>
+        <w:rPr>
+          <w:rStyle w:val="VerbatimChar"/>
+        </w:rPr>
+        <w:t xml:space="preserve">  |===================================                                   |  50%</w:t>
+      </w:r>
+      <w:r>
+        <w:br/>
+      </w:r>
+      <w:r>
+        <w:rPr>
+          <w:rStyle w:val="VerbatimChar"/>
+        </w:rPr>
+        <w:t xml:space="preserve">  |                                                                            </w:t>
+      </w:r>
+      <w:r>
+        <w:br/>
+      </w:r>
+      <w:r>
+        <w:rPr>
+          <w:rStyle w:val="VerbatimChar"/>
+        </w:rPr>
+        <w:t xml:space="preserve">  |======================================================================| 100%</w:t>
+      </w:r>
+      <w:r>
+        <w:br/>
+      </w:r>
+      <w:r>
+        <w:rPr>
+          <w:rStyle w:val="VerbatimChar"/>
+        </w:rPr>
+        <w:t xml:space="preserve">#&gt; </w:t>
+      </w:r>
+      <w:r>
+        <w:br/>
+      </w:r>
+      <w:r>
+        <w:rPr>
+          <w:rStyle w:val="VerbatimChar"/>
+        </w:rPr>
+        <w:t xml:space="preserve">#&gt; Making projections... Finished!</w:t>
       </w:r>
     </w:p>
     <w:p>
@@ -491,13 +690,13 @@
               <a:graphicData uri="http://schemas.openxmlformats.org/drawingml/2006/picture">
                 <pic:pic>
                   <pic:nvPicPr>
-                    <pic:cNvPr descr="../figures/unnamed-chunk-4-1.png" id="0" name="Picture"/>
+                    <pic:cNvPr descr="../figures/unnamed-chunk-3-1.png" id="0" name="Picture"/>
                     <pic:cNvPicPr>
                       <a:picLocks noChangeArrowheads="1" noChangeAspect="1"/>
                     </pic:cNvPicPr>
                   </pic:nvPicPr>
                   <pic:blipFill>
-                    <a:blip r:embed="rId24"/>
+                    <a:blip r:embed="rId25"/>
                     <a:stretch>
                       <a:fillRect/>
                     </a:stretch>
@@ -524,9 +723,433 @@
         </w:drawing>
       </w:r>
     </w:p>
-    <w:bookmarkEnd w:id="25"/>
-    <w:bookmarkEnd w:id="26"/>
-    <w:bookmarkStart w:id="27" w:name="discussion"/>
+    <w:p>
+      <w:pPr>
+        <w:pStyle w:val="BodyText"/>
+      </w:pPr>
+      <w:r>
+        <w:t xml:space="preserve">The PCA biplot above shows flake shape (as defined within the first two primary dimensions) in relation to dorsal cortex class. The primary class of dorsal cortex, representing initial, unretouched flakes in the reduction sequence, has the smallest range of shape variation. Secondary flakes, which have been retouched and thus have less dorsal cortex than the primary flakes, show a slighly larger range of shape variation. Lastly, the heavily worked tertiary flakes at the end of the reduction sequence show the greatest amount of shape variation.</w:t>
+      </w:r>
+    </w:p>
+    <w:p>
+      <w:pPr>
+        <w:pStyle w:val="BodyText"/>
+      </w:pPr>
+      <w:r>
+        <w:t xml:space="preserve">It should also be noted that shape variation is not equal along both primary dimensions. For flakes in all three dorsal cortex classes, the largest differences between each inter-nested is along the first primary dimension. Slight differences are seen along the second primary dimension, with an increasing amount of variation as one goes from primary to secondary to tertiary flakes, but these changes are minor when compared to the larger changes seen in the first primary dimension.</w:t>
+      </w:r>
+    </w:p>
+    <w:p>
+      <w:pPr>
+        <w:pStyle w:val="SourceCode"/>
+      </w:pPr>
+      <w:r>
+        <w:rPr>
+          <w:rStyle w:val="VerbatimChar"/>
+        </w:rPr>
+        <w:t xml:space="preserve">#&gt; # A tibble: 18 × 2</w:t>
+      </w:r>
+      <w:r>
+        <w:br/>
+      </w:r>
+      <w:r>
+        <w:rPr>
+          <w:rStyle w:val="VerbatimChar"/>
+        </w:rPr>
+        <w:t xml:space="preserve">#&gt;     name    value</w:t>
+      </w:r>
+      <w:r>
+        <w:br/>
+      </w:r>
+      <w:r>
+        <w:rPr>
+          <w:rStyle w:val="VerbatimChar"/>
+        </w:rPr>
+        <w:t xml:space="preserve">#&gt;    &lt;int&gt;    &lt;dbl&gt;</w:t>
+      </w:r>
+      <w:r>
+        <w:br/>
+      </w:r>
+      <w:r>
+        <w:rPr>
+          <w:rStyle w:val="VerbatimChar"/>
+        </w:rPr>
+        <w:t xml:space="preserve">#&gt;  1     1 7.32e+ 1</w:t>
+      </w:r>
+      <w:r>
+        <w:br/>
+      </w:r>
+      <w:r>
+        <w:rPr>
+          <w:rStyle w:val="VerbatimChar"/>
+        </w:rPr>
+        <w:t xml:space="preserve">#&gt;  2     2 2.05e+ 1</w:t>
+      </w:r>
+      <w:r>
+        <w:br/>
+      </w:r>
+      <w:r>
+        <w:rPr>
+          <w:rStyle w:val="VerbatimChar"/>
+        </w:rPr>
+        <w:t xml:space="preserve">#&gt;  3     3 4.84e+ 0</w:t>
+      </w:r>
+      <w:r>
+        <w:br/>
+      </w:r>
+      <w:r>
+        <w:rPr>
+          <w:rStyle w:val="VerbatimChar"/>
+        </w:rPr>
+        <w:t xml:space="preserve">#&gt;  4     4 1.47e+ 0</w:t>
+      </w:r>
+      <w:r>
+        <w:br/>
+      </w:r>
+      <w:r>
+        <w:rPr>
+          <w:rStyle w:val="VerbatimChar"/>
+        </w:rPr>
+        <w:t xml:space="preserve">#&gt;  5     5 1.98e-27</w:t>
+      </w:r>
+      <w:r>
+        <w:br/>
+      </w:r>
+      <w:r>
+        <w:rPr>
+          <w:rStyle w:val="VerbatimChar"/>
+        </w:rPr>
+        <w:t xml:space="preserve">#&gt;  6     6 1.09e-27</w:t>
+      </w:r>
+      <w:r>
+        <w:br/>
+      </w:r>
+      <w:r>
+        <w:rPr>
+          <w:rStyle w:val="VerbatimChar"/>
+        </w:rPr>
+        <w:t xml:space="preserve">#&gt;  7     7 5.09e-28</w:t>
+      </w:r>
+      <w:r>
+        <w:br/>
+      </w:r>
+      <w:r>
+        <w:rPr>
+          <w:rStyle w:val="VerbatimChar"/>
+        </w:rPr>
+        <w:t xml:space="preserve">#&gt;  8     8 4.90e-28</w:t>
+      </w:r>
+      <w:r>
+        <w:br/>
+      </w:r>
+      <w:r>
+        <w:rPr>
+          <w:rStyle w:val="VerbatimChar"/>
+        </w:rPr>
+        <w:t xml:space="preserve">#&gt;  9     9 3.65e-28</w:t>
+      </w:r>
+      <w:r>
+        <w:br/>
+      </w:r>
+      <w:r>
+        <w:rPr>
+          <w:rStyle w:val="VerbatimChar"/>
+        </w:rPr>
+        <w:t xml:space="preserve">#&gt; 10    10 1.25e-28</w:t>
+      </w:r>
+      <w:r>
+        <w:br/>
+      </w:r>
+      <w:r>
+        <w:rPr>
+          <w:rStyle w:val="VerbatimChar"/>
+        </w:rPr>
+        <w:t xml:space="preserve">#&gt; 11    11 1.21e-28</w:t>
+      </w:r>
+      <w:r>
+        <w:br/>
+      </w:r>
+      <w:r>
+        <w:rPr>
+          <w:rStyle w:val="VerbatimChar"/>
+        </w:rPr>
+        <w:t xml:space="preserve">#&gt; 12    12 1.03e-28</w:t>
+      </w:r>
+      <w:r>
+        <w:br/>
+      </w:r>
+      <w:r>
+        <w:rPr>
+          <w:rStyle w:val="VerbatimChar"/>
+        </w:rPr>
+        <w:t xml:space="preserve">#&gt; 13    13 5.53e-29</w:t>
+      </w:r>
+      <w:r>
+        <w:br/>
+      </w:r>
+      <w:r>
+        <w:rPr>
+          <w:rStyle w:val="VerbatimChar"/>
+        </w:rPr>
+        <w:t xml:space="preserve">#&gt; 14    14 1.10e-29</w:t>
+      </w:r>
+      <w:r>
+        <w:br/>
+      </w:r>
+      <w:r>
+        <w:rPr>
+          <w:rStyle w:val="VerbatimChar"/>
+        </w:rPr>
+        <w:t xml:space="preserve">#&gt; 15    15 6.94e-30</w:t>
+      </w:r>
+      <w:r>
+        <w:br/>
+      </w:r>
+      <w:r>
+        <w:rPr>
+          <w:rStyle w:val="VerbatimChar"/>
+        </w:rPr>
+        <w:t xml:space="preserve">#&gt; 16    16 4.89e-30</w:t>
+      </w:r>
+      <w:r>
+        <w:br/>
+      </w:r>
+      <w:r>
+        <w:rPr>
+          <w:rStyle w:val="VerbatimChar"/>
+        </w:rPr>
+        <w:t xml:space="preserve">#&gt; 17    17 2.48e-30</w:t>
+      </w:r>
+      <w:r>
+        <w:br/>
+      </w:r>
+      <w:r>
+        <w:rPr>
+          <w:rStyle w:val="VerbatimChar"/>
+        </w:rPr>
+        <w:t xml:space="preserve">#&gt; 18    18 7.91e-31</w:t>
+      </w:r>
+      <w:r>
+        <w:br/>
+      </w:r>
+      <w:r>
+        <w:rPr>
+          <w:rStyle w:val="VerbatimChar"/>
+        </w:rPr>
+        <w:t xml:space="preserve">#&gt; $tol</w:t>
+      </w:r>
+      <w:r>
+        <w:br/>
+      </w:r>
+      <w:r>
+        <w:rPr>
+          <w:rStyle w:val="VerbatimChar"/>
+        </w:rPr>
+        <w:t xml:space="preserve">#&gt; [1] 1.087593</w:t>
+      </w:r>
+      <w:r>
+        <w:br/>
+      </w:r>
+      <w:r>
+        <w:rPr>
+          <w:rStyle w:val="VerbatimChar"/>
+        </w:rPr>
+        <w:t xml:space="preserve">#&gt; </w:t>
+      </w:r>
+      <w:r>
+        <w:br/>
+      </w:r>
+      <w:r>
+        <w:rPr>
+          <w:rStyle w:val="VerbatimChar"/>
+        </w:rPr>
+        <w:t xml:space="preserve">#&gt; $good</w:t>
+      </w:r>
+      <w:r>
+        <w:br/>
+      </w:r>
+      <w:r>
+        <w:rPr>
+          <w:rStyle w:val="VerbatimChar"/>
+        </w:rPr>
+        <w:t xml:space="preserve">#&gt; [1] 1 2 3 4 5 6</w:t>
+      </w:r>
+    </w:p>
+    <w:p>
+      <w:pPr>
+        <w:pStyle w:val="FirstParagraph"/>
+      </w:pPr>
+      <w:r>
+        <w:drawing>
+          <wp:inline>
+            <wp:extent cx="5943600" cy="4754880"/>
+            <wp:effectExtent b="0" l="0" r="0" t="0"/>
+            <wp:docPr descr="" title="" id="1" name="Picture"/>
+            <a:graphic>
+              <a:graphicData uri="http://schemas.openxmlformats.org/drawingml/2006/picture">
+                <pic:pic>
+                  <pic:nvPicPr>
+                    <pic:cNvPr descr="../figures/unnamed-chunk-4-1.png" id="0" name="Picture"/>
+                    <pic:cNvPicPr>
+                      <a:picLocks noChangeArrowheads="1" noChangeAspect="1"/>
+                    </pic:cNvPicPr>
+                  </pic:nvPicPr>
+                  <pic:blipFill>
+                    <a:blip r:embed="rId26"/>
+                    <a:stretch>
+                      <a:fillRect/>
+                    </a:stretch>
+                  </pic:blipFill>
+                  <pic:spPr bwMode="auto">
+                    <a:xfrm>
+                      <a:off x="0" y="0"/>
+                      <a:ext cx="5943600" cy="4754880"/>
+                    </a:xfrm>
+                    <a:prstGeom prst="rect">
+                      <a:avLst/>
+                    </a:prstGeom>
+                    <a:noFill/>
+                    <a:ln w="9525">
+                      <a:noFill/>
+                      <a:headEnd/>
+                      <a:tailEnd/>
+                    </a:ln>
+                  </pic:spPr>
+                </pic:pic>
+              </a:graphicData>
+            </a:graphic>
+          </wp:inline>
+        </w:drawing>
+      </w:r>
+      <w:r>
+        <w:drawing>
+          <wp:inline>
+            <wp:extent cx="5943600" cy="4754880"/>
+            <wp:effectExtent b="0" l="0" r="0" t="0"/>
+            <wp:docPr descr="" title="" id="1" name="Picture"/>
+            <a:graphic>
+              <a:graphicData uri="http://schemas.openxmlformats.org/drawingml/2006/picture">
+                <pic:pic>
+                  <pic:nvPicPr>
+                    <pic:cNvPr descr="../figures/unnamed-chunk-4-2.png" id="0" name="Picture"/>
+                    <pic:cNvPicPr>
+                      <a:picLocks noChangeArrowheads="1" noChangeAspect="1"/>
+                    </pic:cNvPicPr>
+                  </pic:nvPicPr>
+                  <pic:blipFill>
+                    <a:blip r:embed="rId27"/>
+                    <a:stretch>
+                      <a:fillRect/>
+                    </a:stretch>
+                  </pic:blipFill>
+                  <pic:spPr bwMode="auto">
+                    <a:xfrm>
+                      <a:off x="0" y="0"/>
+                      <a:ext cx="5943600" cy="4754880"/>
+                    </a:xfrm>
+                    <a:prstGeom prst="rect">
+                      <a:avLst/>
+                    </a:prstGeom>
+                    <a:noFill/>
+                    <a:ln w="9525">
+                      <a:noFill/>
+                      <a:headEnd/>
+                      <a:tailEnd/>
+                    </a:ln>
+                  </pic:spPr>
+                </pic:pic>
+              </a:graphicData>
+            </a:graphic>
+          </wp:inline>
+        </w:drawing>
+      </w:r>
+    </w:p>
+    <w:p>
+      <w:pPr>
+        <w:pStyle w:val="SourceCode"/>
+      </w:pPr>
+      <w:r>
+        <w:rPr>
+          <w:rStyle w:val="VerbatimChar"/>
+        </w:rPr>
+        <w:t xml:space="preserve">#&gt;   LM PC1_contrib</w:t>
+      </w:r>
+      <w:r>
+        <w:br/>
+      </w:r>
+      <w:r>
+        <w:rPr>
+          <w:rStyle w:val="VerbatimChar"/>
+        </w:rPr>
+        <w:t xml:space="preserve">#&gt; 5  5    18.02142</w:t>
+      </w:r>
+      <w:r>
+        <w:br/>
+      </w:r>
+      <w:r>
+        <w:rPr>
+          <w:rStyle w:val="VerbatimChar"/>
+        </w:rPr>
+        <w:t xml:space="preserve">#&gt; 9  9    14.54597</w:t>
+      </w:r>
+      <w:r>
+        <w:br/>
+      </w:r>
+      <w:r>
+        <w:rPr>
+          <w:rStyle w:val="VerbatimChar"/>
+        </w:rPr>
+        <w:t xml:space="preserve">#&gt; 1  1    14.54597</w:t>
+      </w:r>
+      <w:r>
+        <w:br/>
+      </w:r>
+      <w:r>
+        <w:rPr>
+          <w:rStyle w:val="VerbatimChar"/>
+        </w:rPr>
+        <w:t xml:space="preserve">#&gt;   LM PC2_contrib</w:t>
+      </w:r>
+      <w:r>
+        <w:br/>
+      </w:r>
+      <w:r>
+        <w:rPr>
+          <w:rStyle w:val="VerbatimChar"/>
+        </w:rPr>
+        <w:t xml:space="preserve">#&gt; 4  4    21.88420</w:t>
+      </w:r>
+      <w:r>
+        <w:br/>
+      </w:r>
+      <w:r>
+        <w:rPr>
+          <w:rStyle w:val="VerbatimChar"/>
+        </w:rPr>
+        <w:t xml:space="preserve">#&gt; 6  6    21.88420</w:t>
+      </w:r>
+      <w:r>
+        <w:br/>
+      </w:r>
+      <w:r>
+        <w:rPr>
+          <w:rStyle w:val="VerbatimChar"/>
+        </w:rPr>
+        <w:t xml:space="preserve">#&gt; 9  9    21.80524</w:t>
+      </w:r>
+      <w:r>
+        <w:br/>
+      </w:r>
+      <w:r>
+        <w:rPr>
+          <w:rStyle w:val="VerbatimChar"/>
+        </w:rPr>
+        <w:t xml:space="preserve">#&gt; 1  1    21.80524</w:t>
+      </w:r>
+    </w:p>
+    <w:bookmarkEnd w:id="28"/>
+    <w:bookmarkEnd w:id="29"/>
+    <w:bookmarkStart w:id="30" w:name="discussion"/>
     <w:p>
       <w:pPr>
         <w:pStyle w:val="Heading1"/>
@@ -544,8 +1167,8 @@
         <w:t xml:space="preserve">Discussion</w:t>
       </w:r>
     </w:p>
-    <w:bookmarkEnd w:id="27"/>
-    <w:bookmarkStart w:id="28" w:name="conclusion"/>
+    <w:bookmarkEnd w:id="30"/>
+    <w:bookmarkStart w:id="31" w:name="conclusion"/>
     <w:p>
       <w:pPr>
         <w:pStyle w:val="Heading1"/>
@@ -563,8 +1186,8 @@
         <w:t xml:space="preserve">Conclusion</w:t>
       </w:r>
     </w:p>
-    <w:bookmarkEnd w:id="28"/>
-    <w:bookmarkStart w:id="38" w:name="acknowledgements"/>
+    <w:bookmarkEnd w:id="31"/>
+    <w:bookmarkStart w:id="42" w:name="acknowledgements"/>
     <w:p>
       <w:pPr>
         <w:pStyle w:val="Heading1"/>
@@ -587,7 +1210,7 @@
         <w:br w:type="page"/>
       </w:r>
     </w:p>
-    <w:bookmarkStart w:id="37" w:name="references"/>
+    <w:bookmarkStart w:id="41" w:name="references"/>
     <w:p>
       <w:pPr>
         <w:pStyle w:val="Heading2"/>
@@ -633,7 +1256,7 @@
       <w:r>
         <w:t xml:space="preserve"> </w:t>
       </w:r>
-      <w:hyperlink r:id="rId29">
+      <w:hyperlink r:id="rId32">
         <w:r>
           <w:rPr>
             <w:rStyle w:val="Hyperlink"/>
@@ -673,7 +1296,7 @@
       <w:r>
         <w:t xml:space="preserve"> </w:t>
       </w:r>
-      <w:hyperlink r:id="rId30">
+      <w:hyperlink r:id="rId33">
         <w:r>
           <w:rPr>
             <w:rStyle w:val="Hyperlink"/>
@@ -713,7 +1336,7 @@
       <w:r>
         <w:t xml:space="preserve"> </w:t>
       </w:r>
-      <w:hyperlink r:id="rId31">
+      <w:hyperlink r:id="rId34">
         <w:r>
           <w:rPr>
             <w:rStyle w:val="Hyperlink"/>
@@ -730,6 +1353,25 @@
         <w:pStyle w:val="BodyText"/>
       </w:pPr>
       <w:r>
+        <w:t xml:space="preserve">Jung, H., &amp; Woo, E. J. (2019). Changes in mandibular ramus shape from the Neolithic to modern periods in Korea. International Journal of Osteoarchaeology, 29(4), 634–643.</w:t>
+      </w:r>
+      <w:r>
+        <w:t xml:space="preserve"> </w:t>
+      </w:r>
+      <w:hyperlink r:id="rId35">
+        <w:r>
+          <w:rPr>
+            <w:rStyle w:val="Hyperlink"/>
+          </w:rPr>
+          <w:t xml:space="preserve">https://doi.org/10.1002/oa.2759</w:t>
+        </w:r>
+      </w:hyperlink>
+    </w:p>
+    <w:p>
+      <w:pPr>
+        <w:pStyle w:val="BodyText"/>
+      </w:pPr>
+      <w:r>
         <w:t xml:space="preserve">Mijares, A. 2008.</w:t>
       </w:r>
       <w:r>
@@ -761,7 +1403,7 @@
       <w:r>
         <w:t xml:space="preserve"> </w:t>
       </w:r>
-      <w:hyperlink r:id="rId32">
+      <w:hyperlink r:id="rId36">
         <w:r>
           <w:rPr>
             <w:rStyle w:val="Hyperlink"/>
@@ -770,8 +1412,8 @@
         </w:r>
       </w:hyperlink>
     </w:p>
-    <w:bookmarkStart w:id="35" w:name="refs"/>
-    <w:bookmarkStart w:id="34" w:name="ref-Marwick2017"/>
+    <w:bookmarkStart w:id="39" w:name="refs"/>
+    <w:bookmarkStart w:id="38" w:name="ref-Marwick2017"/>
     <w:p>
       <w:pPr>
         <w:pStyle w:val="Bibliography"/>
@@ -782,7 +1424,7 @@
       <w:r>
         <w:t xml:space="preserve"> </w:t>
       </w:r>
-      <w:hyperlink r:id="rId33">
+      <w:hyperlink r:id="rId37">
         <w:r>
           <w:rPr>
             <w:rStyle w:val="Hyperlink"/>
@@ -791,14 +1433,14 @@
         </w:r>
       </w:hyperlink>
     </w:p>
-    <w:bookmarkEnd w:id="34"/>
-    <w:bookmarkEnd w:id="35"/>
+    <w:bookmarkEnd w:id="38"/>
+    <w:bookmarkEnd w:id="39"/>
     <w:p>
       <w:r>
         <w:br w:type="page"/>
       </w:r>
     </w:p>
-    <w:bookmarkStart w:id="36" w:name="colophon"/>
+    <w:bookmarkStart w:id="40" w:name="colophon"/>
     <w:p>
       <w:pPr>
         <w:pStyle w:val="Heading3"/>
@@ -821,7 +1463,7 @@
         <w:pStyle w:val="FirstParagraph"/>
       </w:pPr>
       <w:r>
-        <w:t xml:space="preserve">This report was generated on 2022-02-11 12:26:16 using the following computational environment and dependencies:</w:t>
+        <w:t xml:space="preserve">This report was generated on 2022-02-17 20:09:49 using the following computational environment and dependencies:</w:t>
       </w:r>
     </w:p>
     <w:p>
@@ -922,7 +1564,7 @@
         <w:rPr>
           <w:rStyle w:val="VerbatimChar"/>
         </w:rPr>
-        <w:t xml:space="preserve">#&gt;  date     2022-02-11</w:t>
+        <w:t xml:space="preserve">#&gt;  date     2022-02-17</w:t>
       </w:r>
       <w:r>
         <w:br/>
@@ -958,781 +1600,1033 @@
         <w:rPr>
           <w:rStyle w:val="VerbatimChar"/>
         </w:rPr>
-        <w:t xml:space="preserve">#&gt;  package       * version date (UTC) lib source</w:t>
-      </w:r>
-      <w:r>
-        <w:br/>
-      </w:r>
-      <w:r>
-        <w:rPr>
-          <w:rStyle w:val="VerbatimChar"/>
-        </w:rPr>
-        <w:t xml:space="preserve">#&gt;  assertthat      0.2.1   2019-03-21 [1] CRAN (R 4.1.0)</w:t>
-      </w:r>
-      <w:r>
-        <w:br/>
-      </w:r>
-      <w:r>
-        <w:rPr>
-          <w:rStyle w:val="VerbatimChar"/>
-        </w:rPr>
-        <w:t xml:space="preserve">#&gt;  backports       1.4.1   2021-12-13 [1] CRAN (R 4.1.0)</w:t>
-      </w:r>
-      <w:r>
-        <w:br/>
-      </w:r>
-      <w:r>
-        <w:rPr>
-          <w:rStyle w:val="VerbatimChar"/>
-        </w:rPr>
-        <w:t xml:space="preserve">#&gt;  bit             4.0.4   2020-08-04 [1] CRAN (R 4.1.0)</w:t>
-      </w:r>
-      <w:r>
-        <w:br/>
-      </w:r>
-      <w:r>
-        <w:rPr>
-          <w:rStyle w:val="VerbatimChar"/>
-        </w:rPr>
-        <w:t xml:space="preserve">#&gt;  bit64           4.0.5   2020-08-30 [1] CRAN (R 4.1.0)</w:t>
-      </w:r>
-      <w:r>
-        <w:br/>
-      </w:r>
-      <w:r>
-        <w:rPr>
-          <w:rStyle w:val="VerbatimChar"/>
-        </w:rPr>
-        <w:t xml:space="preserve">#&gt;  bookdown        0.24    2021-09-02 [1] CRAN (R 4.1.0)</w:t>
-      </w:r>
-      <w:r>
-        <w:br/>
-      </w:r>
-      <w:r>
-        <w:rPr>
-          <w:rStyle w:val="VerbatimChar"/>
-        </w:rPr>
-        <w:t xml:space="preserve">#&gt;  brio            1.1.3   2021-11-30 [1] CRAN (R 4.1.0)</w:t>
-      </w:r>
-      <w:r>
-        <w:br/>
-      </w:r>
-      <w:r>
-        <w:rPr>
-          <w:rStyle w:val="VerbatimChar"/>
-        </w:rPr>
-        <w:t xml:space="preserve">#&gt;  broom           0.7.12  2022-01-28 [1] CRAN (R 4.1.2)</w:t>
-      </w:r>
-      <w:r>
-        <w:br/>
-      </w:r>
-      <w:r>
-        <w:rPr>
-          <w:rStyle w:val="VerbatimChar"/>
-        </w:rPr>
-        <w:t xml:space="preserve">#&gt;  cachem          1.0.6   2021-08-19 [1] CRAN (R 4.1.0)</w:t>
-      </w:r>
-      <w:r>
-        <w:br/>
-      </w:r>
-      <w:r>
-        <w:rPr>
-          <w:rStyle w:val="VerbatimChar"/>
-        </w:rPr>
-        <w:t xml:space="preserve">#&gt;  callr           3.7.0   2021-04-20 [1] CRAN (R 4.1.0)</w:t>
-      </w:r>
-      <w:r>
-        <w:br/>
-      </w:r>
-      <w:r>
-        <w:rPr>
-          <w:rStyle w:val="VerbatimChar"/>
-        </w:rPr>
-        <w:t xml:space="preserve">#&gt;  cellranger      1.1.0   2016-07-27 [1] CRAN (R 4.1.0)</w:t>
-      </w:r>
-      <w:r>
-        <w:br/>
-      </w:r>
-      <w:r>
-        <w:rPr>
-          <w:rStyle w:val="VerbatimChar"/>
-        </w:rPr>
-        <w:t xml:space="preserve">#&gt;  Ckmeans.1d.dp * 4.3.4   2022-01-31 [1] CRAN (R 4.1.2)</w:t>
-      </w:r>
-      <w:r>
-        <w:br/>
-      </w:r>
-      <w:r>
-        <w:rPr>
-          <w:rStyle w:val="VerbatimChar"/>
-        </w:rPr>
-        <w:t xml:space="preserve">#&gt;  cli             3.1.1   2022-01-20 [1] CRAN (R 4.1.2)</w:t>
-      </w:r>
-      <w:r>
-        <w:br/>
-      </w:r>
-      <w:r>
-        <w:rPr>
-          <w:rStyle w:val="VerbatimChar"/>
-        </w:rPr>
-        <w:t xml:space="preserve">#&gt;  colorspace      2.0-2   2021-06-24 [1] CRAN (R 4.1.0)</w:t>
-      </w:r>
-      <w:r>
-        <w:br/>
-      </w:r>
-      <w:r>
-        <w:rPr>
-          <w:rStyle w:val="VerbatimChar"/>
-        </w:rPr>
-        <w:t xml:space="preserve">#&gt;  crayon          1.4.2   2021-10-29 [1] CRAN (R 4.1.0)</w:t>
-      </w:r>
-      <w:r>
-        <w:br/>
-      </w:r>
-      <w:r>
-        <w:rPr>
-          <w:rStyle w:val="VerbatimChar"/>
-        </w:rPr>
-        <w:t xml:space="preserve">#&gt;  DBI             1.1.2   2021-12-20 [1] CRAN (R 4.1.0)</w:t>
-      </w:r>
-      <w:r>
-        <w:br/>
-      </w:r>
-      <w:r>
-        <w:rPr>
-          <w:rStyle w:val="VerbatimChar"/>
-        </w:rPr>
-        <w:t xml:space="preserve">#&gt;  dbplyr          2.1.1   2021-04-06 [1] CRAN (R 4.1.0)</w:t>
-      </w:r>
-      <w:r>
-        <w:br/>
-      </w:r>
-      <w:r>
-        <w:rPr>
-          <w:rStyle w:val="VerbatimChar"/>
-        </w:rPr>
-        <w:t xml:space="preserve">#&gt;  desc            1.4.0   2021-09-28 [1] CRAN (R 4.1.0)</w:t>
-      </w:r>
-      <w:r>
-        <w:br/>
-      </w:r>
-      <w:r>
-        <w:rPr>
-          <w:rStyle w:val="VerbatimChar"/>
-        </w:rPr>
-        <w:t xml:space="preserve">#&gt;  devtools        2.4.3   2021-11-30 [1] CRAN (R 4.1.0)</w:t>
-      </w:r>
-      <w:r>
-        <w:br/>
-      </w:r>
-      <w:r>
-        <w:rPr>
-          <w:rStyle w:val="VerbatimChar"/>
-        </w:rPr>
-        <w:t xml:space="preserve">#&gt;  digest          0.6.29  2021-12-01 [1] CRAN (R 4.1.0)</w:t>
-      </w:r>
-      <w:r>
-        <w:br/>
-      </w:r>
-      <w:r>
-        <w:rPr>
-          <w:rStyle w:val="VerbatimChar"/>
-        </w:rPr>
-        <w:t xml:space="preserve">#&gt;  dplyr         * 1.0.7   2021-06-18 [1] CRAN (R 4.1.0)</w:t>
-      </w:r>
-      <w:r>
-        <w:br/>
-      </w:r>
-      <w:r>
-        <w:rPr>
-          <w:rStyle w:val="VerbatimChar"/>
-        </w:rPr>
-        <w:t xml:space="preserve">#&gt;  ellipsis        0.3.2   2021-04-29 [1] CRAN (R 4.1.0)</w:t>
-      </w:r>
-      <w:r>
-        <w:br/>
-      </w:r>
-      <w:r>
-        <w:rPr>
-          <w:rStyle w:val="VerbatimChar"/>
-        </w:rPr>
-        <w:t xml:space="preserve">#&gt;  evaluate        0.14    2019-05-28 [1] CRAN (R 4.1.0)</w:t>
-      </w:r>
-      <w:r>
-        <w:br/>
-      </w:r>
-      <w:r>
-        <w:rPr>
-          <w:rStyle w:val="VerbatimChar"/>
-        </w:rPr>
-        <w:t xml:space="preserve">#&gt;  fansi           1.0.2   2022-01-14 [1] CRAN (R 4.1.2)</w:t>
-      </w:r>
-      <w:r>
-        <w:br/>
-      </w:r>
-      <w:r>
-        <w:rPr>
-          <w:rStyle w:val="VerbatimChar"/>
-        </w:rPr>
-        <w:t xml:space="preserve">#&gt;  farver          2.1.0   2021-02-28 [1] CRAN (R 4.1.0)</w:t>
-      </w:r>
-      <w:r>
-        <w:br/>
-      </w:r>
-      <w:r>
-        <w:rPr>
-          <w:rStyle w:val="VerbatimChar"/>
-        </w:rPr>
-        <w:t xml:space="preserve">#&gt;  fastmap         1.1.0   2021-01-25 [1] CRAN (R 4.1.0)</w:t>
-      </w:r>
-      <w:r>
-        <w:br/>
-      </w:r>
-      <w:r>
-        <w:rPr>
-          <w:rStyle w:val="VerbatimChar"/>
-        </w:rPr>
-        <w:t xml:space="preserve">#&gt;  forcats       * 0.5.1   2021-01-27 [1] CRAN (R 4.1.0)</w:t>
-      </w:r>
-      <w:r>
-        <w:br/>
-      </w:r>
-      <w:r>
-        <w:rPr>
-          <w:rStyle w:val="VerbatimChar"/>
-        </w:rPr>
-        <w:t xml:space="preserve">#&gt;  fs              1.5.2   2021-12-08 [1] CRAN (R 4.1.0)</w:t>
-      </w:r>
-      <w:r>
-        <w:br/>
-      </w:r>
-      <w:r>
-        <w:rPr>
-          <w:rStyle w:val="VerbatimChar"/>
-        </w:rPr>
-        <w:t xml:space="preserve">#&gt;  generics        0.1.2   2022-01-31 [1] CRAN (R 4.1.2)</w:t>
-      </w:r>
-      <w:r>
-        <w:br/>
-      </w:r>
-      <w:r>
-        <w:rPr>
-          <w:rStyle w:val="VerbatimChar"/>
-        </w:rPr>
-        <w:t xml:space="preserve">#&gt;  ggplot2       * 3.3.5   2021-06-25 [1] CRAN (R 4.1.0)</w:t>
-      </w:r>
-      <w:r>
-        <w:br/>
-      </w:r>
-      <w:r>
-        <w:rPr>
-          <w:rStyle w:val="VerbatimChar"/>
-        </w:rPr>
-        <w:t xml:space="preserve">#&gt;  glue            1.6.1   2022-01-22 [1] CRAN (R 4.1.2)</w:t>
-      </w:r>
-      <w:r>
-        <w:br/>
-      </w:r>
-      <w:r>
-        <w:rPr>
-          <w:rStyle w:val="VerbatimChar"/>
-        </w:rPr>
-        <w:t xml:space="preserve">#&gt;  gtable          0.3.0   2019-03-25 [1] CRAN (R 4.1.0)</w:t>
-      </w:r>
-      <w:r>
-        <w:br/>
-      </w:r>
-      <w:r>
-        <w:rPr>
-          <w:rStyle w:val="VerbatimChar"/>
-        </w:rPr>
-        <w:t xml:space="preserve">#&gt;  haven           2.4.3   2021-08-04 [1] CRAN (R 4.1.0)</w:t>
-      </w:r>
-      <w:r>
-        <w:br/>
-      </w:r>
-      <w:r>
-        <w:rPr>
-          <w:rStyle w:val="VerbatimChar"/>
-        </w:rPr>
-        <w:t xml:space="preserve">#&gt;  here            1.0.1   2020-12-13 [1] CRAN (R 4.1.0)</w:t>
-      </w:r>
-      <w:r>
-        <w:br/>
-      </w:r>
-      <w:r>
-        <w:rPr>
-          <w:rStyle w:val="VerbatimChar"/>
-        </w:rPr>
-        <w:t xml:space="preserve">#&gt;  highr           0.9     2021-04-16 [1] CRAN (R 4.1.0)</w:t>
-      </w:r>
-      <w:r>
-        <w:br/>
-      </w:r>
-      <w:r>
-        <w:rPr>
-          <w:rStyle w:val="VerbatimChar"/>
-        </w:rPr>
-        <w:t xml:space="preserve">#&gt;  hms             1.1.1   2021-09-26 [1] CRAN (R 4.1.0)</w:t>
-      </w:r>
-      <w:r>
-        <w:br/>
-      </w:r>
-      <w:r>
-        <w:rPr>
-          <w:rStyle w:val="VerbatimChar"/>
-        </w:rPr>
-        <w:t xml:space="preserve">#&gt;  htmltools       0.5.2   2021-08-25 [1] CRAN (R 4.1.0)</w:t>
-      </w:r>
-      <w:r>
-        <w:br/>
-      </w:r>
-      <w:r>
-        <w:rPr>
-          <w:rStyle w:val="VerbatimChar"/>
-        </w:rPr>
-        <w:t xml:space="preserve">#&gt;  httr            1.4.2   2020-07-20 [1] CRAN (R 4.1.0)</w:t>
-      </w:r>
-      <w:r>
-        <w:br/>
-      </w:r>
-      <w:r>
-        <w:rPr>
-          <w:rStyle w:val="VerbatimChar"/>
-        </w:rPr>
-        <w:t xml:space="preserve">#&gt;  jsonlite        1.7.3   2022-01-17 [1] CRAN (R 4.1.2)</w:t>
-      </w:r>
-      <w:r>
-        <w:br/>
-      </w:r>
-      <w:r>
-        <w:rPr>
-          <w:rStyle w:val="VerbatimChar"/>
-        </w:rPr>
-        <w:t xml:space="preserve">#&gt;  knitr           1.37.4  2022-01-29 [1] https://yihui.r-universe.dev (R 4.1.2)</w:t>
-      </w:r>
-      <w:r>
-        <w:br/>
-      </w:r>
-      <w:r>
-        <w:rPr>
-          <w:rStyle w:val="VerbatimChar"/>
-        </w:rPr>
-        <w:t xml:space="preserve">#&gt;  labeling        0.4.2   2020-10-20 [1] CRAN (R 4.1.0)</w:t>
-      </w:r>
-      <w:r>
-        <w:br/>
-      </w:r>
-      <w:r>
-        <w:rPr>
-          <w:rStyle w:val="VerbatimChar"/>
-        </w:rPr>
-        <w:t xml:space="preserve">#&gt;  lifecycle       1.0.1   2021-09-24 [1] CRAN (R 4.1.0)</w:t>
-      </w:r>
-      <w:r>
-        <w:br/>
-      </w:r>
-      <w:r>
-        <w:rPr>
-          <w:rStyle w:val="VerbatimChar"/>
-        </w:rPr>
-        <w:t xml:space="preserve">#&gt;  lubridate       1.8.0   2021-10-07 [1] CRAN (R 4.1.0)</w:t>
-      </w:r>
-      <w:r>
-        <w:br/>
-      </w:r>
-      <w:r>
-        <w:rPr>
-          <w:rStyle w:val="VerbatimChar"/>
-        </w:rPr>
-        <w:t xml:space="preserve">#&gt;  magrittr        2.0.2   2022-01-26 [1] CRAN (R 4.1.2)</w:t>
-      </w:r>
-      <w:r>
-        <w:br/>
-      </w:r>
-      <w:r>
-        <w:rPr>
-          <w:rStyle w:val="VerbatimChar"/>
-        </w:rPr>
-        <w:t xml:space="preserve">#&gt;  memoise         2.0.1   2021-11-26 [1] CRAN (R 4.1.0)</w:t>
-      </w:r>
-      <w:r>
-        <w:br/>
-      </w:r>
-      <w:r>
-        <w:rPr>
-          <w:rStyle w:val="VerbatimChar"/>
-        </w:rPr>
-        <w:t xml:space="preserve">#&gt;  modelr          0.1.8   2020-05-19 [1] CRAN (R 4.1.0)</w:t>
-      </w:r>
-      <w:r>
-        <w:br/>
-      </w:r>
-      <w:r>
-        <w:rPr>
-          <w:rStyle w:val="VerbatimChar"/>
-        </w:rPr>
-        <w:t xml:space="preserve">#&gt;  munsell         0.5.0   2018-06-12 [1] CRAN (R 4.1.0)</w:t>
-      </w:r>
-      <w:r>
-        <w:br/>
-      </w:r>
-      <w:r>
-        <w:rPr>
-          <w:rStyle w:val="VerbatimChar"/>
-        </w:rPr>
-        <w:t xml:space="preserve">#&gt;  pillar          1.7.0   2022-02-01 [1] CRAN (R 4.1.2)</w:t>
-      </w:r>
-      <w:r>
-        <w:br/>
-      </w:r>
-      <w:r>
-        <w:rPr>
-          <w:rStyle w:val="VerbatimChar"/>
-        </w:rPr>
-        <w:t xml:space="preserve">#&gt;  pkgbuild        1.3.1   2021-12-20 [1] CRAN (R 4.1.0)</w:t>
-      </w:r>
-      <w:r>
-        <w:br/>
-      </w:r>
-      <w:r>
-        <w:rPr>
-          <w:rStyle w:val="VerbatimChar"/>
-        </w:rPr>
-        <w:t xml:space="preserve">#&gt;  pkgconfig       2.0.3   2019-09-22 [1] CRAN (R 4.1.0)</w:t>
-      </w:r>
-      <w:r>
-        <w:br/>
-      </w:r>
-      <w:r>
-        <w:rPr>
-          <w:rStyle w:val="VerbatimChar"/>
-        </w:rPr>
-        <w:t xml:space="preserve">#&gt;  pkgload         1.2.4   2021-11-30 [1] CRAN (R 4.1.0)</w:t>
-      </w:r>
-      <w:r>
-        <w:br/>
-      </w:r>
-      <w:r>
-        <w:rPr>
-          <w:rStyle w:val="VerbatimChar"/>
-        </w:rPr>
-        <w:t xml:space="preserve">#&gt;  prettyunits     1.1.1   2020-01-24 [1] CRAN (R 4.1.0)</w:t>
-      </w:r>
-      <w:r>
-        <w:br/>
-      </w:r>
-      <w:r>
-        <w:rPr>
-          <w:rStyle w:val="VerbatimChar"/>
-        </w:rPr>
-        <w:t xml:space="preserve">#&gt;  processx        3.5.2   2021-04-30 [1] CRAN (R 4.1.0)</w:t>
-      </w:r>
-      <w:r>
-        <w:br/>
-      </w:r>
-      <w:r>
-        <w:rPr>
-          <w:rStyle w:val="VerbatimChar"/>
-        </w:rPr>
-        <w:t xml:space="preserve">#&gt;  ps              1.6.0   2021-02-28 [1] CRAN (R 4.1.0)</w:t>
-      </w:r>
-      <w:r>
-        <w:br/>
-      </w:r>
-      <w:r>
-        <w:rPr>
-          <w:rStyle w:val="VerbatimChar"/>
-        </w:rPr>
-        <w:t xml:space="preserve">#&gt;  purrr         * 0.3.4   2020-04-17 [1] CRAN (R 4.1.0)</w:t>
-      </w:r>
-      <w:r>
-        <w:br/>
-      </w:r>
-      <w:r>
-        <w:rPr>
-          <w:rStyle w:val="VerbatimChar"/>
-        </w:rPr>
-        <w:t xml:space="preserve">#&gt;  R6              2.5.1   2021-08-19 [1] CRAN (R 4.1.0)</w:t>
-      </w:r>
-      <w:r>
-        <w:br/>
-      </w:r>
-      <w:r>
-        <w:rPr>
-          <w:rStyle w:val="VerbatimChar"/>
-        </w:rPr>
-        <w:t xml:space="preserve">#&gt;  rbibutils       2.2.7   2021-12-07 [1] CRAN (R 4.1.0)</w:t>
-      </w:r>
-      <w:r>
-        <w:br/>
-      </w:r>
-      <w:r>
-        <w:rPr>
-          <w:rStyle w:val="VerbatimChar"/>
-        </w:rPr>
-        <w:t xml:space="preserve">#&gt;  Rcpp            1.0.8   2022-01-13 [1] CRAN (R 4.1.2)</w:t>
-      </w:r>
-      <w:r>
-        <w:br/>
-      </w:r>
-      <w:r>
-        <w:rPr>
-          <w:rStyle w:val="VerbatimChar"/>
-        </w:rPr>
-        <w:t xml:space="preserve">#&gt;  Rdpack          2.1.3   2021-12-08 [1] CRAN (R 4.1.0)</w:t>
-      </w:r>
-      <w:r>
-        <w:br/>
-      </w:r>
-      <w:r>
-        <w:rPr>
-          <w:rStyle w:val="VerbatimChar"/>
-        </w:rPr>
-        <w:t xml:space="preserve">#&gt;  readr         * 2.1.2   2022-01-30 [1] CRAN (R 4.1.2)</w:t>
-      </w:r>
-      <w:r>
-        <w:br/>
-      </w:r>
-      <w:r>
-        <w:rPr>
-          <w:rStyle w:val="VerbatimChar"/>
-        </w:rPr>
-        <w:t xml:space="preserve">#&gt;  readxl          1.3.1   2019-03-13 [1] CRAN (R 4.1.0)</w:t>
-      </w:r>
-      <w:r>
-        <w:br/>
-      </w:r>
-      <w:r>
-        <w:rPr>
-          <w:rStyle w:val="VerbatimChar"/>
-        </w:rPr>
-        <w:t xml:space="preserve">#&gt;  remotes         2.4.2   2021-11-30 [1] CRAN (R 4.1.0)</w:t>
-      </w:r>
-      <w:r>
-        <w:br/>
-      </w:r>
-      <w:r>
-        <w:rPr>
-          <w:rStyle w:val="VerbatimChar"/>
-        </w:rPr>
-        <w:t xml:space="preserve">#&gt;  reprex          2.0.1   2021-08-05 [1] CRAN (R 4.1.0)</w:t>
-      </w:r>
-      <w:r>
-        <w:br/>
-      </w:r>
-      <w:r>
-        <w:rPr>
-          <w:rStyle w:val="VerbatimChar"/>
-        </w:rPr>
-        <w:t xml:space="preserve">#&gt;  rlang           1.0.1   2022-02-03 [1] CRAN (R 4.1.2)</w:t>
-      </w:r>
-      <w:r>
-        <w:br/>
-      </w:r>
-      <w:r>
-        <w:rPr>
-          <w:rStyle w:val="VerbatimChar"/>
-        </w:rPr>
-        <w:t xml:space="preserve">#&gt;  rmarkdown       2.11    2021-09-14 [1] CRAN (R 4.1.2)</w:t>
-      </w:r>
-      <w:r>
-        <w:br/>
-      </w:r>
-      <w:r>
-        <w:rPr>
-          <w:rStyle w:val="VerbatimChar"/>
-        </w:rPr>
-        <w:t xml:space="preserve">#&gt;  rprojroot       2.0.2   2020-11-15 [1] CRAN (R 4.1.0)</w:t>
-      </w:r>
-      <w:r>
-        <w:br/>
-      </w:r>
-      <w:r>
-        <w:rPr>
-          <w:rStyle w:val="VerbatimChar"/>
-        </w:rPr>
-        <w:t xml:space="preserve">#&gt;  rstudioapi      0.13    2020-11-12 [1] CRAN (R 4.1.0)</w:t>
-      </w:r>
-      <w:r>
-        <w:br/>
-      </w:r>
-      <w:r>
-        <w:rPr>
-          <w:rStyle w:val="VerbatimChar"/>
-        </w:rPr>
-        <w:t xml:space="preserve">#&gt;  rvest           1.0.2   2021-10-16 [1] CRAN (R 4.1.0)</w:t>
-      </w:r>
-      <w:r>
-        <w:br/>
-      </w:r>
-      <w:r>
-        <w:rPr>
-          <w:rStyle w:val="VerbatimChar"/>
-        </w:rPr>
-        <w:t xml:space="preserve">#&gt;  scales          1.1.1   2020-05-11 [1] CRAN (R 4.1.0)</w:t>
-      </w:r>
-      <w:r>
-        <w:br/>
-      </w:r>
-      <w:r>
-        <w:rPr>
-          <w:rStyle w:val="VerbatimChar"/>
-        </w:rPr>
-        <w:t xml:space="preserve">#&gt;  sessioninfo     1.2.2   2021-12-06 [1] CRAN (R 4.1.0)</w:t>
-      </w:r>
-      <w:r>
-        <w:br/>
-      </w:r>
-      <w:r>
-        <w:rPr>
-          <w:rStyle w:val="VerbatimChar"/>
-        </w:rPr>
-        <w:t xml:space="preserve">#&gt;  stringi         1.7.6   2021-11-29 [1] CRAN (R 4.1.0)</w:t>
-      </w:r>
-      <w:r>
-        <w:br/>
-      </w:r>
-      <w:r>
-        <w:rPr>
-          <w:rStyle w:val="VerbatimChar"/>
-        </w:rPr>
-        <w:t xml:space="preserve">#&gt;  stringr       * 1.4.0   2019-02-10 [1] CRAN (R 4.1.0)</w:t>
-      </w:r>
-      <w:r>
-        <w:br/>
-      </w:r>
-      <w:r>
-        <w:rPr>
-          <w:rStyle w:val="VerbatimChar"/>
-        </w:rPr>
-        <w:t xml:space="preserve">#&gt;  testthat        3.1.2   2022-01-20 [1] CRAN (R 4.1.2)</w:t>
-      </w:r>
-      <w:r>
-        <w:br/>
-      </w:r>
-      <w:r>
-        <w:rPr>
-          <w:rStyle w:val="VerbatimChar"/>
-        </w:rPr>
-        <w:t xml:space="preserve">#&gt;  tibble        * 3.1.6   2021-11-07 [1] CRAN (R 4.1.0)</w:t>
-      </w:r>
-      <w:r>
-        <w:br/>
-      </w:r>
-      <w:r>
-        <w:rPr>
-          <w:rStyle w:val="VerbatimChar"/>
-        </w:rPr>
-        <w:t xml:space="preserve">#&gt;  tidyr         * 1.2.0   2022-02-01 [1] CRAN (R 4.1.2)</w:t>
-      </w:r>
-      <w:r>
-        <w:br/>
-      </w:r>
-      <w:r>
-        <w:rPr>
-          <w:rStyle w:val="VerbatimChar"/>
-        </w:rPr>
-        <w:t xml:space="preserve">#&gt;  tidyselect      1.1.1   2021-04-30 [1] CRAN (R 4.1.0)</w:t>
-      </w:r>
-      <w:r>
-        <w:br/>
-      </w:r>
-      <w:r>
-        <w:rPr>
-          <w:rStyle w:val="VerbatimChar"/>
-        </w:rPr>
-        <w:t xml:space="preserve">#&gt;  tidyverse     * 1.3.1   2021-04-15 [1] CRAN (R 4.1.0)</w:t>
-      </w:r>
-      <w:r>
-        <w:br/>
-      </w:r>
-      <w:r>
-        <w:rPr>
-          <w:rStyle w:val="VerbatimChar"/>
-        </w:rPr>
-        <w:t xml:space="preserve">#&gt;  tzdb            0.2.0   2021-10-27 [1] CRAN (R 4.1.0)</w:t>
-      </w:r>
-      <w:r>
-        <w:br/>
-      </w:r>
-      <w:r>
-        <w:rPr>
-          <w:rStyle w:val="VerbatimChar"/>
-        </w:rPr>
-        <w:t xml:space="preserve">#&gt;  usethis         2.1.5   2021-12-09 [1] CRAN (R 4.1.0)</w:t>
-      </w:r>
-      <w:r>
-        <w:br/>
-      </w:r>
-      <w:r>
-        <w:rPr>
-          <w:rStyle w:val="VerbatimChar"/>
-        </w:rPr>
-        <w:t xml:space="preserve">#&gt;  utf8            1.2.2   2021-07-24 [1] CRAN (R 4.1.0)</w:t>
-      </w:r>
-      <w:r>
-        <w:br/>
-      </w:r>
-      <w:r>
-        <w:rPr>
-          <w:rStyle w:val="VerbatimChar"/>
-        </w:rPr>
-        <w:t xml:space="preserve">#&gt;  vctrs           0.3.8   2021-04-29 [1] CRAN (R 4.1.0)</w:t>
-      </w:r>
-      <w:r>
-        <w:br/>
-      </w:r>
-      <w:r>
-        <w:rPr>
-          <w:rStyle w:val="VerbatimChar"/>
-        </w:rPr>
-        <w:t xml:space="preserve">#&gt;  viridisLite     0.4.0   2021-04-13 [1] CRAN (R 4.1.0)</w:t>
-      </w:r>
-      <w:r>
-        <w:br/>
-      </w:r>
-      <w:r>
-        <w:rPr>
-          <w:rStyle w:val="VerbatimChar"/>
-        </w:rPr>
-        <w:t xml:space="preserve">#&gt;  vroom           1.5.7   2021-11-30 [1] CRAN (R 4.1.0)</w:t>
-      </w:r>
-      <w:r>
-        <w:br/>
-      </w:r>
-      <w:r>
-        <w:rPr>
-          <w:rStyle w:val="VerbatimChar"/>
-        </w:rPr>
-        <w:t xml:space="preserve">#&gt;  withr           2.4.3   2021-11-30 [1] CRAN (R 4.1.0)</w:t>
-      </w:r>
-      <w:r>
-        <w:br/>
-      </w:r>
-      <w:r>
-        <w:rPr>
-          <w:rStyle w:val="VerbatimChar"/>
-        </w:rPr>
-        <w:t xml:space="preserve">#&gt;  xfun            0.29    2021-12-14 [1] CRAN (R 4.1.0)</w:t>
-      </w:r>
-      <w:r>
-        <w:br/>
-      </w:r>
-      <w:r>
-        <w:rPr>
-          <w:rStyle w:val="VerbatimChar"/>
-        </w:rPr>
-        <w:t xml:space="preserve">#&gt;  xml2            1.3.3   2021-11-30 [1] CRAN (R 4.1.0)</w:t>
-      </w:r>
-      <w:r>
-        <w:br/>
-      </w:r>
-      <w:r>
-        <w:rPr>
-          <w:rStyle w:val="VerbatimChar"/>
-        </w:rPr>
-        <w:t xml:space="preserve">#&gt;  yaml            2.2.2   2022-01-25 [1] CRAN (R 4.1.2)</w:t>
+        <w:t xml:space="preserve">#&gt;  package     * version date (UTC) lib source</w:t>
+      </w:r>
+      <w:r>
+        <w:br/>
+      </w:r>
+      <w:r>
+        <w:rPr>
+          <w:rStyle w:val="VerbatimChar"/>
+        </w:rPr>
+        <w:t xml:space="preserve">#&gt;  abind         1.4-5   2016-07-21 [2] CRAN (R 4.1.0)</w:t>
+      </w:r>
+      <w:r>
+        <w:br/>
+      </w:r>
+      <w:r>
+        <w:rPr>
+          <w:rStyle w:val="VerbatimChar"/>
+        </w:rPr>
+        <w:t xml:space="preserve">#&gt;  ape           5.6-1   2022-01-07 [2] CRAN (R 4.1.2)</w:t>
+      </w:r>
+      <w:r>
+        <w:br/>
+      </w:r>
+      <w:r>
+        <w:rPr>
+          <w:rStyle w:val="VerbatimChar"/>
+        </w:rPr>
+        <w:t xml:space="preserve">#&gt;  assertthat    0.2.1   2019-03-21 [2] CRAN (R 4.1.0)</w:t>
+      </w:r>
+      <w:r>
+        <w:br/>
+      </w:r>
+      <w:r>
+        <w:rPr>
+          <w:rStyle w:val="VerbatimChar"/>
+        </w:rPr>
+        <w:t xml:space="preserve">#&gt;  backports     1.4.1   2021-12-13 [2] CRAN (R 4.1.0)</w:t>
+      </w:r>
+      <w:r>
+        <w:br/>
+      </w:r>
+      <w:r>
+        <w:rPr>
+          <w:rStyle w:val="VerbatimChar"/>
+        </w:rPr>
+        <w:t xml:space="preserve">#&gt;  bezier        1.1.2   2018-12-14 [2] CRAN (R 4.1.0)</w:t>
+      </w:r>
+      <w:r>
+        <w:br/>
+      </w:r>
+      <w:r>
+        <w:rPr>
+          <w:rStyle w:val="VerbatimChar"/>
+        </w:rPr>
+        <w:t xml:space="preserve">#&gt;  bit           4.0.4   2020-08-04 [2] CRAN (R 4.1.0)</w:t>
+      </w:r>
+      <w:r>
+        <w:br/>
+      </w:r>
+      <w:r>
+        <w:rPr>
+          <w:rStyle w:val="VerbatimChar"/>
+        </w:rPr>
+        <w:t xml:space="preserve">#&gt;  bit64         4.0.5   2020-08-30 [2] CRAN (R 4.1.0)</w:t>
+      </w:r>
+      <w:r>
+        <w:br/>
+      </w:r>
+      <w:r>
+        <w:rPr>
+          <w:rStyle w:val="VerbatimChar"/>
+        </w:rPr>
+        <w:t xml:space="preserve">#&gt;  bookdown      0.24    2021-09-02 [2] CRAN (R 4.1.0)</w:t>
+      </w:r>
+      <w:r>
+        <w:br/>
+      </w:r>
+      <w:r>
+        <w:rPr>
+          <w:rStyle w:val="VerbatimChar"/>
+        </w:rPr>
+        <w:t xml:space="preserve">#&gt;  brio          1.1.3   2021-11-30 [2] CRAN (R 4.1.0)</w:t>
+      </w:r>
+      <w:r>
+        <w:br/>
+      </w:r>
+      <w:r>
+        <w:rPr>
+          <w:rStyle w:val="VerbatimChar"/>
+        </w:rPr>
+        <w:t xml:space="preserve">#&gt;  broom         0.7.12  2022-01-28 [2] CRAN (R 4.1.2)</w:t>
+      </w:r>
+      <w:r>
+        <w:br/>
+      </w:r>
+      <w:r>
+        <w:rPr>
+          <w:rStyle w:val="VerbatimChar"/>
+        </w:rPr>
+        <w:t xml:space="preserve">#&gt;  cachem        1.0.6   2021-08-19 [2] CRAN (R 4.1.0)</w:t>
+      </w:r>
+      <w:r>
+        <w:br/>
+      </w:r>
+      <w:r>
+        <w:rPr>
+          <w:rStyle w:val="VerbatimChar"/>
+        </w:rPr>
+        <w:t xml:space="preserve">#&gt;  callr         3.7.0   2021-04-20 [2] CRAN (R 4.1.0)</w:t>
+      </w:r>
+      <w:r>
+        <w:br/>
+      </w:r>
+      <w:r>
+        <w:rPr>
+          <w:rStyle w:val="VerbatimChar"/>
+        </w:rPr>
+        <w:t xml:space="preserve">#&gt;  car           3.0-12  2021-11-06 [2] CRAN (R 4.1.0)</w:t>
+      </w:r>
+      <w:r>
+        <w:br/>
+      </w:r>
+      <w:r>
+        <w:rPr>
+          <w:rStyle w:val="VerbatimChar"/>
+        </w:rPr>
+        <w:t xml:space="preserve">#&gt;  carData       3.0-5   2022-01-06 [2] CRAN (R 4.1.2)</w:t>
+      </w:r>
+      <w:r>
+        <w:br/>
+      </w:r>
+      <w:r>
+        <w:rPr>
+          <w:rStyle w:val="VerbatimChar"/>
+        </w:rPr>
+        <w:t xml:space="preserve">#&gt;  cellranger    1.1.0   2016-07-27 [2] CRAN (R 4.1.0)</w:t>
+      </w:r>
+      <w:r>
+        <w:br/>
+      </w:r>
+      <w:r>
+        <w:rPr>
+          <w:rStyle w:val="VerbatimChar"/>
+        </w:rPr>
+        <w:t xml:space="preserve">#&gt;  cli           3.1.1   2022-01-20 [2] CRAN (R 4.1.2)</w:t>
+      </w:r>
+      <w:r>
+        <w:br/>
+      </w:r>
+      <w:r>
+        <w:rPr>
+          <w:rStyle w:val="VerbatimChar"/>
+        </w:rPr>
+        <w:t xml:space="preserve">#&gt;  cluster     * 2.1.2   2021-04-17 [2] CRAN (R 4.1.2)</w:t>
+      </w:r>
+      <w:r>
+        <w:br/>
+      </w:r>
+      <w:r>
+        <w:rPr>
+          <w:rStyle w:val="VerbatimChar"/>
+        </w:rPr>
+        <w:t xml:space="preserve">#&gt;  codetools     0.2-18  2020-11-04 [2] CRAN (R 4.1.2)</w:t>
+      </w:r>
+      <w:r>
+        <w:br/>
+      </w:r>
+      <w:r>
+        <w:rPr>
+          <w:rStyle w:val="VerbatimChar"/>
+        </w:rPr>
+        <w:t xml:space="preserve">#&gt;  colorRamps    2.3     2012-10-29 [2] CRAN (R 4.1.0)</w:t>
+      </w:r>
+      <w:r>
+        <w:br/>
+      </w:r>
+      <w:r>
+        <w:rPr>
+          <w:rStyle w:val="VerbatimChar"/>
+        </w:rPr>
+        <w:t xml:space="preserve">#&gt;  colorspace    2.0-2   2021-06-24 [2] CRAN (R 4.1.0)</w:t>
+      </w:r>
+      <w:r>
+        <w:br/>
+      </w:r>
+      <w:r>
+        <w:rPr>
+          <w:rStyle w:val="VerbatimChar"/>
+        </w:rPr>
+        <w:t xml:space="preserve">#&gt;  crayon        1.4.2   2021-10-29 [2] CRAN (R 4.1.0)</w:t>
+      </w:r>
+      <w:r>
+        <w:br/>
+      </w:r>
+      <w:r>
+        <w:rPr>
+          <w:rStyle w:val="VerbatimChar"/>
+        </w:rPr>
+        <w:t xml:space="preserve">#&gt;  DBI           1.1.2   2021-12-20 [2] CRAN (R 4.1.0)</w:t>
+      </w:r>
+      <w:r>
+        <w:br/>
+      </w:r>
+      <w:r>
+        <w:rPr>
+          <w:rStyle w:val="VerbatimChar"/>
+        </w:rPr>
+        <w:t xml:space="preserve">#&gt;  dbplyr        2.1.1   2021-04-06 [2] CRAN (R 4.1.0)</w:t>
+      </w:r>
+      <w:r>
+        <w:br/>
+      </w:r>
+      <w:r>
+        <w:rPr>
+          <w:rStyle w:val="VerbatimChar"/>
+        </w:rPr>
+        <w:t xml:space="preserve">#&gt;  desc          1.4.0   2021-09-28 [2] CRAN (R 4.1.0)</w:t>
+      </w:r>
+      <w:r>
+        <w:br/>
+      </w:r>
+      <w:r>
+        <w:rPr>
+          <w:rStyle w:val="VerbatimChar"/>
+        </w:rPr>
+        <w:t xml:space="preserve">#&gt;  devtools      2.4.3   2021-11-30 [2] CRAN (R 4.1.0)</w:t>
+      </w:r>
+      <w:r>
+        <w:br/>
+      </w:r>
+      <w:r>
+        <w:rPr>
+          <w:rStyle w:val="VerbatimChar"/>
+        </w:rPr>
+        <w:t xml:space="preserve">#&gt;  digest        0.6.29  2021-12-01 [2] CRAN (R 4.1.0)</w:t>
+      </w:r>
+      <w:r>
+        <w:br/>
+      </w:r>
+      <w:r>
+        <w:rPr>
+          <w:rStyle w:val="VerbatimChar"/>
+        </w:rPr>
+        <w:t xml:space="preserve">#&gt;  doParallel    1.0.17  2022-02-07 [2] CRAN (R 4.1.2)</w:t>
+      </w:r>
+      <w:r>
+        <w:br/>
+      </w:r>
+      <w:r>
+        <w:rPr>
+          <w:rStyle w:val="VerbatimChar"/>
+        </w:rPr>
+        <w:t xml:space="preserve">#&gt;  dplyr       * 1.0.7   2021-06-18 [2] CRAN (R 4.1.0)</w:t>
+      </w:r>
+      <w:r>
+        <w:br/>
+      </w:r>
+      <w:r>
+        <w:rPr>
+          <w:rStyle w:val="VerbatimChar"/>
+        </w:rPr>
+        <w:t xml:space="preserve">#&gt;  ellipsis      0.3.2   2021-04-29 [2] CRAN (R 4.1.0)</w:t>
+      </w:r>
+      <w:r>
+        <w:br/>
+      </w:r>
+      <w:r>
+        <w:rPr>
+          <w:rStyle w:val="VerbatimChar"/>
+        </w:rPr>
+        <w:t xml:space="preserve">#&gt;  evaluate      0.14    2019-05-28 [2] CRAN (R 4.1.0)</w:t>
+      </w:r>
+      <w:r>
+        <w:br/>
+      </w:r>
+      <w:r>
+        <w:rPr>
+          <w:rStyle w:val="VerbatimChar"/>
+        </w:rPr>
+        <w:t xml:space="preserve">#&gt;  extrafont     0.17    2014-12-08 [2] CRAN (R 4.1.0)</w:t>
+      </w:r>
+      <w:r>
+        <w:br/>
+      </w:r>
+      <w:r>
+        <w:rPr>
+          <w:rStyle w:val="VerbatimChar"/>
+        </w:rPr>
+        <w:t xml:space="preserve">#&gt;  extrafontdb   1.0     2012-06-11 [2] CRAN (R 4.1.0)</w:t>
+      </w:r>
+      <w:r>
+        <w:br/>
+      </w:r>
+      <w:r>
+        <w:rPr>
+          <w:rStyle w:val="VerbatimChar"/>
+        </w:rPr>
+        <w:t xml:space="preserve">#&gt;  factoextra  * 1.0.7   2020-04-01 [2] CRAN (R 4.1.0)</w:t>
+      </w:r>
+      <w:r>
+        <w:br/>
+      </w:r>
+      <w:r>
+        <w:rPr>
+          <w:rStyle w:val="VerbatimChar"/>
+        </w:rPr>
+        <w:t xml:space="preserve">#&gt;  fansi         1.0.2   2022-01-14 [2] CRAN (R 4.1.2)</w:t>
+      </w:r>
+      <w:r>
+        <w:br/>
+      </w:r>
+      <w:r>
+        <w:rPr>
+          <w:rStyle w:val="VerbatimChar"/>
+        </w:rPr>
+        <w:t xml:space="preserve">#&gt;  farver        2.1.0   2021-02-28 [2] CRAN (R 4.1.0)</w:t>
+      </w:r>
+      <w:r>
+        <w:br/>
+      </w:r>
+      <w:r>
+        <w:rPr>
+          <w:rStyle w:val="VerbatimChar"/>
+        </w:rPr>
+        <w:t xml:space="preserve">#&gt;  fastmap       1.1.0   2021-01-25 [2] CRAN (R 4.1.0)</w:t>
+      </w:r>
+      <w:r>
+        <w:br/>
+      </w:r>
+      <w:r>
+        <w:rPr>
+          <w:rStyle w:val="VerbatimChar"/>
+        </w:rPr>
+        <w:t xml:space="preserve">#&gt;  forcats     * 0.5.1   2021-01-27 [2] CRAN (R 4.1.0)</w:t>
+      </w:r>
+      <w:r>
+        <w:br/>
+      </w:r>
+      <w:r>
+        <w:rPr>
+          <w:rStyle w:val="VerbatimChar"/>
+        </w:rPr>
+        <w:t xml:space="preserve">#&gt;  foreach       1.5.2   2022-02-02 [2] CRAN (R 4.1.2)</w:t>
+      </w:r>
+      <w:r>
+        <w:br/>
+      </w:r>
+      <w:r>
+        <w:rPr>
+          <w:rStyle w:val="VerbatimChar"/>
+        </w:rPr>
+        <w:t xml:space="preserve">#&gt;  fs            1.5.2   2021-12-08 [2] CRAN (R 4.1.0)</w:t>
+      </w:r>
+      <w:r>
+        <w:br/>
+      </w:r>
+      <w:r>
+        <w:rPr>
+          <w:rStyle w:val="VerbatimChar"/>
+        </w:rPr>
+        <w:t xml:space="preserve">#&gt;  generics      0.1.2   2022-01-31 [2] CRAN (R 4.1.2)</w:t>
+      </w:r>
+      <w:r>
+        <w:br/>
+      </w:r>
+      <w:r>
+        <w:rPr>
+          <w:rStyle w:val="VerbatimChar"/>
+        </w:rPr>
+        <w:t xml:space="preserve">#&gt;  geomorph    * 4.0.1   2021-10-13 [2] CRAN (R 4.1.0)</w:t>
+      </w:r>
+      <w:r>
+        <w:br/>
+      </w:r>
+      <w:r>
+        <w:rPr>
+          <w:rStyle w:val="VerbatimChar"/>
+        </w:rPr>
+        <w:t xml:space="preserve">#&gt;  ggplot2     * 3.3.5   2021-06-25 [2] CRAN (R 4.1.0)</w:t>
+      </w:r>
+      <w:r>
+        <w:br/>
+      </w:r>
+      <w:r>
+        <w:rPr>
+          <w:rStyle w:val="VerbatimChar"/>
+        </w:rPr>
+        <w:t xml:space="preserve">#&gt;  ggpubr        0.4.0   2020-06-27 [2] CRAN (R 4.1.0)</w:t>
+      </w:r>
+      <w:r>
+        <w:br/>
+      </w:r>
+      <w:r>
+        <w:rPr>
+          <w:rStyle w:val="VerbatimChar"/>
+        </w:rPr>
+        <w:t xml:space="preserve">#&gt;  ggrepel       0.9.1   2021-01-15 [2] CRAN (R 4.1.0)</w:t>
+      </w:r>
+      <w:r>
+        <w:br/>
+      </w:r>
+      <w:r>
+        <w:rPr>
+          <w:rStyle w:val="VerbatimChar"/>
+        </w:rPr>
+        <w:t xml:space="preserve">#&gt;  ggsci         2.9     2018-05-14 [2] CRAN (R 4.1.0)</w:t>
+      </w:r>
+      <w:r>
+        <w:br/>
+      </w:r>
+      <w:r>
+        <w:rPr>
+          <w:rStyle w:val="VerbatimChar"/>
+        </w:rPr>
+        <w:t xml:space="preserve">#&gt;  ggsignif      0.6.3   2021-09-09 [2] CRAN (R 4.1.0)</w:t>
+      </w:r>
+      <w:r>
+        <w:br/>
+      </w:r>
+      <w:r>
+        <w:rPr>
+          <w:rStyle w:val="VerbatimChar"/>
+        </w:rPr>
+        <w:t xml:space="preserve">#&gt;  glue          1.6.1   2022-01-22 [2] CRAN (R 4.1.2)</w:t>
+      </w:r>
+      <w:r>
+        <w:br/>
+      </w:r>
+      <w:r>
+        <w:rPr>
+          <w:rStyle w:val="VerbatimChar"/>
+        </w:rPr>
+        <w:t xml:space="preserve">#&gt;  gtable        0.3.0   2019-03-25 [2] CRAN (R 4.1.0)</w:t>
+      </w:r>
+      <w:r>
+        <w:br/>
+      </w:r>
+      <w:r>
+        <w:rPr>
+          <w:rStyle w:val="VerbatimChar"/>
+        </w:rPr>
+        <w:t xml:space="preserve">#&gt;  haven         2.4.3   2021-08-04 [2] CRAN (R 4.1.0)</w:t>
+      </w:r>
+      <w:r>
+        <w:br/>
+      </w:r>
+      <w:r>
+        <w:rPr>
+          <w:rStyle w:val="VerbatimChar"/>
+        </w:rPr>
+        <w:t xml:space="preserve">#&gt;  here          1.0.1   2020-12-13 [2] CRAN (R 4.1.0)</w:t>
+      </w:r>
+      <w:r>
+        <w:br/>
+      </w:r>
+      <w:r>
+        <w:rPr>
+          <w:rStyle w:val="VerbatimChar"/>
+        </w:rPr>
+        <w:t xml:space="preserve">#&gt;  highr         0.9     2021-04-16 [2] CRAN (R 4.1.0)</w:t>
+      </w:r>
+      <w:r>
+        <w:br/>
+      </w:r>
+      <w:r>
+        <w:rPr>
+          <w:rStyle w:val="VerbatimChar"/>
+        </w:rPr>
+        <w:t xml:space="preserve">#&gt;  hms           1.1.1   2021-09-26 [2] CRAN (R 4.1.0)</w:t>
+      </w:r>
+      <w:r>
+        <w:br/>
+      </w:r>
+      <w:r>
+        <w:rPr>
+          <w:rStyle w:val="VerbatimChar"/>
+        </w:rPr>
+        <w:t xml:space="preserve">#&gt;  htmltools     0.5.2   2021-08-25 [2] CRAN (R 4.1.0)</w:t>
+      </w:r>
+      <w:r>
+        <w:br/>
+      </w:r>
+      <w:r>
+        <w:rPr>
+          <w:rStyle w:val="VerbatimChar"/>
+        </w:rPr>
+        <w:t xml:space="preserve">#&gt;  htmlwidgets   1.5.4   2021-09-08 [2] CRAN (R 4.1.0)</w:t>
+      </w:r>
+      <w:r>
+        <w:br/>
+      </w:r>
+      <w:r>
+        <w:rPr>
+          <w:rStyle w:val="VerbatimChar"/>
+        </w:rPr>
+        <w:t xml:space="preserve">#&gt;  httr          1.4.2   2020-07-20 [2] CRAN (R 4.1.0)</w:t>
+      </w:r>
+      <w:r>
+        <w:br/>
+      </w:r>
+      <w:r>
+        <w:rPr>
+          <w:rStyle w:val="VerbatimChar"/>
+        </w:rPr>
+        <w:t xml:space="preserve">#&gt;  iterators     1.0.14  2022-02-05 [2] CRAN (R 4.1.2)</w:t>
+      </w:r>
+      <w:r>
+        <w:br/>
+      </w:r>
+      <w:r>
+        <w:rPr>
+          <w:rStyle w:val="VerbatimChar"/>
+        </w:rPr>
+        <w:t xml:space="preserve">#&gt;  jpeg          0.1-9   2021-07-24 [2] CRAN (R 4.1.0)</w:t>
+      </w:r>
+      <w:r>
+        <w:br/>
+      </w:r>
+      <w:r>
+        <w:rPr>
+          <w:rStyle w:val="VerbatimChar"/>
+        </w:rPr>
+        <w:t xml:space="preserve">#&gt;  jsonlite      1.7.3   2022-01-17 [2] CRAN (R 4.1.2)</w:t>
+      </w:r>
+      <w:r>
+        <w:br/>
+      </w:r>
+      <w:r>
+        <w:rPr>
+          <w:rStyle w:val="VerbatimChar"/>
+        </w:rPr>
+        <w:t xml:space="preserve">#&gt;  knitr         1.37.4  2022-01-29 [2] https://yihui.r-universe.dev (R 4.1.2)</w:t>
+      </w:r>
+      <w:r>
+        <w:br/>
+      </w:r>
+      <w:r>
+        <w:rPr>
+          <w:rStyle w:val="VerbatimChar"/>
+        </w:rPr>
+        <w:t xml:space="preserve">#&gt;  labeling      0.4.2   2020-10-20 [2] CRAN (R 4.1.0)</w:t>
+      </w:r>
+      <w:r>
+        <w:br/>
+      </w:r>
+      <w:r>
+        <w:rPr>
+          <w:rStyle w:val="VerbatimChar"/>
+        </w:rPr>
+        <w:t xml:space="preserve">#&gt;  lattice       0.20-45 2021-09-22 [2] CRAN (R 4.1.2)</w:t>
+      </w:r>
+      <w:r>
+        <w:br/>
+      </w:r>
+      <w:r>
+        <w:rPr>
+          <w:rStyle w:val="VerbatimChar"/>
+        </w:rPr>
+        <w:t xml:space="preserve">#&gt;  lifecycle     1.0.1   2021-09-24 [2] CRAN (R 4.1.0)</w:t>
+      </w:r>
+      <w:r>
+        <w:br/>
+      </w:r>
+      <w:r>
+        <w:rPr>
+          <w:rStyle w:val="VerbatimChar"/>
+        </w:rPr>
+        <w:t xml:space="preserve">#&gt;  lubridate     1.8.0   2021-10-07 [2] CRAN (R 4.1.0)</w:t>
+      </w:r>
+      <w:r>
+        <w:br/>
+      </w:r>
+      <w:r>
+        <w:rPr>
+          <w:rStyle w:val="VerbatimChar"/>
+        </w:rPr>
+        <w:t xml:space="preserve">#&gt;  magrittr      2.0.2   2022-01-26 [2] CRAN (R 4.1.2)</w:t>
+      </w:r>
+      <w:r>
+        <w:br/>
+      </w:r>
+      <w:r>
+        <w:rPr>
+          <w:rStyle w:val="VerbatimChar"/>
+        </w:rPr>
+        <w:t xml:space="preserve">#&gt;  MASS          7.3-55  2022-01-13 [2] CRAN (R 4.1.2)</w:t>
+      </w:r>
+      <w:r>
+        <w:br/>
+      </w:r>
+      <w:r>
+        <w:rPr>
+          <w:rStyle w:val="VerbatimChar"/>
+        </w:rPr>
+        <w:t xml:space="preserve">#&gt;  Matrix      * 1.4-0   2021-12-08 [2] CRAN (R 4.1.0)</w:t>
+      </w:r>
+      <w:r>
+        <w:br/>
+      </w:r>
+      <w:r>
+        <w:rPr>
+          <w:rStyle w:val="VerbatimChar"/>
+        </w:rPr>
+        <w:t xml:space="preserve">#&gt;  mclust      * 5.4.9   2021-12-17 [2] CRAN (R 4.1.0)</w:t>
+      </w:r>
+      <w:r>
+        <w:br/>
+      </w:r>
+      <w:r>
+        <w:rPr>
+          <w:rStyle w:val="VerbatimChar"/>
+        </w:rPr>
+        <w:t xml:space="preserve">#&gt;  memoise       2.0.1   2021-11-26 [2] CRAN (R 4.1.0)</w:t>
+      </w:r>
+      <w:r>
+        <w:br/>
+      </w:r>
+      <w:r>
+        <w:rPr>
+          <w:rStyle w:val="VerbatimChar"/>
+        </w:rPr>
+        <w:t xml:space="preserve">#&gt;  modelr        0.1.8   2020-05-19 [2] CRAN (R 4.1.0)</w:t>
+      </w:r>
+      <w:r>
+        <w:br/>
+      </w:r>
+      <w:r>
+        <w:rPr>
+          <w:rStyle w:val="VerbatimChar"/>
+        </w:rPr>
+        <w:t xml:space="preserve">#&gt;  Morpho      * 2.9     2021-09-09 [2] CRAN (R 4.1.0)</w:t>
+      </w:r>
+      <w:r>
+        <w:br/>
+      </w:r>
+      <w:r>
+        <w:rPr>
+          <w:rStyle w:val="VerbatimChar"/>
+        </w:rPr>
+        <w:t xml:space="preserve">#&gt;  munsell       0.5.0   2018-06-12 [2] CRAN (R 4.1.0)</w:t>
+      </w:r>
+      <w:r>
+        <w:br/>
+      </w:r>
+      <w:r>
+        <w:rPr>
+          <w:rStyle w:val="VerbatimChar"/>
+        </w:rPr>
+        <w:t xml:space="preserve">#&gt;  nlme          3.1-155 2022-01-13 [2] CRAN (R 4.1.2)</w:t>
+      </w:r>
+      <w:r>
+        <w:br/>
+      </w:r>
+      <w:r>
+        <w:rPr>
+          <w:rStyle w:val="VerbatimChar"/>
+        </w:rPr>
+        <w:t xml:space="preserve">#&gt;  pillar        1.7.0   2022-02-01 [2] CRAN (R 4.1.2)</w:t>
+      </w:r>
+      <w:r>
+        <w:br/>
+      </w:r>
+      <w:r>
+        <w:rPr>
+          <w:rStyle w:val="VerbatimChar"/>
+        </w:rPr>
+        <w:t xml:space="preserve">#&gt;  pkgbuild      1.3.1   2021-12-20 [2] CRAN (R 4.1.0)</w:t>
+      </w:r>
+      <w:r>
+        <w:br/>
+      </w:r>
+      <w:r>
+        <w:rPr>
+          <w:rStyle w:val="VerbatimChar"/>
+        </w:rPr>
+        <w:t xml:space="preserve">#&gt;  pkgconfig     2.0.3   2019-09-22 [2] CRAN (R 4.1.0)</w:t>
+      </w:r>
+      <w:r>
+        <w:br/>
+      </w:r>
+      <w:r>
+        <w:rPr>
+          <w:rStyle w:val="VerbatimChar"/>
+        </w:rPr>
+        <w:t xml:space="preserve">#&gt;  pkgload       1.2.4   2021-11-30 [2] CRAN (R 4.1.0)</w:t>
+      </w:r>
+      <w:r>
+        <w:br/>
+      </w:r>
+      <w:r>
+        <w:rPr>
+          <w:rStyle w:val="VerbatimChar"/>
+        </w:rPr>
+        <w:t xml:space="preserve">#&gt;  prettyunits   1.1.1   2020-01-24 [2] CRAN (R 4.1.0)</w:t>
+      </w:r>
+      <w:r>
+        <w:br/>
+      </w:r>
+      <w:r>
+        <w:rPr>
+          <w:rStyle w:val="VerbatimChar"/>
+        </w:rPr>
+        <w:t xml:space="preserve">#&gt;  processx      3.5.2   2021-04-30 [2] CRAN (R 4.1.0)</w:t>
+      </w:r>
+      <w:r>
+        <w:br/>
+      </w:r>
+      <w:r>
+        <w:rPr>
+          <w:rStyle w:val="VerbatimChar"/>
+        </w:rPr>
+        <w:t xml:space="preserve">#&gt;  ps            1.6.0   2021-02-28 [2] CRAN (R 4.1.0)</w:t>
+      </w:r>
+      <w:r>
+        <w:br/>
+      </w:r>
+      <w:r>
+        <w:rPr>
+          <w:rStyle w:val="VerbatimChar"/>
+        </w:rPr>
+        <w:t xml:space="preserve">#&gt;  purrr       * 0.3.4   2020-04-17 [2] CRAN (R 4.1.0)</w:t>
+      </w:r>
+      <w:r>
+        <w:br/>
+      </w:r>
+      <w:r>
+        <w:rPr>
+          <w:rStyle w:val="VerbatimChar"/>
+        </w:rPr>
+        <w:t xml:space="preserve">#&gt;  R6            2.5.1   2021-08-19 [2] CRAN (R 4.1.0)</w:t>
+      </w:r>
+      <w:r>
+        <w:br/>
+      </w:r>
+      <w:r>
+        <w:rPr>
+          <w:rStyle w:val="VerbatimChar"/>
+        </w:rPr>
+        <w:t xml:space="preserve">#&gt;  Rcpp          1.0.8   2022-01-13 [2] CRAN (R 4.1.2)</w:t>
+      </w:r>
+      <w:r>
+        <w:br/>
+      </w:r>
+      <w:r>
+        <w:rPr>
+          <w:rStyle w:val="VerbatimChar"/>
+        </w:rPr>
+        <w:t xml:space="preserve">#&gt;  readr       * 2.1.2   2022-01-30 [2] CRAN (R 4.1.2)</w:t>
+      </w:r>
+      <w:r>
+        <w:br/>
+      </w:r>
+      <w:r>
+        <w:rPr>
+          <w:rStyle w:val="VerbatimChar"/>
+        </w:rPr>
+        <w:t xml:space="preserve">#&gt;  readxl        1.3.1   2019-03-13 [2] CRAN (R 4.1.0)</w:t>
+      </w:r>
+      <w:r>
+        <w:br/>
+      </w:r>
+      <w:r>
+        <w:rPr>
+          <w:rStyle w:val="VerbatimChar"/>
+        </w:rPr>
+        <w:t xml:space="preserve">#&gt;  remotes       2.4.2   2021-11-30 [2] CRAN (R 4.1.0)</w:t>
+      </w:r>
+      <w:r>
+        <w:br/>
+      </w:r>
+      <w:r>
+        <w:rPr>
+          <w:rStyle w:val="VerbatimChar"/>
+        </w:rPr>
+        <w:t xml:space="preserve">#&gt;  reprex        2.0.1   2021-08-05 [2] CRAN (R 4.1.0)</w:t>
+      </w:r>
+      <w:r>
+        <w:br/>
+      </w:r>
+      <w:r>
+        <w:rPr>
+          <w:rStyle w:val="VerbatimChar"/>
+        </w:rPr>
+        <w:t xml:space="preserve">#&gt;  rgl         * 0.108.3 2021-11-21 [2] CRAN (R 4.1.0)</w:t>
+      </w:r>
+      <w:r>
+        <w:br/>
+      </w:r>
+      <w:r>
+        <w:rPr>
+          <w:rStyle w:val="VerbatimChar"/>
+        </w:rPr>
+        <w:t xml:space="preserve">#&gt;  rlang         1.0.1   2022-02-03 [2] CRAN (R 4.1.2)</w:t>
+      </w:r>
+      <w:r>
+        <w:br/>
+      </w:r>
+      <w:r>
+        <w:rPr>
+          <w:rStyle w:val="VerbatimChar"/>
+        </w:rPr>
+        <w:t xml:space="preserve">#&gt;  rmarkdown     2.11    2021-09-14 [2] CRAN (R 4.1.2)</w:t>
+      </w:r>
+      <w:r>
+        <w:br/>
+      </w:r>
+      <w:r>
+        <w:rPr>
+          <w:rStyle w:val="VerbatimChar"/>
+        </w:rPr>
+        <w:t xml:space="preserve">#&gt;  rprojroot     2.0.2   2020-11-15 [2] CRAN (R 4.1.0)</w:t>
+      </w:r>
+      <w:r>
+        <w:br/>
+      </w:r>
+      <w:r>
+        <w:rPr>
+          <w:rStyle w:val="VerbatimChar"/>
+        </w:rPr>
+        <w:t xml:space="preserve">#&gt;  RRPP        * 1.1.2   2021-11-04 [2] CRAN (R 4.1.0)</w:t>
+      </w:r>
+      <w:r>
+        <w:br/>
+      </w:r>
+      <w:r>
+        <w:rPr>
+          <w:rStyle w:val="VerbatimChar"/>
+        </w:rPr>
+        <w:t xml:space="preserve">#&gt;  rstatix       0.7.0   2021-02-13 [2] CRAN (R 4.1.0)</w:t>
+      </w:r>
+      <w:r>
+        <w:br/>
+      </w:r>
+      <w:r>
+        <w:rPr>
+          <w:rStyle w:val="VerbatimChar"/>
+        </w:rPr>
+        <w:t xml:space="preserve">#&gt;  rstudioapi    0.13    2020-11-12 [2] CRAN (R 4.1.0)</w:t>
+      </w:r>
+      <w:r>
+        <w:br/>
+      </w:r>
+      <w:r>
+        <w:rPr>
+          <w:rStyle w:val="VerbatimChar"/>
+        </w:rPr>
+        <w:t xml:space="preserve">#&gt;  Rttf2pt1      1.3.10  2022-02-07 [2] CRAN (R 4.1.2)</w:t>
+      </w:r>
+      <w:r>
+        <w:br/>
+      </w:r>
+      <w:r>
+        <w:rPr>
+          <w:rStyle w:val="VerbatimChar"/>
+        </w:rPr>
+        <w:t xml:space="preserve">#&gt;  Rvcg          0.20.2  2021-09-08 [2] CRAN (R 4.1.0)</w:t>
+      </w:r>
+      <w:r>
+        <w:br/>
+      </w:r>
+      <w:r>
+        <w:rPr>
+          <w:rStyle w:val="VerbatimChar"/>
+        </w:rPr>
+        <w:t xml:space="preserve">#&gt;  rvest         1.0.2   2021-10-16 [2] CRAN (R 4.1.0)</w:t>
+      </w:r>
+      <w:r>
+        <w:br/>
+      </w:r>
+      <w:r>
+        <w:rPr>
+          <w:rStyle w:val="VerbatimChar"/>
+        </w:rPr>
+        <w:t xml:space="preserve">#&gt;  scales        1.1.1   2020-05-11 [2] CRAN (R 4.1.0)</w:t>
+      </w:r>
+      <w:r>
+        <w:br/>
+      </w:r>
+      <w:r>
+        <w:rPr>
+          <w:rStyle w:val="VerbatimChar"/>
+        </w:rPr>
+        <w:t xml:space="preserve">#&gt;  sessioninfo   1.2.2   2021-12-06 [2] CRAN (R 4.1.0)</w:t>
+      </w:r>
+      <w:r>
+        <w:br/>
+      </w:r>
+      <w:r>
+        <w:rPr>
+          <w:rStyle w:val="VerbatimChar"/>
+        </w:rPr>
+        <w:t xml:space="preserve">#&gt;  stringi       1.7.6   2021-11-29 [2] CRAN (R 4.1.0)</w:t>
+      </w:r>
+      <w:r>
+        <w:br/>
+      </w:r>
+      <w:r>
+        <w:rPr>
+          <w:rStyle w:val="VerbatimChar"/>
+        </w:rPr>
+        <w:t xml:space="preserve">#&gt;  stringr     * 1.4.0   2019-02-10 [2] CRAN (R 4.1.0)</w:t>
+      </w:r>
+      <w:r>
+        <w:br/>
+      </w:r>
+      <w:r>
+        <w:rPr>
+          <w:rStyle w:val="VerbatimChar"/>
+        </w:rPr>
+        <w:t xml:space="preserve">#&gt;  testthat      3.1.2   2022-01-20 [2] CRAN (R 4.1.2)</w:t>
+      </w:r>
+      <w:r>
+        <w:br/>
+      </w:r>
+      <w:r>
+        <w:rPr>
+          <w:rStyle w:val="VerbatimChar"/>
+        </w:rPr>
+        <w:t xml:space="preserve">#&gt;  tibble      * 3.1.6   2021-11-07 [2] CRAN (R 4.1.0)</w:t>
+      </w:r>
+      <w:r>
+        <w:br/>
+      </w:r>
+      <w:r>
+        <w:rPr>
+          <w:rStyle w:val="VerbatimChar"/>
+        </w:rPr>
+        <w:t xml:space="preserve">#&gt;  tidyr       * 1.2.0   2022-02-01 [2] CRAN (R 4.1.2)</w:t>
+      </w:r>
+      <w:r>
+        <w:br/>
+      </w:r>
+      <w:r>
+        <w:rPr>
+          <w:rStyle w:val="VerbatimChar"/>
+        </w:rPr>
+        <w:t xml:space="preserve">#&gt;  tidyselect    1.1.1   2021-04-30 [2] CRAN (R 4.1.0)</w:t>
+      </w:r>
+      <w:r>
+        <w:br/>
+      </w:r>
+      <w:r>
+        <w:rPr>
+          <w:rStyle w:val="VerbatimChar"/>
+        </w:rPr>
+        <w:t xml:space="preserve">#&gt;  tidyverse   * 1.3.1   2021-04-15 [2] CRAN (R 4.1.0)</w:t>
+      </w:r>
+      <w:r>
+        <w:br/>
+      </w:r>
+      <w:r>
+        <w:rPr>
+          <w:rStyle w:val="VerbatimChar"/>
+        </w:rPr>
+        <w:t xml:space="preserve">#&gt;  tzdb          0.2.0   2021-10-27 [2] CRAN (R 4.1.0)</w:t>
+      </w:r>
+      <w:r>
+        <w:br/>
+      </w:r>
+      <w:r>
+        <w:rPr>
+          <w:rStyle w:val="VerbatimChar"/>
+        </w:rPr>
+        <w:t xml:space="preserve">#&gt;  usethis       2.1.5   2021-12-09 [2] CRAN (R 4.1.0)</w:t>
+      </w:r>
+      <w:r>
+        <w:br/>
+      </w:r>
+      <w:r>
+        <w:rPr>
+          <w:rStyle w:val="VerbatimChar"/>
+        </w:rPr>
+        <w:t xml:space="preserve">#&gt;  utf8          1.2.2   2021-07-24 [2] CRAN (R 4.1.0)</w:t>
+      </w:r>
+      <w:r>
+        <w:br/>
+      </w:r>
+      <w:r>
+        <w:rPr>
+          <w:rStyle w:val="VerbatimChar"/>
+        </w:rPr>
+        <w:t xml:space="preserve">#&gt;  vctrs         0.3.8   2021-04-29 [2] CRAN (R 4.1.0)</w:t>
+      </w:r>
+      <w:r>
+        <w:br/>
+      </w:r>
+      <w:r>
+        <w:rPr>
+          <w:rStyle w:val="VerbatimChar"/>
+        </w:rPr>
+        <w:t xml:space="preserve">#&gt;  vroom         1.5.7   2021-11-30 [2] CRAN (R 4.1.0)</w:t>
+      </w:r>
+      <w:r>
+        <w:br/>
+      </w:r>
+      <w:r>
+        <w:rPr>
+          <w:rStyle w:val="VerbatimChar"/>
+        </w:rPr>
+        <w:t xml:space="preserve">#&gt;  withr         2.4.3   2021-11-30 [2] CRAN (R 4.1.0)</w:t>
+      </w:r>
+      <w:r>
+        <w:br/>
+      </w:r>
+      <w:r>
+        <w:rPr>
+          <w:rStyle w:val="VerbatimChar"/>
+        </w:rPr>
+        <w:t xml:space="preserve">#&gt;  xfun          0.29    2021-12-14 [2] CRAN (R 4.1.0)</w:t>
+      </w:r>
+      <w:r>
+        <w:br/>
+      </w:r>
+      <w:r>
+        <w:rPr>
+          <w:rStyle w:val="VerbatimChar"/>
+        </w:rPr>
+        <w:t xml:space="preserve">#&gt;  xml2          1.3.3   2021-11-30 [2] CRAN (R 4.1.0)</w:t>
+      </w:r>
+      <w:r>
+        <w:br/>
+      </w:r>
+      <w:r>
+        <w:rPr>
+          <w:rStyle w:val="VerbatimChar"/>
+        </w:rPr>
+        <w:t xml:space="preserve">#&gt;  yaml          2.2.2   2022-01-25 [2] CRAN (R 4.1.2)</w:t>
       </w:r>
       <w:r>
         <w:br/>
@@ -1750,7 +2644,16 @@
         <w:rPr>
           <w:rStyle w:val="VerbatimChar"/>
         </w:rPr>
-        <w:t xml:space="preserve">#&gt;  [1] /Library/Frameworks/R.framework/Versions/4.1/Resources/library</w:t>
+        <w:t xml:space="preserve">#&gt;  [1] /Users/bmarwick/Library/Caches/org.R-project.R/R/renv/library/maualithicspaper-79ebe2c8/R-4.1/x86_64-apple-darwin17.0</w:t>
+      </w:r>
+      <w:r>
+        <w:br/>
+      </w:r>
+      <w:r>
+        <w:rPr>
+          <w:rStyle w:val="VerbatimChar"/>
+        </w:rPr>
+        <w:t xml:space="preserve">#&gt;  [2] /Library/Frameworks/R.framework/Versions/4.1/Resources/library</w:t>
       </w:r>
       <w:r>
         <w:br/>
@@ -1805,12 +2708,12 @@
         <w:rPr>
           <w:rStyle w:val="VerbatimChar"/>
         </w:rPr>
-        <w:t xml:space="preserve">#&gt; Head:     [cf27ca8] 2022-02-11: add in code block that does the univariate k-means</w:t>
-      </w:r>
-    </w:p>
-    <w:bookmarkEnd w:id="36"/>
-    <w:bookmarkEnd w:id="37"/>
-    <w:bookmarkEnd w:id="38"/>
+        <w:t xml:space="preserve">#&gt; Head:     [fb5d0e3] 2022-02-18: update renv lockfile</w:t>
+      </w:r>
+    </w:p>
+    <w:bookmarkEnd w:id="40"/>
+    <w:bookmarkEnd w:id="41"/>
+    <w:bookmarkEnd w:id="42"/>
     <w:sectPr>
       <w:pgSz w:h="15840" w:w="12240"/>
       <w:pgMar w:bottom="1440" w:footer="720" w:gutter="0" w:header="720" w:left="1440" w:right="1440" w:top="1440"/>

</xml_diff>

<commit_message>
suppress unwanted messages that appear in the docx, minor formatting edits
</commit_message>
<xml_diff>
--- a/analysis/paper/paper.docx
+++ b/analysis/paper/paper.docx
@@ -514,178 +514,14 @@
     </w:p>
     <w:p>
       <w:pPr>
-        <w:pStyle w:val="SourceCode"/>
-      </w:pPr>
-      <w:r>
-        <w:rPr>
-          <w:rStyle w:val="VerbatimChar"/>
-        </w:rPr>
-        <w:t xml:space="preserve">#&gt; </w:t>
-      </w:r>
-      <w:r>
-        <w:br/>
-      </w:r>
-      <w:r>
-        <w:rPr>
-          <w:rStyle w:val="VerbatimChar"/>
-        </w:rPr>
-        <w:t xml:space="preserve">#&gt; No curves detected; all points appear to be fixed landmarks.</w:t>
-      </w:r>
-      <w:r>
-        <w:br/>
-      </w:r>
-      <w:r>
-        <w:rPr>
-          <w:rStyle w:val="VerbatimChar"/>
-        </w:rPr>
-        <w:t xml:space="preserve">#&gt; </w:t>
-      </w:r>
-      <w:r>
-        <w:br/>
-      </w:r>
-      <w:r>
-        <w:rPr>
-          <w:rStyle w:val="VerbatimChar"/>
-        </w:rPr>
-        <w:t xml:space="preserve">#&gt; Warning: not all specimens have scale adjustment (perhaps because they are already scaled);</w:t>
-      </w:r>
-      <w:r>
-        <w:br/>
-      </w:r>
-      <w:r>
-        <w:rPr>
-          <w:rStyle w:val="VerbatimChar"/>
-        </w:rPr>
-        <w:t xml:space="preserve">#&gt; no rescaling will be performed in these cases</w:t>
-      </w:r>
-      <w:r>
-        <w:br/>
-      </w:r>
-      <w:r>
-        <w:rPr>
-          <w:rStyle w:val="VerbatimChar"/>
-        </w:rPr>
-        <w:t xml:space="preserve">#&gt; </w:t>
-      </w:r>
-      <w:r>
-        <w:br/>
-      </w:r>
-      <w:r>
-        <w:rPr>
-          <w:rStyle w:val="VerbatimChar"/>
-        </w:rPr>
-        <w:t xml:space="preserve">#&gt; Performing GPA</w:t>
-      </w:r>
-      <w:r>
-        <w:br/>
-      </w:r>
-      <w:r>
-        <w:rPr>
-          <w:rStyle w:val="VerbatimChar"/>
-        </w:rPr>
-        <w:t xml:space="preserve">#&gt; </w:t>
-      </w:r>
-      <w:r>
-        <w:br/>
-      </w:r>
-      <w:r>
-        <w:rPr>
-          <w:rStyle w:val="VerbatimChar"/>
-        </w:rPr>
-        <w:t xml:space="preserve">  |                                                                            </w:t>
-      </w:r>
-      <w:r>
-        <w:br/>
-      </w:r>
-      <w:r>
-        <w:rPr>
-          <w:rStyle w:val="VerbatimChar"/>
-        </w:rPr>
-        <w:t xml:space="preserve">  |                                                                      |   0%</w:t>
-      </w:r>
-      <w:r>
-        <w:br/>
-      </w:r>
-      <w:r>
-        <w:rPr>
-          <w:rStyle w:val="VerbatimChar"/>
-        </w:rPr>
-        <w:t xml:space="preserve">  |                                                                            </w:t>
-      </w:r>
-      <w:r>
-        <w:br/>
-      </w:r>
-      <w:r>
-        <w:rPr>
-          <w:rStyle w:val="VerbatimChar"/>
-        </w:rPr>
-        <w:t xml:space="preserve">  |==================                                                    |  25%</w:t>
-      </w:r>
-      <w:r>
-        <w:br/>
-      </w:r>
-      <w:r>
-        <w:rPr>
-          <w:rStyle w:val="VerbatimChar"/>
-        </w:rPr>
-        <w:t xml:space="preserve">  |                                                                            </w:t>
-      </w:r>
-      <w:r>
-        <w:br/>
-      </w:r>
-      <w:r>
-        <w:rPr>
-          <w:rStyle w:val="VerbatimChar"/>
-        </w:rPr>
-        <w:t xml:space="preserve">  |===================================                                   |  50%</w:t>
-      </w:r>
-      <w:r>
-        <w:br/>
-      </w:r>
-      <w:r>
-        <w:rPr>
-          <w:rStyle w:val="VerbatimChar"/>
-        </w:rPr>
-        <w:t xml:space="preserve">  |                                                                            </w:t>
-      </w:r>
-      <w:r>
-        <w:br/>
-      </w:r>
-      <w:r>
-        <w:rPr>
-          <w:rStyle w:val="VerbatimChar"/>
-        </w:rPr>
-        <w:t xml:space="preserve">  |======================================================================| 100%</w:t>
-      </w:r>
-      <w:r>
-        <w:br/>
-      </w:r>
-      <w:r>
-        <w:rPr>
-          <w:rStyle w:val="VerbatimChar"/>
-        </w:rPr>
-        <w:t xml:space="preserve">#&gt; </w:t>
-      </w:r>
-      <w:r>
-        <w:br/>
-      </w:r>
-      <w:r>
-        <w:rPr>
-          <w:rStyle w:val="VerbatimChar"/>
-        </w:rPr>
-        <w:t xml:space="preserve">#&gt; Making projections... Finished!</w:t>
-      </w:r>
-    </w:p>
-    <w:p>
-      <w:pPr>
-        <w:pStyle w:val="FirstParagraph"/>
+        <w:pStyle w:val="CaptionedFigure"/>
       </w:pPr>
       <w:r>
         <w:drawing>
           <wp:inline>
             <wp:extent cx="5943600" cy="4754880"/>
             <wp:effectExtent b="0" l="0" r="0" t="0"/>
-            <wp:docPr descr="" title="" id="1" name="Picture"/>
+            <wp:docPr descr="Figure 1.1: PCA biplot for flake shape and dorsal cortex class." title="" id="1" name="Picture"/>
             <a:graphic>
               <a:graphicData uri="http://schemas.openxmlformats.org/drawingml/2006/picture">
                 <pic:pic>
@@ -725,6 +561,14 @@
     </w:p>
     <w:p>
       <w:pPr>
+        <w:pStyle w:val="ImageCaption"/>
+      </w:pPr>
+      <w:r>
+        <w:t xml:space="preserve">Figure 1.1: PCA biplot for flake shape and dorsal cortex class.</w:t>
+      </w:r>
+    </w:p>
+    <w:p>
+      <w:pPr>
         <w:pStyle w:val="BodyText"/>
       </w:pPr>
       <w:r>
@@ -734,7 +578,7 @@
         <w:t xml:space="preserve"> </w:t>
       </w:r>
       <w:r>
-        <w:t xml:space="preserve">??</w:t>
+        <w:t xml:space="preserve">1.1</w:t>
       </w:r>
       <w:r>
         <w:t xml:space="preserve"> </w:t>
@@ -753,14 +597,14 @@
     </w:p>
     <w:p>
       <w:pPr>
-        <w:pStyle w:val="BodyText"/>
+        <w:pStyle w:val="CaptionedFigure"/>
       </w:pPr>
       <w:r>
         <w:drawing>
           <wp:inline>
             <wp:extent cx="5943600" cy="4754880"/>
             <wp:effectExtent b="0" l="0" r="0" t="0"/>
-            <wp:docPr descr="" title="" id="1" name="Picture"/>
+            <wp:docPr descr="Figure 1.2: PCA biplot for flake shape and excavation unit." title="" id="1" name="Picture"/>
             <a:graphic>
               <a:graphicData uri="http://schemas.openxmlformats.org/drawingml/2006/picture">
                 <pic:pic>
@@ -797,8 +641,13 @@
           </wp:inline>
         </w:drawing>
       </w:r>
-      <w:r>
-        <w:t xml:space="preserve"> </w:t>
+    </w:p>
+    <w:p>
+      <w:pPr>
+        <w:pStyle w:val="ImageCaption"/>
+      </w:pPr>
+      <w:r>
+        <w:t xml:space="preserve">Figure 1.2: PCA biplot for flake shape and excavation unit.</w:t>
       </w:r>
     </w:p>
     <w:p>
@@ -812,7 +661,7 @@
         <w:t xml:space="preserve"> </w:t>
       </w:r>
       <w:r>
-        <w:t xml:space="preserve">??</w:t>
+        <w:t xml:space="preserve">1.2</w:t>
       </w:r>
       <w:r>
         <w:t xml:space="preserve"> </w:t>
@@ -823,14 +672,14 @@
     </w:p>
     <w:p>
       <w:pPr>
-        <w:pStyle w:val="BodyText"/>
+        <w:pStyle w:val="CaptionedFigure"/>
       </w:pPr>
       <w:r>
         <w:drawing>
           <wp:inline>
             <wp:extent cx="5943600" cy="4754880"/>
             <wp:effectExtent b="0" l="0" r="0" t="0"/>
-            <wp:docPr descr="" title="" id="1" name="Picture"/>
+            <wp:docPr descr="Figure 1.3: PCA biplot for flake shape and mass cluster groups" title="" id="1" name="Picture"/>
             <a:graphic>
               <a:graphicData uri="http://schemas.openxmlformats.org/drawingml/2006/picture">
                 <pic:pic>
@@ -870,6 +719,14 @@
     </w:p>
     <w:p>
       <w:pPr>
+        <w:pStyle w:val="ImageCaption"/>
+      </w:pPr>
+      <w:r>
+        <w:t xml:space="preserve">Figure 1.3: PCA biplot for flake shape and mass cluster groups</w:t>
+      </w:r>
+    </w:p>
+    <w:p>
+      <w:pPr>
         <w:pStyle w:val="BodyText"/>
       </w:pPr>
       <w:r>
@@ -879,7 +736,7 @@
         <w:t xml:space="preserve"> </w:t>
       </w:r>
       <w:r>
-        <w:t xml:space="preserve">??</w:t>
+        <w:t xml:space="preserve">1.3</w:t>
       </w:r>
       <w:r>
         <w:t xml:space="preserve"> </w:t>
@@ -1175,7 +1032,7 @@
         <w:t xml:space="preserve"> </w:t>
       </w:r>
       <w:r>
-        <w:t xml:space="preserve">??</w:t>
+        <w:t xml:space="preserve">1.2</w:t>
       </w:r>
       <w:r>
         <w:t xml:space="preserve"> </w:t>
@@ -1187,7 +1044,7 @@
         <w:t xml:space="preserve"> </w:t>
       </w:r>
       <w:r>
-        <w:t xml:space="preserve">??</w:t>
+        <w:t xml:space="preserve">1.3</w:t>
       </w:r>
       <w:r>
         <w:t xml:space="preserve">, where there is a high degree of shape variation in the lighest flakes. This reflects the production of different types and shapes of cores as the flakes become smaller and thus lighter. This is further supported by Figure</w:t>
@@ -1196,7 +1053,7 @@
         <w:t xml:space="preserve"> </w:t>
       </w:r>
       <w:r>
-        <w:t xml:space="preserve">??</w:t>
+        <w:t xml:space="preserve">1.1</w:t>
       </w:r>
       <w:r>
         <w:t xml:space="preserve">, where tertiary flakes with little dorsal cortex show the highest shape variation. This supports our interpretation of the previous result, with flakes from later in the reduction process showing greater shape variation as different types of cores were produced at the site.</w:t>
@@ -1609,7 +1466,7 @@
         <w:pStyle w:val="FirstParagraph"/>
       </w:pPr>
       <w:r>
-        <w:t xml:space="preserve">This report was generated on 2022-02-25 10:31:48 using the following computational environment and dependencies:</w:t>
+        <w:t xml:space="preserve">This report was generated on 2022-02-25 11:03:38 using the following computational environment and dependencies:</w:t>
       </w:r>
     </w:p>
     <w:p>
@@ -2917,7 +2774,7 @@
         <w:rPr>
           <w:rStyle w:val="VerbatimChar"/>
         </w:rPr>
-        <w:t xml:space="preserve">#&gt; Head:     [e2588f4] 2022-02-25: Merge branch 'master' of https://github.com/benmarwick/maualithicspaper</w:t>
+        <w:t xml:space="preserve">#&gt; Head:     [a0361f4] 2022-02-25: update renv snapshot</w:t>
       </w:r>
     </w:p>
     <w:bookmarkEnd w:id="46"/>

</xml_diff>

<commit_message>
x-axis tick labels for PCA contribution plots
</commit_message>
<xml_diff>
--- a/analysis/paper/paper.docx
+++ b/analysis/paper/paper.docx
@@ -747,19 +747,19 @@
     </w:p>
     <w:p>
       <w:pPr>
-        <w:pStyle w:val="BodyText"/>
+        <w:pStyle w:val="CaptionedFigure"/>
       </w:pPr>
       <w:r>
         <w:drawing>
           <wp:inline>
             <wp:extent cx="5943600" cy="4754880"/>
             <wp:effectExtent b="0" l="0" r="0" t="0"/>
-            <wp:docPr descr="" title="" id="1" name="Picture"/>
+            <wp:docPr descr="Figure 1.4: Plots showing the contribution of landmarks to the overall shape variation among flakes." title="" id="1" name="Picture"/>
             <a:graphic>
               <a:graphicData uri="http://schemas.openxmlformats.org/drawingml/2006/picture">
                 <pic:pic>
                   <pic:nvPicPr>
-                    <pic:cNvPr descr="../figures/contribution_plots-1.png" id="0" name="Picture"/>
+                    <pic:cNvPr descr="../figures/contribution-plots-1.png" id="0" name="Picture"/>
                     <pic:cNvPicPr>
                       <a:picLocks noChangeArrowheads="1" noChangeAspect="1"/>
                     </pic:cNvPicPr>
@@ -794,206 +794,30 @@
     </w:p>
     <w:p>
       <w:pPr>
-        <w:pStyle w:val="SourceCode"/>
-      </w:pPr>
-      <w:r>
-        <w:rPr>
-          <w:rStyle w:val="VerbatimChar"/>
-        </w:rPr>
-        <w:t xml:space="preserve">#&gt; # A tibble: 18 × 2</w:t>
-      </w:r>
-      <w:r>
-        <w:br/>
-      </w:r>
-      <w:r>
-        <w:rPr>
-          <w:rStyle w:val="VerbatimChar"/>
-        </w:rPr>
-        <w:t xml:space="preserve">#&gt;    `Landmark Value`         `Computer Output`</w:t>
-      </w:r>
-      <w:r>
-        <w:br/>
-      </w:r>
-      <w:r>
-        <w:rPr>
-          <w:rStyle w:val="VerbatimChar"/>
-        </w:rPr>
-        <w:t xml:space="preserve">#&gt;    &lt;chr&gt;                    &lt;chr&gt;            </w:t>
-      </w:r>
-      <w:r>
-        <w:br/>
-      </w:r>
-      <w:r>
-        <w:rPr>
-          <w:rStyle w:val="VerbatimChar"/>
-        </w:rPr>
-        <w:t xml:space="preserve">#&gt;  1 X Value: Top Left        1X               </w:t>
-      </w:r>
-      <w:r>
-        <w:br/>
-      </w:r>
-      <w:r>
-        <w:rPr>
-          <w:rStyle w:val="VerbatimChar"/>
-        </w:rPr>
-        <w:t xml:space="preserve">#&gt;  2 Y Value: Top Left        1Y               </w:t>
-      </w:r>
-      <w:r>
-        <w:br/>
-      </w:r>
-      <w:r>
-        <w:rPr>
-          <w:rStyle w:val="VerbatimChar"/>
-        </w:rPr>
-        <w:t xml:space="preserve">#&gt;  3 X Value: Mid-Upper Left  2X               </w:t>
-      </w:r>
-      <w:r>
-        <w:br/>
-      </w:r>
-      <w:r>
-        <w:rPr>
-          <w:rStyle w:val="VerbatimChar"/>
-        </w:rPr>
-        <w:t xml:space="preserve">#&gt;  4 Y Value: Mid-Upper Left  2Y               </w:t>
-      </w:r>
-      <w:r>
-        <w:br/>
-      </w:r>
-      <w:r>
-        <w:rPr>
-          <w:rStyle w:val="VerbatimChar"/>
-        </w:rPr>
-        <w:t xml:space="preserve">#&gt;  5 X Value: Mid-Lower Left  3X               </w:t>
-      </w:r>
-      <w:r>
-        <w:br/>
-      </w:r>
-      <w:r>
-        <w:rPr>
-          <w:rStyle w:val="VerbatimChar"/>
-        </w:rPr>
-        <w:t xml:space="preserve">#&gt;  6 Y Value: Mid-Lower Left  3Y               </w:t>
-      </w:r>
-      <w:r>
-        <w:br/>
-      </w:r>
-      <w:r>
-        <w:rPr>
-          <w:rStyle w:val="VerbatimChar"/>
-        </w:rPr>
-        <w:t xml:space="preserve">#&gt;  7 X Value: Bottom Left     4X               </w:t>
-      </w:r>
-      <w:r>
-        <w:br/>
-      </w:r>
-      <w:r>
-        <w:rPr>
-          <w:rStyle w:val="VerbatimChar"/>
-        </w:rPr>
-        <w:t xml:space="preserve">#&gt;  8 Y Value: Bottom Left     4Y               </w:t>
-      </w:r>
-      <w:r>
-        <w:br/>
-      </w:r>
-      <w:r>
-        <w:rPr>
-          <w:rStyle w:val="VerbatimChar"/>
-        </w:rPr>
-        <w:t xml:space="preserve">#&gt;  9 X Value: Distal Tip      5X               </w:t>
-      </w:r>
-      <w:r>
-        <w:br/>
-      </w:r>
-      <w:r>
-        <w:rPr>
-          <w:rStyle w:val="VerbatimChar"/>
-        </w:rPr>
-        <w:t xml:space="preserve">#&gt; 10 Y Value: Distal Tip      5Y               </w:t>
-      </w:r>
-      <w:r>
-        <w:br/>
-      </w:r>
-      <w:r>
-        <w:rPr>
-          <w:rStyle w:val="VerbatimChar"/>
-        </w:rPr>
-        <w:t xml:space="preserve">#&gt; 11 X Value: Bottom Right    6X               </w:t>
-      </w:r>
-      <w:r>
-        <w:br/>
-      </w:r>
-      <w:r>
-        <w:rPr>
-          <w:rStyle w:val="VerbatimChar"/>
-        </w:rPr>
-        <w:t xml:space="preserve">#&gt; 12 Y Value: Bottom Right    6Y               </w:t>
-      </w:r>
-      <w:r>
-        <w:br/>
-      </w:r>
-      <w:r>
-        <w:rPr>
-          <w:rStyle w:val="VerbatimChar"/>
-        </w:rPr>
-        <w:t xml:space="preserve">#&gt; 13 X Value: Mid-Lower Right 7X               </w:t>
-      </w:r>
-      <w:r>
-        <w:br/>
-      </w:r>
-      <w:r>
-        <w:rPr>
-          <w:rStyle w:val="VerbatimChar"/>
-        </w:rPr>
-        <w:t xml:space="preserve">#&gt; 14 Y Value: Mid-Lower Right 7Y               </w:t>
-      </w:r>
-      <w:r>
-        <w:br/>
-      </w:r>
-      <w:r>
-        <w:rPr>
-          <w:rStyle w:val="VerbatimChar"/>
-        </w:rPr>
-        <w:t xml:space="preserve">#&gt; 15 X Value: Mid-Upper Right 8X               </w:t>
-      </w:r>
-      <w:r>
-        <w:br/>
-      </w:r>
-      <w:r>
-        <w:rPr>
-          <w:rStyle w:val="VerbatimChar"/>
-        </w:rPr>
-        <w:t xml:space="preserve">#&gt; 16 Y Value: Mid-Upper Right 8Y               </w:t>
-      </w:r>
-      <w:r>
-        <w:br/>
-      </w:r>
-      <w:r>
-        <w:rPr>
-          <w:rStyle w:val="VerbatimChar"/>
-        </w:rPr>
-        <w:t xml:space="preserve">#&gt; 17 X Value: Top Right       9X               </w:t>
-      </w:r>
-      <w:r>
-        <w:br/>
-      </w:r>
-      <w:r>
-        <w:rPr>
-          <w:rStyle w:val="VerbatimChar"/>
-        </w:rPr>
-        <w:t xml:space="preserve">#&gt; 18 Y Value: Top Right       9Y</w:t>
-      </w:r>
-    </w:p>
-    <w:p>
-      <w:pPr>
-        <w:pStyle w:val="FirstParagraph"/>
-      </w:pPr>
+        <w:pStyle w:val="ImageCaption"/>
+      </w:pPr>
+      <w:r>
+        <w:t xml:space="preserve">Figure 1.4: Plots showing the contribution of landmarks to the overall shape variation among flakes.</w:t>
+      </w:r>
     </w:p>
     <w:p>
       <w:pPr>
         <w:pStyle w:val="BodyText"/>
       </w:pPr>
       <w:r>
-        <w:t xml:space="preserve">Figure @ref(fig:contribution_plots) shows the relative contribution of each of the original 18 variables put through our PCA. Looking at the supplementary table, we can see that the first principal component is primarily composed of the x-value for the distal tip landmark, with smaller contributions from the y-values from the two upper-most and mid-upper points. The second primary dimension is composed largely of the y-values for bottom-most and upper-most points.</w:t>
+        <w:t xml:space="preserve">Figure</w:t>
+      </w:r>
+      <w:r>
+        <w:t xml:space="preserve"> </w:t>
+      </w:r>
+      <w:r>
+        <w:t xml:space="preserve">1.4</w:t>
+      </w:r>
+      <w:r>
+        <w:t xml:space="preserve"> </w:t>
+      </w:r>
+      <w:r>
+        <w:t xml:space="preserve">shows the relative contribution of each of the original 18 variables put through our PCA. Looking at the supplementary table, we can see that the first principal component is primarily composed of the x-value for the distal tip landmark, with smaller contributions from the y-values from the two upper-most and mid-upper points. The second primary dimension is composed largely of the y-values for bottom-most and upper-most points.</w:t>
       </w:r>
     </w:p>
     <w:bookmarkEnd w:id="29"/>
@@ -1466,7 +1290,7 @@
         <w:pStyle w:val="FirstParagraph"/>
       </w:pPr>
       <w:r>
-        <w:t xml:space="preserve">This report was generated on 2022-02-25 11:03:38 using the following computational environment and dependencies:</w:t>
+        <w:t xml:space="preserve">This report was generated on 2022-02-25 11:15:48 using the following computational environment and dependencies:</w:t>
       </w:r>
     </w:p>
     <w:p>
@@ -2774,7 +2598,7 @@
         <w:rPr>
           <w:rStyle w:val="VerbatimChar"/>
         </w:rPr>
-        <w:t xml:space="preserve">#&gt; Head:     [a0361f4] 2022-02-25: update renv snapshot</w:t>
+        <w:t xml:space="preserve">#&gt; Head:     [c52cfc5] 2022-02-25: suppress unwanted messages that appear in the docx, minor formatting edits</w:t>
       </w:r>
     </w:p>
     <w:bookmarkEnd w:id="46"/>

</xml_diff>

<commit_message>
edit to methods section
</commit_message>
<xml_diff>
--- a/analysis/paper/paper.docx
+++ b/analysis/paper/paper.docx
@@ -888,7 +888,16 @@
         <w:pStyle w:val="BodyText"/>
       </w:pPr>
       <w:r>
-        <w:t xml:space="preserve">Looking at @ref(fig:contribution_plots),</w:t>
+        <w:t xml:space="preserve">Looking at</w:t>
+      </w:r>
+      <w:r>
+        <w:t xml:space="preserve"> </w:t>
+      </w:r>
+      <w:r>
+        <w:t xml:space="preserve">1.4</w:t>
+      </w:r>
+      <w:r>
+        <w:t xml:space="preserve">,</w:t>
       </w:r>
     </w:p>
     <w:bookmarkEnd w:id="31"/>
@@ -1290,7 +1299,7 @@
         <w:pStyle w:val="FirstParagraph"/>
       </w:pPr>
       <w:r>
-        <w:t xml:space="preserve">This report was generated on 2022-02-25 11:15:48 using the following computational environment and dependencies:</w:t>
+        <w:t xml:space="preserve">This report was generated on 2022-02-25 11:45:24 using the following computational environment and dependencies:</w:t>
       </w:r>
     </w:p>
     <w:p>
@@ -2598,7 +2607,7 @@
         <w:rPr>
           <w:rStyle w:val="VerbatimChar"/>
         </w:rPr>
-        <w:t xml:space="preserve">#&gt; Head:     [c52cfc5] 2022-02-25: suppress unwanted messages that appear in the docx, minor formatting edits</w:t>
+        <w:t xml:space="preserve">#&gt; Head:     [5794a03] 2022-02-25: x-axis tick labels for PCA contribution plots</w:t>
       </w:r>
     </w:p>
     <w:bookmarkEnd w:id="46"/>

</xml_diff>

<commit_message>
Tried to pull all three of the biplots into one plot_grid, with mixed results. Currently in the process of working things out, might not be able to put all three plots into one plot_grid due to the sheer size and complexity of each plot, which does not seem to play well with cowplot.
</commit_message>
<xml_diff>
--- a/analysis/paper/paper.docx
+++ b/analysis/paper/paper.docx
@@ -128,13 +128,13 @@
         <w:pStyle w:val="Date"/>
       </w:pPr>
       <w:r>
-        <w:t xml:space="preserve">25</w:t>
-      </w:r>
-      <w:r>
-        <w:t xml:space="preserve"> </w:t>
-      </w:r>
-      <w:r>
-        <w:t xml:space="preserve">February,</w:t>
+        <w:t xml:space="preserve">02</w:t>
+      </w:r>
+      <w:r>
+        <w:t xml:space="preserve"> </w:t>
+      </w:r>
+      <w:r>
+        <w:t xml:space="preserve">March,</w:t>
       </w:r>
       <w:r>
         <w:t xml:space="preserve"> </w:t>
@@ -253,7 +253,7 @@
         <w:t xml:space="preserve">Highlights: These are the highlights.</w:t>
       </w:r>
     </w:p>
-    <w:bookmarkStart w:id="30" w:name="abstract"/>
+    <w:bookmarkStart w:id="28" w:name="abstract"/>
     <w:p>
       <w:pPr>
         <w:pStyle w:val="Heading1"/>
@@ -439,7 +439,7 @@
         <w:pStyle w:val="FirstParagraph"/>
       </w:pPr>
       <w:r>
-        <w:t xml:space="preserve">Dorsal cortex percentages discretized upon standard cut points were used to create reduction categories. Flakes with no dorsal cortex were categorized as tertiary flakes, those with up to a dorsal cortex percentage of 50% were considered secondary and those with a dorsal cortex value greater than 50% were considered primary (Bradbury &amp; Carr 1995). Mass clusters were generated using univariate k-means, with the end result being 6 mass clusters, with mass cluster 1 having the least mass on average and 6 having the greatest mass on average.</w:t>
+        <w:t xml:space="preserve">Dorsal cortex percentages discretized upon standard cut points were used to create reduction categories. Flakes with no dorsal cortex were categorized as tertiary flakes, those with up to a dorsal cortex percentage of 50% were considered secondary and those with a dorsal cortex value greater than 50% were considered primary (Bradbury &amp; Carr 1995).</w:t>
       </w:r>
     </w:p>
     <w:p>
@@ -447,7 +447,7 @@
         <w:pStyle w:val="BodyText"/>
       </w:pPr>
       <w:r>
-        <w:t xml:space="preserve">Univariate k-means is a non-hierarchical clustering technique that creates a set number of groups equal to k, with points being assigned to groups in such a manner that the total distances between each point and mean of the group in minimized. We used the Ckmeans.1d.dp package in R to perform our univariate k-means analysis (Wang &amp; Song, 2011). The Ckmeans.1d.dp has been used for univariate clustering in applications outside of archaeology prior to our work (Song &amp; Zhong, 2020).</w:t>
+        <w:t xml:space="preserve">Mass clusters were generated using univariate k-means, with the end result being 6 mass clusters, with mass cluster 1 having the least mass on average and 6 having the greatest mass on average. Univariate k-means is a non-hierarchical clustering technique that creates a set number of groups equal to k, with points being assigned to groups in such a manner that the total distances between each point and mean of the group is minimized. We used the Ckmeans.1d.dp package in R to perform our univariate k-means analysis (Wang &amp; Song, 2011). The Ckmeans.1d.dp has been used for univariate clustering in applications outside of archaeology (Song &amp; Zhong, 2020).</w:t>
       </w:r>
     </w:p>
     <w:p>
@@ -455,7 +455,7 @@
         <w:pStyle w:val="BodyText"/>
       </w:pPr>
       <w:r>
-        <w:t xml:space="preserve">We initially recorded conventional linear dimension measurements, such as max dimension length and width at various points along the max dimension length, from all flakes recovered from the excavation. Then we converted these linear dimensions into landmarks points to represent the size and shape of each artefact. The specific linear measurements used to create the 2D landmarks were the top horizontal measurement, the max dimension length, width at a quarter of the maximum length, width at half of the maximum length, and width at three quarters of the maximum length.</w:t>
+        <w:t xml:space="preserve">We initially recorded conventional linear dimension measurements, such as max dimension length and width at various points along the max dimension length, from all flakes recovered from the excavation. Then we converted these linear dimensions into landmarks points to represent the shape of each artefact. The specific linear measurements used to create the 2D landmarks were the top horizontal measurement, the max dimension length, width at a quarter of the maximum length, width at half of the maximum length, and width at three quarters of the maximum length.</w:t>
       </w:r>
     </w:p>
     <w:p>
@@ -463,15 +463,7 @@
         <w:pStyle w:val="BodyText"/>
       </w:pPr>
       <w:r>
-        <w:t xml:space="preserve">The outlines formed by the shape landmarks were then normalized for size, orientation, and rotation. We used Generalized Procrustes Analysis to strip the flakes in the sample dataset of size, orientation, and rotation, leaving only shape data. Generalized Procrustes Analysis (or GPA) is a statistical tool for taking shapes on a 2D plane and normalizing them so as to only examine the absolute shape of a set of landmarks. An example of GPA being applied to stone tool landmarks is Okumura &amp; Araujo (2014).</w:t>
-      </w:r>
-    </w:p>
-    <w:p>
-      <w:pPr>
-        <w:pStyle w:val="BodyText"/>
-      </w:pPr>
-      <w:r>
-        <w:t xml:space="preserve">Finally, the shape landmark values were analysed by Principal Components Analysis, a form of exploratory data analysis. Principal Component Analysis takes the initial set of data and transforms the initial set of variables into a smaller set of variables whist still preserving most of the variation seen in the initial data set. PCA has been used to investigate 2D (Riede &amp; Pedersen, 2018; Hoggard et al., 2019; Radinović &amp; Kajtez, 2021) and 3D (Archer et al., 2021) outlines of stone artefacts in the past. Our method for carrying out the PCA on the shape landmarks was inspired by Theska et al. (2020), which also performed 2D landmark data analysis using PCA. PCA biplots, which plot out the first two primary components, were created to visualize differences based upon secondary categorical variables, namely flake reduction categories, excavation unit, and mass cluster. The first two primary components formulated the individual points on biplot, while the secondary variables (flake reduction categories, excavation unit, and mass clusters) were represented by colored outlines on the biplots</w:t>
+        <w:t xml:space="preserve">In analysing the landmarks we followed a conventional shape analysis workflow of Generalized Procrustes Analysis (GPA) followed by Principal Components Analysis (PCA) (Riede &amp; Pedersen, 2018; Hoggard et al., 2019; Radinović &amp; Kajtez, 2021; Okumura &amp; Araujo 2014; Archer et al., 2021; Theska et al. 2020). We used GPA to normalize landmarks for size, orientation, and rotation, leaving only shape data. The normalized landmarks were then analysed by PCA, a form of exploratory data analysis. Principal Component Analysis takes the initial set of data and transforms and reduces them into a smaller set of variables, whist still preserving most of the variation. To explore the output we made PCA biplots of the first two Principal Components to visualize shape variation based upon secondary categorical variables, namely flake reduction categories, excavation units, and mass clusters.</w:t>
       </w:r>
     </w:p>
     <w:bookmarkEnd w:id="23"/>
@@ -494,7 +486,7 @@
       </w:r>
     </w:p>
     <w:bookmarkEnd w:id="24"/>
-    <w:bookmarkStart w:id="29" w:name="pca-analysis-on-dorsal-cortex-groups"/>
+    <w:bookmarkStart w:id="27" w:name="pca-analysis-on-dorsal-cortex-groups"/>
     <w:p>
       <w:pPr>
         <w:pStyle w:val="Heading2"/>
@@ -514,19 +506,87 @@
     </w:p>
     <w:p>
       <w:pPr>
-        <w:pStyle w:val="CaptionedFigure"/>
+        <w:pStyle w:val="FirstParagraph"/>
+      </w:pPr>
+      <w:r>
+        <w:t xml:space="preserve">Figure</w:t>
+      </w:r>
+      <w:r>
+        <w:t xml:space="preserve"> </w:t>
+      </w:r>
+      <w:r>
+        <w:t xml:space="preserve">??</w:t>
+      </w:r>
+      <w:r>
+        <w:t xml:space="preserve"> </w:t>
+      </w:r>
+      <w:r>
+        <w:t xml:space="preserve">shows flake shape (as defined within the first two principal components) in relation to dorsal cortex class. The primary class of dorsal cortex, representing initial, unretouched flakes in the reduction sequence, has the smallest range of shape variation. Secondary flakes, which have been retouched and thus have less dorsal cortex than the primary flakes, show a slightly larger range of shape variation. Lastly, the tertiary flakes at the end of the reduction sequence show the greatest amount of shape variation.</w:t>
+      </w:r>
+    </w:p>
+    <w:p>
+      <w:pPr>
+        <w:pStyle w:val="BodyText"/>
+      </w:pPr>
+      <w:r>
+        <w:t xml:space="preserve">Shape variation is not equal along both principal components. For flakes in all three dorsal cortex classes, the largest differences between each inter-nested is along the first principal component. Slight differences are seen along the second principal component, with an increasing amount of variation as one goes from primary to secondary to tertiary flakes, but these changes are minor when compared to the larger changes seen in the first principal component.</w:t>
+      </w:r>
+    </w:p>
+    <w:p>
+      <w:pPr>
+        <w:pStyle w:val="BodyText"/>
+      </w:pPr>
+      <w:r>
+        <w:t xml:space="preserve">Figure</w:t>
+      </w:r>
+      <w:r>
+        <w:t xml:space="preserve"> </w:t>
+      </w:r>
+      <w:r>
+        <w:t xml:space="preserve">??</w:t>
+      </w:r>
+      <w:r>
+        <w:t xml:space="preserve"> </w:t>
+      </w:r>
+      <w:r>
+        <w:t xml:space="preserve">shows the flake shapes projected on the first two principal components, and colored according to the excavation unit that they were recovered from. Excavation unit one is near the surface, and unit 13 is near the base. The general picture here is that shape variation changes little through the deposit. Units with fewer flakes, such as 13, show lower shape variation.</w:t>
+      </w:r>
+    </w:p>
+    <w:p>
+      <w:pPr>
+        <w:pStyle w:val="BodyText"/>
+      </w:pPr>
+      <w:r>
+        <w:t xml:space="preserve">In figure</w:t>
+      </w:r>
+      <w:r>
+        <w:t xml:space="preserve"> </w:t>
+      </w:r>
+      <w:r>
+        <w:t xml:space="preserve">??</w:t>
+      </w:r>
+      <w:r>
+        <w:t xml:space="preserve"> </w:t>
+      </w:r>
+      <w:r>
+        <w:t xml:space="preserve">we see that greater shape variation is found in the lightest mass classes. The two lightest mass clusters, one and two, are in purple and blue respectively. These first two mass classes span the largest area on the biplot, signifying a larger degree of variation overall.</w:t>
+      </w:r>
+    </w:p>
+    <w:p>
+      <w:pPr>
+        <w:pStyle w:val="BodyText"/>
       </w:pPr>
       <w:r>
         <w:drawing>
           <wp:inline>
-            <wp:extent cx="5943600" cy="4754880"/>
+            <wp:extent cx="4587290" cy="3669832"/>
             <wp:effectExtent b="0" l="0" r="0" t="0"/>
-            <wp:docPr descr="Figure 1.1: PCA biplot for flake shape and dorsal cortex class." title="" id="1" name="Picture"/>
+            <wp:docPr descr="" title="" id="1" name="Picture"/>
             <a:graphic>
               <a:graphicData uri="http://schemas.openxmlformats.org/drawingml/2006/picture">
                 <pic:pic>
                   <pic:nvPicPr>
-                    <pic:cNvPr descr="../figures/cortex-biplot-1.png" id="0" name="Picture"/>
+                    <pic:cNvPr descr="../figures/unnamed-chunk-4-1.png" id="0" name="Picture"/>
                     <pic:cNvPicPr>
                       <a:picLocks noChangeArrowheads="1" noChangeAspect="1"/>
                     </pic:cNvPicPr>
@@ -540,7 +600,7 @@
                   <pic:spPr bwMode="auto">
                     <a:xfrm>
                       <a:off x="0" y="0"/>
-                      <a:ext cx="5943600" cy="4754880"/>
+                      <a:ext cx="4587290" cy="3669832"/>
                     </a:xfrm>
                     <a:prstGeom prst="rect">
                       <a:avLst/>
@@ -561,55 +621,19 @@
     </w:p>
     <w:p>
       <w:pPr>
-        <w:pStyle w:val="ImageCaption"/>
-      </w:pPr>
-      <w:r>
-        <w:t xml:space="preserve">Figure 1.1: PCA biplot for flake shape and dorsal cortex class.</w:t>
-      </w:r>
-    </w:p>
-    <w:p>
-      <w:pPr>
-        <w:pStyle w:val="BodyText"/>
-      </w:pPr>
-      <w:r>
-        <w:t xml:space="preserve">Figure</w:t>
-      </w:r>
-      <w:r>
-        <w:t xml:space="preserve"> </w:t>
-      </w:r>
-      <w:r>
-        <w:t xml:space="preserve">1.1</w:t>
-      </w:r>
-      <w:r>
-        <w:t xml:space="preserve"> </w:t>
-      </w:r>
-      <w:r>
-        <w:t xml:space="preserve">shows flake shape (as defined within the first two principal components) in relation to dorsal cortex class. The primary class of dorsal cortex, representing initial, unretouched flakes in the reduction sequence, has the smallest range of shape variation. Secondary flakes, which have been retouched and thus have less dorsal cortex than the primary flakes, show a slighly larger range of shape variation. Lastly, the tertiary flakes at the end of the reduction sequence show the greatest amount of shape variation.</w:t>
-      </w:r>
-    </w:p>
-    <w:p>
-      <w:pPr>
-        <w:pStyle w:val="BodyText"/>
-      </w:pPr>
-      <w:r>
-        <w:t xml:space="preserve">Shape variation is not equal along both principal components. For flakes in all three dorsal cortex classes, the largest differences between each inter-nested is along the first principal component. Slight differences are seen along the second principal component, with an increasing amount of variation as one goes from primary to secondary to tertiary flakes, but these changes are minor when compared to the larger changes seen in the first principal component.</w:t>
-      </w:r>
-    </w:p>
-    <w:p>
-      <w:pPr>
         <w:pStyle w:val="CaptionedFigure"/>
       </w:pPr>
       <w:r>
         <w:drawing>
           <wp:inline>
-            <wp:extent cx="5943600" cy="4754880"/>
+            <wp:extent cx="4587290" cy="3669832"/>
             <wp:effectExtent b="0" l="0" r="0" t="0"/>
-            <wp:docPr descr="Figure 1.2: PCA biplot for flake shape and excavation unit." title="" id="1" name="Picture"/>
+            <wp:docPr descr="Figure 1.1: Plots showing the contribution of landmarks to the overall shape variation among flakes." title="" id="1" name="Picture"/>
             <a:graphic>
               <a:graphicData uri="http://schemas.openxmlformats.org/drawingml/2006/picture">
                 <pic:pic>
                   <pic:nvPicPr>
-                    <pic:cNvPr descr="../figures/excavation-unit-biplot-1.png" id="0" name="Picture"/>
+                    <pic:cNvPr descr="../figures/contribution-plots-1.png" id="0" name="Picture"/>
                     <pic:cNvPicPr>
                       <a:picLocks noChangeArrowheads="1" noChangeAspect="1"/>
                     </pic:cNvPicPr>
@@ -623,7 +647,7 @@
                   <pic:spPr bwMode="auto">
                     <a:xfrm>
                       <a:off x="0" y="0"/>
-                      <a:ext cx="5943600" cy="4754880"/>
+                      <a:ext cx="4587290" cy="3669832"/>
                     </a:xfrm>
                     <a:prstGeom prst="rect">
                       <a:avLst/>
@@ -647,7 +671,7 @@
         <w:pStyle w:val="ImageCaption"/>
       </w:pPr>
       <w:r>
-        <w:t xml:space="preserve">Figure 1.2: PCA biplot for flake shape and excavation unit.</w:t>
+        <w:t xml:space="preserve">Figure 1.1: Plots showing the contribution of landmarks to the overall shape variation among flakes.</w:t>
       </w:r>
     </w:p>
     <w:p>
@@ -661,143 +685,76 @@
         <w:t xml:space="preserve"> </w:t>
       </w:r>
       <w:r>
-        <w:t xml:space="preserve">1.2</w:t>
-      </w:r>
-      <w:r>
-        <w:t xml:space="preserve"> </w:t>
-      </w:r>
-      <w:r>
-        <w:t xml:space="preserve">shows the flake shapes projected on the first two principal components, and colored according to the excavation unit that they were recovered from. Excavation unit one is near the surface, and unit 13 is near the base. The general picture here is that shape variation changes little through the deposit. Units with fewer flakes, such as 13, show lower shape variation.</w:t>
-      </w:r>
-    </w:p>
-    <w:p>
-      <w:pPr>
-        <w:pStyle w:val="CaptionedFigure"/>
-      </w:pPr>
-      <w:r>
-        <w:drawing>
-          <wp:inline>
-            <wp:extent cx="5943600" cy="4754880"/>
-            <wp:effectExtent b="0" l="0" r="0" t="0"/>
-            <wp:docPr descr="Figure 1.3: PCA biplot for flake shape and mass cluster groups" title="" id="1" name="Picture"/>
-            <a:graphic>
-              <a:graphicData uri="http://schemas.openxmlformats.org/drawingml/2006/picture">
-                <pic:pic>
-                  <pic:nvPicPr>
-                    <pic:cNvPr descr="../figures/mass-biplot-1.png" id="0" name="Picture"/>
-                    <pic:cNvPicPr>
-                      <a:picLocks noChangeArrowheads="1" noChangeAspect="1"/>
-                    </pic:cNvPicPr>
-                  </pic:nvPicPr>
-                  <pic:blipFill>
-                    <a:blip r:embed="rId27"/>
-                    <a:stretch>
-                      <a:fillRect/>
-                    </a:stretch>
-                  </pic:blipFill>
-                  <pic:spPr bwMode="auto">
-                    <a:xfrm>
-                      <a:off x="0" y="0"/>
-                      <a:ext cx="5943600" cy="4754880"/>
-                    </a:xfrm>
-                    <a:prstGeom prst="rect">
-                      <a:avLst/>
-                    </a:prstGeom>
-                    <a:noFill/>
-                    <a:ln w="9525">
-                      <a:noFill/>
-                      <a:headEnd/>
-                      <a:tailEnd/>
-                    </a:ln>
-                  </pic:spPr>
-                </pic:pic>
-              </a:graphicData>
-            </a:graphic>
-          </wp:inline>
-        </w:drawing>
-      </w:r>
-    </w:p>
-    <w:p>
-      <w:pPr>
-        <w:pStyle w:val="ImageCaption"/>
-      </w:pPr>
-      <w:r>
-        <w:t xml:space="preserve">Figure 1.3: PCA biplot for flake shape and mass cluster groups</w:t>
-      </w:r>
+        <w:t xml:space="preserve">1.1</w:t>
+      </w:r>
+      <w:r>
+        <w:t xml:space="preserve"> </w:t>
+      </w:r>
+      <w:r>
+        <w:t xml:space="preserve">shows the relative contribution of each of the original 18 variables put through our PCA. Looking at the supplementary table, we can see that the first principal component is primarily composed of the x-value for the distal tip landmark, with smaller contributions from the y-values from the two upper-most and mid-upper points. The second primary dimension is composed largely of the y-values for bottom-most and upper-most points.</w:t>
+      </w:r>
+    </w:p>
+    <w:bookmarkEnd w:id="27"/>
+    <w:bookmarkEnd w:id="28"/>
+    <w:bookmarkStart w:id="29" w:name="discussion"/>
+    <w:p>
+      <w:pPr>
+        <w:pStyle w:val="Heading1"/>
+      </w:pPr>
+      <w:r>
+        <w:rPr>
+          <w:rStyle w:val="SectionNumber"/>
+        </w:rPr>
+        <w:t xml:space="preserve">2</w:t>
+      </w:r>
+      <w:r>
+        <w:tab/>
+      </w:r>
+      <w:r>
+        <w:t xml:space="preserve">Discussion</w:t>
+      </w:r>
+    </w:p>
+    <w:p>
+      <w:pPr>
+        <w:pStyle w:val="FirstParagraph"/>
+      </w:pPr>
     </w:p>
     <w:p>
       <w:pPr>
         <w:pStyle w:val="BodyText"/>
       </w:pPr>
       <w:r>
-        <w:t xml:space="preserve">In figure</w:t>
-      </w:r>
-      <w:r>
-        <w:t xml:space="preserve"> </w:t>
-      </w:r>
-      <w:r>
-        <w:t xml:space="preserve">1.3</w:t>
-      </w:r>
-      <w:r>
-        <w:t xml:space="preserve"> </w:t>
-      </w:r>
-      <w:r>
-        <w:t xml:space="preserve">we see that greater shape variation is found in the lightest mass classes. The two lightest mass clusters, one and two, are in purple and blue respectively. These first two mass classes span the largest area on the biplot, signifying a larger degree of variation overall.</w:t>
-      </w:r>
-    </w:p>
-    <w:p>
-      <w:pPr>
-        <w:pStyle w:val="CaptionedFigure"/>
-      </w:pPr>
-      <w:r>
-        <w:drawing>
-          <wp:inline>
-            <wp:extent cx="5943600" cy="4754880"/>
-            <wp:effectExtent b="0" l="0" r="0" t="0"/>
-            <wp:docPr descr="Figure 1.4: Plots showing the contribution of landmarks to the overall shape variation among flakes." title="" id="1" name="Picture"/>
-            <a:graphic>
-              <a:graphicData uri="http://schemas.openxmlformats.org/drawingml/2006/picture">
-                <pic:pic>
-                  <pic:nvPicPr>
-                    <pic:cNvPr descr="../figures/contribution-plots-1.png" id="0" name="Picture"/>
-                    <pic:cNvPicPr>
-                      <a:picLocks noChangeArrowheads="1" noChangeAspect="1"/>
-                    </pic:cNvPicPr>
-                  </pic:nvPicPr>
-                  <pic:blipFill>
-                    <a:blip r:embed="rId28"/>
-                    <a:stretch>
-                      <a:fillRect/>
-                    </a:stretch>
-                  </pic:blipFill>
-                  <pic:spPr bwMode="auto">
-                    <a:xfrm>
-                      <a:off x="0" y="0"/>
-                      <a:ext cx="5943600" cy="4754880"/>
-                    </a:xfrm>
-                    <a:prstGeom prst="rect">
-                      <a:avLst/>
-                    </a:prstGeom>
-                    <a:noFill/>
-                    <a:ln w="9525">
-                      <a:noFill/>
-                      <a:headEnd/>
-                      <a:tailEnd/>
-                    </a:ln>
-                  </pic:spPr>
-                </pic:pic>
-              </a:graphicData>
-            </a:graphic>
-          </wp:inline>
-        </w:drawing>
-      </w:r>
-    </w:p>
-    <w:p>
-      <w:pPr>
-        <w:pStyle w:val="ImageCaption"/>
-      </w:pPr>
-      <w:r>
-        <w:t xml:space="preserve">Figure 1.4: Plots showing the contribution of landmarks to the overall shape variation among flakes.</w:t>
+        <w:t xml:space="preserve">Our data visualizations reveal some noteworthy trends regarding the degree of core reduction. Figure</w:t>
+      </w:r>
+      <w:r>
+        <w:t xml:space="preserve"> </w:t>
+      </w:r>
+      <w:r>
+        <w:t xml:space="preserve">??</w:t>
+      </w:r>
+      <w:r>
+        <w:t xml:space="preserve"> </w:t>
+      </w:r>
+      <w:r>
+        <w:t xml:space="preserve">shows very little variation over time, with lots of overlap between groups in the biplot. Units with fewer flakes, such as 13, show lower shape variation. This generally confirms our conclusion from the radiocarbon ages that the deposit accumulated relatively quickly, and the assemblage represents knapping events occurring at a similar time with little, if any perceptible change over time. By contrast, a more definitive difference between groups in seen in Figure</w:t>
+      </w:r>
+      <w:r>
+        <w:t xml:space="preserve"> </w:t>
+      </w:r>
+      <w:r>
+        <w:t xml:space="preserve">??</w:t>
+      </w:r>
+      <w:r>
+        <w:t xml:space="preserve">, where there is a high degree of shape variation in the lightest flakes. This reflects the production of different types and shapes of cores as the flakes become smaller and thus lighter. This is further supported by Figure</w:t>
+      </w:r>
+      <w:r>
+        <w:t xml:space="preserve"> </w:t>
+      </w:r>
+      <w:r>
+        <w:t xml:space="preserve">??</w:t>
+      </w:r>
+      <w:r>
+        <w:t xml:space="preserve">, where tertiary flakes with little dorsal cortex show the highest shape variation. This supports our interpretation of the previous result, with flakes from later in the reduction process showing greater shape variation as different types of cores were produced at the site.</w:t>
       </w:r>
     </w:p>
     <w:p>
@@ -805,24 +762,39 @@
         <w:pStyle w:val="BodyText"/>
       </w:pPr>
       <w:r>
-        <w:t xml:space="preserve">Figure</w:t>
-      </w:r>
-      <w:r>
-        <w:t xml:space="preserve"> </w:t>
-      </w:r>
-      <w:r>
-        <w:t xml:space="preserve">1.4</w:t>
-      </w:r>
-      <w:r>
-        <w:t xml:space="preserve"> </w:t>
-      </w:r>
-      <w:r>
-        <w:t xml:space="preserve">shows the relative contribution of each of the original 18 variables put through our PCA. Looking at the supplementary table, we can see that the first principal component is primarily composed of the x-value for the distal tip landmark, with smaller contributions from the y-values from the two upper-most and mid-upper points. The second primary dimension is composed largely of the y-values for bottom-most and upper-most points.</w:t>
+        <w:t xml:space="preserve">Looking at</w:t>
+      </w:r>
+      <w:r>
+        <w:t xml:space="preserve"> </w:t>
+      </w:r>
+      <w:r>
+        <w:t xml:space="preserve">1.1</w:t>
+      </w:r>
+      <w:r>
+        <w:t xml:space="preserve">,</w:t>
       </w:r>
     </w:p>
     <w:bookmarkEnd w:id="29"/>
+    <w:bookmarkStart w:id="30" w:name="conclusion"/>
+    <w:p>
+      <w:pPr>
+        <w:pStyle w:val="Heading1"/>
+      </w:pPr>
+      <w:r>
+        <w:rPr>
+          <w:rStyle w:val="SectionNumber"/>
+        </w:rPr>
+        <w:t xml:space="preserve">3</w:t>
+      </w:r>
+      <w:r>
+        <w:tab/>
+      </w:r>
+      <w:r>
+        <w:t xml:space="preserve">Conclusion</w:t>
+      </w:r>
+    </w:p>
     <w:bookmarkEnd w:id="30"/>
-    <w:bookmarkStart w:id="31" w:name="discussion"/>
+    <w:bookmarkStart w:id="46" w:name="acknowledgements"/>
     <w:p>
       <w:pPr>
         <w:pStyle w:val="Heading1"/>
@@ -831,147 +803,49 @@
         <w:rPr>
           <w:rStyle w:val="SectionNumber"/>
         </w:rPr>
-        <w:t xml:space="preserve">2</w:t>
+        <w:t xml:space="preserve">4</w:t>
       </w:r>
       <w:r>
         <w:tab/>
       </w:r>
       <w:r>
-        <w:t xml:space="preserve">Discussion</w:t>
+        <w:t xml:space="preserve">Acknowledgements</w:t>
+      </w:r>
+    </w:p>
+    <w:p>
+      <w:r>
+        <w:br w:type="page"/>
+      </w:r>
+    </w:p>
+    <w:bookmarkStart w:id="45" w:name="references"/>
+    <w:p>
+      <w:pPr>
+        <w:pStyle w:val="Heading2"/>
+      </w:pPr>
+      <w:r>
+        <w:rPr>
+          <w:rStyle w:val="SectionNumber"/>
+        </w:rPr>
+        <w:t xml:space="preserve">4.1</w:t>
+      </w:r>
+      <w:r>
+        <w:tab/>
+      </w:r>
+      <w:r>
+        <w:t xml:space="preserve">References</w:t>
       </w:r>
     </w:p>
     <w:p>
       <w:pPr>
         <w:pStyle w:val="FirstParagraph"/>
       </w:pPr>
-    </w:p>
-    <w:p>
-      <w:pPr>
-        <w:pStyle w:val="BodyText"/>
-      </w:pPr>
-      <w:r>
-        <w:t xml:space="preserve">Our data visualizations reveal some noteworthy trends regarding the degree of core reduction. Figure</w:t>
-      </w:r>
-      <w:r>
-        <w:t xml:space="preserve"> </w:t>
-      </w:r>
-      <w:r>
-        <w:t xml:space="preserve">1.2</w:t>
-      </w:r>
-      <w:r>
-        <w:t xml:space="preserve"> </w:t>
-      </w:r>
-      <w:r>
-        <w:t xml:space="preserve">shows very little variation over time, with lots of overlap between groups in the biplot. Units with fewer flakes, such as 13, show lower shape variation. This generally confirms our conclusion from the radiocarbon ages that the deposit accumulated relatively quickly, and the assemblage represents knapping events occurring at a similar time with little, if any perceptible change over time. By contrast, a more definitive difference between groups in seen in Figure</w:t>
-      </w:r>
-      <w:r>
-        <w:t xml:space="preserve"> </w:t>
-      </w:r>
-      <w:r>
-        <w:t xml:space="preserve">1.3</w:t>
-      </w:r>
-      <w:r>
-        <w:t xml:space="preserve">, where there is a high degree of shape variation in the lighest flakes. This reflects the production of different types and shapes of cores as the flakes become smaller and thus lighter. This is further supported by Figure</w:t>
-      </w:r>
-      <w:r>
-        <w:t xml:space="preserve"> </w:t>
-      </w:r>
-      <w:r>
-        <w:t xml:space="preserve">1.1</w:t>
-      </w:r>
-      <w:r>
-        <w:t xml:space="preserve">, where tertiary flakes with little dorsal cortex show the highest shape variation. This supports our interpretation of the previous result, with flakes from later in the reduction process showing greater shape variation as different types of cores were produced at the site.</w:t>
-      </w:r>
-    </w:p>
-    <w:p>
-      <w:pPr>
-        <w:pStyle w:val="BodyText"/>
-      </w:pPr>
-      <w:r>
-        <w:t xml:space="preserve">Looking at</w:t>
-      </w:r>
-      <w:r>
-        <w:t xml:space="preserve"> </w:t>
-      </w:r>
-      <w:r>
-        <w:t xml:space="preserve">1.4</w:t>
-      </w:r>
-      <w:r>
-        <w:t xml:space="preserve">,</w:t>
-      </w:r>
-    </w:p>
-    <w:bookmarkEnd w:id="31"/>
-    <w:bookmarkStart w:id="32" w:name="conclusion"/>
-    <w:p>
-      <w:pPr>
-        <w:pStyle w:val="Heading1"/>
-      </w:pPr>
-      <w:r>
-        <w:rPr>
-          <w:rStyle w:val="SectionNumber"/>
-        </w:rPr>
-        <w:t xml:space="preserve">3</w:t>
-      </w:r>
-      <w:r>
-        <w:tab/>
-      </w:r>
-      <w:r>
-        <w:t xml:space="preserve">Conclusion</w:t>
-      </w:r>
-    </w:p>
-    <w:bookmarkEnd w:id="32"/>
-    <w:bookmarkStart w:id="48" w:name="acknowledgements"/>
-    <w:p>
-      <w:pPr>
-        <w:pStyle w:val="Heading1"/>
-      </w:pPr>
-      <w:r>
-        <w:rPr>
-          <w:rStyle w:val="SectionNumber"/>
-        </w:rPr>
-        <w:t xml:space="preserve">4</w:t>
-      </w:r>
-      <w:r>
-        <w:tab/>
-      </w:r>
-      <w:r>
-        <w:t xml:space="preserve">Acknowledgements</w:t>
-      </w:r>
-    </w:p>
-    <w:p>
-      <w:r>
-        <w:br w:type="page"/>
-      </w:r>
-    </w:p>
-    <w:bookmarkStart w:id="47" w:name="references"/>
-    <w:p>
-      <w:pPr>
-        <w:pStyle w:val="Heading2"/>
-      </w:pPr>
-      <w:r>
-        <w:rPr>
-          <w:rStyle w:val="SectionNumber"/>
-        </w:rPr>
-        <w:t xml:space="preserve">4.1</w:t>
-      </w:r>
-      <w:r>
-        <w:tab/>
-      </w:r>
-      <w:r>
-        <w:t xml:space="preserve">References</w:t>
-      </w:r>
-    </w:p>
-    <w:p>
-      <w:pPr>
-        <w:pStyle w:val="FirstParagraph"/>
-      </w:pPr>
       <w:r>
         <w:t xml:space="preserve">Archer, W., Djakovic, I., Brenet, M., Bourguignon, L., Presnyakova, D., Schlager, S., Soressi, M., &amp; McPherron, S. P. (2021). Quantifying differences in hominin flaking technologies with 3D shape analysis. Journal of Human Evolution, 150, 102912.</w:t>
       </w:r>
       <w:r>
         <w:t xml:space="preserve"> </w:t>
       </w:r>
-      <w:hyperlink r:id="rId33">
+      <w:hyperlink r:id="rId31">
         <w:r>
           <w:rPr>
             <w:rStyle w:val="Hyperlink"/>
@@ -1008,7 +882,7 @@
       <w:r>
         <w:t xml:space="preserve"> </w:t>
       </w:r>
-      <w:hyperlink r:id="rId34">
+      <w:hyperlink r:id="rId32">
         <w:r>
           <w:rPr>
             <w:rStyle w:val="Hyperlink"/>
@@ -1048,7 +922,7 @@
       <w:r>
         <w:t xml:space="preserve"> </w:t>
       </w:r>
-      <w:hyperlink r:id="rId35">
+      <w:hyperlink r:id="rId33">
         <w:r>
           <w:rPr>
             <w:rStyle w:val="Hyperlink"/>
@@ -1088,7 +962,7 @@
       <w:r>
         <w:t xml:space="preserve"> </w:t>
       </w:r>
-      <w:hyperlink r:id="rId36">
+      <w:hyperlink r:id="rId34">
         <w:r>
           <w:rPr>
             <w:rStyle w:val="Hyperlink"/>
@@ -1110,7 +984,7 @@
       <w:r>
         <w:t xml:space="preserve"> </w:t>
       </w:r>
-      <w:hyperlink r:id="rId37">
+      <w:hyperlink r:id="rId35">
         <w:r>
           <w:rPr>
             <w:rStyle w:val="Hyperlink"/>
@@ -1155,7 +1029,7 @@
       <w:r>
         <w:t xml:space="preserve"> </w:t>
       </w:r>
-      <w:hyperlink r:id="rId38">
+      <w:hyperlink r:id="rId36">
         <w:r>
           <w:rPr>
             <w:rStyle w:val="Hyperlink"/>
@@ -1174,7 +1048,7 @@
       <w:r>
         <w:t xml:space="preserve"> </w:t>
       </w:r>
-      <w:hyperlink r:id="rId39">
+      <w:hyperlink r:id="rId37">
         <w:r>
           <w:rPr>
             <w:rStyle w:val="Hyperlink"/>
@@ -1193,7 +1067,7 @@
       <w:r>
         <w:t xml:space="preserve"> </w:t>
       </w:r>
-      <w:hyperlink r:id="rId40">
+      <w:hyperlink r:id="rId38">
         <w:r>
           <w:rPr>
             <w:rStyle w:val="Hyperlink"/>
@@ -1212,7 +1086,7 @@
       <w:r>
         <w:t xml:space="preserve"> </w:t>
       </w:r>
-      <w:hyperlink r:id="rId41">
+      <w:hyperlink r:id="rId39">
         <w:r>
           <w:rPr>
             <w:rStyle w:val="Hyperlink"/>
@@ -1231,7 +1105,7 @@
       <w:r>
         <w:t xml:space="preserve"> </w:t>
       </w:r>
-      <w:hyperlink r:id="rId42">
+      <w:hyperlink r:id="rId40">
         <w:r>
           <w:rPr>
             <w:rStyle w:val="Hyperlink"/>
@@ -1248,8 +1122,8 @@
         <w:t xml:space="preserve">Wang, H., &amp; Song, M. (2011). Ckmeans.1d.dp: Optimal k-means Clustering in One Dimension by Dynamic Programming. The R Journal, 3(2), 29–33.</w:t>
       </w:r>
     </w:p>
-    <w:bookmarkStart w:id="45" w:name="refs"/>
-    <w:bookmarkStart w:id="44" w:name="ref-Marwick2017"/>
+    <w:bookmarkStart w:id="43" w:name="refs"/>
+    <w:bookmarkStart w:id="42" w:name="ref-Marwick2017"/>
     <w:p>
       <w:pPr>
         <w:pStyle w:val="Bibliography"/>
@@ -1260,7 +1134,7 @@
       <w:r>
         <w:t xml:space="preserve"> </w:t>
       </w:r>
-      <w:hyperlink r:id="rId43">
+      <w:hyperlink r:id="rId41">
         <w:r>
           <w:rPr>
             <w:rStyle w:val="Hyperlink"/>
@@ -1269,1350 +1143,1359 @@
         </w:r>
       </w:hyperlink>
     </w:p>
+    <w:bookmarkEnd w:id="42"/>
+    <w:bookmarkEnd w:id="43"/>
+    <w:p>
+      <w:r>
+        <w:br w:type="page"/>
+      </w:r>
+    </w:p>
+    <w:bookmarkStart w:id="44" w:name="colophon"/>
+    <w:p>
+      <w:pPr>
+        <w:pStyle w:val="Heading3"/>
+      </w:pPr>
+      <w:r>
+        <w:rPr>
+          <w:rStyle w:val="SectionNumber"/>
+        </w:rPr>
+        <w:t xml:space="preserve">4.1.1</w:t>
+      </w:r>
+      <w:r>
+        <w:tab/>
+      </w:r>
+      <w:r>
+        <w:t xml:space="preserve">Colophon</w:t>
+      </w:r>
+    </w:p>
+    <w:p>
+      <w:pPr>
+        <w:pStyle w:val="FirstParagraph"/>
+      </w:pPr>
+      <w:r>
+        <w:t xml:space="preserve">This report was generated on 2022-03-02 22:46:55 using the following computational environment and dependencies:</w:t>
+      </w:r>
+    </w:p>
+    <w:p>
+      <w:pPr>
+        <w:pStyle w:val="SourceCode"/>
+      </w:pPr>
+      <w:r>
+        <w:rPr>
+          <w:rStyle w:val="VerbatimChar"/>
+        </w:rPr>
+        <w:t xml:space="preserve">#&gt; ─ Session info ───────────────────────────────────────────────────────────────</w:t>
+      </w:r>
+      <w:r>
+        <w:br/>
+      </w:r>
+      <w:r>
+        <w:rPr>
+          <w:rStyle w:val="VerbatimChar"/>
+        </w:rPr>
+        <w:t xml:space="preserve">#&gt;  setting  value</w:t>
+      </w:r>
+      <w:r>
+        <w:br/>
+      </w:r>
+      <w:r>
+        <w:rPr>
+          <w:rStyle w:val="VerbatimChar"/>
+        </w:rPr>
+        <w:t xml:space="preserve">#&gt;  version  R version 4.1.2 (2021-11-01)</w:t>
+      </w:r>
+      <w:r>
+        <w:br/>
+      </w:r>
+      <w:r>
+        <w:rPr>
+          <w:rStyle w:val="VerbatimChar"/>
+        </w:rPr>
+        <w:t xml:space="preserve">#&gt;  os       Ubuntu 20.04.3 LTS</w:t>
+      </w:r>
+      <w:r>
+        <w:br/>
+      </w:r>
+      <w:r>
+        <w:rPr>
+          <w:rStyle w:val="VerbatimChar"/>
+        </w:rPr>
+        <w:t xml:space="preserve">#&gt;  system   x86_64, linux-gnu</w:t>
+      </w:r>
+      <w:r>
+        <w:br/>
+      </w:r>
+      <w:r>
+        <w:rPr>
+          <w:rStyle w:val="VerbatimChar"/>
+        </w:rPr>
+        <w:t xml:space="preserve">#&gt;  ui       X11</w:t>
+      </w:r>
+      <w:r>
+        <w:br/>
+      </w:r>
+      <w:r>
+        <w:rPr>
+          <w:rStyle w:val="VerbatimChar"/>
+        </w:rPr>
+        <w:t xml:space="preserve">#&gt;  language en_US</w:t>
+      </w:r>
+      <w:r>
+        <w:br/>
+      </w:r>
+      <w:r>
+        <w:rPr>
+          <w:rStyle w:val="VerbatimChar"/>
+        </w:rPr>
+        <w:t xml:space="preserve">#&gt;  collate  en_US.UTF-8</w:t>
+      </w:r>
+      <w:r>
+        <w:br/>
+      </w:r>
+      <w:r>
+        <w:rPr>
+          <w:rStyle w:val="VerbatimChar"/>
+        </w:rPr>
+        <w:t xml:space="preserve">#&gt;  ctype    en_US.UTF-8</w:t>
+      </w:r>
+      <w:r>
+        <w:br/>
+      </w:r>
+      <w:r>
+        <w:rPr>
+          <w:rStyle w:val="VerbatimChar"/>
+        </w:rPr>
+        <w:t xml:space="preserve">#&gt;  tz       America/Los_Angeles</w:t>
+      </w:r>
+      <w:r>
+        <w:br/>
+      </w:r>
+      <w:r>
+        <w:rPr>
+          <w:rStyle w:val="VerbatimChar"/>
+        </w:rPr>
+        <w:t xml:space="preserve">#&gt;  date     2022-03-02</w:t>
+      </w:r>
+      <w:r>
+        <w:br/>
+      </w:r>
+      <w:r>
+        <w:rPr>
+          <w:rStyle w:val="VerbatimChar"/>
+        </w:rPr>
+        <w:t xml:space="preserve">#&gt;  pandoc   2.14.0.3 @ /usr/lib/rstudio/bin/pandoc/ (via rmarkdown)</w:t>
+      </w:r>
+      <w:r>
+        <w:br/>
+      </w:r>
+      <w:r>
+        <w:rPr>
+          <w:rStyle w:val="VerbatimChar"/>
+        </w:rPr>
+        <w:t xml:space="preserve">#&gt; </w:t>
+      </w:r>
+      <w:r>
+        <w:br/>
+      </w:r>
+      <w:r>
+        <w:rPr>
+          <w:rStyle w:val="VerbatimChar"/>
+        </w:rPr>
+        <w:t xml:space="preserve">#&gt; ─ Packages ───────────────────────────────────────────────────────────────────</w:t>
+      </w:r>
+      <w:r>
+        <w:br/>
+      </w:r>
+      <w:r>
+        <w:rPr>
+          <w:rStyle w:val="VerbatimChar"/>
+        </w:rPr>
+        <w:t xml:space="preserve">#&gt;  ! package       * version date (UTC) lib source</w:t>
+      </w:r>
+      <w:r>
+        <w:br/>
+      </w:r>
+      <w:r>
+        <w:rPr>
+          <w:rStyle w:val="VerbatimChar"/>
+        </w:rPr>
+        <w:t xml:space="preserve">#&gt;  P abind           1.4-5   2016-07-21 [?] CRAN (R 4.1.2)</w:t>
+      </w:r>
+      <w:r>
+        <w:br/>
+      </w:r>
+      <w:r>
+        <w:rPr>
+          <w:rStyle w:val="VerbatimChar"/>
+        </w:rPr>
+        <w:t xml:space="preserve">#&gt;  P ape             5.6-1   2022-01-07 [?] CRAN (R 4.1.2)</w:t>
+      </w:r>
+      <w:r>
+        <w:br/>
+      </w:r>
+      <w:r>
+        <w:rPr>
+          <w:rStyle w:val="VerbatimChar"/>
+        </w:rPr>
+        <w:t xml:space="preserve">#&gt;  P assertthat      0.2.1   2019-03-21 [?] CRAN (R 4.1.2)</w:t>
+      </w:r>
+      <w:r>
+        <w:br/>
+      </w:r>
+      <w:r>
+        <w:rPr>
+          <w:rStyle w:val="VerbatimChar"/>
+        </w:rPr>
+        <w:t xml:space="preserve">#&gt;  P backports       1.4.1   2021-12-13 [?] CRAN (R 4.1.2)</w:t>
+      </w:r>
+      <w:r>
+        <w:br/>
+      </w:r>
+      <w:r>
+        <w:rPr>
+          <w:rStyle w:val="VerbatimChar"/>
+        </w:rPr>
+        <w:t xml:space="preserve">#&gt;  P bezier          1.1.2   2018-12-14 [?] CRAN (R 4.1.2)</w:t>
+      </w:r>
+      <w:r>
+        <w:br/>
+      </w:r>
+      <w:r>
+        <w:rPr>
+          <w:rStyle w:val="VerbatimChar"/>
+        </w:rPr>
+        <w:t xml:space="preserve">#&gt;  P bit             4.0.4   2020-08-04 [?] CRAN (R 4.1.2)</w:t>
+      </w:r>
+      <w:r>
+        <w:br/>
+      </w:r>
+      <w:r>
+        <w:rPr>
+          <w:rStyle w:val="VerbatimChar"/>
+        </w:rPr>
+        <w:t xml:space="preserve">#&gt;  P bit64           4.0.5   2020-08-30 [?] CRAN (R 4.1.2)</w:t>
+      </w:r>
+      <w:r>
+        <w:br/>
+      </w:r>
+      <w:r>
+        <w:rPr>
+          <w:rStyle w:val="VerbatimChar"/>
+        </w:rPr>
+        <w:t xml:space="preserve">#&gt;  P bookdown        0.24    2021-09-02 [?] CRAN (R 4.1.2)</w:t>
+      </w:r>
+      <w:r>
+        <w:br/>
+      </w:r>
+      <w:r>
+        <w:rPr>
+          <w:rStyle w:val="VerbatimChar"/>
+        </w:rPr>
+        <w:t xml:space="preserve">#&gt;  P brio            1.1.3   2021-11-30 [?] CRAN (R 4.1.2)</w:t>
+      </w:r>
+      <w:r>
+        <w:br/>
+      </w:r>
+      <w:r>
+        <w:rPr>
+          <w:rStyle w:val="VerbatimChar"/>
+        </w:rPr>
+        <w:t xml:space="preserve">#&gt;  P broom           0.7.12  2022-01-28 [?] CRAN (R 4.1.2)</w:t>
+      </w:r>
+      <w:r>
+        <w:br/>
+      </w:r>
+      <w:r>
+        <w:rPr>
+          <w:rStyle w:val="VerbatimChar"/>
+        </w:rPr>
+        <w:t xml:space="preserve">#&gt;  P cachem          1.0.6   2021-08-19 [?] CRAN (R 4.1.2)</w:t>
+      </w:r>
+      <w:r>
+        <w:br/>
+      </w:r>
+      <w:r>
+        <w:rPr>
+          <w:rStyle w:val="VerbatimChar"/>
+        </w:rPr>
+        <w:t xml:space="preserve">#&gt;  P callr           3.7.0   2021-04-20 [?] CRAN (R 4.1.2)</w:t>
+      </w:r>
+      <w:r>
+        <w:br/>
+      </w:r>
+      <w:r>
+        <w:rPr>
+          <w:rStyle w:val="VerbatimChar"/>
+        </w:rPr>
+        <w:t xml:space="preserve">#&gt;  P car             3.0-12  2021-11-06 [?] CRAN (R 4.1.2)</w:t>
+      </w:r>
+      <w:r>
+        <w:br/>
+      </w:r>
+      <w:r>
+        <w:rPr>
+          <w:rStyle w:val="VerbatimChar"/>
+        </w:rPr>
+        <w:t xml:space="preserve">#&gt;  P carData         3.0-5   2022-01-06 [?] CRAN (R 4.1.2)</w:t>
+      </w:r>
+      <w:r>
+        <w:br/>
+      </w:r>
+      <w:r>
+        <w:rPr>
+          <w:rStyle w:val="VerbatimChar"/>
+        </w:rPr>
+        <w:t xml:space="preserve">#&gt;  P cellranger      1.1.0   2016-07-27 [?] CRAN (R 4.1.2)</w:t>
+      </w:r>
+      <w:r>
+        <w:br/>
+      </w:r>
+      <w:r>
+        <w:rPr>
+          <w:rStyle w:val="VerbatimChar"/>
+        </w:rPr>
+        <w:t xml:space="preserve">#&gt;  P Ckmeans.1d.dp * 4.3.4   2022-01-31 [?] CRAN (R 4.1.2)</w:t>
+      </w:r>
+      <w:r>
+        <w:br/>
+      </w:r>
+      <w:r>
+        <w:rPr>
+          <w:rStyle w:val="VerbatimChar"/>
+        </w:rPr>
+        <w:t xml:space="preserve">#&gt;  P cli             3.2.0   2022-02-14 [?] CRAN (R 4.1.2)</w:t>
+      </w:r>
+      <w:r>
+        <w:br/>
+      </w:r>
+      <w:r>
+        <w:rPr>
+          <w:rStyle w:val="VerbatimChar"/>
+        </w:rPr>
+        <w:t xml:space="preserve">#&gt;    cluster       * 2.1.2   2021-04-17 [2] CRAN (R 4.0.5)</w:t>
+      </w:r>
+      <w:r>
+        <w:br/>
+      </w:r>
+      <w:r>
+        <w:rPr>
+          <w:rStyle w:val="VerbatimChar"/>
+        </w:rPr>
+        <w:t xml:space="preserve">#&gt;    codetools       0.2-18  2020-11-04 [2] CRAN (R 4.0.3)</w:t>
+      </w:r>
+      <w:r>
+        <w:br/>
+      </w:r>
+      <w:r>
+        <w:rPr>
+          <w:rStyle w:val="VerbatimChar"/>
+        </w:rPr>
+        <w:t xml:space="preserve">#&gt;  P colorRamps      2.3     2012-10-29 [?] CRAN (R 4.1.2)</w:t>
+      </w:r>
+      <w:r>
+        <w:br/>
+      </w:r>
+      <w:r>
+        <w:rPr>
+          <w:rStyle w:val="VerbatimChar"/>
+        </w:rPr>
+        <w:t xml:space="preserve">#&gt;  P colorspace      2.0-2   2021-06-24 [?] CRAN (R 4.1.2)</w:t>
+      </w:r>
+      <w:r>
+        <w:br/>
+      </w:r>
+      <w:r>
+        <w:rPr>
+          <w:rStyle w:val="VerbatimChar"/>
+        </w:rPr>
+        <w:t xml:space="preserve">#&gt;  P cowplot       * 1.1.1   2020-12-30 [?] CRAN (R 4.1.2)</w:t>
+      </w:r>
+      <w:r>
+        <w:br/>
+      </w:r>
+      <w:r>
+        <w:rPr>
+          <w:rStyle w:val="VerbatimChar"/>
+        </w:rPr>
+        <w:t xml:space="preserve">#&gt;  P crayon          1.5.0   2022-02-14 [?] CRAN (R 4.1.2)</w:t>
+      </w:r>
+      <w:r>
+        <w:br/>
+      </w:r>
+      <w:r>
+        <w:rPr>
+          <w:rStyle w:val="VerbatimChar"/>
+        </w:rPr>
+        <w:t xml:space="preserve">#&gt;  P DBI             1.1.2   2021-12-20 [?] CRAN (R 4.1.2)</w:t>
+      </w:r>
+      <w:r>
+        <w:br/>
+      </w:r>
+      <w:r>
+        <w:rPr>
+          <w:rStyle w:val="VerbatimChar"/>
+        </w:rPr>
+        <w:t xml:space="preserve">#&gt;  P dbplyr          2.1.1   2021-04-06 [?] CRAN (R 4.1.2)</w:t>
+      </w:r>
+      <w:r>
+        <w:br/>
+      </w:r>
+      <w:r>
+        <w:rPr>
+          <w:rStyle w:val="VerbatimChar"/>
+        </w:rPr>
+        <w:t xml:space="preserve">#&gt;  P desc            1.4.0   2021-09-28 [?] CRAN (R 4.1.2)</w:t>
+      </w:r>
+      <w:r>
+        <w:br/>
+      </w:r>
+      <w:r>
+        <w:rPr>
+          <w:rStyle w:val="VerbatimChar"/>
+        </w:rPr>
+        <w:t xml:space="preserve">#&gt;  P devtools        2.4.3   2021-11-30 [?] CRAN (R 4.1.2)</w:t>
+      </w:r>
+      <w:r>
+        <w:br/>
+      </w:r>
+      <w:r>
+        <w:rPr>
+          <w:rStyle w:val="VerbatimChar"/>
+        </w:rPr>
+        <w:t xml:space="preserve">#&gt;  P digest          0.6.29  2021-12-01 [?] CRAN (R 4.1.2)</w:t>
+      </w:r>
+      <w:r>
+        <w:br/>
+      </w:r>
+      <w:r>
+        <w:rPr>
+          <w:rStyle w:val="VerbatimChar"/>
+        </w:rPr>
+        <w:t xml:space="preserve">#&gt;  P doParallel      1.0.17  2022-02-07 [?] CRAN (R 4.1.2)</w:t>
+      </w:r>
+      <w:r>
+        <w:br/>
+      </w:r>
+      <w:r>
+        <w:rPr>
+          <w:rStyle w:val="VerbatimChar"/>
+        </w:rPr>
+        <w:t xml:space="preserve">#&gt;  P dplyr         * 1.0.8   2022-02-08 [?] CRAN (R 4.1.2)</w:t>
+      </w:r>
+      <w:r>
+        <w:br/>
+      </w:r>
+      <w:r>
+        <w:rPr>
+          <w:rStyle w:val="VerbatimChar"/>
+        </w:rPr>
+        <w:t xml:space="preserve">#&gt;  P ellipsis        0.3.2   2021-04-29 [?] CRAN (R 4.1.2)</w:t>
+      </w:r>
+      <w:r>
+        <w:br/>
+      </w:r>
+      <w:r>
+        <w:rPr>
+          <w:rStyle w:val="VerbatimChar"/>
+        </w:rPr>
+        <w:t xml:space="preserve">#&gt;  P evaluate        0.14    2019-05-28 [?] CRAN (R 4.1.2)</w:t>
+      </w:r>
+      <w:r>
+        <w:br/>
+      </w:r>
+      <w:r>
+        <w:rPr>
+          <w:rStyle w:val="VerbatimChar"/>
+        </w:rPr>
+        <w:t xml:space="preserve">#&gt;  P factoextra    * 1.0.7   2020-04-01 [?] CRAN (R 4.1.2)</w:t>
+      </w:r>
+      <w:r>
+        <w:br/>
+      </w:r>
+      <w:r>
+        <w:rPr>
+          <w:rStyle w:val="VerbatimChar"/>
+        </w:rPr>
+        <w:t xml:space="preserve">#&gt;  P fansi           1.0.2   2022-01-14 [?] CRAN (R 4.1.2)</w:t>
+      </w:r>
+      <w:r>
+        <w:br/>
+      </w:r>
+      <w:r>
+        <w:rPr>
+          <w:rStyle w:val="VerbatimChar"/>
+        </w:rPr>
+        <w:t xml:space="preserve">#&gt;  P farver          2.1.0   2021-02-28 [?] CRAN (R 4.1.2)</w:t>
+      </w:r>
+      <w:r>
+        <w:br/>
+      </w:r>
+      <w:r>
+        <w:rPr>
+          <w:rStyle w:val="VerbatimChar"/>
+        </w:rPr>
+        <w:t xml:space="preserve">#&gt;  P fastmap         1.1.0   2021-01-25 [?] CRAN (R 4.1.2)</w:t>
+      </w:r>
+      <w:r>
+        <w:br/>
+      </w:r>
+      <w:r>
+        <w:rPr>
+          <w:rStyle w:val="VerbatimChar"/>
+        </w:rPr>
+        <w:t xml:space="preserve">#&gt;  P forcats       * 0.5.1   2021-01-27 [?] CRAN (R 4.1.2)</w:t>
+      </w:r>
+      <w:r>
+        <w:br/>
+      </w:r>
+      <w:r>
+        <w:rPr>
+          <w:rStyle w:val="VerbatimChar"/>
+        </w:rPr>
+        <w:t xml:space="preserve">#&gt;  P foreach         1.5.2   2022-02-02 [?] CRAN (R 4.1.2)</w:t>
+      </w:r>
+      <w:r>
+        <w:br/>
+      </w:r>
+      <w:r>
+        <w:rPr>
+          <w:rStyle w:val="VerbatimChar"/>
+        </w:rPr>
+        <w:t xml:space="preserve">#&gt;  P fs              1.5.2   2021-12-08 [?] CRAN (R 4.1.2)</w:t>
+      </w:r>
+      <w:r>
+        <w:br/>
+      </w:r>
+      <w:r>
+        <w:rPr>
+          <w:rStyle w:val="VerbatimChar"/>
+        </w:rPr>
+        <w:t xml:space="preserve">#&gt;  P generics        0.1.2   2022-01-31 [?] CRAN (R 4.1.2)</w:t>
+      </w:r>
+      <w:r>
+        <w:br/>
+      </w:r>
+      <w:r>
+        <w:rPr>
+          <w:rStyle w:val="VerbatimChar"/>
+        </w:rPr>
+        <w:t xml:space="preserve">#&gt;  P geomorph      * 4.0.2   2022-02-17 [?] CRAN (R 4.1.2)</w:t>
+      </w:r>
+      <w:r>
+        <w:br/>
+      </w:r>
+      <w:r>
+        <w:rPr>
+          <w:rStyle w:val="VerbatimChar"/>
+        </w:rPr>
+        <w:t xml:space="preserve">#&gt;  P ggplot2       * 3.3.5   2021-06-25 [?] CRAN (R 4.1.2)</w:t>
+      </w:r>
+      <w:r>
+        <w:br/>
+      </w:r>
+      <w:r>
+        <w:rPr>
+          <w:rStyle w:val="VerbatimChar"/>
+        </w:rPr>
+        <w:t xml:space="preserve">#&gt;  P ggpubr          0.4.0   2020-06-27 [?] CRAN (R 4.1.2)</w:t>
+      </w:r>
+      <w:r>
+        <w:br/>
+      </w:r>
+      <w:r>
+        <w:rPr>
+          <w:rStyle w:val="VerbatimChar"/>
+        </w:rPr>
+        <w:t xml:space="preserve">#&gt;  P ggrepel         0.9.1   2021-01-15 [?] CRAN (R 4.1.2)</w:t>
+      </w:r>
+      <w:r>
+        <w:br/>
+      </w:r>
+      <w:r>
+        <w:rPr>
+          <w:rStyle w:val="VerbatimChar"/>
+        </w:rPr>
+        <w:t xml:space="preserve">#&gt;  P ggsci           2.9     2018-05-14 [?] CRAN (R 4.1.2)</w:t>
+      </w:r>
+      <w:r>
+        <w:br/>
+      </w:r>
+      <w:r>
+        <w:rPr>
+          <w:rStyle w:val="VerbatimChar"/>
+        </w:rPr>
+        <w:t xml:space="preserve">#&gt;  P ggsignif        0.6.3   2021-09-09 [?] CRAN (R 4.1.2)</w:t>
+      </w:r>
+      <w:r>
+        <w:br/>
+      </w:r>
+      <w:r>
+        <w:rPr>
+          <w:rStyle w:val="VerbatimChar"/>
+        </w:rPr>
+        <w:t xml:space="preserve">#&gt;  P glue            1.6.1   2022-01-22 [?] CRAN (R 4.1.2)</w:t>
+      </w:r>
+      <w:r>
+        <w:br/>
+      </w:r>
+      <w:r>
+        <w:rPr>
+          <w:rStyle w:val="VerbatimChar"/>
+        </w:rPr>
+        <w:t xml:space="preserve">#&gt;  P gridExtra       2.3     2017-09-09 [?] CRAN (R 4.1.2)</w:t>
+      </w:r>
+      <w:r>
+        <w:br/>
+      </w:r>
+      <w:r>
+        <w:rPr>
+          <w:rStyle w:val="VerbatimChar"/>
+        </w:rPr>
+        <w:t xml:space="preserve">#&gt;  P gtable          0.3.0   2019-03-25 [?] CRAN (R 4.1.2)</w:t>
+      </w:r>
+      <w:r>
+        <w:br/>
+      </w:r>
+      <w:r>
+        <w:rPr>
+          <w:rStyle w:val="VerbatimChar"/>
+        </w:rPr>
+        <w:t xml:space="preserve">#&gt;  P haven           2.4.3   2021-08-04 [?] CRAN (R 4.1.2)</w:t>
+      </w:r>
+      <w:r>
+        <w:br/>
+      </w:r>
+      <w:r>
+        <w:rPr>
+          <w:rStyle w:val="VerbatimChar"/>
+        </w:rPr>
+        <w:t xml:space="preserve">#&gt;  P here            1.0.1   2020-12-13 [?] CRAN (R 4.1.2)</w:t>
+      </w:r>
+      <w:r>
+        <w:br/>
+      </w:r>
+      <w:r>
+        <w:rPr>
+          <w:rStyle w:val="VerbatimChar"/>
+        </w:rPr>
+        <w:t xml:space="preserve">#&gt;  P highr           0.9     2021-04-16 [?] CRAN (R 4.1.2)</w:t>
+      </w:r>
+      <w:r>
+        <w:br/>
+      </w:r>
+      <w:r>
+        <w:rPr>
+          <w:rStyle w:val="VerbatimChar"/>
+        </w:rPr>
+        <w:t xml:space="preserve">#&gt;  P hms             1.1.1   2021-09-26 [?] CRAN (R 4.1.2)</w:t>
+      </w:r>
+      <w:r>
+        <w:br/>
+      </w:r>
+      <w:r>
+        <w:rPr>
+          <w:rStyle w:val="VerbatimChar"/>
+        </w:rPr>
+        <w:t xml:space="preserve">#&gt;  P htmltools       0.5.2   2021-08-25 [?] CRAN (R 4.1.2)</w:t>
+      </w:r>
+      <w:r>
+        <w:br/>
+      </w:r>
+      <w:r>
+        <w:rPr>
+          <w:rStyle w:val="VerbatimChar"/>
+        </w:rPr>
+        <w:t xml:space="preserve">#&gt;  P htmlwidgets     1.5.4   2021-09-08 [?] CRAN (R 4.1.2)</w:t>
+      </w:r>
+      <w:r>
+        <w:br/>
+      </w:r>
+      <w:r>
+        <w:rPr>
+          <w:rStyle w:val="VerbatimChar"/>
+        </w:rPr>
+        <w:t xml:space="preserve">#&gt;  P httr            1.4.2   2020-07-20 [?] CRAN (R 4.1.2)</w:t>
+      </w:r>
+      <w:r>
+        <w:br/>
+      </w:r>
+      <w:r>
+        <w:rPr>
+          <w:rStyle w:val="VerbatimChar"/>
+        </w:rPr>
+        <w:t xml:space="preserve">#&gt;  P iterators       1.0.14  2022-02-05 [?] CRAN (R 4.1.2)</w:t>
+      </w:r>
+      <w:r>
+        <w:br/>
+      </w:r>
+      <w:r>
+        <w:rPr>
+          <w:rStyle w:val="VerbatimChar"/>
+        </w:rPr>
+        <w:t xml:space="preserve">#&gt;  P jpeg            0.1-9   2021-07-24 [?] CRAN (R 4.1.2)</w:t>
+      </w:r>
+      <w:r>
+        <w:br/>
+      </w:r>
+      <w:r>
+        <w:rPr>
+          <w:rStyle w:val="VerbatimChar"/>
+        </w:rPr>
+        <w:t xml:space="preserve">#&gt;  P jsonlite        1.7.3   2022-01-17 [?] CRAN (R 4.1.2)</w:t>
+      </w:r>
+      <w:r>
+        <w:br/>
+      </w:r>
+      <w:r>
+        <w:rPr>
+          <w:rStyle w:val="VerbatimChar"/>
+        </w:rPr>
+        <w:t xml:space="preserve">#&gt;  P knitr           1.37    2021-12-16 [?] CRAN (R 4.1.2)</w:t>
+      </w:r>
+      <w:r>
+        <w:br/>
+      </w:r>
+      <w:r>
+        <w:rPr>
+          <w:rStyle w:val="VerbatimChar"/>
+        </w:rPr>
+        <w:t xml:space="preserve">#&gt;  P labeling        0.4.2   2020-10-20 [?] CRAN (R 4.1.2)</w:t>
+      </w:r>
+      <w:r>
+        <w:br/>
+      </w:r>
+      <w:r>
+        <w:rPr>
+          <w:rStyle w:val="VerbatimChar"/>
+        </w:rPr>
+        <w:t xml:space="preserve">#&gt;    lattice         0.20-45 2021-09-22 [2] CRAN (R 4.1.1)</w:t>
+      </w:r>
+      <w:r>
+        <w:br/>
+      </w:r>
+      <w:r>
+        <w:rPr>
+          <w:rStyle w:val="VerbatimChar"/>
+        </w:rPr>
+        <w:t xml:space="preserve">#&gt;  P lifecycle       1.0.1   2021-09-24 [?] CRAN (R 4.1.2)</w:t>
+      </w:r>
+      <w:r>
+        <w:br/>
+      </w:r>
+      <w:r>
+        <w:rPr>
+          <w:rStyle w:val="VerbatimChar"/>
+        </w:rPr>
+        <w:t xml:space="preserve">#&gt;  P lubridate       1.8.0   2021-10-07 [?] CRAN (R 4.1.2)</w:t>
+      </w:r>
+      <w:r>
+        <w:br/>
+      </w:r>
+      <w:r>
+        <w:rPr>
+          <w:rStyle w:val="VerbatimChar"/>
+        </w:rPr>
+        <w:t xml:space="preserve">#&gt;  P magrittr        2.0.2   2022-01-26 [?] CRAN (R 4.1.2)</w:t>
+      </w:r>
+      <w:r>
+        <w:br/>
+      </w:r>
+      <w:r>
+        <w:rPr>
+          <w:rStyle w:val="VerbatimChar"/>
+        </w:rPr>
+        <w:t xml:space="preserve">#&gt;    MASS            7.3-54  2021-05-03 [2] CRAN (R 4.0.5)</w:t>
+      </w:r>
+      <w:r>
+        <w:br/>
+      </w:r>
+      <w:r>
+        <w:rPr>
+          <w:rStyle w:val="VerbatimChar"/>
+        </w:rPr>
+        <w:t xml:space="preserve">#&gt;    Matrix        * 1.4-0   2021-12-08 [2] CRAN (R 4.1.2)</w:t>
+      </w:r>
+      <w:r>
+        <w:br/>
+      </w:r>
+      <w:r>
+        <w:rPr>
+          <w:rStyle w:val="VerbatimChar"/>
+        </w:rPr>
+        <w:t xml:space="preserve">#&gt;  P mclust        * 5.4.9   2021-12-17 [?] CRAN (R 4.1.2)</w:t>
+      </w:r>
+      <w:r>
+        <w:br/>
+      </w:r>
+      <w:r>
+        <w:rPr>
+          <w:rStyle w:val="VerbatimChar"/>
+        </w:rPr>
+        <w:t xml:space="preserve">#&gt;  P memoise         2.0.1   2021-11-26 [?] CRAN (R 4.1.2)</w:t>
+      </w:r>
+      <w:r>
+        <w:br/>
+      </w:r>
+      <w:r>
+        <w:rPr>
+          <w:rStyle w:val="VerbatimChar"/>
+        </w:rPr>
+        <w:t xml:space="preserve">#&gt;  P modelr          0.1.8   2020-05-19 [?] CRAN (R 4.1.2)</w:t>
+      </w:r>
+      <w:r>
+        <w:br/>
+      </w:r>
+      <w:r>
+        <w:rPr>
+          <w:rStyle w:val="VerbatimChar"/>
+        </w:rPr>
+        <w:t xml:space="preserve">#&gt;  P Morpho        * 2.9     2021-09-09 [?] CRAN (R 4.1.2)</w:t>
+      </w:r>
+      <w:r>
+        <w:br/>
+      </w:r>
+      <w:r>
+        <w:rPr>
+          <w:rStyle w:val="VerbatimChar"/>
+        </w:rPr>
+        <w:t xml:space="preserve">#&gt;  P munsell         0.5.0   2018-06-12 [?] CRAN (R 4.1.2)</w:t>
+      </w:r>
+      <w:r>
+        <w:br/>
+      </w:r>
+      <w:r>
+        <w:rPr>
+          <w:rStyle w:val="VerbatimChar"/>
+        </w:rPr>
+        <w:t xml:space="preserve">#&gt;    nlme            3.1-152 2021-02-04 [2] CRAN (R 4.0.3)</w:t>
+      </w:r>
+      <w:r>
+        <w:br/>
+      </w:r>
+      <w:r>
+        <w:rPr>
+          <w:rStyle w:val="VerbatimChar"/>
+        </w:rPr>
+        <w:t xml:space="preserve">#&gt;  P pillar          1.7.0   2022-02-01 [?] CRAN (R 4.1.2)</w:t>
+      </w:r>
+      <w:r>
+        <w:br/>
+      </w:r>
+      <w:r>
+        <w:rPr>
+          <w:rStyle w:val="VerbatimChar"/>
+        </w:rPr>
+        <w:t xml:space="preserve">#&gt;  P pkgbuild        1.3.1   2021-12-20 [?] CRAN (R 4.1.2)</w:t>
+      </w:r>
+      <w:r>
+        <w:br/>
+      </w:r>
+      <w:r>
+        <w:rPr>
+          <w:rStyle w:val="VerbatimChar"/>
+        </w:rPr>
+        <w:t xml:space="preserve">#&gt;  P pkgconfig       2.0.3   2019-09-22 [?] CRAN (R 4.1.2)</w:t>
+      </w:r>
+      <w:r>
+        <w:br/>
+      </w:r>
+      <w:r>
+        <w:rPr>
+          <w:rStyle w:val="VerbatimChar"/>
+        </w:rPr>
+        <w:t xml:space="preserve">#&gt;  P pkgload         1.2.4   2021-11-30 [?] CRAN (R 4.1.2)</w:t>
+      </w:r>
+      <w:r>
+        <w:br/>
+      </w:r>
+      <w:r>
+        <w:rPr>
+          <w:rStyle w:val="VerbatimChar"/>
+        </w:rPr>
+        <w:t xml:space="preserve">#&gt;  P prettyunits     1.1.1   2020-01-24 [?] CRAN (R 4.1.2)</w:t>
+      </w:r>
+      <w:r>
+        <w:br/>
+      </w:r>
+      <w:r>
+        <w:rPr>
+          <w:rStyle w:val="VerbatimChar"/>
+        </w:rPr>
+        <w:t xml:space="preserve">#&gt;  P processx        3.5.2   2021-04-30 [?] CRAN (R 4.1.2)</w:t>
+      </w:r>
+      <w:r>
+        <w:br/>
+      </w:r>
+      <w:r>
+        <w:rPr>
+          <w:rStyle w:val="VerbatimChar"/>
+        </w:rPr>
+        <w:t xml:space="preserve">#&gt;  P ps              1.6.0   2021-02-28 [?] CRAN (R 4.1.2)</w:t>
+      </w:r>
+      <w:r>
+        <w:br/>
+      </w:r>
+      <w:r>
+        <w:rPr>
+          <w:rStyle w:val="VerbatimChar"/>
+        </w:rPr>
+        <w:t xml:space="preserve">#&gt;  P purrr         * 0.3.4   2020-04-17 [?] CRAN (R 4.1.2)</w:t>
+      </w:r>
+      <w:r>
+        <w:br/>
+      </w:r>
+      <w:r>
+        <w:rPr>
+          <w:rStyle w:val="VerbatimChar"/>
+        </w:rPr>
+        <w:t xml:space="preserve">#&gt;  P R6              2.5.1   2021-08-19 [?] CRAN (R 4.1.2)</w:t>
+      </w:r>
+      <w:r>
+        <w:br/>
+      </w:r>
+      <w:r>
+        <w:rPr>
+          <w:rStyle w:val="VerbatimChar"/>
+        </w:rPr>
+        <w:t xml:space="preserve">#&gt;  P rbibutils       2.2.7   2021-12-07 [?] CRAN (R 4.1.2)</w:t>
+      </w:r>
+      <w:r>
+        <w:br/>
+      </w:r>
+      <w:r>
+        <w:rPr>
+          <w:rStyle w:val="VerbatimChar"/>
+        </w:rPr>
+        <w:t xml:space="preserve">#&gt;  P Rcpp            1.0.8   2022-01-13 [?] CRAN (R 4.1.2)</w:t>
+      </w:r>
+      <w:r>
+        <w:br/>
+      </w:r>
+      <w:r>
+        <w:rPr>
+          <w:rStyle w:val="VerbatimChar"/>
+        </w:rPr>
+        <w:t xml:space="preserve">#&gt;  P Rdpack          2.1.3   2021-12-08 [?] CRAN (R 4.1.2)</w:t>
+      </w:r>
+      <w:r>
+        <w:br/>
+      </w:r>
+      <w:r>
+        <w:rPr>
+          <w:rStyle w:val="VerbatimChar"/>
+        </w:rPr>
+        <w:t xml:space="preserve">#&gt;  P readr         * 2.1.2   2022-01-30 [?] CRAN (R 4.1.2)</w:t>
+      </w:r>
+      <w:r>
+        <w:br/>
+      </w:r>
+      <w:r>
+        <w:rPr>
+          <w:rStyle w:val="VerbatimChar"/>
+        </w:rPr>
+        <w:t xml:space="preserve">#&gt;  P readxl          1.3.1   2019-03-13 [?] CRAN (R 4.1.2)</w:t>
+      </w:r>
+      <w:r>
+        <w:br/>
+      </w:r>
+      <w:r>
+        <w:rPr>
+          <w:rStyle w:val="VerbatimChar"/>
+        </w:rPr>
+        <w:t xml:space="preserve">#&gt;  P remotes         2.4.2   2021-11-30 [?] CRAN (R 4.1.2)</w:t>
+      </w:r>
+      <w:r>
+        <w:br/>
+      </w:r>
+      <w:r>
+        <w:rPr>
+          <w:rStyle w:val="VerbatimChar"/>
+        </w:rPr>
+        <w:t xml:space="preserve">#&gt;  P reprex          2.0.1   2021-08-05 [?] CRAN (R 4.1.2)</w:t>
+      </w:r>
+      <w:r>
+        <w:br/>
+      </w:r>
+      <w:r>
+        <w:rPr>
+          <w:rStyle w:val="VerbatimChar"/>
+        </w:rPr>
+        <w:t xml:space="preserve">#&gt;  P rgl           * 0.108.3 2021-11-21 [?] CRAN (R 4.1.2)</w:t>
+      </w:r>
+      <w:r>
+        <w:br/>
+      </w:r>
+      <w:r>
+        <w:rPr>
+          <w:rStyle w:val="VerbatimChar"/>
+        </w:rPr>
+        <w:t xml:space="preserve">#&gt;  P rlang           1.0.1   2022-02-03 [?] CRAN (R 4.1.2)</w:t>
+      </w:r>
+      <w:r>
+        <w:br/>
+      </w:r>
+      <w:r>
+        <w:rPr>
+          <w:rStyle w:val="VerbatimChar"/>
+        </w:rPr>
+        <w:t xml:space="preserve">#&gt;  P rmarkdown       2.11    2021-09-14 [?] CRAN (R 4.1.2)</w:t>
+      </w:r>
+      <w:r>
+        <w:br/>
+      </w:r>
+      <w:r>
+        <w:rPr>
+          <w:rStyle w:val="VerbatimChar"/>
+        </w:rPr>
+        <w:t xml:space="preserve">#&gt;  P rprojroot       2.0.2   2020-11-15 [?] CRAN (R 4.1.2)</w:t>
+      </w:r>
+      <w:r>
+        <w:br/>
+      </w:r>
+      <w:r>
+        <w:rPr>
+          <w:rStyle w:val="VerbatimChar"/>
+        </w:rPr>
+        <w:t xml:space="preserve">#&gt;  P RRPP          * 1.1.2   2021-11-04 [?] CRAN (R 4.1.2)</w:t>
+      </w:r>
+      <w:r>
+        <w:br/>
+      </w:r>
+      <w:r>
+        <w:rPr>
+          <w:rStyle w:val="VerbatimChar"/>
+        </w:rPr>
+        <w:t xml:space="preserve">#&gt;  P rstatix         0.7.0   2021-02-13 [?] CRAN (R 4.1.2)</w:t>
+      </w:r>
+      <w:r>
+        <w:br/>
+      </w:r>
+      <w:r>
+        <w:rPr>
+          <w:rStyle w:val="VerbatimChar"/>
+        </w:rPr>
+        <w:t xml:space="preserve">#&gt;  P rstudioapi      0.13    2020-11-12 [?] CRAN (R 4.1.2)</w:t>
+      </w:r>
+      <w:r>
+        <w:br/>
+      </w:r>
+      <w:r>
+        <w:rPr>
+          <w:rStyle w:val="VerbatimChar"/>
+        </w:rPr>
+        <w:t xml:space="preserve">#&gt;  P Rvcg            0.20.2  2021-09-08 [?] CRAN (R 4.1.2)</w:t>
+      </w:r>
+      <w:r>
+        <w:br/>
+      </w:r>
+      <w:r>
+        <w:rPr>
+          <w:rStyle w:val="VerbatimChar"/>
+        </w:rPr>
+        <w:t xml:space="preserve">#&gt;  P rvest           1.0.2   2021-10-16 [?] CRAN (R 4.1.2)</w:t>
+      </w:r>
+      <w:r>
+        <w:br/>
+      </w:r>
+      <w:r>
+        <w:rPr>
+          <w:rStyle w:val="VerbatimChar"/>
+        </w:rPr>
+        <w:t xml:space="preserve">#&gt;  P scales          1.1.1   2020-05-11 [?] CRAN (R 4.1.2)</w:t>
+      </w:r>
+      <w:r>
+        <w:br/>
+      </w:r>
+      <w:r>
+        <w:rPr>
+          <w:rStyle w:val="VerbatimChar"/>
+        </w:rPr>
+        <w:t xml:space="preserve">#&gt;  P sessioninfo     1.2.2   2021-12-06 [?] CRAN (R 4.1.2)</w:t>
+      </w:r>
+      <w:r>
+        <w:br/>
+      </w:r>
+      <w:r>
+        <w:rPr>
+          <w:rStyle w:val="VerbatimChar"/>
+        </w:rPr>
+        <w:t xml:space="preserve">#&gt;  P stringi         1.7.6   2021-11-29 [?] CRAN (R 4.1.2)</w:t>
+      </w:r>
+      <w:r>
+        <w:br/>
+      </w:r>
+      <w:r>
+        <w:rPr>
+          <w:rStyle w:val="VerbatimChar"/>
+        </w:rPr>
+        <w:t xml:space="preserve">#&gt;  P stringr       * 1.4.0   2019-02-10 [?] CRAN (R 4.1.2)</w:t>
+      </w:r>
+      <w:r>
+        <w:br/>
+      </w:r>
+      <w:r>
+        <w:rPr>
+          <w:rStyle w:val="VerbatimChar"/>
+        </w:rPr>
+        <w:t xml:space="preserve">#&gt;  P testthat        3.1.2   2022-01-20 [?] CRAN (R 4.1.2)</w:t>
+      </w:r>
+      <w:r>
+        <w:br/>
+      </w:r>
+      <w:r>
+        <w:rPr>
+          <w:rStyle w:val="VerbatimChar"/>
+        </w:rPr>
+        <w:t xml:space="preserve">#&gt;  P tibble        * 3.1.6   2021-11-07 [?] CRAN (R 4.1.2)</w:t>
+      </w:r>
+      <w:r>
+        <w:br/>
+      </w:r>
+      <w:r>
+        <w:rPr>
+          <w:rStyle w:val="VerbatimChar"/>
+        </w:rPr>
+        <w:t xml:space="preserve">#&gt;  P tidyr         * 1.2.0   2022-02-01 [?] CRAN (R 4.1.2)</w:t>
+      </w:r>
+      <w:r>
+        <w:br/>
+      </w:r>
+      <w:r>
+        <w:rPr>
+          <w:rStyle w:val="VerbatimChar"/>
+        </w:rPr>
+        <w:t xml:space="preserve">#&gt;  P tidyselect      1.1.1   2021-04-30 [?] CRAN (R 4.1.2)</w:t>
+      </w:r>
+      <w:r>
+        <w:br/>
+      </w:r>
+      <w:r>
+        <w:rPr>
+          <w:rStyle w:val="VerbatimChar"/>
+        </w:rPr>
+        <w:t xml:space="preserve">#&gt;  P tidyverse     * 1.3.1   2021-04-15 [?] CRAN (R 4.1.2)</w:t>
+      </w:r>
+      <w:r>
+        <w:br/>
+      </w:r>
+      <w:r>
+        <w:rPr>
+          <w:rStyle w:val="VerbatimChar"/>
+        </w:rPr>
+        <w:t xml:space="preserve">#&gt;  P tzdb            0.2.0   2021-10-27 [?] CRAN (R 4.1.2)</w:t>
+      </w:r>
+      <w:r>
+        <w:br/>
+      </w:r>
+      <w:r>
+        <w:rPr>
+          <w:rStyle w:val="VerbatimChar"/>
+        </w:rPr>
+        <w:t xml:space="preserve">#&gt;  P usethis         2.1.5   2021-12-09 [?] CRAN (R 4.1.2)</w:t>
+      </w:r>
+      <w:r>
+        <w:br/>
+      </w:r>
+      <w:r>
+        <w:rPr>
+          <w:rStyle w:val="VerbatimChar"/>
+        </w:rPr>
+        <w:t xml:space="preserve">#&gt;  P utf8            1.2.2   2021-07-24 [?] CRAN (R 4.1.2)</w:t>
+      </w:r>
+      <w:r>
+        <w:br/>
+      </w:r>
+      <w:r>
+        <w:rPr>
+          <w:rStyle w:val="VerbatimChar"/>
+        </w:rPr>
+        <w:t xml:space="preserve">#&gt;  P vctrs           0.3.8   2021-04-29 [?] CRAN (R 4.1.2)</w:t>
+      </w:r>
+      <w:r>
+        <w:br/>
+      </w:r>
+      <w:r>
+        <w:rPr>
+          <w:rStyle w:val="VerbatimChar"/>
+        </w:rPr>
+        <w:t xml:space="preserve">#&gt;  P viridis         0.6.2   2021-10-13 [?] CRAN (R 4.1.2)</w:t>
+      </w:r>
+      <w:r>
+        <w:br/>
+      </w:r>
+      <w:r>
+        <w:rPr>
+          <w:rStyle w:val="VerbatimChar"/>
+        </w:rPr>
+        <w:t xml:space="preserve">#&gt;  P viridisLite     0.4.0   2021-04-13 [?] CRAN (R 4.1.2)</w:t>
+      </w:r>
+      <w:r>
+        <w:br/>
+      </w:r>
+      <w:r>
+        <w:rPr>
+          <w:rStyle w:val="VerbatimChar"/>
+        </w:rPr>
+        <w:t xml:space="preserve">#&gt;  P vroom           1.5.7   2021-11-30 [?] CRAN (R 4.1.2)</w:t>
+      </w:r>
+      <w:r>
+        <w:br/>
+      </w:r>
+      <w:r>
+        <w:rPr>
+          <w:rStyle w:val="VerbatimChar"/>
+        </w:rPr>
+        <w:t xml:space="preserve">#&gt;  P withr           2.4.3   2021-11-30 [?] CRAN (R 4.1.2)</w:t>
+      </w:r>
+      <w:r>
+        <w:br/>
+      </w:r>
+      <w:r>
+        <w:rPr>
+          <w:rStyle w:val="VerbatimChar"/>
+        </w:rPr>
+        <w:t xml:space="preserve">#&gt;  P xfun            0.29    2021-12-14 [?] CRAN (R 4.1.2)</w:t>
+      </w:r>
+      <w:r>
+        <w:br/>
+      </w:r>
+      <w:r>
+        <w:rPr>
+          <w:rStyle w:val="VerbatimChar"/>
+        </w:rPr>
+        <w:t xml:space="preserve">#&gt;  P xml2            1.3.3   2021-11-30 [?] CRAN (R 4.1.2)</w:t>
+      </w:r>
+      <w:r>
+        <w:br/>
+      </w:r>
+      <w:r>
+        <w:rPr>
+          <w:rStyle w:val="VerbatimChar"/>
+        </w:rPr>
+        <w:t xml:space="preserve">#&gt;  P yaml            2.3.4   2022-02-17 [?] CRAN (R 4.1.2)</w:t>
+      </w:r>
+      <w:r>
+        <w:br/>
+      </w:r>
+      <w:r>
+        <w:rPr>
+          <w:rStyle w:val="VerbatimChar"/>
+        </w:rPr>
+        <w:t xml:space="preserve">#&gt; </w:t>
+      </w:r>
+      <w:r>
+        <w:br/>
+      </w:r>
+      <w:r>
+        <w:rPr>
+          <w:rStyle w:val="VerbatimChar"/>
+        </w:rPr>
+        <w:t xml:space="preserve">#&gt;  [1] /home/rockymcrockwell/.cache/R/renv/library/maualithicspaper-32a85cdd/R-4.1/x86_64-pc-linux-gnu</w:t>
+      </w:r>
+      <w:r>
+        <w:br/>
+      </w:r>
+      <w:r>
+        <w:rPr>
+          <w:rStyle w:val="VerbatimChar"/>
+        </w:rPr>
+        <w:t xml:space="preserve">#&gt;  [2] /usr/lib/R/library</w:t>
+      </w:r>
+      <w:r>
+        <w:br/>
+      </w:r>
+      <w:r>
+        <w:rPr>
+          <w:rStyle w:val="VerbatimChar"/>
+        </w:rPr>
+        <w:t xml:space="preserve">#&gt;  [3] /usr/local/lib/R/site-library</w:t>
+      </w:r>
+      <w:r>
+        <w:br/>
+      </w:r>
+      <w:r>
+        <w:rPr>
+          <w:rStyle w:val="VerbatimChar"/>
+        </w:rPr>
+        <w:t xml:space="preserve">#&gt;  [4] /usr/lib/R/site-library</w:t>
+      </w:r>
+      <w:r>
+        <w:br/>
+      </w:r>
+      <w:r>
+        <w:rPr>
+          <w:rStyle w:val="VerbatimChar"/>
+        </w:rPr>
+        <w:t xml:space="preserve">#&gt; </w:t>
+      </w:r>
+      <w:r>
+        <w:br/>
+      </w:r>
+      <w:r>
+        <w:rPr>
+          <w:rStyle w:val="VerbatimChar"/>
+        </w:rPr>
+        <w:t xml:space="preserve">#&gt;  P ── Loaded and on-disk path mismatch.</w:t>
+      </w:r>
+      <w:r>
+        <w:br/>
+      </w:r>
+      <w:r>
+        <w:rPr>
+          <w:rStyle w:val="VerbatimChar"/>
+        </w:rPr>
+        <w:t xml:space="preserve">#&gt; </w:t>
+      </w:r>
+      <w:r>
+        <w:br/>
+      </w:r>
+      <w:r>
+        <w:rPr>
+          <w:rStyle w:val="VerbatimChar"/>
+        </w:rPr>
+        <w:t xml:space="preserve">#&gt; ──────────────────────────────────────────────────────────────────────────────</w:t>
+      </w:r>
+    </w:p>
+    <w:p>
+      <w:pPr>
+        <w:pStyle w:val="FirstParagraph"/>
+      </w:pPr>
+      <w:r>
+        <w:t xml:space="preserve">The current Git commit details are:</w:t>
+      </w:r>
+    </w:p>
+    <w:p>
+      <w:pPr>
+        <w:pStyle w:val="SourceCode"/>
+      </w:pPr>
+      <w:r>
+        <w:rPr>
+          <w:rStyle w:val="VerbatimChar"/>
+        </w:rPr>
+        <w:t xml:space="preserve">#&gt; Local:    master /home/rockymcrockwell/Desktop/maualithicspaper</w:t>
+      </w:r>
+      <w:r>
+        <w:br/>
+      </w:r>
+      <w:r>
+        <w:rPr>
+          <w:rStyle w:val="VerbatimChar"/>
+        </w:rPr>
+        <w:t xml:space="preserve">#&gt; Remote:   master @ origin (https://github.com/benmarwick/maualithicspaper)</w:t>
+      </w:r>
+      <w:r>
+        <w:br/>
+      </w:r>
+      <w:r>
+        <w:rPr>
+          <w:rStyle w:val="VerbatimChar"/>
+        </w:rPr>
+        <w:t xml:space="preserve">#&gt; Head:     [f700bcf] 2022-02-25: edit to methods section</w:t>
+      </w:r>
+    </w:p>
     <w:bookmarkEnd w:id="44"/>
     <w:bookmarkEnd w:id="45"/>
-    <w:p>
-      <w:r>
-        <w:br w:type="page"/>
-      </w:r>
-    </w:p>
-    <w:bookmarkStart w:id="46" w:name="colophon"/>
-    <w:p>
-      <w:pPr>
-        <w:pStyle w:val="Heading3"/>
-      </w:pPr>
-      <w:r>
-        <w:rPr>
-          <w:rStyle w:val="SectionNumber"/>
-        </w:rPr>
-        <w:t xml:space="preserve">4.1.1</w:t>
-      </w:r>
-      <w:r>
-        <w:tab/>
-      </w:r>
-      <w:r>
-        <w:t xml:space="preserve">Colophon</w:t>
-      </w:r>
-    </w:p>
-    <w:p>
-      <w:pPr>
-        <w:pStyle w:val="FirstParagraph"/>
-      </w:pPr>
-      <w:r>
-        <w:t xml:space="preserve">This report was generated on 2022-02-25 11:45:24 using the following computational environment and dependencies:</w:t>
-      </w:r>
-    </w:p>
-    <w:p>
-      <w:pPr>
-        <w:pStyle w:val="SourceCode"/>
-      </w:pPr>
-      <w:r>
-        <w:rPr>
-          <w:rStyle w:val="VerbatimChar"/>
-        </w:rPr>
-        <w:t xml:space="preserve">#&gt; ─ Session info ───────────────────────────────────────────────────────────────</w:t>
-      </w:r>
-      <w:r>
-        <w:br/>
-      </w:r>
-      <w:r>
-        <w:rPr>
-          <w:rStyle w:val="VerbatimChar"/>
-        </w:rPr>
-        <w:t xml:space="preserve">#&gt;  setting  value</w:t>
-      </w:r>
-      <w:r>
-        <w:br/>
-      </w:r>
-      <w:r>
-        <w:rPr>
-          <w:rStyle w:val="VerbatimChar"/>
-        </w:rPr>
-        <w:t xml:space="preserve">#&gt;  version  R version 4.1.2 (2021-11-01)</w:t>
-      </w:r>
-      <w:r>
-        <w:br/>
-      </w:r>
-      <w:r>
-        <w:rPr>
-          <w:rStyle w:val="VerbatimChar"/>
-        </w:rPr>
-        <w:t xml:space="preserve">#&gt;  os       macOS Catalina 10.15.7</w:t>
-      </w:r>
-      <w:r>
-        <w:br/>
-      </w:r>
-      <w:r>
-        <w:rPr>
-          <w:rStyle w:val="VerbatimChar"/>
-        </w:rPr>
-        <w:t xml:space="preserve">#&gt;  system   x86_64, darwin17.0</w:t>
-      </w:r>
-      <w:r>
-        <w:br/>
-      </w:r>
-      <w:r>
-        <w:rPr>
-          <w:rStyle w:val="VerbatimChar"/>
-        </w:rPr>
-        <w:t xml:space="preserve">#&gt;  ui       X11</w:t>
-      </w:r>
-      <w:r>
-        <w:br/>
-      </w:r>
-      <w:r>
-        <w:rPr>
-          <w:rStyle w:val="VerbatimChar"/>
-        </w:rPr>
-        <w:t xml:space="preserve">#&gt;  language (EN)</w:t>
-      </w:r>
-      <w:r>
-        <w:br/>
-      </w:r>
-      <w:r>
-        <w:rPr>
-          <w:rStyle w:val="VerbatimChar"/>
-        </w:rPr>
-        <w:t xml:space="preserve">#&gt;  collate  en_US.UTF-8</w:t>
-      </w:r>
-      <w:r>
-        <w:br/>
-      </w:r>
-      <w:r>
-        <w:rPr>
-          <w:rStyle w:val="VerbatimChar"/>
-        </w:rPr>
-        <w:t xml:space="preserve">#&gt;  ctype    en_US.UTF-8</w:t>
-      </w:r>
-      <w:r>
-        <w:br/>
-      </w:r>
-      <w:r>
-        <w:rPr>
-          <w:rStyle w:val="VerbatimChar"/>
-        </w:rPr>
-        <w:t xml:space="preserve">#&gt;  tz       America/Los_Angeles</w:t>
-      </w:r>
-      <w:r>
-        <w:br/>
-      </w:r>
-      <w:r>
-        <w:rPr>
-          <w:rStyle w:val="VerbatimChar"/>
-        </w:rPr>
-        <w:t xml:space="preserve">#&gt;  date     2022-02-25</w:t>
-      </w:r>
-      <w:r>
-        <w:br/>
-      </w:r>
-      <w:r>
-        <w:rPr>
-          <w:rStyle w:val="VerbatimChar"/>
-        </w:rPr>
-        <w:t xml:space="preserve">#&gt;  pandoc   2.14.0.3 @ /Applications/RStudio.app/Contents/MacOS/pandoc/ (via rmarkdown)</w:t>
-      </w:r>
-      <w:r>
-        <w:br/>
-      </w:r>
-      <w:r>
-        <w:rPr>
-          <w:rStyle w:val="VerbatimChar"/>
-        </w:rPr>
-        <w:t xml:space="preserve">#&gt; </w:t>
-      </w:r>
-      <w:r>
-        <w:br/>
-      </w:r>
-      <w:r>
-        <w:rPr>
-          <w:rStyle w:val="VerbatimChar"/>
-        </w:rPr>
-        <w:t xml:space="preserve">#&gt; ─ Packages ───────────────────────────────────────────────────────────────────</w:t>
-      </w:r>
-      <w:r>
-        <w:br/>
-      </w:r>
-      <w:r>
-        <w:rPr>
-          <w:rStyle w:val="VerbatimChar"/>
-        </w:rPr>
-        <w:t xml:space="preserve">#&gt;  package       * version date (UTC) lib source</w:t>
-      </w:r>
-      <w:r>
-        <w:br/>
-      </w:r>
-      <w:r>
-        <w:rPr>
-          <w:rStyle w:val="VerbatimChar"/>
-        </w:rPr>
-        <w:t xml:space="preserve">#&gt;  abind           1.4-5   2016-07-21 [2] CRAN (R 4.1.0)</w:t>
-      </w:r>
-      <w:r>
-        <w:br/>
-      </w:r>
-      <w:r>
-        <w:rPr>
-          <w:rStyle w:val="VerbatimChar"/>
-        </w:rPr>
-        <w:t xml:space="preserve">#&gt;  ape             5.6-1   2022-01-07 [2] CRAN (R 4.1.2)</w:t>
-      </w:r>
-      <w:r>
-        <w:br/>
-      </w:r>
-      <w:r>
-        <w:rPr>
-          <w:rStyle w:val="VerbatimChar"/>
-        </w:rPr>
-        <w:t xml:space="preserve">#&gt;  assertthat      0.2.1   2019-03-21 [2] CRAN (R 4.1.0)</w:t>
-      </w:r>
-      <w:r>
-        <w:br/>
-      </w:r>
-      <w:r>
-        <w:rPr>
-          <w:rStyle w:val="VerbatimChar"/>
-        </w:rPr>
-        <w:t xml:space="preserve">#&gt;  backports       1.4.1   2021-12-13 [2] CRAN (R 4.1.0)</w:t>
-      </w:r>
-      <w:r>
-        <w:br/>
-      </w:r>
-      <w:r>
-        <w:rPr>
-          <w:rStyle w:val="VerbatimChar"/>
-        </w:rPr>
-        <w:t xml:space="preserve">#&gt;  bezier          1.1.2   2018-12-14 [2] CRAN (R 4.1.0)</w:t>
-      </w:r>
-      <w:r>
-        <w:br/>
-      </w:r>
-      <w:r>
-        <w:rPr>
-          <w:rStyle w:val="VerbatimChar"/>
-        </w:rPr>
-        <w:t xml:space="preserve">#&gt;  bit             4.0.4   2020-08-04 [2] CRAN (R 4.1.0)</w:t>
-      </w:r>
-      <w:r>
-        <w:br/>
-      </w:r>
-      <w:r>
-        <w:rPr>
-          <w:rStyle w:val="VerbatimChar"/>
-        </w:rPr>
-        <w:t xml:space="preserve">#&gt;  bit64           4.0.5   2020-08-30 [2] CRAN (R 4.1.0)</w:t>
-      </w:r>
-      <w:r>
-        <w:br/>
-      </w:r>
-      <w:r>
-        <w:rPr>
-          <w:rStyle w:val="VerbatimChar"/>
-        </w:rPr>
-        <w:t xml:space="preserve">#&gt;  bookdown        0.24    2021-09-02 [2] CRAN (R 4.1.0)</w:t>
-      </w:r>
-      <w:r>
-        <w:br/>
-      </w:r>
-      <w:r>
-        <w:rPr>
-          <w:rStyle w:val="VerbatimChar"/>
-        </w:rPr>
-        <w:t xml:space="preserve">#&gt;  brio            1.1.3   2021-11-30 [2] CRAN (R 4.1.0)</w:t>
-      </w:r>
-      <w:r>
-        <w:br/>
-      </w:r>
-      <w:r>
-        <w:rPr>
-          <w:rStyle w:val="VerbatimChar"/>
-        </w:rPr>
-        <w:t xml:space="preserve">#&gt;  broom           0.7.12  2022-01-28 [2] CRAN (R 4.1.2)</w:t>
-      </w:r>
-      <w:r>
-        <w:br/>
-      </w:r>
-      <w:r>
-        <w:rPr>
-          <w:rStyle w:val="VerbatimChar"/>
-        </w:rPr>
-        <w:t xml:space="preserve">#&gt;  cachem          1.0.6   2021-08-19 [2] CRAN (R 4.1.0)</w:t>
-      </w:r>
-      <w:r>
-        <w:br/>
-      </w:r>
-      <w:r>
-        <w:rPr>
-          <w:rStyle w:val="VerbatimChar"/>
-        </w:rPr>
-        <w:t xml:space="preserve">#&gt;  callr           3.7.0   2021-04-20 [2] CRAN (R 4.1.0)</w:t>
-      </w:r>
-      <w:r>
-        <w:br/>
-      </w:r>
-      <w:r>
-        <w:rPr>
-          <w:rStyle w:val="VerbatimChar"/>
-        </w:rPr>
-        <w:t xml:space="preserve">#&gt;  car             3.0-12  2021-11-06 [2] CRAN (R 4.1.0)</w:t>
-      </w:r>
-      <w:r>
-        <w:br/>
-      </w:r>
-      <w:r>
-        <w:rPr>
-          <w:rStyle w:val="VerbatimChar"/>
-        </w:rPr>
-        <w:t xml:space="preserve">#&gt;  carData         3.0-5   2022-01-06 [2] CRAN (R 4.1.2)</w:t>
-      </w:r>
-      <w:r>
-        <w:br/>
-      </w:r>
-      <w:r>
-        <w:rPr>
-          <w:rStyle w:val="VerbatimChar"/>
-        </w:rPr>
-        <w:t xml:space="preserve">#&gt;  cellranger      1.1.0   2016-07-27 [2] CRAN (R 4.1.0)</w:t>
-      </w:r>
-      <w:r>
-        <w:br/>
-      </w:r>
-      <w:r>
-        <w:rPr>
-          <w:rStyle w:val="VerbatimChar"/>
-        </w:rPr>
-        <w:t xml:space="preserve">#&gt;  Ckmeans.1d.dp * 4.3.4   2022-01-31 [2] CRAN (R 4.1.2)</w:t>
-      </w:r>
-      <w:r>
-        <w:br/>
-      </w:r>
-      <w:r>
-        <w:rPr>
-          <w:rStyle w:val="VerbatimChar"/>
-        </w:rPr>
-        <w:t xml:space="preserve">#&gt;  cli             3.2.0   2022-02-14 [1] CRAN (R 4.1.2)</w:t>
-      </w:r>
-      <w:r>
-        <w:br/>
-      </w:r>
-      <w:r>
-        <w:rPr>
-          <w:rStyle w:val="VerbatimChar"/>
-        </w:rPr>
-        <w:t xml:space="preserve">#&gt;  cluster       * 2.1.2   2021-04-17 [2] CRAN (R 4.1.2)</w:t>
-      </w:r>
-      <w:r>
-        <w:br/>
-      </w:r>
-      <w:r>
-        <w:rPr>
-          <w:rStyle w:val="VerbatimChar"/>
-        </w:rPr>
-        <w:t xml:space="preserve">#&gt;  codetools       0.2-18  2020-11-04 [2] CRAN (R 4.1.2)</w:t>
-      </w:r>
-      <w:r>
-        <w:br/>
-      </w:r>
-      <w:r>
-        <w:rPr>
-          <w:rStyle w:val="VerbatimChar"/>
-        </w:rPr>
-        <w:t xml:space="preserve">#&gt;  colorRamps      2.3     2012-10-29 [2] CRAN (R 4.1.0)</w:t>
-      </w:r>
-      <w:r>
-        <w:br/>
-      </w:r>
-      <w:r>
-        <w:rPr>
-          <w:rStyle w:val="VerbatimChar"/>
-        </w:rPr>
-        <w:t xml:space="preserve">#&gt;  colorspace      2.0-3   2022-02-21 [2] CRAN (R 4.1.2)</w:t>
-      </w:r>
-      <w:r>
-        <w:br/>
-      </w:r>
-      <w:r>
-        <w:rPr>
-          <w:rStyle w:val="VerbatimChar"/>
-        </w:rPr>
-        <w:t xml:space="preserve">#&gt;  cowplot       * 1.1.1   2020-12-30 [2] CRAN (R 4.1.0)</w:t>
-      </w:r>
-      <w:r>
-        <w:br/>
-      </w:r>
-      <w:r>
-        <w:rPr>
-          <w:rStyle w:val="VerbatimChar"/>
-        </w:rPr>
-        <w:t xml:space="preserve">#&gt;  crayon          1.5.0   2022-02-14 [1] CRAN (R 4.1.2)</w:t>
-      </w:r>
-      <w:r>
-        <w:br/>
-      </w:r>
-      <w:r>
-        <w:rPr>
-          <w:rStyle w:val="VerbatimChar"/>
-        </w:rPr>
-        <w:t xml:space="preserve">#&gt;  DBI             1.1.2   2021-12-20 [2] CRAN (R 4.1.0)</w:t>
-      </w:r>
-      <w:r>
-        <w:br/>
-      </w:r>
-      <w:r>
-        <w:rPr>
-          <w:rStyle w:val="VerbatimChar"/>
-        </w:rPr>
-        <w:t xml:space="preserve">#&gt;  dbplyr          2.1.1   2021-04-06 [2] CRAN (R 4.1.0)</w:t>
-      </w:r>
-      <w:r>
-        <w:br/>
-      </w:r>
-      <w:r>
-        <w:rPr>
-          <w:rStyle w:val="VerbatimChar"/>
-        </w:rPr>
-        <w:t xml:space="preserve">#&gt;  desc            1.4.0   2021-09-28 [2] CRAN (R 4.1.0)</w:t>
-      </w:r>
-      <w:r>
-        <w:br/>
-      </w:r>
-      <w:r>
-        <w:rPr>
-          <w:rStyle w:val="VerbatimChar"/>
-        </w:rPr>
-        <w:t xml:space="preserve">#&gt;  devtools        2.4.3   2021-11-30 [2] CRAN (R 4.1.0)</w:t>
-      </w:r>
-      <w:r>
-        <w:br/>
-      </w:r>
-      <w:r>
-        <w:rPr>
-          <w:rStyle w:val="VerbatimChar"/>
-        </w:rPr>
-        <w:t xml:space="preserve">#&gt;  digest          0.6.29  2021-12-01 [2] CRAN (R 4.1.0)</w:t>
-      </w:r>
-      <w:r>
-        <w:br/>
-      </w:r>
-      <w:r>
-        <w:rPr>
-          <w:rStyle w:val="VerbatimChar"/>
-        </w:rPr>
-        <w:t xml:space="preserve">#&gt;  doParallel      1.0.17  2022-02-07 [2] CRAN (R 4.1.2)</w:t>
-      </w:r>
-      <w:r>
-        <w:br/>
-      </w:r>
-      <w:r>
-        <w:rPr>
-          <w:rStyle w:val="VerbatimChar"/>
-        </w:rPr>
-        <w:t xml:space="preserve">#&gt;  dplyr         * 1.0.8   2022-02-08 [1] CRAN (R 4.1.2)</w:t>
-      </w:r>
-      <w:r>
-        <w:br/>
-      </w:r>
-      <w:r>
-        <w:rPr>
-          <w:rStyle w:val="VerbatimChar"/>
-        </w:rPr>
-        <w:t xml:space="preserve">#&gt;  ellipsis        0.3.2   2021-04-29 [2] CRAN (R 4.1.0)</w:t>
-      </w:r>
-      <w:r>
-        <w:br/>
-      </w:r>
-      <w:r>
-        <w:rPr>
-          <w:rStyle w:val="VerbatimChar"/>
-        </w:rPr>
-        <w:t xml:space="preserve">#&gt;  evaluate        0.14    2019-05-28 [2] CRAN (R 4.1.0)</w:t>
-      </w:r>
-      <w:r>
-        <w:br/>
-      </w:r>
-      <w:r>
-        <w:rPr>
-          <w:rStyle w:val="VerbatimChar"/>
-        </w:rPr>
-        <w:t xml:space="preserve">#&gt;  extrafont       0.17    2014-12-08 [2] CRAN (R 4.1.0)</w:t>
-      </w:r>
-      <w:r>
-        <w:br/>
-      </w:r>
-      <w:r>
-        <w:rPr>
-          <w:rStyle w:val="VerbatimChar"/>
-        </w:rPr>
-        <w:t xml:space="preserve">#&gt;  extrafontdb     1.0     2012-06-11 [2] CRAN (R 4.1.0)</w:t>
-      </w:r>
-      <w:r>
-        <w:br/>
-      </w:r>
-      <w:r>
-        <w:rPr>
-          <w:rStyle w:val="VerbatimChar"/>
-        </w:rPr>
-        <w:t xml:space="preserve">#&gt;  factoextra    * 1.0.7   2020-04-01 [2] CRAN (R 4.1.0)</w:t>
-      </w:r>
-      <w:r>
-        <w:br/>
-      </w:r>
-      <w:r>
-        <w:rPr>
-          <w:rStyle w:val="VerbatimChar"/>
-        </w:rPr>
-        <w:t xml:space="preserve">#&gt;  fansi           1.0.2   2022-01-14 [2] CRAN (R 4.1.2)</w:t>
-      </w:r>
-      <w:r>
-        <w:br/>
-      </w:r>
-      <w:r>
-        <w:rPr>
-          <w:rStyle w:val="VerbatimChar"/>
-        </w:rPr>
-        <w:t xml:space="preserve">#&gt;  farver          2.1.0   2021-02-28 [2] CRAN (R 4.1.0)</w:t>
-      </w:r>
-      <w:r>
-        <w:br/>
-      </w:r>
-      <w:r>
-        <w:rPr>
-          <w:rStyle w:val="VerbatimChar"/>
-        </w:rPr>
-        <w:t xml:space="preserve">#&gt;  fastmap         1.1.0   2021-01-25 [2] CRAN (R 4.1.0)</w:t>
-      </w:r>
-      <w:r>
-        <w:br/>
-      </w:r>
-      <w:r>
-        <w:rPr>
-          <w:rStyle w:val="VerbatimChar"/>
-        </w:rPr>
-        <w:t xml:space="preserve">#&gt;  forcats       * 0.5.1   2021-01-27 [2] CRAN (R 4.1.0)</w:t>
-      </w:r>
-      <w:r>
-        <w:br/>
-      </w:r>
-      <w:r>
-        <w:rPr>
-          <w:rStyle w:val="VerbatimChar"/>
-        </w:rPr>
-        <w:t xml:space="preserve">#&gt;  foreach         1.5.2   2022-02-02 [2] CRAN (R 4.1.2)</w:t>
-      </w:r>
-      <w:r>
-        <w:br/>
-      </w:r>
-      <w:r>
-        <w:rPr>
-          <w:rStyle w:val="VerbatimChar"/>
-        </w:rPr>
-        <w:t xml:space="preserve">#&gt;  fs              1.5.2   2021-12-08 [2] CRAN (R 4.1.0)</w:t>
-      </w:r>
-      <w:r>
-        <w:br/>
-      </w:r>
-      <w:r>
-        <w:rPr>
-          <w:rStyle w:val="VerbatimChar"/>
-        </w:rPr>
-        <w:t xml:space="preserve">#&gt;  generics        0.1.2   2022-01-31 [2] CRAN (R 4.1.2)</w:t>
-      </w:r>
-      <w:r>
-        <w:br/>
-      </w:r>
-      <w:r>
-        <w:rPr>
-          <w:rStyle w:val="VerbatimChar"/>
-        </w:rPr>
-        <w:t xml:space="preserve">#&gt;  geomorph      * 4.0.1   2021-10-13 [2] CRAN (R 4.1.0)</w:t>
-      </w:r>
-      <w:r>
-        <w:br/>
-      </w:r>
-      <w:r>
-        <w:rPr>
-          <w:rStyle w:val="VerbatimChar"/>
-        </w:rPr>
-        <w:t xml:space="preserve">#&gt;  ggplot2       * 3.3.5   2021-06-25 [2] CRAN (R 4.1.0)</w:t>
-      </w:r>
-      <w:r>
-        <w:br/>
-      </w:r>
-      <w:r>
-        <w:rPr>
-          <w:rStyle w:val="VerbatimChar"/>
-        </w:rPr>
-        <w:t xml:space="preserve">#&gt;  ggpubr          0.4.0   2020-06-27 [2] CRAN (R 4.1.0)</w:t>
-      </w:r>
-      <w:r>
-        <w:br/>
-      </w:r>
-      <w:r>
-        <w:rPr>
-          <w:rStyle w:val="VerbatimChar"/>
-        </w:rPr>
-        <w:t xml:space="preserve">#&gt;  ggrepel         0.9.1   2021-01-15 [2] CRAN (R 4.1.0)</w:t>
-      </w:r>
-      <w:r>
-        <w:br/>
-      </w:r>
-      <w:r>
-        <w:rPr>
-          <w:rStyle w:val="VerbatimChar"/>
-        </w:rPr>
-        <w:t xml:space="preserve">#&gt;  ggsci           2.9     2018-05-14 [2] CRAN (R 4.1.0)</w:t>
-      </w:r>
-      <w:r>
-        <w:br/>
-      </w:r>
-      <w:r>
-        <w:rPr>
-          <w:rStyle w:val="VerbatimChar"/>
-        </w:rPr>
-        <w:t xml:space="preserve">#&gt;  ggsignif        0.6.3   2021-09-09 [2] CRAN (R 4.1.0)</w:t>
-      </w:r>
-      <w:r>
-        <w:br/>
-      </w:r>
-      <w:r>
-        <w:rPr>
-          <w:rStyle w:val="VerbatimChar"/>
-        </w:rPr>
-        <w:t xml:space="preserve">#&gt;  glue            1.6.1   2022-01-22 [2] CRAN (R 4.1.2)</w:t>
-      </w:r>
-      <w:r>
-        <w:br/>
-      </w:r>
-      <w:r>
-        <w:rPr>
-          <w:rStyle w:val="VerbatimChar"/>
-        </w:rPr>
-        <w:t xml:space="preserve">#&gt;  gridExtra       2.3     2017-09-09 [2] CRAN (R 4.1.0)</w:t>
-      </w:r>
-      <w:r>
-        <w:br/>
-      </w:r>
-      <w:r>
-        <w:rPr>
-          <w:rStyle w:val="VerbatimChar"/>
-        </w:rPr>
-        <w:t xml:space="preserve">#&gt;  gtable          0.3.0   2019-03-25 [2] CRAN (R 4.1.0)</w:t>
-      </w:r>
-      <w:r>
-        <w:br/>
-      </w:r>
-      <w:r>
-        <w:rPr>
-          <w:rStyle w:val="VerbatimChar"/>
-        </w:rPr>
-        <w:t xml:space="preserve">#&gt;  haven           2.4.3   2021-08-04 [2] CRAN (R 4.1.0)</w:t>
-      </w:r>
-      <w:r>
-        <w:br/>
-      </w:r>
-      <w:r>
-        <w:rPr>
-          <w:rStyle w:val="VerbatimChar"/>
-        </w:rPr>
-        <w:t xml:space="preserve">#&gt;  here            1.0.1   2020-12-13 [2] CRAN (R 4.1.0)</w:t>
-      </w:r>
-      <w:r>
-        <w:br/>
-      </w:r>
-      <w:r>
-        <w:rPr>
-          <w:rStyle w:val="VerbatimChar"/>
-        </w:rPr>
-        <w:t xml:space="preserve">#&gt;  highr           0.9     2021-04-16 [2] CRAN (R 4.1.0)</w:t>
-      </w:r>
-      <w:r>
-        <w:br/>
-      </w:r>
-      <w:r>
-        <w:rPr>
-          <w:rStyle w:val="VerbatimChar"/>
-        </w:rPr>
-        <w:t xml:space="preserve">#&gt;  hms             1.1.1   2021-09-26 [2] CRAN (R 4.1.0)</w:t>
-      </w:r>
-      <w:r>
-        <w:br/>
-      </w:r>
-      <w:r>
-        <w:rPr>
-          <w:rStyle w:val="VerbatimChar"/>
-        </w:rPr>
-        <w:t xml:space="preserve">#&gt;  htmltools       0.5.2   2021-08-25 [2] CRAN (R 4.1.0)</w:t>
-      </w:r>
-      <w:r>
-        <w:br/>
-      </w:r>
-      <w:r>
-        <w:rPr>
-          <w:rStyle w:val="VerbatimChar"/>
-        </w:rPr>
-        <w:t xml:space="preserve">#&gt;  htmlwidgets     1.5.4   2021-09-08 [2] CRAN (R 4.1.0)</w:t>
-      </w:r>
-      <w:r>
-        <w:br/>
-      </w:r>
-      <w:r>
-        <w:rPr>
-          <w:rStyle w:val="VerbatimChar"/>
-        </w:rPr>
-        <w:t xml:space="preserve">#&gt;  httr            1.4.2   2020-07-20 [2] CRAN (R 4.1.0)</w:t>
-      </w:r>
-      <w:r>
-        <w:br/>
-      </w:r>
-      <w:r>
-        <w:rPr>
-          <w:rStyle w:val="VerbatimChar"/>
-        </w:rPr>
-        <w:t xml:space="preserve">#&gt;  iterators       1.0.14  2022-02-05 [2] CRAN (R 4.1.2)</w:t>
-      </w:r>
-      <w:r>
-        <w:br/>
-      </w:r>
-      <w:r>
-        <w:rPr>
-          <w:rStyle w:val="VerbatimChar"/>
-        </w:rPr>
-        <w:t xml:space="preserve">#&gt;  jpeg            0.1-9   2021-07-24 [2] CRAN (R 4.1.0)</w:t>
-      </w:r>
-      <w:r>
-        <w:br/>
-      </w:r>
-      <w:r>
-        <w:rPr>
-          <w:rStyle w:val="VerbatimChar"/>
-        </w:rPr>
-        <w:t xml:space="preserve">#&gt;  jsonlite        1.7.3   2022-01-17 [2] CRAN (R 4.1.2)</w:t>
-      </w:r>
-      <w:r>
-        <w:br/>
-      </w:r>
-      <w:r>
-        <w:rPr>
-          <w:rStyle w:val="VerbatimChar"/>
-        </w:rPr>
-        <w:t xml:space="preserve">#&gt;  knitr           1.37.4  2022-01-29 [2] https://yihui.r-universe.dev (R 4.1.2)</w:t>
-      </w:r>
-      <w:r>
-        <w:br/>
-      </w:r>
-      <w:r>
-        <w:rPr>
-          <w:rStyle w:val="VerbatimChar"/>
-        </w:rPr>
-        <w:t xml:space="preserve">#&gt;  labeling        0.4.2   2020-10-20 [2] CRAN (R 4.1.0)</w:t>
-      </w:r>
-      <w:r>
-        <w:br/>
-      </w:r>
-      <w:r>
-        <w:rPr>
-          <w:rStyle w:val="VerbatimChar"/>
-        </w:rPr>
-        <w:t xml:space="preserve">#&gt;  lattice         0.20-45 2021-09-22 [2] CRAN (R 4.1.2)</w:t>
-      </w:r>
-      <w:r>
-        <w:br/>
-      </w:r>
-      <w:r>
-        <w:rPr>
-          <w:rStyle w:val="VerbatimChar"/>
-        </w:rPr>
-        <w:t xml:space="preserve">#&gt;  lifecycle       1.0.1   2021-09-24 [2] CRAN (R 4.1.0)</w:t>
-      </w:r>
-      <w:r>
-        <w:br/>
-      </w:r>
-      <w:r>
-        <w:rPr>
-          <w:rStyle w:val="VerbatimChar"/>
-        </w:rPr>
-        <w:t xml:space="preserve">#&gt;  lubridate       1.8.0   2021-10-07 [2] CRAN (R 4.1.0)</w:t>
-      </w:r>
-      <w:r>
-        <w:br/>
-      </w:r>
-      <w:r>
-        <w:rPr>
-          <w:rStyle w:val="VerbatimChar"/>
-        </w:rPr>
-        <w:t xml:space="preserve">#&gt;  magrittr        2.0.2   2022-01-26 [2] CRAN (R 4.1.2)</w:t>
-      </w:r>
-      <w:r>
-        <w:br/>
-      </w:r>
-      <w:r>
-        <w:rPr>
-          <w:rStyle w:val="VerbatimChar"/>
-        </w:rPr>
-        <w:t xml:space="preserve">#&gt;  MASS            7.3-55  2022-01-13 [2] CRAN (R 4.1.2)</w:t>
-      </w:r>
-      <w:r>
-        <w:br/>
-      </w:r>
-      <w:r>
-        <w:rPr>
-          <w:rStyle w:val="VerbatimChar"/>
-        </w:rPr>
-        <w:t xml:space="preserve">#&gt;  Matrix        * 1.4-0   2021-12-08 [2] CRAN (R 4.1.0)</w:t>
-      </w:r>
-      <w:r>
-        <w:br/>
-      </w:r>
-      <w:r>
-        <w:rPr>
-          <w:rStyle w:val="VerbatimChar"/>
-        </w:rPr>
-        <w:t xml:space="preserve">#&gt;  mclust        * 5.4.9   2021-12-17 [2] CRAN (R 4.1.0)</w:t>
-      </w:r>
-      <w:r>
-        <w:br/>
-      </w:r>
-      <w:r>
-        <w:rPr>
-          <w:rStyle w:val="VerbatimChar"/>
-        </w:rPr>
-        <w:t xml:space="preserve">#&gt;  memoise         2.0.1   2021-11-26 [2] CRAN (R 4.1.0)</w:t>
-      </w:r>
-      <w:r>
-        <w:br/>
-      </w:r>
-      <w:r>
-        <w:rPr>
-          <w:rStyle w:val="VerbatimChar"/>
-        </w:rPr>
-        <w:t xml:space="preserve">#&gt;  modelr          0.1.8   2020-05-19 [2] CRAN (R 4.1.0)</w:t>
-      </w:r>
-      <w:r>
-        <w:br/>
-      </w:r>
-      <w:r>
-        <w:rPr>
-          <w:rStyle w:val="VerbatimChar"/>
-        </w:rPr>
-        <w:t xml:space="preserve">#&gt;  Morpho        * 2.9     2021-09-09 [2] CRAN (R 4.1.0)</w:t>
-      </w:r>
-      <w:r>
-        <w:br/>
-      </w:r>
-      <w:r>
-        <w:rPr>
-          <w:rStyle w:val="VerbatimChar"/>
-        </w:rPr>
-        <w:t xml:space="preserve">#&gt;  munsell         0.5.0   2018-06-12 [2] CRAN (R 4.1.0)</w:t>
-      </w:r>
-      <w:r>
-        <w:br/>
-      </w:r>
-      <w:r>
-        <w:rPr>
-          <w:rStyle w:val="VerbatimChar"/>
-        </w:rPr>
-        <w:t xml:space="preserve">#&gt;  nlme            3.1-155 2022-01-13 [2] CRAN (R 4.1.2)</w:t>
-      </w:r>
-      <w:r>
-        <w:br/>
-      </w:r>
-      <w:r>
-        <w:rPr>
-          <w:rStyle w:val="VerbatimChar"/>
-        </w:rPr>
-        <w:t xml:space="preserve">#&gt;  pillar          1.7.0   2022-02-01 [2] CRAN (R 4.1.2)</w:t>
-      </w:r>
-      <w:r>
-        <w:br/>
-      </w:r>
-      <w:r>
-        <w:rPr>
-          <w:rStyle w:val="VerbatimChar"/>
-        </w:rPr>
-        <w:t xml:space="preserve">#&gt;  pkgbuild        1.3.1   2021-12-20 [2] CRAN (R 4.1.0)</w:t>
-      </w:r>
-      <w:r>
-        <w:br/>
-      </w:r>
-      <w:r>
-        <w:rPr>
-          <w:rStyle w:val="VerbatimChar"/>
-        </w:rPr>
-        <w:t xml:space="preserve">#&gt;  pkgconfig       2.0.3   2019-09-22 [2] CRAN (R 4.1.0)</w:t>
-      </w:r>
-      <w:r>
-        <w:br/>
-      </w:r>
-      <w:r>
-        <w:rPr>
-          <w:rStyle w:val="VerbatimChar"/>
-        </w:rPr>
-        <w:t xml:space="preserve">#&gt;  pkgload         1.2.4   2021-11-30 [2] CRAN (R 4.1.0)</w:t>
-      </w:r>
-      <w:r>
-        <w:br/>
-      </w:r>
-      <w:r>
-        <w:rPr>
-          <w:rStyle w:val="VerbatimChar"/>
-        </w:rPr>
-        <w:t xml:space="preserve">#&gt;  prettyunits     1.1.1   2020-01-24 [2] CRAN (R 4.1.0)</w:t>
-      </w:r>
-      <w:r>
-        <w:br/>
-      </w:r>
-      <w:r>
-        <w:rPr>
-          <w:rStyle w:val="VerbatimChar"/>
-        </w:rPr>
-        <w:t xml:space="preserve">#&gt;  processx        3.5.2   2021-04-30 [2] CRAN (R 4.1.0)</w:t>
-      </w:r>
-      <w:r>
-        <w:br/>
-      </w:r>
-      <w:r>
-        <w:rPr>
-          <w:rStyle w:val="VerbatimChar"/>
-        </w:rPr>
-        <w:t xml:space="preserve">#&gt;  ps              1.6.0   2021-02-28 [2] CRAN (R 4.1.0)</w:t>
-      </w:r>
-      <w:r>
-        <w:br/>
-      </w:r>
-      <w:r>
-        <w:rPr>
-          <w:rStyle w:val="VerbatimChar"/>
-        </w:rPr>
-        <w:t xml:space="preserve">#&gt;  purrr         * 0.3.4   2020-04-17 [2] CRAN (R 4.1.0)</w:t>
-      </w:r>
-      <w:r>
-        <w:br/>
-      </w:r>
-      <w:r>
-        <w:rPr>
-          <w:rStyle w:val="VerbatimChar"/>
-        </w:rPr>
-        <w:t xml:space="preserve">#&gt;  R6              2.5.1   2021-08-19 [2] CRAN (R 4.1.0)</w:t>
-      </w:r>
-      <w:r>
-        <w:br/>
-      </w:r>
-      <w:r>
-        <w:rPr>
-          <w:rStyle w:val="VerbatimChar"/>
-        </w:rPr>
-        <w:t xml:space="preserve">#&gt;  rbibutils       2.2.7   2021-12-07 [2] CRAN (R 4.1.0)</w:t>
-      </w:r>
-      <w:r>
-        <w:br/>
-      </w:r>
-      <w:r>
-        <w:rPr>
-          <w:rStyle w:val="VerbatimChar"/>
-        </w:rPr>
-        <w:t xml:space="preserve">#&gt;  Rcpp            1.0.8   2022-01-13 [2] CRAN (R 4.1.2)</w:t>
-      </w:r>
-      <w:r>
-        <w:br/>
-      </w:r>
-      <w:r>
-        <w:rPr>
-          <w:rStyle w:val="VerbatimChar"/>
-        </w:rPr>
-        <w:t xml:space="preserve">#&gt;  Rdpack          2.1.3   2021-12-08 [2] CRAN (R 4.1.0)</w:t>
-      </w:r>
-      <w:r>
-        <w:br/>
-      </w:r>
-      <w:r>
-        <w:rPr>
-          <w:rStyle w:val="VerbatimChar"/>
-        </w:rPr>
-        <w:t xml:space="preserve">#&gt;  readr         * 2.1.2   2022-01-30 [2] CRAN (R 4.1.2)</w:t>
-      </w:r>
-      <w:r>
-        <w:br/>
-      </w:r>
-      <w:r>
-        <w:rPr>
-          <w:rStyle w:val="VerbatimChar"/>
-        </w:rPr>
-        <w:t xml:space="preserve">#&gt;  readxl          1.3.1   2019-03-13 [2] CRAN (R 4.1.0)</w:t>
-      </w:r>
-      <w:r>
-        <w:br/>
-      </w:r>
-      <w:r>
-        <w:rPr>
-          <w:rStyle w:val="VerbatimChar"/>
-        </w:rPr>
-        <w:t xml:space="preserve">#&gt;  remotes         2.4.2   2021-11-30 [2] CRAN (R 4.1.0)</w:t>
-      </w:r>
-      <w:r>
-        <w:br/>
-      </w:r>
-      <w:r>
-        <w:rPr>
-          <w:rStyle w:val="VerbatimChar"/>
-        </w:rPr>
-        <w:t xml:space="preserve">#&gt;  reprex          2.0.1   2021-08-05 [2] CRAN (R 4.1.0)</w:t>
-      </w:r>
-      <w:r>
-        <w:br/>
-      </w:r>
-      <w:r>
-        <w:rPr>
-          <w:rStyle w:val="VerbatimChar"/>
-        </w:rPr>
-        <w:t xml:space="preserve">#&gt;  rgl           * 0.108.3 2021-11-21 [2] CRAN (R 4.1.0)</w:t>
-      </w:r>
-      <w:r>
-        <w:br/>
-      </w:r>
-      <w:r>
-        <w:rPr>
-          <w:rStyle w:val="VerbatimChar"/>
-        </w:rPr>
-        <w:t xml:space="preserve">#&gt;  rlang           1.0.1   2022-02-03 [2] CRAN (R 4.1.2)</w:t>
-      </w:r>
-      <w:r>
-        <w:br/>
-      </w:r>
-      <w:r>
-        <w:rPr>
-          <w:rStyle w:val="VerbatimChar"/>
-        </w:rPr>
-        <w:t xml:space="preserve">#&gt;  rmarkdown       2.11    2021-09-14 [2] CRAN (R 4.1.2)</w:t>
-      </w:r>
-      <w:r>
-        <w:br/>
-      </w:r>
-      <w:r>
-        <w:rPr>
-          <w:rStyle w:val="VerbatimChar"/>
-        </w:rPr>
-        <w:t xml:space="preserve">#&gt;  rprojroot       2.0.2   2020-11-15 [2] CRAN (R 4.1.0)</w:t>
-      </w:r>
-      <w:r>
-        <w:br/>
-      </w:r>
-      <w:r>
-        <w:rPr>
-          <w:rStyle w:val="VerbatimChar"/>
-        </w:rPr>
-        <w:t xml:space="preserve">#&gt;  RRPP          * 1.1.2   2021-11-04 [2] CRAN (R 4.1.0)</w:t>
-      </w:r>
-      <w:r>
-        <w:br/>
-      </w:r>
-      <w:r>
-        <w:rPr>
-          <w:rStyle w:val="VerbatimChar"/>
-        </w:rPr>
-        <w:t xml:space="preserve">#&gt;  rstatix         0.7.0   2021-02-13 [2] CRAN (R 4.1.0)</w:t>
-      </w:r>
-      <w:r>
-        <w:br/>
-      </w:r>
-      <w:r>
-        <w:rPr>
-          <w:rStyle w:val="VerbatimChar"/>
-        </w:rPr>
-        <w:t xml:space="preserve">#&gt;  rstudioapi      0.13    2020-11-12 [2] CRAN (R 4.1.0)</w:t>
-      </w:r>
-      <w:r>
-        <w:br/>
-      </w:r>
-      <w:r>
-        <w:rPr>
-          <w:rStyle w:val="VerbatimChar"/>
-        </w:rPr>
-        <w:t xml:space="preserve">#&gt;  Rttf2pt1        1.3.10  2022-02-07 [2] CRAN (R 4.1.2)</w:t>
-      </w:r>
-      <w:r>
-        <w:br/>
-      </w:r>
-      <w:r>
-        <w:rPr>
-          <w:rStyle w:val="VerbatimChar"/>
-        </w:rPr>
-        <w:t xml:space="preserve">#&gt;  Rvcg            0.20.2  2021-09-08 [2] CRAN (R 4.1.0)</w:t>
-      </w:r>
-      <w:r>
-        <w:br/>
-      </w:r>
-      <w:r>
-        <w:rPr>
-          <w:rStyle w:val="VerbatimChar"/>
-        </w:rPr>
-        <w:t xml:space="preserve">#&gt;  rvest           1.0.2   2021-10-16 [2] CRAN (R 4.1.0)</w:t>
-      </w:r>
-      <w:r>
-        <w:br/>
-      </w:r>
-      <w:r>
-        <w:rPr>
-          <w:rStyle w:val="VerbatimChar"/>
-        </w:rPr>
-        <w:t xml:space="preserve">#&gt;  scales          1.1.1   2020-05-11 [2] CRAN (R 4.1.0)</w:t>
-      </w:r>
-      <w:r>
-        <w:br/>
-      </w:r>
-      <w:r>
-        <w:rPr>
-          <w:rStyle w:val="VerbatimChar"/>
-        </w:rPr>
-        <w:t xml:space="preserve">#&gt;  sessioninfo     1.2.2   2021-12-06 [2] CRAN (R 4.1.0)</w:t>
-      </w:r>
-      <w:r>
-        <w:br/>
-      </w:r>
-      <w:r>
-        <w:rPr>
-          <w:rStyle w:val="VerbatimChar"/>
-        </w:rPr>
-        <w:t xml:space="preserve">#&gt;  stringi         1.7.6   2021-11-29 [2] CRAN (R 4.1.0)</w:t>
-      </w:r>
-      <w:r>
-        <w:br/>
-      </w:r>
-      <w:r>
-        <w:rPr>
-          <w:rStyle w:val="VerbatimChar"/>
-        </w:rPr>
-        <w:t xml:space="preserve">#&gt;  stringr       * 1.4.0   2019-02-10 [2] CRAN (R 4.1.0)</w:t>
-      </w:r>
-      <w:r>
-        <w:br/>
-      </w:r>
-      <w:r>
-        <w:rPr>
-          <w:rStyle w:val="VerbatimChar"/>
-        </w:rPr>
-        <w:t xml:space="preserve">#&gt;  testthat        3.1.2   2022-01-20 [2] CRAN (R 4.1.2)</w:t>
-      </w:r>
-      <w:r>
-        <w:br/>
-      </w:r>
-      <w:r>
-        <w:rPr>
-          <w:rStyle w:val="VerbatimChar"/>
-        </w:rPr>
-        <w:t xml:space="preserve">#&gt;  tibble        * 3.1.6   2021-11-07 [2] CRAN (R 4.1.0)</w:t>
-      </w:r>
-      <w:r>
-        <w:br/>
-      </w:r>
-      <w:r>
-        <w:rPr>
-          <w:rStyle w:val="VerbatimChar"/>
-        </w:rPr>
-        <w:t xml:space="preserve">#&gt;  tidyr         * 1.2.0   2022-02-01 [2] CRAN (R 4.1.2)</w:t>
-      </w:r>
-      <w:r>
-        <w:br/>
-      </w:r>
-      <w:r>
-        <w:rPr>
-          <w:rStyle w:val="VerbatimChar"/>
-        </w:rPr>
-        <w:t xml:space="preserve">#&gt;  tidyselect      1.1.1   2021-04-30 [2] CRAN (R 4.1.0)</w:t>
-      </w:r>
-      <w:r>
-        <w:br/>
-      </w:r>
-      <w:r>
-        <w:rPr>
-          <w:rStyle w:val="VerbatimChar"/>
-        </w:rPr>
-        <w:t xml:space="preserve">#&gt;  tidyverse     * 1.3.1   2021-04-15 [2] CRAN (R 4.1.0)</w:t>
-      </w:r>
-      <w:r>
-        <w:br/>
-      </w:r>
-      <w:r>
-        <w:rPr>
-          <w:rStyle w:val="VerbatimChar"/>
-        </w:rPr>
-        <w:t xml:space="preserve">#&gt;  tzdb            0.2.0   2021-10-27 [2] CRAN (R 4.1.0)</w:t>
-      </w:r>
-      <w:r>
-        <w:br/>
-      </w:r>
-      <w:r>
-        <w:rPr>
-          <w:rStyle w:val="VerbatimChar"/>
-        </w:rPr>
-        <w:t xml:space="preserve">#&gt;  usethis         2.1.5   2021-12-09 [2] CRAN (R 4.1.0)</w:t>
-      </w:r>
-      <w:r>
-        <w:br/>
-      </w:r>
-      <w:r>
-        <w:rPr>
-          <w:rStyle w:val="VerbatimChar"/>
-        </w:rPr>
-        <w:t xml:space="preserve">#&gt;  utf8            1.2.2   2021-07-24 [2] CRAN (R 4.1.0)</w:t>
-      </w:r>
-      <w:r>
-        <w:br/>
-      </w:r>
-      <w:r>
-        <w:rPr>
-          <w:rStyle w:val="VerbatimChar"/>
-        </w:rPr>
-        <w:t xml:space="preserve">#&gt;  vctrs           0.3.8   2021-04-29 [2] CRAN (R 4.1.0)</w:t>
-      </w:r>
-      <w:r>
-        <w:br/>
-      </w:r>
-      <w:r>
-        <w:rPr>
-          <w:rStyle w:val="VerbatimChar"/>
-        </w:rPr>
-        <w:t xml:space="preserve">#&gt;  viridis         0.6.2   2021-10-13 [2] CRAN (R 4.1.0)</w:t>
-      </w:r>
-      <w:r>
-        <w:br/>
-      </w:r>
-      <w:r>
-        <w:rPr>
-          <w:rStyle w:val="VerbatimChar"/>
-        </w:rPr>
-        <w:t xml:space="preserve">#&gt;  viridisLite     0.4.0   2021-04-13 [2] CRAN (R 4.1.0)</w:t>
-      </w:r>
-      <w:r>
-        <w:br/>
-      </w:r>
-      <w:r>
-        <w:rPr>
-          <w:rStyle w:val="VerbatimChar"/>
-        </w:rPr>
-        <w:t xml:space="preserve">#&gt;  vroom           1.5.7   2021-11-30 [2] CRAN (R 4.1.0)</w:t>
-      </w:r>
-      <w:r>
-        <w:br/>
-      </w:r>
-      <w:r>
-        <w:rPr>
-          <w:rStyle w:val="VerbatimChar"/>
-        </w:rPr>
-        <w:t xml:space="preserve">#&gt;  withr           2.4.3   2021-11-30 [2] CRAN (R 4.1.0)</w:t>
-      </w:r>
-      <w:r>
-        <w:br/>
-      </w:r>
-      <w:r>
-        <w:rPr>
-          <w:rStyle w:val="VerbatimChar"/>
-        </w:rPr>
-        <w:t xml:space="preserve">#&gt;  xfun            0.29    2021-12-14 [2] CRAN (R 4.1.0)</w:t>
-      </w:r>
-      <w:r>
-        <w:br/>
-      </w:r>
-      <w:r>
-        <w:rPr>
-          <w:rStyle w:val="VerbatimChar"/>
-        </w:rPr>
-        <w:t xml:space="preserve">#&gt;  xml2            1.3.3   2021-11-30 [2] CRAN (R 4.1.0)</w:t>
-      </w:r>
-      <w:r>
-        <w:br/>
-      </w:r>
-      <w:r>
-        <w:rPr>
-          <w:rStyle w:val="VerbatimChar"/>
-        </w:rPr>
-        <w:t xml:space="preserve">#&gt;  yaml            2.3.4   2022-02-17 [1] CRAN (R 4.1.2)</w:t>
-      </w:r>
-      <w:r>
-        <w:br/>
-      </w:r>
-      <w:r>
-        <w:rPr>
-          <w:rStyle w:val="VerbatimChar"/>
-        </w:rPr>
-        <w:t xml:space="preserve">#&gt; </w:t>
-      </w:r>
-      <w:r>
-        <w:br/>
-      </w:r>
-      <w:r>
-        <w:rPr>
-          <w:rStyle w:val="VerbatimChar"/>
-        </w:rPr>
-        <w:t xml:space="preserve">#&gt;  [1] /Users/bmarwick/Library/Caches/org.R-project.R/R/renv/library/maualithicspaper-79ebe2c8/R-4.1/x86_64-apple-darwin17.0</w:t>
-      </w:r>
-      <w:r>
-        <w:br/>
-      </w:r>
-      <w:r>
-        <w:rPr>
-          <w:rStyle w:val="VerbatimChar"/>
-        </w:rPr>
-        <w:t xml:space="preserve">#&gt;  [2] /Library/Frameworks/R.framework/Versions/4.1/Resources/library</w:t>
-      </w:r>
-      <w:r>
-        <w:br/>
-      </w:r>
-      <w:r>
-        <w:rPr>
-          <w:rStyle w:val="VerbatimChar"/>
-        </w:rPr>
-        <w:t xml:space="preserve">#&gt; </w:t>
-      </w:r>
-      <w:r>
-        <w:br/>
-      </w:r>
-      <w:r>
-        <w:rPr>
-          <w:rStyle w:val="VerbatimChar"/>
-        </w:rPr>
-        <w:t xml:space="preserve">#&gt; ──────────────────────────────────────────────────────────────────────────────</w:t>
-      </w:r>
-    </w:p>
-    <w:p>
-      <w:pPr>
-        <w:pStyle w:val="FirstParagraph"/>
-      </w:pPr>
-      <w:r>
-        <w:t xml:space="preserve">The current Git commit details are:</w:t>
-      </w:r>
-    </w:p>
-    <w:p>
-      <w:pPr>
-        <w:pStyle w:val="SourceCode"/>
-      </w:pPr>
-      <w:r>
-        <w:rPr>
-          <w:rStyle w:val="VerbatimChar"/>
-        </w:rPr>
-        <w:t xml:space="preserve">#&gt; Local:    master /Users/bmarwick/Desktop/maualithicspaper</w:t>
-      </w:r>
-      <w:r>
-        <w:br/>
-      </w:r>
-      <w:r>
-        <w:rPr>
-          <w:rStyle w:val="VerbatimChar"/>
-        </w:rPr>
-        <w:t xml:space="preserve">#&gt; Remote:   master @ origin (https://github.com/benmarwick/maualithicspaper)</w:t>
-      </w:r>
-      <w:r>
-        <w:br/>
-      </w:r>
-      <w:r>
-        <w:rPr>
-          <w:rStyle w:val="VerbatimChar"/>
-        </w:rPr>
-        <w:t xml:space="preserve">#&gt; Head:     [5794a03] 2022-02-25: x-axis tick labels for PCA contribution plots</w:t>
-      </w:r>
-    </w:p>
     <w:bookmarkEnd w:id="46"/>
-    <w:bookmarkEnd w:id="47"/>
-    <w:bookmarkEnd w:id="48"/>
     <w:sectPr>
       <w:pgSz w:h="15840" w:w="12240"/>
       <w:pgMar w:bottom="1440" w:footer="720" w:gutter="0" w:header="720" w:left="1440" w:right="1440" w:top="1440"/>

</xml_diff>

<commit_message>
Update to results section, moved the biplots and their descriptive text around
</commit_message>
<xml_diff>
--- a/analysis/paper/paper.docx
+++ b/analysis/paper/paper.docx
@@ -128,7 +128,7 @@
         <w:pStyle w:val="Date"/>
       </w:pPr>
       <w:r>
-        <w:t xml:space="preserve">02</w:t>
+        <w:t xml:space="preserve">03</w:t>
       </w:r>
       <w:r>
         <w:t xml:space="preserve"> </w:t>
@@ -253,7 +253,7 @@
         <w:t xml:space="preserve">Highlights: These are the highlights.</w:t>
       </w:r>
     </w:p>
-    <w:bookmarkStart w:id="28" w:name="abstract"/>
+    <w:bookmarkStart w:id="31" w:name="abstract"/>
     <w:p>
       <w:pPr>
         <w:pStyle w:val="Heading1"/>
@@ -416,7 +416,7 @@
       </w:r>
     </w:p>
     <w:bookmarkEnd w:id="22"/>
-    <w:bookmarkStart w:id="23" w:name="methods"/>
+    <w:bookmarkStart w:id="24" w:name="methods"/>
     <w:p>
       <w:pPr>
         <w:pStyle w:val="Heading2"/>
@@ -436,163 +436,25 @@
     </w:p>
     <w:p>
       <w:pPr>
-        <w:pStyle w:val="FirstParagraph"/>
-      </w:pPr>
-      <w:r>
-        <w:t xml:space="preserve">Dorsal cortex percentages discretized upon standard cut points were used to create reduction categories. Flakes with no dorsal cortex were categorized as tertiary flakes, those with up to a dorsal cortex percentage of 50% were considered secondary and those with a dorsal cortex value greater than 50% were considered primary (Bradbury &amp; Carr 1995).</w:t>
-      </w:r>
-    </w:p>
-    <w:p>
-      <w:pPr>
-        <w:pStyle w:val="BodyText"/>
-      </w:pPr>
-      <w:r>
-        <w:t xml:space="preserve">Mass clusters were generated using univariate k-means, with the end result being 6 mass clusters, with mass cluster 1 having the least mass on average and 6 having the greatest mass on average. Univariate k-means is a non-hierarchical clustering technique that creates a set number of groups equal to k, with points being assigned to groups in such a manner that the total distances between each point and mean of the group is minimized. We used the Ckmeans.1d.dp package in R to perform our univariate k-means analysis (Wang &amp; Song, 2011). The Ckmeans.1d.dp has been used for univariate clustering in applications outside of archaeology (Song &amp; Zhong, 2020).</w:t>
-      </w:r>
-    </w:p>
-    <w:p>
-      <w:pPr>
-        <w:pStyle w:val="BodyText"/>
-      </w:pPr>
-      <w:r>
-        <w:t xml:space="preserve">We initially recorded conventional linear dimension measurements, such as max dimension length and width at various points along the max dimension length, from all flakes recovered from the excavation. Then we converted these linear dimensions into landmarks points to represent the shape of each artefact. The specific linear measurements used to create the 2D landmarks were the top horizontal measurement, the max dimension length, width at a quarter of the maximum length, width at half of the maximum length, and width at three quarters of the maximum length.</w:t>
-      </w:r>
-    </w:p>
-    <w:p>
-      <w:pPr>
-        <w:pStyle w:val="BodyText"/>
-      </w:pPr>
-      <w:r>
-        <w:t xml:space="preserve">In analysing the landmarks we followed a conventional shape analysis workflow of Generalized Procrustes Analysis (GPA) followed by Principal Components Analysis (PCA) (Riede &amp; Pedersen, 2018; Hoggard et al., 2019; Radinović &amp; Kajtez, 2021; Okumura &amp; Araujo 2014; Archer et al., 2021; Theska et al. 2020). We used GPA to normalize landmarks for size, orientation, and rotation, leaving only shape data. The normalized landmarks were then analysed by PCA, a form of exploratory data analysis. Principal Component Analysis takes the initial set of data and transforms and reduces them into a smaller set of variables, whist still preserving most of the variation. To explore the output we made PCA biplots of the first two Principal Components to visualize shape variation based upon secondary categorical variables, namely flake reduction categories, excavation units, and mass clusters.</w:t>
-      </w:r>
-    </w:p>
-    <w:bookmarkEnd w:id="23"/>
-    <w:bookmarkStart w:id="24" w:name="results"/>
-    <w:p>
-      <w:pPr>
-        <w:pStyle w:val="Heading2"/>
-      </w:pPr>
-      <w:r>
-        <w:rPr>
-          <w:rStyle w:val="SectionNumber"/>
-        </w:rPr>
-        <w:t xml:space="preserve">1.4</w:t>
-      </w:r>
-      <w:r>
-        <w:tab/>
-      </w:r>
-      <w:r>
-        <w:t xml:space="preserve">Results</w:t>
-      </w:r>
-    </w:p>
-    <w:bookmarkEnd w:id="24"/>
-    <w:bookmarkStart w:id="27" w:name="pca-analysis-on-dorsal-cortex-groups"/>
-    <w:p>
-      <w:pPr>
-        <w:pStyle w:val="Heading2"/>
-      </w:pPr>
-      <w:r>
-        <w:rPr>
-          <w:rStyle w:val="SectionNumber"/>
-        </w:rPr>
-        <w:t xml:space="preserve">1.5</w:t>
-      </w:r>
-      <w:r>
-        <w:tab/>
-      </w:r>
-      <w:r>
-        <w:t xml:space="preserve">PCA Analysis on Dorsal Cortex Groups</w:t>
-      </w:r>
-    </w:p>
-    <w:p>
-      <w:pPr>
-        <w:pStyle w:val="FirstParagraph"/>
-      </w:pPr>
-      <w:r>
-        <w:t xml:space="preserve">Figure</w:t>
-      </w:r>
-      <w:r>
-        <w:t xml:space="preserve"> </w:t>
-      </w:r>
-      <w:r>
-        <w:t xml:space="preserve">??</w:t>
-      </w:r>
-      <w:r>
-        <w:t xml:space="preserve"> </w:t>
-      </w:r>
-      <w:r>
-        <w:t xml:space="preserve">shows flake shape (as defined within the first two principal components) in relation to dorsal cortex class. The primary class of dorsal cortex, representing initial, unretouched flakes in the reduction sequence, has the smallest range of shape variation. Secondary flakes, which have been retouched and thus have less dorsal cortex than the primary flakes, show a slightly larger range of shape variation. Lastly, the tertiary flakes at the end of the reduction sequence show the greatest amount of shape variation.</w:t>
-      </w:r>
-    </w:p>
-    <w:p>
-      <w:pPr>
-        <w:pStyle w:val="BodyText"/>
-      </w:pPr>
-      <w:r>
-        <w:t xml:space="preserve">Shape variation is not equal along both principal components. For flakes in all three dorsal cortex classes, the largest differences between each inter-nested is along the first principal component. Slight differences are seen along the second principal component, with an increasing amount of variation as one goes from primary to secondary to tertiary flakes, but these changes are minor when compared to the larger changes seen in the first principal component.</w:t>
-      </w:r>
-    </w:p>
-    <w:p>
-      <w:pPr>
-        <w:pStyle w:val="BodyText"/>
-      </w:pPr>
-      <w:r>
-        <w:t xml:space="preserve">Figure</w:t>
-      </w:r>
-      <w:r>
-        <w:t xml:space="preserve"> </w:t>
-      </w:r>
-      <w:r>
-        <w:t xml:space="preserve">??</w:t>
-      </w:r>
-      <w:r>
-        <w:t xml:space="preserve"> </w:t>
-      </w:r>
-      <w:r>
-        <w:t xml:space="preserve">shows the flake shapes projected on the first two principal components, and colored according to the excavation unit that they were recovered from. Excavation unit one is near the surface, and unit 13 is near the base. The general picture here is that shape variation changes little through the deposit. Units with fewer flakes, such as 13, show lower shape variation.</w:t>
-      </w:r>
-    </w:p>
-    <w:p>
-      <w:pPr>
-        <w:pStyle w:val="BodyText"/>
-      </w:pPr>
-      <w:r>
-        <w:t xml:space="preserve">In figure</w:t>
-      </w:r>
-      <w:r>
-        <w:t xml:space="preserve"> </w:t>
-      </w:r>
-      <w:r>
-        <w:t xml:space="preserve">??</w:t>
-      </w:r>
-      <w:r>
-        <w:t xml:space="preserve"> </w:t>
-      </w:r>
-      <w:r>
-        <w:t xml:space="preserve">we see that greater shape variation is found in the lightest mass classes. The two lightest mass clusters, one and two, are in purple and blue respectively. These first two mass classes span the largest area on the biplot, signifying a larger degree of variation overall.</w:t>
-      </w:r>
-    </w:p>
-    <w:p>
-      <w:pPr>
-        <w:pStyle w:val="BodyText"/>
+        <w:pStyle w:val="CaptionedFigure"/>
       </w:pPr>
       <w:r>
         <w:drawing>
           <wp:inline>
-            <wp:extent cx="4587290" cy="3669832"/>
+            <wp:extent cx="5943600" cy="6300913"/>
             <wp:effectExtent b="0" l="0" r="0" t="0"/>
-            <wp:docPr descr="" title="" id="1" name="Picture"/>
+            <wp:docPr descr="This is a test." title="" id="1" name="Picture"/>
             <a:graphic>
               <a:graphicData uri="http://schemas.openxmlformats.org/drawingml/2006/picture">
                 <pic:pic>
                   <pic:nvPicPr>
-                    <pic:cNvPr descr="../figures/unnamed-chunk-4-1.png" id="0" name="Picture"/>
+                    <pic:cNvPr descr="./test_graphic.png" id="0" name="Picture"/>
                     <pic:cNvPicPr>
                       <a:picLocks noChangeArrowheads="1" noChangeAspect="1"/>
                     </pic:cNvPicPr>
                   </pic:nvPicPr>
                   <pic:blipFill>
-                    <a:blip r:embed="rId25"/>
+                    <a:blip r:embed="rId23"/>
                     <a:stretch>
                       <a:fillRect/>
                     </a:stretch>
@@ -600,7 +462,7 @@
                   <pic:spPr bwMode="auto">
                     <a:xfrm>
                       <a:off x="0" y="0"/>
-                      <a:ext cx="4587290" cy="3669832"/>
+                      <a:ext cx="5943600" cy="6300913"/>
                     </a:xfrm>
                     <a:prstGeom prst="rect">
                       <a:avLst/>
@@ -621,19 +483,97 @@
     </w:p>
     <w:p>
       <w:pPr>
-        <w:pStyle w:val="CaptionedFigure"/>
+        <w:pStyle w:val="ImageCaption"/>
+      </w:pPr>
+      <w:r>
+        <w:t xml:space="preserve">This is a test.</w:t>
+      </w:r>
+    </w:p>
+    <w:p>
+      <w:pPr>
+        <w:pStyle w:val="BodyText"/>
+      </w:pPr>
+      <w:r>
+        <w:t xml:space="preserve">Dorsal cortex percentages discretized upon standard cut points were used to create reduction categories. Flakes with no dorsal cortex were categorized as tertiary flakes, those with up to a dorsal cortex percentage of 50% were considered secondary and those with a dorsal cortex value greater than 50% were considered primary (Bradbury &amp; Carr 1995).</w:t>
+      </w:r>
+    </w:p>
+    <w:p>
+      <w:pPr>
+        <w:pStyle w:val="BodyText"/>
+      </w:pPr>
+      <w:r>
+        <w:t xml:space="preserve">Mass clusters were generated using univariate k-means, with the end result being 6 mass clusters, with mass cluster 1 having the least mass on average and 6 having the greatest mass on average. Univariate k-means is a non-hierarchical clustering technique that creates a set number of groups equal to k, with points being assigned to groups in such a manner that the total distances between each point and mean of the group is minimized. We used the Ckmeans.1d.dp package in R to perform our univariate k-means analysis (Wang &amp; Song, 2011). The Ckmeans.1d.dp has been used for univariate clustering in applications outside of archaeology (Song &amp; Zhong, 2020).</w:t>
+      </w:r>
+    </w:p>
+    <w:p>
+      <w:pPr>
+        <w:pStyle w:val="BodyText"/>
+      </w:pPr>
+      <w:r>
+        <w:t xml:space="preserve">We initially recorded conventional linear dimension measurements, such as max dimension length and width at various points along the max dimension length, from all flakes recovered from the excavation. Then we converted these linear dimensions into landmarks points to represent the shape of each artefact. The specific linear measurements used to create the 2D landmarks were the top horizontal measurement, the max dimension length, width at a quarter of the maximum length, width at half of the maximum length, and width at three quarters of the maximum length.</w:t>
+      </w:r>
+    </w:p>
+    <w:p>
+      <w:pPr>
+        <w:pStyle w:val="BodyText"/>
+      </w:pPr>
+      <w:r>
+        <w:t xml:space="preserve">In analysing the landmarks we followed a conventional shape analysis workflow of Generalized Procrustes Analysis (GPA) followed by Principal Components Analysis (PCA) (Riede &amp; Pedersen, 2018; Hoggard et al., 2019; Radinović &amp; Kajtez, 2021; Okumura &amp; Araujo 2014; Archer et al., 2021; Theska et al. 2020). We used GPA to normalize landmarks for size, orientation, and rotation, leaving only shape data. The normalized landmarks were then analysed by PCA, a form of exploratory data analysis. Principal Component Analysis takes the initial set of data and transforms and reduces them into a smaller set of variables, whist still preserving most of the variation. To explore the output we made PCA biplots of the first two Principal Components to visualize shape variation based upon secondary categorical variables, namely flake reduction categories, excavation units, and mass clusters.</w:t>
+      </w:r>
+    </w:p>
+    <w:bookmarkEnd w:id="24"/>
+    <w:bookmarkStart w:id="25" w:name="results"/>
+    <w:p>
+      <w:pPr>
+        <w:pStyle w:val="Heading2"/>
+      </w:pPr>
+      <w:r>
+        <w:rPr>
+          <w:rStyle w:val="SectionNumber"/>
+        </w:rPr>
+        <w:t xml:space="preserve">1.4</w:t>
+      </w:r>
+      <w:r>
+        <w:tab/>
+      </w:r>
+      <w:r>
+        <w:t xml:space="preserve">Results</w:t>
+      </w:r>
+    </w:p>
+    <w:bookmarkEnd w:id="25"/>
+    <w:bookmarkStart w:id="30" w:name="pca-analysis-on-dorsal-cortex-groups"/>
+    <w:p>
+      <w:pPr>
+        <w:pStyle w:val="Heading2"/>
+      </w:pPr>
+      <w:r>
+        <w:rPr>
+          <w:rStyle w:val="SectionNumber"/>
+        </w:rPr>
+        <w:t xml:space="preserve">1.5</w:t>
+      </w:r>
+      <w:r>
+        <w:tab/>
+      </w:r>
+      <w:r>
+        <w:t xml:space="preserve">PCA Analysis on Dorsal Cortex Groups</w:t>
+      </w:r>
+    </w:p>
+    <w:p>
+      <w:pPr>
+        <w:pStyle w:val="FirstParagraph"/>
       </w:pPr>
       <w:r>
         <w:drawing>
           <wp:inline>
             <wp:extent cx="4587290" cy="3669832"/>
             <wp:effectExtent b="0" l="0" r="0" t="0"/>
-            <wp:docPr descr="Figure 1.1: Plots showing the contribution of landmarks to the overall shape variation among flakes." title="" id="1" name="Picture"/>
+            <wp:docPr descr="Figure 1.1: PCA biplot for flake shape and dorsal cortex class." title="" id="1" name="Picture"/>
             <a:graphic>
               <a:graphicData uri="http://schemas.openxmlformats.org/drawingml/2006/picture">
                 <pic:pic>
                   <pic:nvPicPr>
-                    <pic:cNvPr descr="../figures/contribution-plots-1.png" id="0" name="Picture"/>
+                    <pic:cNvPr descr="../figures/cortex-biplot-1.png" id="0" name="Picture"/>
                     <pic:cNvPicPr>
                       <a:picLocks noChangeArrowheads="1" noChangeAspect="1"/>
                     </pic:cNvPicPr>
@@ -665,13 +605,218 @@
           </wp:inline>
         </w:drawing>
       </w:r>
+      <w:r>
+        <w:t xml:space="preserve"> </w:t>
+      </w:r>
+      <w:r>
+        <w:drawing>
+          <wp:inline>
+            <wp:extent cx="4587290" cy="3669832"/>
+            <wp:effectExtent b="0" l="0" r="0" t="0"/>
+            <wp:docPr descr="Figure 1.2: PCA biplot for flake shape and excavation unit." title="" id="1" name="Picture"/>
+            <a:graphic>
+              <a:graphicData uri="http://schemas.openxmlformats.org/drawingml/2006/picture">
+                <pic:pic>
+                  <pic:nvPicPr>
+                    <pic:cNvPr descr="../figures/excavation-unit-biplot-1.png" id="0" name="Picture"/>
+                    <pic:cNvPicPr>
+                      <a:picLocks noChangeArrowheads="1" noChangeAspect="1"/>
+                    </pic:cNvPicPr>
+                  </pic:nvPicPr>
+                  <pic:blipFill>
+                    <a:blip r:embed="rId27"/>
+                    <a:stretch>
+                      <a:fillRect/>
+                    </a:stretch>
+                  </pic:blipFill>
+                  <pic:spPr bwMode="auto">
+                    <a:xfrm>
+                      <a:off x="0" y="0"/>
+                      <a:ext cx="4587290" cy="3669832"/>
+                    </a:xfrm>
+                    <a:prstGeom prst="rect">
+                      <a:avLst/>
+                    </a:prstGeom>
+                    <a:noFill/>
+                    <a:ln w="9525">
+                      <a:noFill/>
+                      <a:headEnd/>
+                      <a:tailEnd/>
+                    </a:ln>
+                  </pic:spPr>
+                </pic:pic>
+              </a:graphicData>
+            </a:graphic>
+          </wp:inline>
+        </w:drawing>
+      </w:r>
+      <w:r>
+        <w:t xml:space="preserve"> </w:t>
+      </w:r>
+      <w:r>
+        <w:drawing>
+          <wp:inline>
+            <wp:extent cx="4587290" cy="3669832"/>
+            <wp:effectExtent b="0" l="0" r="0" t="0"/>
+            <wp:docPr descr="Figure 1.3: PCA biplot for flake shape and mass cluster groups" title="" id="1" name="Picture"/>
+            <a:graphic>
+              <a:graphicData uri="http://schemas.openxmlformats.org/drawingml/2006/picture">
+                <pic:pic>
+                  <pic:nvPicPr>
+                    <pic:cNvPr descr="../figures/mass-biplot-1.png" id="0" name="Picture"/>
+                    <pic:cNvPicPr>
+                      <a:picLocks noChangeArrowheads="1" noChangeAspect="1"/>
+                    </pic:cNvPicPr>
+                  </pic:nvPicPr>
+                  <pic:blipFill>
+                    <a:blip r:embed="rId28"/>
+                    <a:stretch>
+                      <a:fillRect/>
+                    </a:stretch>
+                  </pic:blipFill>
+                  <pic:spPr bwMode="auto">
+                    <a:xfrm>
+                      <a:off x="0" y="0"/>
+                      <a:ext cx="4587290" cy="3669832"/>
+                    </a:xfrm>
+                    <a:prstGeom prst="rect">
+                      <a:avLst/>
+                    </a:prstGeom>
+                    <a:noFill/>
+                    <a:ln w="9525">
+                      <a:noFill/>
+                      <a:headEnd/>
+                      <a:tailEnd/>
+                    </a:ln>
+                  </pic:spPr>
+                </pic:pic>
+              </a:graphicData>
+            </a:graphic>
+          </wp:inline>
+        </w:drawing>
+      </w:r>
+    </w:p>
+    <w:p>
+      <w:pPr>
+        <w:pStyle w:val="BodyText"/>
+      </w:pPr>
+      <w:r>
+        <w:t xml:space="preserve">Figure</w:t>
+      </w:r>
+      <w:r>
+        <w:t xml:space="preserve"> </w:t>
+      </w:r>
+      <w:r>
+        <w:t xml:space="preserve">1.1</w:t>
+      </w:r>
+      <w:r>
+        <w:t xml:space="preserve"> </w:t>
+      </w:r>
+      <w:r>
+        <w:t xml:space="preserve">shows flake shape (as defined within the first two principal components) in relation to dorsal cortex class. The primary class of dorsal cortex, representing initial, unretouched flakes in the reduction sequence, has the smallest range of shape variation. Secondary flakes, which have been retouched and thus have less dorsal cortex than the primary flakes, show a slightly larger range of shape variation. Lastly, the tertiary flakes at the end of the reduction sequence show the greatest amount of shape variation.</w:t>
+      </w:r>
+    </w:p>
+    <w:p>
+      <w:pPr>
+        <w:pStyle w:val="BodyText"/>
+      </w:pPr>
+      <w:r>
+        <w:t xml:space="preserve">Shape variation is not equal along both principal components. For flakes in all three dorsal cortex classes, the largest differences between each inter-nested is along the first principal component. Slight differences are seen along the second principal component, with an increasing amount of variation as one goes from primary to secondary to tertiary flakes, but these changes are minor when compared to the larger changes seen in the first principal component.</w:t>
+      </w:r>
+    </w:p>
+    <w:p>
+      <w:pPr>
+        <w:pStyle w:val="BodyText"/>
+      </w:pPr>
+      <w:r>
+        <w:t xml:space="preserve">Figure</w:t>
+      </w:r>
+      <w:r>
+        <w:t xml:space="preserve"> </w:t>
+      </w:r>
+      <w:r>
+        <w:t xml:space="preserve">1.2</w:t>
+      </w:r>
+      <w:r>
+        <w:t xml:space="preserve"> </w:t>
+      </w:r>
+      <w:r>
+        <w:t xml:space="preserve">shows the flake shapes projected on the first two principal components, and colored according to the excavation unit that they were recovered from. Excavation unit one is near the surface, and unit 13 is near the base. The general picture here is that shape variation changes little through the deposit. Units with fewer flakes, such as 13, show lower shape variation.</w:t>
+      </w:r>
+    </w:p>
+    <w:p>
+      <w:pPr>
+        <w:pStyle w:val="BodyText"/>
+      </w:pPr>
+      <w:r>
+        <w:t xml:space="preserve">In Figure</w:t>
+      </w:r>
+      <w:r>
+        <w:t xml:space="preserve"> </w:t>
+      </w:r>
+      <w:r>
+        <w:t xml:space="preserve">1.3</w:t>
+      </w:r>
+      <w:r>
+        <w:t xml:space="preserve"> </w:t>
+      </w:r>
+      <w:r>
+        <w:t xml:space="preserve">we see that greater shape variation is found in the lightest mass classes. The two lightest mass clusters, one and two, are in purple and blue respectively. These first two mass classes span the largest area on the biplot, signifying a larger degree of variation overall.</w:t>
+      </w:r>
+    </w:p>
+    <w:p>
+      <w:pPr>
+        <w:pStyle w:val="CaptionedFigure"/>
+      </w:pPr>
+      <w:r>
+        <w:drawing>
+          <wp:inline>
+            <wp:extent cx="4587290" cy="3669832"/>
+            <wp:effectExtent b="0" l="0" r="0" t="0"/>
+            <wp:docPr descr="Figure 1.4: Plots showing the contribution of landmarks to the overall shape variation among flakes." title="" id="1" name="Picture"/>
+            <a:graphic>
+              <a:graphicData uri="http://schemas.openxmlformats.org/drawingml/2006/picture">
+                <pic:pic>
+                  <pic:nvPicPr>
+                    <pic:cNvPr descr="../figures/contribution-plots-1.png" id="0" name="Picture"/>
+                    <pic:cNvPicPr>
+                      <a:picLocks noChangeArrowheads="1" noChangeAspect="1"/>
+                    </pic:cNvPicPr>
+                  </pic:nvPicPr>
+                  <pic:blipFill>
+                    <a:blip r:embed="rId29"/>
+                    <a:stretch>
+                      <a:fillRect/>
+                    </a:stretch>
+                  </pic:blipFill>
+                  <pic:spPr bwMode="auto">
+                    <a:xfrm>
+                      <a:off x="0" y="0"/>
+                      <a:ext cx="4587290" cy="3669832"/>
+                    </a:xfrm>
+                    <a:prstGeom prst="rect">
+                      <a:avLst/>
+                    </a:prstGeom>
+                    <a:noFill/>
+                    <a:ln w="9525">
+                      <a:noFill/>
+                      <a:headEnd/>
+                      <a:tailEnd/>
+                    </a:ln>
+                  </pic:spPr>
+                </pic:pic>
+              </a:graphicData>
+            </a:graphic>
+          </wp:inline>
+        </w:drawing>
+      </w:r>
     </w:p>
     <w:p>
       <w:pPr>
         <w:pStyle w:val="ImageCaption"/>
       </w:pPr>
       <w:r>
-        <w:t xml:space="preserve">Figure 1.1: Plots showing the contribution of landmarks to the overall shape variation among flakes.</w:t>
+        <w:t xml:space="preserve">Figure 1.4: Plots showing the contribution of landmarks to the overall shape variation among flakes.</w:t>
       </w:r>
     </w:p>
     <w:p>
@@ -685,18 +830,97 @@
         <w:t xml:space="preserve"> </w:t>
       </w:r>
       <w:r>
+        <w:t xml:space="preserve">1.4</w:t>
+      </w:r>
+      <w:r>
+        <w:t xml:space="preserve"> </w:t>
+      </w:r>
+      <w:r>
+        <w:t xml:space="preserve">shows the relative contribution of each of the original 18 variables put through our PCA. Looking at the supplementary table, we can see that the first principal component is primarily composed of the x-value for the distal tip landmark, with smaller contributions from the y-values from the two upper-most and mid-upper points. The second primary dimension is composed largely of the y-values for bottom-most and upper-most points.</w:t>
+      </w:r>
+    </w:p>
+    <w:bookmarkEnd w:id="30"/>
+    <w:bookmarkEnd w:id="31"/>
+    <w:bookmarkStart w:id="32" w:name="discussion"/>
+    <w:p>
+      <w:pPr>
+        <w:pStyle w:val="Heading1"/>
+      </w:pPr>
+      <w:r>
+        <w:rPr>
+          <w:rStyle w:val="SectionNumber"/>
+        </w:rPr>
+        <w:t xml:space="preserve">2</w:t>
+      </w:r>
+      <w:r>
+        <w:tab/>
+      </w:r>
+      <w:r>
+        <w:t xml:space="preserve">Discussion</w:t>
+      </w:r>
+    </w:p>
+    <w:p>
+      <w:pPr>
+        <w:pStyle w:val="FirstParagraph"/>
+      </w:pPr>
+    </w:p>
+    <w:p>
+      <w:pPr>
+        <w:pStyle w:val="BodyText"/>
+      </w:pPr>
+      <w:r>
+        <w:t xml:space="preserve">Our data visualizations reveal some noteworthy trends regarding the degree of core reduction. Figure</w:t>
+      </w:r>
+      <w:r>
+        <w:t xml:space="preserve"> </w:t>
+      </w:r>
+      <w:r>
+        <w:t xml:space="preserve">1.2</w:t>
+      </w:r>
+      <w:r>
+        <w:t xml:space="preserve"> </w:t>
+      </w:r>
+      <w:r>
+        <w:t xml:space="preserve">shows very little variation over time, with lots of overlap between groups in the biplot. Units with fewer flakes, such as 13, show lower shape variation. This generally confirms our conclusion from the radiocarbon ages that the deposit accumulated relatively quickly, and the assemblage represents knapping events occurring at a similar time with little, if any perceptible change over time. By contrast, a more definitive difference between groups in seen in Figure</w:t>
+      </w:r>
+      <w:r>
+        <w:t xml:space="preserve"> </w:t>
+      </w:r>
+      <w:r>
+        <w:t xml:space="preserve">1.3</w:t>
+      </w:r>
+      <w:r>
+        <w:t xml:space="preserve">, where there is a high degree of shape variation in the lightest flakes. This reflects the production of different types and shapes of cores as the flakes become smaller and thus lighter. This is further supported by Figure</w:t>
+      </w:r>
+      <w:r>
+        <w:t xml:space="preserve"> </w:t>
+      </w:r>
+      <w:r>
         <w:t xml:space="preserve">1.1</w:t>
       </w:r>
       <w:r>
-        <w:t xml:space="preserve"> </w:t>
-      </w:r>
-      <w:r>
-        <w:t xml:space="preserve">shows the relative contribution of each of the original 18 variables put through our PCA. Looking at the supplementary table, we can see that the first principal component is primarily composed of the x-value for the distal tip landmark, with smaller contributions from the y-values from the two upper-most and mid-upper points. The second primary dimension is composed largely of the y-values for bottom-most and upper-most points.</w:t>
-      </w:r>
-    </w:p>
-    <w:bookmarkEnd w:id="27"/>
-    <w:bookmarkEnd w:id="28"/>
-    <w:bookmarkStart w:id="29" w:name="discussion"/>
+        <w:t xml:space="preserve">, where tertiary flakes with little dorsal cortex show the highest shape variation. This supports our interpretation of the previous result, with flakes from later in the reduction process showing greater shape variation as different types of cores were produced at the site.</w:t>
+      </w:r>
+    </w:p>
+    <w:p>
+      <w:pPr>
+        <w:pStyle w:val="BodyText"/>
+      </w:pPr>
+      <w:r>
+        <w:t xml:space="preserve">Looking at</w:t>
+      </w:r>
+      <w:r>
+        <w:t xml:space="preserve"> </w:t>
+      </w:r>
+      <w:r>
+        <w:t xml:space="preserve">1.4</w:t>
+      </w:r>
+      <w:r>
+        <w:t xml:space="preserve">,</w:t>
+      </w:r>
+    </w:p>
+    <w:bookmarkEnd w:id="32"/>
+    <w:bookmarkStart w:id="33" w:name="conclusion"/>
     <w:p>
       <w:pPr>
         <w:pStyle w:val="Heading1"/>
@@ -705,147 +929,68 @@
         <w:rPr>
           <w:rStyle w:val="SectionNumber"/>
         </w:rPr>
-        <w:t xml:space="preserve">2</w:t>
+        <w:t xml:space="preserve">3</w:t>
       </w:r>
       <w:r>
         <w:tab/>
       </w:r>
       <w:r>
-        <w:t xml:space="preserve">Discussion</w:t>
+        <w:t xml:space="preserve">Conclusion</w:t>
+      </w:r>
+    </w:p>
+    <w:bookmarkEnd w:id="33"/>
+    <w:bookmarkStart w:id="49" w:name="acknowledgements"/>
+    <w:p>
+      <w:pPr>
+        <w:pStyle w:val="Heading1"/>
+      </w:pPr>
+      <w:r>
+        <w:rPr>
+          <w:rStyle w:val="SectionNumber"/>
+        </w:rPr>
+        <w:t xml:space="preserve">4</w:t>
+      </w:r>
+      <w:r>
+        <w:tab/>
+      </w:r>
+      <w:r>
+        <w:t xml:space="preserve">Acknowledgements</w:t>
+      </w:r>
+    </w:p>
+    <w:p>
+      <w:r>
+        <w:br w:type="page"/>
+      </w:r>
+    </w:p>
+    <w:bookmarkStart w:id="48" w:name="references"/>
+    <w:p>
+      <w:pPr>
+        <w:pStyle w:val="Heading2"/>
+      </w:pPr>
+      <w:r>
+        <w:rPr>
+          <w:rStyle w:val="SectionNumber"/>
+        </w:rPr>
+        <w:t xml:space="preserve">4.1</w:t>
+      </w:r>
+      <w:r>
+        <w:tab/>
+      </w:r>
+      <w:r>
+        <w:t xml:space="preserve">References</w:t>
       </w:r>
     </w:p>
     <w:p>
       <w:pPr>
         <w:pStyle w:val="FirstParagraph"/>
       </w:pPr>
-    </w:p>
-    <w:p>
-      <w:pPr>
-        <w:pStyle w:val="BodyText"/>
-      </w:pPr>
-      <w:r>
-        <w:t xml:space="preserve">Our data visualizations reveal some noteworthy trends regarding the degree of core reduction. Figure</w:t>
-      </w:r>
-      <w:r>
-        <w:t xml:space="preserve"> </w:t>
-      </w:r>
-      <w:r>
-        <w:t xml:space="preserve">??</w:t>
-      </w:r>
-      <w:r>
-        <w:t xml:space="preserve"> </w:t>
-      </w:r>
-      <w:r>
-        <w:t xml:space="preserve">shows very little variation over time, with lots of overlap between groups in the biplot. Units with fewer flakes, such as 13, show lower shape variation. This generally confirms our conclusion from the radiocarbon ages that the deposit accumulated relatively quickly, and the assemblage represents knapping events occurring at a similar time with little, if any perceptible change over time. By contrast, a more definitive difference between groups in seen in Figure</w:t>
-      </w:r>
-      <w:r>
-        <w:t xml:space="preserve"> </w:t>
-      </w:r>
-      <w:r>
-        <w:t xml:space="preserve">??</w:t>
-      </w:r>
-      <w:r>
-        <w:t xml:space="preserve">, where there is a high degree of shape variation in the lightest flakes. This reflects the production of different types and shapes of cores as the flakes become smaller and thus lighter. This is further supported by Figure</w:t>
-      </w:r>
-      <w:r>
-        <w:t xml:space="preserve"> </w:t>
-      </w:r>
-      <w:r>
-        <w:t xml:space="preserve">??</w:t>
-      </w:r>
-      <w:r>
-        <w:t xml:space="preserve">, where tertiary flakes with little dorsal cortex show the highest shape variation. This supports our interpretation of the previous result, with flakes from later in the reduction process showing greater shape variation as different types of cores were produced at the site.</w:t>
-      </w:r>
-    </w:p>
-    <w:p>
-      <w:pPr>
-        <w:pStyle w:val="BodyText"/>
-      </w:pPr>
-      <w:r>
-        <w:t xml:space="preserve">Looking at</w:t>
-      </w:r>
-      <w:r>
-        <w:t xml:space="preserve"> </w:t>
-      </w:r>
-      <w:r>
-        <w:t xml:space="preserve">1.1</w:t>
-      </w:r>
-      <w:r>
-        <w:t xml:space="preserve">,</w:t>
-      </w:r>
-    </w:p>
-    <w:bookmarkEnd w:id="29"/>
-    <w:bookmarkStart w:id="30" w:name="conclusion"/>
-    <w:p>
-      <w:pPr>
-        <w:pStyle w:val="Heading1"/>
-      </w:pPr>
-      <w:r>
-        <w:rPr>
-          <w:rStyle w:val="SectionNumber"/>
-        </w:rPr>
-        <w:t xml:space="preserve">3</w:t>
-      </w:r>
-      <w:r>
-        <w:tab/>
-      </w:r>
-      <w:r>
-        <w:t xml:space="preserve">Conclusion</w:t>
-      </w:r>
-    </w:p>
-    <w:bookmarkEnd w:id="30"/>
-    <w:bookmarkStart w:id="46" w:name="acknowledgements"/>
-    <w:p>
-      <w:pPr>
-        <w:pStyle w:val="Heading1"/>
-      </w:pPr>
-      <w:r>
-        <w:rPr>
-          <w:rStyle w:val="SectionNumber"/>
-        </w:rPr>
-        <w:t xml:space="preserve">4</w:t>
-      </w:r>
-      <w:r>
-        <w:tab/>
-      </w:r>
-      <w:r>
-        <w:t xml:space="preserve">Acknowledgements</w:t>
-      </w:r>
-    </w:p>
-    <w:p>
-      <w:r>
-        <w:br w:type="page"/>
-      </w:r>
-    </w:p>
-    <w:bookmarkStart w:id="45" w:name="references"/>
-    <w:p>
-      <w:pPr>
-        <w:pStyle w:val="Heading2"/>
-      </w:pPr>
-      <w:r>
-        <w:rPr>
-          <w:rStyle w:val="SectionNumber"/>
-        </w:rPr>
-        <w:t xml:space="preserve">4.1</w:t>
-      </w:r>
-      <w:r>
-        <w:tab/>
-      </w:r>
-      <w:r>
-        <w:t xml:space="preserve">References</w:t>
-      </w:r>
-    </w:p>
-    <w:p>
-      <w:pPr>
-        <w:pStyle w:val="FirstParagraph"/>
-      </w:pPr>
       <w:r>
         <w:t xml:space="preserve">Archer, W., Djakovic, I., Brenet, M., Bourguignon, L., Presnyakova, D., Schlager, S., Soressi, M., &amp; McPherron, S. P. (2021). Quantifying differences in hominin flaking technologies with 3D shape analysis. Journal of Human Evolution, 150, 102912.</w:t>
       </w:r>
       <w:r>
         <w:t xml:space="preserve"> </w:t>
       </w:r>
-      <w:hyperlink r:id="rId31">
+      <w:hyperlink r:id="rId34">
         <w:r>
           <w:rPr>
             <w:rStyle w:val="Hyperlink"/>
@@ -882,7 +1027,7 @@
       <w:r>
         <w:t xml:space="preserve"> </w:t>
       </w:r>
-      <w:hyperlink r:id="rId32">
+      <w:hyperlink r:id="rId35">
         <w:r>
           <w:rPr>
             <w:rStyle w:val="Hyperlink"/>
@@ -922,7 +1067,7 @@
       <w:r>
         <w:t xml:space="preserve"> </w:t>
       </w:r>
-      <w:hyperlink r:id="rId33">
+      <w:hyperlink r:id="rId36">
         <w:r>
           <w:rPr>
             <w:rStyle w:val="Hyperlink"/>
@@ -962,7 +1107,7 @@
       <w:r>
         <w:t xml:space="preserve"> </w:t>
       </w:r>
-      <w:hyperlink r:id="rId34">
+      <w:hyperlink r:id="rId37">
         <w:r>
           <w:rPr>
             <w:rStyle w:val="Hyperlink"/>
@@ -984,7 +1129,7 @@
       <w:r>
         <w:t xml:space="preserve"> </w:t>
       </w:r>
-      <w:hyperlink r:id="rId35">
+      <w:hyperlink r:id="rId38">
         <w:r>
           <w:rPr>
             <w:rStyle w:val="Hyperlink"/>
@@ -1029,7 +1174,7 @@
       <w:r>
         <w:t xml:space="preserve"> </w:t>
       </w:r>
-      <w:hyperlink r:id="rId36">
+      <w:hyperlink r:id="rId39">
         <w:r>
           <w:rPr>
             <w:rStyle w:val="Hyperlink"/>
@@ -1048,7 +1193,7 @@
       <w:r>
         <w:t xml:space="preserve"> </w:t>
       </w:r>
-      <w:hyperlink r:id="rId37">
+      <w:hyperlink r:id="rId40">
         <w:r>
           <w:rPr>
             <w:rStyle w:val="Hyperlink"/>
@@ -1067,7 +1212,7 @@
       <w:r>
         <w:t xml:space="preserve"> </w:t>
       </w:r>
-      <w:hyperlink r:id="rId38">
+      <w:hyperlink r:id="rId41">
         <w:r>
           <w:rPr>
             <w:rStyle w:val="Hyperlink"/>
@@ -1086,7 +1231,7 @@
       <w:r>
         <w:t xml:space="preserve"> </w:t>
       </w:r>
-      <w:hyperlink r:id="rId39">
+      <w:hyperlink r:id="rId42">
         <w:r>
           <w:rPr>
             <w:rStyle w:val="Hyperlink"/>
@@ -1105,7 +1250,7 @@
       <w:r>
         <w:t xml:space="preserve"> </w:t>
       </w:r>
-      <w:hyperlink r:id="rId40">
+      <w:hyperlink r:id="rId43">
         <w:r>
           <w:rPr>
             <w:rStyle w:val="Hyperlink"/>
@@ -1122,8 +1267,8 @@
         <w:t xml:space="preserve">Wang, H., &amp; Song, M. (2011). Ckmeans.1d.dp: Optimal k-means Clustering in One Dimension by Dynamic Programming. The R Journal, 3(2), 29–33.</w:t>
       </w:r>
     </w:p>
-    <w:bookmarkStart w:id="43" w:name="refs"/>
-    <w:bookmarkStart w:id="42" w:name="ref-Marwick2017"/>
+    <w:bookmarkStart w:id="46" w:name="refs"/>
+    <w:bookmarkStart w:id="45" w:name="ref-Marwick2017"/>
     <w:p>
       <w:pPr>
         <w:pStyle w:val="Bibliography"/>
@@ -1134,7 +1279,7 @@
       <w:r>
         <w:t xml:space="preserve"> </w:t>
       </w:r>
-      <w:hyperlink r:id="rId41">
+      <w:hyperlink r:id="rId44">
         <w:r>
           <w:rPr>
             <w:rStyle w:val="Hyperlink"/>
@@ -1143,1359 +1288,1359 @@
         </w:r>
       </w:hyperlink>
     </w:p>
-    <w:bookmarkEnd w:id="42"/>
-    <w:bookmarkEnd w:id="43"/>
-    <w:p>
-      <w:r>
-        <w:br w:type="page"/>
-      </w:r>
-    </w:p>
-    <w:bookmarkStart w:id="44" w:name="colophon"/>
-    <w:p>
-      <w:pPr>
-        <w:pStyle w:val="Heading3"/>
-      </w:pPr>
-      <w:r>
-        <w:rPr>
-          <w:rStyle w:val="SectionNumber"/>
-        </w:rPr>
-        <w:t xml:space="preserve">4.1.1</w:t>
-      </w:r>
-      <w:r>
-        <w:tab/>
-      </w:r>
-      <w:r>
-        <w:t xml:space="preserve">Colophon</w:t>
-      </w:r>
-    </w:p>
-    <w:p>
-      <w:pPr>
-        <w:pStyle w:val="FirstParagraph"/>
-      </w:pPr>
-      <w:r>
-        <w:t xml:space="preserve">This report was generated on 2022-03-02 22:46:55 using the following computational environment and dependencies:</w:t>
-      </w:r>
-    </w:p>
-    <w:p>
-      <w:pPr>
-        <w:pStyle w:val="SourceCode"/>
-      </w:pPr>
-      <w:r>
-        <w:rPr>
-          <w:rStyle w:val="VerbatimChar"/>
-        </w:rPr>
-        <w:t xml:space="preserve">#&gt; ─ Session info ───────────────────────────────────────────────────────────────</w:t>
-      </w:r>
-      <w:r>
-        <w:br/>
-      </w:r>
-      <w:r>
-        <w:rPr>
-          <w:rStyle w:val="VerbatimChar"/>
-        </w:rPr>
-        <w:t xml:space="preserve">#&gt;  setting  value</w:t>
-      </w:r>
-      <w:r>
-        <w:br/>
-      </w:r>
-      <w:r>
-        <w:rPr>
-          <w:rStyle w:val="VerbatimChar"/>
-        </w:rPr>
-        <w:t xml:space="preserve">#&gt;  version  R version 4.1.2 (2021-11-01)</w:t>
-      </w:r>
-      <w:r>
-        <w:br/>
-      </w:r>
-      <w:r>
-        <w:rPr>
-          <w:rStyle w:val="VerbatimChar"/>
-        </w:rPr>
-        <w:t xml:space="preserve">#&gt;  os       Ubuntu 20.04.3 LTS</w:t>
-      </w:r>
-      <w:r>
-        <w:br/>
-      </w:r>
-      <w:r>
-        <w:rPr>
-          <w:rStyle w:val="VerbatimChar"/>
-        </w:rPr>
-        <w:t xml:space="preserve">#&gt;  system   x86_64, linux-gnu</w:t>
-      </w:r>
-      <w:r>
-        <w:br/>
-      </w:r>
-      <w:r>
-        <w:rPr>
-          <w:rStyle w:val="VerbatimChar"/>
-        </w:rPr>
-        <w:t xml:space="preserve">#&gt;  ui       X11</w:t>
-      </w:r>
-      <w:r>
-        <w:br/>
-      </w:r>
-      <w:r>
-        <w:rPr>
-          <w:rStyle w:val="VerbatimChar"/>
-        </w:rPr>
-        <w:t xml:space="preserve">#&gt;  language en_US</w:t>
-      </w:r>
-      <w:r>
-        <w:br/>
-      </w:r>
-      <w:r>
-        <w:rPr>
-          <w:rStyle w:val="VerbatimChar"/>
-        </w:rPr>
-        <w:t xml:space="preserve">#&gt;  collate  en_US.UTF-8</w:t>
-      </w:r>
-      <w:r>
-        <w:br/>
-      </w:r>
-      <w:r>
-        <w:rPr>
-          <w:rStyle w:val="VerbatimChar"/>
-        </w:rPr>
-        <w:t xml:space="preserve">#&gt;  ctype    en_US.UTF-8</w:t>
-      </w:r>
-      <w:r>
-        <w:br/>
-      </w:r>
-      <w:r>
-        <w:rPr>
-          <w:rStyle w:val="VerbatimChar"/>
-        </w:rPr>
-        <w:t xml:space="preserve">#&gt;  tz       America/Los_Angeles</w:t>
-      </w:r>
-      <w:r>
-        <w:br/>
-      </w:r>
-      <w:r>
-        <w:rPr>
-          <w:rStyle w:val="VerbatimChar"/>
-        </w:rPr>
-        <w:t xml:space="preserve">#&gt;  date     2022-03-02</w:t>
-      </w:r>
-      <w:r>
-        <w:br/>
-      </w:r>
-      <w:r>
-        <w:rPr>
-          <w:rStyle w:val="VerbatimChar"/>
-        </w:rPr>
-        <w:t xml:space="preserve">#&gt;  pandoc   2.14.0.3 @ /usr/lib/rstudio/bin/pandoc/ (via rmarkdown)</w:t>
-      </w:r>
-      <w:r>
-        <w:br/>
-      </w:r>
-      <w:r>
-        <w:rPr>
-          <w:rStyle w:val="VerbatimChar"/>
-        </w:rPr>
-        <w:t xml:space="preserve">#&gt; </w:t>
-      </w:r>
-      <w:r>
-        <w:br/>
-      </w:r>
-      <w:r>
-        <w:rPr>
-          <w:rStyle w:val="VerbatimChar"/>
-        </w:rPr>
-        <w:t xml:space="preserve">#&gt; ─ Packages ───────────────────────────────────────────────────────────────────</w:t>
-      </w:r>
-      <w:r>
-        <w:br/>
-      </w:r>
-      <w:r>
-        <w:rPr>
-          <w:rStyle w:val="VerbatimChar"/>
-        </w:rPr>
-        <w:t xml:space="preserve">#&gt;  ! package       * version date (UTC) lib source</w:t>
-      </w:r>
-      <w:r>
-        <w:br/>
-      </w:r>
-      <w:r>
-        <w:rPr>
-          <w:rStyle w:val="VerbatimChar"/>
-        </w:rPr>
-        <w:t xml:space="preserve">#&gt;  P abind           1.4-5   2016-07-21 [?] CRAN (R 4.1.2)</w:t>
-      </w:r>
-      <w:r>
-        <w:br/>
-      </w:r>
-      <w:r>
-        <w:rPr>
-          <w:rStyle w:val="VerbatimChar"/>
-        </w:rPr>
-        <w:t xml:space="preserve">#&gt;  P ape             5.6-1   2022-01-07 [?] CRAN (R 4.1.2)</w:t>
-      </w:r>
-      <w:r>
-        <w:br/>
-      </w:r>
-      <w:r>
-        <w:rPr>
-          <w:rStyle w:val="VerbatimChar"/>
-        </w:rPr>
-        <w:t xml:space="preserve">#&gt;  P assertthat      0.2.1   2019-03-21 [?] CRAN (R 4.1.2)</w:t>
-      </w:r>
-      <w:r>
-        <w:br/>
-      </w:r>
-      <w:r>
-        <w:rPr>
-          <w:rStyle w:val="VerbatimChar"/>
-        </w:rPr>
-        <w:t xml:space="preserve">#&gt;  P backports       1.4.1   2021-12-13 [?] CRAN (R 4.1.2)</w:t>
-      </w:r>
-      <w:r>
-        <w:br/>
-      </w:r>
-      <w:r>
-        <w:rPr>
-          <w:rStyle w:val="VerbatimChar"/>
-        </w:rPr>
-        <w:t xml:space="preserve">#&gt;  P bezier          1.1.2   2018-12-14 [?] CRAN (R 4.1.2)</w:t>
-      </w:r>
-      <w:r>
-        <w:br/>
-      </w:r>
-      <w:r>
-        <w:rPr>
-          <w:rStyle w:val="VerbatimChar"/>
-        </w:rPr>
-        <w:t xml:space="preserve">#&gt;  P bit             4.0.4   2020-08-04 [?] CRAN (R 4.1.2)</w:t>
-      </w:r>
-      <w:r>
-        <w:br/>
-      </w:r>
-      <w:r>
-        <w:rPr>
-          <w:rStyle w:val="VerbatimChar"/>
-        </w:rPr>
-        <w:t xml:space="preserve">#&gt;  P bit64           4.0.5   2020-08-30 [?] CRAN (R 4.1.2)</w:t>
-      </w:r>
-      <w:r>
-        <w:br/>
-      </w:r>
-      <w:r>
-        <w:rPr>
-          <w:rStyle w:val="VerbatimChar"/>
-        </w:rPr>
-        <w:t xml:space="preserve">#&gt;  P bookdown        0.24    2021-09-02 [?] CRAN (R 4.1.2)</w:t>
-      </w:r>
-      <w:r>
-        <w:br/>
-      </w:r>
-      <w:r>
-        <w:rPr>
-          <w:rStyle w:val="VerbatimChar"/>
-        </w:rPr>
-        <w:t xml:space="preserve">#&gt;  P brio            1.1.3   2021-11-30 [?] CRAN (R 4.1.2)</w:t>
-      </w:r>
-      <w:r>
-        <w:br/>
-      </w:r>
-      <w:r>
-        <w:rPr>
-          <w:rStyle w:val="VerbatimChar"/>
-        </w:rPr>
-        <w:t xml:space="preserve">#&gt;  P broom           0.7.12  2022-01-28 [?] CRAN (R 4.1.2)</w:t>
-      </w:r>
-      <w:r>
-        <w:br/>
-      </w:r>
-      <w:r>
-        <w:rPr>
-          <w:rStyle w:val="VerbatimChar"/>
-        </w:rPr>
-        <w:t xml:space="preserve">#&gt;  P cachem          1.0.6   2021-08-19 [?] CRAN (R 4.1.2)</w:t>
-      </w:r>
-      <w:r>
-        <w:br/>
-      </w:r>
-      <w:r>
-        <w:rPr>
-          <w:rStyle w:val="VerbatimChar"/>
-        </w:rPr>
-        <w:t xml:space="preserve">#&gt;  P callr           3.7.0   2021-04-20 [?] CRAN (R 4.1.2)</w:t>
-      </w:r>
-      <w:r>
-        <w:br/>
-      </w:r>
-      <w:r>
-        <w:rPr>
-          <w:rStyle w:val="VerbatimChar"/>
-        </w:rPr>
-        <w:t xml:space="preserve">#&gt;  P car             3.0-12  2021-11-06 [?] CRAN (R 4.1.2)</w:t>
-      </w:r>
-      <w:r>
-        <w:br/>
-      </w:r>
-      <w:r>
-        <w:rPr>
-          <w:rStyle w:val="VerbatimChar"/>
-        </w:rPr>
-        <w:t xml:space="preserve">#&gt;  P carData         3.0-5   2022-01-06 [?] CRAN (R 4.1.2)</w:t>
-      </w:r>
-      <w:r>
-        <w:br/>
-      </w:r>
-      <w:r>
-        <w:rPr>
-          <w:rStyle w:val="VerbatimChar"/>
-        </w:rPr>
-        <w:t xml:space="preserve">#&gt;  P cellranger      1.1.0   2016-07-27 [?] CRAN (R 4.1.2)</w:t>
-      </w:r>
-      <w:r>
-        <w:br/>
-      </w:r>
-      <w:r>
-        <w:rPr>
-          <w:rStyle w:val="VerbatimChar"/>
-        </w:rPr>
-        <w:t xml:space="preserve">#&gt;  P Ckmeans.1d.dp * 4.3.4   2022-01-31 [?] CRAN (R 4.1.2)</w:t>
-      </w:r>
-      <w:r>
-        <w:br/>
-      </w:r>
-      <w:r>
-        <w:rPr>
-          <w:rStyle w:val="VerbatimChar"/>
-        </w:rPr>
-        <w:t xml:space="preserve">#&gt;  P cli             3.2.0   2022-02-14 [?] CRAN (R 4.1.2)</w:t>
-      </w:r>
-      <w:r>
-        <w:br/>
-      </w:r>
-      <w:r>
-        <w:rPr>
-          <w:rStyle w:val="VerbatimChar"/>
-        </w:rPr>
-        <w:t xml:space="preserve">#&gt;    cluster       * 2.1.2   2021-04-17 [2] CRAN (R 4.0.5)</w:t>
-      </w:r>
-      <w:r>
-        <w:br/>
-      </w:r>
-      <w:r>
-        <w:rPr>
-          <w:rStyle w:val="VerbatimChar"/>
-        </w:rPr>
-        <w:t xml:space="preserve">#&gt;    codetools       0.2-18  2020-11-04 [2] CRAN (R 4.0.3)</w:t>
-      </w:r>
-      <w:r>
-        <w:br/>
-      </w:r>
-      <w:r>
-        <w:rPr>
-          <w:rStyle w:val="VerbatimChar"/>
-        </w:rPr>
-        <w:t xml:space="preserve">#&gt;  P colorRamps      2.3     2012-10-29 [?] CRAN (R 4.1.2)</w:t>
-      </w:r>
-      <w:r>
-        <w:br/>
-      </w:r>
-      <w:r>
-        <w:rPr>
-          <w:rStyle w:val="VerbatimChar"/>
-        </w:rPr>
-        <w:t xml:space="preserve">#&gt;  P colorspace      2.0-2   2021-06-24 [?] CRAN (R 4.1.2)</w:t>
-      </w:r>
-      <w:r>
-        <w:br/>
-      </w:r>
-      <w:r>
-        <w:rPr>
-          <w:rStyle w:val="VerbatimChar"/>
-        </w:rPr>
-        <w:t xml:space="preserve">#&gt;  P cowplot       * 1.1.1   2020-12-30 [?] CRAN (R 4.1.2)</w:t>
-      </w:r>
-      <w:r>
-        <w:br/>
-      </w:r>
-      <w:r>
-        <w:rPr>
-          <w:rStyle w:val="VerbatimChar"/>
-        </w:rPr>
-        <w:t xml:space="preserve">#&gt;  P crayon          1.5.0   2022-02-14 [?] CRAN (R 4.1.2)</w:t>
-      </w:r>
-      <w:r>
-        <w:br/>
-      </w:r>
-      <w:r>
-        <w:rPr>
-          <w:rStyle w:val="VerbatimChar"/>
-        </w:rPr>
-        <w:t xml:space="preserve">#&gt;  P DBI             1.1.2   2021-12-20 [?] CRAN (R 4.1.2)</w:t>
-      </w:r>
-      <w:r>
-        <w:br/>
-      </w:r>
-      <w:r>
-        <w:rPr>
-          <w:rStyle w:val="VerbatimChar"/>
-        </w:rPr>
-        <w:t xml:space="preserve">#&gt;  P dbplyr          2.1.1   2021-04-06 [?] CRAN (R 4.1.2)</w:t>
-      </w:r>
-      <w:r>
-        <w:br/>
-      </w:r>
-      <w:r>
-        <w:rPr>
-          <w:rStyle w:val="VerbatimChar"/>
-        </w:rPr>
-        <w:t xml:space="preserve">#&gt;  P desc            1.4.0   2021-09-28 [?] CRAN (R 4.1.2)</w:t>
-      </w:r>
-      <w:r>
-        <w:br/>
-      </w:r>
-      <w:r>
-        <w:rPr>
-          <w:rStyle w:val="VerbatimChar"/>
-        </w:rPr>
-        <w:t xml:space="preserve">#&gt;  P devtools        2.4.3   2021-11-30 [?] CRAN (R 4.1.2)</w:t>
-      </w:r>
-      <w:r>
-        <w:br/>
-      </w:r>
-      <w:r>
-        <w:rPr>
-          <w:rStyle w:val="VerbatimChar"/>
-        </w:rPr>
-        <w:t xml:space="preserve">#&gt;  P digest          0.6.29  2021-12-01 [?] CRAN (R 4.1.2)</w:t>
-      </w:r>
-      <w:r>
-        <w:br/>
-      </w:r>
-      <w:r>
-        <w:rPr>
-          <w:rStyle w:val="VerbatimChar"/>
-        </w:rPr>
-        <w:t xml:space="preserve">#&gt;  P doParallel      1.0.17  2022-02-07 [?] CRAN (R 4.1.2)</w:t>
-      </w:r>
-      <w:r>
-        <w:br/>
-      </w:r>
-      <w:r>
-        <w:rPr>
-          <w:rStyle w:val="VerbatimChar"/>
-        </w:rPr>
-        <w:t xml:space="preserve">#&gt;  P dplyr         * 1.0.8   2022-02-08 [?] CRAN (R 4.1.2)</w:t>
-      </w:r>
-      <w:r>
-        <w:br/>
-      </w:r>
-      <w:r>
-        <w:rPr>
-          <w:rStyle w:val="VerbatimChar"/>
-        </w:rPr>
-        <w:t xml:space="preserve">#&gt;  P ellipsis        0.3.2   2021-04-29 [?] CRAN (R 4.1.2)</w:t>
-      </w:r>
-      <w:r>
-        <w:br/>
-      </w:r>
-      <w:r>
-        <w:rPr>
-          <w:rStyle w:val="VerbatimChar"/>
-        </w:rPr>
-        <w:t xml:space="preserve">#&gt;  P evaluate        0.14    2019-05-28 [?] CRAN (R 4.1.2)</w:t>
-      </w:r>
-      <w:r>
-        <w:br/>
-      </w:r>
-      <w:r>
-        <w:rPr>
-          <w:rStyle w:val="VerbatimChar"/>
-        </w:rPr>
-        <w:t xml:space="preserve">#&gt;  P factoextra    * 1.0.7   2020-04-01 [?] CRAN (R 4.1.2)</w:t>
-      </w:r>
-      <w:r>
-        <w:br/>
-      </w:r>
-      <w:r>
-        <w:rPr>
-          <w:rStyle w:val="VerbatimChar"/>
-        </w:rPr>
-        <w:t xml:space="preserve">#&gt;  P fansi           1.0.2   2022-01-14 [?] CRAN (R 4.1.2)</w:t>
-      </w:r>
-      <w:r>
-        <w:br/>
-      </w:r>
-      <w:r>
-        <w:rPr>
-          <w:rStyle w:val="VerbatimChar"/>
-        </w:rPr>
-        <w:t xml:space="preserve">#&gt;  P farver          2.1.0   2021-02-28 [?] CRAN (R 4.1.2)</w:t>
-      </w:r>
-      <w:r>
-        <w:br/>
-      </w:r>
-      <w:r>
-        <w:rPr>
-          <w:rStyle w:val="VerbatimChar"/>
-        </w:rPr>
-        <w:t xml:space="preserve">#&gt;  P fastmap         1.1.0   2021-01-25 [?] CRAN (R 4.1.2)</w:t>
-      </w:r>
-      <w:r>
-        <w:br/>
-      </w:r>
-      <w:r>
-        <w:rPr>
-          <w:rStyle w:val="VerbatimChar"/>
-        </w:rPr>
-        <w:t xml:space="preserve">#&gt;  P forcats       * 0.5.1   2021-01-27 [?] CRAN (R 4.1.2)</w:t>
-      </w:r>
-      <w:r>
-        <w:br/>
-      </w:r>
-      <w:r>
-        <w:rPr>
-          <w:rStyle w:val="VerbatimChar"/>
-        </w:rPr>
-        <w:t xml:space="preserve">#&gt;  P foreach         1.5.2   2022-02-02 [?] CRAN (R 4.1.2)</w:t>
-      </w:r>
-      <w:r>
-        <w:br/>
-      </w:r>
-      <w:r>
-        <w:rPr>
-          <w:rStyle w:val="VerbatimChar"/>
-        </w:rPr>
-        <w:t xml:space="preserve">#&gt;  P fs              1.5.2   2021-12-08 [?] CRAN (R 4.1.2)</w:t>
-      </w:r>
-      <w:r>
-        <w:br/>
-      </w:r>
-      <w:r>
-        <w:rPr>
-          <w:rStyle w:val="VerbatimChar"/>
-        </w:rPr>
-        <w:t xml:space="preserve">#&gt;  P generics        0.1.2   2022-01-31 [?] CRAN (R 4.1.2)</w:t>
-      </w:r>
-      <w:r>
-        <w:br/>
-      </w:r>
-      <w:r>
-        <w:rPr>
-          <w:rStyle w:val="VerbatimChar"/>
-        </w:rPr>
-        <w:t xml:space="preserve">#&gt;  P geomorph      * 4.0.2   2022-02-17 [?] CRAN (R 4.1.2)</w:t>
-      </w:r>
-      <w:r>
-        <w:br/>
-      </w:r>
-      <w:r>
-        <w:rPr>
-          <w:rStyle w:val="VerbatimChar"/>
-        </w:rPr>
-        <w:t xml:space="preserve">#&gt;  P ggplot2       * 3.3.5   2021-06-25 [?] CRAN (R 4.1.2)</w:t>
-      </w:r>
-      <w:r>
-        <w:br/>
-      </w:r>
-      <w:r>
-        <w:rPr>
-          <w:rStyle w:val="VerbatimChar"/>
-        </w:rPr>
-        <w:t xml:space="preserve">#&gt;  P ggpubr          0.4.0   2020-06-27 [?] CRAN (R 4.1.2)</w:t>
-      </w:r>
-      <w:r>
-        <w:br/>
-      </w:r>
-      <w:r>
-        <w:rPr>
-          <w:rStyle w:val="VerbatimChar"/>
-        </w:rPr>
-        <w:t xml:space="preserve">#&gt;  P ggrepel         0.9.1   2021-01-15 [?] CRAN (R 4.1.2)</w:t>
-      </w:r>
-      <w:r>
-        <w:br/>
-      </w:r>
-      <w:r>
-        <w:rPr>
-          <w:rStyle w:val="VerbatimChar"/>
-        </w:rPr>
-        <w:t xml:space="preserve">#&gt;  P ggsci           2.9     2018-05-14 [?] CRAN (R 4.1.2)</w:t>
-      </w:r>
-      <w:r>
-        <w:br/>
-      </w:r>
-      <w:r>
-        <w:rPr>
-          <w:rStyle w:val="VerbatimChar"/>
-        </w:rPr>
-        <w:t xml:space="preserve">#&gt;  P ggsignif        0.6.3   2021-09-09 [?] CRAN (R 4.1.2)</w:t>
-      </w:r>
-      <w:r>
-        <w:br/>
-      </w:r>
-      <w:r>
-        <w:rPr>
-          <w:rStyle w:val="VerbatimChar"/>
-        </w:rPr>
-        <w:t xml:space="preserve">#&gt;  P glue            1.6.1   2022-01-22 [?] CRAN (R 4.1.2)</w:t>
-      </w:r>
-      <w:r>
-        <w:br/>
-      </w:r>
-      <w:r>
-        <w:rPr>
-          <w:rStyle w:val="VerbatimChar"/>
-        </w:rPr>
-        <w:t xml:space="preserve">#&gt;  P gridExtra       2.3     2017-09-09 [?] CRAN (R 4.1.2)</w:t>
-      </w:r>
-      <w:r>
-        <w:br/>
-      </w:r>
-      <w:r>
-        <w:rPr>
-          <w:rStyle w:val="VerbatimChar"/>
-        </w:rPr>
-        <w:t xml:space="preserve">#&gt;  P gtable          0.3.0   2019-03-25 [?] CRAN (R 4.1.2)</w:t>
-      </w:r>
-      <w:r>
-        <w:br/>
-      </w:r>
-      <w:r>
-        <w:rPr>
-          <w:rStyle w:val="VerbatimChar"/>
-        </w:rPr>
-        <w:t xml:space="preserve">#&gt;  P haven           2.4.3   2021-08-04 [?] CRAN (R 4.1.2)</w:t>
-      </w:r>
-      <w:r>
-        <w:br/>
-      </w:r>
-      <w:r>
-        <w:rPr>
-          <w:rStyle w:val="VerbatimChar"/>
-        </w:rPr>
-        <w:t xml:space="preserve">#&gt;  P here            1.0.1   2020-12-13 [?] CRAN (R 4.1.2)</w:t>
-      </w:r>
-      <w:r>
-        <w:br/>
-      </w:r>
-      <w:r>
-        <w:rPr>
-          <w:rStyle w:val="VerbatimChar"/>
-        </w:rPr>
-        <w:t xml:space="preserve">#&gt;  P highr           0.9     2021-04-16 [?] CRAN (R 4.1.2)</w:t>
-      </w:r>
-      <w:r>
-        <w:br/>
-      </w:r>
-      <w:r>
-        <w:rPr>
-          <w:rStyle w:val="VerbatimChar"/>
-        </w:rPr>
-        <w:t xml:space="preserve">#&gt;  P hms             1.1.1   2021-09-26 [?] CRAN (R 4.1.2)</w:t>
-      </w:r>
-      <w:r>
-        <w:br/>
-      </w:r>
-      <w:r>
-        <w:rPr>
-          <w:rStyle w:val="VerbatimChar"/>
-        </w:rPr>
-        <w:t xml:space="preserve">#&gt;  P htmltools       0.5.2   2021-08-25 [?] CRAN (R 4.1.2)</w:t>
-      </w:r>
-      <w:r>
-        <w:br/>
-      </w:r>
-      <w:r>
-        <w:rPr>
-          <w:rStyle w:val="VerbatimChar"/>
-        </w:rPr>
-        <w:t xml:space="preserve">#&gt;  P htmlwidgets     1.5.4   2021-09-08 [?] CRAN (R 4.1.2)</w:t>
-      </w:r>
-      <w:r>
-        <w:br/>
-      </w:r>
-      <w:r>
-        <w:rPr>
-          <w:rStyle w:val="VerbatimChar"/>
-        </w:rPr>
-        <w:t xml:space="preserve">#&gt;  P httr            1.4.2   2020-07-20 [?] CRAN (R 4.1.2)</w:t>
-      </w:r>
-      <w:r>
-        <w:br/>
-      </w:r>
-      <w:r>
-        <w:rPr>
-          <w:rStyle w:val="VerbatimChar"/>
-        </w:rPr>
-        <w:t xml:space="preserve">#&gt;  P iterators       1.0.14  2022-02-05 [?] CRAN (R 4.1.2)</w:t>
-      </w:r>
-      <w:r>
-        <w:br/>
-      </w:r>
-      <w:r>
-        <w:rPr>
-          <w:rStyle w:val="VerbatimChar"/>
-        </w:rPr>
-        <w:t xml:space="preserve">#&gt;  P jpeg            0.1-9   2021-07-24 [?] CRAN (R 4.1.2)</w:t>
-      </w:r>
-      <w:r>
-        <w:br/>
-      </w:r>
-      <w:r>
-        <w:rPr>
-          <w:rStyle w:val="VerbatimChar"/>
-        </w:rPr>
-        <w:t xml:space="preserve">#&gt;  P jsonlite        1.7.3   2022-01-17 [?] CRAN (R 4.1.2)</w:t>
-      </w:r>
-      <w:r>
-        <w:br/>
-      </w:r>
-      <w:r>
-        <w:rPr>
-          <w:rStyle w:val="VerbatimChar"/>
-        </w:rPr>
-        <w:t xml:space="preserve">#&gt;  P knitr           1.37    2021-12-16 [?] CRAN (R 4.1.2)</w:t>
-      </w:r>
-      <w:r>
-        <w:br/>
-      </w:r>
-      <w:r>
-        <w:rPr>
-          <w:rStyle w:val="VerbatimChar"/>
-        </w:rPr>
-        <w:t xml:space="preserve">#&gt;  P labeling        0.4.2   2020-10-20 [?] CRAN (R 4.1.2)</w:t>
-      </w:r>
-      <w:r>
-        <w:br/>
-      </w:r>
-      <w:r>
-        <w:rPr>
-          <w:rStyle w:val="VerbatimChar"/>
-        </w:rPr>
-        <w:t xml:space="preserve">#&gt;    lattice         0.20-45 2021-09-22 [2] CRAN (R 4.1.1)</w:t>
-      </w:r>
-      <w:r>
-        <w:br/>
-      </w:r>
-      <w:r>
-        <w:rPr>
-          <w:rStyle w:val="VerbatimChar"/>
-        </w:rPr>
-        <w:t xml:space="preserve">#&gt;  P lifecycle       1.0.1   2021-09-24 [?] CRAN (R 4.1.2)</w:t>
-      </w:r>
-      <w:r>
-        <w:br/>
-      </w:r>
-      <w:r>
-        <w:rPr>
-          <w:rStyle w:val="VerbatimChar"/>
-        </w:rPr>
-        <w:t xml:space="preserve">#&gt;  P lubridate       1.8.0   2021-10-07 [?] CRAN (R 4.1.2)</w:t>
-      </w:r>
-      <w:r>
-        <w:br/>
-      </w:r>
-      <w:r>
-        <w:rPr>
-          <w:rStyle w:val="VerbatimChar"/>
-        </w:rPr>
-        <w:t xml:space="preserve">#&gt;  P magrittr        2.0.2   2022-01-26 [?] CRAN (R 4.1.2)</w:t>
-      </w:r>
-      <w:r>
-        <w:br/>
-      </w:r>
-      <w:r>
-        <w:rPr>
-          <w:rStyle w:val="VerbatimChar"/>
-        </w:rPr>
-        <w:t xml:space="preserve">#&gt;    MASS            7.3-54  2021-05-03 [2] CRAN (R 4.0.5)</w:t>
-      </w:r>
-      <w:r>
-        <w:br/>
-      </w:r>
-      <w:r>
-        <w:rPr>
-          <w:rStyle w:val="VerbatimChar"/>
-        </w:rPr>
-        <w:t xml:space="preserve">#&gt;    Matrix        * 1.4-0   2021-12-08 [2] CRAN (R 4.1.2)</w:t>
-      </w:r>
-      <w:r>
-        <w:br/>
-      </w:r>
-      <w:r>
-        <w:rPr>
-          <w:rStyle w:val="VerbatimChar"/>
-        </w:rPr>
-        <w:t xml:space="preserve">#&gt;  P mclust        * 5.4.9   2021-12-17 [?] CRAN (R 4.1.2)</w:t>
-      </w:r>
-      <w:r>
-        <w:br/>
-      </w:r>
-      <w:r>
-        <w:rPr>
-          <w:rStyle w:val="VerbatimChar"/>
-        </w:rPr>
-        <w:t xml:space="preserve">#&gt;  P memoise         2.0.1   2021-11-26 [?] CRAN (R 4.1.2)</w:t>
-      </w:r>
-      <w:r>
-        <w:br/>
-      </w:r>
-      <w:r>
-        <w:rPr>
-          <w:rStyle w:val="VerbatimChar"/>
-        </w:rPr>
-        <w:t xml:space="preserve">#&gt;  P modelr          0.1.8   2020-05-19 [?] CRAN (R 4.1.2)</w:t>
-      </w:r>
-      <w:r>
-        <w:br/>
-      </w:r>
-      <w:r>
-        <w:rPr>
-          <w:rStyle w:val="VerbatimChar"/>
-        </w:rPr>
-        <w:t xml:space="preserve">#&gt;  P Morpho        * 2.9     2021-09-09 [?] CRAN (R 4.1.2)</w:t>
-      </w:r>
-      <w:r>
-        <w:br/>
-      </w:r>
-      <w:r>
-        <w:rPr>
-          <w:rStyle w:val="VerbatimChar"/>
-        </w:rPr>
-        <w:t xml:space="preserve">#&gt;  P munsell         0.5.0   2018-06-12 [?] CRAN (R 4.1.2)</w:t>
-      </w:r>
-      <w:r>
-        <w:br/>
-      </w:r>
-      <w:r>
-        <w:rPr>
-          <w:rStyle w:val="VerbatimChar"/>
-        </w:rPr>
-        <w:t xml:space="preserve">#&gt;    nlme            3.1-152 2021-02-04 [2] CRAN (R 4.0.3)</w:t>
-      </w:r>
-      <w:r>
-        <w:br/>
-      </w:r>
-      <w:r>
-        <w:rPr>
-          <w:rStyle w:val="VerbatimChar"/>
-        </w:rPr>
-        <w:t xml:space="preserve">#&gt;  P pillar          1.7.0   2022-02-01 [?] CRAN (R 4.1.2)</w:t>
-      </w:r>
-      <w:r>
-        <w:br/>
-      </w:r>
-      <w:r>
-        <w:rPr>
-          <w:rStyle w:val="VerbatimChar"/>
-        </w:rPr>
-        <w:t xml:space="preserve">#&gt;  P pkgbuild        1.3.1   2021-12-20 [?] CRAN (R 4.1.2)</w:t>
-      </w:r>
-      <w:r>
-        <w:br/>
-      </w:r>
-      <w:r>
-        <w:rPr>
-          <w:rStyle w:val="VerbatimChar"/>
-        </w:rPr>
-        <w:t xml:space="preserve">#&gt;  P pkgconfig       2.0.3   2019-09-22 [?] CRAN (R 4.1.2)</w:t>
-      </w:r>
-      <w:r>
-        <w:br/>
-      </w:r>
-      <w:r>
-        <w:rPr>
-          <w:rStyle w:val="VerbatimChar"/>
-        </w:rPr>
-        <w:t xml:space="preserve">#&gt;  P pkgload         1.2.4   2021-11-30 [?] CRAN (R 4.1.2)</w:t>
-      </w:r>
-      <w:r>
-        <w:br/>
-      </w:r>
-      <w:r>
-        <w:rPr>
-          <w:rStyle w:val="VerbatimChar"/>
-        </w:rPr>
-        <w:t xml:space="preserve">#&gt;  P prettyunits     1.1.1   2020-01-24 [?] CRAN (R 4.1.2)</w:t>
-      </w:r>
-      <w:r>
-        <w:br/>
-      </w:r>
-      <w:r>
-        <w:rPr>
-          <w:rStyle w:val="VerbatimChar"/>
-        </w:rPr>
-        <w:t xml:space="preserve">#&gt;  P processx        3.5.2   2021-04-30 [?] CRAN (R 4.1.2)</w:t>
-      </w:r>
-      <w:r>
-        <w:br/>
-      </w:r>
-      <w:r>
-        <w:rPr>
-          <w:rStyle w:val="VerbatimChar"/>
-        </w:rPr>
-        <w:t xml:space="preserve">#&gt;  P ps              1.6.0   2021-02-28 [?] CRAN (R 4.1.2)</w:t>
-      </w:r>
-      <w:r>
-        <w:br/>
-      </w:r>
-      <w:r>
-        <w:rPr>
-          <w:rStyle w:val="VerbatimChar"/>
-        </w:rPr>
-        <w:t xml:space="preserve">#&gt;  P purrr         * 0.3.4   2020-04-17 [?] CRAN (R 4.1.2)</w:t>
-      </w:r>
-      <w:r>
-        <w:br/>
-      </w:r>
-      <w:r>
-        <w:rPr>
-          <w:rStyle w:val="VerbatimChar"/>
-        </w:rPr>
-        <w:t xml:space="preserve">#&gt;  P R6              2.5.1   2021-08-19 [?] CRAN (R 4.1.2)</w:t>
-      </w:r>
-      <w:r>
-        <w:br/>
-      </w:r>
-      <w:r>
-        <w:rPr>
-          <w:rStyle w:val="VerbatimChar"/>
-        </w:rPr>
-        <w:t xml:space="preserve">#&gt;  P rbibutils       2.2.7   2021-12-07 [?] CRAN (R 4.1.2)</w:t>
-      </w:r>
-      <w:r>
-        <w:br/>
-      </w:r>
-      <w:r>
-        <w:rPr>
-          <w:rStyle w:val="VerbatimChar"/>
-        </w:rPr>
-        <w:t xml:space="preserve">#&gt;  P Rcpp            1.0.8   2022-01-13 [?] CRAN (R 4.1.2)</w:t>
-      </w:r>
-      <w:r>
-        <w:br/>
-      </w:r>
-      <w:r>
-        <w:rPr>
-          <w:rStyle w:val="VerbatimChar"/>
-        </w:rPr>
-        <w:t xml:space="preserve">#&gt;  P Rdpack          2.1.3   2021-12-08 [?] CRAN (R 4.1.2)</w:t>
-      </w:r>
-      <w:r>
-        <w:br/>
-      </w:r>
-      <w:r>
-        <w:rPr>
-          <w:rStyle w:val="VerbatimChar"/>
-        </w:rPr>
-        <w:t xml:space="preserve">#&gt;  P readr         * 2.1.2   2022-01-30 [?] CRAN (R 4.1.2)</w:t>
-      </w:r>
-      <w:r>
-        <w:br/>
-      </w:r>
-      <w:r>
-        <w:rPr>
-          <w:rStyle w:val="VerbatimChar"/>
-        </w:rPr>
-        <w:t xml:space="preserve">#&gt;  P readxl          1.3.1   2019-03-13 [?] CRAN (R 4.1.2)</w:t>
-      </w:r>
-      <w:r>
-        <w:br/>
-      </w:r>
-      <w:r>
-        <w:rPr>
-          <w:rStyle w:val="VerbatimChar"/>
-        </w:rPr>
-        <w:t xml:space="preserve">#&gt;  P remotes         2.4.2   2021-11-30 [?] CRAN (R 4.1.2)</w:t>
-      </w:r>
-      <w:r>
-        <w:br/>
-      </w:r>
-      <w:r>
-        <w:rPr>
-          <w:rStyle w:val="VerbatimChar"/>
-        </w:rPr>
-        <w:t xml:space="preserve">#&gt;  P reprex          2.0.1   2021-08-05 [?] CRAN (R 4.1.2)</w:t>
-      </w:r>
-      <w:r>
-        <w:br/>
-      </w:r>
-      <w:r>
-        <w:rPr>
-          <w:rStyle w:val="VerbatimChar"/>
-        </w:rPr>
-        <w:t xml:space="preserve">#&gt;  P rgl           * 0.108.3 2021-11-21 [?] CRAN (R 4.1.2)</w:t>
-      </w:r>
-      <w:r>
-        <w:br/>
-      </w:r>
-      <w:r>
-        <w:rPr>
-          <w:rStyle w:val="VerbatimChar"/>
-        </w:rPr>
-        <w:t xml:space="preserve">#&gt;  P rlang           1.0.1   2022-02-03 [?] CRAN (R 4.1.2)</w:t>
-      </w:r>
-      <w:r>
-        <w:br/>
-      </w:r>
-      <w:r>
-        <w:rPr>
-          <w:rStyle w:val="VerbatimChar"/>
-        </w:rPr>
-        <w:t xml:space="preserve">#&gt;  P rmarkdown       2.11    2021-09-14 [?] CRAN (R 4.1.2)</w:t>
-      </w:r>
-      <w:r>
-        <w:br/>
-      </w:r>
-      <w:r>
-        <w:rPr>
-          <w:rStyle w:val="VerbatimChar"/>
-        </w:rPr>
-        <w:t xml:space="preserve">#&gt;  P rprojroot       2.0.2   2020-11-15 [?] CRAN (R 4.1.2)</w:t>
-      </w:r>
-      <w:r>
-        <w:br/>
-      </w:r>
-      <w:r>
-        <w:rPr>
-          <w:rStyle w:val="VerbatimChar"/>
-        </w:rPr>
-        <w:t xml:space="preserve">#&gt;  P RRPP          * 1.1.2   2021-11-04 [?] CRAN (R 4.1.2)</w:t>
-      </w:r>
-      <w:r>
-        <w:br/>
-      </w:r>
-      <w:r>
-        <w:rPr>
-          <w:rStyle w:val="VerbatimChar"/>
-        </w:rPr>
-        <w:t xml:space="preserve">#&gt;  P rstatix         0.7.0   2021-02-13 [?] CRAN (R 4.1.2)</w:t>
-      </w:r>
-      <w:r>
-        <w:br/>
-      </w:r>
-      <w:r>
-        <w:rPr>
-          <w:rStyle w:val="VerbatimChar"/>
-        </w:rPr>
-        <w:t xml:space="preserve">#&gt;  P rstudioapi      0.13    2020-11-12 [?] CRAN (R 4.1.2)</w:t>
-      </w:r>
-      <w:r>
-        <w:br/>
-      </w:r>
-      <w:r>
-        <w:rPr>
-          <w:rStyle w:val="VerbatimChar"/>
-        </w:rPr>
-        <w:t xml:space="preserve">#&gt;  P Rvcg            0.20.2  2021-09-08 [?] CRAN (R 4.1.2)</w:t>
-      </w:r>
-      <w:r>
-        <w:br/>
-      </w:r>
-      <w:r>
-        <w:rPr>
-          <w:rStyle w:val="VerbatimChar"/>
-        </w:rPr>
-        <w:t xml:space="preserve">#&gt;  P rvest           1.0.2   2021-10-16 [?] CRAN (R 4.1.2)</w:t>
-      </w:r>
-      <w:r>
-        <w:br/>
-      </w:r>
-      <w:r>
-        <w:rPr>
-          <w:rStyle w:val="VerbatimChar"/>
-        </w:rPr>
-        <w:t xml:space="preserve">#&gt;  P scales          1.1.1   2020-05-11 [?] CRAN (R 4.1.2)</w:t>
-      </w:r>
-      <w:r>
-        <w:br/>
-      </w:r>
-      <w:r>
-        <w:rPr>
-          <w:rStyle w:val="VerbatimChar"/>
-        </w:rPr>
-        <w:t xml:space="preserve">#&gt;  P sessioninfo     1.2.2   2021-12-06 [?] CRAN (R 4.1.2)</w:t>
-      </w:r>
-      <w:r>
-        <w:br/>
-      </w:r>
-      <w:r>
-        <w:rPr>
-          <w:rStyle w:val="VerbatimChar"/>
-        </w:rPr>
-        <w:t xml:space="preserve">#&gt;  P stringi         1.7.6   2021-11-29 [?] CRAN (R 4.1.2)</w:t>
-      </w:r>
-      <w:r>
-        <w:br/>
-      </w:r>
-      <w:r>
-        <w:rPr>
-          <w:rStyle w:val="VerbatimChar"/>
-        </w:rPr>
-        <w:t xml:space="preserve">#&gt;  P stringr       * 1.4.0   2019-02-10 [?] CRAN (R 4.1.2)</w:t>
-      </w:r>
-      <w:r>
-        <w:br/>
-      </w:r>
-      <w:r>
-        <w:rPr>
-          <w:rStyle w:val="VerbatimChar"/>
-        </w:rPr>
-        <w:t xml:space="preserve">#&gt;  P testthat        3.1.2   2022-01-20 [?] CRAN (R 4.1.2)</w:t>
-      </w:r>
-      <w:r>
-        <w:br/>
-      </w:r>
-      <w:r>
-        <w:rPr>
-          <w:rStyle w:val="VerbatimChar"/>
-        </w:rPr>
-        <w:t xml:space="preserve">#&gt;  P tibble        * 3.1.6   2021-11-07 [?] CRAN (R 4.1.2)</w:t>
-      </w:r>
-      <w:r>
-        <w:br/>
-      </w:r>
-      <w:r>
-        <w:rPr>
-          <w:rStyle w:val="VerbatimChar"/>
-        </w:rPr>
-        <w:t xml:space="preserve">#&gt;  P tidyr         * 1.2.0   2022-02-01 [?] CRAN (R 4.1.2)</w:t>
-      </w:r>
-      <w:r>
-        <w:br/>
-      </w:r>
-      <w:r>
-        <w:rPr>
-          <w:rStyle w:val="VerbatimChar"/>
-        </w:rPr>
-        <w:t xml:space="preserve">#&gt;  P tidyselect      1.1.1   2021-04-30 [?] CRAN (R 4.1.2)</w:t>
-      </w:r>
-      <w:r>
-        <w:br/>
-      </w:r>
-      <w:r>
-        <w:rPr>
-          <w:rStyle w:val="VerbatimChar"/>
-        </w:rPr>
-        <w:t xml:space="preserve">#&gt;  P tidyverse     * 1.3.1   2021-04-15 [?] CRAN (R 4.1.2)</w:t>
-      </w:r>
-      <w:r>
-        <w:br/>
-      </w:r>
-      <w:r>
-        <w:rPr>
-          <w:rStyle w:val="VerbatimChar"/>
-        </w:rPr>
-        <w:t xml:space="preserve">#&gt;  P tzdb            0.2.0   2021-10-27 [?] CRAN (R 4.1.2)</w:t>
-      </w:r>
-      <w:r>
-        <w:br/>
-      </w:r>
-      <w:r>
-        <w:rPr>
-          <w:rStyle w:val="VerbatimChar"/>
-        </w:rPr>
-        <w:t xml:space="preserve">#&gt;  P usethis         2.1.5   2021-12-09 [?] CRAN (R 4.1.2)</w:t>
-      </w:r>
-      <w:r>
-        <w:br/>
-      </w:r>
-      <w:r>
-        <w:rPr>
-          <w:rStyle w:val="VerbatimChar"/>
-        </w:rPr>
-        <w:t xml:space="preserve">#&gt;  P utf8            1.2.2   2021-07-24 [?] CRAN (R 4.1.2)</w:t>
-      </w:r>
-      <w:r>
-        <w:br/>
-      </w:r>
-      <w:r>
-        <w:rPr>
-          <w:rStyle w:val="VerbatimChar"/>
-        </w:rPr>
-        <w:t xml:space="preserve">#&gt;  P vctrs           0.3.8   2021-04-29 [?] CRAN (R 4.1.2)</w:t>
-      </w:r>
-      <w:r>
-        <w:br/>
-      </w:r>
-      <w:r>
-        <w:rPr>
-          <w:rStyle w:val="VerbatimChar"/>
-        </w:rPr>
-        <w:t xml:space="preserve">#&gt;  P viridis         0.6.2   2021-10-13 [?] CRAN (R 4.1.2)</w:t>
-      </w:r>
-      <w:r>
-        <w:br/>
-      </w:r>
-      <w:r>
-        <w:rPr>
-          <w:rStyle w:val="VerbatimChar"/>
-        </w:rPr>
-        <w:t xml:space="preserve">#&gt;  P viridisLite     0.4.0   2021-04-13 [?] CRAN (R 4.1.2)</w:t>
-      </w:r>
-      <w:r>
-        <w:br/>
-      </w:r>
-      <w:r>
-        <w:rPr>
-          <w:rStyle w:val="VerbatimChar"/>
-        </w:rPr>
-        <w:t xml:space="preserve">#&gt;  P vroom           1.5.7   2021-11-30 [?] CRAN (R 4.1.2)</w:t>
-      </w:r>
-      <w:r>
-        <w:br/>
-      </w:r>
-      <w:r>
-        <w:rPr>
-          <w:rStyle w:val="VerbatimChar"/>
-        </w:rPr>
-        <w:t xml:space="preserve">#&gt;  P withr           2.4.3   2021-11-30 [?] CRAN (R 4.1.2)</w:t>
-      </w:r>
-      <w:r>
-        <w:br/>
-      </w:r>
-      <w:r>
-        <w:rPr>
-          <w:rStyle w:val="VerbatimChar"/>
-        </w:rPr>
-        <w:t xml:space="preserve">#&gt;  P xfun            0.29    2021-12-14 [?] CRAN (R 4.1.2)</w:t>
-      </w:r>
-      <w:r>
-        <w:br/>
-      </w:r>
-      <w:r>
-        <w:rPr>
-          <w:rStyle w:val="VerbatimChar"/>
-        </w:rPr>
-        <w:t xml:space="preserve">#&gt;  P xml2            1.3.3   2021-11-30 [?] CRAN (R 4.1.2)</w:t>
-      </w:r>
-      <w:r>
-        <w:br/>
-      </w:r>
-      <w:r>
-        <w:rPr>
-          <w:rStyle w:val="VerbatimChar"/>
-        </w:rPr>
-        <w:t xml:space="preserve">#&gt;  P yaml            2.3.4   2022-02-17 [?] CRAN (R 4.1.2)</w:t>
-      </w:r>
-      <w:r>
-        <w:br/>
-      </w:r>
-      <w:r>
-        <w:rPr>
-          <w:rStyle w:val="VerbatimChar"/>
-        </w:rPr>
-        <w:t xml:space="preserve">#&gt; </w:t>
-      </w:r>
-      <w:r>
-        <w:br/>
-      </w:r>
-      <w:r>
-        <w:rPr>
-          <w:rStyle w:val="VerbatimChar"/>
-        </w:rPr>
-        <w:t xml:space="preserve">#&gt;  [1] /home/rockymcrockwell/.cache/R/renv/library/maualithicspaper-32a85cdd/R-4.1/x86_64-pc-linux-gnu</w:t>
-      </w:r>
-      <w:r>
-        <w:br/>
-      </w:r>
-      <w:r>
-        <w:rPr>
-          <w:rStyle w:val="VerbatimChar"/>
-        </w:rPr>
-        <w:t xml:space="preserve">#&gt;  [2] /usr/lib/R/library</w:t>
-      </w:r>
-      <w:r>
-        <w:br/>
-      </w:r>
-      <w:r>
-        <w:rPr>
-          <w:rStyle w:val="VerbatimChar"/>
-        </w:rPr>
-        <w:t xml:space="preserve">#&gt;  [3] /usr/local/lib/R/site-library</w:t>
-      </w:r>
-      <w:r>
-        <w:br/>
-      </w:r>
-      <w:r>
-        <w:rPr>
-          <w:rStyle w:val="VerbatimChar"/>
-        </w:rPr>
-        <w:t xml:space="preserve">#&gt;  [4] /usr/lib/R/site-library</w:t>
-      </w:r>
-      <w:r>
-        <w:br/>
-      </w:r>
-      <w:r>
-        <w:rPr>
-          <w:rStyle w:val="VerbatimChar"/>
-        </w:rPr>
-        <w:t xml:space="preserve">#&gt; </w:t>
-      </w:r>
-      <w:r>
-        <w:br/>
-      </w:r>
-      <w:r>
-        <w:rPr>
-          <w:rStyle w:val="VerbatimChar"/>
-        </w:rPr>
-        <w:t xml:space="preserve">#&gt;  P ── Loaded and on-disk path mismatch.</w:t>
-      </w:r>
-      <w:r>
-        <w:br/>
-      </w:r>
-      <w:r>
-        <w:rPr>
-          <w:rStyle w:val="VerbatimChar"/>
-        </w:rPr>
-        <w:t xml:space="preserve">#&gt; </w:t>
-      </w:r>
-      <w:r>
-        <w:br/>
-      </w:r>
-      <w:r>
-        <w:rPr>
-          <w:rStyle w:val="VerbatimChar"/>
-        </w:rPr>
-        <w:t xml:space="preserve">#&gt; ──────────────────────────────────────────────────────────────────────────────</w:t>
-      </w:r>
-    </w:p>
-    <w:p>
-      <w:pPr>
-        <w:pStyle w:val="FirstParagraph"/>
-      </w:pPr>
-      <w:r>
-        <w:t xml:space="preserve">The current Git commit details are:</w:t>
-      </w:r>
-    </w:p>
-    <w:p>
-      <w:pPr>
-        <w:pStyle w:val="SourceCode"/>
-      </w:pPr>
-      <w:r>
-        <w:rPr>
-          <w:rStyle w:val="VerbatimChar"/>
-        </w:rPr>
-        <w:t xml:space="preserve">#&gt; Local:    master /home/rockymcrockwell/Desktop/maualithicspaper</w:t>
-      </w:r>
-      <w:r>
-        <w:br/>
-      </w:r>
-      <w:r>
-        <w:rPr>
-          <w:rStyle w:val="VerbatimChar"/>
-        </w:rPr>
-        <w:t xml:space="preserve">#&gt; Remote:   master @ origin (https://github.com/benmarwick/maualithicspaper)</w:t>
-      </w:r>
-      <w:r>
-        <w:br/>
-      </w:r>
-      <w:r>
-        <w:rPr>
-          <w:rStyle w:val="VerbatimChar"/>
-        </w:rPr>
-        <w:t xml:space="preserve">#&gt; Head:     [f700bcf] 2022-02-25: edit to methods section</w:t>
-      </w:r>
-    </w:p>
-    <w:bookmarkEnd w:id="44"/>
     <w:bookmarkEnd w:id="45"/>
     <w:bookmarkEnd w:id="46"/>
+    <w:p>
+      <w:r>
+        <w:br w:type="page"/>
+      </w:r>
+    </w:p>
+    <w:bookmarkStart w:id="47" w:name="colophon"/>
+    <w:p>
+      <w:pPr>
+        <w:pStyle w:val="Heading3"/>
+      </w:pPr>
+      <w:r>
+        <w:rPr>
+          <w:rStyle w:val="SectionNumber"/>
+        </w:rPr>
+        <w:t xml:space="preserve">4.1.1</w:t>
+      </w:r>
+      <w:r>
+        <w:tab/>
+      </w:r>
+      <w:r>
+        <w:t xml:space="preserve">Colophon</w:t>
+      </w:r>
+    </w:p>
+    <w:p>
+      <w:pPr>
+        <w:pStyle w:val="FirstParagraph"/>
+      </w:pPr>
+      <w:r>
+        <w:t xml:space="preserve">This report was generated on 2022-03-03 21:58:09 using the following computational environment and dependencies:</w:t>
+      </w:r>
+    </w:p>
+    <w:p>
+      <w:pPr>
+        <w:pStyle w:val="SourceCode"/>
+      </w:pPr>
+      <w:r>
+        <w:rPr>
+          <w:rStyle w:val="VerbatimChar"/>
+        </w:rPr>
+        <w:t xml:space="preserve">#&gt; ─ Session info ───────────────────────────────────────────────────────────────</w:t>
+      </w:r>
+      <w:r>
+        <w:br/>
+      </w:r>
+      <w:r>
+        <w:rPr>
+          <w:rStyle w:val="VerbatimChar"/>
+        </w:rPr>
+        <w:t xml:space="preserve">#&gt;  setting  value</w:t>
+      </w:r>
+      <w:r>
+        <w:br/>
+      </w:r>
+      <w:r>
+        <w:rPr>
+          <w:rStyle w:val="VerbatimChar"/>
+        </w:rPr>
+        <w:t xml:space="preserve">#&gt;  version  R version 4.1.2 (2021-11-01)</w:t>
+      </w:r>
+      <w:r>
+        <w:br/>
+      </w:r>
+      <w:r>
+        <w:rPr>
+          <w:rStyle w:val="VerbatimChar"/>
+        </w:rPr>
+        <w:t xml:space="preserve">#&gt;  os       Ubuntu 20.04.3 LTS</w:t>
+      </w:r>
+      <w:r>
+        <w:br/>
+      </w:r>
+      <w:r>
+        <w:rPr>
+          <w:rStyle w:val="VerbatimChar"/>
+        </w:rPr>
+        <w:t xml:space="preserve">#&gt;  system   x86_64, linux-gnu</w:t>
+      </w:r>
+      <w:r>
+        <w:br/>
+      </w:r>
+      <w:r>
+        <w:rPr>
+          <w:rStyle w:val="VerbatimChar"/>
+        </w:rPr>
+        <w:t xml:space="preserve">#&gt;  ui       X11</w:t>
+      </w:r>
+      <w:r>
+        <w:br/>
+      </w:r>
+      <w:r>
+        <w:rPr>
+          <w:rStyle w:val="VerbatimChar"/>
+        </w:rPr>
+        <w:t xml:space="preserve">#&gt;  language en_US</w:t>
+      </w:r>
+      <w:r>
+        <w:br/>
+      </w:r>
+      <w:r>
+        <w:rPr>
+          <w:rStyle w:val="VerbatimChar"/>
+        </w:rPr>
+        <w:t xml:space="preserve">#&gt;  collate  en_US.UTF-8</w:t>
+      </w:r>
+      <w:r>
+        <w:br/>
+      </w:r>
+      <w:r>
+        <w:rPr>
+          <w:rStyle w:val="VerbatimChar"/>
+        </w:rPr>
+        <w:t xml:space="preserve">#&gt;  ctype    en_US.UTF-8</w:t>
+      </w:r>
+      <w:r>
+        <w:br/>
+      </w:r>
+      <w:r>
+        <w:rPr>
+          <w:rStyle w:val="VerbatimChar"/>
+        </w:rPr>
+        <w:t xml:space="preserve">#&gt;  tz       America/Los_Angeles</w:t>
+      </w:r>
+      <w:r>
+        <w:br/>
+      </w:r>
+      <w:r>
+        <w:rPr>
+          <w:rStyle w:val="VerbatimChar"/>
+        </w:rPr>
+        <w:t xml:space="preserve">#&gt;  date     2022-03-03</w:t>
+      </w:r>
+      <w:r>
+        <w:br/>
+      </w:r>
+      <w:r>
+        <w:rPr>
+          <w:rStyle w:val="VerbatimChar"/>
+        </w:rPr>
+        <w:t xml:space="preserve">#&gt;  pandoc   2.14.0.3 @ /usr/lib/rstudio/bin/pandoc/ (via rmarkdown)</w:t>
+      </w:r>
+      <w:r>
+        <w:br/>
+      </w:r>
+      <w:r>
+        <w:rPr>
+          <w:rStyle w:val="VerbatimChar"/>
+        </w:rPr>
+        <w:t xml:space="preserve">#&gt; </w:t>
+      </w:r>
+      <w:r>
+        <w:br/>
+      </w:r>
+      <w:r>
+        <w:rPr>
+          <w:rStyle w:val="VerbatimChar"/>
+        </w:rPr>
+        <w:t xml:space="preserve">#&gt; ─ Packages ───────────────────────────────────────────────────────────────────</w:t>
+      </w:r>
+      <w:r>
+        <w:br/>
+      </w:r>
+      <w:r>
+        <w:rPr>
+          <w:rStyle w:val="VerbatimChar"/>
+        </w:rPr>
+        <w:t xml:space="preserve">#&gt;  ! package       * version date (UTC) lib source</w:t>
+      </w:r>
+      <w:r>
+        <w:br/>
+      </w:r>
+      <w:r>
+        <w:rPr>
+          <w:rStyle w:val="VerbatimChar"/>
+        </w:rPr>
+        <w:t xml:space="preserve">#&gt;  P abind           1.4-5   2016-07-21 [?] CRAN (R 4.1.2)</w:t>
+      </w:r>
+      <w:r>
+        <w:br/>
+      </w:r>
+      <w:r>
+        <w:rPr>
+          <w:rStyle w:val="VerbatimChar"/>
+        </w:rPr>
+        <w:t xml:space="preserve">#&gt;  P ape             5.6-1   2022-01-07 [?] CRAN (R 4.1.2)</w:t>
+      </w:r>
+      <w:r>
+        <w:br/>
+      </w:r>
+      <w:r>
+        <w:rPr>
+          <w:rStyle w:val="VerbatimChar"/>
+        </w:rPr>
+        <w:t xml:space="preserve">#&gt;  P assertthat      0.2.1   2019-03-21 [?] CRAN (R 4.1.2)</w:t>
+      </w:r>
+      <w:r>
+        <w:br/>
+      </w:r>
+      <w:r>
+        <w:rPr>
+          <w:rStyle w:val="VerbatimChar"/>
+        </w:rPr>
+        <w:t xml:space="preserve">#&gt;  P backports       1.4.1   2021-12-13 [?] CRAN (R 4.1.2)</w:t>
+      </w:r>
+      <w:r>
+        <w:br/>
+      </w:r>
+      <w:r>
+        <w:rPr>
+          <w:rStyle w:val="VerbatimChar"/>
+        </w:rPr>
+        <w:t xml:space="preserve">#&gt;  P bezier          1.1.2   2018-12-14 [?] CRAN (R 4.1.2)</w:t>
+      </w:r>
+      <w:r>
+        <w:br/>
+      </w:r>
+      <w:r>
+        <w:rPr>
+          <w:rStyle w:val="VerbatimChar"/>
+        </w:rPr>
+        <w:t xml:space="preserve">#&gt;  P bit             4.0.4   2020-08-04 [?] CRAN (R 4.1.2)</w:t>
+      </w:r>
+      <w:r>
+        <w:br/>
+      </w:r>
+      <w:r>
+        <w:rPr>
+          <w:rStyle w:val="VerbatimChar"/>
+        </w:rPr>
+        <w:t xml:space="preserve">#&gt;  P bit64           4.0.5   2020-08-30 [?] CRAN (R 4.1.2)</w:t>
+      </w:r>
+      <w:r>
+        <w:br/>
+      </w:r>
+      <w:r>
+        <w:rPr>
+          <w:rStyle w:val="VerbatimChar"/>
+        </w:rPr>
+        <w:t xml:space="preserve">#&gt;  P bookdown        0.24    2021-09-02 [?] CRAN (R 4.1.2)</w:t>
+      </w:r>
+      <w:r>
+        <w:br/>
+      </w:r>
+      <w:r>
+        <w:rPr>
+          <w:rStyle w:val="VerbatimChar"/>
+        </w:rPr>
+        <w:t xml:space="preserve">#&gt;  P brio            1.1.3   2021-11-30 [?] CRAN (R 4.1.2)</w:t>
+      </w:r>
+      <w:r>
+        <w:br/>
+      </w:r>
+      <w:r>
+        <w:rPr>
+          <w:rStyle w:val="VerbatimChar"/>
+        </w:rPr>
+        <w:t xml:space="preserve">#&gt;  P broom           0.7.12  2022-01-28 [?] CRAN (R 4.1.2)</w:t>
+      </w:r>
+      <w:r>
+        <w:br/>
+      </w:r>
+      <w:r>
+        <w:rPr>
+          <w:rStyle w:val="VerbatimChar"/>
+        </w:rPr>
+        <w:t xml:space="preserve">#&gt;  P cachem          1.0.6   2021-08-19 [?] CRAN (R 4.1.2)</w:t>
+      </w:r>
+      <w:r>
+        <w:br/>
+      </w:r>
+      <w:r>
+        <w:rPr>
+          <w:rStyle w:val="VerbatimChar"/>
+        </w:rPr>
+        <w:t xml:space="preserve">#&gt;  P callr           3.7.0   2021-04-20 [?] CRAN (R 4.1.2)</w:t>
+      </w:r>
+      <w:r>
+        <w:br/>
+      </w:r>
+      <w:r>
+        <w:rPr>
+          <w:rStyle w:val="VerbatimChar"/>
+        </w:rPr>
+        <w:t xml:space="preserve">#&gt;  P car             3.0-12  2021-11-06 [?] CRAN (R 4.1.2)</w:t>
+      </w:r>
+      <w:r>
+        <w:br/>
+      </w:r>
+      <w:r>
+        <w:rPr>
+          <w:rStyle w:val="VerbatimChar"/>
+        </w:rPr>
+        <w:t xml:space="preserve">#&gt;  P carData         3.0-5   2022-01-06 [?] CRAN (R 4.1.2)</w:t>
+      </w:r>
+      <w:r>
+        <w:br/>
+      </w:r>
+      <w:r>
+        <w:rPr>
+          <w:rStyle w:val="VerbatimChar"/>
+        </w:rPr>
+        <w:t xml:space="preserve">#&gt;  P cellranger      1.1.0   2016-07-27 [?] CRAN (R 4.1.2)</w:t>
+      </w:r>
+      <w:r>
+        <w:br/>
+      </w:r>
+      <w:r>
+        <w:rPr>
+          <w:rStyle w:val="VerbatimChar"/>
+        </w:rPr>
+        <w:t xml:space="preserve">#&gt;  P Ckmeans.1d.dp * 4.3.4   2022-01-31 [?] CRAN (R 4.1.2)</w:t>
+      </w:r>
+      <w:r>
+        <w:br/>
+      </w:r>
+      <w:r>
+        <w:rPr>
+          <w:rStyle w:val="VerbatimChar"/>
+        </w:rPr>
+        <w:t xml:space="preserve">#&gt;  P cli             3.2.0   2022-02-14 [?] CRAN (R 4.1.2)</w:t>
+      </w:r>
+      <w:r>
+        <w:br/>
+      </w:r>
+      <w:r>
+        <w:rPr>
+          <w:rStyle w:val="VerbatimChar"/>
+        </w:rPr>
+        <w:t xml:space="preserve">#&gt;    cluster       * 2.1.2   2021-04-17 [2] CRAN (R 4.0.5)</w:t>
+      </w:r>
+      <w:r>
+        <w:br/>
+      </w:r>
+      <w:r>
+        <w:rPr>
+          <w:rStyle w:val="VerbatimChar"/>
+        </w:rPr>
+        <w:t xml:space="preserve">#&gt;    codetools       0.2-18  2020-11-04 [2] CRAN (R 4.0.3)</w:t>
+      </w:r>
+      <w:r>
+        <w:br/>
+      </w:r>
+      <w:r>
+        <w:rPr>
+          <w:rStyle w:val="VerbatimChar"/>
+        </w:rPr>
+        <w:t xml:space="preserve">#&gt;  P colorRamps      2.3     2012-10-29 [?] CRAN (R 4.1.2)</w:t>
+      </w:r>
+      <w:r>
+        <w:br/>
+      </w:r>
+      <w:r>
+        <w:rPr>
+          <w:rStyle w:val="VerbatimChar"/>
+        </w:rPr>
+        <w:t xml:space="preserve">#&gt;  P colorspace      2.0-2   2021-06-24 [?] CRAN (R 4.1.2)</w:t>
+      </w:r>
+      <w:r>
+        <w:br/>
+      </w:r>
+      <w:r>
+        <w:rPr>
+          <w:rStyle w:val="VerbatimChar"/>
+        </w:rPr>
+        <w:t xml:space="preserve">#&gt;  P cowplot       * 1.1.1   2020-12-30 [?] CRAN (R 4.1.2)</w:t>
+      </w:r>
+      <w:r>
+        <w:br/>
+      </w:r>
+      <w:r>
+        <w:rPr>
+          <w:rStyle w:val="VerbatimChar"/>
+        </w:rPr>
+        <w:t xml:space="preserve">#&gt;  P crayon          1.5.0   2022-02-14 [?] CRAN (R 4.1.2)</w:t>
+      </w:r>
+      <w:r>
+        <w:br/>
+      </w:r>
+      <w:r>
+        <w:rPr>
+          <w:rStyle w:val="VerbatimChar"/>
+        </w:rPr>
+        <w:t xml:space="preserve">#&gt;  P DBI             1.1.2   2021-12-20 [?] CRAN (R 4.1.2)</w:t>
+      </w:r>
+      <w:r>
+        <w:br/>
+      </w:r>
+      <w:r>
+        <w:rPr>
+          <w:rStyle w:val="VerbatimChar"/>
+        </w:rPr>
+        <w:t xml:space="preserve">#&gt;  P dbplyr          2.1.1   2021-04-06 [?] CRAN (R 4.1.2)</w:t>
+      </w:r>
+      <w:r>
+        <w:br/>
+      </w:r>
+      <w:r>
+        <w:rPr>
+          <w:rStyle w:val="VerbatimChar"/>
+        </w:rPr>
+        <w:t xml:space="preserve">#&gt;  P desc            1.4.0   2021-09-28 [?] CRAN (R 4.1.2)</w:t>
+      </w:r>
+      <w:r>
+        <w:br/>
+      </w:r>
+      <w:r>
+        <w:rPr>
+          <w:rStyle w:val="VerbatimChar"/>
+        </w:rPr>
+        <w:t xml:space="preserve">#&gt;  P devtools        2.4.3   2021-11-30 [?] CRAN (R 4.1.2)</w:t>
+      </w:r>
+      <w:r>
+        <w:br/>
+      </w:r>
+      <w:r>
+        <w:rPr>
+          <w:rStyle w:val="VerbatimChar"/>
+        </w:rPr>
+        <w:t xml:space="preserve">#&gt;  P digest          0.6.29  2021-12-01 [?] CRAN (R 4.1.2)</w:t>
+      </w:r>
+      <w:r>
+        <w:br/>
+      </w:r>
+      <w:r>
+        <w:rPr>
+          <w:rStyle w:val="VerbatimChar"/>
+        </w:rPr>
+        <w:t xml:space="preserve">#&gt;  P doParallel      1.0.17  2022-02-07 [?] CRAN (R 4.1.2)</w:t>
+      </w:r>
+      <w:r>
+        <w:br/>
+      </w:r>
+      <w:r>
+        <w:rPr>
+          <w:rStyle w:val="VerbatimChar"/>
+        </w:rPr>
+        <w:t xml:space="preserve">#&gt;  P dplyr         * 1.0.8   2022-02-08 [?] CRAN (R 4.1.2)</w:t>
+      </w:r>
+      <w:r>
+        <w:br/>
+      </w:r>
+      <w:r>
+        <w:rPr>
+          <w:rStyle w:val="VerbatimChar"/>
+        </w:rPr>
+        <w:t xml:space="preserve">#&gt;  P ellipsis        0.3.2   2021-04-29 [?] CRAN (R 4.1.2)</w:t>
+      </w:r>
+      <w:r>
+        <w:br/>
+      </w:r>
+      <w:r>
+        <w:rPr>
+          <w:rStyle w:val="VerbatimChar"/>
+        </w:rPr>
+        <w:t xml:space="preserve">#&gt;  P evaluate        0.14    2019-05-28 [?] CRAN (R 4.1.2)</w:t>
+      </w:r>
+      <w:r>
+        <w:br/>
+      </w:r>
+      <w:r>
+        <w:rPr>
+          <w:rStyle w:val="VerbatimChar"/>
+        </w:rPr>
+        <w:t xml:space="preserve">#&gt;  P factoextra    * 1.0.7   2020-04-01 [?] CRAN (R 4.1.2)</w:t>
+      </w:r>
+      <w:r>
+        <w:br/>
+      </w:r>
+      <w:r>
+        <w:rPr>
+          <w:rStyle w:val="VerbatimChar"/>
+        </w:rPr>
+        <w:t xml:space="preserve">#&gt;  P fansi           1.0.2   2022-01-14 [?] CRAN (R 4.1.2)</w:t>
+      </w:r>
+      <w:r>
+        <w:br/>
+      </w:r>
+      <w:r>
+        <w:rPr>
+          <w:rStyle w:val="VerbatimChar"/>
+        </w:rPr>
+        <w:t xml:space="preserve">#&gt;  P farver          2.1.0   2021-02-28 [?] CRAN (R 4.1.2)</w:t>
+      </w:r>
+      <w:r>
+        <w:br/>
+      </w:r>
+      <w:r>
+        <w:rPr>
+          <w:rStyle w:val="VerbatimChar"/>
+        </w:rPr>
+        <w:t xml:space="preserve">#&gt;  P fastmap         1.1.0   2021-01-25 [?] CRAN (R 4.1.2)</w:t>
+      </w:r>
+      <w:r>
+        <w:br/>
+      </w:r>
+      <w:r>
+        <w:rPr>
+          <w:rStyle w:val="VerbatimChar"/>
+        </w:rPr>
+        <w:t xml:space="preserve">#&gt;  P forcats       * 0.5.1   2021-01-27 [?] CRAN (R 4.1.2)</w:t>
+      </w:r>
+      <w:r>
+        <w:br/>
+      </w:r>
+      <w:r>
+        <w:rPr>
+          <w:rStyle w:val="VerbatimChar"/>
+        </w:rPr>
+        <w:t xml:space="preserve">#&gt;  P foreach         1.5.2   2022-02-02 [?] CRAN (R 4.1.2)</w:t>
+      </w:r>
+      <w:r>
+        <w:br/>
+      </w:r>
+      <w:r>
+        <w:rPr>
+          <w:rStyle w:val="VerbatimChar"/>
+        </w:rPr>
+        <w:t xml:space="preserve">#&gt;  P fs              1.5.2   2021-12-08 [?] CRAN (R 4.1.2)</w:t>
+      </w:r>
+      <w:r>
+        <w:br/>
+      </w:r>
+      <w:r>
+        <w:rPr>
+          <w:rStyle w:val="VerbatimChar"/>
+        </w:rPr>
+        <w:t xml:space="preserve">#&gt;  P generics        0.1.2   2022-01-31 [?] CRAN (R 4.1.2)</w:t>
+      </w:r>
+      <w:r>
+        <w:br/>
+      </w:r>
+      <w:r>
+        <w:rPr>
+          <w:rStyle w:val="VerbatimChar"/>
+        </w:rPr>
+        <w:t xml:space="preserve">#&gt;  P geomorph      * 4.0.2   2022-02-17 [?] CRAN (R 4.1.2)</w:t>
+      </w:r>
+      <w:r>
+        <w:br/>
+      </w:r>
+      <w:r>
+        <w:rPr>
+          <w:rStyle w:val="VerbatimChar"/>
+        </w:rPr>
+        <w:t xml:space="preserve">#&gt;  P ggplot2       * 3.3.5   2021-06-25 [?] CRAN (R 4.1.2)</w:t>
+      </w:r>
+      <w:r>
+        <w:br/>
+      </w:r>
+      <w:r>
+        <w:rPr>
+          <w:rStyle w:val="VerbatimChar"/>
+        </w:rPr>
+        <w:t xml:space="preserve">#&gt;  P ggpubr          0.4.0   2020-06-27 [?] CRAN (R 4.1.2)</w:t>
+      </w:r>
+      <w:r>
+        <w:br/>
+      </w:r>
+      <w:r>
+        <w:rPr>
+          <w:rStyle w:val="VerbatimChar"/>
+        </w:rPr>
+        <w:t xml:space="preserve">#&gt;  P ggrepel         0.9.1   2021-01-15 [?] CRAN (R 4.1.2)</w:t>
+      </w:r>
+      <w:r>
+        <w:br/>
+      </w:r>
+      <w:r>
+        <w:rPr>
+          <w:rStyle w:val="VerbatimChar"/>
+        </w:rPr>
+        <w:t xml:space="preserve">#&gt;  P ggsci           2.9     2018-05-14 [?] CRAN (R 4.1.2)</w:t>
+      </w:r>
+      <w:r>
+        <w:br/>
+      </w:r>
+      <w:r>
+        <w:rPr>
+          <w:rStyle w:val="VerbatimChar"/>
+        </w:rPr>
+        <w:t xml:space="preserve">#&gt;  P ggsignif        0.6.3   2021-09-09 [?] CRAN (R 4.1.2)</w:t>
+      </w:r>
+      <w:r>
+        <w:br/>
+      </w:r>
+      <w:r>
+        <w:rPr>
+          <w:rStyle w:val="VerbatimChar"/>
+        </w:rPr>
+        <w:t xml:space="preserve">#&gt;  P glue            1.6.1   2022-01-22 [?] CRAN (R 4.1.2)</w:t>
+      </w:r>
+      <w:r>
+        <w:br/>
+      </w:r>
+      <w:r>
+        <w:rPr>
+          <w:rStyle w:val="VerbatimChar"/>
+        </w:rPr>
+        <w:t xml:space="preserve">#&gt;  P gridExtra       2.3     2017-09-09 [?] CRAN (R 4.1.2)</w:t>
+      </w:r>
+      <w:r>
+        <w:br/>
+      </w:r>
+      <w:r>
+        <w:rPr>
+          <w:rStyle w:val="VerbatimChar"/>
+        </w:rPr>
+        <w:t xml:space="preserve">#&gt;  P gtable          0.3.0   2019-03-25 [?] CRAN (R 4.1.2)</w:t>
+      </w:r>
+      <w:r>
+        <w:br/>
+      </w:r>
+      <w:r>
+        <w:rPr>
+          <w:rStyle w:val="VerbatimChar"/>
+        </w:rPr>
+        <w:t xml:space="preserve">#&gt;  P haven           2.4.3   2021-08-04 [?] CRAN (R 4.1.2)</w:t>
+      </w:r>
+      <w:r>
+        <w:br/>
+      </w:r>
+      <w:r>
+        <w:rPr>
+          <w:rStyle w:val="VerbatimChar"/>
+        </w:rPr>
+        <w:t xml:space="preserve">#&gt;  P here            1.0.1   2020-12-13 [?] CRAN (R 4.1.2)</w:t>
+      </w:r>
+      <w:r>
+        <w:br/>
+      </w:r>
+      <w:r>
+        <w:rPr>
+          <w:rStyle w:val="VerbatimChar"/>
+        </w:rPr>
+        <w:t xml:space="preserve">#&gt;  P highr           0.9     2021-04-16 [?] CRAN (R 4.1.2)</w:t>
+      </w:r>
+      <w:r>
+        <w:br/>
+      </w:r>
+      <w:r>
+        <w:rPr>
+          <w:rStyle w:val="VerbatimChar"/>
+        </w:rPr>
+        <w:t xml:space="preserve">#&gt;  P hms             1.1.1   2021-09-26 [?] CRAN (R 4.1.2)</w:t>
+      </w:r>
+      <w:r>
+        <w:br/>
+      </w:r>
+      <w:r>
+        <w:rPr>
+          <w:rStyle w:val="VerbatimChar"/>
+        </w:rPr>
+        <w:t xml:space="preserve">#&gt;  P htmltools       0.5.2   2021-08-25 [?] CRAN (R 4.1.2)</w:t>
+      </w:r>
+      <w:r>
+        <w:br/>
+      </w:r>
+      <w:r>
+        <w:rPr>
+          <w:rStyle w:val="VerbatimChar"/>
+        </w:rPr>
+        <w:t xml:space="preserve">#&gt;  P htmlwidgets     1.5.4   2021-09-08 [?] CRAN (R 4.1.2)</w:t>
+      </w:r>
+      <w:r>
+        <w:br/>
+      </w:r>
+      <w:r>
+        <w:rPr>
+          <w:rStyle w:val="VerbatimChar"/>
+        </w:rPr>
+        <w:t xml:space="preserve">#&gt;  P httr            1.4.2   2020-07-20 [?] CRAN (R 4.1.2)</w:t>
+      </w:r>
+      <w:r>
+        <w:br/>
+      </w:r>
+      <w:r>
+        <w:rPr>
+          <w:rStyle w:val="VerbatimChar"/>
+        </w:rPr>
+        <w:t xml:space="preserve">#&gt;  P iterators       1.0.14  2022-02-05 [?] CRAN (R 4.1.2)</w:t>
+      </w:r>
+      <w:r>
+        <w:br/>
+      </w:r>
+      <w:r>
+        <w:rPr>
+          <w:rStyle w:val="VerbatimChar"/>
+        </w:rPr>
+        <w:t xml:space="preserve">#&gt;  P jpeg            0.1-9   2021-07-24 [?] CRAN (R 4.1.2)</w:t>
+      </w:r>
+      <w:r>
+        <w:br/>
+      </w:r>
+      <w:r>
+        <w:rPr>
+          <w:rStyle w:val="VerbatimChar"/>
+        </w:rPr>
+        <w:t xml:space="preserve">#&gt;  P jsonlite        1.7.3   2022-01-17 [?] CRAN (R 4.1.2)</w:t>
+      </w:r>
+      <w:r>
+        <w:br/>
+      </w:r>
+      <w:r>
+        <w:rPr>
+          <w:rStyle w:val="VerbatimChar"/>
+        </w:rPr>
+        <w:t xml:space="preserve">#&gt;  P knitr           1.37    2021-12-16 [?] CRAN (R 4.1.2)</w:t>
+      </w:r>
+      <w:r>
+        <w:br/>
+      </w:r>
+      <w:r>
+        <w:rPr>
+          <w:rStyle w:val="VerbatimChar"/>
+        </w:rPr>
+        <w:t xml:space="preserve">#&gt;  P labeling        0.4.2   2020-10-20 [?] CRAN (R 4.1.2)</w:t>
+      </w:r>
+      <w:r>
+        <w:br/>
+      </w:r>
+      <w:r>
+        <w:rPr>
+          <w:rStyle w:val="VerbatimChar"/>
+        </w:rPr>
+        <w:t xml:space="preserve">#&gt;    lattice         0.20-45 2021-09-22 [2] CRAN (R 4.1.1)</w:t>
+      </w:r>
+      <w:r>
+        <w:br/>
+      </w:r>
+      <w:r>
+        <w:rPr>
+          <w:rStyle w:val="VerbatimChar"/>
+        </w:rPr>
+        <w:t xml:space="preserve">#&gt;  P lifecycle       1.0.1   2021-09-24 [?] CRAN (R 4.1.2)</w:t>
+      </w:r>
+      <w:r>
+        <w:br/>
+      </w:r>
+      <w:r>
+        <w:rPr>
+          <w:rStyle w:val="VerbatimChar"/>
+        </w:rPr>
+        <w:t xml:space="preserve">#&gt;  P lubridate       1.8.0   2021-10-07 [?] CRAN (R 4.1.2)</w:t>
+      </w:r>
+      <w:r>
+        <w:br/>
+      </w:r>
+      <w:r>
+        <w:rPr>
+          <w:rStyle w:val="VerbatimChar"/>
+        </w:rPr>
+        <w:t xml:space="preserve">#&gt;  P magrittr        2.0.2   2022-01-26 [?] CRAN (R 4.1.2)</w:t>
+      </w:r>
+      <w:r>
+        <w:br/>
+      </w:r>
+      <w:r>
+        <w:rPr>
+          <w:rStyle w:val="VerbatimChar"/>
+        </w:rPr>
+        <w:t xml:space="preserve">#&gt;    MASS            7.3-54  2021-05-03 [2] CRAN (R 4.0.5)</w:t>
+      </w:r>
+      <w:r>
+        <w:br/>
+      </w:r>
+      <w:r>
+        <w:rPr>
+          <w:rStyle w:val="VerbatimChar"/>
+        </w:rPr>
+        <w:t xml:space="preserve">#&gt;    Matrix        * 1.4-0   2021-12-08 [2] CRAN (R 4.1.2)</w:t>
+      </w:r>
+      <w:r>
+        <w:br/>
+      </w:r>
+      <w:r>
+        <w:rPr>
+          <w:rStyle w:val="VerbatimChar"/>
+        </w:rPr>
+        <w:t xml:space="preserve">#&gt;  P mclust        * 5.4.9   2021-12-17 [?] CRAN (R 4.1.2)</w:t>
+      </w:r>
+      <w:r>
+        <w:br/>
+      </w:r>
+      <w:r>
+        <w:rPr>
+          <w:rStyle w:val="VerbatimChar"/>
+        </w:rPr>
+        <w:t xml:space="preserve">#&gt;  P memoise         2.0.1   2021-11-26 [?] CRAN (R 4.1.2)</w:t>
+      </w:r>
+      <w:r>
+        <w:br/>
+      </w:r>
+      <w:r>
+        <w:rPr>
+          <w:rStyle w:val="VerbatimChar"/>
+        </w:rPr>
+        <w:t xml:space="preserve">#&gt;  P modelr          0.1.8   2020-05-19 [?] CRAN (R 4.1.2)</w:t>
+      </w:r>
+      <w:r>
+        <w:br/>
+      </w:r>
+      <w:r>
+        <w:rPr>
+          <w:rStyle w:val="VerbatimChar"/>
+        </w:rPr>
+        <w:t xml:space="preserve">#&gt;  P Morpho        * 2.9     2021-09-09 [?] CRAN (R 4.1.2)</w:t>
+      </w:r>
+      <w:r>
+        <w:br/>
+      </w:r>
+      <w:r>
+        <w:rPr>
+          <w:rStyle w:val="VerbatimChar"/>
+        </w:rPr>
+        <w:t xml:space="preserve">#&gt;  P munsell         0.5.0   2018-06-12 [?] CRAN (R 4.1.2)</w:t>
+      </w:r>
+      <w:r>
+        <w:br/>
+      </w:r>
+      <w:r>
+        <w:rPr>
+          <w:rStyle w:val="VerbatimChar"/>
+        </w:rPr>
+        <w:t xml:space="preserve">#&gt;    nlme            3.1-152 2021-02-04 [2] CRAN (R 4.0.3)</w:t>
+      </w:r>
+      <w:r>
+        <w:br/>
+      </w:r>
+      <w:r>
+        <w:rPr>
+          <w:rStyle w:val="VerbatimChar"/>
+        </w:rPr>
+        <w:t xml:space="preserve">#&gt;  P pillar          1.7.0   2022-02-01 [?] CRAN (R 4.1.2)</w:t>
+      </w:r>
+      <w:r>
+        <w:br/>
+      </w:r>
+      <w:r>
+        <w:rPr>
+          <w:rStyle w:val="VerbatimChar"/>
+        </w:rPr>
+        <w:t xml:space="preserve">#&gt;  P pkgbuild        1.3.1   2021-12-20 [?] CRAN (R 4.1.2)</w:t>
+      </w:r>
+      <w:r>
+        <w:br/>
+      </w:r>
+      <w:r>
+        <w:rPr>
+          <w:rStyle w:val="VerbatimChar"/>
+        </w:rPr>
+        <w:t xml:space="preserve">#&gt;  P pkgconfig       2.0.3   2019-09-22 [?] CRAN (R 4.1.2)</w:t>
+      </w:r>
+      <w:r>
+        <w:br/>
+      </w:r>
+      <w:r>
+        <w:rPr>
+          <w:rStyle w:val="VerbatimChar"/>
+        </w:rPr>
+        <w:t xml:space="preserve">#&gt;  P pkgload         1.2.4   2021-11-30 [?] CRAN (R 4.1.2)</w:t>
+      </w:r>
+      <w:r>
+        <w:br/>
+      </w:r>
+      <w:r>
+        <w:rPr>
+          <w:rStyle w:val="VerbatimChar"/>
+        </w:rPr>
+        <w:t xml:space="preserve">#&gt;  P prettyunits     1.1.1   2020-01-24 [?] CRAN (R 4.1.2)</w:t>
+      </w:r>
+      <w:r>
+        <w:br/>
+      </w:r>
+      <w:r>
+        <w:rPr>
+          <w:rStyle w:val="VerbatimChar"/>
+        </w:rPr>
+        <w:t xml:space="preserve">#&gt;  P processx        3.5.2   2021-04-30 [?] CRAN (R 4.1.2)</w:t>
+      </w:r>
+      <w:r>
+        <w:br/>
+      </w:r>
+      <w:r>
+        <w:rPr>
+          <w:rStyle w:val="VerbatimChar"/>
+        </w:rPr>
+        <w:t xml:space="preserve">#&gt;  P ps              1.6.0   2021-02-28 [?] CRAN (R 4.1.2)</w:t>
+      </w:r>
+      <w:r>
+        <w:br/>
+      </w:r>
+      <w:r>
+        <w:rPr>
+          <w:rStyle w:val="VerbatimChar"/>
+        </w:rPr>
+        <w:t xml:space="preserve">#&gt;  P purrr         * 0.3.4   2020-04-17 [?] CRAN (R 4.1.2)</w:t>
+      </w:r>
+      <w:r>
+        <w:br/>
+      </w:r>
+      <w:r>
+        <w:rPr>
+          <w:rStyle w:val="VerbatimChar"/>
+        </w:rPr>
+        <w:t xml:space="preserve">#&gt;  P R6              2.5.1   2021-08-19 [?] CRAN (R 4.1.2)</w:t>
+      </w:r>
+      <w:r>
+        <w:br/>
+      </w:r>
+      <w:r>
+        <w:rPr>
+          <w:rStyle w:val="VerbatimChar"/>
+        </w:rPr>
+        <w:t xml:space="preserve">#&gt;  P rbibutils       2.2.7   2021-12-07 [?] CRAN (R 4.1.2)</w:t>
+      </w:r>
+      <w:r>
+        <w:br/>
+      </w:r>
+      <w:r>
+        <w:rPr>
+          <w:rStyle w:val="VerbatimChar"/>
+        </w:rPr>
+        <w:t xml:space="preserve">#&gt;  P Rcpp            1.0.8   2022-01-13 [?] CRAN (R 4.1.2)</w:t>
+      </w:r>
+      <w:r>
+        <w:br/>
+      </w:r>
+      <w:r>
+        <w:rPr>
+          <w:rStyle w:val="VerbatimChar"/>
+        </w:rPr>
+        <w:t xml:space="preserve">#&gt;  P Rdpack          2.1.3   2021-12-08 [?] CRAN (R 4.1.2)</w:t>
+      </w:r>
+      <w:r>
+        <w:br/>
+      </w:r>
+      <w:r>
+        <w:rPr>
+          <w:rStyle w:val="VerbatimChar"/>
+        </w:rPr>
+        <w:t xml:space="preserve">#&gt;  P readr         * 2.1.2   2022-01-30 [?] CRAN (R 4.1.2)</w:t>
+      </w:r>
+      <w:r>
+        <w:br/>
+      </w:r>
+      <w:r>
+        <w:rPr>
+          <w:rStyle w:val="VerbatimChar"/>
+        </w:rPr>
+        <w:t xml:space="preserve">#&gt;  P readxl          1.3.1   2019-03-13 [?] CRAN (R 4.1.2)</w:t>
+      </w:r>
+      <w:r>
+        <w:br/>
+      </w:r>
+      <w:r>
+        <w:rPr>
+          <w:rStyle w:val="VerbatimChar"/>
+        </w:rPr>
+        <w:t xml:space="preserve">#&gt;  P remotes         2.4.2   2021-11-30 [?] CRAN (R 4.1.2)</w:t>
+      </w:r>
+      <w:r>
+        <w:br/>
+      </w:r>
+      <w:r>
+        <w:rPr>
+          <w:rStyle w:val="VerbatimChar"/>
+        </w:rPr>
+        <w:t xml:space="preserve">#&gt;  P reprex          2.0.1   2021-08-05 [?] CRAN (R 4.1.2)</w:t>
+      </w:r>
+      <w:r>
+        <w:br/>
+      </w:r>
+      <w:r>
+        <w:rPr>
+          <w:rStyle w:val="VerbatimChar"/>
+        </w:rPr>
+        <w:t xml:space="preserve">#&gt;  P rgl           * 0.108.3 2021-11-21 [?] CRAN (R 4.1.2)</w:t>
+      </w:r>
+      <w:r>
+        <w:br/>
+      </w:r>
+      <w:r>
+        <w:rPr>
+          <w:rStyle w:val="VerbatimChar"/>
+        </w:rPr>
+        <w:t xml:space="preserve">#&gt;  P rlang           1.0.1   2022-02-03 [?] CRAN (R 4.1.2)</w:t>
+      </w:r>
+      <w:r>
+        <w:br/>
+      </w:r>
+      <w:r>
+        <w:rPr>
+          <w:rStyle w:val="VerbatimChar"/>
+        </w:rPr>
+        <w:t xml:space="preserve">#&gt;  P rmarkdown       2.11    2021-09-14 [?] CRAN (R 4.1.2)</w:t>
+      </w:r>
+      <w:r>
+        <w:br/>
+      </w:r>
+      <w:r>
+        <w:rPr>
+          <w:rStyle w:val="VerbatimChar"/>
+        </w:rPr>
+        <w:t xml:space="preserve">#&gt;  P rprojroot       2.0.2   2020-11-15 [?] CRAN (R 4.1.2)</w:t>
+      </w:r>
+      <w:r>
+        <w:br/>
+      </w:r>
+      <w:r>
+        <w:rPr>
+          <w:rStyle w:val="VerbatimChar"/>
+        </w:rPr>
+        <w:t xml:space="preserve">#&gt;  P RRPP          * 1.1.2   2021-11-04 [?] CRAN (R 4.1.2)</w:t>
+      </w:r>
+      <w:r>
+        <w:br/>
+      </w:r>
+      <w:r>
+        <w:rPr>
+          <w:rStyle w:val="VerbatimChar"/>
+        </w:rPr>
+        <w:t xml:space="preserve">#&gt;  P rstatix         0.7.0   2021-02-13 [?] CRAN (R 4.1.2)</w:t>
+      </w:r>
+      <w:r>
+        <w:br/>
+      </w:r>
+      <w:r>
+        <w:rPr>
+          <w:rStyle w:val="VerbatimChar"/>
+        </w:rPr>
+        <w:t xml:space="preserve">#&gt;  P rstudioapi      0.13    2020-11-12 [?] CRAN (R 4.1.2)</w:t>
+      </w:r>
+      <w:r>
+        <w:br/>
+      </w:r>
+      <w:r>
+        <w:rPr>
+          <w:rStyle w:val="VerbatimChar"/>
+        </w:rPr>
+        <w:t xml:space="preserve">#&gt;  P Rvcg            0.20.2  2021-09-08 [?] CRAN (R 4.1.2)</w:t>
+      </w:r>
+      <w:r>
+        <w:br/>
+      </w:r>
+      <w:r>
+        <w:rPr>
+          <w:rStyle w:val="VerbatimChar"/>
+        </w:rPr>
+        <w:t xml:space="preserve">#&gt;  P rvest           1.0.2   2021-10-16 [?] CRAN (R 4.1.2)</w:t>
+      </w:r>
+      <w:r>
+        <w:br/>
+      </w:r>
+      <w:r>
+        <w:rPr>
+          <w:rStyle w:val="VerbatimChar"/>
+        </w:rPr>
+        <w:t xml:space="preserve">#&gt;  P scales          1.1.1   2020-05-11 [?] CRAN (R 4.1.2)</w:t>
+      </w:r>
+      <w:r>
+        <w:br/>
+      </w:r>
+      <w:r>
+        <w:rPr>
+          <w:rStyle w:val="VerbatimChar"/>
+        </w:rPr>
+        <w:t xml:space="preserve">#&gt;  P sessioninfo     1.2.2   2021-12-06 [?] CRAN (R 4.1.2)</w:t>
+      </w:r>
+      <w:r>
+        <w:br/>
+      </w:r>
+      <w:r>
+        <w:rPr>
+          <w:rStyle w:val="VerbatimChar"/>
+        </w:rPr>
+        <w:t xml:space="preserve">#&gt;  P stringi         1.7.6   2021-11-29 [?] CRAN (R 4.1.2)</w:t>
+      </w:r>
+      <w:r>
+        <w:br/>
+      </w:r>
+      <w:r>
+        <w:rPr>
+          <w:rStyle w:val="VerbatimChar"/>
+        </w:rPr>
+        <w:t xml:space="preserve">#&gt;  P stringr       * 1.4.0   2019-02-10 [?] CRAN (R 4.1.2)</w:t>
+      </w:r>
+      <w:r>
+        <w:br/>
+      </w:r>
+      <w:r>
+        <w:rPr>
+          <w:rStyle w:val="VerbatimChar"/>
+        </w:rPr>
+        <w:t xml:space="preserve">#&gt;  P testthat        3.1.2   2022-01-20 [?] CRAN (R 4.1.2)</w:t>
+      </w:r>
+      <w:r>
+        <w:br/>
+      </w:r>
+      <w:r>
+        <w:rPr>
+          <w:rStyle w:val="VerbatimChar"/>
+        </w:rPr>
+        <w:t xml:space="preserve">#&gt;  P tibble        * 3.1.6   2021-11-07 [?] CRAN (R 4.1.2)</w:t>
+      </w:r>
+      <w:r>
+        <w:br/>
+      </w:r>
+      <w:r>
+        <w:rPr>
+          <w:rStyle w:val="VerbatimChar"/>
+        </w:rPr>
+        <w:t xml:space="preserve">#&gt;  P tidyr         * 1.2.0   2022-02-01 [?] CRAN (R 4.1.2)</w:t>
+      </w:r>
+      <w:r>
+        <w:br/>
+      </w:r>
+      <w:r>
+        <w:rPr>
+          <w:rStyle w:val="VerbatimChar"/>
+        </w:rPr>
+        <w:t xml:space="preserve">#&gt;  P tidyselect      1.1.1   2021-04-30 [?] CRAN (R 4.1.2)</w:t>
+      </w:r>
+      <w:r>
+        <w:br/>
+      </w:r>
+      <w:r>
+        <w:rPr>
+          <w:rStyle w:val="VerbatimChar"/>
+        </w:rPr>
+        <w:t xml:space="preserve">#&gt;  P tidyverse     * 1.3.1   2021-04-15 [?] CRAN (R 4.1.2)</w:t>
+      </w:r>
+      <w:r>
+        <w:br/>
+      </w:r>
+      <w:r>
+        <w:rPr>
+          <w:rStyle w:val="VerbatimChar"/>
+        </w:rPr>
+        <w:t xml:space="preserve">#&gt;  P tzdb            0.2.0   2021-10-27 [?] CRAN (R 4.1.2)</w:t>
+      </w:r>
+      <w:r>
+        <w:br/>
+      </w:r>
+      <w:r>
+        <w:rPr>
+          <w:rStyle w:val="VerbatimChar"/>
+        </w:rPr>
+        <w:t xml:space="preserve">#&gt;  P usethis         2.1.5   2021-12-09 [?] CRAN (R 4.1.2)</w:t>
+      </w:r>
+      <w:r>
+        <w:br/>
+      </w:r>
+      <w:r>
+        <w:rPr>
+          <w:rStyle w:val="VerbatimChar"/>
+        </w:rPr>
+        <w:t xml:space="preserve">#&gt;  P utf8            1.2.2   2021-07-24 [?] CRAN (R 4.1.2)</w:t>
+      </w:r>
+      <w:r>
+        <w:br/>
+      </w:r>
+      <w:r>
+        <w:rPr>
+          <w:rStyle w:val="VerbatimChar"/>
+        </w:rPr>
+        <w:t xml:space="preserve">#&gt;  P vctrs           0.3.8   2021-04-29 [?] CRAN (R 4.1.2)</w:t>
+      </w:r>
+      <w:r>
+        <w:br/>
+      </w:r>
+      <w:r>
+        <w:rPr>
+          <w:rStyle w:val="VerbatimChar"/>
+        </w:rPr>
+        <w:t xml:space="preserve">#&gt;  P viridis         0.6.2   2021-10-13 [?] CRAN (R 4.1.2)</w:t>
+      </w:r>
+      <w:r>
+        <w:br/>
+      </w:r>
+      <w:r>
+        <w:rPr>
+          <w:rStyle w:val="VerbatimChar"/>
+        </w:rPr>
+        <w:t xml:space="preserve">#&gt;  P viridisLite     0.4.0   2021-04-13 [?] CRAN (R 4.1.2)</w:t>
+      </w:r>
+      <w:r>
+        <w:br/>
+      </w:r>
+      <w:r>
+        <w:rPr>
+          <w:rStyle w:val="VerbatimChar"/>
+        </w:rPr>
+        <w:t xml:space="preserve">#&gt;  P vroom           1.5.7   2021-11-30 [?] CRAN (R 4.1.2)</w:t>
+      </w:r>
+      <w:r>
+        <w:br/>
+      </w:r>
+      <w:r>
+        <w:rPr>
+          <w:rStyle w:val="VerbatimChar"/>
+        </w:rPr>
+        <w:t xml:space="preserve">#&gt;  P withr           2.4.3   2021-11-30 [?] CRAN (R 4.1.2)</w:t>
+      </w:r>
+      <w:r>
+        <w:br/>
+      </w:r>
+      <w:r>
+        <w:rPr>
+          <w:rStyle w:val="VerbatimChar"/>
+        </w:rPr>
+        <w:t xml:space="preserve">#&gt;  P xfun            0.29    2021-12-14 [?] CRAN (R 4.1.2)</w:t>
+      </w:r>
+      <w:r>
+        <w:br/>
+      </w:r>
+      <w:r>
+        <w:rPr>
+          <w:rStyle w:val="VerbatimChar"/>
+        </w:rPr>
+        <w:t xml:space="preserve">#&gt;  P xml2            1.3.3   2021-11-30 [?] CRAN (R 4.1.2)</w:t>
+      </w:r>
+      <w:r>
+        <w:br/>
+      </w:r>
+      <w:r>
+        <w:rPr>
+          <w:rStyle w:val="VerbatimChar"/>
+        </w:rPr>
+        <w:t xml:space="preserve">#&gt;  P yaml            2.3.4   2022-02-17 [?] CRAN (R 4.1.2)</w:t>
+      </w:r>
+      <w:r>
+        <w:br/>
+      </w:r>
+      <w:r>
+        <w:rPr>
+          <w:rStyle w:val="VerbatimChar"/>
+        </w:rPr>
+        <w:t xml:space="preserve">#&gt; </w:t>
+      </w:r>
+      <w:r>
+        <w:br/>
+      </w:r>
+      <w:r>
+        <w:rPr>
+          <w:rStyle w:val="VerbatimChar"/>
+        </w:rPr>
+        <w:t xml:space="preserve">#&gt;  [1] /home/rockymcrockwell/.cache/R/renv/library/maualithicspaper-32a85cdd/R-4.1/x86_64-pc-linux-gnu</w:t>
+      </w:r>
+      <w:r>
+        <w:br/>
+      </w:r>
+      <w:r>
+        <w:rPr>
+          <w:rStyle w:val="VerbatimChar"/>
+        </w:rPr>
+        <w:t xml:space="preserve">#&gt;  [2] /usr/lib/R/library</w:t>
+      </w:r>
+      <w:r>
+        <w:br/>
+      </w:r>
+      <w:r>
+        <w:rPr>
+          <w:rStyle w:val="VerbatimChar"/>
+        </w:rPr>
+        <w:t xml:space="preserve">#&gt;  [3] /usr/local/lib/R/site-library</w:t>
+      </w:r>
+      <w:r>
+        <w:br/>
+      </w:r>
+      <w:r>
+        <w:rPr>
+          <w:rStyle w:val="VerbatimChar"/>
+        </w:rPr>
+        <w:t xml:space="preserve">#&gt;  [4] /usr/lib/R/site-library</w:t>
+      </w:r>
+      <w:r>
+        <w:br/>
+      </w:r>
+      <w:r>
+        <w:rPr>
+          <w:rStyle w:val="VerbatimChar"/>
+        </w:rPr>
+        <w:t xml:space="preserve">#&gt; </w:t>
+      </w:r>
+      <w:r>
+        <w:br/>
+      </w:r>
+      <w:r>
+        <w:rPr>
+          <w:rStyle w:val="VerbatimChar"/>
+        </w:rPr>
+        <w:t xml:space="preserve">#&gt;  P ── Loaded and on-disk path mismatch.</w:t>
+      </w:r>
+      <w:r>
+        <w:br/>
+      </w:r>
+      <w:r>
+        <w:rPr>
+          <w:rStyle w:val="VerbatimChar"/>
+        </w:rPr>
+        <w:t xml:space="preserve">#&gt; </w:t>
+      </w:r>
+      <w:r>
+        <w:br/>
+      </w:r>
+      <w:r>
+        <w:rPr>
+          <w:rStyle w:val="VerbatimChar"/>
+        </w:rPr>
+        <w:t xml:space="preserve">#&gt; ──────────────────────────────────────────────────────────────────────────────</w:t>
+      </w:r>
+    </w:p>
+    <w:p>
+      <w:pPr>
+        <w:pStyle w:val="FirstParagraph"/>
+      </w:pPr>
+      <w:r>
+        <w:t xml:space="preserve">The current Git commit details are:</w:t>
+      </w:r>
+    </w:p>
+    <w:p>
+      <w:pPr>
+        <w:pStyle w:val="SourceCode"/>
+      </w:pPr>
+      <w:r>
+        <w:rPr>
+          <w:rStyle w:val="VerbatimChar"/>
+        </w:rPr>
+        <w:t xml:space="preserve">#&gt; Local:    master /home/rockymcrockwell/Desktop/maualithicspaper</w:t>
+      </w:r>
+      <w:r>
+        <w:br/>
+      </w:r>
+      <w:r>
+        <w:rPr>
+          <w:rStyle w:val="VerbatimChar"/>
+        </w:rPr>
+        <w:t xml:space="preserve">#&gt; Remote:   master @ origin (https://github.com/benmarwick/maualithicspaper)</w:t>
+      </w:r>
+      <w:r>
+        <w:br/>
+      </w:r>
+      <w:r>
+        <w:rPr>
+          <w:rStyle w:val="VerbatimChar"/>
+        </w:rPr>
+        <w:t xml:space="preserve">#&gt; Head:     [48b33b0] 2022-03-04: Adding in a schematic diagram for the landmarks</w:t>
+      </w:r>
+    </w:p>
+    <w:bookmarkEnd w:id="47"/>
+    <w:bookmarkEnd w:id="48"/>
+    <w:bookmarkEnd w:id="49"/>
     <w:sectPr>
       <w:pgSz w:h="15840" w:w="12240"/>
       <w:pgMar w:bottom="1440" w:footer="720" w:gutter="0" w:header="720" w:left="1440" w:right="1440" w:top="1440"/>

</xml_diff>

<commit_message>
Reduced axes text size on contribution plots
</commit_message>
<xml_diff>
--- a/analysis/paper/paper.docx
+++ b/analysis/paper/paper.docx
@@ -443,7 +443,7 @@
           <wp:inline>
             <wp:extent cx="5943600" cy="6300913"/>
             <wp:effectExtent b="0" l="0" r="0" t="0"/>
-            <wp:docPr descr="This is a test." title="" id="1" name="Picture"/>
+            <wp:docPr descr="Figure 1.0. Schematic figure showing both the intial measurements that were used to generate our landmarks and the location of our landmarks on a hypothetical flake. A, B, C, D, and E are the top horizontal measurement, width at a quarter of the maximum length, maximum dimension length, width at a quarter of the maximum length, and width at three quarter of the maximum length respectively. Points 1 through 9 are all of the landmarks generated from measurements A through E." title="" id="1" name="Picture"/>
             <a:graphic>
               <a:graphicData uri="http://schemas.openxmlformats.org/drawingml/2006/picture">
                 <pic:pic>
@@ -486,7 +486,7 @@
         <w:pStyle w:val="ImageCaption"/>
       </w:pPr>
       <w:r>
-        <w:t xml:space="preserve">This is a test.</w:t>
+        <w:t xml:space="preserve">Figure 1.0. Schematic figure showing both the intial measurements that were used to generate our landmarks and the location of our landmarks on a hypothetical flake. A, B, C, D, and E are the top horizontal measurement, width at a quarter of the maximum length, maximum dimension length, width at a quarter of the maximum length, and width at three quarter of the maximum length respectively. Points 1 through 9 are all of the landmarks generated from measurements A through E.</w:t>
       </w:r>
     </w:p>
     <w:p>
@@ -561,7 +561,7 @@
     </w:p>
     <w:p>
       <w:pPr>
-        <w:pStyle w:val="FirstParagraph"/>
+        <w:pStyle w:val="CaptionedFigure"/>
       </w:pPr>
       <w:r>
         <w:drawing>
@@ -605,9 +605,19 @@
           </wp:inline>
         </w:drawing>
       </w:r>
-      <w:r>
-        <w:t xml:space="preserve"> </w:t>
-      </w:r>
+    </w:p>
+    <w:p>
+      <w:pPr>
+        <w:pStyle w:val="ImageCaption"/>
+      </w:pPr>
+      <w:r>
+        <w:t xml:space="preserve">Figure 1.1: PCA biplot for flake shape and dorsal cortex class.</w:t>
+      </w:r>
+    </w:p>
+    <w:p>
+      <w:pPr>
+        <w:pStyle w:val="CaptionedFigure"/>
+      </w:pPr>
       <w:r>
         <w:drawing>
           <wp:inline>
@@ -650,9 +660,19 @@
           </wp:inline>
         </w:drawing>
       </w:r>
-      <w:r>
-        <w:t xml:space="preserve"> </w:t>
-      </w:r>
+    </w:p>
+    <w:p>
+      <w:pPr>
+        <w:pStyle w:val="ImageCaption"/>
+      </w:pPr>
+      <w:r>
+        <w:t xml:space="preserve">Figure 1.2: PCA biplot for flake shape and excavation unit.</w:t>
+      </w:r>
+    </w:p>
+    <w:p>
+      <w:pPr>
+        <w:pStyle w:val="CaptionedFigure"/>
+      </w:pPr>
       <w:r>
         <w:drawing>
           <wp:inline>
@@ -698,6 +718,14 @@
     </w:p>
     <w:p>
       <w:pPr>
+        <w:pStyle w:val="ImageCaption"/>
+      </w:pPr>
+      <w:r>
+        <w:t xml:space="preserve">Figure 1.3: PCA biplot for flake shape and mass cluster groups</w:t>
+      </w:r>
+    </w:p>
+    <w:p>
+      <w:pPr>
         <w:pStyle w:val="BodyText"/>
       </w:pPr>
       <w:r>
@@ -1318,7 +1346,7 @@
         <w:pStyle w:val="FirstParagraph"/>
       </w:pPr>
       <w:r>
-        <w:t xml:space="preserve">This report was generated on 2022-03-03 21:58:09 using the following computational environment and dependencies:</w:t>
+        <w:t xml:space="preserve">This report was generated on 2022-03-03 22:13:01 using the following computational environment and dependencies:</w:t>
       </w:r>
     </w:p>
     <w:p>
@@ -2635,7 +2663,7 @@
         <w:rPr>
           <w:rStyle w:val="VerbatimChar"/>
         </w:rPr>
-        <w:t xml:space="preserve">#&gt; Head:     [48b33b0] 2022-03-04: Adding in a schematic diagram for the landmarks</w:t>
+        <w:t xml:space="preserve">#&gt; Head:     [aa1f534] 2022-03-04: Update to results section, moved the biplots and their descriptive text around</w:t>
       </w:r>
     </w:p>
     <w:bookmarkEnd w:id="47"/>

</xml_diff>

<commit_message>
added svg file to figures folder
</commit_message>
<xml_diff>
--- a/analysis/paper/paper.docx
+++ b/analysis/paper/paper.docx
@@ -128,7 +128,7 @@
         <w:pStyle w:val="Date"/>
       </w:pPr>
       <w:r>
-        <w:t xml:space="preserve">03</w:t>
+        <w:t xml:space="preserve">04</w:t>
       </w:r>
       <w:r>
         <w:t xml:space="preserve"> </w:t>
@@ -331,6 +331,12 @@
       </w:pPr>
       <w:r>
         <w:t xml:space="preserve">Approach used in the paper is a response to the lack of traditional typological categories in South East Asia</w:t>
+      </w:r>
+      <w:r>
+        <w:t xml:space="preserve"> </w:t>
+      </w:r>
+      <w:r>
+        <w:t xml:space="preserve">-Further context from (McAdams et al, 2020)</w:t>
       </w:r>
     </w:p>
     <w:p>
@@ -934,6 +940,11 @@
       <w:pPr>
         <w:pStyle w:val="BodyText"/>
       </w:pPr>
+    </w:p>
+    <w:p>
+      <w:pPr>
+        <w:pStyle w:val="BodyText"/>
+      </w:pPr>
       <w:r>
         <w:t xml:space="preserve">Looking at</w:t>
       </w:r>
@@ -944,7 +955,23 @@
         <w:t xml:space="preserve">1.4</w:t>
       </w:r>
       <w:r>
-        <w:t xml:space="preserve">,</w:t>
+        <w:t xml:space="preserve">, the landmarks which contributed the most to each principal component were all located on the left side of our artefacts. This means that linking our initial flake measurements (maximum length, top width etc.) to either of the first two principal components is nearly impossible, as every one of our initial flake measurements (with the)</w:t>
+      </w:r>
+    </w:p>
+    <w:p>
+      <w:pPr>
+        <w:pStyle w:val="BodyText"/>
+      </w:pPr>
+      <w:r>
+        <w:t xml:space="preserve">one can see that there is no consistent pattern in which certain initial flake measurements align closely with either the first or second principal components. Interestingly, the landmarks which contributed the most to each principal component were all located on the left side of our artefacts..</w:t>
+      </w:r>
+    </w:p>
+    <w:p>
+      <w:pPr>
+        <w:pStyle w:val="BodyText"/>
+      </w:pPr>
+      <w:r>
+        <w:t xml:space="preserve">The lack of distinct morphological groupings and the increased variability of shape in the smaller, tertiary flakes is consistent with previous studies. Other studies which investigated the morphology of flake outlines from South East Asia concluded that there is no significant relationship between flake outline and flake use (Borel et al., 2013; Borel et al., 2017). While our analysis not rely upon outlines, both outlines and landmarks are ultimately methods for measuring the morphology of flaked stone tools, and as such, the same models which explain outline variability can be cautiously applied to our analysis. The large amount of variability in flake shape, especially in the tertiary flakes, suggests that the knappers were not looking to create a specific shape of flake, with the amount of varitiblity increasing as flakes are struck off of increasingly differed cores. This behavior is consistent with processes of expedient knapping, where a large number of flakes are created in a relatively free-form manner and useful flakes are picked up and used after knapping is finished (Holdaway &amp; Douglass, 2012; McCall, 2012). Processes of expedient knapping suggest that stone tools were of secondary importance in the material culture of the knappers (Sillitoe &amp; Hardy, 2003). Elsewhere it has been suggested stone tools were primarily used to create bamboo tools in South East Asia (Mijares, 2001). A reliance upon bamboo tools, with stone flakes merely being an intermediary to produce bamboo tools, would explain the great variability in the lithic assemblages at Mau A.</w:t>
       </w:r>
     </w:p>
     <w:bookmarkEnd w:id="32"/>
@@ -967,7 +994,7 @@
       </w:r>
     </w:p>
     <w:bookmarkEnd w:id="33"/>
-    <w:bookmarkStart w:id="49" w:name="acknowledgements"/>
+    <w:bookmarkStart w:id="54" w:name="acknowledgements"/>
     <w:p>
       <w:pPr>
         <w:pStyle w:val="Heading1"/>
@@ -990,7 +1017,7 @@
         <w:br w:type="page"/>
       </w:r>
     </w:p>
-    <w:bookmarkStart w:id="48" w:name="references"/>
+    <w:bookmarkStart w:id="53" w:name="references"/>
     <w:p>
       <w:pPr>
         <w:pStyle w:val="Heading2"/>
@@ -1171,6 +1198,82 @@
         <w:pStyle w:val="BodyText"/>
       </w:pPr>
       <w:r>
+        <w:t xml:space="preserve">Holdaway, S., &amp; Douglass, M. (2012). A Twenty-First Century Archaeology of Stone Artifacts. Journal of Archaeological Method and Theory, 19(1), 101–131.</w:t>
+      </w:r>
+      <w:r>
+        <w:t xml:space="preserve"> </w:t>
+      </w:r>
+      <w:hyperlink r:id="rId39">
+        <w:r>
+          <w:rPr>
+            <w:rStyle w:val="Hyperlink"/>
+          </w:rPr>
+          <w:t xml:space="preserve">https://doi.org/10.1007/s10816-011-9103-6</w:t>
+        </w:r>
+      </w:hyperlink>
+    </w:p>
+    <w:p>
+      <w:pPr>
+        <w:pStyle w:val="BodyText"/>
+      </w:pPr>
+      <w:r>
+        <w:t xml:space="preserve">McAdams, C., Morley, M. W., Fu, X., Kandyba, A. V., Derevianko, A. P., Nguyen, D. T., Doi, N. G., &amp; Roberts, R. G. (2020). The Pleistocene geoarchaeology and geochronology of Con Moong Cave, North Vietnam: Site formation processes and hominin activity in the humid tropics. Geoarchaeology, 35(1), 72–97.</w:t>
+      </w:r>
+      <w:r>
+        <w:t xml:space="preserve"> </w:t>
+      </w:r>
+      <w:hyperlink r:id="rId40">
+        <w:r>
+          <w:rPr>
+            <w:rStyle w:val="Hyperlink"/>
+          </w:rPr>
+          <w:t xml:space="preserve">https://doi.org/10.1002/gea.21758</w:t>
+        </w:r>
+      </w:hyperlink>
+    </w:p>
+    <w:p>
+      <w:pPr>
+        <w:pStyle w:val="BodyText"/>
+      </w:pPr>
+      <w:r>
+        <w:t xml:space="preserve">McCall, G. S. (2012). Ethnoarchaeology and the Organization of Lithic Technology. Journal of Archaeological Research, 20(2), 157–203.</w:t>
+      </w:r>
+      <w:r>
+        <w:t xml:space="preserve"> </w:t>
+      </w:r>
+      <w:hyperlink r:id="rId41">
+        <w:r>
+          <w:rPr>
+            <w:rStyle w:val="Hyperlink"/>
+          </w:rPr>
+          <w:t xml:space="preserve">https://doi.org/10.1007/s10814-011-9056-z</w:t>
+        </w:r>
+      </w:hyperlink>
+    </w:p>
+    <w:p>
+      <w:pPr>
+        <w:pStyle w:val="BodyText"/>
+      </w:pPr>
+      <w:r>
+        <w:t xml:space="preserve">Mijares, A. S. B. (2001). An Expedient Lithic Technology in Northern Luzon (Philippines). Lithic Technology, 26(2), 138–152.</w:t>
+      </w:r>
+      <w:r>
+        <w:t xml:space="preserve"> </w:t>
+      </w:r>
+      <w:hyperlink r:id="rId42">
+        <w:r>
+          <w:rPr>
+            <w:rStyle w:val="Hyperlink"/>
+          </w:rPr>
+          <w:t xml:space="preserve">https://doi.org/10.1080/01977261.2001.11720983</w:t>
+        </w:r>
+      </w:hyperlink>
+    </w:p>
+    <w:p>
+      <w:pPr>
+        <w:pStyle w:val="BodyText"/>
+      </w:pPr>
+      <w:r>
         <w:t xml:space="preserve">Mijares, A. 2008.</w:t>
       </w:r>
       <w:r>
@@ -1202,7 +1305,7 @@
       <w:r>
         <w:t xml:space="preserve"> </w:t>
       </w:r>
-      <w:hyperlink r:id="rId39">
+      <w:hyperlink r:id="rId43">
         <w:r>
           <w:rPr>
             <w:rStyle w:val="Hyperlink"/>
@@ -1221,7 +1324,7 @@
       <w:r>
         <w:t xml:space="preserve"> </w:t>
       </w:r>
-      <w:hyperlink r:id="rId40">
+      <w:hyperlink r:id="rId44">
         <w:r>
           <w:rPr>
             <w:rStyle w:val="Hyperlink"/>
@@ -1240,7 +1343,7 @@
       <w:r>
         <w:t xml:space="preserve"> </w:t>
       </w:r>
-      <w:hyperlink r:id="rId41">
+      <w:hyperlink r:id="rId45">
         <w:r>
           <w:rPr>
             <w:rStyle w:val="Hyperlink"/>
@@ -1254,12 +1357,31 @@
         <w:pStyle w:val="BodyText"/>
       </w:pPr>
       <w:r>
+        <w:t xml:space="preserve">Sillitoe, P., &amp; Hardy, K. (2003). Living Lithics: Ethnoarchaeology in Highland Papua New Guinea. Antiquity, 77(297), 555–566.</w:t>
+      </w:r>
+      <w:r>
+        <w:t xml:space="preserve"> </w:t>
+      </w:r>
+      <w:hyperlink r:id="rId46">
+        <w:r>
+          <w:rPr>
+            <w:rStyle w:val="Hyperlink"/>
+          </w:rPr>
+          <w:t xml:space="preserve">https://doi.org/10.1017/S0003598X00092619</w:t>
+        </w:r>
+      </w:hyperlink>
+    </w:p>
+    <w:p>
+      <w:pPr>
+        <w:pStyle w:val="BodyText"/>
+      </w:pPr>
+      <w:r>
         <w:t xml:space="preserve">Song, M., &amp; Zhong, H. (2020). Efficient weighted univariate clustering maps outstanding dysregulated genomic zones in human cancers. Bioinformatics, 36(20), 5027–5036.</w:t>
       </w:r>
       <w:r>
         <w:t xml:space="preserve"> </w:t>
       </w:r>
-      <w:hyperlink r:id="rId42">
+      <w:hyperlink r:id="rId47">
         <w:r>
           <w:rPr>
             <w:rStyle w:val="Hyperlink"/>
@@ -1278,7 +1400,7 @@
       <w:r>
         <w:t xml:space="preserve"> </w:t>
       </w:r>
-      <w:hyperlink r:id="rId43">
+      <w:hyperlink r:id="rId48">
         <w:r>
           <w:rPr>
             <w:rStyle w:val="Hyperlink"/>
@@ -1295,8 +1417,8 @@
         <w:t xml:space="preserve">Wang, H., &amp; Song, M. (2011). Ckmeans.1d.dp: Optimal k-means Clustering in One Dimension by Dynamic Programming. The R Journal, 3(2), 29–33.</w:t>
       </w:r>
     </w:p>
-    <w:bookmarkStart w:id="46" w:name="refs"/>
-    <w:bookmarkStart w:id="45" w:name="ref-Marwick2017"/>
+    <w:bookmarkStart w:id="51" w:name="refs"/>
+    <w:bookmarkStart w:id="50" w:name="ref-Marwick2017"/>
     <w:p>
       <w:pPr>
         <w:pStyle w:val="Bibliography"/>
@@ -1307,7 +1429,7 @@
       <w:r>
         <w:t xml:space="preserve"> </w:t>
       </w:r>
-      <w:hyperlink r:id="rId44">
+      <w:hyperlink r:id="rId49">
         <w:r>
           <w:rPr>
             <w:rStyle w:val="Hyperlink"/>
@@ -1316,14 +1438,14 @@
         </w:r>
       </w:hyperlink>
     </w:p>
-    <w:bookmarkEnd w:id="45"/>
-    <w:bookmarkEnd w:id="46"/>
+    <w:bookmarkEnd w:id="50"/>
+    <w:bookmarkEnd w:id="51"/>
     <w:p>
       <w:r>
         <w:br w:type="page"/>
       </w:r>
     </w:p>
-    <w:bookmarkStart w:id="47" w:name="colophon"/>
+    <w:bookmarkStart w:id="52" w:name="colophon"/>
     <w:p>
       <w:pPr>
         <w:pStyle w:val="Heading3"/>
@@ -1346,7 +1468,7 @@
         <w:pStyle w:val="FirstParagraph"/>
       </w:pPr>
       <w:r>
-        <w:t xml:space="preserve">This report was generated on 2022-03-03 22:13:01 using the following computational environment and dependencies:</w:t>
+        <w:t xml:space="preserve">This report was generated on 2022-03-04 11:37:38 using the following computational environment and dependencies:</w:t>
       </w:r>
     </w:p>
     <w:p>
@@ -1447,7 +1569,7 @@
         <w:rPr>
           <w:rStyle w:val="VerbatimChar"/>
         </w:rPr>
-        <w:t xml:space="preserve">#&gt;  date     2022-03-03</w:t>
+        <w:t xml:space="preserve">#&gt;  date     2022-03-04</w:t>
       </w:r>
       <w:r>
         <w:br/>
@@ -2663,12 +2785,12 @@
         <w:rPr>
           <w:rStyle w:val="VerbatimChar"/>
         </w:rPr>
-        <w:t xml:space="preserve">#&gt; Head:     [aa1f534] 2022-03-04: Update to results section, moved the biplots and their descriptive text around</w:t>
-      </w:r>
-    </w:p>
-    <w:bookmarkEnd w:id="47"/>
-    <w:bookmarkEnd w:id="48"/>
-    <w:bookmarkEnd w:id="49"/>
+        <w:t xml:space="preserve">#&gt; Head:     [aaabcd3] 2022-03-04: Added more text to the discussion section</w:t>
+      </w:r>
+    </w:p>
+    <w:bookmarkEnd w:id="52"/>
+    <w:bookmarkEnd w:id="53"/>
+    <w:bookmarkEnd w:id="54"/>
     <w:sectPr>
       <w:pgSz w:h="15840" w:w="12240"/>
       <w:pgMar w:bottom="1440" w:footer="720" w:gutter="0" w:header="720" w:left="1440" w:right="1440" w:top="1440"/>

</xml_diff>

<commit_message>
improvements to plots, many minor edits to the text, remove unused code and outdated comments
</commit_message>
<xml_diff>
--- a/analysis/paper/paper.docx
+++ b/analysis/paper/paper.docx
@@ -67,7 +67,7 @@
         <w:t xml:space="preserve"> </w:t>
       </w:r>
       <w:r>
-        <w:t xml:space="preserve">Norther</w:t>
+        <w:t xml:space="preserve">Northern</w:t>
       </w:r>
       <w:r>
         <w:t xml:space="preserve"> </w:t>
@@ -253,21 +253,12 @@
         <w:t xml:space="preserve">Highlights: These are the highlights.</w:t>
       </w:r>
     </w:p>
-    <w:bookmarkStart w:id="31" w:name="abstract"/>
+    <w:bookmarkStart w:id="29" w:name="abstract"/>
     <w:p>
       <w:pPr>
         <w:pStyle w:val="Heading1"/>
       </w:pPr>
       <w:r>
-        <w:rPr>
-          <w:rStyle w:val="SectionNumber"/>
-        </w:rPr>
-        <w:t xml:space="preserve">1</w:t>
-      </w:r>
-      <w:r>
-        <w:tab/>
-      </w:r>
-      <w:r>
         <w:t xml:space="preserve">Abstract</w:t>
       </w:r>
     </w:p>
@@ -284,15 +275,6 @@
       <w:pPr>
         <w:pStyle w:val="Heading2"/>
       </w:pPr>
-      <w:r>
-        <w:rPr>
-          <w:rStyle w:val="SectionNumber"/>
-        </w:rPr>
-        <w:t xml:space="preserve">1.1</w:t>
-      </w:r>
-      <w:r>
-        <w:tab/>
-      </w:r>
       <w:r>
         <w:t xml:space="preserve">Introduction</w:t>
       </w:r>
@@ -360,15 +342,6 @@
         <w:pStyle w:val="Heading2"/>
       </w:pPr>
       <w:r>
-        <w:rPr>
-          <w:rStyle w:val="SectionNumber"/>
-        </w:rPr>
-        <w:t xml:space="preserve">1.2</w:t>
-      </w:r>
-      <w:r>
-        <w:tab/>
-      </w:r>
-      <w:r>
         <w:t xml:space="preserve">Excavations at Mau A</w:t>
       </w:r>
     </w:p>
@@ -422,22 +395,65 @@
       </w:r>
     </w:p>
     <w:bookmarkEnd w:id="22"/>
-    <w:bookmarkStart w:id="24" w:name="methods"/>
+    <w:bookmarkStart w:id="23" w:name="methods"/>
     <w:p>
       <w:pPr>
         <w:pStyle w:val="Heading2"/>
       </w:pPr>
       <w:r>
-        <w:rPr>
-          <w:rStyle w:val="SectionNumber"/>
-        </w:rPr>
-        <w:t xml:space="preserve">1.3</w:t>
-      </w:r>
-      <w:r>
-        <w:tab/>
-      </w:r>
-      <w:r>
         <w:t xml:space="preserve">Methods</w:t>
+      </w:r>
+    </w:p>
+    <w:p>
+      <w:pPr>
+        <w:pStyle w:val="FirstParagraph"/>
+      </w:pPr>
+      <w:r>
+        <w:t xml:space="preserve">Dorsal cortex percentages discretized upon standard cut points were used to create reduction categories. Flakes with no dorsal cortex were categorized as tertiary flakes, those with up to a dorsal cortex percentage of 50% were considered secondary and those with a dorsal cortex value greater than 50% were considered primary (Bradbury &amp; Carr 1995).</w:t>
+      </w:r>
+    </w:p>
+    <w:p>
+      <w:pPr>
+        <w:pStyle w:val="BodyText"/>
+      </w:pPr>
+      <w:r>
+        <w:t xml:space="preserve">Mass clusters were generated using univariate k-means, with the end result being 6 mass clusters, with mass cluster 1 having the least mass on average and 6 having the greatest mass on average. Univariate k-means is a non-hierarchical clustering technique that creates a set number of groups equal to k, with points being assigned to groups in such a manner that the total distances between each point and mean of the group is minimized. We used the Ckmeans.1d.dp package in R to perform our univariate k-means analysis (Wang &amp; Song, 2011). The Ckmeans.1d.dp has been used for univariate clustering in applications outside of archaeology (Song &amp; Zhong, 2020).</w:t>
+      </w:r>
+    </w:p>
+    <w:p>
+      <w:pPr>
+        <w:pStyle w:val="BodyText"/>
+      </w:pPr>
+      <w:r>
+        <w:t xml:space="preserve">We initially recorded conventional linear dimension measurements, such as max dimension length and width at various points along the max dimension length, from all flakes recovered from the excavation. Then we converted these linear dimensions into landmarks points to represent the shape of each artefact. The specific linear measurements used to create the 2D landmarks were the top horizontal measurement, the max dimension length, width at a quarter of the maximum length, width at half of the maximum length, and width at three quarters of the maximum length.</w:t>
+      </w:r>
+    </w:p>
+    <w:p>
+      <w:pPr>
+        <w:pStyle w:val="BodyText"/>
+      </w:pPr>
+      <w:r>
+        <w:t xml:space="preserve">In analysing the landmarks we followed a conventional shape analysis workflow of Generalized Procrustes Analysis (GPA) followed by Principal Components Analysis (PCA) (Riede &amp; Pedersen, 2018; Hoggard et al., 2019; Radinović &amp; Kajtez, 2021; Okumura &amp; Araujo 2014; Archer et al., 2021; Theska et al. 2020). We used GPA to normalize landmarks for size, orientation, and rotation, leaving only shape data. The normalized landmarks were then analysed by PCA, a form of exploratory data analysis. Principal Component Analysis takes the initial set of data and transforms and reduces them into a smaller set of variables, whist still preserving most of the variation. To explore the output we made PCA biplots of the first two Principal Components to visualize shape variation based upon secondary categorical variables, namely flake reduction categories, excavation units, and mass clusters.</w:t>
+      </w:r>
+    </w:p>
+    <w:bookmarkEnd w:id="23"/>
+    <w:bookmarkStart w:id="24" w:name="results"/>
+    <w:p>
+      <w:pPr>
+        <w:pStyle w:val="Heading2"/>
+      </w:pPr>
+      <w:r>
+        <w:t xml:space="preserve">Results</w:t>
+      </w:r>
+    </w:p>
+    <w:bookmarkEnd w:id="24"/>
+    <w:bookmarkStart w:id="27" w:name="Xc6364613bb061426acdebc89a625687684a2802"/>
+    <w:p>
+      <w:pPr>
+        <w:pStyle w:val="Heading2"/>
+      </w:pPr>
+      <w:r>
+        <w:t xml:space="preserve">Principal Components Analyses exploring flake shape variation</w:t>
       </w:r>
     </w:p>
     <w:p>
@@ -447,20 +463,20 @@
       <w:r>
         <w:drawing>
           <wp:inline>
-            <wp:extent cx="5943600" cy="6300913"/>
+            <wp:extent cx="5943600" cy="7132320"/>
             <wp:effectExtent b="0" l="0" r="0" t="0"/>
-            <wp:docPr descr="Figure 1.0. Schematic figure showing both the intial measurements that were used to generate our landmarks and the location of our landmarks on a hypothetical flake. A, B, C, D, and E are the top horizontal measurement, width at a quarter of the maximum length, maximum dimension length, width at a quarter of the maximum length, and width at three quarter of the maximum length respectively. Points 1 through 9 are all of the landmarks generated from measurements A through E." title="" id="1" name="Picture"/>
+            <wp:docPr descr="Figure 1: PCA biplots showing (A) variation in flake shape with dorsal cortex class, (B) depth below surface, and (C) mass cluster" title="" id="1" name="Picture"/>
             <a:graphic>
               <a:graphicData uri="http://schemas.openxmlformats.org/drawingml/2006/picture">
                 <pic:pic>
                   <pic:nvPicPr>
-                    <pic:cNvPr descr="./test_graphic.png" id="0" name="Picture"/>
+                    <pic:cNvPr descr="../figures/three-pca-biplots-1.png" id="0" name="Picture"/>
                     <pic:cNvPicPr>
                       <a:picLocks noChangeArrowheads="1" noChangeAspect="1"/>
                     </pic:cNvPicPr>
                   </pic:nvPicPr>
                   <pic:blipFill>
-                    <a:blip r:embed="rId23"/>
+                    <a:blip r:embed="rId25"/>
                     <a:stretch>
                       <a:fillRect/>
                     </a:stretch>
@@ -468,7 +484,7 @@
                   <pic:spPr bwMode="auto">
                     <a:xfrm>
                       <a:off x="0" y="0"/>
-                      <a:ext cx="5943600" cy="6300913"/>
+                      <a:ext cx="5943600" cy="7132320"/>
                     </a:xfrm>
                     <a:prstGeom prst="rect">
                       <a:avLst/>
@@ -492,7 +508,7 @@
         <w:pStyle w:val="ImageCaption"/>
       </w:pPr>
       <w:r>
-        <w:t xml:space="preserve">Figure 1.0. Schematic figure showing both the intial measurements that were used to generate our landmarks and the location of our landmarks on a hypothetical flake. A, B, C, D, and E are the top horizontal measurement, width at a quarter of the maximum length, maximum dimension length, width at a quarter of the maximum length, and width at three quarter of the maximum length respectively. Points 1 through 9 are all of the landmarks generated from measurements A through E.</w:t>
+        <w:t xml:space="preserve">Figure 1: PCA biplots showing (A) variation in flake shape with dorsal cortex class, (B) depth below surface, and (C) mass cluster</w:t>
       </w:r>
     </w:p>
     <w:p>
@@ -500,7 +516,16 @@
         <w:pStyle w:val="BodyText"/>
       </w:pPr>
       <w:r>
-        <w:t xml:space="preserve">Dorsal cortex percentages discretized upon standard cut points were used to create reduction categories. Flakes with no dorsal cortex were categorized as tertiary flakes, those with up to a dorsal cortex percentage of 50% were considered secondary and those with a dorsal cortex value greater than 50% were considered primary (Bradbury &amp; Carr 1995).</w:t>
+        <w:t xml:space="preserve">Figure</w:t>
+      </w:r>
+      <w:r>
+        <w:t xml:space="preserve"> </w:t>
+      </w:r>
+      <w:r>
+        <w:t xml:space="preserve">1</w:t>
+      </w:r>
+      <w:r>
+        <w:t xml:space="preserve">A shows flake shape (as defined within the first two principal components) in relation to dorsal cortex class. The primary class of dorsal cortex, representing initial, unretouched flakes in the reduction sequence, has the smallest range of shape variation. Secondary flakes, which have been retouched and thus have less dorsal cortex than the primary flakes, show a slightly larger range of shape variation. Lastly, the tertiary flakes at the end of the reduction sequence show the greatest amount of shape variation.</w:t>
       </w:r>
     </w:p>
     <w:p>
@@ -508,7 +533,7 @@
         <w:pStyle w:val="BodyText"/>
       </w:pPr>
       <w:r>
-        <w:t xml:space="preserve">Mass clusters were generated using univariate k-means, with the end result being 6 mass clusters, with mass cluster 1 having the least mass on average and 6 having the greatest mass on average. Univariate k-means is a non-hierarchical clustering technique that creates a set number of groups equal to k, with points being assigned to groups in such a manner that the total distances between each point and mean of the group is minimized. We used the Ckmeans.1d.dp package in R to perform our univariate k-means analysis (Wang &amp; Song, 2011). The Ckmeans.1d.dp has been used for univariate clustering in applications outside of archaeology (Song &amp; Zhong, 2020).</w:t>
+        <w:t xml:space="preserve">Shape variation is not equal along both principal components. For flakes in all three dorsal cortex classes, the largest differences between each inter-nested is along the first principal component. Slight differences are seen along the second principal component, with an increasing amount of variation as one goes from primary to secondary to tertiary flakes, but these changes are minor when compared to the larger changes seen in the first principal component.</w:t>
       </w:r>
     </w:p>
     <w:p>
@@ -516,7 +541,16 @@
         <w:pStyle w:val="BodyText"/>
       </w:pPr>
       <w:r>
-        <w:t xml:space="preserve">We initially recorded conventional linear dimension measurements, such as max dimension length and width at various points along the max dimension length, from all flakes recovered from the excavation. Then we converted these linear dimensions into landmarks points to represent the shape of each artefact. The specific linear measurements used to create the 2D landmarks were the top horizontal measurement, the max dimension length, width at a quarter of the maximum length, width at half of the maximum length, and width at three quarters of the maximum length.</w:t>
+        <w:t xml:space="preserve">Figure</w:t>
+      </w:r>
+      <w:r>
+        <w:t xml:space="preserve"> </w:t>
+      </w:r>
+      <w:r>
+        <w:t xml:space="preserve">1</w:t>
+      </w:r>
+      <w:r>
+        <w:t xml:space="preserve">B shows the flake shapes projected on the first two principal components, and colored according to the excavation unit that they were recovered from. Excavation unit one is near the surface, and unit 13 is near the base. The general picture here is that shape variation changes little through the deposit. Units with fewer flakes, such as 13, show lower shape variation.</w:t>
       </w:r>
     </w:p>
     <w:p>
@@ -524,45 +558,16 @@
         <w:pStyle w:val="BodyText"/>
       </w:pPr>
       <w:r>
-        <w:t xml:space="preserve">In analysing the landmarks we followed a conventional shape analysis workflow of Generalized Procrustes Analysis (GPA) followed by Principal Components Analysis (PCA) (Riede &amp; Pedersen, 2018; Hoggard et al., 2019; Radinović &amp; Kajtez, 2021; Okumura &amp; Araujo 2014; Archer et al., 2021; Theska et al. 2020). We used GPA to normalize landmarks for size, orientation, and rotation, leaving only shape data. The normalized landmarks were then analysed by PCA, a form of exploratory data analysis. Principal Component Analysis takes the initial set of data and transforms and reduces them into a smaller set of variables, whist still preserving most of the variation. To explore the output we made PCA biplots of the first two Principal Components to visualize shape variation based upon secondary categorical variables, namely flake reduction categories, excavation units, and mass clusters.</w:t>
-      </w:r>
-    </w:p>
-    <w:bookmarkEnd w:id="24"/>
-    <w:bookmarkStart w:id="25" w:name="results"/>
-    <w:p>
-      <w:pPr>
-        <w:pStyle w:val="Heading2"/>
-      </w:pPr>
-      <w:r>
-        <w:rPr>
-          <w:rStyle w:val="SectionNumber"/>
-        </w:rPr>
-        <w:t xml:space="preserve">1.4</w:t>
-      </w:r>
-      <w:r>
-        <w:tab/>
-      </w:r>
-      <w:r>
-        <w:t xml:space="preserve">Results</w:t>
-      </w:r>
-    </w:p>
-    <w:bookmarkEnd w:id="25"/>
-    <w:bookmarkStart w:id="30" w:name="pca-analysis-on-dorsal-cortex-groups"/>
-    <w:p>
-      <w:pPr>
-        <w:pStyle w:val="Heading2"/>
-      </w:pPr>
-      <w:r>
-        <w:rPr>
-          <w:rStyle w:val="SectionNumber"/>
-        </w:rPr>
-        <w:t xml:space="preserve">1.5</w:t>
-      </w:r>
-      <w:r>
-        <w:tab/>
-      </w:r>
-      <w:r>
-        <w:t xml:space="preserve">PCA Analysis on Dorsal Cortex Groups</w:t>
+        <w:t xml:space="preserve">In Figure</w:t>
+      </w:r>
+      <w:r>
+        <w:t xml:space="preserve"> </w:t>
+      </w:r>
+      <w:r>
+        <w:t xml:space="preserve">1</w:t>
+      </w:r>
+      <w:r>
+        <w:t xml:space="preserve">C we see that greater shape variation is found in the lightest mass classes. The two lightest mass clusters, one and two, are in purple and blue respectively. These first two mass classes span the largest area on the biplot, signifying a larger degree of variation overall.</w:t>
       </w:r>
     </w:p>
     <w:p>
@@ -572,14 +577,14 @@
       <w:r>
         <w:drawing>
           <wp:inline>
-            <wp:extent cx="5943600" cy="4754880"/>
+            <wp:extent cx="5943600" cy="2377440"/>
             <wp:effectExtent b="0" l="0" r="0" t="0"/>
-            <wp:docPr descr="Figure 1.1: PCA biplot for flake shape and dorsal cortex class." title="" id="1" name="Picture"/>
+            <wp:docPr descr="Figure 2: Plots showing the contribution of landmarks to the first two Principal Components (A: PC1, B: PC2) that summarise the overall shape variation among flakes. The dashed red horizontal line corresponds to the expected value if the contribution from each landmark was uniform." title="" id="1" name="Picture"/>
             <a:graphic>
               <a:graphicData uri="http://schemas.openxmlformats.org/drawingml/2006/picture">
                 <pic:pic>
                   <pic:nvPicPr>
-                    <pic:cNvPr descr="../figures/cortex-biplot-1.png" id="0" name="Picture"/>
+                    <pic:cNvPr descr="../figures/contribution-plots-1.png" id="0" name="Picture"/>
                     <pic:cNvPicPr>
                       <a:picLocks noChangeArrowheads="1" noChangeAspect="1"/>
                     </pic:cNvPicPr>
@@ -593,7 +598,7 @@
                   <pic:spPr bwMode="auto">
                     <a:xfrm>
                       <a:off x="0" y="0"/>
-                      <a:ext cx="5943600" cy="4754880"/>
+                      <a:ext cx="5943600" cy="2377440"/>
                     </a:xfrm>
                     <a:prstGeom prst="rect">
                       <a:avLst/>
@@ -617,117 +622,7 @@
         <w:pStyle w:val="ImageCaption"/>
       </w:pPr>
       <w:r>
-        <w:t xml:space="preserve">Figure 1.1: PCA biplot for flake shape and dorsal cortex class.</w:t>
-      </w:r>
-    </w:p>
-    <w:p>
-      <w:pPr>
-        <w:pStyle w:val="CaptionedFigure"/>
-      </w:pPr>
-      <w:r>
-        <w:drawing>
-          <wp:inline>
-            <wp:extent cx="5943600" cy="4754880"/>
-            <wp:effectExtent b="0" l="0" r="0" t="0"/>
-            <wp:docPr descr="Figure 1.2: PCA biplot for flake shape and excavation unit." title="" id="1" name="Picture"/>
-            <a:graphic>
-              <a:graphicData uri="http://schemas.openxmlformats.org/drawingml/2006/picture">
-                <pic:pic>
-                  <pic:nvPicPr>
-                    <pic:cNvPr descr="../figures/excavation-unit-biplot-1.png" id="0" name="Picture"/>
-                    <pic:cNvPicPr>
-                      <a:picLocks noChangeArrowheads="1" noChangeAspect="1"/>
-                    </pic:cNvPicPr>
-                  </pic:nvPicPr>
-                  <pic:blipFill>
-                    <a:blip r:embed="rId27"/>
-                    <a:stretch>
-                      <a:fillRect/>
-                    </a:stretch>
-                  </pic:blipFill>
-                  <pic:spPr bwMode="auto">
-                    <a:xfrm>
-                      <a:off x="0" y="0"/>
-                      <a:ext cx="5943600" cy="4754880"/>
-                    </a:xfrm>
-                    <a:prstGeom prst="rect">
-                      <a:avLst/>
-                    </a:prstGeom>
-                    <a:noFill/>
-                    <a:ln w="9525">
-                      <a:noFill/>
-                      <a:headEnd/>
-                      <a:tailEnd/>
-                    </a:ln>
-                  </pic:spPr>
-                </pic:pic>
-              </a:graphicData>
-            </a:graphic>
-          </wp:inline>
-        </w:drawing>
-      </w:r>
-    </w:p>
-    <w:p>
-      <w:pPr>
-        <w:pStyle w:val="ImageCaption"/>
-      </w:pPr>
-      <w:r>
-        <w:t xml:space="preserve">Figure 1.2: PCA biplot for flake shape and excavation unit.</w:t>
-      </w:r>
-    </w:p>
-    <w:p>
-      <w:pPr>
-        <w:pStyle w:val="CaptionedFigure"/>
-      </w:pPr>
-      <w:r>
-        <w:drawing>
-          <wp:inline>
-            <wp:extent cx="5943600" cy="4754880"/>
-            <wp:effectExtent b="0" l="0" r="0" t="0"/>
-            <wp:docPr descr="Figure 1.3: PCA biplot for flake shape and mass cluster groups" title="" id="1" name="Picture"/>
-            <a:graphic>
-              <a:graphicData uri="http://schemas.openxmlformats.org/drawingml/2006/picture">
-                <pic:pic>
-                  <pic:nvPicPr>
-                    <pic:cNvPr descr="../figures/mass-biplot-1.png" id="0" name="Picture"/>
-                    <pic:cNvPicPr>
-                      <a:picLocks noChangeArrowheads="1" noChangeAspect="1"/>
-                    </pic:cNvPicPr>
-                  </pic:nvPicPr>
-                  <pic:blipFill>
-                    <a:blip r:embed="rId28"/>
-                    <a:stretch>
-                      <a:fillRect/>
-                    </a:stretch>
-                  </pic:blipFill>
-                  <pic:spPr bwMode="auto">
-                    <a:xfrm>
-                      <a:off x="0" y="0"/>
-                      <a:ext cx="5943600" cy="4754880"/>
-                    </a:xfrm>
-                    <a:prstGeom prst="rect">
-                      <a:avLst/>
-                    </a:prstGeom>
-                    <a:noFill/>
-                    <a:ln w="9525">
-                      <a:noFill/>
-                      <a:headEnd/>
-                      <a:tailEnd/>
-                    </a:ln>
-                  </pic:spPr>
-                </pic:pic>
-              </a:graphicData>
-            </a:graphic>
-          </wp:inline>
-        </w:drawing>
-      </w:r>
-    </w:p>
-    <w:p>
-      <w:pPr>
-        <w:pStyle w:val="ImageCaption"/>
-      </w:pPr>
-      <w:r>
-        <w:t xml:space="preserve">Figure 1.3: PCA biplot for flake shape and mass cluster groups</w:t>
+        <w:t xml:space="preserve">Figure 2: Plots showing the contribution of landmarks to the first two Principal Components (A: PC1, B: PC2) that summarise the overall shape variation among flakes. The dashed red horizontal line corresponds to the expected value if the contribution from each landmark was uniform.</w:t>
       </w:r>
     </w:p>
     <w:p>
@@ -741,41 +636,91 @@
         <w:t xml:space="preserve"> </w:t>
       </w:r>
       <w:r>
-        <w:t xml:space="preserve">1.1</w:t>
-      </w:r>
-      <w:r>
-        <w:t xml:space="preserve"> </w:t>
-      </w:r>
-      <w:r>
-        <w:t xml:space="preserve">shows flake shape (as defined within the first two principal components) in relation to dorsal cortex class. The primary class of dorsal cortex, representing initial, unretouched flakes in the reduction sequence, has the smallest range of shape variation. Secondary flakes, which have been retouched and thus have less dorsal cortex than the primary flakes, show a slightly larger range of shape variation. Lastly, the tertiary flakes at the end of the reduction sequence show the greatest amount of shape variation.</w:t>
+        <w:t xml:space="preserve">2</w:t>
+      </w:r>
+      <w:r>
+        <w:t xml:space="preserve"> </w:t>
+      </w:r>
+      <w:r>
+        <w:t xml:space="preserve">shows the relative contribution of each of the original 18 variables put through our PCA. The first principal component is primarily composed of the x-value for the distal tip landmark, with smaller contributions from the y-values from the two upper-most and mid-upper points. The second principal component is composed largely of the y-values for bottom-most and upper-most points.</w:t>
+      </w:r>
+    </w:p>
+    <w:bookmarkEnd w:id="27"/>
+    <w:bookmarkStart w:id="28" w:name="X7d436ae0e4ffbaa994e1c04d8032f5d487e3725"/>
+    <w:p>
+      <w:pPr>
+        <w:pStyle w:val="Heading2"/>
+      </w:pPr>
+      <w:r>
+        <w:t xml:space="preserve">Principal Components Analyses exploring core shape variation</w:t>
+      </w:r>
+    </w:p>
+    <w:bookmarkEnd w:id="28"/>
+    <w:bookmarkEnd w:id="29"/>
+    <w:bookmarkStart w:id="30" w:name="discussion"/>
+    <w:p>
+      <w:pPr>
+        <w:pStyle w:val="Heading1"/>
+      </w:pPr>
+      <w:r>
+        <w:t xml:space="preserve">Discussion</w:t>
+      </w:r>
+    </w:p>
+    <w:p>
+      <w:pPr>
+        <w:pStyle w:val="FirstParagraph"/>
+      </w:pPr>
+      <w:r>
+        <w:t xml:space="preserve">Flake shape variation generally shows limited correspondence with other factors. Figure</w:t>
+      </w:r>
+      <w:r>
+        <w:t xml:space="preserve"> </w:t>
+      </w:r>
+      <w:r>
+        <w:t xml:space="preserve">??</w:t>
+      </w:r>
+      <w:r>
+        <w:t xml:space="preserve">B shows very little variation over time, with lots of overlap between groups in the biplot. Units with fewer flakes, such as 13, show lower shape variation. This generally confirms our conclusion from the radiocarbon ages that the deposit accumulated relatively quickly, and the assemblage represents knapping events occurring at a similar time with little, if any perceptible change over time. By contrast, a more definitive difference between groups in seen in Figure</w:t>
+      </w:r>
+      <w:r>
+        <w:t xml:space="preserve"> </w:t>
+      </w:r>
+      <w:r>
+        <w:t xml:space="preserve">??</w:t>
+      </w:r>
+      <w:r>
+        <w:t xml:space="preserve">C, where there is a high degree of shape variation in the lightest flakes. This reflects the production of different types and shapes of cores as the flakes become smaller and thus lighter. This is further supported by Figure</w:t>
+      </w:r>
+      <w:r>
+        <w:t xml:space="preserve"> </w:t>
+      </w:r>
+      <w:r>
+        <w:t xml:space="preserve">??</w:t>
+      </w:r>
+      <w:r>
+        <w:t xml:space="preserve">A where tertiary flakes with little dorsal cortex show the highest shape variation. This supports our interpretation of the previous result, with flakes from later in the reduction process showing greater shape variation as different types of cores were produced at the site.</w:t>
       </w:r>
     </w:p>
     <w:p>
       <w:pPr>
         <w:pStyle w:val="BodyText"/>
       </w:pPr>
-      <w:r>
-        <w:t xml:space="preserve">Shape variation is not equal along both principal components. For flakes in all three dorsal cortex classes, the largest differences between each inter-nested is along the first principal component. Slight differences are seen along the second principal component, with an increasing amount of variation as one goes from primary to secondary to tertiary flakes, but these changes are minor when compared to the larger changes seen in the first principal component.</w:t>
-      </w:r>
     </w:p>
     <w:p>
       <w:pPr>
         <w:pStyle w:val="BodyText"/>
       </w:pPr>
       <w:r>
-        <w:t xml:space="preserve">Figure</w:t>
-      </w:r>
-      <w:r>
-        <w:t xml:space="preserve"> </w:t>
-      </w:r>
-      <w:r>
-        <w:t xml:space="preserve">1.2</w:t>
-      </w:r>
-      <w:r>
-        <w:t xml:space="preserve"> </w:t>
-      </w:r>
-      <w:r>
-        <w:t xml:space="preserve">shows the flake shapes projected on the first two principal components, and colored according to the excavation unit that they were recovered from. Excavation unit one is near the surface, and unit 13 is near the base. The general picture here is that shape variation changes little through the deposit. Units with fewer flakes, such as 13, show lower shape variation.</w:t>
+        <w:t xml:space="preserve">Looking at</w:t>
+      </w:r>
+      <w:r>
+        <w:t xml:space="preserve"> </w:t>
+      </w:r>
+      <w:r>
+        <w:t xml:space="preserve">2</w:t>
+      </w:r>
+      <w:r>
+        <w:t xml:space="preserve">, the landmarks which contributed the most to each principal component were all located on the left side of our artefacts. This means that linking our initial flake measurements (maximum length, top width etc.) to either of the first two principal components is nearly impossible, as every one of our initial flake measurements (with the) one can see that there is no consistent pattern in which certain initial flake measurements align closely with either the first or second principal components. Interestingly, the landmarks which contributed the most to each principal component were all located on the left side of our artefacts..</w:t>
       </w:r>
     </w:p>
     <w:p>
@@ -783,269 +728,63 @@
         <w:pStyle w:val="BodyText"/>
       </w:pPr>
       <w:r>
-        <w:t xml:space="preserve">In Figure</w:t>
-      </w:r>
-      <w:r>
-        <w:t xml:space="preserve"> </w:t>
-      </w:r>
-      <w:r>
-        <w:t xml:space="preserve">1.3</w:t>
-      </w:r>
-      <w:r>
-        <w:t xml:space="preserve"> </w:t>
-      </w:r>
-      <w:r>
-        <w:t xml:space="preserve">we see that greater shape variation is found in the lightest mass classes. The two lightest mass clusters, one and two, are in purple and blue respectively. These first two mass classes span the largest area on the biplot, signifying a larger degree of variation overall.</w:t>
-      </w:r>
-    </w:p>
-    <w:p>
-      <w:pPr>
-        <w:pStyle w:val="CaptionedFigure"/>
-      </w:pPr>
-      <w:r>
-        <w:drawing>
-          <wp:inline>
-            <wp:extent cx="5943600" cy="4754880"/>
-            <wp:effectExtent b="0" l="0" r="0" t="0"/>
-            <wp:docPr descr="Figure 1.4: Plots showing the contribution of landmarks to the overall shape variation among flakes." title="" id="1" name="Picture"/>
-            <a:graphic>
-              <a:graphicData uri="http://schemas.openxmlformats.org/drawingml/2006/picture">
-                <pic:pic>
-                  <pic:nvPicPr>
-                    <pic:cNvPr descr="../figures/contribution-plots-1.png" id="0" name="Picture"/>
-                    <pic:cNvPicPr>
-                      <a:picLocks noChangeArrowheads="1" noChangeAspect="1"/>
-                    </pic:cNvPicPr>
-                  </pic:nvPicPr>
-                  <pic:blipFill>
-                    <a:blip r:embed="rId29"/>
-                    <a:stretch>
-                      <a:fillRect/>
-                    </a:stretch>
-                  </pic:blipFill>
-                  <pic:spPr bwMode="auto">
-                    <a:xfrm>
-                      <a:off x="0" y="0"/>
-                      <a:ext cx="5943600" cy="4754880"/>
-                    </a:xfrm>
-                    <a:prstGeom prst="rect">
-                      <a:avLst/>
-                    </a:prstGeom>
-                    <a:noFill/>
-                    <a:ln w="9525">
-                      <a:noFill/>
-                      <a:headEnd/>
-                      <a:tailEnd/>
-                    </a:ln>
-                  </pic:spPr>
-                </pic:pic>
-              </a:graphicData>
-            </a:graphic>
-          </wp:inline>
-        </w:drawing>
-      </w:r>
-    </w:p>
-    <w:p>
-      <w:pPr>
-        <w:pStyle w:val="ImageCaption"/>
-      </w:pPr>
-      <w:r>
-        <w:t xml:space="preserve">Figure 1.4: Plots showing the contribution of landmarks to the overall shape variation among flakes.</w:t>
-      </w:r>
-    </w:p>
-    <w:p>
-      <w:pPr>
-        <w:pStyle w:val="BodyText"/>
-      </w:pPr>
-      <w:r>
-        <w:t xml:space="preserve">Figure</w:t>
-      </w:r>
-      <w:r>
-        <w:t xml:space="preserve"> </w:t>
-      </w:r>
-      <w:r>
-        <w:t xml:space="preserve">1.4</w:t>
-      </w:r>
-      <w:r>
-        <w:t xml:space="preserve"> </w:t>
-      </w:r>
-      <w:r>
-        <w:t xml:space="preserve">shows the relative contribution of each of the original 18 variables put through our PCA. Looking at the supplementary table, we can see that the first principal component is primarily composed of the x-value for the distal tip landmark, with smaller contributions from the y-values from the two upper-most and mid-upper points. The second primary dimension is composed largely of the y-values for bottom-most and upper-most points.</w:t>
+        <w:t xml:space="preserve">The lack of distinct morphological groupings and the increased variability of shape in the smaller, tertiary flakes is consistent with previous studies. Other studies which investigated the morphology of flake outlines from South East Asia concluded that there is no significant relationship between flake outline and flake use (Borel et al., 2013; Borel et al., 2017).</w:t>
+      </w:r>
+      <w:r>
+        <w:t xml:space="preserve"> </w:t>
+      </w:r>
+      <w:r>
+        <w:t xml:space="preserve"> </w:t>
+      </w:r>
+      <w:r>
+        <w:t xml:space="preserve">While our analysis does not rely upon outlines, both outlines and landmarks are methods for measuring the morphology of flaked stone tools, and as such, the same models which explain outline variability can be cautiously applied to our analysis. The high variability in flake shape, especially in the tertiary flakes, suggests that knappers were not looking to systematically create a small set of specific shapes of flake, with the amount of variability increasing as flakes are struck off of increasingly differed cores. This behavior is consistent with processes of expedient knapping, where a large number of flakes are created in a relatively free-form manner and useful flakes are picked up and used after knapping is finished (Holdaway &amp; Douglass, 2012; McCall, 2012). Processes of expedient knapping suggest that stone tools were of secondary importance in the material culture of the knappers (Sillitoe &amp; Hardy, 2003), relative to organic technologies. Mijares (2001) suggested stone tools were primarily used to create bamboo tools in South East Asia. A reliance upon bamboo tools, with stone flakes being an intermediary to produce bamboo tools, may explain the great variability in the lithic assemblages at Mau A.</w:t>
       </w:r>
     </w:p>
     <w:bookmarkEnd w:id="30"/>
+    <w:bookmarkStart w:id="31" w:name="conclusion"/>
+    <w:p>
+      <w:pPr>
+        <w:pStyle w:val="Heading1"/>
+      </w:pPr>
+      <w:r>
+        <w:t xml:space="preserve">Conclusion</w:t>
+      </w:r>
+    </w:p>
     <w:bookmarkEnd w:id="31"/>
-    <w:bookmarkStart w:id="32" w:name="discussion"/>
+    <w:bookmarkStart w:id="52" w:name="acknowledgements"/>
     <w:p>
       <w:pPr>
         <w:pStyle w:val="Heading1"/>
       </w:pPr>
       <w:r>
-        <w:rPr>
-          <w:rStyle w:val="SectionNumber"/>
-        </w:rPr>
-        <w:t xml:space="preserve">2</w:t>
-      </w:r>
-      <w:r>
-        <w:tab/>
-      </w:r>
-      <w:r>
-        <w:t xml:space="preserve">Discussion</w:t>
+        <w:t xml:space="preserve">Acknowledgements</w:t>
+      </w:r>
+    </w:p>
+    <w:p>
+      <w:r>
+        <w:br w:type="page"/>
+      </w:r>
+    </w:p>
+    <w:bookmarkStart w:id="51" w:name="references"/>
+    <w:p>
+      <w:pPr>
+        <w:pStyle w:val="Heading2"/>
+      </w:pPr>
+      <w:r>
+        <w:t xml:space="preserve">References</w:t>
       </w:r>
     </w:p>
     <w:p>
       <w:pPr>
         <w:pStyle w:val="FirstParagraph"/>
       </w:pPr>
-    </w:p>
-    <w:p>
-      <w:pPr>
-        <w:pStyle w:val="BodyText"/>
-      </w:pPr>
-      <w:r>
-        <w:t xml:space="preserve">Our data visualizations reveal some noteworthy trends regarding the degree of core reduction. Figure</w:t>
-      </w:r>
-      <w:r>
-        <w:t xml:space="preserve"> </w:t>
-      </w:r>
-      <w:r>
-        <w:t xml:space="preserve">1.2</w:t>
-      </w:r>
-      <w:r>
-        <w:t xml:space="preserve"> </w:t>
-      </w:r>
-      <w:r>
-        <w:t xml:space="preserve">shows very little variation over time, with lots of overlap between groups in the biplot. Units with fewer flakes, such as 13, show lower shape variation. This generally confirms our conclusion from the radiocarbon ages that the deposit accumulated relatively quickly, and the assemblage represents knapping events occurring at a similar time with little, if any perceptible change over time. By contrast, a more definitive difference between groups in seen in Figure</w:t>
-      </w:r>
-      <w:r>
-        <w:t xml:space="preserve"> </w:t>
-      </w:r>
-      <w:r>
-        <w:t xml:space="preserve">1.3</w:t>
-      </w:r>
-      <w:r>
-        <w:t xml:space="preserve">, where there is a high degree of shape variation in the lightest flakes. This reflects the production of different types and shapes of cores as the flakes become smaller and thus lighter. This is further supported by Figure</w:t>
-      </w:r>
-      <w:r>
-        <w:t xml:space="preserve"> </w:t>
-      </w:r>
-      <w:r>
-        <w:t xml:space="preserve">1.1</w:t>
-      </w:r>
-      <w:r>
-        <w:t xml:space="preserve">, where tertiary flakes with little dorsal cortex show the highest shape variation. This supports our interpretation of the previous result, with flakes from later in the reduction process showing greater shape variation as different types of cores were produced at the site.</w:t>
-      </w:r>
-    </w:p>
-    <w:p>
-      <w:pPr>
-        <w:pStyle w:val="BodyText"/>
-      </w:pPr>
-    </w:p>
-    <w:p>
-      <w:pPr>
-        <w:pStyle w:val="BodyText"/>
-      </w:pPr>
-      <w:r>
-        <w:t xml:space="preserve">Looking at</w:t>
-      </w:r>
-      <w:r>
-        <w:t xml:space="preserve"> </w:t>
-      </w:r>
-      <w:r>
-        <w:t xml:space="preserve">1.4</w:t>
-      </w:r>
-      <w:r>
-        <w:t xml:space="preserve">, the landmarks which contributed the most to each principal component were all located on the left side of our artefacts. This means that linking our initial flake measurements (maximum length, top width etc.) to either of the first two principal components is nearly impossible, as every one of our initial flake measurements (with the)</w:t>
-      </w:r>
-    </w:p>
-    <w:p>
-      <w:pPr>
-        <w:pStyle w:val="BodyText"/>
-      </w:pPr>
-      <w:r>
-        <w:t xml:space="preserve">one can see that there is no consistent pattern in which certain initial flake measurements align closely with either the first or second principal components. Interestingly, the landmarks which contributed the most to each principal component were all located on the left side of our artefacts..</w:t>
-      </w:r>
-    </w:p>
-    <w:p>
-      <w:pPr>
-        <w:pStyle w:val="BodyText"/>
-      </w:pPr>
-      <w:r>
-        <w:t xml:space="preserve">The lack of distinct morphological groupings and the increased variability of shape in the smaller, tertiary flakes is consistent with previous studies. Other studies which investigated the morphology of flake outlines from South East Asia concluded that there is no significant relationship between flake outline and flake use (Borel et al., 2013; Borel et al., 2017). While our analysis not rely upon outlines, both outlines and landmarks are ultimately methods for measuring the morphology of flaked stone tools, and as such, the same models which explain outline variability can be cautiously applied to our analysis. The large amount of variability in flake shape, especially in the tertiary flakes, suggests that the knappers were not looking to create a specific shape of flake, with the amount of varitiblity increasing as flakes are struck off of increasingly differed cores. This behavior is consistent with processes of expedient knapping, where a large number of flakes are created in a relatively free-form manner and useful flakes are picked up and used after knapping is finished (Holdaway &amp; Douglass, 2012; McCall, 2012). Processes of expedient knapping suggest that stone tools were of secondary importance in the material culture of the knappers (Sillitoe &amp; Hardy, 2003). Elsewhere it has been suggested stone tools were primarily used to create bamboo tools in South East Asia (Mijares, 2001). A reliance upon bamboo tools, with stone flakes merely being an intermediary to produce bamboo tools, would explain the great variability in the lithic assemblages at Mau A.</w:t>
-      </w:r>
-    </w:p>
-    <w:bookmarkEnd w:id="32"/>
-    <w:bookmarkStart w:id="33" w:name="conclusion"/>
-    <w:p>
-      <w:pPr>
-        <w:pStyle w:val="Heading1"/>
-      </w:pPr>
-      <w:r>
-        <w:rPr>
-          <w:rStyle w:val="SectionNumber"/>
-        </w:rPr>
-        <w:t xml:space="preserve">3</w:t>
-      </w:r>
-      <w:r>
-        <w:tab/>
-      </w:r>
-      <w:r>
-        <w:t xml:space="preserve">Conclusion</w:t>
-      </w:r>
-    </w:p>
-    <w:bookmarkEnd w:id="33"/>
-    <w:bookmarkStart w:id="54" w:name="acknowledgements"/>
-    <w:p>
-      <w:pPr>
-        <w:pStyle w:val="Heading1"/>
-      </w:pPr>
-      <w:r>
-        <w:rPr>
-          <w:rStyle w:val="SectionNumber"/>
-        </w:rPr>
-        <w:t xml:space="preserve">4</w:t>
-      </w:r>
-      <w:r>
-        <w:tab/>
-      </w:r>
-      <w:r>
-        <w:t xml:space="preserve">Acknowledgements</w:t>
-      </w:r>
-    </w:p>
-    <w:p>
-      <w:r>
-        <w:br w:type="page"/>
-      </w:r>
-    </w:p>
-    <w:bookmarkStart w:id="53" w:name="references"/>
-    <w:p>
-      <w:pPr>
-        <w:pStyle w:val="Heading2"/>
-      </w:pPr>
-      <w:r>
-        <w:rPr>
-          <w:rStyle w:val="SectionNumber"/>
-        </w:rPr>
-        <w:t xml:space="preserve">4.1</w:t>
-      </w:r>
-      <w:r>
-        <w:tab/>
-      </w:r>
-      <w:r>
-        <w:t xml:space="preserve">References</w:t>
-      </w:r>
-    </w:p>
-    <w:p>
-      <w:pPr>
-        <w:pStyle w:val="FirstParagraph"/>
-      </w:pPr>
       <w:r>
         <w:t xml:space="preserve">Archer, W., Djakovic, I., Brenet, M., Bourguignon, L., Presnyakova, D., Schlager, S., Soressi, M., &amp; McPherron, S. P. (2021). Quantifying differences in hominin flaking technologies with 3D shape analysis. Journal of Human Evolution, 150, 102912.</w:t>
       </w:r>
       <w:r>
         <w:t xml:space="preserve"> </w:t>
       </w:r>
-      <w:hyperlink r:id="rId34">
+      <w:hyperlink r:id="rId32">
         <w:r>
           <w:rPr>
             <w:rStyle w:val="Hyperlink"/>
@@ -1082,7 +821,7 @@
       <w:r>
         <w:t xml:space="preserve"> </w:t>
       </w:r>
-      <w:hyperlink r:id="rId35">
+      <w:hyperlink r:id="rId33">
         <w:r>
           <w:rPr>
             <w:rStyle w:val="Hyperlink"/>
@@ -1122,7 +861,7 @@
       <w:r>
         <w:t xml:space="preserve"> </w:t>
       </w:r>
-      <w:hyperlink r:id="rId36">
+      <w:hyperlink r:id="rId34">
         <w:r>
           <w:rPr>
             <w:rStyle w:val="Hyperlink"/>
@@ -1162,7 +901,7 @@
       <w:r>
         <w:t xml:space="preserve"> </w:t>
       </w:r>
-      <w:hyperlink r:id="rId37">
+      <w:hyperlink r:id="rId35">
         <w:r>
           <w:rPr>
             <w:rStyle w:val="Hyperlink"/>
@@ -1184,7 +923,7 @@
       <w:r>
         <w:t xml:space="preserve"> </w:t>
       </w:r>
-      <w:hyperlink r:id="rId38">
+      <w:hyperlink r:id="rId36">
         <w:r>
           <w:rPr>
             <w:rStyle w:val="Hyperlink"/>
@@ -1203,7 +942,7 @@
       <w:r>
         <w:t xml:space="preserve"> </w:t>
       </w:r>
-      <w:hyperlink r:id="rId39">
+      <w:hyperlink r:id="rId37">
         <w:r>
           <w:rPr>
             <w:rStyle w:val="Hyperlink"/>
@@ -1222,7 +961,7 @@
       <w:r>
         <w:t xml:space="preserve"> </w:t>
       </w:r>
-      <w:hyperlink r:id="rId40">
+      <w:hyperlink r:id="rId38">
         <w:r>
           <w:rPr>
             <w:rStyle w:val="Hyperlink"/>
@@ -1241,7 +980,7 @@
       <w:r>
         <w:t xml:space="preserve"> </w:t>
       </w:r>
-      <w:hyperlink r:id="rId41">
+      <w:hyperlink r:id="rId39">
         <w:r>
           <w:rPr>
             <w:rStyle w:val="Hyperlink"/>
@@ -1260,7 +999,7 @@
       <w:r>
         <w:t xml:space="preserve"> </w:t>
       </w:r>
-      <w:hyperlink r:id="rId42">
+      <w:hyperlink r:id="rId40">
         <w:r>
           <w:rPr>
             <w:rStyle w:val="Hyperlink"/>
@@ -1305,7 +1044,7 @@
       <w:r>
         <w:t xml:space="preserve"> </w:t>
       </w:r>
-      <w:hyperlink r:id="rId43">
+      <w:hyperlink r:id="rId41">
         <w:r>
           <w:rPr>
             <w:rStyle w:val="Hyperlink"/>
@@ -1324,7 +1063,7 @@
       <w:r>
         <w:t xml:space="preserve"> </w:t>
       </w:r>
-      <w:hyperlink r:id="rId44">
+      <w:hyperlink r:id="rId42">
         <w:r>
           <w:rPr>
             <w:rStyle w:val="Hyperlink"/>
@@ -1343,7 +1082,7 @@
       <w:r>
         <w:t xml:space="preserve"> </w:t>
       </w:r>
-      <w:hyperlink r:id="rId45">
+      <w:hyperlink r:id="rId43">
         <w:r>
           <w:rPr>
             <w:rStyle w:val="Hyperlink"/>
@@ -1362,7 +1101,7 @@
       <w:r>
         <w:t xml:space="preserve"> </w:t>
       </w:r>
-      <w:hyperlink r:id="rId46">
+      <w:hyperlink r:id="rId44">
         <w:r>
           <w:rPr>
             <w:rStyle w:val="Hyperlink"/>
@@ -1381,7 +1120,7 @@
       <w:r>
         <w:t xml:space="preserve"> </w:t>
       </w:r>
-      <w:hyperlink r:id="rId47">
+      <w:hyperlink r:id="rId45">
         <w:r>
           <w:rPr>
             <w:rStyle w:val="Hyperlink"/>
@@ -1400,7 +1139,7 @@
       <w:r>
         <w:t xml:space="preserve"> </w:t>
       </w:r>
-      <w:hyperlink r:id="rId48">
+      <w:hyperlink r:id="rId46">
         <w:r>
           <w:rPr>
             <w:rStyle w:val="Hyperlink"/>
@@ -1417,8 +1156,8 @@
         <w:t xml:space="preserve">Wang, H., &amp; Song, M. (2011). Ckmeans.1d.dp: Optimal k-means Clustering in One Dimension by Dynamic Programming. The R Journal, 3(2), 29–33.</w:t>
       </w:r>
     </w:p>
-    <w:bookmarkStart w:id="51" w:name="refs"/>
-    <w:bookmarkStart w:id="50" w:name="ref-Marwick2017"/>
+    <w:bookmarkStart w:id="49" w:name="refs"/>
+    <w:bookmarkStart w:id="48" w:name="ref-Marwick2017"/>
     <w:p>
       <w:pPr>
         <w:pStyle w:val="Bibliography"/>
@@ -1429,7 +1168,7 @@
       <w:r>
         <w:t xml:space="preserve"> </w:t>
       </w:r>
-      <w:hyperlink r:id="rId49">
+      <w:hyperlink r:id="rId47">
         <w:r>
           <w:rPr>
             <w:rStyle w:val="Hyperlink"/>
@@ -1438,1350 +1177,1341 @@
         </w:r>
       </w:hyperlink>
     </w:p>
+    <w:bookmarkEnd w:id="48"/>
+    <w:bookmarkEnd w:id="49"/>
+    <w:p>
+      <w:r>
+        <w:br w:type="page"/>
+      </w:r>
+    </w:p>
+    <w:bookmarkStart w:id="50" w:name="colophon"/>
+    <w:p>
+      <w:pPr>
+        <w:pStyle w:val="Heading3"/>
+      </w:pPr>
+      <w:r>
+        <w:t xml:space="preserve">Colophon</w:t>
+      </w:r>
+    </w:p>
+    <w:p>
+      <w:pPr>
+        <w:pStyle w:val="FirstParagraph"/>
+      </w:pPr>
+      <w:r>
+        <w:t xml:space="preserve">This report was generated on 2022-03-04 22:36:04 using the following computational environment and dependencies:</w:t>
+      </w:r>
+    </w:p>
+    <w:p>
+      <w:pPr>
+        <w:pStyle w:val="SourceCode"/>
+      </w:pPr>
+      <w:r>
+        <w:rPr>
+          <w:rStyle w:val="VerbatimChar"/>
+        </w:rPr>
+        <w:t xml:space="preserve">#&gt; ─ Session info ───────────────────────────────────────────────────────────────</w:t>
+      </w:r>
+      <w:r>
+        <w:br/>
+      </w:r>
+      <w:r>
+        <w:rPr>
+          <w:rStyle w:val="VerbatimChar"/>
+        </w:rPr>
+        <w:t xml:space="preserve">#&gt;  setting  value</w:t>
+      </w:r>
+      <w:r>
+        <w:br/>
+      </w:r>
+      <w:r>
+        <w:rPr>
+          <w:rStyle w:val="VerbatimChar"/>
+        </w:rPr>
+        <w:t xml:space="preserve">#&gt;  version  R version 4.1.2 (2021-11-01)</w:t>
+      </w:r>
+      <w:r>
+        <w:br/>
+      </w:r>
+      <w:r>
+        <w:rPr>
+          <w:rStyle w:val="VerbatimChar"/>
+        </w:rPr>
+        <w:t xml:space="preserve">#&gt;  os       macOS Catalina 10.15.7</w:t>
+      </w:r>
+      <w:r>
+        <w:br/>
+      </w:r>
+      <w:r>
+        <w:rPr>
+          <w:rStyle w:val="VerbatimChar"/>
+        </w:rPr>
+        <w:t xml:space="preserve">#&gt;  system   x86_64, darwin17.0</w:t>
+      </w:r>
+      <w:r>
+        <w:br/>
+      </w:r>
+      <w:r>
+        <w:rPr>
+          <w:rStyle w:val="VerbatimChar"/>
+        </w:rPr>
+        <w:t xml:space="preserve">#&gt;  ui       X11</w:t>
+      </w:r>
+      <w:r>
+        <w:br/>
+      </w:r>
+      <w:r>
+        <w:rPr>
+          <w:rStyle w:val="VerbatimChar"/>
+        </w:rPr>
+        <w:t xml:space="preserve">#&gt;  language (EN)</w:t>
+      </w:r>
+      <w:r>
+        <w:br/>
+      </w:r>
+      <w:r>
+        <w:rPr>
+          <w:rStyle w:val="VerbatimChar"/>
+        </w:rPr>
+        <w:t xml:space="preserve">#&gt;  collate  en_US.UTF-8</w:t>
+      </w:r>
+      <w:r>
+        <w:br/>
+      </w:r>
+      <w:r>
+        <w:rPr>
+          <w:rStyle w:val="VerbatimChar"/>
+        </w:rPr>
+        <w:t xml:space="preserve">#&gt;  ctype    en_US.UTF-8</w:t>
+      </w:r>
+      <w:r>
+        <w:br/>
+      </w:r>
+      <w:r>
+        <w:rPr>
+          <w:rStyle w:val="VerbatimChar"/>
+        </w:rPr>
+        <w:t xml:space="preserve">#&gt;  tz       America/Los_Angeles</w:t>
+      </w:r>
+      <w:r>
+        <w:br/>
+      </w:r>
+      <w:r>
+        <w:rPr>
+          <w:rStyle w:val="VerbatimChar"/>
+        </w:rPr>
+        <w:t xml:space="preserve">#&gt;  date     2022-03-04</w:t>
+      </w:r>
+      <w:r>
+        <w:br/>
+      </w:r>
+      <w:r>
+        <w:rPr>
+          <w:rStyle w:val="VerbatimChar"/>
+        </w:rPr>
+        <w:t xml:space="preserve">#&gt;  pandoc   2.14.0.3 @ /Applications/RStudio.app/Contents/MacOS/pandoc/ (via rmarkdown)</w:t>
+      </w:r>
+      <w:r>
+        <w:br/>
+      </w:r>
+      <w:r>
+        <w:rPr>
+          <w:rStyle w:val="VerbatimChar"/>
+        </w:rPr>
+        <w:t xml:space="preserve">#&gt; </w:t>
+      </w:r>
+      <w:r>
+        <w:br/>
+      </w:r>
+      <w:r>
+        <w:rPr>
+          <w:rStyle w:val="VerbatimChar"/>
+        </w:rPr>
+        <w:t xml:space="preserve">#&gt; ─ Packages ───────────────────────────────────────────────────────────────────</w:t>
+      </w:r>
+      <w:r>
+        <w:br/>
+      </w:r>
+      <w:r>
+        <w:rPr>
+          <w:rStyle w:val="VerbatimChar"/>
+        </w:rPr>
+        <w:t xml:space="preserve">#&gt;  package       * version date (UTC) lib source</w:t>
+      </w:r>
+      <w:r>
+        <w:br/>
+      </w:r>
+      <w:r>
+        <w:rPr>
+          <w:rStyle w:val="VerbatimChar"/>
+        </w:rPr>
+        <w:t xml:space="preserve">#&gt;  abind           1.4-5   2016-07-21 [2] CRAN (R 4.1.0)</w:t>
+      </w:r>
+      <w:r>
+        <w:br/>
+      </w:r>
+      <w:r>
+        <w:rPr>
+          <w:rStyle w:val="VerbatimChar"/>
+        </w:rPr>
+        <w:t xml:space="preserve">#&gt;  ape             5.6-1   2022-01-07 [2] CRAN (R 4.1.2)</w:t>
+      </w:r>
+      <w:r>
+        <w:br/>
+      </w:r>
+      <w:r>
+        <w:rPr>
+          <w:rStyle w:val="VerbatimChar"/>
+        </w:rPr>
+        <w:t xml:space="preserve">#&gt;  assertthat      0.2.1   2019-03-21 [2] CRAN (R 4.1.0)</w:t>
+      </w:r>
+      <w:r>
+        <w:br/>
+      </w:r>
+      <w:r>
+        <w:rPr>
+          <w:rStyle w:val="VerbatimChar"/>
+        </w:rPr>
+        <w:t xml:space="preserve">#&gt;  backports       1.4.1   2021-12-13 [2] CRAN (R 4.1.0)</w:t>
+      </w:r>
+      <w:r>
+        <w:br/>
+      </w:r>
+      <w:r>
+        <w:rPr>
+          <w:rStyle w:val="VerbatimChar"/>
+        </w:rPr>
+        <w:t xml:space="preserve">#&gt;  bezier          1.1.2   2018-12-14 [2] CRAN (R 4.1.0)</w:t>
+      </w:r>
+      <w:r>
+        <w:br/>
+      </w:r>
+      <w:r>
+        <w:rPr>
+          <w:rStyle w:val="VerbatimChar"/>
+        </w:rPr>
+        <w:t xml:space="preserve">#&gt;  bit             4.0.4   2020-08-04 [2] CRAN (R 4.1.0)</w:t>
+      </w:r>
+      <w:r>
+        <w:br/>
+      </w:r>
+      <w:r>
+        <w:rPr>
+          <w:rStyle w:val="VerbatimChar"/>
+        </w:rPr>
+        <w:t xml:space="preserve">#&gt;  bit64           4.0.5   2020-08-30 [2] CRAN (R 4.1.0)</w:t>
+      </w:r>
+      <w:r>
+        <w:br/>
+      </w:r>
+      <w:r>
+        <w:rPr>
+          <w:rStyle w:val="VerbatimChar"/>
+        </w:rPr>
+        <w:t xml:space="preserve">#&gt;  bookdown        0.24    2021-09-02 [2] CRAN (R 4.1.0)</w:t>
+      </w:r>
+      <w:r>
+        <w:br/>
+      </w:r>
+      <w:r>
+        <w:rPr>
+          <w:rStyle w:val="VerbatimChar"/>
+        </w:rPr>
+        <w:t xml:space="preserve">#&gt;  brio            1.1.3   2021-11-30 [2] CRAN (R 4.1.0)</w:t>
+      </w:r>
+      <w:r>
+        <w:br/>
+      </w:r>
+      <w:r>
+        <w:rPr>
+          <w:rStyle w:val="VerbatimChar"/>
+        </w:rPr>
+        <w:t xml:space="preserve">#&gt;  broom           0.7.12  2022-01-28 [2] CRAN (R 4.1.2)</w:t>
+      </w:r>
+      <w:r>
+        <w:br/>
+      </w:r>
+      <w:r>
+        <w:rPr>
+          <w:rStyle w:val="VerbatimChar"/>
+        </w:rPr>
+        <w:t xml:space="preserve">#&gt;  cachem          1.0.6   2021-08-19 [2] CRAN (R 4.1.0)</w:t>
+      </w:r>
+      <w:r>
+        <w:br/>
+      </w:r>
+      <w:r>
+        <w:rPr>
+          <w:rStyle w:val="VerbatimChar"/>
+        </w:rPr>
+        <w:t xml:space="preserve">#&gt;  callr           3.7.0   2021-04-20 [2] CRAN (R 4.1.0)</w:t>
+      </w:r>
+      <w:r>
+        <w:br/>
+      </w:r>
+      <w:r>
+        <w:rPr>
+          <w:rStyle w:val="VerbatimChar"/>
+        </w:rPr>
+        <w:t xml:space="preserve">#&gt;  car             3.0-12  2021-11-06 [2] CRAN (R 4.1.0)</w:t>
+      </w:r>
+      <w:r>
+        <w:br/>
+      </w:r>
+      <w:r>
+        <w:rPr>
+          <w:rStyle w:val="VerbatimChar"/>
+        </w:rPr>
+        <w:t xml:space="preserve">#&gt;  carData         3.0-5   2022-01-06 [2] CRAN (R 4.1.2)</w:t>
+      </w:r>
+      <w:r>
+        <w:br/>
+      </w:r>
+      <w:r>
+        <w:rPr>
+          <w:rStyle w:val="VerbatimChar"/>
+        </w:rPr>
+        <w:t xml:space="preserve">#&gt;  cellranger      1.1.0   2016-07-27 [2] CRAN (R 4.1.0)</w:t>
+      </w:r>
+      <w:r>
+        <w:br/>
+      </w:r>
+      <w:r>
+        <w:rPr>
+          <w:rStyle w:val="VerbatimChar"/>
+        </w:rPr>
+        <w:t xml:space="preserve">#&gt;  Ckmeans.1d.dp * 4.3.4   2022-01-31 [2] CRAN (R 4.1.2)</w:t>
+      </w:r>
+      <w:r>
+        <w:br/>
+      </w:r>
+      <w:r>
+        <w:rPr>
+          <w:rStyle w:val="VerbatimChar"/>
+        </w:rPr>
+        <w:t xml:space="preserve">#&gt;  cli             3.2.0   2022-02-14 [1] CRAN (R 4.1.2)</w:t>
+      </w:r>
+      <w:r>
+        <w:br/>
+      </w:r>
+      <w:r>
+        <w:rPr>
+          <w:rStyle w:val="VerbatimChar"/>
+        </w:rPr>
+        <w:t xml:space="preserve">#&gt;  cluster       * 2.1.2   2021-04-17 [2] CRAN (R 4.1.2)</w:t>
+      </w:r>
+      <w:r>
+        <w:br/>
+      </w:r>
+      <w:r>
+        <w:rPr>
+          <w:rStyle w:val="VerbatimChar"/>
+        </w:rPr>
+        <w:t xml:space="preserve">#&gt;  codetools       0.2-18  2020-11-04 [2] CRAN (R 4.1.2)</w:t>
+      </w:r>
+      <w:r>
+        <w:br/>
+      </w:r>
+      <w:r>
+        <w:rPr>
+          <w:rStyle w:val="VerbatimChar"/>
+        </w:rPr>
+        <w:t xml:space="preserve">#&gt;  colorRamps      2.3     2012-10-29 [2] CRAN (R 4.1.0)</w:t>
+      </w:r>
+      <w:r>
+        <w:br/>
+      </w:r>
+      <w:r>
+        <w:rPr>
+          <w:rStyle w:val="VerbatimChar"/>
+        </w:rPr>
+        <w:t xml:space="preserve">#&gt;  colorspace      2.0-3   2022-02-21 [2] CRAN (R 4.1.2)</w:t>
+      </w:r>
+      <w:r>
+        <w:br/>
+      </w:r>
+      <w:r>
+        <w:rPr>
+          <w:rStyle w:val="VerbatimChar"/>
+        </w:rPr>
+        <w:t xml:space="preserve">#&gt;  cowplot       * 1.1.1   2020-12-30 [2] CRAN (R 4.1.0)</w:t>
+      </w:r>
+      <w:r>
+        <w:br/>
+      </w:r>
+      <w:r>
+        <w:rPr>
+          <w:rStyle w:val="VerbatimChar"/>
+        </w:rPr>
+        <w:t xml:space="preserve">#&gt;  crayon          1.5.0   2022-02-14 [1] CRAN (R 4.1.2)</w:t>
+      </w:r>
+      <w:r>
+        <w:br/>
+      </w:r>
+      <w:r>
+        <w:rPr>
+          <w:rStyle w:val="VerbatimChar"/>
+        </w:rPr>
+        <w:t xml:space="preserve">#&gt;  DBI             1.1.2   2021-12-20 [2] CRAN (R 4.1.0)</w:t>
+      </w:r>
+      <w:r>
+        <w:br/>
+      </w:r>
+      <w:r>
+        <w:rPr>
+          <w:rStyle w:val="VerbatimChar"/>
+        </w:rPr>
+        <w:t xml:space="preserve">#&gt;  dbplyr          2.1.1   2021-04-06 [2] CRAN (R 4.1.0)</w:t>
+      </w:r>
+      <w:r>
+        <w:br/>
+      </w:r>
+      <w:r>
+        <w:rPr>
+          <w:rStyle w:val="VerbatimChar"/>
+        </w:rPr>
+        <w:t xml:space="preserve">#&gt;  desc            1.4.0   2021-09-28 [2] CRAN (R 4.1.0)</w:t>
+      </w:r>
+      <w:r>
+        <w:br/>
+      </w:r>
+      <w:r>
+        <w:rPr>
+          <w:rStyle w:val="VerbatimChar"/>
+        </w:rPr>
+        <w:t xml:space="preserve">#&gt;  devtools        2.4.3   2021-11-30 [2] CRAN (R 4.1.0)</w:t>
+      </w:r>
+      <w:r>
+        <w:br/>
+      </w:r>
+      <w:r>
+        <w:rPr>
+          <w:rStyle w:val="VerbatimChar"/>
+        </w:rPr>
+        <w:t xml:space="preserve">#&gt;  digest          0.6.29  2021-12-01 [2] CRAN (R 4.1.0)</w:t>
+      </w:r>
+      <w:r>
+        <w:br/>
+      </w:r>
+      <w:r>
+        <w:rPr>
+          <w:rStyle w:val="VerbatimChar"/>
+        </w:rPr>
+        <w:t xml:space="preserve">#&gt;  doParallel      1.0.17  2022-02-07 [2] CRAN (R 4.1.2)</w:t>
+      </w:r>
+      <w:r>
+        <w:br/>
+      </w:r>
+      <w:r>
+        <w:rPr>
+          <w:rStyle w:val="VerbatimChar"/>
+        </w:rPr>
+        <w:t xml:space="preserve">#&gt;  dplyr         * 1.0.8   2022-02-08 [1] CRAN (R 4.1.2)</w:t>
+      </w:r>
+      <w:r>
+        <w:br/>
+      </w:r>
+      <w:r>
+        <w:rPr>
+          <w:rStyle w:val="VerbatimChar"/>
+        </w:rPr>
+        <w:t xml:space="preserve">#&gt;  ellipsis        0.3.2   2021-04-29 [2] CRAN (R 4.1.0)</w:t>
+      </w:r>
+      <w:r>
+        <w:br/>
+      </w:r>
+      <w:r>
+        <w:rPr>
+          <w:rStyle w:val="VerbatimChar"/>
+        </w:rPr>
+        <w:t xml:space="preserve">#&gt;  evaluate        0.14    2019-05-28 [2] CRAN (R 4.1.0)</w:t>
+      </w:r>
+      <w:r>
+        <w:br/>
+      </w:r>
+      <w:r>
+        <w:rPr>
+          <w:rStyle w:val="VerbatimChar"/>
+        </w:rPr>
+        <w:t xml:space="preserve">#&gt;  extrafont       0.17    2014-12-08 [2] CRAN (R 4.1.0)</w:t>
+      </w:r>
+      <w:r>
+        <w:br/>
+      </w:r>
+      <w:r>
+        <w:rPr>
+          <w:rStyle w:val="VerbatimChar"/>
+        </w:rPr>
+        <w:t xml:space="preserve">#&gt;  extrafontdb     1.0     2012-06-11 [2] CRAN (R 4.1.0)</w:t>
+      </w:r>
+      <w:r>
+        <w:br/>
+      </w:r>
+      <w:r>
+        <w:rPr>
+          <w:rStyle w:val="VerbatimChar"/>
+        </w:rPr>
+        <w:t xml:space="preserve">#&gt;  factoextra    * 1.0.7   2020-04-01 [2] CRAN (R 4.1.0)</w:t>
+      </w:r>
+      <w:r>
+        <w:br/>
+      </w:r>
+      <w:r>
+        <w:rPr>
+          <w:rStyle w:val="VerbatimChar"/>
+        </w:rPr>
+        <w:t xml:space="preserve">#&gt;  fansi           1.0.2   2022-01-14 [2] CRAN (R 4.1.2)</w:t>
+      </w:r>
+      <w:r>
+        <w:br/>
+      </w:r>
+      <w:r>
+        <w:rPr>
+          <w:rStyle w:val="VerbatimChar"/>
+        </w:rPr>
+        <w:t xml:space="preserve">#&gt;  farver          2.1.0   2021-02-28 [2] CRAN (R 4.1.0)</w:t>
+      </w:r>
+      <w:r>
+        <w:br/>
+      </w:r>
+      <w:r>
+        <w:rPr>
+          <w:rStyle w:val="VerbatimChar"/>
+        </w:rPr>
+        <w:t xml:space="preserve">#&gt;  fastmap         1.1.0   2021-01-25 [2] CRAN (R 4.1.0)</w:t>
+      </w:r>
+      <w:r>
+        <w:br/>
+      </w:r>
+      <w:r>
+        <w:rPr>
+          <w:rStyle w:val="VerbatimChar"/>
+        </w:rPr>
+        <w:t xml:space="preserve">#&gt;  forcats       * 0.5.1   2021-01-27 [2] CRAN (R 4.1.0)</w:t>
+      </w:r>
+      <w:r>
+        <w:br/>
+      </w:r>
+      <w:r>
+        <w:rPr>
+          <w:rStyle w:val="VerbatimChar"/>
+        </w:rPr>
+        <w:t xml:space="preserve">#&gt;  foreach         1.5.2   2022-02-02 [2] CRAN (R 4.1.2)</w:t>
+      </w:r>
+      <w:r>
+        <w:br/>
+      </w:r>
+      <w:r>
+        <w:rPr>
+          <w:rStyle w:val="VerbatimChar"/>
+        </w:rPr>
+        <w:t xml:space="preserve">#&gt;  fs              1.5.2   2021-12-08 [2] CRAN (R 4.1.0)</w:t>
+      </w:r>
+      <w:r>
+        <w:br/>
+      </w:r>
+      <w:r>
+        <w:rPr>
+          <w:rStyle w:val="VerbatimChar"/>
+        </w:rPr>
+        <w:t xml:space="preserve">#&gt;  generics        0.1.2   2022-01-31 [2] CRAN (R 4.1.2)</w:t>
+      </w:r>
+      <w:r>
+        <w:br/>
+      </w:r>
+      <w:r>
+        <w:rPr>
+          <w:rStyle w:val="VerbatimChar"/>
+        </w:rPr>
+        <w:t xml:space="preserve">#&gt;  geomorph      * 4.0.1   2021-10-13 [2] CRAN (R 4.1.0)</w:t>
+      </w:r>
+      <w:r>
+        <w:br/>
+      </w:r>
+      <w:r>
+        <w:rPr>
+          <w:rStyle w:val="VerbatimChar"/>
+        </w:rPr>
+        <w:t xml:space="preserve">#&gt;  ggplot2       * 3.3.5   2021-06-25 [2] CRAN (R 4.1.0)</w:t>
+      </w:r>
+      <w:r>
+        <w:br/>
+      </w:r>
+      <w:r>
+        <w:rPr>
+          <w:rStyle w:val="VerbatimChar"/>
+        </w:rPr>
+        <w:t xml:space="preserve">#&gt;  ggpubr          0.4.0   2020-06-27 [2] CRAN (R 4.1.0)</w:t>
+      </w:r>
+      <w:r>
+        <w:br/>
+      </w:r>
+      <w:r>
+        <w:rPr>
+          <w:rStyle w:val="VerbatimChar"/>
+        </w:rPr>
+        <w:t xml:space="preserve">#&gt;  ggrepel         0.9.1   2021-01-15 [2] CRAN (R 4.1.0)</w:t>
+      </w:r>
+      <w:r>
+        <w:br/>
+      </w:r>
+      <w:r>
+        <w:rPr>
+          <w:rStyle w:val="VerbatimChar"/>
+        </w:rPr>
+        <w:t xml:space="preserve">#&gt;  ggsci           2.9     2018-05-14 [2] CRAN (R 4.1.0)</w:t>
+      </w:r>
+      <w:r>
+        <w:br/>
+      </w:r>
+      <w:r>
+        <w:rPr>
+          <w:rStyle w:val="VerbatimChar"/>
+        </w:rPr>
+        <w:t xml:space="preserve">#&gt;  ggsignif        0.6.3   2021-09-09 [2] CRAN (R 4.1.0)</w:t>
+      </w:r>
+      <w:r>
+        <w:br/>
+      </w:r>
+      <w:r>
+        <w:rPr>
+          <w:rStyle w:val="VerbatimChar"/>
+        </w:rPr>
+        <w:t xml:space="preserve">#&gt;  glue            1.6.1   2022-01-22 [2] CRAN (R 4.1.2)</w:t>
+      </w:r>
+      <w:r>
+        <w:br/>
+      </w:r>
+      <w:r>
+        <w:rPr>
+          <w:rStyle w:val="VerbatimChar"/>
+        </w:rPr>
+        <w:t xml:space="preserve">#&gt;  gridExtra       2.3     2017-09-09 [2] CRAN (R 4.1.0)</w:t>
+      </w:r>
+      <w:r>
+        <w:br/>
+      </w:r>
+      <w:r>
+        <w:rPr>
+          <w:rStyle w:val="VerbatimChar"/>
+        </w:rPr>
+        <w:t xml:space="preserve">#&gt;  gtable          0.3.0   2019-03-25 [2] CRAN (R 4.1.0)</w:t>
+      </w:r>
+      <w:r>
+        <w:br/>
+      </w:r>
+      <w:r>
+        <w:rPr>
+          <w:rStyle w:val="VerbatimChar"/>
+        </w:rPr>
+        <w:t xml:space="preserve">#&gt;  haven           2.4.3   2021-08-04 [2] CRAN (R 4.1.0)</w:t>
+      </w:r>
+      <w:r>
+        <w:br/>
+      </w:r>
+      <w:r>
+        <w:rPr>
+          <w:rStyle w:val="VerbatimChar"/>
+        </w:rPr>
+        <w:t xml:space="preserve">#&gt;  here            1.0.1   2020-12-13 [2] CRAN (R 4.1.0)</w:t>
+      </w:r>
+      <w:r>
+        <w:br/>
+      </w:r>
+      <w:r>
+        <w:rPr>
+          <w:rStyle w:val="VerbatimChar"/>
+        </w:rPr>
+        <w:t xml:space="preserve">#&gt;  highr           0.9     2021-04-16 [2] CRAN (R 4.1.0)</w:t>
+      </w:r>
+      <w:r>
+        <w:br/>
+      </w:r>
+      <w:r>
+        <w:rPr>
+          <w:rStyle w:val="VerbatimChar"/>
+        </w:rPr>
+        <w:t xml:space="preserve">#&gt;  hms             1.1.1   2021-09-26 [2] CRAN (R 4.1.0)</w:t>
+      </w:r>
+      <w:r>
+        <w:br/>
+      </w:r>
+      <w:r>
+        <w:rPr>
+          <w:rStyle w:val="VerbatimChar"/>
+        </w:rPr>
+        <w:t xml:space="preserve">#&gt;  htmltools       0.5.2   2021-08-25 [2] CRAN (R 4.1.0)</w:t>
+      </w:r>
+      <w:r>
+        <w:br/>
+      </w:r>
+      <w:r>
+        <w:rPr>
+          <w:rStyle w:val="VerbatimChar"/>
+        </w:rPr>
+        <w:t xml:space="preserve">#&gt;  htmlwidgets     1.5.4   2021-09-08 [2] CRAN (R 4.1.0)</w:t>
+      </w:r>
+      <w:r>
+        <w:br/>
+      </w:r>
+      <w:r>
+        <w:rPr>
+          <w:rStyle w:val="VerbatimChar"/>
+        </w:rPr>
+        <w:t xml:space="preserve">#&gt;  httr            1.4.2   2020-07-20 [2] CRAN (R 4.1.0)</w:t>
+      </w:r>
+      <w:r>
+        <w:br/>
+      </w:r>
+      <w:r>
+        <w:rPr>
+          <w:rStyle w:val="VerbatimChar"/>
+        </w:rPr>
+        <w:t xml:space="preserve">#&gt;  iterators       1.0.14  2022-02-05 [2] CRAN (R 4.1.2)</w:t>
+      </w:r>
+      <w:r>
+        <w:br/>
+      </w:r>
+      <w:r>
+        <w:rPr>
+          <w:rStyle w:val="VerbatimChar"/>
+        </w:rPr>
+        <w:t xml:space="preserve">#&gt;  jpeg            0.1-9   2021-07-24 [2] CRAN (R 4.1.0)</w:t>
+      </w:r>
+      <w:r>
+        <w:br/>
+      </w:r>
+      <w:r>
+        <w:rPr>
+          <w:rStyle w:val="VerbatimChar"/>
+        </w:rPr>
+        <w:t xml:space="preserve">#&gt;  jsonlite        1.7.3   2022-01-17 [2] CRAN (R 4.1.2)</w:t>
+      </w:r>
+      <w:r>
+        <w:br/>
+      </w:r>
+      <w:r>
+        <w:rPr>
+          <w:rStyle w:val="VerbatimChar"/>
+        </w:rPr>
+        <w:t xml:space="preserve">#&gt;  knitr           1.37.4  2022-01-29 [2] https://yihui.r-universe.dev (R 4.1.2)</w:t>
+      </w:r>
+      <w:r>
+        <w:br/>
+      </w:r>
+      <w:r>
+        <w:rPr>
+          <w:rStyle w:val="VerbatimChar"/>
+        </w:rPr>
+        <w:t xml:space="preserve">#&gt;  labeling        0.4.2   2020-10-20 [2] CRAN (R 4.1.0)</w:t>
+      </w:r>
+      <w:r>
+        <w:br/>
+      </w:r>
+      <w:r>
+        <w:rPr>
+          <w:rStyle w:val="VerbatimChar"/>
+        </w:rPr>
+        <w:t xml:space="preserve">#&gt;  lattice         0.20-45 2021-09-22 [2] CRAN (R 4.1.2)</w:t>
+      </w:r>
+      <w:r>
+        <w:br/>
+      </w:r>
+      <w:r>
+        <w:rPr>
+          <w:rStyle w:val="VerbatimChar"/>
+        </w:rPr>
+        <w:t xml:space="preserve">#&gt;  lifecycle       1.0.1   2021-09-24 [2] CRAN (R 4.1.0)</w:t>
+      </w:r>
+      <w:r>
+        <w:br/>
+      </w:r>
+      <w:r>
+        <w:rPr>
+          <w:rStyle w:val="VerbatimChar"/>
+        </w:rPr>
+        <w:t xml:space="preserve">#&gt;  lubridate       1.8.0   2021-10-07 [2] CRAN (R 4.1.0)</w:t>
+      </w:r>
+      <w:r>
+        <w:br/>
+      </w:r>
+      <w:r>
+        <w:rPr>
+          <w:rStyle w:val="VerbatimChar"/>
+        </w:rPr>
+        <w:t xml:space="preserve">#&gt;  magrittr        2.0.2   2022-01-26 [2] CRAN (R 4.1.2)</w:t>
+      </w:r>
+      <w:r>
+        <w:br/>
+      </w:r>
+      <w:r>
+        <w:rPr>
+          <w:rStyle w:val="VerbatimChar"/>
+        </w:rPr>
+        <w:t xml:space="preserve">#&gt;  MASS            7.3-55  2022-01-13 [2] CRAN (R 4.1.2)</w:t>
+      </w:r>
+      <w:r>
+        <w:br/>
+      </w:r>
+      <w:r>
+        <w:rPr>
+          <w:rStyle w:val="VerbatimChar"/>
+        </w:rPr>
+        <w:t xml:space="preserve">#&gt;  Matrix        * 1.4-0   2021-12-08 [2] CRAN (R 4.1.0)</w:t>
+      </w:r>
+      <w:r>
+        <w:br/>
+      </w:r>
+      <w:r>
+        <w:rPr>
+          <w:rStyle w:val="VerbatimChar"/>
+        </w:rPr>
+        <w:t xml:space="preserve">#&gt;  mclust        * 5.4.9   2021-12-17 [2] CRAN (R 4.1.0)</w:t>
+      </w:r>
+      <w:r>
+        <w:br/>
+      </w:r>
+      <w:r>
+        <w:rPr>
+          <w:rStyle w:val="VerbatimChar"/>
+        </w:rPr>
+        <w:t xml:space="preserve">#&gt;  memoise         2.0.1   2021-11-26 [2] CRAN (R 4.1.0)</w:t>
+      </w:r>
+      <w:r>
+        <w:br/>
+      </w:r>
+      <w:r>
+        <w:rPr>
+          <w:rStyle w:val="VerbatimChar"/>
+        </w:rPr>
+        <w:t xml:space="preserve">#&gt;  modelr          0.1.8   2020-05-19 [2] CRAN (R 4.1.0)</w:t>
+      </w:r>
+      <w:r>
+        <w:br/>
+      </w:r>
+      <w:r>
+        <w:rPr>
+          <w:rStyle w:val="VerbatimChar"/>
+        </w:rPr>
+        <w:t xml:space="preserve">#&gt;  Morpho        * 2.9     2021-09-09 [2] CRAN (R 4.1.0)</w:t>
+      </w:r>
+      <w:r>
+        <w:br/>
+      </w:r>
+      <w:r>
+        <w:rPr>
+          <w:rStyle w:val="VerbatimChar"/>
+        </w:rPr>
+        <w:t xml:space="preserve">#&gt;  munsell         0.5.0   2018-06-12 [2] CRAN (R 4.1.0)</w:t>
+      </w:r>
+      <w:r>
+        <w:br/>
+      </w:r>
+      <w:r>
+        <w:rPr>
+          <w:rStyle w:val="VerbatimChar"/>
+        </w:rPr>
+        <w:t xml:space="preserve">#&gt;  nlme            3.1-155 2022-01-13 [2] CRAN (R 4.1.2)</w:t>
+      </w:r>
+      <w:r>
+        <w:br/>
+      </w:r>
+      <w:r>
+        <w:rPr>
+          <w:rStyle w:val="VerbatimChar"/>
+        </w:rPr>
+        <w:t xml:space="preserve">#&gt;  pillar          1.7.0   2022-02-01 [2] CRAN (R 4.1.2)</w:t>
+      </w:r>
+      <w:r>
+        <w:br/>
+      </w:r>
+      <w:r>
+        <w:rPr>
+          <w:rStyle w:val="VerbatimChar"/>
+        </w:rPr>
+        <w:t xml:space="preserve">#&gt;  pkgbuild        1.3.1   2021-12-20 [2] CRAN (R 4.1.0)</w:t>
+      </w:r>
+      <w:r>
+        <w:br/>
+      </w:r>
+      <w:r>
+        <w:rPr>
+          <w:rStyle w:val="VerbatimChar"/>
+        </w:rPr>
+        <w:t xml:space="preserve">#&gt;  pkgconfig       2.0.3   2019-09-22 [2] CRAN (R 4.1.0)</w:t>
+      </w:r>
+      <w:r>
+        <w:br/>
+      </w:r>
+      <w:r>
+        <w:rPr>
+          <w:rStyle w:val="VerbatimChar"/>
+        </w:rPr>
+        <w:t xml:space="preserve">#&gt;  pkgload         1.2.4   2021-11-30 [2] CRAN (R 4.1.0)</w:t>
+      </w:r>
+      <w:r>
+        <w:br/>
+      </w:r>
+      <w:r>
+        <w:rPr>
+          <w:rStyle w:val="VerbatimChar"/>
+        </w:rPr>
+        <w:t xml:space="preserve">#&gt;  prettyunits     1.1.1   2020-01-24 [2] CRAN (R 4.1.0)</w:t>
+      </w:r>
+      <w:r>
+        <w:br/>
+      </w:r>
+      <w:r>
+        <w:rPr>
+          <w:rStyle w:val="VerbatimChar"/>
+        </w:rPr>
+        <w:t xml:space="preserve">#&gt;  processx        3.5.2   2021-04-30 [2] CRAN (R 4.1.0)</w:t>
+      </w:r>
+      <w:r>
+        <w:br/>
+      </w:r>
+      <w:r>
+        <w:rPr>
+          <w:rStyle w:val="VerbatimChar"/>
+        </w:rPr>
+        <w:t xml:space="preserve">#&gt;  ps              1.6.0   2021-02-28 [2] CRAN (R 4.1.0)</w:t>
+      </w:r>
+      <w:r>
+        <w:br/>
+      </w:r>
+      <w:r>
+        <w:rPr>
+          <w:rStyle w:val="VerbatimChar"/>
+        </w:rPr>
+        <w:t xml:space="preserve">#&gt;  purrr         * 0.3.4   2020-04-17 [2] CRAN (R 4.1.0)</w:t>
+      </w:r>
+      <w:r>
+        <w:br/>
+      </w:r>
+      <w:r>
+        <w:rPr>
+          <w:rStyle w:val="VerbatimChar"/>
+        </w:rPr>
+        <w:t xml:space="preserve">#&gt;  R6              2.5.1   2021-08-19 [2] CRAN (R 4.1.0)</w:t>
+      </w:r>
+      <w:r>
+        <w:br/>
+      </w:r>
+      <w:r>
+        <w:rPr>
+          <w:rStyle w:val="VerbatimChar"/>
+        </w:rPr>
+        <w:t xml:space="preserve">#&gt;  rbibutils       2.2.7   2021-12-07 [2] CRAN (R 4.1.0)</w:t>
+      </w:r>
+      <w:r>
+        <w:br/>
+      </w:r>
+      <w:r>
+        <w:rPr>
+          <w:rStyle w:val="VerbatimChar"/>
+        </w:rPr>
+        <w:t xml:space="preserve">#&gt;  Rcpp            1.0.8   2022-01-13 [2] CRAN (R 4.1.2)</w:t>
+      </w:r>
+      <w:r>
+        <w:br/>
+      </w:r>
+      <w:r>
+        <w:rPr>
+          <w:rStyle w:val="VerbatimChar"/>
+        </w:rPr>
+        <w:t xml:space="preserve">#&gt;  Rdpack          2.1.3   2021-12-08 [2] CRAN (R 4.1.0)</w:t>
+      </w:r>
+      <w:r>
+        <w:br/>
+      </w:r>
+      <w:r>
+        <w:rPr>
+          <w:rStyle w:val="VerbatimChar"/>
+        </w:rPr>
+        <w:t xml:space="preserve">#&gt;  readr         * 2.1.2   2022-01-30 [2] CRAN (R 4.1.2)</w:t>
+      </w:r>
+      <w:r>
+        <w:br/>
+      </w:r>
+      <w:r>
+        <w:rPr>
+          <w:rStyle w:val="VerbatimChar"/>
+        </w:rPr>
+        <w:t xml:space="preserve">#&gt;  readxl          1.3.1   2019-03-13 [2] CRAN (R 4.1.0)</w:t>
+      </w:r>
+      <w:r>
+        <w:br/>
+      </w:r>
+      <w:r>
+        <w:rPr>
+          <w:rStyle w:val="VerbatimChar"/>
+        </w:rPr>
+        <w:t xml:space="preserve">#&gt;  remotes         2.4.2   2021-11-30 [2] CRAN (R 4.1.0)</w:t>
+      </w:r>
+      <w:r>
+        <w:br/>
+      </w:r>
+      <w:r>
+        <w:rPr>
+          <w:rStyle w:val="VerbatimChar"/>
+        </w:rPr>
+        <w:t xml:space="preserve">#&gt;  reprex          2.0.1   2021-08-05 [2] CRAN (R 4.1.0)</w:t>
+      </w:r>
+      <w:r>
+        <w:br/>
+      </w:r>
+      <w:r>
+        <w:rPr>
+          <w:rStyle w:val="VerbatimChar"/>
+        </w:rPr>
+        <w:t xml:space="preserve">#&gt;  rgl           * 0.108.3 2021-11-21 [2] CRAN (R 4.1.0)</w:t>
+      </w:r>
+      <w:r>
+        <w:br/>
+      </w:r>
+      <w:r>
+        <w:rPr>
+          <w:rStyle w:val="VerbatimChar"/>
+        </w:rPr>
+        <w:t xml:space="preserve">#&gt;  rlang           1.0.1   2022-02-03 [2] CRAN (R 4.1.2)</w:t>
+      </w:r>
+      <w:r>
+        <w:br/>
+      </w:r>
+      <w:r>
+        <w:rPr>
+          <w:rStyle w:val="VerbatimChar"/>
+        </w:rPr>
+        <w:t xml:space="preserve">#&gt;  rmarkdown       2.11    2021-09-14 [2] CRAN (R 4.1.2)</w:t>
+      </w:r>
+      <w:r>
+        <w:br/>
+      </w:r>
+      <w:r>
+        <w:rPr>
+          <w:rStyle w:val="VerbatimChar"/>
+        </w:rPr>
+        <w:t xml:space="preserve">#&gt;  rprojroot       2.0.2   2020-11-15 [2] CRAN (R 4.1.0)</w:t>
+      </w:r>
+      <w:r>
+        <w:br/>
+      </w:r>
+      <w:r>
+        <w:rPr>
+          <w:rStyle w:val="VerbatimChar"/>
+        </w:rPr>
+        <w:t xml:space="preserve">#&gt;  RRPP          * 1.1.2   2021-11-04 [2] CRAN (R 4.1.0)</w:t>
+      </w:r>
+      <w:r>
+        <w:br/>
+      </w:r>
+      <w:r>
+        <w:rPr>
+          <w:rStyle w:val="VerbatimChar"/>
+        </w:rPr>
+        <w:t xml:space="preserve">#&gt;  rstatix         0.7.0   2021-02-13 [2] CRAN (R 4.1.0)</w:t>
+      </w:r>
+      <w:r>
+        <w:br/>
+      </w:r>
+      <w:r>
+        <w:rPr>
+          <w:rStyle w:val="VerbatimChar"/>
+        </w:rPr>
+        <w:t xml:space="preserve">#&gt;  rstudioapi      0.13    2020-11-12 [2] CRAN (R 4.1.0)</w:t>
+      </w:r>
+      <w:r>
+        <w:br/>
+      </w:r>
+      <w:r>
+        <w:rPr>
+          <w:rStyle w:val="VerbatimChar"/>
+        </w:rPr>
+        <w:t xml:space="preserve">#&gt;  Rttf2pt1        1.3.10  2022-02-07 [2] CRAN (R 4.1.2)</w:t>
+      </w:r>
+      <w:r>
+        <w:br/>
+      </w:r>
+      <w:r>
+        <w:rPr>
+          <w:rStyle w:val="VerbatimChar"/>
+        </w:rPr>
+        <w:t xml:space="preserve">#&gt;  Rvcg            0.20.2  2021-09-08 [2] CRAN (R 4.1.0)</w:t>
+      </w:r>
+      <w:r>
+        <w:br/>
+      </w:r>
+      <w:r>
+        <w:rPr>
+          <w:rStyle w:val="VerbatimChar"/>
+        </w:rPr>
+        <w:t xml:space="preserve">#&gt;  rvest           1.0.2   2021-10-16 [2] CRAN (R 4.1.0)</w:t>
+      </w:r>
+      <w:r>
+        <w:br/>
+      </w:r>
+      <w:r>
+        <w:rPr>
+          <w:rStyle w:val="VerbatimChar"/>
+        </w:rPr>
+        <w:t xml:space="preserve">#&gt;  scales          1.1.1   2020-05-11 [2] CRAN (R 4.1.0)</w:t>
+      </w:r>
+      <w:r>
+        <w:br/>
+      </w:r>
+      <w:r>
+        <w:rPr>
+          <w:rStyle w:val="VerbatimChar"/>
+        </w:rPr>
+        <w:t xml:space="preserve">#&gt;  sessioninfo     1.2.2   2021-12-06 [2] CRAN (R 4.1.0)</w:t>
+      </w:r>
+      <w:r>
+        <w:br/>
+      </w:r>
+      <w:r>
+        <w:rPr>
+          <w:rStyle w:val="VerbatimChar"/>
+        </w:rPr>
+        <w:t xml:space="preserve">#&gt;  stringi         1.7.6   2021-11-29 [2] CRAN (R 4.1.0)</w:t>
+      </w:r>
+      <w:r>
+        <w:br/>
+      </w:r>
+      <w:r>
+        <w:rPr>
+          <w:rStyle w:val="VerbatimChar"/>
+        </w:rPr>
+        <w:t xml:space="preserve">#&gt;  stringr       * 1.4.0   2019-02-10 [2] CRAN (R 4.1.0)</w:t>
+      </w:r>
+      <w:r>
+        <w:br/>
+      </w:r>
+      <w:r>
+        <w:rPr>
+          <w:rStyle w:val="VerbatimChar"/>
+        </w:rPr>
+        <w:t xml:space="preserve">#&gt;  testthat        3.1.2   2022-01-20 [2] CRAN (R 4.1.2)</w:t>
+      </w:r>
+      <w:r>
+        <w:br/>
+      </w:r>
+      <w:r>
+        <w:rPr>
+          <w:rStyle w:val="VerbatimChar"/>
+        </w:rPr>
+        <w:t xml:space="preserve">#&gt;  tibble        * 3.1.6   2021-11-07 [2] CRAN (R 4.1.0)</w:t>
+      </w:r>
+      <w:r>
+        <w:br/>
+      </w:r>
+      <w:r>
+        <w:rPr>
+          <w:rStyle w:val="VerbatimChar"/>
+        </w:rPr>
+        <w:t xml:space="preserve">#&gt;  tidyr         * 1.2.0   2022-02-01 [2] CRAN (R 4.1.2)</w:t>
+      </w:r>
+      <w:r>
+        <w:br/>
+      </w:r>
+      <w:r>
+        <w:rPr>
+          <w:rStyle w:val="VerbatimChar"/>
+        </w:rPr>
+        <w:t xml:space="preserve">#&gt;  tidyselect      1.1.1   2021-04-30 [2] CRAN (R 4.1.0)</w:t>
+      </w:r>
+      <w:r>
+        <w:br/>
+      </w:r>
+      <w:r>
+        <w:rPr>
+          <w:rStyle w:val="VerbatimChar"/>
+        </w:rPr>
+        <w:t xml:space="preserve">#&gt;  tidyverse     * 1.3.1   2021-04-15 [2] CRAN (R 4.1.0)</w:t>
+      </w:r>
+      <w:r>
+        <w:br/>
+      </w:r>
+      <w:r>
+        <w:rPr>
+          <w:rStyle w:val="VerbatimChar"/>
+        </w:rPr>
+        <w:t xml:space="preserve">#&gt;  tzdb            0.2.0   2021-10-27 [2] CRAN (R 4.1.0)</w:t>
+      </w:r>
+      <w:r>
+        <w:br/>
+      </w:r>
+      <w:r>
+        <w:rPr>
+          <w:rStyle w:val="VerbatimChar"/>
+        </w:rPr>
+        <w:t xml:space="preserve">#&gt;  usethis         2.1.5   2021-12-09 [2] CRAN (R 4.1.0)</w:t>
+      </w:r>
+      <w:r>
+        <w:br/>
+      </w:r>
+      <w:r>
+        <w:rPr>
+          <w:rStyle w:val="VerbatimChar"/>
+        </w:rPr>
+        <w:t xml:space="preserve">#&gt;  utf8            1.2.2   2021-07-24 [2] CRAN (R 4.1.0)</w:t>
+      </w:r>
+      <w:r>
+        <w:br/>
+      </w:r>
+      <w:r>
+        <w:rPr>
+          <w:rStyle w:val="VerbatimChar"/>
+        </w:rPr>
+        <w:t xml:space="preserve">#&gt;  vctrs           0.3.8   2021-04-29 [2] CRAN (R 4.1.0)</w:t>
+      </w:r>
+      <w:r>
+        <w:br/>
+      </w:r>
+      <w:r>
+        <w:rPr>
+          <w:rStyle w:val="VerbatimChar"/>
+        </w:rPr>
+        <w:t xml:space="preserve">#&gt;  viridis         0.6.2   2021-10-13 [2] CRAN (R 4.1.0)</w:t>
+      </w:r>
+      <w:r>
+        <w:br/>
+      </w:r>
+      <w:r>
+        <w:rPr>
+          <w:rStyle w:val="VerbatimChar"/>
+        </w:rPr>
+        <w:t xml:space="preserve">#&gt;  viridisLite     0.4.0   2021-04-13 [2] CRAN (R 4.1.0)</w:t>
+      </w:r>
+      <w:r>
+        <w:br/>
+      </w:r>
+      <w:r>
+        <w:rPr>
+          <w:rStyle w:val="VerbatimChar"/>
+        </w:rPr>
+        <w:t xml:space="preserve">#&gt;  vroom           1.5.7   2021-11-30 [2] CRAN (R 4.1.0)</w:t>
+      </w:r>
+      <w:r>
+        <w:br/>
+      </w:r>
+      <w:r>
+        <w:rPr>
+          <w:rStyle w:val="VerbatimChar"/>
+        </w:rPr>
+        <w:t xml:space="preserve">#&gt;  withr           2.4.3   2021-11-30 [2] CRAN (R 4.1.0)</w:t>
+      </w:r>
+      <w:r>
+        <w:br/>
+      </w:r>
+      <w:r>
+        <w:rPr>
+          <w:rStyle w:val="VerbatimChar"/>
+        </w:rPr>
+        <w:t xml:space="preserve">#&gt;  xfun            0.29    2021-12-14 [2] CRAN (R 4.1.0)</w:t>
+      </w:r>
+      <w:r>
+        <w:br/>
+      </w:r>
+      <w:r>
+        <w:rPr>
+          <w:rStyle w:val="VerbatimChar"/>
+        </w:rPr>
+        <w:t xml:space="preserve">#&gt;  xml2            1.3.3   2021-11-30 [2] CRAN (R 4.1.0)</w:t>
+      </w:r>
+      <w:r>
+        <w:br/>
+      </w:r>
+      <w:r>
+        <w:rPr>
+          <w:rStyle w:val="VerbatimChar"/>
+        </w:rPr>
+        <w:t xml:space="preserve">#&gt;  yaml            2.3.4   2022-02-17 [1] CRAN (R 4.1.2)</w:t>
+      </w:r>
+      <w:r>
+        <w:br/>
+      </w:r>
+      <w:r>
+        <w:rPr>
+          <w:rStyle w:val="VerbatimChar"/>
+        </w:rPr>
+        <w:t xml:space="preserve">#&gt; </w:t>
+      </w:r>
+      <w:r>
+        <w:br/>
+      </w:r>
+      <w:r>
+        <w:rPr>
+          <w:rStyle w:val="VerbatimChar"/>
+        </w:rPr>
+        <w:t xml:space="preserve">#&gt;  [1] /Users/bmarwick/Library/Caches/org.R-project.R/R/renv/library/maualithicspaper-79ebe2c8/R-4.1/x86_64-apple-darwin17.0</w:t>
+      </w:r>
+      <w:r>
+        <w:br/>
+      </w:r>
+      <w:r>
+        <w:rPr>
+          <w:rStyle w:val="VerbatimChar"/>
+        </w:rPr>
+        <w:t xml:space="preserve">#&gt;  [2] /Library/Frameworks/R.framework/Versions/4.1/Resources/library</w:t>
+      </w:r>
+      <w:r>
+        <w:br/>
+      </w:r>
+      <w:r>
+        <w:rPr>
+          <w:rStyle w:val="VerbatimChar"/>
+        </w:rPr>
+        <w:t xml:space="preserve">#&gt; </w:t>
+      </w:r>
+      <w:r>
+        <w:br/>
+      </w:r>
+      <w:r>
+        <w:rPr>
+          <w:rStyle w:val="VerbatimChar"/>
+        </w:rPr>
+        <w:t xml:space="preserve">#&gt; ──────────────────────────────────────────────────────────────────────────────</w:t>
+      </w:r>
+    </w:p>
+    <w:p>
+      <w:pPr>
+        <w:pStyle w:val="FirstParagraph"/>
+      </w:pPr>
+      <w:r>
+        <w:t xml:space="preserve">The current Git commit details are:</w:t>
+      </w:r>
+    </w:p>
+    <w:p>
+      <w:pPr>
+        <w:pStyle w:val="SourceCode"/>
+      </w:pPr>
+      <w:r>
+        <w:rPr>
+          <w:rStyle w:val="VerbatimChar"/>
+        </w:rPr>
+        <w:t xml:space="preserve">#&gt; Local:    master /Users/bmarwick/Desktop/maualithicspaper</w:t>
+      </w:r>
+      <w:r>
+        <w:br/>
+      </w:r>
+      <w:r>
+        <w:rPr>
+          <w:rStyle w:val="VerbatimChar"/>
+        </w:rPr>
+        <w:t xml:space="preserve">#&gt; Remote:   master @ origin (https://github.com/benmarwick/maualithicspaper)</w:t>
+      </w:r>
+      <w:r>
+        <w:br/>
+      </w:r>
+      <w:r>
+        <w:rPr>
+          <w:rStyle w:val="VerbatimChar"/>
+        </w:rPr>
+        <w:t xml:space="preserve">#&gt; Head:     [e47e716] 2022-03-04: start table for long labels on contribution plot</w:t>
+      </w:r>
+    </w:p>
     <w:bookmarkEnd w:id="50"/>
     <w:bookmarkEnd w:id="51"/>
-    <w:p>
-      <w:r>
-        <w:br w:type="page"/>
-      </w:r>
-    </w:p>
-    <w:bookmarkStart w:id="52" w:name="colophon"/>
-    <w:p>
-      <w:pPr>
-        <w:pStyle w:val="Heading3"/>
-      </w:pPr>
-      <w:r>
-        <w:rPr>
-          <w:rStyle w:val="SectionNumber"/>
-        </w:rPr>
-        <w:t xml:space="preserve">4.1.1</w:t>
-      </w:r>
-      <w:r>
-        <w:tab/>
-      </w:r>
-      <w:r>
-        <w:t xml:space="preserve">Colophon</w:t>
-      </w:r>
-    </w:p>
-    <w:p>
-      <w:pPr>
-        <w:pStyle w:val="FirstParagraph"/>
-      </w:pPr>
-      <w:r>
-        <w:t xml:space="preserve">This report was generated on 2022-03-04 11:43:57 using the following computational environment and dependencies:</w:t>
-      </w:r>
-    </w:p>
-    <w:p>
-      <w:pPr>
-        <w:pStyle w:val="SourceCode"/>
-      </w:pPr>
-      <w:r>
-        <w:rPr>
-          <w:rStyle w:val="VerbatimChar"/>
-        </w:rPr>
-        <w:t xml:space="preserve">#&gt; ─ Session info ───────────────────────────────────────────────────────────────</w:t>
-      </w:r>
-      <w:r>
-        <w:br/>
-      </w:r>
-      <w:r>
-        <w:rPr>
-          <w:rStyle w:val="VerbatimChar"/>
-        </w:rPr>
-        <w:t xml:space="preserve">#&gt;  setting  value</w:t>
-      </w:r>
-      <w:r>
-        <w:br/>
-      </w:r>
-      <w:r>
-        <w:rPr>
-          <w:rStyle w:val="VerbatimChar"/>
-        </w:rPr>
-        <w:t xml:space="preserve">#&gt;  version  R version 4.1.2 (2021-11-01)</w:t>
-      </w:r>
-      <w:r>
-        <w:br/>
-      </w:r>
-      <w:r>
-        <w:rPr>
-          <w:rStyle w:val="VerbatimChar"/>
-        </w:rPr>
-        <w:t xml:space="preserve">#&gt;  os       macOS Catalina 10.15.7</w:t>
-      </w:r>
-      <w:r>
-        <w:br/>
-      </w:r>
-      <w:r>
-        <w:rPr>
-          <w:rStyle w:val="VerbatimChar"/>
-        </w:rPr>
-        <w:t xml:space="preserve">#&gt;  system   x86_64, darwin17.0</w:t>
-      </w:r>
-      <w:r>
-        <w:br/>
-      </w:r>
-      <w:r>
-        <w:rPr>
-          <w:rStyle w:val="VerbatimChar"/>
-        </w:rPr>
-        <w:t xml:space="preserve">#&gt;  ui       X11</w:t>
-      </w:r>
-      <w:r>
-        <w:br/>
-      </w:r>
-      <w:r>
-        <w:rPr>
-          <w:rStyle w:val="VerbatimChar"/>
-        </w:rPr>
-        <w:t xml:space="preserve">#&gt;  language (EN)</w:t>
-      </w:r>
-      <w:r>
-        <w:br/>
-      </w:r>
-      <w:r>
-        <w:rPr>
-          <w:rStyle w:val="VerbatimChar"/>
-        </w:rPr>
-        <w:t xml:space="preserve">#&gt;  collate  en_US.UTF-8</w:t>
-      </w:r>
-      <w:r>
-        <w:br/>
-      </w:r>
-      <w:r>
-        <w:rPr>
-          <w:rStyle w:val="VerbatimChar"/>
-        </w:rPr>
-        <w:t xml:space="preserve">#&gt;  ctype    en_US.UTF-8</w:t>
-      </w:r>
-      <w:r>
-        <w:br/>
-      </w:r>
-      <w:r>
-        <w:rPr>
-          <w:rStyle w:val="VerbatimChar"/>
-        </w:rPr>
-        <w:t xml:space="preserve">#&gt;  tz       America/Los_Angeles</w:t>
-      </w:r>
-      <w:r>
-        <w:br/>
-      </w:r>
-      <w:r>
-        <w:rPr>
-          <w:rStyle w:val="VerbatimChar"/>
-        </w:rPr>
-        <w:t xml:space="preserve">#&gt;  date     2022-03-04</w:t>
-      </w:r>
-      <w:r>
-        <w:br/>
-      </w:r>
-      <w:r>
-        <w:rPr>
-          <w:rStyle w:val="VerbatimChar"/>
-        </w:rPr>
-        <w:t xml:space="preserve">#&gt;  pandoc   2.14.0.3 @ /Applications/RStudio.app/Contents/MacOS/pandoc/ (via rmarkdown)</w:t>
-      </w:r>
-      <w:r>
-        <w:br/>
-      </w:r>
-      <w:r>
-        <w:rPr>
-          <w:rStyle w:val="VerbatimChar"/>
-        </w:rPr>
-        <w:t xml:space="preserve">#&gt; </w:t>
-      </w:r>
-      <w:r>
-        <w:br/>
-      </w:r>
-      <w:r>
-        <w:rPr>
-          <w:rStyle w:val="VerbatimChar"/>
-        </w:rPr>
-        <w:t xml:space="preserve">#&gt; ─ Packages ───────────────────────────────────────────────────────────────────</w:t>
-      </w:r>
-      <w:r>
-        <w:br/>
-      </w:r>
-      <w:r>
-        <w:rPr>
-          <w:rStyle w:val="VerbatimChar"/>
-        </w:rPr>
-        <w:t xml:space="preserve">#&gt;  package       * version date (UTC) lib source</w:t>
-      </w:r>
-      <w:r>
-        <w:br/>
-      </w:r>
-      <w:r>
-        <w:rPr>
-          <w:rStyle w:val="VerbatimChar"/>
-        </w:rPr>
-        <w:t xml:space="preserve">#&gt;  abind           1.4-5   2016-07-21 [2] CRAN (R 4.1.0)</w:t>
-      </w:r>
-      <w:r>
-        <w:br/>
-      </w:r>
-      <w:r>
-        <w:rPr>
-          <w:rStyle w:val="VerbatimChar"/>
-        </w:rPr>
-        <w:t xml:space="preserve">#&gt;  ape             5.6-1   2022-01-07 [2] CRAN (R 4.1.2)</w:t>
-      </w:r>
-      <w:r>
-        <w:br/>
-      </w:r>
-      <w:r>
-        <w:rPr>
-          <w:rStyle w:val="VerbatimChar"/>
-        </w:rPr>
-        <w:t xml:space="preserve">#&gt;  assertthat      0.2.1   2019-03-21 [2] CRAN (R 4.1.0)</w:t>
-      </w:r>
-      <w:r>
-        <w:br/>
-      </w:r>
-      <w:r>
-        <w:rPr>
-          <w:rStyle w:val="VerbatimChar"/>
-        </w:rPr>
-        <w:t xml:space="preserve">#&gt;  backports       1.4.1   2021-12-13 [2] CRAN (R 4.1.0)</w:t>
-      </w:r>
-      <w:r>
-        <w:br/>
-      </w:r>
-      <w:r>
-        <w:rPr>
-          <w:rStyle w:val="VerbatimChar"/>
-        </w:rPr>
-        <w:t xml:space="preserve">#&gt;  bezier          1.1.2   2018-12-14 [2] CRAN (R 4.1.0)</w:t>
-      </w:r>
-      <w:r>
-        <w:br/>
-      </w:r>
-      <w:r>
-        <w:rPr>
-          <w:rStyle w:val="VerbatimChar"/>
-        </w:rPr>
-        <w:t xml:space="preserve">#&gt;  bit             4.0.4   2020-08-04 [2] CRAN (R 4.1.0)</w:t>
-      </w:r>
-      <w:r>
-        <w:br/>
-      </w:r>
-      <w:r>
-        <w:rPr>
-          <w:rStyle w:val="VerbatimChar"/>
-        </w:rPr>
-        <w:t xml:space="preserve">#&gt;  bit64           4.0.5   2020-08-30 [2] CRAN (R 4.1.0)</w:t>
-      </w:r>
-      <w:r>
-        <w:br/>
-      </w:r>
-      <w:r>
-        <w:rPr>
-          <w:rStyle w:val="VerbatimChar"/>
-        </w:rPr>
-        <w:t xml:space="preserve">#&gt;  bookdown        0.24    2021-09-02 [2] CRAN (R 4.1.0)</w:t>
-      </w:r>
-      <w:r>
-        <w:br/>
-      </w:r>
-      <w:r>
-        <w:rPr>
-          <w:rStyle w:val="VerbatimChar"/>
-        </w:rPr>
-        <w:t xml:space="preserve">#&gt;  brio            1.1.3   2021-11-30 [2] CRAN (R 4.1.0)</w:t>
-      </w:r>
-      <w:r>
-        <w:br/>
-      </w:r>
-      <w:r>
-        <w:rPr>
-          <w:rStyle w:val="VerbatimChar"/>
-        </w:rPr>
-        <w:t xml:space="preserve">#&gt;  broom           0.7.12  2022-01-28 [2] CRAN (R 4.1.2)</w:t>
-      </w:r>
-      <w:r>
-        <w:br/>
-      </w:r>
-      <w:r>
-        <w:rPr>
-          <w:rStyle w:val="VerbatimChar"/>
-        </w:rPr>
-        <w:t xml:space="preserve">#&gt;  cachem          1.0.6   2021-08-19 [2] CRAN (R 4.1.0)</w:t>
-      </w:r>
-      <w:r>
-        <w:br/>
-      </w:r>
-      <w:r>
-        <w:rPr>
-          <w:rStyle w:val="VerbatimChar"/>
-        </w:rPr>
-        <w:t xml:space="preserve">#&gt;  callr           3.7.0   2021-04-20 [2] CRAN (R 4.1.0)</w:t>
-      </w:r>
-      <w:r>
-        <w:br/>
-      </w:r>
-      <w:r>
-        <w:rPr>
-          <w:rStyle w:val="VerbatimChar"/>
-        </w:rPr>
-        <w:t xml:space="preserve">#&gt;  car             3.0-12  2021-11-06 [2] CRAN (R 4.1.0)</w:t>
-      </w:r>
-      <w:r>
-        <w:br/>
-      </w:r>
-      <w:r>
-        <w:rPr>
-          <w:rStyle w:val="VerbatimChar"/>
-        </w:rPr>
-        <w:t xml:space="preserve">#&gt;  carData         3.0-5   2022-01-06 [2] CRAN (R 4.1.2)</w:t>
-      </w:r>
-      <w:r>
-        <w:br/>
-      </w:r>
-      <w:r>
-        <w:rPr>
-          <w:rStyle w:val="VerbatimChar"/>
-        </w:rPr>
-        <w:t xml:space="preserve">#&gt;  cellranger      1.1.0   2016-07-27 [2] CRAN (R 4.1.0)</w:t>
-      </w:r>
-      <w:r>
-        <w:br/>
-      </w:r>
-      <w:r>
-        <w:rPr>
-          <w:rStyle w:val="VerbatimChar"/>
-        </w:rPr>
-        <w:t xml:space="preserve">#&gt;  Ckmeans.1d.dp * 4.3.4   2022-01-31 [2] CRAN (R 4.1.2)</w:t>
-      </w:r>
-      <w:r>
-        <w:br/>
-      </w:r>
-      <w:r>
-        <w:rPr>
-          <w:rStyle w:val="VerbatimChar"/>
-        </w:rPr>
-        <w:t xml:space="preserve">#&gt;  cli             3.2.0   2022-02-14 [1] CRAN (R 4.1.2)</w:t>
-      </w:r>
-      <w:r>
-        <w:br/>
-      </w:r>
-      <w:r>
-        <w:rPr>
-          <w:rStyle w:val="VerbatimChar"/>
-        </w:rPr>
-        <w:t xml:space="preserve">#&gt;  cluster       * 2.1.2   2021-04-17 [2] CRAN (R 4.1.2)</w:t>
-      </w:r>
-      <w:r>
-        <w:br/>
-      </w:r>
-      <w:r>
-        <w:rPr>
-          <w:rStyle w:val="VerbatimChar"/>
-        </w:rPr>
-        <w:t xml:space="preserve">#&gt;  codetools       0.2-18  2020-11-04 [2] CRAN (R 4.1.2)</w:t>
-      </w:r>
-      <w:r>
-        <w:br/>
-      </w:r>
-      <w:r>
-        <w:rPr>
-          <w:rStyle w:val="VerbatimChar"/>
-        </w:rPr>
-        <w:t xml:space="preserve">#&gt;  colorRamps      2.3     2012-10-29 [2] CRAN (R 4.1.0)</w:t>
-      </w:r>
-      <w:r>
-        <w:br/>
-      </w:r>
-      <w:r>
-        <w:rPr>
-          <w:rStyle w:val="VerbatimChar"/>
-        </w:rPr>
-        <w:t xml:space="preserve">#&gt;  colorspace      2.0-3   2022-02-21 [2] CRAN (R 4.1.2)</w:t>
-      </w:r>
-      <w:r>
-        <w:br/>
-      </w:r>
-      <w:r>
-        <w:rPr>
-          <w:rStyle w:val="VerbatimChar"/>
-        </w:rPr>
-        <w:t xml:space="preserve">#&gt;  cowplot       * 1.1.1   2020-12-30 [2] CRAN (R 4.1.0)</w:t>
-      </w:r>
-      <w:r>
-        <w:br/>
-      </w:r>
-      <w:r>
-        <w:rPr>
-          <w:rStyle w:val="VerbatimChar"/>
-        </w:rPr>
-        <w:t xml:space="preserve">#&gt;  crayon          1.5.0   2022-02-14 [1] CRAN (R 4.1.2)</w:t>
-      </w:r>
-      <w:r>
-        <w:br/>
-      </w:r>
-      <w:r>
-        <w:rPr>
-          <w:rStyle w:val="VerbatimChar"/>
-        </w:rPr>
-        <w:t xml:space="preserve">#&gt;  DBI             1.1.2   2021-12-20 [2] CRAN (R 4.1.0)</w:t>
-      </w:r>
-      <w:r>
-        <w:br/>
-      </w:r>
-      <w:r>
-        <w:rPr>
-          <w:rStyle w:val="VerbatimChar"/>
-        </w:rPr>
-        <w:t xml:space="preserve">#&gt;  dbplyr          2.1.1   2021-04-06 [2] CRAN (R 4.1.0)</w:t>
-      </w:r>
-      <w:r>
-        <w:br/>
-      </w:r>
-      <w:r>
-        <w:rPr>
-          <w:rStyle w:val="VerbatimChar"/>
-        </w:rPr>
-        <w:t xml:space="preserve">#&gt;  desc            1.4.0   2021-09-28 [2] CRAN (R 4.1.0)</w:t>
-      </w:r>
-      <w:r>
-        <w:br/>
-      </w:r>
-      <w:r>
-        <w:rPr>
-          <w:rStyle w:val="VerbatimChar"/>
-        </w:rPr>
-        <w:t xml:space="preserve">#&gt;  devtools        2.4.3   2021-11-30 [2] CRAN (R 4.1.0)</w:t>
-      </w:r>
-      <w:r>
-        <w:br/>
-      </w:r>
-      <w:r>
-        <w:rPr>
-          <w:rStyle w:val="VerbatimChar"/>
-        </w:rPr>
-        <w:t xml:space="preserve">#&gt;  digest          0.6.29  2021-12-01 [2] CRAN (R 4.1.0)</w:t>
-      </w:r>
-      <w:r>
-        <w:br/>
-      </w:r>
-      <w:r>
-        <w:rPr>
-          <w:rStyle w:val="VerbatimChar"/>
-        </w:rPr>
-        <w:t xml:space="preserve">#&gt;  doParallel      1.0.17  2022-02-07 [2] CRAN (R 4.1.2)</w:t>
-      </w:r>
-      <w:r>
-        <w:br/>
-      </w:r>
-      <w:r>
-        <w:rPr>
-          <w:rStyle w:val="VerbatimChar"/>
-        </w:rPr>
-        <w:t xml:space="preserve">#&gt;  dplyr         * 1.0.8   2022-02-08 [1] CRAN (R 4.1.2)</w:t>
-      </w:r>
-      <w:r>
-        <w:br/>
-      </w:r>
-      <w:r>
-        <w:rPr>
-          <w:rStyle w:val="VerbatimChar"/>
-        </w:rPr>
-        <w:t xml:space="preserve">#&gt;  ellipsis        0.3.2   2021-04-29 [2] CRAN (R 4.1.0)</w:t>
-      </w:r>
-      <w:r>
-        <w:br/>
-      </w:r>
-      <w:r>
-        <w:rPr>
-          <w:rStyle w:val="VerbatimChar"/>
-        </w:rPr>
-        <w:t xml:space="preserve">#&gt;  evaluate        0.14    2019-05-28 [2] CRAN (R 4.1.0)</w:t>
-      </w:r>
-      <w:r>
-        <w:br/>
-      </w:r>
-      <w:r>
-        <w:rPr>
-          <w:rStyle w:val="VerbatimChar"/>
-        </w:rPr>
-        <w:t xml:space="preserve">#&gt;  extrafont       0.17    2014-12-08 [2] CRAN (R 4.1.0)</w:t>
-      </w:r>
-      <w:r>
-        <w:br/>
-      </w:r>
-      <w:r>
-        <w:rPr>
-          <w:rStyle w:val="VerbatimChar"/>
-        </w:rPr>
-        <w:t xml:space="preserve">#&gt;  extrafontdb     1.0     2012-06-11 [2] CRAN (R 4.1.0)</w:t>
-      </w:r>
-      <w:r>
-        <w:br/>
-      </w:r>
-      <w:r>
-        <w:rPr>
-          <w:rStyle w:val="VerbatimChar"/>
-        </w:rPr>
-        <w:t xml:space="preserve">#&gt;  factoextra    * 1.0.7   2020-04-01 [2] CRAN (R 4.1.0)</w:t>
-      </w:r>
-      <w:r>
-        <w:br/>
-      </w:r>
-      <w:r>
-        <w:rPr>
-          <w:rStyle w:val="VerbatimChar"/>
-        </w:rPr>
-        <w:t xml:space="preserve">#&gt;  fansi           1.0.2   2022-01-14 [2] CRAN (R 4.1.2)</w:t>
-      </w:r>
-      <w:r>
-        <w:br/>
-      </w:r>
-      <w:r>
-        <w:rPr>
-          <w:rStyle w:val="VerbatimChar"/>
-        </w:rPr>
-        <w:t xml:space="preserve">#&gt;  farver          2.1.0   2021-02-28 [2] CRAN (R 4.1.0)</w:t>
-      </w:r>
-      <w:r>
-        <w:br/>
-      </w:r>
-      <w:r>
-        <w:rPr>
-          <w:rStyle w:val="VerbatimChar"/>
-        </w:rPr>
-        <w:t xml:space="preserve">#&gt;  fastmap         1.1.0   2021-01-25 [2] CRAN (R 4.1.0)</w:t>
-      </w:r>
-      <w:r>
-        <w:br/>
-      </w:r>
-      <w:r>
-        <w:rPr>
-          <w:rStyle w:val="VerbatimChar"/>
-        </w:rPr>
-        <w:t xml:space="preserve">#&gt;  forcats       * 0.5.1   2021-01-27 [2] CRAN (R 4.1.0)</w:t>
-      </w:r>
-      <w:r>
-        <w:br/>
-      </w:r>
-      <w:r>
-        <w:rPr>
-          <w:rStyle w:val="VerbatimChar"/>
-        </w:rPr>
-        <w:t xml:space="preserve">#&gt;  foreach         1.5.2   2022-02-02 [2] CRAN (R 4.1.2)</w:t>
-      </w:r>
-      <w:r>
-        <w:br/>
-      </w:r>
-      <w:r>
-        <w:rPr>
-          <w:rStyle w:val="VerbatimChar"/>
-        </w:rPr>
-        <w:t xml:space="preserve">#&gt;  fs              1.5.2   2021-12-08 [2] CRAN (R 4.1.0)</w:t>
-      </w:r>
-      <w:r>
-        <w:br/>
-      </w:r>
-      <w:r>
-        <w:rPr>
-          <w:rStyle w:val="VerbatimChar"/>
-        </w:rPr>
-        <w:t xml:space="preserve">#&gt;  generics        0.1.2   2022-01-31 [2] CRAN (R 4.1.2)</w:t>
-      </w:r>
-      <w:r>
-        <w:br/>
-      </w:r>
-      <w:r>
-        <w:rPr>
-          <w:rStyle w:val="VerbatimChar"/>
-        </w:rPr>
-        <w:t xml:space="preserve">#&gt;  geomorph      * 4.0.1   2021-10-13 [2] CRAN (R 4.1.0)</w:t>
-      </w:r>
-      <w:r>
-        <w:br/>
-      </w:r>
-      <w:r>
-        <w:rPr>
-          <w:rStyle w:val="VerbatimChar"/>
-        </w:rPr>
-        <w:t xml:space="preserve">#&gt;  ggplot2       * 3.3.5   2021-06-25 [2] CRAN (R 4.1.0)</w:t>
-      </w:r>
-      <w:r>
-        <w:br/>
-      </w:r>
-      <w:r>
-        <w:rPr>
-          <w:rStyle w:val="VerbatimChar"/>
-        </w:rPr>
-        <w:t xml:space="preserve">#&gt;  ggpubr          0.4.0   2020-06-27 [2] CRAN (R 4.1.0)</w:t>
-      </w:r>
-      <w:r>
-        <w:br/>
-      </w:r>
-      <w:r>
-        <w:rPr>
-          <w:rStyle w:val="VerbatimChar"/>
-        </w:rPr>
-        <w:t xml:space="preserve">#&gt;  ggrepel         0.9.1   2021-01-15 [2] CRAN (R 4.1.0)</w:t>
-      </w:r>
-      <w:r>
-        <w:br/>
-      </w:r>
-      <w:r>
-        <w:rPr>
-          <w:rStyle w:val="VerbatimChar"/>
-        </w:rPr>
-        <w:t xml:space="preserve">#&gt;  ggsci           2.9     2018-05-14 [2] CRAN (R 4.1.0)</w:t>
-      </w:r>
-      <w:r>
-        <w:br/>
-      </w:r>
-      <w:r>
-        <w:rPr>
-          <w:rStyle w:val="VerbatimChar"/>
-        </w:rPr>
-        <w:t xml:space="preserve">#&gt;  ggsignif        0.6.3   2021-09-09 [2] CRAN (R 4.1.0)</w:t>
-      </w:r>
-      <w:r>
-        <w:br/>
-      </w:r>
-      <w:r>
-        <w:rPr>
-          <w:rStyle w:val="VerbatimChar"/>
-        </w:rPr>
-        <w:t xml:space="preserve">#&gt;  glue            1.6.1   2022-01-22 [2] CRAN (R 4.1.2)</w:t>
-      </w:r>
-      <w:r>
-        <w:br/>
-      </w:r>
-      <w:r>
-        <w:rPr>
-          <w:rStyle w:val="VerbatimChar"/>
-        </w:rPr>
-        <w:t xml:space="preserve">#&gt;  gridExtra       2.3     2017-09-09 [2] CRAN (R 4.1.0)</w:t>
-      </w:r>
-      <w:r>
-        <w:br/>
-      </w:r>
-      <w:r>
-        <w:rPr>
-          <w:rStyle w:val="VerbatimChar"/>
-        </w:rPr>
-        <w:t xml:space="preserve">#&gt;  gtable          0.3.0   2019-03-25 [2] CRAN (R 4.1.0)</w:t>
-      </w:r>
-      <w:r>
-        <w:br/>
-      </w:r>
-      <w:r>
-        <w:rPr>
-          <w:rStyle w:val="VerbatimChar"/>
-        </w:rPr>
-        <w:t xml:space="preserve">#&gt;  haven           2.4.3   2021-08-04 [2] CRAN (R 4.1.0)</w:t>
-      </w:r>
-      <w:r>
-        <w:br/>
-      </w:r>
-      <w:r>
-        <w:rPr>
-          <w:rStyle w:val="VerbatimChar"/>
-        </w:rPr>
-        <w:t xml:space="preserve">#&gt;  here            1.0.1   2020-12-13 [2] CRAN (R 4.1.0)</w:t>
-      </w:r>
-      <w:r>
-        <w:br/>
-      </w:r>
-      <w:r>
-        <w:rPr>
-          <w:rStyle w:val="VerbatimChar"/>
-        </w:rPr>
-        <w:t xml:space="preserve">#&gt;  highr           0.9     2021-04-16 [2] CRAN (R 4.1.0)</w:t>
-      </w:r>
-      <w:r>
-        <w:br/>
-      </w:r>
-      <w:r>
-        <w:rPr>
-          <w:rStyle w:val="VerbatimChar"/>
-        </w:rPr>
-        <w:t xml:space="preserve">#&gt;  hms             1.1.1   2021-09-26 [2] CRAN (R 4.1.0)</w:t>
-      </w:r>
-      <w:r>
-        <w:br/>
-      </w:r>
-      <w:r>
-        <w:rPr>
-          <w:rStyle w:val="VerbatimChar"/>
-        </w:rPr>
-        <w:t xml:space="preserve">#&gt;  htmltools       0.5.2   2021-08-25 [2] CRAN (R 4.1.0)</w:t>
-      </w:r>
-      <w:r>
-        <w:br/>
-      </w:r>
-      <w:r>
-        <w:rPr>
-          <w:rStyle w:val="VerbatimChar"/>
-        </w:rPr>
-        <w:t xml:space="preserve">#&gt;  htmlwidgets     1.5.4   2021-09-08 [2] CRAN (R 4.1.0)</w:t>
-      </w:r>
-      <w:r>
-        <w:br/>
-      </w:r>
-      <w:r>
-        <w:rPr>
-          <w:rStyle w:val="VerbatimChar"/>
-        </w:rPr>
-        <w:t xml:space="preserve">#&gt;  httr            1.4.2   2020-07-20 [2] CRAN (R 4.1.0)</w:t>
-      </w:r>
-      <w:r>
-        <w:br/>
-      </w:r>
-      <w:r>
-        <w:rPr>
-          <w:rStyle w:val="VerbatimChar"/>
-        </w:rPr>
-        <w:t xml:space="preserve">#&gt;  iterators       1.0.14  2022-02-05 [2] CRAN (R 4.1.2)</w:t>
-      </w:r>
-      <w:r>
-        <w:br/>
-      </w:r>
-      <w:r>
-        <w:rPr>
-          <w:rStyle w:val="VerbatimChar"/>
-        </w:rPr>
-        <w:t xml:space="preserve">#&gt;  jpeg            0.1-9   2021-07-24 [2] CRAN (R 4.1.0)</w:t>
-      </w:r>
-      <w:r>
-        <w:br/>
-      </w:r>
-      <w:r>
-        <w:rPr>
-          <w:rStyle w:val="VerbatimChar"/>
-        </w:rPr>
-        <w:t xml:space="preserve">#&gt;  jsonlite        1.7.3   2022-01-17 [2] CRAN (R 4.1.2)</w:t>
-      </w:r>
-      <w:r>
-        <w:br/>
-      </w:r>
-      <w:r>
-        <w:rPr>
-          <w:rStyle w:val="VerbatimChar"/>
-        </w:rPr>
-        <w:t xml:space="preserve">#&gt;  knitr           1.37.4  2022-01-29 [2] https://yihui.r-universe.dev (R 4.1.2)</w:t>
-      </w:r>
-      <w:r>
-        <w:br/>
-      </w:r>
-      <w:r>
-        <w:rPr>
-          <w:rStyle w:val="VerbatimChar"/>
-        </w:rPr>
-        <w:t xml:space="preserve">#&gt;  labeling        0.4.2   2020-10-20 [2] CRAN (R 4.1.0)</w:t>
-      </w:r>
-      <w:r>
-        <w:br/>
-      </w:r>
-      <w:r>
-        <w:rPr>
-          <w:rStyle w:val="VerbatimChar"/>
-        </w:rPr>
-        <w:t xml:space="preserve">#&gt;  lattice         0.20-45 2021-09-22 [2] CRAN (R 4.1.2)</w:t>
-      </w:r>
-      <w:r>
-        <w:br/>
-      </w:r>
-      <w:r>
-        <w:rPr>
-          <w:rStyle w:val="VerbatimChar"/>
-        </w:rPr>
-        <w:t xml:space="preserve">#&gt;  lifecycle       1.0.1   2021-09-24 [2] CRAN (R 4.1.0)</w:t>
-      </w:r>
-      <w:r>
-        <w:br/>
-      </w:r>
-      <w:r>
-        <w:rPr>
-          <w:rStyle w:val="VerbatimChar"/>
-        </w:rPr>
-        <w:t xml:space="preserve">#&gt;  lubridate       1.8.0   2021-10-07 [2] CRAN (R 4.1.0)</w:t>
-      </w:r>
-      <w:r>
-        <w:br/>
-      </w:r>
-      <w:r>
-        <w:rPr>
-          <w:rStyle w:val="VerbatimChar"/>
-        </w:rPr>
-        <w:t xml:space="preserve">#&gt;  magrittr        2.0.2   2022-01-26 [2] CRAN (R 4.1.2)</w:t>
-      </w:r>
-      <w:r>
-        <w:br/>
-      </w:r>
-      <w:r>
-        <w:rPr>
-          <w:rStyle w:val="VerbatimChar"/>
-        </w:rPr>
-        <w:t xml:space="preserve">#&gt;  MASS            7.3-55  2022-01-13 [2] CRAN (R 4.1.2)</w:t>
-      </w:r>
-      <w:r>
-        <w:br/>
-      </w:r>
-      <w:r>
-        <w:rPr>
-          <w:rStyle w:val="VerbatimChar"/>
-        </w:rPr>
-        <w:t xml:space="preserve">#&gt;  Matrix        * 1.4-0   2021-12-08 [2] CRAN (R 4.1.0)</w:t>
-      </w:r>
-      <w:r>
-        <w:br/>
-      </w:r>
-      <w:r>
-        <w:rPr>
-          <w:rStyle w:val="VerbatimChar"/>
-        </w:rPr>
-        <w:t xml:space="preserve">#&gt;  mclust        * 5.4.9   2021-12-17 [2] CRAN (R 4.1.0)</w:t>
-      </w:r>
-      <w:r>
-        <w:br/>
-      </w:r>
-      <w:r>
-        <w:rPr>
-          <w:rStyle w:val="VerbatimChar"/>
-        </w:rPr>
-        <w:t xml:space="preserve">#&gt;  memoise         2.0.1   2021-11-26 [2] CRAN (R 4.1.0)</w:t>
-      </w:r>
-      <w:r>
-        <w:br/>
-      </w:r>
-      <w:r>
-        <w:rPr>
-          <w:rStyle w:val="VerbatimChar"/>
-        </w:rPr>
-        <w:t xml:space="preserve">#&gt;  modelr          0.1.8   2020-05-19 [2] CRAN (R 4.1.0)</w:t>
-      </w:r>
-      <w:r>
-        <w:br/>
-      </w:r>
-      <w:r>
-        <w:rPr>
-          <w:rStyle w:val="VerbatimChar"/>
-        </w:rPr>
-        <w:t xml:space="preserve">#&gt;  Morpho        * 2.9     2021-09-09 [2] CRAN (R 4.1.0)</w:t>
-      </w:r>
-      <w:r>
-        <w:br/>
-      </w:r>
-      <w:r>
-        <w:rPr>
-          <w:rStyle w:val="VerbatimChar"/>
-        </w:rPr>
-        <w:t xml:space="preserve">#&gt;  munsell         0.5.0   2018-06-12 [2] CRAN (R 4.1.0)</w:t>
-      </w:r>
-      <w:r>
-        <w:br/>
-      </w:r>
-      <w:r>
-        <w:rPr>
-          <w:rStyle w:val="VerbatimChar"/>
-        </w:rPr>
-        <w:t xml:space="preserve">#&gt;  nlme            3.1-155 2022-01-13 [2] CRAN (R 4.1.2)</w:t>
-      </w:r>
-      <w:r>
-        <w:br/>
-      </w:r>
-      <w:r>
-        <w:rPr>
-          <w:rStyle w:val="VerbatimChar"/>
-        </w:rPr>
-        <w:t xml:space="preserve">#&gt;  pillar          1.7.0   2022-02-01 [2] CRAN (R 4.1.2)</w:t>
-      </w:r>
-      <w:r>
-        <w:br/>
-      </w:r>
-      <w:r>
-        <w:rPr>
-          <w:rStyle w:val="VerbatimChar"/>
-        </w:rPr>
-        <w:t xml:space="preserve">#&gt;  pkgbuild        1.3.1   2021-12-20 [2] CRAN (R 4.1.0)</w:t>
-      </w:r>
-      <w:r>
-        <w:br/>
-      </w:r>
-      <w:r>
-        <w:rPr>
-          <w:rStyle w:val="VerbatimChar"/>
-        </w:rPr>
-        <w:t xml:space="preserve">#&gt;  pkgconfig       2.0.3   2019-09-22 [2] CRAN (R 4.1.0)</w:t>
-      </w:r>
-      <w:r>
-        <w:br/>
-      </w:r>
-      <w:r>
-        <w:rPr>
-          <w:rStyle w:val="VerbatimChar"/>
-        </w:rPr>
-        <w:t xml:space="preserve">#&gt;  pkgload         1.2.4   2021-11-30 [2] CRAN (R 4.1.0)</w:t>
-      </w:r>
-      <w:r>
-        <w:br/>
-      </w:r>
-      <w:r>
-        <w:rPr>
-          <w:rStyle w:val="VerbatimChar"/>
-        </w:rPr>
-        <w:t xml:space="preserve">#&gt;  prettyunits     1.1.1   2020-01-24 [2] CRAN (R 4.1.0)</w:t>
-      </w:r>
-      <w:r>
-        <w:br/>
-      </w:r>
-      <w:r>
-        <w:rPr>
-          <w:rStyle w:val="VerbatimChar"/>
-        </w:rPr>
-        <w:t xml:space="preserve">#&gt;  processx        3.5.2   2021-04-30 [2] CRAN (R 4.1.0)</w:t>
-      </w:r>
-      <w:r>
-        <w:br/>
-      </w:r>
-      <w:r>
-        <w:rPr>
-          <w:rStyle w:val="VerbatimChar"/>
-        </w:rPr>
-        <w:t xml:space="preserve">#&gt;  ps              1.6.0   2021-02-28 [2] CRAN (R 4.1.0)</w:t>
-      </w:r>
-      <w:r>
-        <w:br/>
-      </w:r>
-      <w:r>
-        <w:rPr>
-          <w:rStyle w:val="VerbatimChar"/>
-        </w:rPr>
-        <w:t xml:space="preserve">#&gt;  purrr         * 0.3.4   2020-04-17 [2] CRAN (R 4.1.0)</w:t>
-      </w:r>
-      <w:r>
-        <w:br/>
-      </w:r>
-      <w:r>
-        <w:rPr>
-          <w:rStyle w:val="VerbatimChar"/>
-        </w:rPr>
-        <w:t xml:space="preserve">#&gt;  R6              2.5.1   2021-08-19 [2] CRAN (R 4.1.0)</w:t>
-      </w:r>
-      <w:r>
-        <w:br/>
-      </w:r>
-      <w:r>
-        <w:rPr>
-          <w:rStyle w:val="VerbatimChar"/>
-        </w:rPr>
-        <w:t xml:space="preserve">#&gt;  rbibutils       2.2.7   2021-12-07 [2] CRAN (R 4.1.0)</w:t>
-      </w:r>
-      <w:r>
-        <w:br/>
-      </w:r>
-      <w:r>
-        <w:rPr>
-          <w:rStyle w:val="VerbatimChar"/>
-        </w:rPr>
-        <w:t xml:space="preserve">#&gt;  Rcpp            1.0.8   2022-01-13 [2] CRAN (R 4.1.2)</w:t>
-      </w:r>
-      <w:r>
-        <w:br/>
-      </w:r>
-      <w:r>
-        <w:rPr>
-          <w:rStyle w:val="VerbatimChar"/>
-        </w:rPr>
-        <w:t xml:space="preserve">#&gt;  Rdpack          2.1.3   2021-12-08 [2] CRAN (R 4.1.0)</w:t>
-      </w:r>
-      <w:r>
-        <w:br/>
-      </w:r>
-      <w:r>
-        <w:rPr>
-          <w:rStyle w:val="VerbatimChar"/>
-        </w:rPr>
-        <w:t xml:space="preserve">#&gt;  readr         * 2.1.2   2022-01-30 [2] CRAN (R 4.1.2)</w:t>
-      </w:r>
-      <w:r>
-        <w:br/>
-      </w:r>
-      <w:r>
-        <w:rPr>
-          <w:rStyle w:val="VerbatimChar"/>
-        </w:rPr>
-        <w:t xml:space="preserve">#&gt;  readxl          1.3.1   2019-03-13 [2] CRAN (R 4.1.0)</w:t>
-      </w:r>
-      <w:r>
-        <w:br/>
-      </w:r>
-      <w:r>
-        <w:rPr>
-          <w:rStyle w:val="VerbatimChar"/>
-        </w:rPr>
-        <w:t xml:space="preserve">#&gt;  remotes         2.4.2   2021-11-30 [2] CRAN (R 4.1.0)</w:t>
-      </w:r>
-      <w:r>
-        <w:br/>
-      </w:r>
-      <w:r>
-        <w:rPr>
-          <w:rStyle w:val="VerbatimChar"/>
-        </w:rPr>
-        <w:t xml:space="preserve">#&gt;  reprex          2.0.1   2021-08-05 [2] CRAN (R 4.1.0)</w:t>
-      </w:r>
-      <w:r>
-        <w:br/>
-      </w:r>
-      <w:r>
-        <w:rPr>
-          <w:rStyle w:val="VerbatimChar"/>
-        </w:rPr>
-        <w:t xml:space="preserve">#&gt;  rgl           * 0.108.3 2021-11-21 [2] CRAN (R 4.1.0)</w:t>
-      </w:r>
-      <w:r>
-        <w:br/>
-      </w:r>
-      <w:r>
-        <w:rPr>
-          <w:rStyle w:val="VerbatimChar"/>
-        </w:rPr>
-        <w:t xml:space="preserve">#&gt;  rlang           1.0.1   2022-02-03 [2] CRAN (R 4.1.2)</w:t>
-      </w:r>
-      <w:r>
-        <w:br/>
-      </w:r>
-      <w:r>
-        <w:rPr>
-          <w:rStyle w:val="VerbatimChar"/>
-        </w:rPr>
-        <w:t xml:space="preserve">#&gt;  rmarkdown       2.11    2021-09-14 [2] CRAN (R 4.1.2)</w:t>
-      </w:r>
-      <w:r>
-        <w:br/>
-      </w:r>
-      <w:r>
-        <w:rPr>
-          <w:rStyle w:val="VerbatimChar"/>
-        </w:rPr>
-        <w:t xml:space="preserve">#&gt;  rprojroot       2.0.2   2020-11-15 [2] CRAN (R 4.1.0)</w:t>
-      </w:r>
-      <w:r>
-        <w:br/>
-      </w:r>
-      <w:r>
-        <w:rPr>
-          <w:rStyle w:val="VerbatimChar"/>
-        </w:rPr>
-        <w:t xml:space="preserve">#&gt;  RRPP          * 1.1.2   2021-11-04 [2] CRAN (R 4.1.0)</w:t>
-      </w:r>
-      <w:r>
-        <w:br/>
-      </w:r>
-      <w:r>
-        <w:rPr>
-          <w:rStyle w:val="VerbatimChar"/>
-        </w:rPr>
-        <w:t xml:space="preserve">#&gt;  rstatix         0.7.0   2021-02-13 [2] CRAN (R 4.1.0)</w:t>
-      </w:r>
-      <w:r>
-        <w:br/>
-      </w:r>
-      <w:r>
-        <w:rPr>
-          <w:rStyle w:val="VerbatimChar"/>
-        </w:rPr>
-        <w:t xml:space="preserve">#&gt;  rstudioapi      0.13    2020-11-12 [2] CRAN (R 4.1.0)</w:t>
-      </w:r>
-      <w:r>
-        <w:br/>
-      </w:r>
-      <w:r>
-        <w:rPr>
-          <w:rStyle w:val="VerbatimChar"/>
-        </w:rPr>
-        <w:t xml:space="preserve">#&gt;  Rttf2pt1        1.3.10  2022-02-07 [2] CRAN (R 4.1.2)</w:t>
-      </w:r>
-      <w:r>
-        <w:br/>
-      </w:r>
-      <w:r>
-        <w:rPr>
-          <w:rStyle w:val="VerbatimChar"/>
-        </w:rPr>
-        <w:t xml:space="preserve">#&gt;  Rvcg            0.20.2  2021-09-08 [2] CRAN (R 4.1.0)</w:t>
-      </w:r>
-      <w:r>
-        <w:br/>
-      </w:r>
-      <w:r>
-        <w:rPr>
-          <w:rStyle w:val="VerbatimChar"/>
-        </w:rPr>
-        <w:t xml:space="preserve">#&gt;  rvest           1.0.2   2021-10-16 [2] CRAN (R 4.1.0)</w:t>
-      </w:r>
-      <w:r>
-        <w:br/>
-      </w:r>
-      <w:r>
-        <w:rPr>
-          <w:rStyle w:val="VerbatimChar"/>
-        </w:rPr>
-        <w:t xml:space="preserve">#&gt;  scales          1.1.1   2020-05-11 [2] CRAN (R 4.1.0)</w:t>
-      </w:r>
-      <w:r>
-        <w:br/>
-      </w:r>
-      <w:r>
-        <w:rPr>
-          <w:rStyle w:val="VerbatimChar"/>
-        </w:rPr>
-        <w:t xml:space="preserve">#&gt;  sessioninfo     1.2.2   2021-12-06 [2] CRAN (R 4.1.0)</w:t>
-      </w:r>
-      <w:r>
-        <w:br/>
-      </w:r>
-      <w:r>
-        <w:rPr>
-          <w:rStyle w:val="VerbatimChar"/>
-        </w:rPr>
-        <w:t xml:space="preserve">#&gt;  stringi         1.7.6   2021-11-29 [2] CRAN (R 4.1.0)</w:t>
-      </w:r>
-      <w:r>
-        <w:br/>
-      </w:r>
-      <w:r>
-        <w:rPr>
-          <w:rStyle w:val="VerbatimChar"/>
-        </w:rPr>
-        <w:t xml:space="preserve">#&gt;  stringr       * 1.4.0   2019-02-10 [2] CRAN (R 4.1.0)</w:t>
-      </w:r>
-      <w:r>
-        <w:br/>
-      </w:r>
-      <w:r>
-        <w:rPr>
-          <w:rStyle w:val="VerbatimChar"/>
-        </w:rPr>
-        <w:t xml:space="preserve">#&gt;  testthat        3.1.2   2022-01-20 [2] CRAN (R 4.1.2)</w:t>
-      </w:r>
-      <w:r>
-        <w:br/>
-      </w:r>
-      <w:r>
-        <w:rPr>
-          <w:rStyle w:val="VerbatimChar"/>
-        </w:rPr>
-        <w:t xml:space="preserve">#&gt;  tibble        * 3.1.6   2021-11-07 [2] CRAN (R 4.1.0)</w:t>
-      </w:r>
-      <w:r>
-        <w:br/>
-      </w:r>
-      <w:r>
-        <w:rPr>
-          <w:rStyle w:val="VerbatimChar"/>
-        </w:rPr>
-        <w:t xml:space="preserve">#&gt;  tidyr         * 1.2.0   2022-02-01 [2] CRAN (R 4.1.2)</w:t>
-      </w:r>
-      <w:r>
-        <w:br/>
-      </w:r>
-      <w:r>
-        <w:rPr>
-          <w:rStyle w:val="VerbatimChar"/>
-        </w:rPr>
-        <w:t xml:space="preserve">#&gt;  tidyselect      1.1.1   2021-04-30 [2] CRAN (R 4.1.0)</w:t>
-      </w:r>
-      <w:r>
-        <w:br/>
-      </w:r>
-      <w:r>
-        <w:rPr>
-          <w:rStyle w:val="VerbatimChar"/>
-        </w:rPr>
-        <w:t xml:space="preserve">#&gt;  tidyverse     * 1.3.1   2021-04-15 [2] CRAN (R 4.1.0)</w:t>
-      </w:r>
-      <w:r>
-        <w:br/>
-      </w:r>
-      <w:r>
-        <w:rPr>
-          <w:rStyle w:val="VerbatimChar"/>
-        </w:rPr>
-        <w:t xml:space="preserve">#&gt;  tzdb            0.2.0   2021-10-27 [2] CRAN (R 4.1.0)</w:t>
-      </w:r>
-      <w:r>
-        <w:br/>
-      </w:r>
-      <w:r>
-        <w:rPr>
-          <w:rStyle w:val="VerbatimChar"/>
-        </w:rPr>
-        <w:t xml:space="preserve">#&gt;  usethis         2.1.5   2021-12-09 [2] CRAN (R 4.1.0)</w:t>
-      </w:r>
-      <w:r>
-        <w:br/>
-      </w:r>
-      <w:r>
-        <w:rPr>
-          <w:rStyle w:val="VerbatimChar"/>
-        </w:rPr>
-        <w:t xml:space="preserve">#&gt;  utf8            1.2.2   2021-07-24 [2] CRAN (R 4.1.0)</w:t>
-      </w:r>
-      <w:r>
-        <w:br/>
-      </w:r>
-      <w:r>
-        <w:rPr>
-          <w:rStyle w:val="VerbatimChar"/>
-        </w:rPr>
-        <w:t xml:space="preserve">#&gt;  vctrs           0.3.8   2021-04-29 [2] CRAN (R 4.1.0)</w:t>
-      </w:r>
-      <w:r>
-        <w:br/>
-      </w:r>
-      <w:r>
-        <w:rPr>
-          <w:rStyle w:val="VerbatimChar"/>
-        </w:rPr>
-        <w:t xml:space="preserve">#&gt;  viridis         0.6.2   2021-10-13 [2] CRAN (R 4.1.0)</w:t>
-      </w:r>
-      <w:r>
-        <w:br/>
-      </w:r>
-      <w:r>
-        <w:rPr>
-          <w:rStyle w:val="VerbatimChar"/>
-        </w:rPr>
-        <w:t xml:space="preserve">#&gt;  viridisLite     0.4.0   2021-04-13 [2] CRAN (R 4.1.0)</w:t>
-      </w:r>
-      <w:r>
-        <w:br/>
-      </w:r>
-      <w:r>
-        <w:rPr>
-          <w:rStyle w:val="VerbatimChar"/>
-        </w:rPr>
-        <w:t xml:space="preserve">#&gt;  vroom           1.5.7   2021-11-30 [2] CRAN (R 4.1.0)</w:t>
-      </w:r>
-      <w:r>
-        <w:br/>
-      </w:r>
-      <w:r>
-        <w:rPr>
-          <w:rStyle w:val="VerbatimChar"/>
-        </w:rPr>
-        <w:t xml:space="preserve">#&gt;  withr           2.4.3   2021-11-30 [2] CRAN (R 4.1.0)</w:t>
-      </w:r>
-      <w:r>
-        <w:br/>
-      </w:r>
-      <w:r>
-        <w:rPr>
-          <w:rStyle w:val="VerbatimChar"/>
-        </w:rPr>
-        <w:t xml:space="preserve">#&gt;  xfun            0.29    2021-12-14 [2] CRAN (R 4.1.0)</w:t>
-      </w:r>
-      <w:r>
-        <w:br/>
-      </w:r>
-      <w:r>
-        <w:rPr>
-          <w:rStyle w:val="VerbatimChar"/>
-        </w:rPr>
-        <w:t xml:space="preserve">#&gt;  xml2            1.3.3   2021-11-30 [2] CRAN (R 4.1.0)</w:t>
-      </w:r>
-      <w:r>
-        <w:br/>
-      </w:r>
-      <w:r>
-        <w:rPr>
-          <w:rStyle w:val="VerbatimChar"/>
-        </w:rPr>
-        <w:t xml:space="preserve">#&gt;  yaml            2.3.4   2022-02-17 [1] CRAN (R 4.1.2)</w:t>
-      </w:r>
-      <w:r>
-        <w:br/>
-      </w:r>
-      <w:r>
-        <w:rPr>
-          <w:rStyle w:val="VerbatimChar"/>
-        </w:rPr>
-        <w:t xml:space="preserve">#&gt; </w:t>
-      </w:r>
-      <w:r>
-        <w:br/>
-      </w:r>
-      <w:r>
-        <w:rPr>
-          <w:rStyle w:val="VerbatimChar"/>
-        </w:rPr>
-        <w:t xml:space="preserve">#&gt;  [1] /Users/bmarwick/Library/Caches/org.R-project.R/R/renv/library/maualithicspaper-79ebe2c8/R-4.1/x86_64-apple-darwin17.0</w:t>
-      </w:r>
-      <w:r>
-        <w:br/>
-      </w:r>
-      <w:r>
-        <w:rPr>
-          <w:rStyle w:val="VerbatimChar"/>
-        </w:rPr>
-        <w:t xml:space="preserve">#&gt;  [2] /Library/Frameworks/R.framework/Versions/4.1/Resources/library</w:t>
-      </w:r>
-      <w:r>
-        <w:br/>
-      </w:r>
-      <w:r>
-        <w:rPr>
-          <w:rStyle w:val="VerbatimChar"/>
-        </w:rPr>
-        <w:t xml:space="preserve">#&gt; </w:t>
-      </w:r>
-      <w:r>
-        <w:br/>
-      </w:r>
-      <w:r>
-        <w:rPr>
-          <w:rStyle w:val="VerbatimChar"/>
-        </w:rPr>
-        <w:t xml:space="preserve">#&gt; ──────────────────────────────────────────────────────────────────────────────</w:t>
-      </w:r>
-    </w:p>
-    <w:p>
-      <w:pPr>
-        <w:pStyle w:val="FirstParagraph"/>
-      </w:pPr>
-      <w:r>
-        <w:t xml:space="preserve">The current Git commit details are:</w:t>
-      </w:r>
-    </w:p>
-    <w:p>
-      <w:pPr>
-        <w:pStyle w:val="SourceCode"/>
-      </w:pPr>
-      <w:r>
-        <w:rPr>
-          <w:rStyle w:val="VerbatimChar"/>
-        </w:rPr>
-        <w:t xml:space="preserve">#&gt; Local:    master /Users/bmarwick/Desktop/maualithicspaper</w:t>
-      </w:r>
-      <w:r>
-        <w:br/>
-      </w:r>
-      <w:r>
-        <w:rPr>
-          <w:rStyle w:val="VerbatimChar"/>
-        </w:rPr>
-        <w:t xml:space="preserve">#&gt; Remote:   master @ origin (https://github.com/benmarwick/maualithicspaper)</w:t>
-      </w:r>
-      <w:r>
-        <w:br/>
-      </w:r>
-      <w:r>
-        <w:rPr>
-          <w:rStyle w:val="VerbatimChar"/>
-        </w:rPr>
-        <w:t xml:space="preserve">#&gt; Head:     [aaabcd3] 2022-03-04: Added more text to the discussion section</w:t>
-      </w:r>
-    </w:p>
     <w:bookmarkEnd w:id="52"/>
-    <w:bookmarkEnd w:id="53"/>
-    <w:bookmarkEnd w:id="54"/>
     <w:sectPr>
       <w:pgSz w:h="15840" w:w="12240"/>
       <w:pgMar w:bottom="1440" w:footer="720" w:gutter="0" w:header="720" w:left="1440" w:right="1440" w:top="1440"/>

</xml_diff>

<commit_message>
Slight edit to intro comments
</commit_message>
<xml_diff>
--- a/analysis/paper/paper.docx
+++ b/analysis/paper/paper.docx
@@ -128,7 +128,7 @@
         <w:pStyle w:val="Date"/>
       </w:pPr>
       <w:r>
-        <w:t xml:space="preserve">04</w:t>
+        <w:t xml:space="preserve">09</w:t>
       </w:r>
       <w:r>
         <w:t xml:space="preserve"> </w:t>
@@ -463,7 +463,7 @@
       <w:r>
         <w:drawing>
           <wp:inline>
-            <wp:extent cx="5943600" cy="7132320"/>
+            <wp:extent cx="4587290" cy="5504749"/>
             <wp:effectExtent b="0" l="0" r="0" t="0"/>
             <wp:docPr descr="Figure 1: PCA biplots showing (A) variation in flake shape with dorsal cortex class, (B) depth below surface, and (C) mass cluster" title="" id="1" name="Picture"/>
             <a:graphic>
@@ -484,7 +484,7 @@
                   <pic:spPr bwMode="auto">
                     <a:xfrm>
                       <a:off x="0" y="0"/>
-                      <a:ext cx="5943600" cy="7132320"/>
+                      <a:ext cx="4587290" cy="5504749"/>
                     </a:xfrm>
                     <a:prstGeom prst="rect">
                       <a:avLst/>
@@ -577,7 +577,7 @@
       <w:r>
         <w:drawing>
           <wp:inline>
-            <wp:extent cx="5943600" cy="2377440"/>
+            <wp:extent cx="4587290" cy="1834916"/>
             <wp:effectExtent b="0" l="0" r="0" t="0"/>
             <wp:docPr descr="Figure 2: Plots showing the contribution of landmarks to the first two Principal Components (A: PC1, B: PC2) that summarise the overall shape variation among flakes. The dashed red horizontal line corresponds to the expected value if the contribution from each landmark was uniform." title="" id="1" name="Picture"/>
             <a:graphic>
@@ -598,7 +598,7 @@
                   <pic:spPr bwMode="auto">
                     <a:xfrm>
                       <a:off x="0" y="0"/>
-                      <a:ext cx="5943600" cy="2377440"/>
+                      <a:ext cx="4587290" cy="1834916"/>
                     </a:xfrm>
                     <a:prstGeom prst="rect">
                       <a:avLst/>
@@ -705,6 +705,30 @@
       <w:pPr>
         <w:pStyle w:val="BodyText"/>
       </w:pPr>
+      <w:r>
+        <w:t xml:space="preserve">&lt;&lt;&lt;&lt;&lt;&lt;&lt; HEAD</w:t>
+      </w:r>
+      <w:r>
+        <w:t xml:space="preserve"> </w:t>
+      </w:r>
+      <w:r>
+        <w:t xml:space="preserve">The lack of distinct morphological groupings and the increased variability of shape in the smaller, tertiary flakes is consistent with previous studies. Other studies which investigated the morphology of flake outlines from South East Asia concluded that there is no significant relationship between flake outline and flake use (Borel et al., 2013; Borel et al., 2017). While our analysis not rely upon outlines, both outlines and landmarks are ultimately methods for measuring the morphology of flaked stone tools, and as such, the same models which explain outline variability can be cautiously applied to our analysis. The large amount of variability in flake shape, especially in the tertiary flakes, suggests that the knappers were not looking to create a specific shape of flake, with the amount of variability increasing as flakes are struck off of increasingly differed cores. This behavior is consistent with processes of expedient knapping, where a large number of flakes are created in a relatively free-form manner and useful flakes are picked up and used after knapping is finished (Holdaway &amp; Douglass, 2012; McCall, 2012). Processes of expedient knapping suggest that stone tools were of secondary importance in the material culture of the knappers (Sillitoe &amp; Hardy, 2003). Elsewhere it has been suggested stone tools were primarily used to create bamboo tools in South East Asia (Mijares, 2001). A reliance upon bamboo tools, with stone flakes merely being an intermediary to produce bamboo tools, would explain the great variability in the lithic assemblages at Mau A.</w:t>
+      </w:r>
+      <w:r>
+        <w:t xml:space="preserve"> </w:t>
+      </w:r>
+      <w:r>
+        <w:t xml:space="preserve">=======</w:t>
+      </w:r>
+      <w:r>
+        <w:t xml:space="preserve"> </w:t>
+      </w:r>
+      <w:r>
+        <w:t xml:space="preserve"> </w:t>
+      </w:r>
+      <w:r>
+        <w:t xml:space="preserve">&gt;&gt;&gt;&gt;&gt;&gt;&gt; b23fc8ad7192e57df132e01c529a3443c23746f9</w:t>
+      </w:r>
     </w:p>
     <w:p>
       <w:pPr>
@@ -737,7 +761,7 @@
         <w:t xml:space="preserve"> </w:t>
       </w:r>
       <w:r>
-        <w:t xml:space="preserve">While our analysis does not rely upon outlines, both outlines and landmarks are methods for measuring the morphology of flaked stone tools, and as such, the same models which explain outline variability can be cautiously applied to our analysis. The high variability in flake shape, especially in the tertiary flakes, suggests that knappers were not looking to systematically create a small set of specific shapes of flake, with the amount of variability increasing as flakes are struck off of increasingly differed cores. This behavior is consistent with processes of expedient knapping, where a large number of flakes are created in a relatively free-form manner and useful flakes are picked up and used after knapping is finished (Holdaway &amp; Douglass, 2012; McCall, 2012). Processes of expedient knapping suggest that stone tools were of secondary importance in the material culture of the knappers (Sillitoe &amp; Hardy, 2003), relative to organic technologies. Mijares (2001) suggested stone tools were primarily used to create bamboo tools in South East Asia. A reliance upon bamboo tools, with stone flakes being an intermediary to produce bamboo tools, may explain the great variability in the lithic assemblages at Mau A.</w:t>
+        <w:t xml:space="preserve">While our analysis does not rely upon outlines, both outlines and landmarks are methods for measuring the morphology of flaked stone tools, and as such, the same models which explain outline variability can be cautiously applied to our analysis. The high variability in flake shape, especially in the tertiary flakes, suggests that knappers were not looking to systematically create a small set of specific shapes of flake, with the amount of variability increasing as flakes are struck off of increasingly differed cores. It is also possible that the knappers were aiming to create a wide range of shapes, or that a great number of flakes were created of certain shapes with considerable variation between flakes. This behavior is consistent with processes of expedient knapping, where a large number of flakes are created in a relatively free-form manner and useful flakes are picked up and used after knapping is finished (Holdaway &amp; Douglass, 2012; McCall, 2012). Processes of expedient knapping suggest that stone tools were of secondary importance in the material culture of the knappers (Sillitoe &amp; Hardy, 2003), relative to organic technologies. Mijares (2001) suggested stone tools were primarily used to create bamboo tools in South East Asia. A reliance upon bamboo tools, with stone flakes being an intermediary to produce bamboo tools, may explain the great variability in the lithic assemblages at Mau A.</w:t>
       </w:r>
     </w:p>
     <w:bookmarkEnd w:id="30"/>
@@ -1198,7 +1222,7 @@
         <w:pStyle w:val="FirstParagraph"/>
       </w:pPr>
       <w:r>
-        <w:t xml:space="preserve">This report was generated on 2022-03-04 22:36:04 using the following computational environment and dependencies:</w:t>
+        <w:t xml:space="preserve">This report was generated on 2022-03-09 21:26:56 using the following computational environment and dependencies:</w:t>
       </w:r>
     </w:p>
     <w:p>
@@ -1236,16 +1260,16 @@
         <w:rPr>
           <w:rStyle w:val="VerbatimChar"/>
         </w:rPr>
-        <w:t xml:space="preserve">#&gt;  os       macOS Catalina 10.15.7</w:t>
-      </w:r>
-      <w:r>
-        <w:br/>
-      </w:r>
-      <w:r>
-        <w:rPr>
-          <w:rStyle w:val="VerbatimChar"/>
-        </w:rPr>
-        <w:t xml:space="preserve">#&gt;  system   x86_64, darwin17.0</w:t>
+        <w:t xml:space="preserve">#&gt;  os       Ubuntu 20.04.3 LTS</w:t>
+      </w:r>
+      <w:r>
+        <w:br/>
+      </w:r>
+      <w:r>
+        <w:rPr>
+          <w:rStyle w:val="VerbatimChar"/>
+        </w:rPr>
+        <w:t xml:space="preserve">#&gt;  system   x86_64, linux-gnu</w:t>
       </w:r>
       <w:r>
         <w:br/>
@@ -1263,7 +1287,7 @@
         <w:rPr>
           <w:rStyle w:val="VerbatimChar"/>
         </w:rPr>
-        <w:t xml:space="preserve">#&gt;  language (EN)</w:t>
+        <w:t xml:space="preserve">#&gt;  language en_US</w:t>
       </w:r>
       <w:r>
         <w:br/>
@@ -1299,16 +1323,16 @@
         <w:rPr>
           <w:rStyle w:val="VerbatimChar"/>
         </w:rPr>
-        <w:t xml:space="preserve">#&gt;  date     2022-03-04</w:t>
-      </w:r>
-      <w:r>
-        <w:br/>
-      </w:r>
-      <w:r>
-        <w:rPr>
-          <w:rStyle w:val="VerbatimChar"/>
-        </w:rPr>
-        <w:t xml:space="preserve">#&gt;  pandoc   2.14.0.3 @ /Applications/RStudio.app/Contents/MacOS/pandoc/ (via rmarkdown)</w:t>
+        <w:t xml:space="preserve">#&gt;  date     2022-03-09</w:t>
+      </w:r>
+      <w:r>
+        <w:br/>
+      </w:r>
+      <w:r>
+        <w:rPr>
+          <w:rStyle w:val="VerbatimChar"/>
+        </w:rPr>
+        <w:t xml:space="preserve">#&gt;  pandoc   2.14.0.3 @ /usr/lib/rstudio/bin/pandoc/ (via rmarkdown)</w:t>
       </w:r>
       <w:r>
         <w:br/>
@@ -1335,1096 +1359,1069 @@
         <w:rPr>
           <w:rStyle w:val="VerbatimChar"/>
         </w:rPr>
-        <w:t xml:space="preserve">#&gt;  package       * version date (UTC) lib source</w:t>
-      </w:r>
-      <w:r>
-        <w:br/>
-      </w:r>
-      <w:r>
-        <w:rPr>
-          <w:rStyle w:val="VerbatimChar"/>
-        </w:rPr>
-        <w:t xml:space="preserve">#&gt;  abind           1.4-5   2016-07-21 [2] CRAN (R 4.1.0)</w:t>
-      </w:r>
-      <w:r>
-        <w:br/>
-      </w:r>
-      <w:r>
-        <w:rPr>
-          <w:rStyle w:val="VerbatimChar"/>
-        </w:rPr>
-        <w:t xml:space="preserve">#&gt;  ape             5.6-1   2022-01-07 [2] CRAN (R 4.1.2)</w:t>
-      </w:r>
-      <w:r>
-        <w:br/>
-      </w:r>
-      <w:r>
-        <w:rPr>
-          <w:rStyle w:val="VerbatimChar"/>
-        </w:rPr>
-        <w:t xml:space="preserve">#&gt;  assertthat      0.2.1   2019-03-21 [2] CRAN (R 4.1.0)</w:t>
-      </w:r>
-      <w:r>
-        <w:br/>
-      </w:r>
-      <w:r>
-        <w:rPr>
-          <w:rStyle w:val="VerbatimChar"/>
-        </w:rPr>
-        <w:t xml:space="preserve">#&gt;  backports       1.4.1   2021-12-13 [2] CRAN (R 4.1.0)</w:t>
-      </w:r>
-      <w:r>
-        <w:br/>
-      </w:r>
-      <w:r>
-        <w:rPr>
-          <w:rStyle w:val="VerbatimChar"/>
-        </w:rPr>
-        <w:t xml:space="preserve">#&gt;  bezier          1.1.2   2018-12-14 [2] CRAN (R 4.1.0)</w:t>
-      </w:r>
-      <w:r>
-        <w:br/>
-      </w:r>
-      <w:r>
-        <w:rPr>
-          <w:rStyle w:val="VerbatimChar"/>
-        </w:rPr>
-        <w:t xml:space="preserve">#&gt;  bit             4.0.4   2020-08-04 [2] CRAN (R 4.1.0)</w:t>
-      </w:r>
-      <w:r>
-        <w:br/>
-      </w:r>
-      <w:r>
-        <w:rPr>
-          <w:rStyle w:val="VerbatimChar"/>
-        </w:rPr>
-        <w:t xml:space="preserve">#&gt;  bit64           4.0.5   2020-08-30 [2] CRAN (R 4.1.0)</w:t>
-      </w:r>
-      <w:r>
-        <w:br/>
-      </w:r>
-      <w:r>
-        <w:rPr>
-          <w:rStyle w:val="VerbatimChar"/>
-        </w:rPr>
-        <w:t xml:space="preserve">#&gt;  bookdown        0.24    2021-09-02 [2] CRAN (R 4.1.0)</w:t>
-      </w:r>
-      <w:r>
-        <w:br/>
-      </w:r>
-      <w:r>
-        <w:rPr>
-          <w:rStyle w:val="VerbatimChar"/>
-        </w:rPr>
-        <w:t xml:space="preserve">#&gt;  brio            1.1.3   2021-11-30 [2] CRAN (R 4.1.0)</w:t>
-      </w:r>
-      <w:r>
-        <w:br/>
-      </w:r>
-      <w:r>
-        <w:rPr>
-          <w:rStyle w:val="VerbatimChar"/>
-        </w:rPr>
-        <w:t xml:space="preserve">#&gt;  broom           0.7.12  2022-01-28 [2] CRAN (R 4.1.2)</w:t>
-      </w:r>
-      <w:r>
-        <w:br/>
-      </w:r>
-      <w:r>
-        <w:rPr>
-          <w:rStyle w:val="VerbatimChar"/>
-        </w:rPr>
-        <w:t xml:space="preserve">#&gt;  cachem          1.0.6   2021-08-19 [2] CRAN (R 4.1.0)</w:t>
-      </w:r>
-      <w:r>
-        <w:br/>
-      </w:r>
-      <w:r>
-        <w:rPr>
-          <w:rStyle w:val="VerbatimChar"/>
-        </w:rPr>
-        <w:t xml:space="preserve">#&gt;  callr           3.7.0   2021-04-20 [2] CRAN (R 4.1.0)</w:t>
-      </w:r>
-      <w:r>
-        <w:br/>
-      </w:r>
-      <w:r>
-        <w:rPr>
-          <w:rStyle w:val="VerbatimChar"/>
-        </w:rPr>
-        <w:t xml:space="preserve">#&gt;  car             3.0-12  2021-11-06 [2] CRAN (R 4.1.0)</w:t>
-      </w:r>
-      <w:r>
-        <w:br/>
-      </w:r>
-      <w:r>
-        <w:rPr>
-          <w:rStyle w:val="VerbatimChar"/>
-        </w:rPr>
-        <w:t xml:space="preserve">#&gt;  carData         3.0-5   2022-01-06 [2] CRAN (R 4.1.2)</w:t>
-      </w:r>
-      <w:r>
-        <w:br/>
-      </w:r>
-      <w:r>
-        <w:rPr>
-          <w:rStyle w:val="VerbatimChar"/>
-        </w:rPr>
-        <w:t xml:space="preserve">#&gt;  cellranger      1.1.0   2016-07-27 [2] CRAN (R 4.1.0)</w:t>
-      </w:r>
-      <w:r>
-        <w:br/>
-      </w:r>
-      <w:r>
-        <w:rPr>
-          <w:rStyle w:val="VerbatimChar"/>
-        </w:rPr>
-        <w:t xml:space="preserve">#&gt;  Ckmeans.1d.dp * 4.3.4   2022-01-31 [2] CRAN (R 4.1.2)</w:t>
-      </w:r>
-      <w:r>
-        <w:br/>
-      </w:r>
-      <w:r>
-        <w:rPr>
-          <w:rStyle w:val="VerbatimChar"/>
-        </w:rPr>
-        <w:t xml:space="preserve">#&gt;  cli             3.2.0   2022-02-14 [1] CRAN (R 4.1.2)</w:t>
-      </w:r>
-      <w:r>
-        <w:br/>
-      </w:r>
-      <w:r>
-        <w:rPr>
-          <w:rStyle w:val="VerbatimChar"/>
-        </w:rPr>
-        <w:t xml:space="preserve">#&gt;  cluster       * 2.1.2   2021-04-17 [2] CRAN (R 4.1.2)</w:t>
-      </w:r>
-      <w:r>
-        <w:br/>
-      </w:r>
-      <w:r>
-        <w:rPr>
-          <w:rStyle w:val="VerbatimChar"/>
-        </w:rPr>
-        <w:t xml:space="preserve">#&gt;  codetools       0.2-18  2020-11-04 [2] CRAN (R 4.1.2)</w:t>
-      </w:r>
-      <w:r>
-        <w:br/>
-      </w:r>
-      <w:r>
-        <w:rPr>
-          <w:rStyle w:val="VerbatimChar"/>
-        </w:rPr>
-        <w:t xml:space="preserve">#&gt;  colorRamps      2.3     2012-10-29 [2] CRAN (R 4.1.0)</w:t>
-      </w:r>
-      <w:r>
-        <w:br/>
-      </w:r>
-      <w:r>
-        <w:rPr>
-          <w:rStyle w:val="VerbatimChar"/>
-        </w:rPr>
-        <w:t xml:space="preserve">#&gt;  colorspace      2.0-3   2022-02-21 [2] CRAN (R 4.1.2)</w:t>
-      </w:r>
-      <w:r>
-        <w:br/>
-      </w:r>
-      <w:r>
-        <w:rPr>
-          <w:rStyle w:val="VerbatimChar"/>
-        </w:rPr>
-        <w:t xml:space="preserve">#&gt;  cowplot       * 1.1.1   2020-12-30 [2] CRAN (R 4.1.0)</w:t>
-      </w:r>
-      <w:r>
-        <w:br/>
-      </w:r>
-      <w:r>
-        <w:rPr>
-          <w:rStyle w:val="VerbatimChar"/>
-        </w:rPr>
-        <w:t xml:space="preserve">#&gt;  crayon          1.5.0   2022-02-14 [1] CRAN (R 4.1.2)</w:t>
-      </w:r>
-      <w:r>
-        <w:br/>
-      </w:r>
-      <w:r>
-        <w:rPr>
-          <w:rStyle w:val="VerbatimChar"/>
-        </w:rPr>
-        <w:t xml:space="preserve">#&gt;  DBI             1.1.2   2021-12-20 [2] CRAN (R 4.1.0)</w:t>
-      </w:r>
-      <w:r>
-        <w:br/>
-      </w:r>
-      <w:r>
-        <w:rPr>
-          <w:rStyle w:val="VerbatimChar"/>
-        </w:rPr>
-        <w:t xml:space="preserve">#&gt;  dbplyr          2.1.1   2021-04-06 [2] CRAN (R 4.1.0)</w:t>
-      </w:r>
-      <w:r>
-        <w:br/>
-      </w:r>
-      <w:r>
-        <w:rPr>
-          <w:rStyle w:val="VerbatimChar"/>
-        </w:rPr>
-        <w:t xml:space="preserve">#&gt;  desc            1.4.0   2021-09-28 [2] CRAN (R 4.1.0)</w:t>
-      </w:r>
-      <w:r>
-        <w:br/>
-      </w:r>
-      <w:r>
-        <w:rPr>
-          <w:rStyle w:val="VerbatimChar"/>
-        </w:rPr>
-        <w:t xml:space="preserve">#&gt;  devtools        2.4.3   2021-11-30 [2] CRAN (R 4.1.0)</w:t>
-      </w:r>
-      <w:r>
-        <w:br/>
-      </w:r>
-      <w:r>
-        <w:rPr>
-          <w:rStyle w:val="VerbatimChar"/>
-        </w:rPr>
-        <w:t xml:space="preserve">#&gt;  digest          0.6.29  2021-12-01 [2] CRAN (R 4.1.0)</w:t>
-      </w:r>
-      <w:r>
-        <w:br/>
-      </w:r>
-      <w:r>
-        <w:rPr>
-          <w:rStyle w:val="VerbatimChar"/>
-        </w:rPr>
-        <w:t xml:space="preserve">#&gt;  doParallel      1.0.17  2022-02-07 [2] CRAN (R 4.1.2)</w:t>
-      </w:r>
-      <w:r>
-        <w:br/>
-      </w:r>
-      <w:r>
-        <w:rPr>
-          <w:rStyle w:val="VerbatimChar"/>
-        </w:rPr>
-        <w:t xml:space="preserve">#&gt;  dplyr         * 1.0.8   2022-02-08 [1] CRAN (R 4.1.2)</w:t>
-      </w:r>
-      <w:r>
-        <w:br/>
-      </w:r>
-      <w:r>
-        <w:rPr>
-          <w:rStyle w:val="VerbatimChar"/>
-        </w:rPr>
-        <w:t xml:space="preserve">#&gt;  ellipsis        0.3.2   2021-04-29 [2] CRAN (R 4.1.0)</w:t>
-      </w:r>
-      <w:r>
-        <w:br/>
-      </w:r>
-      <w:r>
-        <w:rPr>
-          <w:rStyle w:val="VerbatimChar"/>
-        </w:rPr>
-        <w:t xml:space="preserve">#&gt;  evaluate        0.14    2019-05-28 [2] CRAN (R 4.1.0)</w:t>
-      </w:r>
-      <w:r>
-        <w:br/>
-      </w:r>
-      <w:r>
-        <w:rPr>
-          <w:rStyle w:val="VerbatimChar"/>
-        </w:rPr>
-        <w:t xml:space="preserve">#&gt;  extrafont       0.17    2014-12-08 [2] CRAN (R 4.1.0)</w:t>
-      </w:r>
-      <w:r>
-        <w:br/>
-      </w:r>
-      <w:r>
-        <w:rPr>
-          <w:rStyle w:val="VerbatimChar"/>
-        </w:rPr>
-        <w:t xml:space="preserve">#&gt;  extrafontdb     1.0     2012-06-11 [2] CRAN (R 4.1.0)</w:t>
-      </w:r>
-      <w:r>
-        <w:br/>
-      </w:r>
-      <w:r>
-        <w:rPr>
-          <w:rStyle w:val="VerbatimChar"/>
-        </w:rPr>
-        <w:t xml:space="preserve">#&gt;  factoextra    * 1.0.7   2020-04-01 [2] CRAN (R 4.1.0)</w:t>
-      </w:r>
-      <w:r>
-        <w:br/>
-      </w:r>
-      <w:r>
-        <w:rPr>
-          <w:rStyle w:val="VerbatimChar"/>
-        </w:rPr>
-        <w:t xml:space="preserve">#&gt;  fansi           1.0.2   2022-01-14 [2] CRAN (R 4.1.2)</w:t>
-      </w:r>
-      <w:r>
-        <w:br/>
-      </w:r>
-      <w:r>
-        <w:rPr>
-          <w:rStyle w:val="VerbatimChar"/>
-        </w:rPr>
-        <w:t xml:space="preserve">#&gt;  farver          2.1.0   2021-02-28 [2] CRAN (R 4.1.0)</w:t>
-      </w:r>
-      <w:r>
-        <w:br/>
-      </w:r>
-      <w:r>
-        <w:rPr>
-          <w:rStyle w:val="VerbatimChar"/>
-        </w:rPr>
-        <w:t xml:space="preserve">#&gt;  fastmap         1.1.0   2021-01-25 [2] CRAN (R 4.1.0)</w:t>
-      </w:r>
-      <w:r>
-        <w:br/>
-      </w:r>
-      <w:r>
-        <w:rPr>
-          <w:rStyle w:val="VerbatimChar"/>
-        </w:rPr>
-        <w:t xml:space="preserve">#&gt;  forcats       * 0.5.1   2021-01-27 [2] CRAN (R 4.1.0)</w:t>
-      </w:r>
-      <w:r>
-        <w:br/>
-      </w:r>
-      <w:r>
-        <w:rPr>
-          <w:rStyle w:val="VerbatimChar"/>
-        </w:rPr>
-        <w:t xml:space="preserve">#&gt;  foreach         1.5.2   2022-02-02 [2] CRAN (R 4.1.2)</w:t>
-      </w:r>
-      <w:r>
-        <w:br/>
-      </w:r>
-      <w:r>
-        <w:rPr>
-          <w:rStyle w:val="VerbatimChar"/>
-        </w:rPr>
-        <w:t xml:space="preserve">#&gt;  fs              1.5.2   2021-12-08 [2] CRAN (R 4.1.0)</w:t>
-      </w:r>
-      <w:r>
-        <w:br/>
-      </w:r>
-      <w:r>
-        <w:rPr>
-          <w:rStyle w:val="VerbatimChar"/>
-        </w:rPr>
-        <w:t xml:space="preserve">#&gt;  generics        0.1.2   2022-01-31 [2] CRAN (R 4.1.2)</w:t>
-      </w:r>
-      <w:r>
-        <w:br/>
-      </w:r>
-      <w:r>
-        <w:rPr>
-          <w:rStyle w:val="VerbatimChar"/>
-        </w:rPr>
-        <w:t xml:space="preserve">#&gt;  geomorph      * 4.0.1   2021-10-13 [2] CRAN (R 4.1.0)</w:t>
-      </w:r>
-      <w:r>
-        <w:br/>
-      </w:r>
-      <w:r>
-        <w:rPr>
-          <w:rStyle w:val="VerbatimChar"/>
-        </w:rPr>
-        <w:t xml:space="preserve">#&gt;  ggplot2       * 3.3.5   2021-06-25 [2] CRAN (R 4.1.0)</w:t>
-      </w:r>
-      <w:r>
-        <w:br/>
-      </w:r>
-      <w:r>
-        <w:rPr>
-          <w:rStyle w:val="VerbatimChar"/>
-        </w:rPr>
-        <w:t xml:space="preserve">#&gt;  ggpubr          0.4.0   2020-06-27 [2] CRAN (R 4.1.0)</w:t>
-      </w:r>
-      <w:r>
-        <w:br/>
-      </w:r>
-      <w:r>
-        <w:rPr>
-          <w:rStyle w:val="VerbatimChar"/>
-        </w:rPr>
-        <w:t xml:space="preserve">#&gt;  ggrepel         0.9.1   2021-01-15 [2] CRAN (R 4.1.0)</w:t>
-      </w:r>
-      <w:r>
-        <w:br/>
-      </w:r>
-      <w:r>
-        <w:rPr>
-          <w:rStyle w:val="VerbatimChar"/>
-        </w:rPr>
-        <w:t xml:space="preserve">#&gt;  ggsci           2.9     2018-05-14 [2] CRAN (R 4.1.0)</w:t>
-      </w:r>
-      <w:r>
-        <w:br/>
-      </w:r>
-      <w:r>
-        <w:rPr>
-          <w:rStyle w:val="VerbatimChar"/>
-        </w:rPr>
-        <w:t xml:space="preserve">#&gt;  ggsignif        0.6.3   2021-09-09 [2] CRAN (R 4.1.0)</w:t>
-      </w:r>
-      <w:r>
-        <w:br/>
-      </w:r>
-      <w:r>
-        <w:rPr>
-          <w:rStyle w:val="VerbatimChar"/>
-        </w:rPr>
-        <w:t xml:space="preserve">#&gt;  glue            1.6.1   2022-01-22 [2] CRAN (R 4.1.2)</w:t>
-      </w:r>
-      <w:r>
-        <w:br/>
-      </w:r>
-      <w:r>
-        <w:rPr>
-          <w:rStyle w:val="VerbatimChar"/>
-        </w:rPr>
-        <w:t xml:space="preserve">#&gt;  gridExtra       2.3     2017-09-09 [2] CRAN (R 4.1.0)</w:t>
-      </w:r>
-      <w:r>
-        <w:br/>
-      </w:r>
-      <w:r>
-        <w:rPr>
-          <w:rStyle w:val="VerbatimChar"/>
-        </w:rPr>
-        <w:t xml:space="preserve">#&gt;  gtable          0.3.0   2019-03-25 [2] CRAN (R 4.1.0)</w:t>
-      </w:r>
-      <w:r>
-        <w:br/>
-      </w:r>
-      <w:r>
-        <w:rPr>
-          <w:rStyle w:val="VerbatimChar"/>
-        </w:rPr>
-        <w:t xml:space="preserve">#&gt;  haven           2.4.3   2021-08-04 [2] CRAN (R 4.1.0)</w:t>
-      </w:r>
-      <w:r>
-        <w:br/>
-      </w:r>
-      <w:r>
-        <w:rPr>
-          <w:rStyle w:val="VerbatimChar"/>
-        </w:rPr>
-        <w:t xml:space="preserve">#&gt;  here            1.0.1   2020-12-13 [2] CRAN (R 4.1.0)</w:t>
-      </w:r>
-      <w:r>
-        <w:br/>
-      </w:r>
-      <w:r>
-        <w:rPr>
-          <w:rStyle w:val="VerbatimChar"/>
-        </w:rPr>
-        <w:t xml:space="preserve">#&gt;  highr           0.9     2021-04-16 [2] CRAN (R 4.1.0)</w:t>
-      </w:r>
-      <w:r>
-        <w:br/>
-      </w:r>
-      <w:r>
-        <w:rPr>
-          <w:rStyle w:val="VerbatimChar"/>
-        </w:rPr>
-        <w:t xml:space="preserve">#&gt;  hms             1.1.1   2021-09-26 [2] CRAN (R 4.1.0)</w:t>
-      </w:r>
-      <w:r>
-        <w:br/>
-      </w:r>
-      <w:r>
-        <w:rPr>
-          <w:rStyle w:val="VerbatimChar"/>
-        </w:rPr>
-        <w:t xml:space="preserve">#&gt;  htmltools       0.5.2   2021-08-25 [2] CRAN (R 4.1.0)</w:t>
-      </w:r>
-      <w:r>
-        <w:br/>
-      </w:r>
-      <w:r>
-        <w:rPr>
-          <w:rStyle w:val="VerbatimChar"/>
-        </w:rPr>
-        <w:t xml:space="preserve">#&gt;  htmlwidgets     1.5.4   2021-09-08 [2] CRAN (R 4.1.0)</w:t>
-      </w:r>
-      <w:r>
-        <w:br/>
-      </w:r>
-      <w:r>
-        <w:rPr>
-          <w:rStyle w:val="VerbatimChar"/>
-        </w:rPr>
-        <w:t xml:space="preserve">#&gt;  httr            1.4.2   2020-07-20 [2] CRAN (R 4.1.0)</w:t>
-      </w:r>
-      <w:r>
-        <w:br/>
-      </w:r>
-      <w:r>
-        <w:rPr>
-          <w:rStyle w:val="VerbatimChar"/>
-        </w:rPr>
-        <w:t xml:space="preserve">#&gt;  iterators       1.0.14  2022-02-05 [2] CRAN (R 4.1.2)</w:t>
-      </w:r>
-      <w:r>
-        <w:br/>
-      </w:r>
-      <w:r>
-        <w:rPr>
-          <w:rStyle w:val="VerbatimChar"/>
-        </w:rPr>
-        <w:t xml:space="preserve">#&gt;  jpeg            0.1-9   2021-07-24 [2] CRAN (R 4.1.0)</w:t>
-      </w:r>
-      <w:r>
-        <w:br/>
-      </w:r>
-      <w:r>
-        <w:rPr>
-          <w:rStyle w:val="VerbatimChar"/>
-        </w:rPr>
-        <w:t xml:space="preserve">#&gt;  jsonlite        1.7.3   2022-01-17 [2] CRAN (R 4.1.2)</w:t>
-      </w:r>
-      <w:r>
-        <w:br/>
-      </w:r>
-      <w:r>
-        <w:rPr>
-          <w:rStyle w:val="VerbatimChar"/>
-        </w:rPr>
-        <w:t xml:space="preserve">#&gt;  knitr           1.37.4  2022-01-29 [2] https://yihui.r-universe.dev (R 4.1.2)</w:t>
-      </w:r>
-      <w:r>
-        <w:br/>
-      </w:r>
-      <w:r>
-        <w:rPr>
-          <w:rStyle w:val="VerbatimChar"/>
-        </w:rPr>
-        <w:t xml:space="preserve">#&gt;  labeling        0.4.2   2020-10-20 [2] CRAN (R 4.1.0)</w:t>
-      </w:r>
-      <w:r>
-        <w:br/>
-      </w:r>
-      <w:r>
-        <w:rPr>
-          <w:rStyle w:val="VerbatimChar"/>
-        </w:rPr>
-        <w:t xml:space="preserve">#&gt;  lattice         0.20-45 2021-09-22 [2] CRAN (R 4.1.2)</w:t>
-      </w:r>
-      <w:r>
-        <w:br/>
-      </w:r>
-      <w:r>
-        <w:rPr>
-          <w:rStyle w:val="VerbatimChar"/>
-        </w:rPr>
-        <w:t xml:space="preserve">#&gt;  lifecycle       1.0.1   2021-09-24 [2] CRAN (R 4.1.0)</w:t>
-      </w:r>
-      <w:r>
-        <w:br/>
-      </w:r>
-      <w:r>
-        <w:rPr>
-          <w:rStyle w:val="VerbatimChar"/>
-        </w:rPr>
-        <w:t xml:space="preserve">#&gt;  lubridate       1.8.0   2021-10-07 [2] CRAN (R 4.1.0)</w:t>
-      </w:r>
-      <w:r>
-        <w:br/>
-      </w:r>
-      <w:r>
-        <w:rPr>
-          <w:rStyle w:val="VerbatimChar"/>
-        </w:rPr>
-        <w:t xml:space="preserve">#&gt;  magrittr        2.0.2   2022-01-26 [2] CRAN (R 4.1.2)</w:t>
-      </w:r>
-      <w:r>
-        <w:br/>
-      </w:r>
-      <w:r>
-        <w:rPr>
-          <w:rStyle w:val="VerbatimChar"/>
-        </w:rPr>
-        <w:t xml:space="preserve">#&gt;  MASS            7.3-55  2022-01-13 [2] CRAN (R 4.1.2)</w:t>
-      </w:r>
-      <w:r>
-        <w:br/>
-      </w:r>
-      <w:r>
-        <w:rPr>
-          <w:rStyle w:val="VerbatimChar"/>
-        </w:rPr>
-        <w:t xml:space="preserve">#&gt;  Matrix        * 1.4-0   2021-12-08 [2] CRAN (R 4.1.0)</w:t>
-      </w:r>
-      <w:r>
-        <w:br/>
-      </w:r>
-      <w:r>
-        <w:rPr>
-          <w:rStyle w:val="VerbatimChar"/>
-        </w:rPr>
-        <w:t xml:space="preserve">#&gt;  mclust        * 5.4.9   2021-12-17 [2] CRAN (R 4.1.0)</w:t>
-      </w:r>
-      <w:r>
-        <w:br/>
-      </w:r>
-      <w:r>
-        <w:rPr>
-          <w:rStyle w:val="VerbatimChar"/>
-        </w:rPr>
-        <w:t xml:space="preserve">#&gt;  memoise         2.0.1   2021-11-26 [2] CRAN (R 4.1.0)</w:t>
-      </w:r>
-      <w:r>
-        <w:br/>
-      </w:r>
-      <w:r>
-        <w:rPr>
-          <w:rStyle w:val="VerbatimChar"/>
-        </w:rPr>
-        <w:t xml:space="preserve">#&gt;  modelr          0.1.8   2020-05-19 [2] CRAN (R 4.1.0)</w:t>
-      </w:r>
-      <w:r>
-        <w:br/>
-      </w:r>
-      <w:r>
-        <w:rPr>
-          <w:rStyle w:val="VerbatimChar"/>
-        </w:rPr>
-        <w:t xml:space="preserve">#&gt;  Morpho        * 2.9     2021-09-09 [2] CRAN (R 4.1.0)</w:t>
-      </w:r>
-      <w:r>
-        <w:br/>
-      </w:r>
-      <w:r>
-        <w:rPr>
-          <w:rStyle w:val="VerbatimChar"/>
-        </w:rPr>
-        <w:t xml:space="preserve">#&gt;  munsell         0.5.0   2018-06-12 [2] CRAN (R 4.1.0)</w:t>
-      </w:r>
-      <w:r>
-        <w:br/>
-      </w:r>
-      <w:r>
-        <w:rPr>
-          <w:rStyle w:val="VerbatimChar"/>
-        </w:rPr>
-        <w:t xml:space="preserve">#&gt;  nlme            3.1-155 2022-01-13 [2] CRAN (R 4.1.2)</w:t>
-      </w:r>
-      <w:r>
-        <w:br/>
-      </w:r>
-      <w:r>
-        <w:rPr>
-          <w:rStyle w:val="VerbatimChar"/>
-        </w:rPr>
-        <w:t xml:space="preserve">#&gt;  pillar          1.7.0   2022-02-01 [2] CRAN (R 4.1.2)</w:t>
-      </w:r>
-      <w:r>
-        <w:br/>
-      </w:r>
-      <w:r>
-        <w:rPr>
-          <w:rStyle w:val="VerbatimChar"/>
-        </w:rPr>
-        <w:t xml:space="preserve">#&gt;  pkgbuild        1.3.1   2021-12-20 [2] CRAN (R 4.1.0)</w:t>
-      </w:r>
-      <w:r>
-        <w:br/>
-      </w:r>
-      <w:r>
-        <w:rPr>
-          <w:rStyle w:val="VerbatimChar"/>
-        </w:rPr>
-        <w:t xml:space="preserve">#&gt;  pkgconfig       2.0.3   2019-09-22 [2] CRAN (R 4.1.0)</w:t>
-      </w:r>
-      <w:r>
-        <w:br/>
-      </w:r>
-      <w:r>
-        <w:rPr>
-          <w:rStyle w:val="VerbatimChar"/>
-        </w:rPr>
-        <w:t xml:space="preserve">#&gt;  pkgload         1.2.4   2021-11-30 [2] CRAN (R 4.1.0)</w:t>
-      </w:r>
-      <w:r>
-        <w:br/>
-      </w:r>
-      <w:r>
-        <w:rPr>
-          <w:rStyle w:val="VerbatimChar"/>
-        </w:rPr>
-        <w:t xml:space="preserve">#&gt;  prettyunits     1.1.1   2020-01-24 [2] CRAN (R 4.1.0)</w:t>
-      </w:r>
-      <w:r>
-        <w:br/>
-      </w:r>
-      <w:r>
-        <w:rPr>
-          <w:rStyle w:val="VerbatimChar"/>
-        </w:rPr>
-        <w:t xml:space="preserve">#&gt;  processx        3.5.2   2021-04-30 [2] CRAN (R 4.1.0)</w:t>
-      </w:r>
-      <w:r>
-        <w:br/>
-      </w:r>
-      <w:r>
-        <w:rPr>
-          <w:rStyle w:val="VerbatimChar"/>
-        </w:rPr>
-        <w:t xml:space="preserve">#&gt;  ps              1.6.0   2021-02-28 [2] CRAN (R 4.1.0)</w:t>
-      </w:r>
-      <w:r>
-        <w:br/>
-      </w:r>
-      <w:r>
-        <w:rPr>
-          <w:rStyle w:val="VerbatimChar"/>
-        </w:rPr>
-        <w:t xml:space="preserve">#&gt;  purrr         * 0.3.4   2020-04-17 [2] CRAN (R 4.1.0)</w:t>
-      </w:r>
-      <w:r>
-        <w:br/>
-      </w:r>
-      <w:r>
-        <w:rPr>
-          <w:rStyle w:val="VerbatimChar"/>
-        </w:rPr>
-        <w:t xml:space="preserve">#&gt;  R6              2.5.1   2021-08-19 [2] CRAN (R 4.1.0)</w:t>
-      </w:r>
-      <w:r>
-        <w:br/>
-      </w:r>
-      <w:r>
-        <w:rPr>
-          <w:rStyle w:val="VerbatimChar"/>
-        </w:rPr>
-        <w:t xml:space="preserve">#&gt;  rbibutils       2.2.7   2021-12-07 [2] CRAN (R 4.1.0)</w:t>
-      </w:r>
-      <w:r>
-        <w:br/>
-      </w:r>
-      <w:r>
-        <w:rPr>
-          <w:rStyle w:val="VerbatimChar"/>
-        </w:rPr>
-        <w:t xml:space="preserve">#&gt;  Rcpp            1.0.8   2022-01-13 [2] CRAN (R 4.1.2)</w:t>
-      </w:r>
-      <w:r>
-        <w:br/>
-      </w:r>
-      <w:r>
-        <w:rPr>
-          <w:rStyle w:val="VerbatimChar"/>
-        </w:rPr>
-        <w:t xml:space="preserve">#&gt;  Rdpack          2.1.3   2021-12-08 [2] CRAN (R 4.1.0)</w:t>
-      </w:r>
-      <w:r>
-        <w:br/>
-      </w:r>
-      <w:r>
-        <w:rPr>
-          <w:rStyle w:val="VerbatimChar"/>
-        </w:rPr>
-        <w:t xml:space="preserve">#&gt;  readr         * 2.1.2   2022-01-30 [2] CRAN (R 4.1.2)</w:t>
-      </w:r>
-      <w:r>
-        <w:br/>
-      </w:r>
-      <w:r>
-        <w:rPr>
-          <w:rStyle w:val="VerbatimChar"/>
-        </w:rPr>
-        <w:t xml:space="preserve">#&gt;  readxl          1.3.1   2019-03-13 [2] CRAN (R 4.1.0)</w:t>
-      </w:r>
-      <w:r>
-        <w:br/>
-      </w:r>
-      <w:r>
-        <w:rPr>
-          <w:rStyle w:val="VerbatimChar"/>
-        </w:rPr>
-        <w:t xml:space="preserve">#&gt;  remotes         2.4.2   2021-11-30 [2] CRAN (R 4.1.0)</w:t>
-      </w:r>
-      <w:r>
-        <w:br/>
-      </w:r>
-      <w:r>
-        <w:rPr>
-          <w:rStyle w:val="VerbatimChar"/>
-        </w:rPr>
-        <w:t xml:space="preserve">#&gt;  reprex          2.0.1   2021-08-05 [2] CRAN (R 4.1.0)</w:t>
-      </w:r>
-      <w:r>
-        <w:br/>
-      </w:r>
-      <w:r>
-        <w:rPr>
-          <w:rStyle w:val="VerbatimChar"/>
-        </w:rPr>
-        <w:t xml:space="preserve">#&gt;  rgl           * 0.108.3 2021-11-21 [2] CRAN (R 4.1.0)</w:t>
-      </w:r>
-      <w:r>
-        <w:br/>
-      </w:r>
-      <w:r>
-        <w:rPr>
-          <w:rStyle w:val="VerbatimChar"/>
-        </w:rPr>
-        <w:t xml:space="preserve">#&gt;  rlang           1.0.1   2022-02-03 [2] CRAN (R 4.1.2)</w:t>
-      </w:r>
-      <w:r>
-        <w:br/>
-      </w:r>
-      <w:r>
-        <w:rPr>
-          <w:rStyle w:val="VerbatimChar"/>
-        </w:rPr>
-        <w:t xml:space="preserve">#&gt;  rmarkdown       2.11    2021-09-14 [2] CRAN (R 4.1.2)</w:t>
-      </w:r>
-      <w:r>
-        <w:br/>
-      </w:r>
-      <w:r>
-        <w:rPr>
-          <w:rStyle w:val="VerbatimChar"/>
-        </w:rPr>
-        <w:t xml:space="preserve">#&gt;  rprojroot       2.0.2   2020-11-15 [2] CRAN (R 4.1.0)</w:t>
-      </w:r>
-      <w:r>
-        <w:br/>
-      </w:r>
-      <w:r>
-        <w:rPr>
-          <w:rStyle w:val="VerbatimChar"/>
-        </w:rPr>
-        <w:t xml:space="preserve">#&gt;  RRPP          * 1.1.2   2021-11-04 [2] CRAN (R 4.1.0)</w:t>
-      </w:r>
-      <w:r>
-        <w:br/>
-      </w:r>
-      <w:r>
-        <w:rPr>
-          <w:rStyle w:val="VerbatimChar"/>
-        </w:rPr>
-        <w:t xml:space="preserve">#&gt;  rstatix         0.7.0   2021-02-13 [2] CRAN (R 4.1.0)</w:t>
-      </w:r>
-      <w:r>
-        <w:br/>
-      </w:r>
-      <w:r>
-        <w:rPr>
-          <w:rStyle w:val="VerbatimChar"/>
-        </w:rPr>
-        <w:t xml:space="preserve">#&gt;  rstudioapi      0.13    2020-11-12 [2] CRAN (R 4.1.0)</w:t>
-      </w:r>
-      <w:r>
-        <w:br/>
-      </w:r>
-      <w:r>
-        <w:rPr>
-          <w:rStyle w:val="VerbatimChar"/>
-        </w:rPr>
-        <w:t xml:space="preserve">#&gt;  Rttf2pt1        1.3.10  2022-02-07 [2] CRAN (R 4.1.2)</w:t>
-      </w:r>
-      <w:r>
-        <w:br/>
-      </w:r>
-      <w:r>
-        <w:rPr>
-          <w:rStyle w:val="VerbatimChar"/>
-        </w:rPr>
-        <w:t xml:space="preserve">#&gt;  Rvcg            0.20.2  2021-09-08 [2] CRAN (R 4.1.0)</w:t>
-      </w:r>
-      <w:r>
-        <w:br/>
-      </w:r>
-      <w:r>
-        <w:rPr>
-          <w:rStyle w:val="VerbatimChar"/>
-        </w:rPr>
-        <w:t xml:space="preserve">#&gt;  rvest           1.0.2   2021-10-16 [2] CRAN (R 4.1.0)</w:t>
-      </w:r>
-      <w:r>
-        <w:br/>
-      </w:r>
-      <w:r>
-        <w:rPr>
-          <w:rStyle w:val="VerbatimChar"/>
-        </w:rPr>
-        <w:t xml:space="preserve">#&gt;  scales          1.1.1   2020-05-11 [2] CRAN (R 4.1.0)</w:t>
-      </w:r>
-      <w:r>
-        <w:br/>
-      </w:r>
-      <w:r>
-        <w:rPr>
-          <w:rStyle w:val="VerbatimChar"/>
-        </w:rPr>
-        <w:t xml:space="preserve">#&gt;  sessioninfo     1.2.2   2021-12-06 [2] CRAN (R 4.1.0)</w:t>
-      </w:r>
-      <w:r>
-        <w:br/>
-      </w:r>
-      <w:r>
-        <w:rPr>
-          <w:rStyle w:val="VerbatimChar"/>
-        </w:rPr>
-        <w:t xml:space="preserve">#&gt;  stringi         1.7.6   2021-11-29 [2] CRAN (R 4.1.0)</w:t>
-      </w:r>
-      <w:r>
-        <w:br/>
-      </w:r>
-      <w:r>
-        <w:rPr>
-          <w:rStyle w:val="VerbatimChar"/>
-        </w:rPr>
-        <w:t xml:space="preserve">#&gt;  stringr       * 1.4.0   2019-02-10 [2] CRAN (R 4.1.0)</w:t>
-      </w:r>
-      <w:r>
-        <w:br/>
-      </w:r>
-      <w:r>
-        <w:rPr>
-          <w:rStyle w:val="VerbatimChar"/>
-        </w:rPr>
-        <w:t xml:space="preserve">#&gt;  testthat        3.1.2   2022-01-20 [2] CRAN (R 4.1.2)</w:t>
-      </w:r>
-      <w:r>
-        <w:br/>
-      </w:r>
-      <w:r>
-        <w:rPr>
-          <w:rStyle w:val="VerbatimChar"/>
-        </w:rPr>
-        <w:t xml:space="preserve">#&gt;  tibble        * 3.1.6   2021-11-07 [2] CRAN (R 4.1.0)</w:t>
-      </w:r>
-      <w:r>
-        <w:br/>
-      </w:r>
-      <w:r>
-        <w:rPr>
-          <w:rStyle w:val="VerbatimChar"/>
-        </w:rPr>
-        <w:t xml:space="preserve">#&gt;  tidyr         * 1.2.0   2022-02-01 [2] CRAN (R 4.1.2)</w:t>
-      </w:r>
-      <w:r>
-        <w:br/>
-      </w:r>
-      <w:r>
-        <w:rPr>
-          <w:rStyle w:val="VerbatimChar"/>
-        </w:rPr>
-        <w:t xml:space="preserve">#&gt;  tidyselect      1.1.1   2021-04-30 [2] CRAN (R 4.1.0)</w:t>
-      </w:r>
-      <w:r>
-        <w:br/>
-      </w:r>
-      <w:r>
-        <w:rPr>
-          <w:rStyle w:val="VerbatimChar"/>
-        </w:rPr>
-        <w:t xml:space="preserve">#&gt;  tidyverse     * 1.3.1   2021-04-15 [2] CRAN (R 4.1.0)</w:t>
-      </w:r>
-      <w:r>
-        <w:br/>
-      </w:r>
-      <w:r>
-        <w:rPr>
-          <w:rStyle w:val="VerbatimChar"/>
-        </w:rPr>
-        <w:t xml:space="preserve">#&gt;  tzdb            0.2.0   2021-10-27 [2] CRAN (R 4.1.0)</w:t>
-      </w:r>
-      <w:r>
-        <w:br/>
-      </w:r>
-      <w:r>
-        <w:rPr>
-          <w:rStyle w:val="VerbatimChar"/>
-        </w:rPr>
-        <w:t xml:space="preserve">#&gt;  usethis         2.1.5   2021-12-09 [2] CRAN (R 4.1.0)</w:t>
-      </w:r>
-      <w:r>
-        <w:br/>
-      </w:r>
-      <w:r>
-        <w:rPr>
-          <w:rStyle w:val="VerbatimChar"/>
-        </w:rPr>
-        <w:t xml:space="preserve">#&gt;  utf8            1.2.2   2021-07-24 [2] CRAN (R 4.1.0)</w:t>
-      </w:r>
-      <w:r>
-        <w:br/>
-      </w:r>
-      <w:r>
-        <w:rPr>
-          <w:rStyle w:val="VerbatimChar"/>
-        </w:rPr>
-        <w:t xml:space="preserve">#&gt;  vctrs           0.3.8   2021-04-29 [2] CRAN (R 4.1.0)</w:t>
-      </w:r>
-      <w:r>
-        <w:br/>
-      </w:r>
-      <w:r>
-        <w:rPr>
-          <w:rStyle w:val="VerbatimChar"/>
-        </w:rPr>
-        <w:t xml:space="preserve">#&gt;  viridis         0.6.2   2021-10-13 [2] CRAN (R 4.1.0)</w:t>
-      </w:r>
-      <w:r>
-        <w:br/>
-      </w:r>
-      <w:r>
-        <w:rPr>
-          <w:rStyle w:val="VerbatimChar"/>
-        </w:rPr>
-        <w:t xml:space="preserve">#&gt;  viridisLite     0.4.0   2021-04-13 [2] CRAN (R 4.1.0)</w:t>
-      </w:r>
-      <w:r>
-        <w:br/>
-      </w:r>
-      <w:r>
-        <w:rPr>
-          <w:rStyle w:val="VerbatimChar"/>
-        </w:rPr>
-        <w:t xml:space="preserve">#&gt;  vroom           1.5.7   2021-11-30 [2] CRAN (R 4.1.0)</w:t>
-      </w:r>
-      <w:r>
-        <w:br/>
-      </w:r>
-      <w:r>
-        <w:rPr>
-          <w:rStyle w:val="VerbatimChar"/>
-        </w:rPr>
-        <w:t xml:space="preserve">#&gt;  withr           2.4.3   2021-11-30 [2] CRAN (R 4.1.0)</w:t>
-      </w:r>
-      <w:r>
-        <w:br/>
-      </w:r>
-      <w:r>
-        <w:rPr>
-          <w:rStyle w:val="VerbatimChar"/>
-        </w:rPr>
-        <w:t xml:space="preserve">#&gt;  xfun            0.29    2021-12-14 [2] CRAN (R 4.1.0)</w:t>
-      </w:r>
-      <w:r>
-        <w:br/>
-      </w:r>
-      <w:r>
-        <w:rPr>
-          <w:rStyle w:val="VerbatimChar"/>
-        </w:rPr>
-        <w:t xml:space="preserve">#&gt;  xml2            1.3.3   2021-11-30 [2] CRAN (R 4.1.0)</w:t>
-      </w:r>
-      <w:r>
-        <w:br/>
-      </w:r>
-      <w:r>
-        <w:rPr>
-          <w:rStyle w:val="VerbatimChar"/>
-        </w:rPr>
-        <w:t xml:space="preserve">#&gt;  yaml            2.3.4   2022-02-17 [1] CRAN (R 4.1.2)</w:t>
+        <w:t xml:space="preserve">#&gt;  ! package       * version date (UTC) lib source</w:t>
+      </w:r>
+      <w:r>
+        <w:br/>
+      </w:r>
+      <w:r>
+        <w:rPr>
+          <w:rStyle w:val="VerbatimChar"/>
+        </w:rPr>
+        <w:t xml:space="preserve">#&gt;  P abind           1.4-5   2016-07-21 [?] CRAN (R 4.1.2)</w:t>
+      </w:r>
+      <w:r>
+        <w:br/>
+      </w:r>
+      <w:r>
+        <w:rPr>
+          <w:rStyle w:val="VerbatimChar"/>
+        </w:rPr>
+        <w:t xml:space="preserve">#&gt;  P ape             5.6-1   2022-01-07 [?] CRAN (R 4.1.2)</w:t>
+      </w:r>
+      <w:r>
+        <w:br/>
+      </w:r>
+      <w:r>
+        <w:rPr>
+          <w:rStyle w:val="VerbatimChar"/>
+        </w:rPr>
+        <w:t xml:space="preserve">#&gt;  P assertthat      0.2.1   2019-03-21 [?] CRAN (R 4.1.2)</w:t>
+      </w:r>
+      <w:r>
+        <w:br/>
+      </w:r>
+      <w:r>
+        <w:rPr>
+          <w:rStyle w:val="VerbatimChar"/>
+        </w:rPr>
+        <w:t xml:space="preserve">#&gt;  P backports       1.4.1   2021-12-13 [?] CRAN (R 4.1.2)</w:t>
+      </w:r>
+      <w:r>
+        <w:br/>
+      </w:r>
+      <w:r>
+        <w:rPr>
+          <w:rStyle w:val="VerbatimChar"/>
+        </w:rPr>
+        <w:t xml:space="preserve">#&gt;  P bezier          1.1.2   2018-12-14 [?] CRAN (R 4.1.2)</w:t>
+      </w:r>
+      <w:r>
+        <w:br/>
+      </w:r>
+      <w:r>
+        <w:rPr>
+          <w:rStyle w:val="VerbatimChar"/>
+        </w:rPr>
+        <w:t xml:space="preserve">#&gt;  P bit             4.0.4   2020-08-04 [?] CRAN (R 4.1.2)</w:t>
+      </w:r>
+      <w:r>
+        <w:br/>
+      </w:r>
+      <w:r>
+        <w:rPr>
+          <w:rStyle w:val="VerbatimChar"/>
+        </w:rPr>
+        <w:t xml:space="preserve">#&gt;  P bit64           4.0.5   2020-08-30 [?] CRAN (R 4.1.2)</w:t>
+      </w:r>
+      <w:r>
+        <w:br/>
+      </w:r>
+      <w:r>
+        <w:rPr>
+          <w:rStyle w:val="VerbatimChar"/>
+        </w:rPr>
+        <w:t xml:space="preserve">#&gt;  P bookdown        0.24    2021-09-02 [?] CRAN (R 4.1.2)</w:t>
+      </w:r>
+      <w:r>
+        <w:br/>
+      </w:r>
+      <w:r>
+        <w:rPr>
+          <w:rStyle w:val="VerbatimChar"/>
+        </w:rPr>
+        <w:t xml:space="preserve">#&gt;  P brio            1.1.3   2021-11-30 [?] CRAN (R 4.1.2)</w:t>
+      </w:r>
+      <w:r>
+        <w:br/>
+      </w:r>
+      <w:r>
+        <w:rPr>
+          <w:rStyle w:val="VerbatimChar"/>
+        </w:rPr>
+        <w:t xml:space="preserve">#&gt;  P broom           0.7.12  2022-01-28 [?] CRAN (R 4.1.2)</w:t>
+      </w:r>
+      <w:r>
+        <w:br/>
+      </w:r>
+      <w:r>
+        <w:rPr>
+          <w:rStyle w:val="VerbatimChar"/>
+        </w:rPr>
+        <w:t xml:space="preserve">#&gt;  P cachem          1.0.6   2021-08-19 [?] CRAN (R 4.1.2)</w:t>
+      </w:r>
+      <w:r>
+        <w:br/>
+      </w:r>
+      <w:r>
+        <w:rPr>
+          <w:rStyle w:val="VerbatimChar"/>
+        </w:rPr>
+        <w:t xml:space="preserve">#&gt;  P callr           3.7.0   2021-04-20 [?] CRAN (R 4.1.2)</w:t>
+      </w:r>
+      <w:r>
+        <w:br/>
+      </w:r>
+      <w:r>
+        <w:rPr>
+          <w:rStyle w:val="VerbatimChar"/>
+        </w:rPr>
+        <w:t xml:space="preserve">#&gt;  P car             3.0-12  2021-11-06 [?] CRAN (R 4.1.2)</w:t>
+      </w:r>
+      <w:r>
+        <w:br/>
+      </w:r>
+      <w:r>
+        <w:rPr>
+          <w:rStyle w:val="VerbatimChar"/>
+        </w:rPr>
+        <w:t xml:space="preserve">#&gt;  P carData         3.0-5   2022-01-06 [?] CRAN (R 4.1.2)</w:t>
+      </w:r>
+      <w:r>
+        <w:br/>
+      </w:r>
+      <w:r>
+        <w:rPr>
+          <w:rStyle w:val="VerbatimChar"/>
+        </w:rPr>
+        <w:t xml:space="preserve">#&gt;  P cellranger      1.1.0   2016-07-27 [?] CRAN (R 4.1.2)</w:t>
+      </w:r>
+      <w:r>
+        <w:br/>
+      </w:r>
+      <w:r>
+        <w:rPr>
+          <w:rStyle w:val="VerbatimChar"/>
+        </w:rPr>
+        <w:t xml:space="preserve">#&gt;  P Ckmeans.1d.dp * 4.3.4   2022-01-31 [?] CRAN (R 4.1.2)</w:t>
+      </w:r>
+      <w:r>
+        <w:br/>
+      </w:r>
+      <w:r>
+        <w:rPr>
+          <w:rStyle w:val="VerbatimChar"/>
+        </w:rPr>
+        <w:t xml:space="preserve">#&gt;  P cli             3.2.0   2022-02-14 [?] CRAN (R 4.1.2)</w:t>
+      </w:r>
+      <w:r>
+        <w:br/>
+      </w:r>
+      <w:r>
+        <w:rPr>
+          <w:rStyle w:val="VerbatimChar"/>
+        </w:rPr>
+        <w:t xml:space="preserve">#&gt;    cluster       * 2.1.2   2021-04-17 [2] CRAN (R 4.0.5)</w:t>
+      </w:r>
+      <w:r>
+        <w:br/>
+      </w:r>
+      <w:r>
+        <w:rPr>
+          <w:rStyle w:val="VerbatimChar"/>
+        </w:rPr>
+        <w:t xml:space="preserve">#&gt;    codetools       0.2-18  2020-11-04 [2] CRAN (R 4.0.3)</w:t>
+      </w:r>
+      <w:r>
+        <w:br/>
+      </w:r>
+      <w:r>
+        <w:rPr>
+          <w:rStyle w:val="VerbatimChar"/>
+        </w:rPr>
+        <w:t xml:space="preserve">#&gt;  P colorRamps      2.3     2012-10-29 [?] CRAN (R 4.1.2)</w:t>
+      </w:r>
+      <w:r>
+        <w:br/>
+      </w:r>
+      <w:r>
+        <w:rPr>
+          <w:rStyle w:val="VerbatimChar"/>
+        </w:rPr>
+        <w:t xml:space="preserve">#&gt;  P colorspace      2.0-2   2021-06-24 [?] CRAN (R 4.1.2)</w:t>
+      </w:r>
+      <w:r>
+        <w:br/>
+      </w:r>
+      <w:r>
+        <w:rPr>
+          <w:rStyle w:val="VerbatimChar"/>
+        </w:rPr>
+        <w:t xml:space="preserve">#&gt;  P cowplot       * 1.1.1   2020-12-30 [?] CRAN (R 4.1.2)</w:t>
+      </w:r>
+      <w:r>
+        <w:br/>
+      </w:r>
+      <w:r>
+        <w:rPr>
+          <w:rStyle w:val="VerbatimChar"/>
+        </w:rPr>
+        <w:t xml:space="preserve">#&gt;  P crayon          1.5.0   2022-02-14 [?] CRAN (R 4.1.2)</w:t>
+      </w:r>
+      <w:r>
+        <w:br/>
+      </w:r>
+      <w:r>
+        <w:rPr>
+          <w:rStyle w:val="VerbatimChar"/>
+        </w:rPr>
+        <w:t xml:space="preserve">#&gt;  P DBI             1.1.2   2021-12-20 [?] CRAN (R 4.1.2)</w:t>
+      </w:r>
+      <w:r>
+        <w:br/>
+      </w:r>
+      <w:r>
+        <w:rPr>
+          <w:rStyle w:val="VerbatimChar"/>
+        </w:rPr>
+        <w:t xml:space="preserve">#&gt;  P dbplyr          2.1.1   2021-04-06 [?] CRAN (R 4.1.2)</w:t>
+      </w:r>
+      <w:r>
+        <w:br/>
+      </w:r>
+      <w:r>
+        <w:rPr>
+          <w:rStyle w:val="VerbatimChar"/>
+        </w:rPr>
+        <w:t xml:space="preserve">#&gt;  P desc            1.4.0   2021-09-28 [?] CRAN (R 4.1.2)</w:t>
+      </w:r>
+      <w:r>
+        <w:br/>
+      </w:r>
+      <w:r>
+        <w:rPr>
+          <w:rStyle w:val="VerbatimChar"/>
+        </w:rPr>
+        <w:t xml:space="preserve">#&gt;  P devtools        2.4.3   2021-11-30 [?] CRAN (R 4.1.2)</w:t>
+      </w:r>
+      <w:r>
+        <w:br/>
+      </w:r>
+      <w:r>
+        <w:rPr>
+          <w:rStyle w:val="VerbatimChar"/>
+        </w:rPr>
+        <w:t xml:space="preserve">#&gt;  P digest          0.6.29  2021-12-01 [?] CRAN (R 4.1.2)</w:t>
+      </w:r>
+      <w:r>
+        <w:br/>
+      </w:r>
+      <w:r>
+        <w:rPr>
+          <w:rStyle w:val="VerbatimChar"/>
+        </w:rPr>
+        <w:t xml:space="preserve">#&gt;  P doParallel      1.0.17  2022-02-07 [?] CRAN (R 4.1.2)</w:t>
+      </w:r>
+      <w:r>
+        <w:br/>
+      </w:r>
+      <w:r>
+        <w:rPr>
+          <w:rStyle w:val="VerbatimChar"/>
+        </w:rPr>
+        <w:t xml:space="preserve">#&gt;  P dplyr         * 1.0.8   2022-02-08 [?] CRAN (R 4.1.2)</w:t>
+      </w:r>
+      <w:r>
+        <w:br/>
+      </w:r>
+      <w:r>
+        <w:rPr>
+          <w:rStyle w:val="VerbatimChar"/>
+        </w:rPr>
+        <w:t xml:space="preserve">#&gt;  P ellipsis        0.3.2   2021-04-29 [?] CRAN (R 4.1.2)</w:t>
+      </w:r>
+      <w:r>
+        <w:br/>
+      </w:r>
+      <w:r>
+        <w:rPr>
+          <w:rStyle w:val="VerbatimChar"/>
+        </w:rPr>
+        <w:t xml:space="preserve">#&gt;  P evaluate        0.14    2019-05-28 [?] CRAN (R 4.1.2)</w:t>
+      </w:r>
+      <w:r>
+        <w:br/>
+      </w:r>
+      <w:r>
+        <w:rPr>
+          <w:rStyle w:val="VerbatimChar"/>
+        </w:rPr>
+        <w:t xml:space="preserve">#&gt;  P factoextra    * 1.0.7   2020-04-01 [?] CRAN (R 4.1.2)</w:t>
+      </w:r>
+      <w:r>
+        <w:br/>
+      </w:r>
+      <w:r>
+        <w:rPr>
+          <w:rStyle w:val="VerbatimChar"/>
+        </w:rPr>
+        <w:t xml:space="preserve">#&gt;  P fansi           1.0.2   2022-01-14 [?] CRAN (R 4.1.2)</w:t>
+      </w:r>
+      <w:r>
+        <w:br/>
+      </w:r>
+      <w:r>
+        <w:rPr>
+          <w:rStyle w:val="VerbatimChar"/>
+        </w:rPr>
+        <w:t xml:space="preserve">#&gt;  P farver          2.1.0   2021-02-28 [?] CRAN (R 4.1.2)</w:t>
+      </w:r>
+      <w:r>
+        <w:br/>
+      </w:r>
+      <w:r>
+        <w:rPr>
+          <w:rStyle w:val="VerbatimChar"/>
+        </w:rPr>
+        <w:t xml:space="preserve">#&gt;  P fastmap         1.1.0   2021-01-25 [?] CRAN (R 4.1.2)</w:t>
+      </w:r>
+      <w:r>
+        <w:br/>
+      </w:r>
+      <w:r>
+        <w:rPr>
+          <w:rStyle w:val="VerbatimChar"/>
+        </w:rPr>
+        <w:t xml:space="preserve">#&gt;  P forcats       * 0.5.1   2021-01-27 [?] CRAN (R 4.1.2)</w:t>
+      </w:r>
+      <w:r>
+        <w:br/>
+      </w:r>
+      <w:r>
+        <w:rPr>
+          <w:rStyle w:val="VerbatimChar"/>
+        </w:rPr>
+        <w:t xml:space="preserve">#&gt;  P foreach         1.5.2   2022-02-02 [?] CRAN (R 4.1.2)</w:t>
+      </w:r>
+      <w:r>
+        <w:br/>
+      </w:r>
+      <w:r>
+        <w:rPr>
+          <w:rStyle w:val="VerbatimChar"/>
+        </w:rPr>
+        <w:t xml:space="preserve">#&gt;  P fs              1.5.2   2021-12-08 [?] CRAN (R 4.1.2)</w:t>
+      </w:r>
+      <w:r>
+        <w:br/>
+      </w:r>
+      <w:r>
+        <w:rPr>
+          <w:rStyle w:val="VerbatimChar"/>
+        </w:rPr>
+        <w:t xml:space="preserve">#&gt;  P generics        0.1.2   2022-01-31 [?] CRAN (R 4.1.2)</w:t>
+      </w:r>
+      <w:r>
+        <w:br/>
+      </w:r>
+      <w:r>
+        <w:rPr>
+          <w:rStyle w:val="VerbatimChar"/>
+        </w:rPr>
+        <w:t xml:space="preserve">#&gt;  P geomorph      * 4.0.2   2022-02-17 [?] CRAN (R 4.1.2)</w:t>
+      </w:r>
+      <w:r>
+        <w:br/>
+      </w:r>
+      <w:r>
+        <w:rPr>
+          <w:rStyle w:val="VerbatimChar"/>
+        </w:rPr>
+        <w:t xml:space="preserve">#&gt;  P ggplot2       * 3.3.5   2021-06-25 [?] CRAN (R 4.1.2)</w:t>
+      </w:r>
+      <w:r>
+        <w:br/>
+      </w:r>
+      <w:r>
+        <w:rPr>
+          <w:rStyle w:val="VerbatimChar"/>
+        </w:rPr>
+        <w:t xml:space="preserve">#&gt;  P ggpubr          0.4.0   2020-06-27 [?] CRAN (R 4.1.2)</w:t>
+      </w:r>
+      <w:r>
+        <w:br/>
+      </w:r>
+      <w:r>
+        <w:rPr>
+          <w:rStyle w:val="VerbatimChar"/>
+        </w:rPr>
+        <w:t xml:space="preserve">#&gt;  P ggrepel         0.9.1   2021-01-15 [?] CRAN (R 4.1.2)</w:t>
+      </w:r>
+      <w:r>
+        <w:br/>
+      </w:r>
+      <w:r>
+        <w:rPr>
+          <w:rStyle w:val="VerbatimChar"/>
+        </w:rPr>
+        <w:t xml:space="preserve">#&gt;  P ggsci           2.9     2018-05-14 [?] CRAN (R 4.1.2)</w:t>
+      </w:r>
+      <w:r>
+        <w:br/>
+      </w:r>
+      <w:r>
+        <w:rPr>
+          <w:rStyle w:val="VerbatimChar"/>
+        </w:rPr>
+        <w:t xml:space="preserve">#&gt;  P ggsignif        0.6.3   2021-09-09 [?] CRAN (R 4.1.2)</w:t>
+      </w:r>
+      <w:r>
+        <w:br/>
+      </w:r>
+      <w:r>
+        <w:rPr>
+          <w:rStyle w:val="VerbatimChar"/>
+        </w:rPr>
+        <w:t xml:space="preserve">#&gt;  P glue            1.6.1   2022-01-22 [?] CRAN (R 4.1.2)</w:t>
+      </w:r>
+      <w:r>
+        <w:br/>
+      </w:r>
+      <w:r>
+        <w:rPr>
+          <w:rStyle w:val="VerbatimChar"/>
+        </w:rPr>
+        <w:t xml:space="preserve">#&gt;  P gridExtra       2.3     2017-09-09 [?] CRAN (R 4.1.2)</w:t>
+      </w:r>
+      <w:r>
+        <w:br/>
+      </w:r>
+      <w:r>
+        <w:rPr>
+          <w:rStyle w:val="VerbatimChar"/>
+        </w:rPr>
+        <w:t xml:space="preserve">#&gt;  P gtable          0.3.0   2019-03-25 [?] CRAN (R 4.1.2)</w:t>
+      </w:r>
+      <w:r>
+        <w:br/>
+      </w:r>
+      <w:r>
+        <w:rPr>
+          <w:rStyle w:val="VerbatimChar"/>
+        </w:rPr>
+        <w:t xml:space="preserve">#&gt;  P haven           2.4.3   2021-08-04 [?] CRAN (R 4.1.2)</w:t>
+      </w:r>
+      <w:r>
+        <w:br/>
+      </w:r>
+      <w:r>
+        <w:rPr>
+          <w:rStyle w:val="VerbatimChar"/>
+        </w:rPr>
+        <w:t xml:space="preserve">#&gt;  P here            1.0.1   2020-12-13 [?] CRAN (R 4.1.2)</w:t>
+      </w:r>
+      <w:r>
+        <w:br/>
+      </w:r>
+      <w:r>
+        <w:rPr>
+          <w:rStyle w:val="VerbatimChar"/>
+        </w:rPr>
+        <w:t xml:space="preserve">#&gt;  P highr           0.9     2021-04-16 [?] CRAN (R 4.1.2)</w:t>
+      </w:r>
+      <w:r>
+        <w:br/>
+      </w:r>
+      <w:r>
+        <w:rPr>
+          <w:rStyle w:val="VerbatimChar"/>
+        </w:rPr>
+        <w:t xml:space="preserve">#&gt;  P hms             1.1.1   2021-09-26 [?] CRAN (R 4.1.2)</w:t>
+      </w:r>
+      <w:r>
+        <w:br/>
+      </w:r>
+      <w:r>
+        <w:rPr>
+          <w:rStyle w:val="VerbatimChar"/>
+        </w:rPr>
+        <w:t xml:space="preserve">#&gt;  P htmltools       0.5.2   2021-08-25 [?] CRAN (R 4.1.2)</w:t>
+      </w:r>
+      <w:r>
+        <w:br/>
+      </w:r>
+      <w:r>
+        <w:rPr>
+          <w:rStyle w:val="VerbatimChar"/>
+        </w:rPr>
+        <w:t xml:space="preserve">#&gt;  P htmlwidgets     1.5.4   2021-09-08 [?] CRAN (R 4.1.2)</w:t>
+      </w:r>
+      <w:r>
+        <w:br/>
+      </w:r>
+      <w:r>
+        <w:rPr>
+          <w:rStyle w:val="VerbatimChar"/>
+        </w:rPr>
+        <w:t xml:space="preserve">#&gt;  P httr            1.4.2   2020-07-20 [?] CRAN (R 4.1.2)</w:t>
+      </w:r>
+      <w:r>
+        <w:br/>
+      </w:r>
+      <w:r>
+        <w:rPr>
+          <w:rStyle w:val="VerbatimChar"/>
+        </w:rPr>
+        <w:t xml:space="preserve">#&gt;  P iterators       1.0.14  2022-02-05 [?] CRAN (R 4.1.2)</w:t>
+      </w:r>
+      <w:r>
+        <w:br/>
+      </w:r>
+      <w:r>
+        <w:rPr>
+          <w:rStyle w:val="VerbatimChar"/>
+        </w:rPr>
+        <w:t xml:space="preserve">#&gt;  P jpeg            0.1-9   2021-07-24 [?] CRAN (R 4.1.2)</w:t>
+      </w:r>
+      <w:r>
+        <w:br/>
+      </w:r>
+      <w:r>
+        <w:rPr>
+          <w:rStyle w:val="VerbatimChar"/>
+        </w:rPr>
+        <w:t xml:space="preserve">#&gt;  P jsonlite        1.7.3   2022-01-17 [?] CRAN (R 4.1.2)</w:t>
+      </w:r>
+      <w:r>
+        <w:br/>
+      </w:r>
+      <w:r>
+        <w:rPr>
+          <w:rStyle w:val="VerbatimChar"/>
+        </w:rPr>
+        <w:t xml:space="preserve">#&gt;  P knitr           1.37    2021-12-16 [?] CRAN (R 4.1.2)</w:t>
+      </w:r>
+      <w:r>
+        <w:br/>
+      </w:r>
+      <w:r>
+        <w:rPr>
+          <w:rStyle w:val="VerbatimChar"/>
+        </w:rPr>
+        <w:t xml:space="preserve">#&gt;  P labeling        0.4.2   2020-10-20 [?] CRAN (R 4.1.2)</w:t>
+      </w:r>
+      <w:r>
+        <w:br/>
+      </w:r>
+      <w:r>
+        <w:rPr>
+          <w:rStyle w:val="VerbatimChar"/>
+        </w:rPr>
+        <w:t xml:space="preserve">#&gt;    lattice         0.20-45 2021-09-22 [2] CRAN (R 4.1.1)</w:t>
+      </w:r>
+      <w:r>
+        <w:br/>
+      </w:r>
+      <w:r>
+        <w:rPr>
+          <w:rStyle w:val="VerbatimChar"/>
+        </w:rPr>
+        <w:t xml:space="preserve">#&gt;  P lifecycle       1.0.1   2021-09-24 [?] CRAN (R 4.1.2)</w:t>
+      </w:r>
+      <w:r>
+        <w:br/>
+      </w:r>
+      <w:r>
+        <w:rPr>
+          <w:rStyle w:val="VerbatimChar"/>
+        </w:rPr>
+        <w:t xml:space="preserve">#&gt;  P lubridate       1.8.0   2021-10-07 [?] CRAN (R 4.1.2)</w:t>
+      </w:r>
+      <w:r>
+        <w:br/>
+      </w:r>
+      <w:r>
+        <w:rPr>
+          <w:rStyle w:val="VerbatimChar"/>
+        </w:rPr>
+        <w:t xml:space="preserve">#&gt;  P magrittr        2.0.2   2022-01-26 [?] CRAN (R 4.1.2)</w:t>
+      </w:r>
+      <w:r>
+        <w:br/>
+      </w:r>
+      <w:r>
+        <w:rPr>
+          <w:rStyle w:val="VerbatimChar"/>
+        </w:rPr>
+        <w:t xml:space="preserve">#&gt;    MASS            7.3-54  2021-05-03 [2] CRAN (R 4.0.5)</w:t>
+      </w:r>
+      <w:r>
+        <w:br/>
+      </w:r>
+      <w:r>
+        <w:rPr>
+          <w:rStyle w:val="VerbatimChar"/>
+        </w:rPr>
+        <w:t xml:space="preserve">#&gt;    Matrix        * 1.4-0   2021-12-08 [2] CRAN (R 4.1.2)</w:t>
+      </w:r>
+      <w:r>
+        <w:br/>
+      </w:r>
+      <w:r>
+        <w:rPr>
+          <w:rStyle w:val="VerbatimChar"/>
+        </w:rPr>
+        <w:t xml:space="preserve">#&gt;  P mclust        * 5.4.9   2021-12-17 [?] CRAN (R 4.1.2)</w:t>
+      </w:r>
+      <w:r>
+        <w:br/>
+      </w:r>
+      <w:r>
+        <w:rPr>
+          <w:rStyle w:val="VerbatimChar"/>
+        </w:rPr>
+        <w:t xml:space="preserve">#&gt;  P memoise         2.0.1   2021-11-26 [?] CRAN (R 4.1.2)</w:t>
+      </w:r>
+      <w:r>
+        <w:br/>
+      </w:r>
+      <w:r>
+        <w:rPr>
+          <w:rStyle w:val="VerbatimChar"/>
+        </w:rPr>
+        <w:t xml:space="preserve">#&gt;  P modelr          0.1.8   2020-05-19 [?] CRAN (R 4.1.2)</w:t>
+      </w:r>
+      <w:r>
+        <w:br/>
+      </w:r>
+      <w:r>
+        <w:rPr>
+          <w:rStyle w:val="VerbatimChar"/>
+        </w:rPr>
+        <w:t xml:space="preserve">#&gt;  P Morpho        * 2.9     2021-09-09 [?] CRAN (R 4.1.2)</w:t>
+      </w:r>
+      <w:r>
+        <w:br/>
+      </w:r>
+      <w:r>
+        <w:rPr>
+          <w:rStyle w:val="VerbatimChar"/>
+        </w:rPr>
+        <w:t xml:space="preserve">#&gt;  P munsell         0.5.0   2018-06-12 [?] CRAN (R 4.1.2)</w:t>
+      </w:r>
+      <w:r>
+        <w:br/>
+      </w:r>
+      <w:r>
+        <w:rPr>
+          <w:rStyle w:val="VerbatimChar"/>
+        </w:rPr>
+        <w:t xml:space="preserve">#&gt;    nlme            3.1-152 2021-02-04 [2] CRAN (R 4.0.3)</w:t>
+      </w:r>
+      <w:r>
+        <w:br/>
+      </w:r>
+      <w:r>
+        <w:rPr>
+          <w:rStyle w:val="VerbatimChar"/>
+        </w:rPr>
+        <w:t xml:space="preserve">#&gt;  P pillar          1.7.0   2022-02-01 [?] CRAN (R 4.1.2)</w:t>
+      </w:r>
+      <w:r>
+        <w:br/>
+      </w:r>
+      <w:r>
+        <w:rPr>
+          <w:rStyle w:val="VerbatimChar"/>
+        </w:rPr>
+        <w:t xml:space="preserve">#&gt;  P pkgbuild        1.3.1   2021-12-20 [?] CRAN (R 4.1.2)</w:t>
+      </w:r>
+      <w:r>
+        <w:br/>
+      </w:r>
+      <w:r>
+        <w:rPr>
+          <w:rStyle w:val="VerbatimChar"/>
+        </w:rPr>
+        <w:t xml:space="preserve">#&gt;  P pkgconfig       2.0.3   2019-09-22 [?] CRAN (R 4.1.2)</w:t>
+      </w:r>
+      <w:r>
+        <w:br/>
+      </w:r>
+      <w:r>
+        <w:rPr>
+          <w:rStyle w:val="VerbatimChar"/>
+        </w:rPr>
+        <w:t xml:space="preserve">#&gt;  P pkgload         1.2.4   2021-11-30 [?] CRAN (R 4.1.2)</w:t>
+      </w:r>
+      <w:r>
+        <w:br/>
+      </w:r>
+      <w:r>
+        <w:rPr>
+          <w:rStyle w:val="VerbatimChar"/>
+        </w:rPr>
+        <w:t xml:space="preserve">#&gt;  P prettyunits     1.1.1   2020-01-24 [?] CRAN (R 4.1.2)</w:t>
+      </w:r>
+      <w:r>
+        <w:br/>
+      </w:r>
+      <w:r>
+        <w:rPr>
+          <w:rStyle w:val="VerbatimChar"/>
+        </w:rPr>
+        <w:t xml:space="preserve">#&gt;  P processx        3.5.2   2021-04-30 [?] CRAN (R 4.1.2)</w:t>
+      </w:r>
+      <w:r>
+        <w:br/>
+      </w:r>
+      <w:r>
+        <w:rPr>
+          <w:rStyle w:val="VerbatimChar"/>
+        </w:rPr>
+        <w:t xml:space="preserve">#&gt;  P ps              1.6.0   2021-02-28 [?] CRAN (R 4.1.2)</w:t>
+      </w:r>
+      <w:r>
+        <w:br/>
+      </w:r>
+      <w:r>
+        <w:rPr>
+          <w:rStyle w:val="VerbatimChar"/>
+        </w:rPr>
+        <w:t xml:space="preserve">#&gt;  P purrr         * 0.3.4   2020-04-17 [?] CRAN (R 4.1.2)</w:t>
+      </w:r>
+      <w:r>
+        <w:br/>
+      </w:r>
+      <w:r>
+        <w:rPr>
+          <w:rStyle w:val="VerbatimChar"/>
+        </w:rPr>
+        <w:t xml:space="preserve">#&gt;  P R6              2.5.1   2021-08-19 [?] CRAN (R 4.1.2)</w:t>
+      </w:r>
+      <w:r>
+        <w:br/>
+      </w:r>
+      <w:r>
+        <w:rPr>
+          <w:rStyle w:val="VerbatimChar"/>
+        </w:rPr>
+        <w:t xml:space="preserve">#&gt;  P rbibutils       2.2.7   2021-12-07 [?] CRAN (R 4.1.2)</w:t>
+      </w:r>
+      <w:r>
+        <w:br/>
+      </w:r>
+      <w:r>
+        <w:rPr>
+          <w:rStyle w:val="VerbatimChar"/>
+        </w:rPr>
+        <w:t xml:space="preserve">#&gt;  P Rcpp            1.0.8   2022-01-13 [?] CRAN (R 4.1.2)</w:t>
+      </w:r>
+      <w:r>
+        <w:br/>
+      </w:r>
+      <w:r>
+        <w:rPr>
+          <w:rStyle w:val="VerbatimChar"/>
+        </w:rPr>
+        <w:t xml:space="preserve">#&gt;  P Rdpack          2.1.3   2021-12-08 [?] CRAN (R 4.1.2)</w:t>
+      </w:r>
+      <w:r>
+        <w:br/>
+      </w:r>
+      <w:r>
+        <w:rPr>
+          <w:rStyle w:val="VerbatimChar"/>
+        </w:rPr>
+        <w:t xml:space="preserve">#&gt;  P readr         * 2.1.2   2022-01-30 [?] CRAN (R 4.1.2)</w:t>
+      </w:r>
+      <w:r>
+        <w:br/>
+      </w:r>
+      <w:r>
+        <w:rPr>
+          <w:rStyle w:val="VerbatimChar"/>
+        </w:rPr>
+        <w:t xml:space="preserve">#&gt;  P readxl          1.3.1   2019-03-13 [?] CRAN (R 4.1.2)</w:t>
+      </w:r>
+      <w:r>
+        <w:br/>
+      </w:r>
+      <w:r>
+        <w:rPr>
+          <w:rStyle w:val="VerbatimChar"/>
+        </w:rPr>
+        <w:t xml:space="preserve">#&gt;  P remotes         2.4.2   2021-11-30 [?] CRAN (R 4.1.2)</w:t>
+      </w:r>
+      <w:r>
+        <w:br/>
+      </w:r>
+      <w:r>
+        <w:rPr>
+          <w:rStyle w:val="VerbatimChar"/>
+        </w:rPr>
+        <w:t xml:space="preserve">#&gt;  P reprex          2.0.1   2021-08-05 [?] CRAN (R 4.1.2)</w:t>
+      </w:r>
+      <w:r>
+        <w:br/>
+      </w:r>
+      <w:r>
+        <w:rPr>
+          <w:rStyle w:val="VerbatimChar"/>
+        </w:rPr>
+        <w:t xml:space="preserve">#&gt;  P rgl           * 0.108.3 2021-11-21 [?] CRAN (R 4.1.2)</w:t>
+      </w:r>
+      <w:r>
+        <w:br/>
+      </w:r>
+      <w:r>
+        <w:rPr>
+          <w:rStyle w:val="VerbatimChar"/>
+        </w:rPr>
+        <w:t xml:space="preserve">#&gt;  P rlang           1.0.1   2022-02-03 [?] CRAN (R 4.1.2)</w:t>
+      </w:r>
+      <w:r>
+        <w:br/>
+      </w:r>
+      <w:r>
+        <w:rPr>
+          <w:rStyle w:val="VerbatimChar"/>
+        </w:rPr>
+        <w:t xml:space="preserve">#&gt;  P rmarkdown       2.11    2021-09-14 [?] CRAN (R 4.1.2)</w:t>
+      </w:r>
+      <w:r>
+        <w:br/>
+      </w:r>
+      <w:r>
+        <w:rPr>
+          <w:rStyle w:val="VerbatimChar"/>
+        </w:rPr>
+        <w:t xml:space="preserve">#&gt;  P rprojroot       2.0.2   2020-11-15 [?] CRAN (R 4.1.2)</w:t>
+      </w:r>
+      <w:r>
+        <w:br/>
+      </w:r>
+      <w:r>
+        <w:rPr>
+          <w:rStyle w:val="VerbatimChar"/>
+        </w:rPr>
+        <w:t xml:space="preserve">#&gt;  P RRPP          * 1.1.2   2021-11-04 [?] CRAN (R 4.1.2)</w:t>
+      </w:r>
+      <w:r>
+        <w:br/>
+      </w:r>
+      <w:r>
+        <w:rPr>
+          <w:rStyle w:val="VerbatimChar"/>
+        </w:rPr>
+        <w:t xml:space="preserve">#&gt;  P rstatix         0.7.0   2021-02-13 [?] CRAN (R 4.1.2)</w:t>
+      </w:r>
+      <w:r>
+        <w:br/>
+      </w:r>
+      <w:r>
+        <w:rPr>
+          <w:rStyle w:val="VerbatimChar"/>
+        </w:rPr>
+        <w:t xml:space="preserve">#&gt;  P rstudioapi      0.13    2020-11-12 [?] CRAN (R 4.1.2)</w:t>
+      </w:r>
+      <w:r>
+        <w:br/>
+      </w:r>
+      <w:r>
+        <w:rPr>
+          <w:rStyle w:val="VerbatimChar"/>
+        </w:rPr>
+        <w:t xml:space="preserve">#&gt;  P Rvcg            0.20.2  2021-09-08 [?] CRAN (R 4.1.2)</w:t>
+      </w:r>
+      <w:r>
+        <w:br/>
+      </w:r>
+      <w:r>
+        <w:rPr>
+          <w:rStyle w:val="VerbatimChar"/>
+        </w:rPr>
+        <w:t xml:space="preserve">#&gt;  P rvest           1.0.2   2021-10-16 [?] CRAN (R 4.1.2)</w:t>
+      </w:r>
+      <w:r>
+        <w:br/>
+      </w:r>
+      <w:r>
+        <w:rPr>
+          <w:rStyle w:val="VerbatimChar"/>
+        </w:rPr>
+        <w:t xml:space="preserve">#&gt;  P scales          1.1.1   2020-05-11 [?] CRAN (R 4.1.2)</w:t>
+      </w:r>
+      <w:r>
+        <w:br/>
+      </w:r>
+      <w:r>
+        <w:rPr>
+          <w:rStyle w:val="VerbatimChar"/>
+        </w:rPr>
+        <w:t xml:space="preserve">#&gt;  P sessioninfo     1.2.2   2021-12-06 [?] CRAN (R 4.1.2)</w:t>
+      </w:r>
+      <w:r>
+        <w:br/>
+      </w:r>
+      <w:r>
+        <w:rPr>
+          <w:rStyle w:val="VerbatimChar"/>
+        </w:rPr>
+        <w:t xml:space="preserve">#&gt;  P stringi         1.7.6   2021-11-29 [?] CRAN (R 4.1.2)</w:t>
+      </w:r>
+      <w:r>
+        <w:br/>
+      </w:r>
+      <w:r>
+        <w:rPr>
+          <w:rStyle w:val="VerbatimChar"/>
+        </w:rPr>
+        <w:t xml:space="preserve">#&gt;  P stringr       * 1.4.0   2019-02-10 [?] CRAN (R 4.1.2)</w:t>
+      </w:r>
+      <w:r>
+        <w:br/>
+      </w:r>
+      <w:r>
+        <w:rPr>
+          <w:rStyle w:val="VerbatimChar"/>
+        </w:rPr>
+        <w:t xml:space="preserve">#&gt;  P testthat        3.1.2   2022-01-20 [?] CRAN (R 4.1.2)</w:t>
+      </w:r>
+      <w:r>
+        <w:br/>
+      </w:r>
+      <w:r>
+        <w:rPr>
+          <w:rStyle w:val="VerbatimChar"/>
+        </w:rPr>
+        <w:t xml:space="preserve">#&gt;  P tibble        * 3.1.6   2021-11-07 [?] CRAN (R 4.1.2)</w:t>
+      </w:r>
+      <w:r>
+        <w:br/>
+      </w:r>
+      <w:r>
+        <w:rPr>
+          <w:rStyle w:val="VerbatimChar"/>
+        </w:rPr>
+        <w:t xml:space="preserve">#&gt;  P tidyr         * 1.2.0   2022-02-01 [?] CRAN (R 4.1.2)</w:t>
+      </w:r>
+      <w:r>
+        <w:br/>
+      </w:r>
+      <w:r>
+        <w:rPr>
+          <w:rStyle w:val="VerbatimChar"/>
+        </w:rPr>
+        <w:t xml:space="preserve">#&gt;  P tidyselect      1.1.1   2021-04-30 [?] CRAN (R 4.1.2)</w:t>
+      </w:r>
+      <w:r>
+        <w:br/>
+      </w:r>
+      <w:r>
+        <w:rPr>
+          <w:rStyle w:val="VerbatimChar"/>
+        </w:rPr>
+        <w:t xml:space="preserve">#&gt;  P tidyverse     * 1.3.1   2021-04-15 [?] CRAN (R 4.1.2)</w:t>
+      </w:r>
+      <w:r>
+        <w:br/>
+      </w:r>
+      <w:r>
+        <w:rPr>
+          <w:rStyle w:val="VerbatimChar"/>
+        </w:rPr>
+        <w:t xml:space="preserve">#&gt;  P tzdb            0.2.0   2021-10-27 [?] CRAN (R 4.1.2)</w:t>
+      </w:r>
+      <w:r>
+        <w:br/>
+      </w:r>
+      <w:r>
+        <w:rPr>
+          <w:rStyle w:val="VerbatimChar"/>
+        </w:rPr>
+        <w:t xml:space="preserve">#&gt;  P usethis         2.1.5   2021-12-09 [?] CRAN (R 4.1.2)</w:t>
+      </w:r>
+      <w:r>
+        <w:br/>
+      </w:r>
+      <w:r>
+        <w:rPr>
+          <w:rStyle w:val="VerbatimChar"/>
+        </w:rPr>
+        <w:t xml:space="preserve">#&gt;  P utf8            1.2.2   2021-07-24 [?] CRAN (R 4.1.2)</w:t>
+      </w:r>
+      <w:r>
+        <w:br/>
+      </w:r>
+      <w:r>
+        <w:rPr>
+          <w:rStyle w:val="VerbatimChar"/>
+        </w:rPr>
+        <w:t xml:space="preserve">#&gt;  P vctrs           0.3.8   2021-04-29 [?] CRAN (R 4.1.2)</w:t>
+      </w:r>
+      <w:r>
+        <w:br/>
+      </w:r>
+      <w:r>
+        <w:rPr>
+          <w:rStyle w:val="VerbatimChar"/>
+        </w:rPr>
+        <w:t xml:space="preserve">#&gt;  P viridis         0.6.2   2021-10-13 [?] CRAN (R 4.1.2)</w:t>
+      </w:r>
+      <w:r>
+        <w:br/>
+      </w:r>
+      <w:r>
+        <w:rPr>
+          <w:rStyle w:val="VerbatimChar"/>
+        </w:rPr>
+        <w:t xml:space="preserve">#&gt;  P viridisLite     0.4.0   2021-04-13 [?] CRAN (R 4.1.2)</w:t>
+      </w:r>
+      <w:r>
+        <w:br/>
+      </w:r>
+      <w:r>
+        <w:rPr>
+          <w:rStyle w:val="VerbatimChar"/>
+        </w:rPr>
+        <w:t xml:space="preserve">#&gt;  P vroom           1.5.7   2021-11-30 [?] CRAN (R 4.1.2)</w:t>
+      </w:r>
+      <w:r>
+        <w:br/>
+      </w:r>
+      <w:r>
+        <w:rPr>
+          <w:rStyle w:val="VerbatimChar"/>
+        </w:rPr>
+        <w:t xml:space="preserve">#&gt;  P withr           2.4.3   2021-11-30 [?] CRAN (R 4.1.2)</w:t>
+      </w:r>
+      <w:r>
+        <w:br/>
+      </w:r>
+      <w:r>
+        <w:rPr>
+          <w:rStyle w:val="VerbatimChar"/>
+        </w:rPr>
+        <w:t xml:space="preserve">#&gt;  P xfun            0.29    2021-12-14 [?] CRAN (R 4.1.2)</w:t>
+      </w:r>
+      <w:r>
+        <w:br/>
+      </w:r>
+      <w:r>
+        <w:rPr>
+          <w:rStyle w:val="VerbatimChar"/>
+        </w:rPr>
+        <w:t xml:space="preserve">#&gt;  P xml2            1.3.3   2021-11-30 [?] CRAN (R 4.1.2)</w:t>
+      </w:r>
+      <w:r>
+        <w:br/>
+      </w:r>
+      <w:r>
+        <w:rPr>
+          <w:rStyle w:val="VerbatimChar"/>
+        </w:rPr>
+        <w:t xml:space="preserve">#&gt;  P yaml            2.3.4   2022-02-17 [?] CRAN (R 4.1.2)</w:t>
       </w:r>
       <w:r>
         <w:br/>
@@ -2442,16 +2439,34 @@
         <w:rPr>
           <w:rStyle w:val="VerbatimChar"/>
         </w:rPr>
-        <w:t xml:space="preserve">#&gt;  [1] /Users/bmarwick/Library/Caches/org.R-project.R/R/renv/library/maualithicspaper-79ebe2c8/R-4.1/x86_64-apple-darwin17.0</w:t>
-      </w:r>
-      <w:r>
-        <w:br/>
-      </w:r>
-      <w:r>
-        <w:rPr>
-          <w:rStyle w:val="VerbatimChar"/>
-        </w:rPr>
-        <w:t xml:space="preserve">#&gt;  [2] /Library/Frameworks/R.framework/Versions/4.1/Resources/library</w:t>
+        <w:t xml:space="preserve">#&gt;  [1] /home/rockymcrockwell/.cache/R/renv/library/maualithicspaper-32a85cdd/R-4.1/x86_64-pc-linux-gnu</w:t>
+      </w:r>
+      <w:r>
+        <w:br/>
+      </w:r>
+      <w:r>
+        <w:rPr>
+          <w:rStyle w:val="VerbatimChar"/>
+        </w:rPr>
+        <w:t xml:space="preserve">#&gt;  [2] /usr/lib/R/library</w:t>
+      </w:r>
+      <w:r>
+        <w:br/>
+      </w:r>
+      <w:r>
+        <w:rPr>
+          <w:rStyle w:val="VerbatimChar"/>
+        </w:rPr>
+        <w:t xml:space="preserve">#&gt;  [3] /usr/local/lib/R/site-library</w:t>
+      </w:r>
+      <w:r>
+        <w:br/>
+      </w:r>
+      <w:r>
+        <w:rPr>
+          <w:rStyle w:val="VerbatimChar"/>
+        </w:rPr>
+        <w:t xml:space="preserve">#&gt;  [4] /usr/lib/R/site-library</w:t>
       </w:r>
       <w:r>
         <w:br/>
@@ -2469,6 +2484,24 @@
         <w:rPr>
           <w:rStyle w:val="VerbatimChar"/>
         </w:rPr>
+        <w:t xml:space="preserve">#&gt;  P ── Loaded and on-disk path mismatch.</w:t>
+      </w:r>
+      <w:r>
+        <w:br/>
+      </w:r>
+      <w:r>
+        <w:rPr>
+          <w:rStyle w:val="VerbatimChar"/>
+        </w:rPr>
+        <w:t xml:space="preserve">#&gt; </w:t>
+      </w:r>
+      <w:r>
+        <w:br/>
+      </w:r>
+      <w:r>
+        <w:rPr>
+          <w:rStyle w:val="VerbatimChar"/>
+        </w:rPr>
         <w:t xml:space="preserve">#&gt; ──────────────────────────────────────────────────────────────────────────────</w:t>
       </w:r>
     </w:p>
@@ -2488,7 +2521,7 @@
         <w:rPr>
           <w:rStyle w:val="VerbatimChar"/>
         </w:rPr>
-        <w:t xml:space="preserve">#&gt; Local:    master /Users/bmarwick/Desktop/maualithicspaper</w:t>
+        <w:t xml:space="preserve">#&gt; Local:    master /home/rockymcrockwell/Desktop/maualithicspaper</w:t>
       </w:r>
       <w:r>
         <w:br/>
@@ -2506,7 +2539,7 @@
         <w:rPr>
           <w:rStyle w:val="VerbatimChar"/>
         </w:rPr>
-        <w:t xml:space="preserve">#&gt; Head:     [e47e716] 2022-03-04: start table for long labels on contribution plot</w:t>
+        <w:t xml:space="preserve">#&gt; Head:     [8e4953c] 2022-03-10: Update to discussion to reword things, specificially to mention the possiblity of there being a wide range of desired flakes/large number of flakes based off of a few shapes with lots of variation</w:t>
       </w:r>
     </w:p>
     <w:bookmarkEnd w:id="50"/>

</xml_diff>

<commit_message>
minor edits and review
</commit_message>
<xml_diff>
--- a/analysis/paper/paper.docx
+++ b/analysis/paper/paper.docx
@@ -128,7 +128,7 @@
         <w:pStyle w:val="Date"/>
       </w:pPr>
       <w:r>
-        <w:t xml:space="preserve">09</w:t>
+        <w:t xml:space="preserve">11</w:t>
       </w:r>
       <w:r>
         <w:t xml:space="preserve"> </w:t>
@@ -267,7 +267,7 @@
         <w:pStyle w:val="FirstParagraph"/>
       </w:pPr>
       <w:r>
-        <w:t xml:space="preserve">Flaked stone artefacts from Southeast Asia typically lack visually distinctive and strongly patterned forms, which can make them challenging to analyze and interpret. As a result, many of the cultural dynamics of Pleistocene hunter-gatherers of this region are poorly understood. We use 2D shape data to hypothesize a relationship between unretouched flake shape and assemblage reduction intensity at Mau A, an early Holocene archaeological site in northern Vietnam. We apply a Principal Components Analysis to the flake outlines to investigate shape variation throughout the reduction sequence (measured by dorsal cortex coverage). We find that flake shape varies by reduction stage, primarily through differences in flake length and width. Our results suggest that flake shape is sensitive to assemblage reduction intensity, and may give useful comparative insights when other attributes show little variation. These results are important for understanding stone artefact assemblages from Southeast Asia which often yield little variation when analysed with traditional approaches.</w:t>
+        <w:t xml:space="preserve">Flaked stone artefacts from Southeast Asia typically lack visually distinctive and strongly patterned forms, which can make them challenging to analyze and interpret. As a result, many of the cultural dynamics of Pleistocene hunter-gatherers of this region are poorly understood. We use 2D shape data to hypothesize a relationship between unretouched flake shape and assemblage reduction intensity at Mau A, an early Holocene archaeological site in northern Vietnam. We apply a Principal Components Analysis to the flake landmarks to investigate shape variation throughout the reduction sequence (measured by dorsal cortex coverage). We find that flake shape varies by reduction stage, primarily through differences in flake length and width. Our results suggest that flake shape is sensitive to assemblage reduction intensity, and may give useful comparative insights when other attributes show little variation. These results are important for understanding stone artefact assemblages from Southeast Asia which often yield little variation when analysed with traditional approaches.</w:t>
       </w:r>
     </w:p>
     <w:bookmarkStart w:id="21" w:name="introduction"/>
@@ -281,49 +281,23 @@
     </w:p>
     <w:p>
       <w:pPr>
-        <w:numPr>
-          <w:ilvl w:val="0"/>
-          <w:numId w:val="1001"/>
-        </w:numPr>
-        <w:pStyle w:val="Compact"/>
-      </w:pPr>
-      <w:r>
-        <w:t xml:space="preserve">Stone tools from South East Asia tend to lack distinctive typological categories (Mijares 2008; Borel et al. 2013; Borel et al. 2017)</w:t>
-      </w:r>
-    </w:p>
-    <w:p>
-      <w:pPr>
-        <w:numPr>
-          <w:ilvl w:val="0"/>
-          <w:numId w:val="1001"/>
-        </w:numPr>
-        <w:pStyle w:val="Compact"/>
-      </w:pPr>
-      <w:r>
-        <w:t xml:space="preserve">The purpose of this study was to examine the relationship between flake shape and reduction intensity</w:t>
-      </w:r>
-    </w:p>
-    <w:p>
-      <w:pPr>
-        <w:numPr>
-          <w:ilvl w:val="0"/>
-          <w:numId w:val="1001"/>
-        </w:numPr>
-        <w:pStyle w:val="Compact"/>
-      </w:pPr>
-      <w:r>
-        <w:t xml:space="preserve">Approach used in the paper is a response to the lack of traditional typological categories in South East Asia</w:t>
-      </w:r>
-      <w:r>
-        <w:t xml:space="preserve"> </w:t>
-      </w:r>
+        <w:pStyle w:val="FirstParagraph"/>
+      </w:pPr>
+      <w:r>
+        <w:t xml:space="preserve">The late Pleistocene of Southeast Asia is characterized by flaked stone tools which don’t easily fall into distinctive, strongly pattern forms (Mijares 2008; Borel et al. 2013; Borel et al. 2017). This lack of clear typo-technological categories makes understanding the cultural dynamics of period difficult. Previous papers have employed multivariate analysis of flake outlines in relation to other variables, such as the presence of use wear, retouching, discernible motion during use etc. (Borel et al. 2013; Borel et al. 2017). The purpose of our study is to examine the relationship between shape and lithic reduction. Our approach is in response to the lack of traditional typological categories in Southeast Asia.</w:t>
+      </w:r>
+    </w:p>
+    <w:p>
+      <w:pPr>
+        <w:pStyle w:val="BodyText"/>
+      </w:pPr>
       <w:r>
         <w:t xml:space="preserve">-Further context from (McAdams et al, 2020)</w:t>
       </w:r>
     </w:p>
     <w:p>
       <w:pPr>
-        <w:pStyle w:val="FirstParagraph"/>
+        <w:pStyle w:val="BodyText"/>
       </w:pPr>
       <w:r>
         <w:t xml:space="preserve">Here is a citation</w:t>
@@ -463,7 +437,7 @@
       <w:r>
         <w:drawing>
           <wp:inline>
-            <wp:extent cx="4587290" cy="5504749"/>
+            <wp:extent cx="5943600" cy="7132320"/>
             <wp:effectExtent b="0" l="0" r="0" t="0"/>
             <wp:docPr descr="Figure 1: PCA biplots showing (A) variation in flake shape with dorsal cortex class, (B) depth below surface, and (C) mass cluster" title="" id="1" name="Picture"/>
             <a:graphic>
@@ -484,7 +458,7 @@
                   <pic:spPr bwMode="auto">
                     <a:xfrm>
                       <a:off x="0" y="0"/>
-                      <a:ext cx="4587290" cy="5504749"/>
+                      <a:ext cx="5943600" cy="7132320"/>
                     </a:xfrm>
                     <a:prstGeom prst="rect">
                       <a:avLst/>
@@ -577,7 +551,7 @@
       <w:r>
         <w:drawing>
           <wp:inline>
-            <wp:extent cx="4587290" cy="1834916"/>
+            <wp:extent cx="5943600" cy="2377440"/>
             <wp:effectExtent b="0" l="0" r="0" t="0"/>
             <wp:docPr descr="Figure 2: Plots showing the contribution of landmarks to the first two Principal Components (A: PC1, B: PC2) that summarise the overall shape variation among flakes. The dashed red horizontal line corresponds to the expected value if the contribution from each landmark was uniform." title="" id="1" name="Picture"/>
             <a:graphic>
@@ -598,7 +572,7 @@
                   <pic:spPr bwMode="auto">
                     <a:xfrm>
                       <a:off x="0" y="0"/>
-                      <a:ext cx="4587290" cy="1834916"/>
+                      <a:ext cx="5943600" cy="2377440"/>
                     </a:xfrm>
                     <a:prstGeom prst="rect">
                       <a:avLst/>
@@ -1222,7 +1196,7 @@
         <w:pStyle w:val="FirstParagraph"/>
       </w:pPr>
       <w:r>
-        <w:t xml:space="preserve">This report was generated on 2022-03-09 21:26:56 using the following computational environment and dependencies:</w:t>
+        <w:t xml:space="preserve">This report was generated on 2022-03-11 11:33:15 using the following computational environment and dependencies:</w:t>
       </w:r>
     </w:p>
     <w:p>
@@ -1260,16 +1234,16 @@
         <w:rPr>
           <w:rStyle w:val="VerbatimChar"/>
         </w:rPr>
-        <w:t xml:space="preserve">#&gt;  os       Ubuntu 20.04.3 LTS</w:t>
-      </w:r>
-      <w:r>
-        <w:br/>
-      </w:r>
-      <w:r>
-        <w:rPr>
-          <w:rStyle w:val="VerbatimChar"/>
-        </w:rPr>
-        <w:t xml:space="preserve">#&gt;  system   x86_64, linux-gnu</w:t>
+        <w:t xml:space="preserve">#&gt;  os       macOS Catalina 10.15.7</w:t>
+      </w:r>
+      <w:r>
+        <w:br/>
+      </w:r>
+      <w:r>
+        <w:rPr>
+          <w:rStyle w:val="VerbatimChar"/>
+        </w:rPr>
+        <w:t xml:space="preserve">#&gt;  system   x86_64, darwin17.0</w:t>
       </w:r>
       <w:r>
         <w:br/>
@@ -1287,7 +1261,7 @@
         <w:rPr>
           <w:rStyle w:val="VerbatimChar"/>
         </w:rPr>
-        <w:t xml:space="preserve">#&gt;  language en_US</w:t>
+        <w:t xml:space="preserve">#&gt;  language (EN)</w:t>
       </w:r>
       <w:r>
         <w:br/>
@@ -1323,16 +1297,16 @@
         <w:rPr>
           <w:rStyle w:val="VerbatimChar"/>
         </w:rPr>
-        <w:t xml:space="preserve">#&gt;  date     2022-03-09</w:t>
-      </w:r>
-      <w:r>
-        <w:br/>
-      </w:r>
-      <w:r>
-        <w:rPr>
-          <w:rStyle w:val="VerbatimChar"/>
-        </w:rPr>
-        <w:t xml:space="preserve">#&gt;  pandoc   2.14.0.3 @ /usr/lib/rstudio/bin/pandoc/ (via rmarkdown)</w:t>
+        <w:t xml:space="preserve">#&gt;  date     2022-03-11</w:t>
+      </w:r>
+      <w:r>
+        <w:br/>
+      </w:r>
+      <w:r>
+        <w:rPr>
+          <w:rStyle w:val="VerbatimChar"/>
+        </w:rPr>
+        <w:t xml:space="preserve">#&gt;  pandoc   2.14.0.3 @ /Applications/RStudio.app/Contents/MacOS/pandoc/ (via rmarkdown)</w:t>
       </w:r>
       <w:r>
         <w:br/>
@@ -1359,1069 +1333,1096 @@
         <w:rPr>
           <w:rStyle w:val="VerbatimChar"/>
         </w:rPr>
-        <w:t xml:space="preserve">#&gt;  ! package       * version date (UTC) lib source</w:t>
-      </w:r>
-      <w:r>
-        <w:br/>
-      </w:r>
-      <w:r>
-        <w:rPr>
-          <w:rStyle w:val="VerbatimChar"/>
-        </w:rPr>
-        <w:t xml:space="preserve">#&gt;  P abind           1.4-5   2016-07-21 [?] CRAN (R 4.1.2)</w:t>
-      </w:r>
-      <w:r>
-        <w:br/>
-      </w:r>
-      <w:r>
-        <w:rPr>
-          <w:rStyle w:val="VerbatimChar"/>
-        </w:rPr>
-        <w:t xml:space="preserve">#&gt;  P ape             5.6-1   2022-01-07 [?] CRAN (R 4.1.2)</w:t>
-      </w:r>
-      <w:r>
-        <w:br/>
-      </w:r>
-      <w:r>
-        <w:rPr>
-          <w:rStyle w:val="VerbatimChar"/>
-        </w:rPr>
-        <w:t xml:space="preserve">#&gt;  P assertthat      0.2.1   2019-03-21 [?] CRAN (R 4.1.2)</w:t>
-      </w:r>
-      <w:r>
-        <w:br/>
-      </w:r>
-      <w:r>
-        <w:rPr>
-          <w:rStyle w:val="VerbatimChar"/>
-        </w:rPr>
-        <w:t xml:space="preserve">#&gt;  P backports       1.4.1   2021-12-13 [?] CRAN (R 4.1.2)</w:t>
-      </w:r>
-      <w:r>
-        <w:br/>
-      </w:r>
-      <w:r>
-        <w:rPr>
-          <w:rStyle w:val="VerbatimChar"/>
-        </w:rPr>
-        <w:t xml:space="preserve">#&gt;  P bezier          1.1.2   2018-12-14 [?] CRAN (R 4.1.2)</w:t>
-      </w:r>
-      <w:r>
-        <w:br/>
-      </w:r>
-      <w:r>
-        <w:rPr>
-          <w:rStyle w:val="VerbatimChar"/>
-        </w:rPr>
-        <w:t xml:space="preserve">#&gt;  P bit             4.0.4   2020-08-04 [?] CRAN (R 4.1.2)</w:t>
-      </w:r>
-      <w:r>
-        <w:br/>
-      </w:r>
-      <w:r>
-        <w:rPr>
-          <w:rStyle w:val="VerbatimChar"/>
-        </w:rPr>
-        <w:t xml:space="preserve">#&gt;  P bit64           4.0.5   2020-08-30 [?] CRAN (R 4.1.2)</w:t>
-      </w:r>
-      <w:r>
-        <w:br/>
-      </w:r>
-      <w:r>
-        <w:rPr>
-          <w:rStyle w:val="VerbatimChar"/>
-        </w:rPr>
-        <w:t xml:space="preserve">#&gt;  P bookdown        0.24    2021-09-02 [?] CRAN (R 4.1.2)</w:t>
-      </w:r>
-      <w:r>
-        <w:br/>
-      </w:r>
-      <w:r>
-        <w:rPr>
-          <w:rStyle w:val="VerbatimChar"/>
-        </w:rPr>
-        <w:t xml:space="preserve">#&gt;  P brio            1.1.3   2021-11-30 [?] CRAN (R 4.1.2)</w:t>
-      </w:r>
-      <w:r>
-        <w:br/>
-      </w:r>
-      <w:r>
-        <w:rPr>
-          <w:rStyle w:val="VerbatimChar"/>
-        </w:rPr>
-        <w:t xml:space="preserve">#&gt;  P broom           0.7.12  2022-01-28 [?] CRAN (R 4.1.2)</w:t>
-      </w:r>
-      <w:r>
-        <w:br/>
-      </w:r>
-      <w:r>
-        <w:rPr>
-          <w:rStyle w:val="VerbatimChar"/>
-        </w:rPr>
-        <w:t xml:space="preserve">#&gt;  P cachem          1.0.6   2021-08-19 [?] CRAN (R 4.1.2)</w:t>
-      </w:r>
-      <w:r>
-        <w:br/>
-      </w:r>
-      <w:r>
-        <w:rPr>
-          <w:rStyle w:val="VerbatimChar"/>
-        </w:rPr>
-        <w:t xml:space="preserve">#&gt;  P callr           3.7.0   2021-04-20 [?] CRAN (R 4.1.2)</w:t>
-      </w:r>
-      <w:r>
-        <w:br/>
-      </w:r>
-      <w:r>
-        <w:rPr>
-          <w:rStyle w:val="VerbatimChar"/>
-        </w:rPr>
-        <w:t xml:space="preserve">#&gt;  P car             3.0-12  2021-11-06 [?] CRAN (R 4.1.2)</w:t>
-      </w:r>
-      <w:r>
-        <w:br/>
-      </w:r>
-      <w:r>
-        <w:rPr>
-          <w:rStyle w:val="VerbatimChar"/>
-        </w:rPr>
-        <w:t xml:space="preserve">#&gt;  P carData         3.0-5   2022-01-06 [?] CRAN (R 4.1.2)</w:t>
-      </w:r>
-      <w:r>
-        <w:br/>
-      </w:r>
-      <w:r>
-        <w:rPr>
-          <w:rStyle w:val="VerbatimChar"/>
-        </w:rPr>
-        <w:t xml:space="preserve">#&gt;  P cellranger      1.1.0   2016-07-27 [?] CRAN (R 4.1.2)</w:t>
-      </w:r>
-      <w:r>
-        <w:br/>
-      </w:r>
-      <w:r>
-        <w:rPr>
-          <w:rStyle w:val="VerbatimChar"/>
-        </w:rPr>
-        <w:t xml:space="preserve">#&gt;  P Ckmeans.1d.dp * 4.3.4   2022-01-31 [?] CRAN (R 4.1.2)</w:t>
-      </w:r>
-      <w:r>
-        <w:br/>
-      </w:r>
-      <w:r>
-        <w:rPr>
-          <w:rStyle w:val="VerbatimChar"/>
-        </w:rPr>
-        <w:t xml:space="preserve">#&gt;  P cli             3.2.0   2022-02-14 [?] CRAN (R 4.1.2)</w:t>
-      </w:r>
-      <w:r>
-        <w:br/>
-      </w:r>
-      <w:r>
-        <w:rPr>
-          <w:rStyle w:val="VerbatimChar"/>
-        </w:rPr>
-        <w:t xml:space="preserve">#&gt;    cluster       * 2.1.2   2021-04-17 [2] CRAN (R 4.0.5)</w:t>
-      </w:r>
-      <w:r>
-        <w:br/>
-      </w:r>
-      <w:r>
-        <w:rPr>
-          <w:rStyle w:val="VerbatimChar"/>
-        </w:rPr>
-        <w:t xml:space="preserve">#&gt;    codetools       0.2-18  2020-11-04 [2] CRAN (R 4.0.3)</w:t>
-      </w:r>
-      <w:r>
-        <w:br/>
-      </w:r>
-      <w:r>
-        <w:rPr>
-          <w:rStyle w:val="VerbatimChar"/>
-        </w:rPr>
-        <w:t xml:space="preserve">#&gt;  P colorRamps      2.3     2012-10-29 [?] CRAN (R 4.1.2)</w:t>
-      </w:r>
-      <w:r>
-        <w:br/>
-      </w:r>
-      <w:r>
-        <w:rPr>
-          <w:rStyle w:val="VerbatimChar"/>
-        </w:rPr>
-        <w:t xml:space="preserve">#&gt;  P colorspace      2.0-2   2021-06-24 [?] CRAN (R 4.1.2)</w:t>
-      </w:r>
-      <w:r>
-        <w:br/>
-      </w:r>
-      <w:r>
-        <w:rPr>
-          <w:rStyle w:val="VerbatimChar"/>
-        </w:rPr>
-        <w:t xml:space="preserve">#&gt;  P cowplot       * 1.1.1   2020-12-30 [?] CRAN (R 4.1.2)</w:t>
-      </w:r>
-      <w:r>
-        <w:br/>
-      </w:r>
-      <w:r>
-        <w:rPr>
-          <w:rStyle w:val="VerbatimChar"/>
-        </w:rPr>
-        <w:t xml:space="preserve">#&gt;  P crayon          1.5.0   2022-02-14 [?] CRAN (R 4.1.2)</w:t>
-      </w:r>
-      <w:r>
-        <w:br/>
-      </w:r>
-      <w:r>
-        <w:rPr>
-          <w:rStyle w:val="VerbatimChar"/>
-        </w:rPr>
-        <w:t xml:space="preserve">#&gt;  P DBI             1.1.2   2021-12-20 [?] CRAN (R 4.1.2)</w:t>
-      </w:r>
-      <w:r>
-        <w:br/>
-      </w:r>
-      <w:r>
-        <w:rPr>
-          <w:rStyle w:val="VerbatimChar"/>
-        </w:rPr>
-        <w:t xml:space="preserve">#&gt;  P dbplyr          2.1.1   2021-04-06 [?] CRAN (R 4.1.2)</w:t>
-      </w:r>
-      <w:r>
-        <w:br/>
-      </w:r>
-      <w:r>
-        <w:rPr>
-          <w:rStyle w:val="VerbatimChar"/>
-        </w:rPr>
-        <w:t xml:space="preserve">#&gt;  P desc            1.4.0   2021-09-28 [?] CRAN (R 4.1.2)</w:t>
-      </w:r>
-      <w:r>
-        <w:br/>
-      </w:r>
-      <w:r>
-        <w:rPr>
-          <w:rStyle w:val="VerbatimChar"/>
-        </w:rPr>
-        <w:t xml:space="preserve">#&gt;  P devtools        2.4.3   2021-11-30 [?] CRAN (R 4.1.2)</w:t>
-      </w:r>
-      <w:r>
-        <w:br/>
-      </w:r>
-      <w:r>
-        <w:rPr>
-          <w:rStyle w:val="VerbatimChar"/>
-        </w:rPr>
-        <w:t xml:space="preserve">#&gt;  P digest          0.6.29  2021-12-01 [?] CRAN (R 4.1.2)</w:t>
-      </w:r>
-      <w:r>
-        <w:br/>
-      </w:r>
-      <w:r>
-        <w:rPr>
-          <w:rStyle w:val="VerbatimChar"/>
-        </w:rPr>
-        <w:t xml:space="preserve">#&gt;  P doParallel      1.0.17  2022-02-07 [?] CRAN (R 4.1.2)</w:t>
-      </w:r>
-      <w:r>
-        <w:br/>
-      </w:r>
-      <w:r>
-        <w:rPr>
-          <w:rStyle w:val="VerbatimChar"/>
-        </w:rPr>
-        <w:t xml:space="preserve">#&gt;  P dplyr         * 1.0.8   2022-02-08 [?] CRAN (R 4.1.2)</w:t>
-      </w:r>
-      <w:r>
-        <w:br/>
-      </w:r>
-      <w:r>
-        <w:rPr>
-          <w:rStyle w:val="VerbatimChar"/>
-        </w:rPr>
-        <w:t xml:space="preserve">#&gt;  P ellipsis        0.3.2   2021-04-29 [?] CRAN (R 4.1.2)</w:t>
-      </w:r>
-      <w:r>
-        <w:br/>
-      </w:r>
-      <w:r>
-        <w:rPr>
-          <w:rStyle w:val="VerbatimChar"/>
-        </w:rPr>
-        <w:t xml:space="preserve">#&gt;  P evaluate        0.14    2019-05-28 [?] CRAN (R 4.1.2)</w:t>
-      </w:r>
-      <w:r>
-        <w:br/>
-      </w:r>
-      <w:r>
-        <w:rPr>
-          <w:rStyle w:val="VerbatimChar"/>
-        </w:rPr>
-        <w:t xml:space="preserve">#&gt;  P factoextra    * 1.0.7   2020-04-01 [?] CRAN (R 4.1.2)</w:t>
-      </w:r>
-      <w:r>
-        <w:br/>
-      </w:r>
-      <w:r>
-        <w:rPr>
-          <w:rStyle w:val="VerbatimChar"/>
-        </w:rPr>
-        <w:t xml:space="preserve">#&gt;  P fansi           1.0.2   2022-01-14 [?] CRAN (R 4.1.2)</w:t>
-      </w:r>
-      <w:r>
-        <w:br/>
-      </w:r>
-      <w:r>
-        <w:rPr>
-          <w:rStyle w:val="VerbatimChar"/>
-        </w:rPr>
-        <w:t xml:space="preserve">#&gt;  P farver          2.1.0   2021-02-28 [?] CRAN (R 4.1.2)</w:t>
-      </w:r>
-      <w:r>
-        <w:br/>
-      </w:r>
-      <w:r>
-        <w:rPr>
-          <w:rStyle w:val="VerbatimChar"/>
-        </w:rPr>
-        <w:t xml:space="preserve">#&gt;  P fastmap         1.1.0   2021-01-25 [?] CRAN (R 4.1.2)</w:t>
-      </w:r>
-      <w:r>
-        <w:br/>
-      </w:r>
-      <w:r>
-        <w:rPr>
-          <w:rStyle w:val="VerbatimChar"/>
-        </w:rPr>
-        <w:t xml:space="preserve">#&gt;  P forcats       * 0.5.1   2021-01-27 [?] CRAN (R 4.1.2)</w:t>
-      </w:r>
-      <w:r>
-        <w:br/>
-      </w:r>
-      <w:r>
-        <w:rPr>
-          <w:rStyle w:val="VerbatimChar"/>
-        </w:rPr>
-        <w:t xml:space="preserve">#&gt;  P foreach         1.5.2   2022-02-02 [?] CRAN (R 4.1.2)</w:t>
-      </w:r>
-      <w:r>
-        <w:br/>
-      </w:r>
-      <w:r>
-        <w:rPr>
-          <w:rStyle w:val="VerbatimChar"/>
-        </w:rPr>
-        <w:t xml:space="preserve">#&gt;  P fs              1.5.2   2021-12-08 [?] CRAN (R 4.1.2)</w:t>
-      </w:r>
-      <w:r>
-        <w:br/>
-      </w:r>
-      <w:r>
-        <w:rPr>
-          <w:rStyle w:val="VerbatimChar"/>
-        </w:rPr>
-        <w:t xml:space="preserve">#&gt;  P generics        0.1.2   2022-01-31 [?] CRAN (R 4.1.2)</w:t>
-      </w:r>
-      <w:r>
-        <w:br/>
-      </w:r>
-      <w:r>
-        <w:rPr>
-          <w:rStyle w:val="VerbatimChar"/>
-        </w:rPr>
-        <w:t xml:space="preserve">#&gt;  P geomorph      * 4.0.2   2022-02-17 [?] CRAN (R 4.1.2)</w:t>
-      </w:r>
-      <w:r>
-        <w:br/>
-      </w:r>
-      <w:r>
-        <w:rPr>
-          <w:rStyle w:val="VerbatimChar"/>
-        </w:rPr>
-        <w:t xml:space="preserve">#&gt;  P ggplot2       * 3.3.5   2021-06-25 [?] CRAN (R 4.1.2)</w:t>
-      </w:r>
-      <w:r>
-        <w:br/>
-      </w:r>
-      <w:r>
-        <w:rPr>
-          <w:rStyle w:val="VerbatimChar"/>
-        </w:rPr>
-        <w:t xml:space="preserve">#&gt;  P ggpubr          0.4.0   2020-06-27 [?] CRAN (R 4.1.2)</w:t>
-      </w:r>
-      <w:r>
-        <w:br/>
-      </w:r>
-      <w:r>
-        <w:rPr>
-          <w:rStyle w:val="VerbatimChar"/>
-        </w:rPr>
-        <w:t xml:space="preserve">#&gt;  P ggrepel         0.9.1   2021-01-15 [?] CRAN (R 4.1.2)</w:t>
-      </w:r>
-      <w:r>
-        <w:br/>
-      </w:r>
-      <w:r>
-        <w:rPr>
-          <w:rStyle w:val="VerbatimChar"/>
-        </w:rPr>
-        <w:t xml:space="preserve">#&gt;  P ggsci           2.9     2018-05-14 [?] CRAN (R 4.1.2)</w:t>
-      </w:r>
-      <w:r>
-        <w:br/>
-      </w:r>
-      <w:r>
-        <w:rPr>
-          <w:rStyle w:val="VerbatimChar"/>
-        </w:rPr>
-        <w:t xml:space="preserve">#&gt;  P ggsignif        0.6.3   2021-09-09 [?] CRAN (R 4.1.2)</w:t>
-      </w:r>
-      <w:r>
-        <w:br/>
-      </w:r>
-      <w:r>
-        <w:rPr>
-          <w:rStyle w:val="VerbatimChar"/>
-        </w:rPr>
-        <w:t xml:space="preserve">#&gt;  P glue            1.6.1   2022-01-22 [?] CRAN (R 4.1.2)</w:t>
-      </w:r>
-      <w:r>
-        <w:br/>
-      </w:r>
-      <w:r>
-        <w:rPr>
-          <w:rStyle w:val="VerbatimChar"/>
-        </w:rPr>
-        <w:t xml:space="preserve">#&gt;  P gridExtra       2.3     2017-09-09 [?] CRAN (R 4.1.2)</w:t>
-      </w:r>
-      <w:r>
-        <w:br/>
-      </w:r>
-      <w:r>
-        <w:rPr>
-          <w:rStyle w:val="VerbatimChar"/>
-        </w:rPr>
-        <w:t xml:space="preserve">#&gt;  P gtable          0.3.0   2019-03-25 [?] CRAN (R 4.1.2)</w:t>
-      </w:r>
-      <w:r>
-        <w:br/>
-      </w:r>
-      <w:r>
-        <w:rPr>
-          <w:rStyle w:val="VerbatimChar"/>
-        </w:rPr>
-        <w:t xml:space="preserve">#&gt;  P haven           2.4.3   2021-08-04 [?] CRAN (R 4.1.2)</w:t>
-      </w:r>
-      <w:r>
-        <w:br/>
-      </w:r>
-      <w:r>
-        <w:rPr>
-          <w:rStyle w:val="VerbatimChar"/>
-        </w:rPr>
-        <w:t xml:space="preserve">#&gt;  P here            1.0.1   2020-12-13 [?] CRAN (R 4.1.2)</w:t>
-      </w:r>
-      <w:r>
-        <w:br/>
-      </w:r>
-      <w:r>
-        <w:rPr>
-          <w:rStyle w:val="VerbatimChar"/>
-        </w:rPr>
-        <w:t xml:space="preserve">#&gt;  P highr           0.9     2021-04-16 [?] CRAN (R 4.1.2)</w:t>
-      </w:r>
-      <w:r>
-        <w:br/>
-      </w:r>
-      <w:r>
-        <w:rPr>
-          <w:rStyle w:val="VerbatimChar"/>
-        </w:rPr>
-        <w:t xml:space="preserve">#&gt;  P hms             1.1.1   2021-09-26 [?] CRAN (R 4.1.2)</w:t>
-      </w:r>
-      <w:r>
-        <w:br/>
-      </w:r>
-      <w:r>
-        <w:rPr>
-          <w:rStyle w:val="VerbatimChar"/>
-        </w:rPr>
-        <w:t xml:space="preserve">#&gt;  P htmltools       0.5.2   2021-08-25 [?] CRAN (R 4.1.2)</w:t>
-      </w:r>
-      <w:r>
-        <w:br/>
-      </w:r>
-      <w:r>
-        <w:rPr>
-          <w:rStyle w:val="VerbatimChar"/>
-        </w:rPr>
-        <w:t xml:space="preserve">#&gt;  P htmlwidgets     1.5.4   2021-09-08 [?] CRAN (R 4.1.2)</w:t>
-      </w:r>
-      <w:r>
-        <w:br/>
-      </w:r>
-      <w:r>
-        <w:rPr>
-          <w:rStyle w:val="VerbatimChar"/>
-        </w:rPr>
-        <w:t xml:space="preserve">#&gt;  P httr            1.4.2   2020-07-20 [?] CRAN (R 4.1.2)</w:t>
-      </w:r>
-      <w:r>
-        <w:br/>
-      </w:r>
-      <w:r>
-        <w:rPr>
-          <w:rStyle w:val="VerbatimChar"/>
-        </w:rPr>
-        <w:t xml:space="preserve">#&gt;  P iterators       1.0.14  2022-02-05 [?] CRAN (R 4.1.2)</w:t>
-      </w:r>
-      <w:r>
-        <w:br/>
-      </w:r>
-      <w:r>
-        <w:rPr>
-          <w:rStyle w:val="VerbatimChar"/>
-        </w:rPr>
-        <w:t xml:space="preserve">#&gt;  P jpeg            0.1-9   2021-07-24 [?] CRAN (R 4.1.2)</w:t>
-      </w:r>
-      <w:r>
-        <w:br/>
-      </w:r>
-      <w:r>
-        <w:rPr>
-          <w:rStyle w:val="VerbatimChar"/>
-        </w:rPr>
-        <w:t xml:space="preserve">#&gt;  P jsonlite        1.7.3   2022-01-17 [?] CRAN (R 4.1.2)</w:t>
-      </w:r>
-      <w:r>
-        <w:br/>
-      </w:r>
-      <w:r>
-        <w:rPr>
-          <w:rStyle w:val="VerbatimChar"/>
-        </w:rPr>
-        <w:t xml:space="preserve">#&gt;  P knitr           1.37    2021-12-16 [?] CRAN (R 4.1.2)</w:t>
-      </w:r>
-      <w:r>
-        <w:br/>
-      </w:r>
-      <w:r>
-        <w:rPr>
-          <w:rStyle w:val="VerbatimChar"/>
-        </w:rPr>
-        <w:t xml:space="preserve">#&gt;  P labeling        0.4.2   2020-10-20 [?] CRAN (R 4.1.2)</w:t>
-      </w:r>
-      <w:r>
-        <w:br/>
-      </w:r>
-      <w:r>
-        <w:rPr>
-          <w:rStyle w:val="VerbatimChar"/>
-        </w:rPr>
-        <w:t xml:space="preserve">#&gt;    lattice         0.20-45 2021-09-22 [2] CRAN (R 4.1.1)</w:t>
-      </w:r>
-      <w:r>
-        <w:br/>
-      </w:r>
-      <w:r>
-        <w:rPr>
-          <w:rStyle w:val="VerbatimChar"/>
-        </w:rPr>
-        <w:t xml:space="preserve">#&gt;  P lifecycle       1.0.1   2021-09-24 [?] CRAN (R 4.1.2)</w:t>
-      </w:r>
-      <w:r>
-        <w:br/>
-      </w:r>
-      <w:r>
-        <w:rPr>
-          <w:rStyle w:val="VerbatimChar"/>
-        </w:rPr>
-        <w:t xml:space="preserve">#&gt;  P lubridate       1.8.0   2021-10-07 [?] CRAN (R 4.1.2)</w:t>
-      </w:r>
-      <w:r>
-        <w:br/>
-      </w:r>
-      <w:r>
-        <w:rPr>
-          <w:rStyle w:val="VerbatimChar"/>
-        </w:rPr>
-        <w:t xml:space="preserve">#&gt;  P magrittr        2.0.2   2022-01-26 [?] CRAN (R 4.1.2)</w:t>
-      </w:r>
-      <w:r>
-        <w:br/>
-      </w:r>
-      <w:r>
-        <w:rPr>
-          <w:rStyle w:val="VerbatimChar"/>
-        </w:rPr>
-        <w:t xml:space="preserve">#&gt;    MASS            7.3-54  2021-05-03 [2] CRAN (R 4.0.5)</w:t>
-      </w:r>
-      <w:r>
-        <w:br/>
-      </w:r>
-      <w:r>
-        <w:rPr>
-          <w:rStyle w:val="VerbatimChar"/>
-        </w:rPr>
-        <w:t xml:space="preserve">#&gt;    Matrix        * 1.4-0   2021-12-08 [2] CRAN (R 4.1.2)</w:t>
-      </w:r>
-      <w:r>
-        <w:br/>
-      </w:r>
-      <w:r>
-        <w:rPr>
-          <w:rStyle w:val="VerbatimChar"/>
-        </w:rPr>
-        <w:t xml:space="preserve">#&gt;  P mclust        * 5.4.9   2021-12-17 [?] CRAN (R 4.1.2)</w:t>
-      </w:r>
-      <w:r>
-        <w:br/>
-      </w:r>
-      <w:r>
-        <w:rPr>
-          <w:rStyle w:val="VerbatimChar"/>
-        </w:rPr>
-        <w:t xml:space="preserve">#&gt;  P memoise         2.0.1   2021-11-26 [?] CRAN (R 4.1.2)</w:t>
-      </w:r>
-      <w:r>
-        <w:br/>
-      </w:r>
-      <w:r>
-        <w:rPr>
-          <w:rStyle w:val="VerbatimChar"/>
-        </w:rPr>
-        <w:t xml:space="preserve">#&gt;  P modelr          0.1.8   2020-05-19 [?] CRAN (R 4.1.2)</w:t>
-      </w:r>
-      <w:r>
-        <w:br/>
-      </w:r>
-      <w:r>
-        <w:rPr>
-          <w:rStyle w:val="VerbatimChar"/>
-        </w:rPr>
-        <w:t xml:space="preserve">#&gt;  P Morpho        * 2.9     2021-09-09 [?] CRAN (R 4.1.2)</w:t>
-      </w:r>
-      <w:r>
-        <w:br/>
-      </w:r>
-      <w:r>
-        <w:rPr>
-          <w:rStyle w:val="VerbatimChar"/>
-        </w:rPr>
-        <w:t xml:space="preserve">#&gt;  P munsell         0.5.0   2018-06-12 [?] CRAN (R 4.1.2)</w:t>
-      </w:r>
-      <w:r>
-        <w:br/>
-      </w:r>
-      <w:r>
-        <w:rPr>
-          <w:rStyle w:val="VerbatimChar"/>
-        </w:rPr>
-        <w:t xml:space="preserve">#&gt;    nlme            3.1-152 2021-02-04 [2] CRAN (R 4.0.3)</w:t>
-      </w:r>
-      <w:r>
-        <w:br/>
-      </w:r>
-      <w:r>
-        <w:rPr>
-          <w:rStyle w:val="VerbatimChar"/>
-        </w:rPr>
-        <w:t xml:space="preserve">#&gt;  P pillar          1.7.0   2022-02-01 [?] CRAN (R 4.1.2)</w:t>
-      </w:r>
-      <w:r>
-        <w:br/>
-      </w:r>
-      <w:r>
-        <w:rPr>
-          <w:rStyle w:val="VerbatimChar"/>
-        </w:rPr>
-        <w:t xml:space="preserve">#&gt;  P pkgbuild        1.3.1   2021-12-20 [?] CRAN (R 4.1.2)</w:t>
-      </w:r>
-      <w:r>
-        <w:br/>
-      </w:r>
-      <w:r>
-        <w:rPr>
-          <w:rStyle w:val="VerbatimChar"/>
-        </w:rPr>
-        <w:t xml:space="preserve">#&gt;  P pkgconfig       2.0.3   2019-09-22 [?] CRAN (R 4.1.2)</w:t>
-      </w:r>
-      <w:r>
-        <w:br/>
-      </w:r>
-      <w:r>
-        <w:rPr>
-          <w:rStyle w:val="VerbatimChar"/>
-        </w:rPr>
-        <w:t xml:space="preserve">#&gt;  P pkgload         1.2.4   2021-11-30 [?] CRAN (R 4.1.2)</w:t>
-      </w:r>
-      <w:r>
-        <w:br/>
-      </w:r>
-      <w:r>
-        <w:rPr>
-          <w:rStyle w:val="VerbatimChar"/>
-        </w:rPr>
-        <w:t xml:space="preserve">#&gt;  P prettyunits     1.1.1   2020-01-24 [?] CRAN (R 4.1.2)</w:t>
-      </w:r>
-      <w:r>
-        <w:br/>
-      </w:r>
-      <w:r>
-        <w:rPr>
-          <w:rStyle w:val="VerbatimChar"/>
-        </w:rPr>
-        <w:t xml:space="preserve">#&gt;  P processx        3.5.2   2021-04-30 [?] CRAN (R 4.1.2)</w:t>
-      </w:r>
-      <w:r>
-        <w:br/>
-      </w:r>
-      <w:r>
-        <w:rPr>
-          <w:rStyle w:val="VerbatimChar"/>
-        </w:rPr>
-        <w:t xml:space="preserve">#&gt;  P ps              1.6.0   2021-02-28 [?] CRAN (R 4.1.2)</w:t>
-      </w:r>
-      <w:r>
-        <w:br/>
-      </w:r>
-      <w:r>
-        <w:rPr>
-          <w:rStyle w:val="VerbatimChar"/>
-        </w:rPr>
-        <w:t xml:space="preserve">#&gt;  P purrr         * 0.3.4   2020-04-17 [?] CRAN (R 4.1.2)</w:t>
-      </w:r>
-      <w:r>
-        <w:br/>
-      </w:r>
-      <w:r>
-        <w:rPr>
-          <w:rStyle w:val="VerbatimChar"/>
-        </w:rPr>
-        <w:t xml:space="preserve">#&gt;  P R6              2.5.1   2021-08-19 [?] CRAN (R 4.1.2)</w:t>
-      </w:r>
-      <w:r>
-        <w:br/>
-      </w:r>
-      <w:r>
-        <w:rPr>
-          <w:rStyle w:val="VerbatimChar"/>
-        </w:rPr>
-        <w:t xml:space="preserve">#&gt;  P rbibutils       2.2.7   2021-12-07 [?] CRAN (R 4.1.2)</w:t>
-      </w:r>
-      <w:r>
-        <w:br/>
-      </w:r>
-      <w:r>
-        <w:rPr>
-          <w:rStyle w:val="VerbatimChar"/>
-        </w:rPr>
-        <w:t xml:space="preserve">#&gt;  P Rcpp            1.0.8   2022-01-13 [?] CRAN (R 4.1.2)</w:t>
-      </w:r>
-      <w:r>
-        <w:br/>
-      </w:r>
-      <w:r>
-        <w:rPr>
-          <w:rStyle w:val="VerbatimChar"/>
-        </w:rPr>
-        <w:t xml:space="preserve">#&gt;  P Rdpack          2.1.3   2021-12-08 [?] CRAN (R 4.1.2)</w:t>
-      </w:r>
-      <w:r>
-        <w:br/>
-      </w:r>
-      <w:r>
-        <w:rPr>
-          <w:rStyle w:val="VerbatimChar"/>
-        </w:rPr>
-        <w:t xml:space="preserve">#&gt;  P readr         * 2.1.2   2022-01-30 [?] CRAN (R 4.1.2)</w:t>
-      </w:r>
-      <w:r>
-        <w:br/>
-      </w:r>
-      <w:r>
-        <w:rPr>
-          <w:rStyle w:val="VerbatimChar"/>
-        </w:rPr>
-        <w:t xml:space="preserve">#&gt;  P readxl          1.3.1   2019-03-13 [?] CRAN (R 4.1.2)</w:t>
-      </w:r>
-      <w:r>
-        <w:br/>
-      </w:r>
-      <w:r>
-        <w:rPr>
-          <w:rStyle w:val="VerbatimChar"/>
-        </w:rPr>
-        <w:t xml:space="preserve">#&gt;  P remotes         2.4.2   2021-11-30 [?] CRAN (R 4.1.2)</w:t>
-      </w:r>
-      <w:r>
-        <w:br/>
-      </w:r>
-      <w:r>
-        <w:rPr>
-          <w:rStyle w:val="VerbatimChar"/>
-        </w:rPr>
-        <w:t xml:space="preserve">#&gt;  P reprex          2.0.1   2021-08-05 [?] CRAN (R 4.1.2)</w:t>
-      </w:r>
-      <w:r>
-        <w:br/>
-      </w:r>
-      <w:r>
-        <w:rPr>
-          <w:rStyle w:val="VerbatimChar"/>
-        </w:rPr>
-        <w:t xml:space="preserve">#&gt;  P rgl           * 0.108.3 2021-11-21 [?] CRAN (R 4.1.2)</w:t>
-      </w:r>
-      <w:r>
-        <w:br/>
-      </w:r>
-      <w:r>
-        <w:rPr>
-          <w:rStyle w:val="VerbatimChar"/>
-        </w:rPr>
-        <w:t xml:space="preserve">#&gt;  P rlang           1.0.1   2022-02-03 [?] CRAN (R 4.1.2)</w:t>
-      </w:r>
-      <w:r>
-        <w:br/>
-      </w:r>
-      <w:r>
-        <w:rPr>
-          <w:rStyle w:val="VerbatimChar"/>
-        </w:rPr>
-        <w:t xml:space="preserve">#&gt;  P rmarkdown       2.11    2021-09-14 [?] CRAN (R 4.1.2)</w:t>
-      </w:r>
-      <w:r>
-        <w:br/>
-      </w:r>
-      <w:r>
-        <w:rPr>
-          <w:rStyle w:val="VerbatimChar"/>
-        </w:rPr>
-        <w:t xml:space="preserve">#&gt;  P rprojroot       2.0.2   2020-11-15 [?] CRAN (R 4.1.2)</w:t>
-      </w:r>
-      <w:r>
-        <w:br/>
-      </w:r>
-      <w:r>
-        <w:rPr>
-          <w:rStyle w:val="VerbatimChar"/>
-        </w:rPr>
-        <w:t xml:space="preserve">#&gt;  P RRPP          * 1.1.2   2021-11-04 [?] CRAN (R 4.1.2)</w:t>
-      </w:r>
-      <w:r>
-        <w:br/>
-      </w:r>
-      <w:r>
-        <w:rPr>
-          <w:rStyle w:val="VerbatimChar"/>
-        </w:rPr>
-        <w:t xml:space="preserve">#&gt;  P rstatix         0.7.0   2021-02-13 [?] CRAN (R 4.1.2)</w:t>
-      </w:r>
-      <w:r>
-        <w:br/>
-      </w:r>
-      <w:r>
-        <w:rPr>
-          <w:rStyle w:val="VerbatimChar"/>
-        </w:rPr>
-        <w:t xml:space="preserve">#&gt;  P rstudioapi      0.13    2020-11-12 [?] CRAN (R 4.1.2)</w:t>
-      </w:r>
-      <w:r>
-        <w:br/>
-      </w:r>
-      <w:r>
-        <w:rPr>
-          <w:rStyle w:val="VerbatimChar"/>
-        </w:rPr>
-        <w:t xml:space="preserve">#&gt;  P Rvcg            0.20.2  2021-09-08 [?] CRAN (R 4.1.2)</w:t>
-      </w:r>
-      <w:r>
-        <w:br/>
-      </w:r>
-      <w:r>
-        <w:rPr>
-          <w:rStyle w:val="VerbatimChar"/>
-        </w:rPr>
-        <w:t xml:space="preserve">#&gt;  P rvest           1.0.2   2021-10-16 [?] CRAN (R 4.1.2)</w:t>
-      </w:r>
-      <w:r>
-        <w:br/>
-      </w:r>
-      <w:r>
-        <w:rPr>
-          <w:rStyle w:val="VerbatimChar"/>
-        </w:rPr>
-        <w:t xml:space="preserve">#&gt;  P scales          1.1.1   2020-05-11 [?] CRAN (R 4.1.2)</w:t>
-      </w:r>
-      <w:r>
-        <w:br/>
-      </w:r>
-      <w:r>
-        <w:rPr>
-          <w:rStyle w:val="VerbatimChar"/>
-        </w:rPr>
-        <w:t xml:space="preserve">#&gt;  P sessioninfo     1.2.2   2021-12-06 [?] CRAN (R 4.1.2)</w:t>
-      </w:r>
-      <w:r>
-        <w:br/>
-      </w:r>
-      <w:r>
-        <w:rPr>
-          <w:rStyle w:val="VerbatimChar"/>
-        </w:rPr>
-        <w:t xml:space="preserve">#&gt;  P stringi         1.7.6   2021-11-29 [?] CRAN (R 4.1.2)</w:t>
-      </w:r>
-      <w:r>
-        <w:br/>
-      </w:r>
-      <w:r>
-        <w:rPr>
-          <w:rStyle w:val="VerbatimChar"/>
-        </w:rPr>
-        <w:t xml:space="preserve">#&gt;  P stringr       * 1.4.0   2019-02-10 [?] CRAN (R 4.1.2)</w:t>
-      </w:r>
-      <w:r>
-        <w:br/>
-      </w:r>
-      <w:r>
-        <w:rPr>
-          <w:rStyle w:val="VerbatimChar"/>
-        </w:rPr>
-        <w:t xml:space="preserve">#&gt;  P testthat        3.1.2   2022-01-20 [?] CRAN (R 4.1.2)</w:t>
-      </w:r>
-      <w:r>
-        <w:br/>
-      </w:r>
-      <w:r>
-        <w:rPr>
-          <w:rStyle w:val="VerbatimChar"/>
-        </w:rPr>
-        <w:t xml:space="preserve">#&gt;  P tibble        * 3.1.6   2021-11-07 [?] CRAN (R 4.1.2)</w:t>
-      </w:r>
-      <w:r>
-        <w:br/>
-      </w:r>
-      <w:r>
-        <w:rPr>
-          <w:rStyle w:val="VerbatimChar"/>
-        </w:rPr>
-        <w:t xml:space="preserve">#&gt;  P tidyr         * 1.2.0   2022-02-01 [?] CRAN (R 4.1.2)</w:t>
-      </w:r>
-      <w:r>
-        <w:br/>
-      </w:r>
-      <w:r>
-        <w:rPr>
-          <w:rStyle w:val="VerbatimChar"/>
-        </w:rPr>
-        <w:t xml:space="preserve">#&gt;  P tidyselect      1.1.1   2021-04-30 [?] CRAN (R 4.1.2)</w:t>
-      </w:r>
-      <w:r>
-        <w:br/>
-      </w:r>
-      <w:r>
-        <w:rPr>
-          <w:rStyle w:val="VerbatimChar"/>
-        </w:rPr>
-        <w:t xml:space="preserve">#&gt;  P tidyverse     * 1.3.1   2021-04-15 [?] CRAN (R 4.1.2)</w:t>
-      </w:r>
-      <w:r>
-        <w:br/>
-      </w:r>
-      <w:r>
-        <w:rPr>
-          <w:rStyle w:val="VerbatimChar"/>
-        </w:rPr>
-        <w:t xml:space="preserve">#&gt;  P tzdb            0.2.0   2021-10-27 [?] CRAN (R 4.1.2)</w:t>
-      </w:r>
-      <w:r>
-        <w:br/>
-      </w:r>
-      <w:r>
-        <w:rPr>
-          <w:rStyle w:val="VerbatimChar"/>
-        </w:rPr>
-        <w:t xml:space="preserve">#&gt;  P usethis         2.1.5   2021-12-09 [?] CRAN (R 4.1.2)</w:t>
-      </w:r>
-      <w:r>
-        <w:br/>
-      </w:r>
-      <w:r>
-        <w:rPr>
-          <w:rStyle w:val="VerbatimChar"/>
-        </w:rPr>
-        <w:t xml:space="preserve">#&gt;  P utf8            1.2.2   2021-07-24 [?] CRAN (R 4.1.2)</w:t>
-      </w:r>
-      <w:r>
-        <w:br/>
-      </w:r>
-      <w:r>
-        <w:rPr>
-          <w:rStyle w:val="VerbatimChar"/>
-        </w:rPr>
-        <w:t xml:space="preserve">#&gt;  P vctrs           0.3.8   2021-04-29 [?] CRAN (R 4.1.2)</w:t>
-      </w:r>
-      <w:r>
-        <w:br/>
-      </w:r>
-      <w:r>
-        <w:rPr>
-          <w:rStyle w:val="VerbatimChar"/>
-        </w:rPr>
-        <w:t xml:space="preserve">#&gt;  P viridis         0.6.2   2021-10-13 [?] CRAN (R 4.1.2)</w:t>
-      </w:r>
-      <w:r>
-        <w:br/>
-      </w:r>
-      <w:r>
-        <w:rPr>
-          <w:rStyle w:val="VerbatimChar"/>
-        </w:rPr>
-        <w:t xml:space="preserve">#&gt;  P viridisLite     0.4.0   2021-04-13 [?] CRAN (R 4.1.2)</w:t>
-      </w:r>
-      <w:r>
-        <w:br/>
-      </w:r>
-      <w:r>
-        <w:rPr>
-          <w:rStyle w:val="VerbatimChar"/>
-        </w:rPr>
-        <w:t xml:space="preserve">#&gt;  P vroom           1.5.7   2021-11-30 [?] CRAN (R 4.1.2)</w:t>
-      </w:r>
-      <w:r>
-        <w:br/>
-      </w:r>
-      <w:r>
-        <w:rPr>
-          <w:rStyle w:val="VerbatimChar"/>
-        </w:rPr>
-        <w:t xml:space="preserve">#&gt;  P withr           2.4.3   2021-11-30 [?] CRAN (R 4.1.2)</w:t>
-      </w:r>
-      <w:r>
-        <w:br/>
-      </w:r>
-      <w:r>
-        <w:rPr>
-          <w:rStyle w:val="VerbatimChar"/>
-        </w:rPr>
-        <w:t xml:space="preserve">#&gt;  P xfun            0.29    2021-12-14 [?] CRAN (R 4.1.2)</w:t>
-      </w:r>
-      <w:r>
-        <w:br/>
-      </w:r>
-      <w:r>
-        <w:rPr>
-          <w:rStyle w:val="VerbatimChar"/>
-        </w:rPr>
-        <w:t xml:space="preserve">#&gt;  P xml2            1.3.3   2021-11-30 [?] CRAN (R 4.1.2)</w:t>
-      </w:r>
-      <w:r>
-        <w:br/>
-      </w:r>
-      <w:r>
-        <w:rPr>
-          <w:rStyle w:val="VerbatimChar"/>
-        </w:rPr>
-        <w:t xml:space="preserve">#&gt;  P yaml            2.3.4   2022-02-17 [?] CRAN (R 4.1.2)</w:t>
+        <w:t xml:space="preserve">#&gt;  package       * version date (UTC) lib source</w:t>
+      </w:r>
+      <w:r>
+        <w:br/>
+      </w:r>
+      <w:r>
+        <w:rPr>
+          <w:rStyle w:val="VerbatimChar"/>
+        </w:rPr>
+        <w:t xml:space="preserve">#&gt;  abind           1.4-5   2016-07-21 [2] CRAN (R 4.1.0)</w:t>
+      </w:r>
+      <w:r>
+        <w:br/>
+      </w:r>
+      <w:r>
+        <w:rPr>
+          <w:rStyle w:val="VerbatimChar"/>
+        </w:rPr>
+        <w:t xml:space="preserve">#&gt;  ape             5.6-2   2022-03-02 [2] CRAN (R 4.1.2)</w:t>
+      </w:r>
+      <w:r>
+        <w:br/>
+      </w:r>
+      <w:r>
+        <w:rPr>
+          <w:rStyle w:val="VerbatimChar"/>
+        </w:rPr>
+        <w:t xml:space="preserve">#&gt;  assertthat      0.2.1   2019-03-21 [2] CRAN (R 4.1.0)</w:t>
+      </w:r>
+      <w:r>
+        <w:br/>
+      </w:r>
+      <w:r>
+        <w:rPr>
+          <w:rStyle w:val="VerbatimChar"/>
+        </w:rPr>
+        <w:t xml:space="preserve">#&gt;  backports       1.4.1   2021-12-13 [2] CRAN (R 4.1.0)</w:t>
+      </w:r>
+      <w:r>
+        <w:br/>
+      </w:r>
+      <w:r>
+        <w:rPr>
+          <w:rStyle w:val="VerbatimChar"/>
+        </w:rPr>
+        <w:t xml:space="preserve">#&gt;  bezier          1.1.2   2018-12-14 [2] CRAN (R 4.1.0)</w:t>
+      </w:r>
+      <w:r>
+        <w:br/>
+      </w:r>
+      <w:r>
+        <w:rPr>
+          <w:rStyle w:val="VerbatimChar"/>
+        </w:rPr>
+        <w:t xml:space="preserve">#&gt;  bit             4.0.4   2020-08-04 [2] CRAN (R 4.1.0)</w:t>
+      </w:r>
+      <w:r>
+        <w:br/>
+      </w:r>
+      <w:r>
+        <w:rPr>
+          <w:rStyle w:val="VerbatimChar"/>
+        </w:rPr>
+        <w:t xml:space="preserve">#&gt;  bit64           4.0.5   2020-08-30 [2] CRAN (R 4.1.0)</w:t>
+      </w:r>
+      <w:r>
+        <w:br/>
+      </w:r>
+      <w:r>
+        <w:rPr>
+          <w:rStyle w:val="VerbatimChar"/>
+        </w:rPr>
+        <w:t xml:space="preserve">#&gt;  bookdown        0.24    2021-09-02 [2] CRAN (R 4.1.0)</w:t>
+      </w:r>
+      <w:r>
+        <w:br/>
+      </w:r>
+      <w:r>
+        <w:rPr>
+          <w:rStyle w:val="VerbatimChar"/>
+        </w:rPr>
+        <w:t xml:space="preserve">#&gt;  brio            1.1.3   2021-11-30 [2] CRAN (R 4.1.0)</w:t>
+      </w:r>
+      <w:r>
+        <w:br/>
+      </w:r>
+      <w:r>
+        <w:rPr>
+          <w:rStyle w:val="VerbatimChar"/>
+        </w:rPr>
+        <w:t xml:space="preserve">#&gt;  broom           0.7.12  2022-01-28 [2] CRAN (R 4.1.2)</w:t>
+      </w:r>
+      <w:r>
+        <w:br/>
+      </w:r>
+      <w:r>
+        <w:rPr>
+          <w:rStyle w:val="VerbatimChar"/>
+        </w:rPr>
+        <w:t xml:space="preserve">#&gt;  cachem          1.0.6   2021-08-19 [2] CRAN (R 4.1.0)</w:t>
+      </w:r>
+      <w:r>
+        <w:br/>
+      </w:r>
+      <w:r>
+        <w:rPr>
+          <w:rStyle w:val="VerbatimChar"/>
+        </w:rPr>
+        <w:t xml:space="preserve">#&gt;  callr           3.7.0   2021-04-20 [2] CRAN (R 4.1.0)</w:t>
+      </w:r>
+      <w:r>
+        <w:br/>
+      </w:r>
+      <w:r>
+        <w:rPr>
+          <w:rStyle w:val="VerbatimChar"/>
+        </w:rPr>
+        <w:t xml:space="preserve">#&gt;  car             3.0-12  2021-11-06 [2] CRAN (R 4.1.0)</w:t>
+      </w:r>
+      <w:r>
+        <w:br/>
+      </w:r>
+      <w:r>
+        <w:rPr>
+          <w:rStyle w:val="VerbatimChar"/>
+        </w:rPr>
+        <w:t xml:space="preserve">#&gt;  carData         3.0-5   2022-01-06 [2] CRAN (R 4.1.2)</w:t>
+      </w:r>
+      <w:r>
+        <w:br/>
+      </w:r>
+      <w:r>
+        <w:rPr>
+          <w:rStyle w:val="VerbatimChar"/>
+        </w:rPr>
+        <w:t xml:space="preserve">#&gt;  cellranger      1.1.0   2016-07-27 [2] CRAN (R 4.1.0)</w:t>
+      </w:r>
+      <w:r>
+        <w:br/>
+      </w:r>
+      <w:r>
+        <w:rPr>
+          <w:rStyle w:val="VerbatimChar"/>
+        </w:rPr>
+        <w:t xml:space="preserve">#&gt;  Ckmeans.1d.dp * 4.3.4   2022-01-31 [2] CRAN (R 4.1.2)</w:t>
+      </w:r>
+      <w:r>
+        <w:br/>
+      </w:r>
+      <w:r>
+        <w:rPr>
+          <w:rStyle w:val="VerbatimChar"/>
+        </w:rPr>
+        <w:t xml:space="preserve">#&gt;  cli             3.2.0   2022-02-14 [1] CRAN (R 4.1.2)</w:t>
+      </w:r>
+      <w:r>
+        <w:br/>
+      </w:r>
+      <w:r>
+        <w:rPr>
+          <w:rStyle w:val="VerbatimChar"/>
+        </w:rPr>
+        <w:t xml:space="preserve">#&gt;  cluster       * 2.1.2   2021-04-17 [2] CRAN (R 4.1.2)</w:t>
+      </w:r>
+      <w:r>
+        <w:br/>
+      </w:r>
+      <w:r>
+        <w:rPr>
+          <w:rStyle w:val="VerbatimChar"/>
+        </w:rPr>
+        <w:t xml:space="preserve">#&gt;  codetools       0.2-18  2020-11-04 [2] CRAN (R 4.1.2)</w:t>
+      </w:r>
+      <w:r>
+        <w:br/>
+      </w:r>
+      <w:r>
+        <w:rPr>
+          <w:rStyle w:val="VerbatimChar"/>
+        </w:rPr>
+        <w:t xml:space="preserve">#&gt;  colorRamps      2.3     2012-10-29 [2] CRAN (R 4.1.0)</w:t>
+      </w:r>
+      <w:r>
+        <w:br/>
+      </w:r>
+      <w:r>
+        <w:rPr>
+          <w:rStyle w:val="VerbatimChar"/>
+        </w:rPr>
+        <w:t xml:space="preserve">#&gt;  colorspace      2.0-3   2022-02-21 [2] CRAN (R 4.1.2)</w:t>
+      </w:r>
+      <w:r>
+        <w:br/>
+      </w:r>
+      <w:r>
+        <w:rPr>
+          <w:rStyle w:val="VerbatimChar"/>
+        </w:rPr>
+        <w:t xml:space="preserve">#&gt;  cowplot       * 1.1.1   2020-12-30 [2] CRAN (R 4.1.0)</w:t>
+      </w:r>
+      <w:r>
+        <w:br/>
+      </w:r>
+      <w:r>
+        <w:rPr>
+          <w:rStyle w:val="VerbatimChar"/>
+        </w:rPr>
+        <w:t xml:space="preserve">#&gt;  crayon          1.5.0   2022-02-14 [1] CRAN (R 4.1.2)</w:t>
+      </w:r>
+      <w:r>
+        <w:br/>
+      </w:r>
+      <w:r>
+        <w:rPr>
+          <w:rStyle w:val="VerbatimChar"/>
+        </w:rPr>
+        <w:t xml:space="preserve">#&gt;  DBI             1.1.2   2021-12-20 [2] CRAN (R 4.1.0)</w:t>
+      </w:r>
+      <w:r>
+        <w:br/>
+      </w:r>
+      <w:r>
+        <w:rPr>
+          <w:rStyle w:val="VerbatimChar"/>
+        </w:rPr>
+        <w:t xml:space="preserve">#&gt;  dbplyr          2.1.1   2021-04-06 [2] CRAN (R 4.1.0)</w:t>
+      </w:r>
+      <w:r>
+        <w:br/>
+      </w:r>
+      <w:r>
+        <w:rPr>
+          <w:rStyle w:val="VerbatimChar"/>
+        </w:rPr>
+        <w:t xml:space="preserve">#&gt;  desc            1.4.1   2022-03-06 [2] CRAN (R 4.1.2)</w:t>
+      </w:r>
+      <w:r>
+        <w:br/>
+      </w:r>
+      <w:r>
+        <w:rPr>
+          <w:rStyle w:val="VerbatimChar"/>
+        </w:rPr>
+        <w:t xml:space="preserve">#&gt;  devtools        2.4.3   2021-11-30 [2] CRAN (R 4.1.0)</w:t>
+      </w:r>
+      <w:r>
+        <w:br/>
+      </w:r>
+      <w:r>
+        <w:rPr>
+          <w:rStyle w:val="VerbatimChar"/>
+        </w:rPr>
+        <w:t xml:space="preserve">#&gt;  digest          0.6.29  2021-12-01 [2] CRAN (R 4.1.0)</w:t>
+      </w:r>
+      <w:r>
+        <w:br/>
+      </w:r>
+      <w:r>
+        <w:rPr>
+          <w:rStyle w:val="VerbatimChar"/>
+        </w:rPr>
+        <w:t xml:space="preserve">#&gt;  doParallel      1.0.17  2022-02-07 [2] CRAN (R 4.1.2)</w:t>
+      </w:r>
+      <w:r>
+        <w:br/>
+      </w:r>
+      <w:r>
+        <w:rPr>
+          <w:rStyle w:val="VerbatimChar"/>
+        </w:rPr>
+        <w:t xml:space="preserve">#&gt;  dplyr         * 1.0.8   2022-02-08 [1] CRAN (R 4.1.2)</w:t>
+      </w:r>
+      <w:r>
+        <w:br/>
+      </w:r>
+      <w:r>
+        <w:rPr>
+          <w:rStyle w:val="VerbatimChar"/>
+        </w:rPr>
+        <w:t xml:space="preserve">#&gt;  ellipsis        0.3.2   2021-04-29 [2] CRAN (R 4.1.0)</w:t>
+      </w:r>
+      <w:r>
+        <w:br/>
+      </w:r>
+      <w:r>
+        <w:rPr>
+          <w:rStyle w:val="VerbatimChar"/>
+        </w:rPr>
+        <w:t xml:space="preserve">#&gt;  evaluate        0.15    2022-02-18 [2] CRAN (R 4.1.2)</w:t>
+      </w:r>
+      <w:r>
+        <w:br/>
+      </w:r>
+      <w:r>
+        <w:rPr>
+          <w:rStyle w:val="VerbatimChar"/>
+        </w:rPr>
+        <w:t xml:space="preserve">#&gt;  extrafont       0.17    2014-12-08 [2] CRAN (R 4.1.0)</w:t>
+      </w:r>
+      <w:r>
+        <w:br/>
+      </w:r>
+      <w:r>
+        <w:rPr>
+          <w:rStyle w:val="VerbatimChar"/>
+        </w:rPr>
+        <w:t xml:space="preserve">#&gt;  extrafontdb     1.0     2012-06-11 [2] CRAN (R 4.1.0)</w:t>
+      </w:r>
+      <w:r>
+        <w:br/>
+      </w:r>
+      <w:r>
+        <w:rPr>
+          <w:rStyle w:val="VerbatimChar"/>
+        </w:rPr>
+        <w:t xml:space="preserve">#&gt;  factoextra    * 1.0.7   2020-04-01 [2] CRAN (R 4.1.0)</w:t>
+      </w:r>
+      <w:r>
+        <w:br/>
+      </w:r>
+      <w:r>
+        <w:rPr>
+          <w:rStyle w:val="VerbatimChar"/>
+        </w:rPr>
+        <w:t xml:space="preserve">#&gt;  fansi           1.0.2   2022-01-14 [2] CRAN (R 4.1.2)</w:t>
+      </w:r>
+      <w:r>
+        <w:br/>
+      </w:r>
+      <w:r>
+        <w:rPr>
+          <w:rStyle w:val="VerbatimChar"/>
+        </w:rPr>
+        <w:t xml:space="preserve">#&gt;  farver          2.1.0   2021-02-28 [2] CRAN (R 4.1.0)</w:t>
+      </w:r>
+      <w:r>
+        <w:br/>
+      </w:r>
+      <w:r>
+        <w:rPr>
+          <w:rStyle w:val="VerbatimChar"/>
+        </w:rPr>
+        <w:t xml:space="preserve">#&gt;  fastmap         1.1.0   2021-01-25 [2] CRAN (R 4.1.0)</w:t>
+      </w:r>
+      <w:r>
+        <w:br/>
+      </w:r>
+      <w:r>
+        <w:rPr>
+          <w:rStyle w:val="VerbatimChar"/>
+        </w:rPr>
+        <w:t xml:space="preserve">#&gt;  forcats       * 0.5.1   2021-01-27 [2] CRAN (R 4.1.0)</w:t>
+      </w:r>
+      <w:r>
+        <w:br/>
+      </w:r>
+      <w:r>
+        <w:rPr>
+          <w:rStyle w:val="VerbatimChar"/>
+        </w:rPr>
+        <w:t xml:space="preserve">#&gt;  foreach         1.5.2   2022-02-02 [2] CRAN (R 4.1.2)</w:t>
+      </w:r>
+      <w:r>
+        <w:br/>
+      </w:r>
+      <w:r>
+        <w:rPr>
+          <w:rStyle w:val="VerbatimChar"/>
+        </w:rPr>
+        <w:t xml:space="preserve">#&gt;  fs              1.5.2   2021-12-08 [2] CRAN (R 4.1.0)</w:t>
+      </w:r>
+      <w:r>
+        <w:br/>
+      </w:r>
+      <w:r>
+        <w:rPr>
+          <w:rStyle w:val="VerbatimChar"/>
+        </w:rPr>
+        <w:t xml:space="preserve">#&gt;  generics        0.1.2   2022-01-31 [2] CRAN (R 4.1.2)</w:t>
+      </w:r>
+      <w:r>
+        <w:br/>
+      </w:r>
+      <w:r>
+        <w:rPr>
+          <w:rStyle w:val="VerbatimChar"/>
+        </w:rPr>
+        <w:t xml:space="preserve">#&gt;  geomorph      * 4.0.3   2022-03-02 [2] CRAN (R 4.1.2)</w:t>
+      </w:r>
+      <w:r>
+        <w:br/>
+      </w:r>
+      <w:r>
+        <w:rPr>
+          <w:rStyle w:val="VerbatimChar"/>
+        </w:rPr>
+        <w:t xml:space="preserve">#&gt;  ggplot2       * 3.3.5   2021-06-25 [2] CRAN (R 4.1.0)</w:t>
+      </w:r>
+      <w:r>
+        <w:br/>
+      </w:r>
+      <w:r>
+        <w:rPr>
+          <w:rStyle w:val="VerbatimChar"/>
+        </w:rPr>
+        <w:t xml:space="preserve">#&gt;  ggpubr          0.4.0   2020-06-27 [2] CRAN (R 4.1.0)</w:t>
+      </w:r>
+      <w:r>
+        <w:br/>
+      </w:r>
+      <w:r>
+        <w:rPr>
+          <w:rStyle w:val="VerbatimChar"/>
+        </w:rPr>
+        <w:t xml:space="preserve">#&gt;  ggrepel         0.9.1   2021-01-15 [2] CRAN (R 4.1.0)</w:t>
+      </w:r>
+      <w:r>
+        <w:br/>
+      </w:r>
+      <w:r>
+        <w:rPr>
+          <w:rStyle w:val="VerbatimChar"/>
+        </w:rPr>
+        <w:t xml:space="preserve">#&gt;  ggsci           2.9     2018-05-14 [2] CRAN (R 4.1.0)</w:t>
+      </w:r>
+      <w:r>
+        <w:br/>
+      </w:r>
+      <w:r>
+        <w:rPr>
+          <w:rStyle w:val="VerbatimChar"/>
+        </w:rPr>
+        <w:t xml:space="preserve">#&gt;  ggsignif        0.6.3   2021-09-09 [2] CRAN (R 4.1.0)</w:t>
+      </w:r>
+      <w:r>
+        <w:br/>
+      </w:r>
+      <w:r>
+        <w:rPr>
+          <w:rStyle w:val="VerbatimChar"/>
+        </w:rPr>
+        <w:t xml:space="preserve">#&gt;  glue            1.6.2   2022-02-24 [2] CRAN (R 4.1.2)</w:t>
+      </w:r>
+      <w:r>
+        <w:br/>
+      </w:r>
+      <w:r>
+        <w:rPr>
+          <w:rStyle w:val="VerbatimChar"/>
+        </w:rPr>
+        <w:t xml:space="preserve">#&gt;  gridExtra       2.3     2017-09-09 [2] CRAN (R 4.1.0)</w:t>
+      </w:r>
+      <w:r>
+        <w:br/>
+      </w:r>
+      <w:r>
+        <w:rPr>
+          <w:rStyle w:val="VerbatimChar"/>
+        </w:rPr>
+        <w:t xml:space="preserve">#&gt;  gtable          0.3.0   2019-03-25 [2] CRAN (R 4.1.0)</w:t>
+      </w:r>
+      <w:r>
+        <w:br/>
+      </w:r>
+      <w:r>
+        <w:rPr>
+          <w:rStyle w:val="VerbatimChar"/>
+        </w:rPr>
+        <w:t xml:space="preserve">#&gt;  haven           2.4.3   2021-08-04 [2] CRAN (R 4.1.0)</w:t>
+      </w:r>
+      <w:r>
+        <w:br/>
+      </w:r>
+      <w:r>
+        <w:rPr>
+          <w:rStyle w:val="VerbatimChar"/>
+        </w:rPr>
+        <w:t xml:space="preserve">#&gt;  here            1.0.1   2020-12-13 [2] CRAN (R 4.1.0)</w:t>
+      </w:r>
+      <w:r>
+        <w:br/>
+      </w:r>
+      <w:r>
+        <w:rPr>
+          <w:rStyle w:val="VerbatimChar"/>
+        </w:rPr>
+        <w:t xml:space="preserve">#&gt;  highr           0.9     2021-04-16 [2] CRAN (R 4.1.0)</w:t>
+      </w:r>
+      <w:r>
+        <w:br/>
+      </w:r>
+      <w:r>
+        <w:rPr>
+          <w:rStyle w:val="VerbatimChar"/>
+        </w:rPr>
+        <w:t xml:space="preserve">#&gt;  hms             1.1.1   2021-09-26 [2] CRAN (R 4.1.0)</w:t>
+      </w:r>
+      <w:r>
+        <w:br/>
+      </w:r>
+      <w:r>
+        <w:rPr>
+          <w:rStyle w:val="VerbatimChar"/>
+        </w:rPr>
+        <w:t xml:space="preserve">#&gt;  htmltools       0.5.2   2021-08-25 [2] CRAN (R 4.1.0)</w:t>
+      </w:r>
+      <w:r>
+        <w:br/>
+      </w:r>
+      <w:r>
+        <w:rPr>
+          <w:rStyle w:val="VerbatimChar"/>
+        </w:rPr>
+        <w:t xml:space="preserve">#&gt;  htmlwidgets     1.5.4   2021-09-08 [2] CRAN (R 4.1.0)</w:t>
+      </w:r>
+      <w:r>
+        <w:br/>
+      </w:r>
+      <w:r>
+        <w:rPr>
+          <w:rStyle w:val="VerbatimChar"/>
+        </w:rPr>
+        <w:t xml:space="preserve">#&gt;  httr            1.4.2   2020-07-20 [2] CRAN (R 4.1.0)</w:t>
+      </w:r>
+      <w:r>
+        <w:br/>
+      </w:r>
+      <w:r>
+        <w:rPr>
+          <w:rStyle w:val="VerbatimChar"/>
+        </w:rPr>
+        <w:t xml:space="preserve">#&gt;  iterators       1.0.14  2022-02-05 [2] CRAN (R 4.1.2)</w:t>
+      </w:r>
+      <w:r>
+        <w:br/>
+      </w:r>
+      <w:r>
+        <w:rPr>
+          <w:rStyle w:val="VerbatimChar"/>
+        </w:rPr>
+        <w:t xml:space="preserve">#&gt;  jpeg            0.1-9   2021-07-24 [2] CRAN (R 4.1.0)</w:t>
+      </w:r>
+      <w:r>
+        <w:br/>
+      </w:r>
+      <w:r>
+        <w:rPr>
+          <w:rStyle w:val="VerbatimChar"/>
+        </w:rPr>
+        <w:t xml:space="preserve">#&gt;  jsonlite        1.8.0   2022-02-22 [2] CRAN (R 4.1.2)</w:t>
+      </w:r>
+      <w:r>
+        <w:br/>
+      </w:r>
+      <w:r>
+        <w:rPr>
+          <w:rStyle w:val="VerbatimChar"/>
+        </w:rPr>
+        <w:t xml:space="preserve">#&gt;  knitr           1.37.4  2022-01-29 [2] https://yihui.r-universe.dev (R 4.1.2)</w:t>
+      </w:r>
+      <w:r>
+        <w:br/>
+      </w:r>
+      <w:r>
+        <w:rPr>
+          <w:rStyle w:val="VerbatimChar"/>
+        </w:rPr>
+        <w:t xml:space="preserve">#&gt;  labeling        0.4.2   2020-10-20 [2] CRAN (R 4.1.0)</w:t>
+      </w:r>
+      <w:r>
+        <w:br/>
+      </w:r>
+      <w:r>
+        <w:rPr>
+          <w:rStyle w:val="VerbatimChar"/>
+        </w:rPr>
+        <w:t xml:space="preserve">#&gt;  lattice         0.20-45 2021-09-22 [2] CRAN (R 4.1.2)</w:t>
+      </w:r>
+      <w:r>
+        <w:br/>
+      </w:r>
+      <w:r>
+        <w:rPr>
+          <w:rStyle w:val="VerbatimChar"/>
+        </w:rPr>
+        <w:t xml:space="preserve">#&gt;  lifecycle       1.0.1   2021-09-24 [2] CRAN (R 4.1.0)</w:t>
+      </w:r>
+      <w:r>
+        <w:br/>
+      </w:r>
+      <w:r>
+        <w:rPr>
+          <w:rStyle w:val="VerbatimChar"/>
+        </w:rPr>
+        <w:t xml:space="preserve">#&gt;  lubridate       1.8.0   2021-10-07 [2] CRAN (R 4.1.0)</w:t>
+      </w:r>
+      <w:r>
+        <w:br/>
+      </w:r>
+      <w:r>
+        <w:rPr>
+          <w:rStyle w:val="VerbatimChar"/>
+        </w:rPr>
+        <w:t xml:space="preserve">#&gt;  magrittr        2.0.2   2022-01-26 [2] CRAN (R 4.1.2)</w:t>
+      </w:r>
+      <w:r>
+        <w:br/>
+      </w:r>
+      <w:r>
+        <w:rPr>
+          <w:rStyle w:val="VerbatimChar"/>
+        </w:rPr>
+        <w:t xml:space="preserve">#&gt;  MASS            7.3-55  2022-01-13 [2] CRAN (R 4.1.2)</w:t>
+      </w:r>
+      <w:r>
+        <w:br/>
+      </w:r>
+      <w:r>
+        <w:rPr>
+          <w:rStyle w:val="VerbatimChar"/>
+        </w:rPr>
+        <w:t xml:space="preserve">#&gt;  Matrix        * 1.4-0   2021-12-08 [2] CRAN (R 4.1.0)</w:t>
+      </w:r>
+      <w:r>
+        <w:br/>
+      </w:r>
+      <w:r>
+        <w:rPr>
+          <w:rStyle w:val="VerbatimChar"/>
+        </w:rPr>
+        <w:t xml:space="preserve">#&gt;  mclust        * 5.4.9   2021-12-17 [2] CRAN (R 4.1.0)</w:t>
+      </w:r>
+      <w:r>
+        <w:br/>
+      </w:r>
+      <w:r>
+        <w:rPr>
+          <w:rStyle w:val="VerbatimChar"/>
+        </w:rPr>
+        <w:t xml:space="preserve">#&gt;  memoise         2.0.1   2021-11-26 [2] CRAN (R 4.1.0)</w:t>
+      </w:r>
+      <w:r>
+        <w:br/>
+      </w:r>
+      <w:r>
+        <w:rPr>
+          <w:rStyle w:val="VerbatimChar"/>
+        </w:rPr>
+        <w:t xml:space="preserve">#&gt;  modelr          0.1.8   2020-05-19 [2] CRAN (R 4.1.0)</w:t>
+      </w:r>
+      <w:r>
+        <w:br/>
+      </w:r>
+      <w:r>
+        <w:rPr>
+          <w:rStyle w:val="VerbatimChar"/>
+        </w:rPr>
+        <w:t xml:space="preserve">#&gt;  Morpho        * 2.9     2021-09-09 [2] CRAN (R 4.1.0)</w:t>
+      </w:r>
+      <w:r>
+        <w:br/>
+      </w:r>
+      <w:r>
+        <w:rPr>
+          <w:rStyle w:val="VerbatimChar"/>
+        </w:rPr>
+        <w:t xml:space="preserve">#&gt;  munsell         0.5.0   2018-06-12 [2] CRAN (R 4.1.0)</w:t>
+      </w:r>
+      <w:r>
+        <w:br/>
+      </w:r>
+      <w:r>
+        <w:rPr>
+          <w:rStyle w:val="VerbatimChar"/>
+        </w:rPr>
+        <w:t xml:space="preserve">#&gt;  nlme            3.1-155 2022-01-13 [2] CRAN (R 4.1.2)</w:t>
+      </w:r>
+      <w:r>
+        <w:br/>
+      </w:r>
+      <w:r>
+        <w:rPr>
+          <w:rStyle w:val="VerbatimChar"/>
+        </w:rPr>
+        <w:t xml:space="preserve">#&gt;  pillar          1.7.0   2022-02-01 [2] CRAN (R 4.1.2)</w:t>
+      </w:r>
+      <w:r>
+        <w:br/>
+      </w:r>
+      <w:r>
+        <w:rPr>
+          <w:rStyle w:val="VerbatimChar"/>
+        </w:rPr>
+        <w:t xml:space="preserve">#&gt;  pkgbuild        1.3.1   2021-12-20 [2] CRAN (R 4.1.0)</w:t>
+      </w:r>
+      <w:r>
+        <w:br/>
+      </w:r>
+      <w:r>
+        <w:rPr>
+          <w:rStyle w:val="VerbatimChar"/>
+        </w:rPr>
+        <w:t xml:space="preserve">#&gt;  pkgconfig       2.0.3   2019-09-22 [2] CRAN (R 4.1.0)</w:t>
+      </w:r>
+      <w:r>
+        <w:br/>
+      </w:r>
+      <w:r>
+        <w:rPr>
+          <w:rStyle w:val="VerbatimChar"/>
+        </w:rPr>
+        <w:t xml:space="preserve">#&gt;  pkgload         1.2.4   2021-11-30 [2] CRAN (R 4.1.0)</w:t>
+      </w:r>
+      <w:r>
+        <w:br/>
+      </w:r>
+      <w:r>
+        <w:rPr>
+          <w:rStyle w:val="VerbatimChar"/>
+        </w:rPr>
+        <w:t xml:space="preserve">#&gt;  prettyunits     1.1.1   2020-01-24 [2] CRAN (R 4.1.0)</w:t>
+      </w:r>
+      <w:r>
+        <w:br/>
+      </w:r>
+      <w:r>
+        <w:rPr>
+          <w:rStyle w:val="VerbatimChar"/>
+        </w:rPr>
+        <w:t xml:space="preserve">#&gt;  processx        3.5.2   2021-04-30 [2] CRAN (R 4.1.0)</w:t>
+      </w:r>
+      <w:r>
+        <w:br/>
+      </w:r>
+      <w:r>
+        <w:rPr>
+          <w:rStyle w:val="VerbatimChar"/>
+        </w:rPr>
+        <w:t xml:space="preserve">#&gt;  ps              1.6.0   2021-02-28 [2] CRAN (R 4.1.0)</w:t>
+      </w:r>
+      <w:r>
+        <w:br/>
+      </w:r>
+      <w:r>
+        <w:rPr>
+          <w:rStyle w:val="VerbatimChar"/>
+        </w:rPr>
+        <w:t xml:space="preserve">#&gt;  purrr         * 0.3.4   2020-04-17 [2] CRAN (R 4.1.0)</w:t>
+      </w:r>
+      <w:r>
+        <w:br/>
+      </w:r>
+      <w:r>
+        <w:rPr>
+          <w:rStyle w:val="VerbatimChar"/>
+        </w:rPr>
+        <w:t xml:space="preserve">#&gt;  R6              2.5.1   2021-08-19 [2] CRAN (R 4.1.0)</w:t>
+      </w:r>
+      <w:r>
+        <w:br/>
+      </w:r>
+      <w:r>
+        <w:rPr>
+          <w:rStyle w:val="VerbatimChar"/>
+        </w:rPr>
+        <w:t xml:space="preserve">#&gt;  rbibutils       2.2.7   2021-12-07 [2] CRAN (R 4.1.0)</w:t>
+      </w:r>
+      <w:r>
+        <w:br/>
+      </w:r>
+      <w:r>
+        <w:rPr>
+          <w:rStyle w:val="VerbatimChar"/>
+        </w:rPr>
+        <w:t xml:space="preserve">#&gt;  Rcpp            1.0.8   2022-01-13 [2] CRAN (R 4.1.2)</w:t>
+      </w:r>
+      <w:r>
+        <w:br/>
+      </w:r>
+      <w:r>
+        <w:rPr>
+          <w:rStyle w:val="VerbatimChar"/>
+        </w:rPr>
+        <w:t xml:space="preserve">#&gt;  Rdpack          2.1.4   2022-02-18 [2] CRAN (R 4.1.2)</w:t>
+      </w:r>
+      <w:r>
+        <w:br/>
+      </w:r>
+      <w:r>
+        <w:rPr>
+          <w:rStyle w:val="VerbatimChar"/>
+        </w:rPr>
+        <w:t xml:space="preserve">#&gt;  readr         * 2.1.2   2022-01-30 [2] CRAN (R 4.1.2)</w:t>
+      </w:r>
+      <w:r>
+        <w:br/>
+      </w:r>
+      <w:r>
+        <w:rPr>
+          <w:rStyle w:val="VerbatimChar"/>
+        </w:rPr>
+        <w:t xml:space="preserve">#&gt;  readxl          1.3.1   2019-03-13 [2] CRAN (R 4.1.0)</w:t>
+      </w:r>
+      <w:r>
+        <w:br/>
+      </w:r>
+      <w:r>
+        <w:rPr>
+          <w:rStyle w:val="VerbatimChar"/>
+        </w:rPr>
+        <w:t xml:space="preserve">#&gt;  remotes         2.4.2   2021-11-30 [2] CRAN (R 4.1.0)</w:t>
+      </w:r>
+      <w:r>
+        <w:br/>
+      </w:r>
+      <w:r>
+        <w:rPr>
+          <w:rStyle w:val="VerbatimChar"/>
+        </w:rPr>
+        <w:t xml:space="preserve">#&gt;  reprex          2.0.1   2021-08-05 [2] CRAN (R 4.1.0)</w:t>
+      </w:r>
+      <w:r>
+        <w:br/>
+      </w:r>
+      <w:r>
+        <w:rPr>
+          <w:rStyle w:val="VerbatimChar"/>
+        </w:rPr>
+        <w:t xml:space="preserve">#&gt;  rgl           * 0.108.3 2021-11-21 [2] CRAN (R 4.1.0)</w:t>
+      </w:r>
+      <w:r>
+        <w:br/>
+      </w:r>
+      <w:r>
+        <w:rPr>
+          <w:rStyle w:val="VerbatimChar"/>
+        </w:rPr>
+        <w:t xml:space="preserve">#&gt;  rlang           1.0.2   2022-03-04 [2] CRAN (R 4.1.2)</w:t>
+      </w:r>
+      <w:r>
+        <w:br/>
+      </w:r>
+      <w:r>
+        <w:rPr>
+          <w:rStyle w:val="VerbatimChar"/>
+        </w:rPr>
+        <w:t xml:space="preserve">#&gt;  rmarkdown       2.12    2022-03-02 [2] CRAN (R 4.1.2)</w:t>
+      </w:r>
+      <w:r>
+        <w:br/>
+      </w:r>
+      <w:r>
+        <w:rPr>
+          <w:rStyle w:val="VerbatimChar"/>
+        </w:rPr>
+        <w:t xml:space="preserve">#&gt;  rprojroot       2.0.2   2020-11-15 [2] CRAN (R 4.1.0)</w:t>
+      </w:r>
+      <w:r>
+        <w:br/>
+      </w:r>
+      <w:r>
+        <w:rPr>
+          <w:rStyle w:val="VerbatimChar"/>
+        </w:rPr>
+        <w:t xml:space="preserve">#&gt;  RRPP          * 1.2.1   2022-03-01 [2] CRAN (R 4.1.2)</w:t>
+      </w:r>
+      <w:r>
+        <w:br/>
+      </w:r>
+      <w:r>
+        <w:rPr>
+          <w:rStyle w:val="VerbatimChar"/>
+        </w:rPr>
+        <w:t xml:space="preserve">#&gt;  rstatix         0.7.0   2021-02-13 [2] CRAN (R 4.1.0)</w:t>
+      </w:r>
+      <w:r>
+        <w:br/>
+      </w:r>
+      <w:r>
+        <w:rPr>
+          <w:rStyle w:val="VerbatimChar"/>
+        </w:rPr>
+        <w:t xml:space="preserve">#&gt;  rstudioapi      0.13    2020-11-12 [2] CRAN (R 4.1.0)</w:t>
+      </w:r>
+      <w:r>
+        <w:br/>
+      </w:r>
+      <w:r>
+        <w:rPr>
+          <w:rStyle w:val="VerbatimChar"/>
+        </w:rPr>
+        <w:t xml:space="preserve">#&gt;  Rttf2pt1        1.3.10  2022-02-07 [2] CRAN (R 4.1.2)</w:t>
+      </w:r>
+      <w:r>
+        <w:br/>
+      </w:r>
+      <w:r>
+        <w:rPr>
+          <w:rStyle w:val="VerbatimChar"/>
+        </w:rPr>
+        <w:t xml:space="preserve">#&gt;  Rvcg            0.20.2  2021-09-08 [2] CRAN (R 4.1.0)</w:t>
+      </w:r>
+      <w:r>
+        <w:br/>
+      </w:r>
+      <w:r>
+        <w:rPr>
+          <w:rStyle w:val="VerbatimChar"/>
+        </w:rPr>
+        <w:t xml:space="preserve">#&gt;  rvest           1.0.2   2021-10-16 [2] CRAN (R 4.1.0)</w:t>
+      </w:r>
+      <w:r>
+        <w:br/>
+      </w:r>
+      <w:r>
+        <w:rPr>
+          <w:rStyle w:val="VerbatimChar"/>
+        </w:rPr>
+        <w:t xml:space="preserve">#&gt;  scales          1.1.1   2020-05-11 [2] CRAN (R 4.1.0)</w:t>
+      </w:r>
+      <w:r>
+        <w:br/>
+      </w:r>
+      <w:r>
+        <w:rPr>
+          <w:rStyle w:val="VerbatimChar"/>
+        </w:rPr>
+        <w:t xml:space="preserve">#&gt;  sessioninfo     1.2.2   2021-12-06 [2] CRAN (R 4.1.0)</w:t>
+      </w:r>
+      <w:r>
+        <w:br/>
+      </w:r>
+      <w:r>
+        <w:rPr>
+          <w:rStyle w:val="VerbatimChar"/>
+        </w:rPr>
+        <w:t xml:space="preserve">#&gt;  stringi         1.7.6   2021-11-29 [2] CRAN (R 4.1.0)</w:t>
+      </w:r>
+      <w:r>
+        <w:br/>
+      </w:r>
+      <w:r>
+        <w:rPr>
+          <w:rStyle w:val="VerbatimChar"/>
+        </w:rPr>
+        <w:t xml:space="preserve">#&gt;  stringr       * 1.4.0   2019-02-10 [2] CRAN (R 4.1.0)</w:t>
+      </w:r>
+      <w:r>
+        <w:br/>
+      </w:r>
+      <w:r>
+        <w:rPr>
+          <w:rStyle w:val="VerbatimChar"/>
+        </w:rPr>
+        <w:t xml:space="preserve">#&gt;  testthat        3.1.2   2022-01-20 [2] CRAN (R 4.1.2)</w:t>
+      </w:r>
+      <w:r>
+        <w:br/>
+      </w:r>
+      <w:r>
+        <w:rPr>
+          <w:rStyle w:val="VerbatimChar"/>
+        </w:rPr>
+        <w:t xml:space="preserve">#&gt;  tibble        * 3.1.6   2021-11-07 [2] CRAN (R 4.1.0)</w:t>
+      </w:r>
+      <w:r>
+        <w:br/>
+      </w:r>
+      <w:r>
+        <w:rPr>
+          <w:rStyle w:val="VerbatimChar"/>
+        </w:rPr>
+        <w:t xml:space="preserve">#&gt;  tidyr         * 1.2.0   2022-02-01 [2] CRAN (R 4.1.2)</w:t>
+      </w:r>
+      <w:r>
+        <w:br/>
+      </w:r>
+      <w:r>
+        <w:rPr>
+          <w:rStyle w:val="VerbatimChar"/>
+        </w:rPr>
+        <w:t xml:space="preserve">#&gt;  tidyselect      1.1.2   2022-02-21 [2] CRAN (R 4.1.2)</w:t>
+      </w:r>
+      <w:r>
+        <w:br/>
+      </w:r>
+      <w:r>
+        <w:rPr>
+          <w:rStyle w:val="VerbatimChar"/>
+        </w:rPr>
+        <w:t xml:space="preserve">#&gt;  tidyverse     * 1.3.1   2021-04-15 [2] CRAN (R 4.1.0)</w:t>
+      </w:r>
+      <w:r>
+        <w:br/>
+      </w:r>
+      <w:r>
+        <w:rPr>
+          <w:rStyle w:val="VerbatimChar"/>
+        </w:rPr>
+        <w:t xml:space="preserve">#&gt;  tzdb            0.2.0   2021-10-27 [2] CRAN (R 4.1.0)</w:t>
+      </w:r>
+      <w:r>
+        <w:br/>
+      </w:r>
+      <w:r>
+        <w:rPr>
+          <w:rStyle w:val="VerbatimChar"/>
+        </w:rPr>
+        <w:t xml:space="preserve">#&gt;  usethis         2.1.5   2021-12-09 [2] CRAN (R 4.1.0)</w:t>
+      </w:r>
+      <w:r>
+        <w:br/>
+      </w:r>
+      <w:r>
+        <w:rPr>
+          <w:rStyle w:val="VerbatimChar"/>
+        </w:rPr>
+        <w:t xml:space="preserve">#&gt;  utf8            1.2.2   2021-07-24 [2] CRAN (R 4.1.0)</w:t>
+      </w:r>
+      <w:r>
+        <w:br/>
+      </w:r>
+      <w:r>
+        <w:rPr>
+          <w:rStyle w:val="VerbatimChar"/>
+        </w:rPr>
+        <w:t xml:space="preserve">#&gt;  vctrs           0.3.8   2021-04-29 [2] CRAN (R 4.1.0)</w:t>
+      </w:r>
+      <w:r>
+        <w:br/>
+      </w:r>
+      <w:r>
+        <w:rPr>
+          <w:rStyle w:val="VerbatimChar"/>
+        </w:rPr>
+        <w:t xml:space="preserve">#&gt;  viridis         0.6.2   2021-10-13 [2] CRAN (R 4.1.0)</w:t>
+      </w:r>
+      <w:r>
+        <w:br/>
+      </w:r>
+      <w:r>
+        <w:rPr>
+          <w:rStyle w:val="VerbatimChar"/>
+        </w:rPr>
+        <w:t xml:space="preserve">#&gt;  viridisLite     0.4.0   2021-04-13 [2] CRAN (R 4.1.0)</w:t>
+      </w:r>
+      <w:r>
+        <w:br/>
+      </w:r>
+      <w:r>
+        <w:rPr>
+          <w:rStyle w:val="VerbatimChar"/>
+        </w:rPr>
+        <w:t xml:space="preserve">#&gt;  vroom           1.5.7   2021-11-30 [2] CRAN (R 4.1.0)</w:t>
+      </w:r>
+      <w:r>
+        <w:br/>
+      </w:r>
+      <w:r>
+        <w:rPr>
+          <w:rStyle w:val="VerbatimChar"/>
+        </w:rPr>
+        <w:t xml:space="preserve">#&gt;  withr           2.5.0   2022-03-03 [2] CRAN (R 4.1.2)</w:t>
+      </w:r>
+      <w:r>
+        <w:br/>
+      </w:r>
+      <w:r>
+        <w:rPr>
+          <w:rStyle w:val="VerbatimChar"/>
+        </w:rPr>
+        <w:t xml:space="preserve">#&gt;  xfun            0.30    2022-03-02 [2] CRAN (R 4.1.2)</w:t>
+      </w:r>
+      <w:r>
+        <w:br/>
+      </w:r>
+      <w:r>
+        <w:rPr>
+          <w:rStyle w:val="VerbatimChar"/>
+        </w:rPr>
+        <w:t xml:space="preserve">#&gt;  xml2            1.3.3   2021-11-30 [2] CRAN (R 4.1.0)</w:t>
+      </w:r>
+      <w:r>
+        <w:br/>
+      </w:r>
+      <w:r>
+        <w:rPr>
+          <w:rStyle w:val="VerbatimChar"/>
+        </w:rPr>
+        <w:t xml:space="preserve">#&gt;  yaml            2.3.4   2022-02-17 [1] CRAN (R 4.1.2)</w:t>
       </w:r>
       <w:r>
         <w:br/>
@@ -2439,34 +2440,16 @@
         <w:rPr>
           <w:rStyle w:val="VerbatimChar"/>
         </w:rPr>
-        <w:t xml:space="preserve">#&gt;  [1] /home/rockymcrockwell/.cache/R/renv/library/maualithicspaper-32a85cdd/R-4.1/x86_64-pc-linux-gnu</w:t>
-      </w:r>
-      <w:r>
-        <w:br/>
-      </w:r>
-      <w:r>
-        <w:rPr>
-          <w:rStyle w:val="VerbatimChar"/>
-        </w:rPr>
-        <w:t xml:space="preserve">#&gt;  [2] /usr/lib/R/library</w:t>
-      </w:r>
-      <w:r>
-        <w:br/>
-      </w:r>
-      <w:r>
-        <w:rPr>
-          <w:rStyle w:val="VerbatimChar"/>
-        </w:rPr>
-        <w:t xml:space="preserve">#&gt;  [3] /usr/local/lib/R/site-library</w:t>
-      </w:r>
-      <w:r>
-        <w:br/>
-      </w:r>
-      <w:r>
-        <w:rPr>
-          <w:rStyle w:val="VerbatimChar"/>
-        </w:rPr>
-        <w:t xml:space="preserve">#&gt;  [4] /usr/lib/R/site-library</w:t>
+        <w:t xml:space="preserve">#&gt;  [1] /Users/bmarwick/Library/Caches/org.R-project.R/R/renv/library/maualithicspaper-79ebe2c8/R-4.1/x86_64-apple-darwin17.0</w:t>
+      </w:r>
+      <w:r>
+        <w:br/>
+      </w:r>
+      <w:r>
+        <w:rPr>
+          <w:rStyle w:val="VerbatimChar"/>
+        </w:rPr>
+        <w:t xml:space="preserve">#&gt;  [2] /Library/Frameworks/R.framework/Versions/4.1/Resources/library</w:t>
       </w:r>
       <w:r>
         <w:br/>
@@ -2484,24 +2467,6 @@
         <w:rPr>
           <w:rStyle w:val="VerbatimChar"/>
         </w:rPr>
-        <w:t xml:space="preserve">#&gt;  P ── Loaded and on-disk path mismatch.</w:t>
-      </w:r>
-      <w:r>
-        <w:br/>
-      </w:r>
-      <w:r>
-        <w:rPr>
-          <w:rStyle w:val="VerbatimChar"/>
-        </w:rPr>
-        <w:t xml:space="preserve">#&gt; </w:t>
-      </w:r>
-      <w:r>
-        <w:br/>
-      </w:r>
-      <w:r>
-        <w:rPr>
-          <w:rStyle w:val="VerbatimChar"/>
-        </w:rPr>
         <w:t xml:space="preserve">#&gt; ──────────────────────────────────────────────────────────────────────────────</w:t>
       </w:r>
     </w:p>
@@ -2521,7 +2486,7 @@
         <w:rPr>
           <w:rStyle w:val="VerbatimChar"/>
         </w:rPr>
-        <w:t xml:space="preserve">#&gt; Local:    master /home/rockymcrockwell/Desktop/maualithicspaper</w:t>
+        <w:t xml:space="preserve">#&gt; Local:    master /Users/bmarwick/Desktop/maualithicspaper</w:t>
       </w:r>
       <w:r>
         <w:br/>
@@ -2539,7 +2504,7 @@
         <w:rPr>
           <w:rStyle w:val="VerbatimChar"/>
         </w:rPr>
-        <w:t xml:space="preserve">#&gt; Head:     [8e4953c] 2022-03-10: Update to discussion to reword things, specificially to mention the possiblity of there being a wide range of desired flakes/large number of flakes based off of a few shapes with lots of variation</w:t>
+        <w:t xml:space="preserve">#&gt; Head:     [5e03763] 2022-03-11: Update to intro comments</w:t>
       </w:r>
     </w:p>
     <w:bookmarkEnd w:id="50"/>
@@ -2933,82 +2898,6 @@
       </w:pPr>
     </w:lvl>
   </w:abstractNum>
-  <w:abstractNum w:abstractNumId="991">
-    <w:nsid w:val="A991"/>
-    <w:multiLevelType w:val="multilevel"/>
-    <w:lvl w:ilvl="0">
-      <w:numFmt w:val="bullet"/>
-      <w:lvlText w:val="•"/>
-      <w:lvlJc w:val="left"/>
-      <w:pPr>
-        <w:ind w:left="720" w:hanging="480"/>
-      </w:pPr>
-    </w:lvl>
-    <w:lvl w:ilvl="1">
-      <w:numFmt w:val="bullet"/>
-      <w:lvlText w:val="–"/>
-      <w:lvlJc w:val="left"/>
-      <w:pPr>
-        <w:ind w:left="1440" w:hanging="480"/>
-      </w:pPr>
-    </w:lvl>
-    <w:lvl w:ilvl="2">
-      <w:numFmt w:val="bullet"/>
-      <w:lvlText w:val="•"/>
-      <w:lvlJc w:val="left"/>
-      <w:pPr>
-        <w:ind w:left="2160" w:hanging="480"/>
-      </w:pPr>
-    </w:lvl>
-    <w:lvl w:ilvl="3">
-      <w:numFmt w:val="bullet"/>
-      <w:lvlText w:val="–"/>
-      <w:lvlJc w:val="left"/>
-      <w:pPr>
-        <w:ind w:left="2880" w:hanging="480"/>
-      </w:pPr>
-    </w:lvl>
-    <w:lvl w:ilvl="4">
-      <w:numFmt w:val="bullet"/>
-      <w:lvlText w:val="•"/>
-      <w:lvlJc w:val="left"/>
-      <w:pPr>
-        <w:ind w:left="3600" w:hanging="480"/>
-      </w:pPr>
-    </w:lvl>
-    <w:lvl w:ilvl="5">
-      <w:numFmt w:val="bullet"/>
-      <w:lvlText w:val="–"/>
-      <w:lvlJc w:val="left"/>
-      <w:pPr>
-        <w:ind w:left="4320" w:hanging="480"/>
-      </w:pPr>
-    </w:lvl>
-    <w:lvl w:ilvl="6">
-      <w:numFmt w:val="bullet"/>
-      <w:lvlText w:val="•"/>
-      <w:lvlJc w:val="left"/>
-      <w:pPr>
-        <w:ind w:left="5040" w:hanging="480"/>
-      </w:pPr>
-    </w:lvl>
-    <w:lvl w:ilvl="7">
-      <w:numFmt w:val="bullet"/>
-      <w:lvlText w:val="–"/>
-      <w:lvlJc w:val="left"/>
-      <w:pPr>
-        <w:ind w:left="5760" w:hanging="480"/>
-      </w:pPr>
-    </w:lvl>
-    <w:lvl w:ilvl="8">
-      <w:numFmt w:val="bullet"/>
-      <w:lvlText w:val="•"/>
-      <w:lvlJc w:val="left"/>
-      <w:pPr>
-        <w:ind w:left="6480" w:hanging="480"/>
-      </w:pPr>
-    </w:lvl>
-  </w:abstractNum>
   <w:num w:numId="1">
     <w:abstractNumId w:val="2"/>
   </w:num>
@@ -3020,9 +2909,6 @@
   </w:num>
   <w:num w:numId="1000">
     <w:abstractNumId w:val="990"/>
-  </w:num>
-  <w:num w:numId="1001">
-    <w:abstractNumId w:val="991"/>
   </w:num>
 </w:numbering>
 </file>

</xml_diff>

<commit_message>
temporary subsitution of svg file for png due to issues with labels not printing correctly with the svg file
</commit_message>
<xml_diff>
--- a/analysis/paper/paper.docx
+++ b/analysis/paper/paper.docx
@@ -128,7 +128,7 @@
         <w:pStyle w:val="Date"/>
       </w:pPr>
       <w:r>
-        <w:t xml:space="preserve">11</w:t>
+        <w:t xml:space="preserve">17</w:t>
       </w:r>
       <w:r>
         <w:t xml:space="preserve"> </w:t>
@@ -284,7 +284,7 @@
         <w:pStyle w:val="FirstParagraph"/>
       </w:pPr>
       <w:r>
-        <w:t xml:space="preserve">The late Pleistocene of Southeast Asia is characterized by flaked stone tools which don’t easily fall into distinctive, strongly pattern forms (Mijares 2008; Borel et al. 2013; Borel et al. 2017). This lack of clear typo-technological categories makes understanding the cultural dynamics of period difficult. Previous papers have employed multivariate analysis of flake outlines in relation to other variables, such as the presence of use wear, retouching, discernible motion during use etc. (Borel et al. 2013; Borel et al. 2017). The purpose of our study is to examine the relationship between shape and lithic reduction. Our approach is in response to the lack of traditional typological categories in Southeast Asia.</w:t>
+        <w:t xml:space="preserve">The late Pleistocene of Southeast Asia is characterized by flaked stone tools which rarely have strongly patterned forms (Mijares 2008; Borel et al. 2013; Borel et al. 2017). This lack of clear typo-technological categories for flakes makes understanding the cultural dynamics of period difficult. Previous papers have employed multivariate analysis of flake outlines in relation to other variables, such as the traces of use wear and retouching (Borel et al. 2013; Borel et al. 2017). The purpose of our study is to examine the relationship between shape and lithic reduction in the assemblage at Mau A, northern Vietnam. We ask how flake shape correlates with reduction stage, artefact size and chronology.</w:t>
       </w:r>
     </w:p>
     <w:p>
@@ -369,65 +369,13 @@
       </w:r>
     </w:p>
     <w:bookmarkEnd w:id="22"/>
-    <w:bookmarkStart w:id="23" w:name="methods"/>
+    <w:bookmarkStart w:id="24" w:name="methods"/>
     <w:p>
       <w:pPr>
         <w:pStyle w:val="Heading2"/>
       </w:pPr>
       <w:r>
         <w:t xml:space="preserve">Methods</w:t>
-      </w:r>
-    </w:p>
-    <w:p>
-      <w:pPr>
-        <w:pStyle w:val="FirstParagraph"/>
-      </w:pPr>
-      <w:r>
-        <w:t xml:space="preserve">Dorsal cortex percentages discretized upon standard cut points were used to create reduction categories. Flakes with no dorsal cortex were categorized as tertiary flakes, those with up to a dorsal cortex percentage of 50% were considered secondary and those with a dorsal cortex value greater than 50% were considered primary (Bradbury &amp; Carr 1995).</w:t>
-      </w:r>
-    </w:p>
-    <w:p>
-      <w:pPr>
-        <w:pStyle w:val="BodyText"/>
-      </w:pPr>
-      <w:r>
-        <w:t xml:space="preserve">Mass clusters were generated using univariate k-means, with the end result being 6 mass clusters, with mass cluster 1 having the least mass on average and 6 having the greatest mass on average. Univariate k-means is a non-hierarchical clustering technique that creates a set number of groups equal to k, with points being assigned to groups in such a manner that the total distances between each point and mean of the group is minimized. We used the Ckmeans.1d.dp package in R to perform our univariate k-means analysis (Wang &amp; Song, 2011). The Ckmeans.1d.dp has been used for univariate clustering in applications outside of archaeology (Song &amp; Zhong, 2020).</w:t>
-      </w:r>
-    </w:p>
-    <w:p>
-      <w:pPr>
-        <w:pStyle w:val="BodyText"/>
-      </w:pPr>
-      <w:r>
-        <w:t xml:space="preserve">We initially recorded conventional linear dimension measurements, such as max dimension length and width at various points along the max dimension length, from all flakes recovered from the excavation. Then we converted these linear dimensions into landmarks points to represent the shape of each artefact. The specific linear measurements used to create the 2D landmarks were the top horizontal measurement, the max dimension length, width at a quarter of the maximum length, width at half of the maximum length, and width at three quarters of the maximum length.</w:t>
-      </w:r>
-    </w:p>
-    <w:p>
-      <w:pPr>
-        <w:pStyle w:val="BodyText"/>
-      </w:pPr>
-      <w:r>
-        <w:t xml:space="preserve">In analysing the landmarks we followed a conventional shape analysis workflow of Generalized Procrustes Analysis (GPA) followed by Principal Components Analysis (PCA) (Riede &amp; Pedersen, 2018; Hoggard et al., 2019; Radinović &amp; Kajtez, 2021; Okumura &amp; Araujo 2014; Archer et al., 2021; Theska et al. 2020). We used GPA to normalize landmarks for size, orientation, and rotation, leaving only shape data. The normalized landmarks were then analysed by PCA, a form of exploratory data analysis. Principal Component Analysis takes the initial set of data and transforms and reduces them into a smaller set of variables, whist still preserving most of the variation. To explore the output we made PCA biplots of the first two Principal Components to visualize shape variation based upon secondary categorical variables, namely flake reduction categories, excavation units, and mass clusters.</w:t>
-      </w:r>
-    </w:p>
-    <w:bookmarkEnd w:id="23"/>
-    <w:bookmarkStart w:id="24" w:name="results"/>
-    <w:p>
-      <w:pPr>
-        <w:pStyle w:val="Heading2"/>
-      </w:pPr>
-      <w:r>
-        <w:t xml:space="preserve">Results</w:t>
-      </w:r>
-    </w:p>
-    <w:bookmarkEnd w:id="24"/>
-    <w:bookmarkStart w:id="27" w:name="Xc6364613bb061426acdebc89a625687684a2802"/>
-    <w:p>
-      <w:pPr>
-        <w:pStyle w:val="Heading2"/>
-      </w:pPr>
-      <w:r>
-        <w:t xml:space="preserve">Principal Components Analyses exploring flake shape variation</w:t>
       </w:r>
     </w:p>
     <w:p>
@@ -437,20 +385,20 @@
       <w:r>
         <w:drawing>
           <wp:inline>
-            <wp:extent cx="5943600" cy="7132320"/>
+            <wp:extent cx="5943600" cy="8180172"/>
             <wp:effectExtent b="0" l="0" r="0" t="0"/>
-            <wp:docPr descr="Figure 1: PCA biplots showing (A) variation in flake shape with dorsal cortex class, (B) depth below surface, and (C) mass cluster" title="" id="1" name="Picture"/>
+            <wp:docPr descr="Figure 1: Schematic figure showing both the intial measurements that were used to generate our landmarks and the location of our landmarks on a hypothetical flake. A, B, C, D, and E are the top horizontal measurement, width at a quarter of the maximum length, maximum dimension length, width at a quarter of the maximum length, and width at three quarter of the maximum length respectively. Points 1 through 9 are all of the landmarks generated from measurements A through E." title="" id="1" name="Picture"/>
             <a:graphic>
               <a:graphicData uri="http://schemas.openxmlformats.org/drawingml/2006/picture">
                 <pic:pic>
                   <pic:nvPicPr>
-                    <pic:cNvPr descr="../figures/three-pca-biplots-1.png" id="0" name="Picture"/>
+                    <pic:cNvPr descr="/home/rockymcrockwell/Desktop/maualithicspaper/analysis/figures/flake-measurements-schematic-figure-temp.png" id="0" name="Picture"/>
                     <pic:cNvPicPr>
                       <a:picLocks noChangeArrowheads="1" noChangeAspect="1"/>
                     </pic:cNvPicPr>
                   </pic:nvPicPr>
                   <pic:blipFill>
-                    <a:blip r:embed="rId25"/>
+                    <a:blip r:embed="rId23"/>
                     <a:stretch>
                       <a:fillRect/>
                     </a:stretch>
@@ -458,7 +406,7 @@
                   <pic:spPr bwMode="auto">
                     <a:xfrm>
                       <a:off x="0" y="0"/>
-                      <a:ext cx="5943600" cy="7132320"/>
+                      <a:ext cx="5943600" cy="8180172"/>
                     </a:xfrm>
                     <a:prstGeom prst="rect">
                       <a:avLst/>
@@ -482,7 +430,7 @@
         <w:pStyle w:val="ImageCaption"/>
       </w:pPr>
       <w:r>
-        <w:t xml:space="preserve">Figure 1: PCA biplots showing (A) variation in flake shape with dorsal cortex class, (B) depth below surface, and (C) mass cluster</w:t>
+        <w:t xml:space="preserve">Figure 1: Schematic figure showing both the intial measurements that were used to generate our landmarks and the location of our landmarks on a hypothetical flake. A, B, C, D, and E are the top horizontal measurement, width at a quarter of the maximum length, maximum dimension length, width at a quarter of the maximum length, and width at three quarter of the maximum length respectively. Points 1 through 9 are all of the landmarks generated from measurements A through E.</w:t>
       </w:r>
     </w:p>
     <w:p>
@@ -490,16 +438,7 @@
         <w:pStyle w:val="BodyText"/>
       </w:pPr>
       <w:r>
-        <w:t xml:space="preserve">Figure</w:t>
-      </w:r>
-      <w:r>
-        <w:t xml:space="preserve"> </w:t>
-      </w:r>
-      <w:r>
-        <w:t xml:space="preserve">1</w:t>
-      </w:r>
-      <w:r>
-        <w:t xml:space="preserve">A shows flake shape (as defined within the first two principal components) in relation to dorsal cortex class. The primary class of dorsal cortex, representing initial, unretouched flakes in the reduction sequence, has the smallest range of shape variation. Secondary flakes, which have been retouched and thus have less dorsal cortex than the primary flakes, show a slightly larger range of shape variation. Lastly, the tertiary flakes at the end of the reduction sequence show the greatest amount of shape variation.</w:t>
+        <w:t xml:space="preserve">Dorsal cortex percentages discretized upon standard cut points were used to create reduction categories. Flakes with no dorsal cortex were categorized as tertiary flakes, those with up to a dorsal cortex percentage of 50% were considered secondary and those with a dorsal cortex value greater than 50% were considered primary (Bradbury &amp; Carr 1995).</w:t>
       </w:r>
     </w:p>
     <w:p>
@@ -507,7 +446,7 @@
         <w:pStyle w:val="BodyText"/>
       </w:pPr>
       <w:r>
-        <w:t xml:space="preserve">Shape variation is not equal along both principal components. For flakes in all three dorsal cortex classes, the largest differences between each inter-nested is along the first principal component. Slight differences are seen along the second principal component, with an increasing amount of variation as one goes from primary to secondary to tertiary flakes, but these changes are minor when compared to the larger changes seen in the first principal component.</w:t>
+        <w:t xml:space="preserve">Mass clusters were generated using univariate k-means, with the end result being 6 mass clusters, with mass cluster 1 having the least mass on average and 6 having the greatest mass on average. Univariate k-means is a non-hierarchical clustering technique that creates a set number of groups equal to k, with points being assigned to groups in such a manner that the total distances between each point and mean of the group is minimized. We used the Ckmeans.1d.dp package in R to perform our univariate k-means analysis (Wang &amp; Song, 2011). The Ckmeans.1d.dp has been used for univariate clustering in applications outside of archaeology (Song &amp; Zhong, 2020).</w:t>
       </w:r>
     </w:p>
     <w:p>
@@ -515,16 +454,7 @@
         <w:pStyle w:val="BodyText"/>
       </w:pPr>
       <w:r>
-        <w:t xml:space="preserve">Figure</w:t>
-      </w:r>
-      <w:r>
-        <w:t xml:space="preserve"> </w:t>
-      </w:r>
-      <w:r>
-        <w:t xml:space="preserve">1</w:t>
-      </w:r>
-      <w:r>
-        <w:t xml:space="preserve">B shows the flake shapes projected on the first two principal components, and colored according to the excavation unit that they were recovered from. Excavation unit one is near the surface, and unit 13 is near the base. The general picture here is that shape variation changes little through the deposit. Units with fewer flakes, such as 13, show lower shape variation.</w:t>
+        <w:t xml:space="preserve">We initially recorded conventional linear dimension measurements, such as max dimension length and width at various points along the max dimension length, from all flakes recovered from the excavation. Then we converted these linear dimensions into landmarks points to represent the shape of each artefact. The specific linear measurements used to create the 2D landmarks were the top horizontal measurement, the max dimension length, width at a quarter of the maximum length, width at half of the maximum length, and width at three quarters of the maximum length.</w:t>
       </w:r>
     </w:p>
     <w:p>
@@ -532,16 +462,27 @@
         <w:pStyle w:val="BodyText"/>
       </w:pPr>
       <w:r>
-        <w:t xml:space="preserve">In Figure</w:t>
-      </w:r>
-      <w:r>
-        <w:t xml:space="preserve"> </w:t>
-      </w:r>
-      <w:r>
-        <w:t xml:space="preserve">1</w:t>
-      </w:r>
-      <w:r>
-        <w:t xml:space="preserve">C we see that greater shape variation is found in the lightest mass classes. The two lightest mass clusters, one and two, are in purple and blue respectively. These first two mass classes span the largest area on the biplot, signifying a larger degree of variation overall.</w:t>
+        <w:t xml:space="preserve">In analysing the landmarks we followed a conventional shape analysis workflow of Generalized Procrustes Analysis (GPA) followed by Principal Components Analysis (PCA) (Riede &amp; Pedersen, 2018; Hoggard et al., 2019; Radinović &amp; Kajtez, 2021; Okumura &amp; Araujo 2014; Archer et al., 2021; Theska et al. 2020). We used GPA to normalize landmarks for size, orientation, and rotation, leaving only shape data. The normalized landmarks were then analysed by PCA, a form of exploratory data analysis. Principal Component Analysis takes the initial set of data and transforms and reduces them into a smaller set of variables, whist still preserving most of the variation. To explore the output we made PCA biplots of the first two Principal Components to visualize shape variation based upon secondary categorical variables, namely flake reduction categories, excavation units, and mass clusters.</w:t>
+      </w:r>
+    </w:p>
+    <w:bookmarkEnd w:id="24"/>
+    <w:bookmarkStart w:id="25" w:name="results"/>
+    <w:p>
+      <w:pPr>
+        <w:pStyle w:val="Heading2"/>
+      </w:pPr>
+      <w:r>
+        <w:t xml:space="preserve">Results</w:t>
+      </w:r>
+    </w:p>
+    <w:bookmarkEnd w:id="25"/>
+    <w:bookmarkStart w:id="27" w:name="Xc6364613bb061426acdebc89a625687684a2802"/>
+    <w:p>
+      <w:pPr>
+        <w:pStyle w:val="Heading2"/>
+      </w:pPr>
+      <w:r>
+        <w:t xml:space="preserve">Principal Components Analyses exploring flake shape variation</w:t>
       </w:r>
     </w:p>
     <w:p>
@@ -551,14 +492,14 @@
       <w:r>
         <w:drawing>
           <wp:inline>
-            <wp:extent cx="5943600" cy="2377440"/>
+            <wp:extent cx="4587290" cy="5504749"/>
             <wp:effectExtent b="0" l="0" r="0" t="0"/>
-            <wp:docPr descr="Figure 2: Plots showing the contribution of landmarks to the first two Principal Components (A: PC1, B: PC2) that summarise the overall shape variation among flakes. The dashed red horizontal line corresponds to the expected value if the contribution from each landmark was uniform." title="" id="1" name="Picture"/>
+            <wp:docPr descr="Figure 2: PCA biplots showing (A) variation in flake shape with dorsal cortex class, (B) depth below surface, and (C) mass cluster" title="" id="1" name="Picture"/>
             <a:graphic>
               <a:graphicData uri="http://schemas.openxmlformats.org/drawingml/2006/picture">
                 <pic:pic>
                   <pic:nvPicPr>
-                    <pic:cNvPr descr="../figures/contribution-plots-1.png" id="0" name="Picture"/>
+                    <pic:cNvPr descr="../figures/three-pca-biplots-1.png" id="0" name="Picture"/>
                     <pic:cNvPicPr>
                       <a:picLocks noChangeArrowheads="1" noChangeAspect="1"/>
                     </pic:cNvPicPr>
@@ -572,7 +513,7 @@
                   <pic:spPr bwMode="auto">
                     <a:xfrm>
                       <a:off x="0" y="0"/>
-                      <a:ext cx="5943600" cy="2377440"/>
+                      <a:ext cx="4587290" cy="5504749"/>
                     </a:xfrm>
                     <a:prstGeom prst="rect">
                       <a:avLst/>
@@ -596,7 +537,7 @@
         <w:pStyle w:val="ImageCaption"/>
       </w:pPr>
       <w:r>
-        <w:t xml:space="preserve">Figure 2: Plots showing the contribution of landmarks to the first two Principal Components (A: PC1, B: PC2) that summarise the overall shape variation among flakes. The dashed red horizontal line corresponds to the expected value if the contribution from each landmark was uniform.</w:t>
+        <w:t xml:space="preserve">Figure 2: PCA biplots showing (A) variation in flake shape with dorsal cortex class, (B) depth below surface, and (C) mass cluster</w:t>
       </w:r>
     </w:p>
     <w:p>
@@ -611,6 +552,65 @@
       </w:r>
       <w:r>
         <w:t xml:space="preserve">2</w:t>
+      </w:r>
+      <w:r>
+        <w:t xml:space="preserve">A shows flake shape (as defined within the first two principal components) in relation to dorsal cortex class. The primary class of dorsal cortex, representing initial, unretouched flakes in the reduction sequence, has the smallest range of shape variation. Secondary flakes, which have been retouched and thus have less dorsal cortex than the primary flakes, show a slightly larger range of shape variation. Lastly, the tertiary flakes at the end of the reduction sequence show the greatest amount of shape variation.</w:t>
+      </w:r>
+    </w:p>
+    <w:p>
+      <w:pPr>
+        <w:pStyle w:val="BodyText"/>
+      </w:pPr>
+      <w:r>
+        <w:t xml:space="preserve">Shape variation is not equal along both principal components. For flakes in all three dorsal cortex classes, the largest differences between each inter-nested is along the first principal component. Slight differences are seen along the second principal component, with an increasing amount of variation as one goes from primary to secondary to tertiary flakes, but these changes are minor when compared to the larger changes seen in the first principal component.</w:t>
+      </w:r>
+    </w:p>
+    <w:p>
+      <w:pPr>
+        <w:pStyle w:val="BodyText"/>
+      </w:pPr>
+      <w:r>
+        <w:t xml:space="preserve">Figure</w:t>
+      </w:r>
+      <w:r>
+        <w:t xml:space="preserve"> </w:t>
+      </w:r>
+      <w:r>
+        <w:t xml:space="preserve">2</w:t>
+      </w:r>
+      <w:r>
+        <w:t xml:space="preserve">B shows the flake shapes projected on the first two principal components, and colored according to the excavation unit that they were recovered from. Excavation unit one is near the surface, and unit 13 is near the base. The general picture here is that shape variation changes little through the deposit. Units with fewer flakes, such as 13, show lower shape variation.</w:t>
+      </w:r>
+    </w:p>
+    <w:p>
+      <w:pPr>
+        <w:pStyle w:val="BodyText"/>
+      </w:pPr>
+      <w:r>
+        <w:t xml:space="preserve">In Figure</w:t>
+      </w:r>
+      <w:r>
+        <w:t xml:space="preserve"> </w:t>
+      </w:r>
+      <w:r>
+        <w:t xml:space="preserve">2</w:t>
+      </w:r>
+      <w:r>
+        <w:t xml:space="preserve">C we see that greater shape variation is found in the lightest mass classes. The two lightest mass clusters, one and two, are in purple and blue respectively. These first two mass classes span the largest area on the biplot, signifying a larger degree of variation overall.</w:t>
+      </w:r>
+    </w:p>
+    <w:p>
+      <w:pPr>
+        <w:pStyle w:val="BodyText"/>
+      </w:pPr>
+      <w:r>
+        <w:t xml:space="preserve">Figure</w:t>
+      </w:r>
+      <w:r>
+        <w:t xml:space="preserve"> </w:t>
+      </w:r>
+      <w:r>
+        <w:t xml:space="preserve">??</w:t>
       </w:r>
       <w:r>
         <w:t xml:space="preserve"> </w:t>
@@ -674,48 +674,25 @@
       <w:r>
         <w:t xml:space="preserve">A where tertiary flakes with little dorsal cortex show the highest shape variation. This supports our interpretation of the previous result, with flakes from later in the reduction process showing greater shape variation as different types of cores were produced at the site.</w:t>
       </w:r>
+      <w:r>
+        <w:t xml:space="preserve"> </w:t>
+      </w:r>
+      <w:r>
+        <w:t xml:space="preserve">The lack of distinct morphological groupings and the increased variability of shape in the smaller, tertiary flakes is consistent with previous studies. Other studies which investigated the morphology of flake outlines from South East Asia concluded that there is no significant relationship between flake outline and flake use (Borel et al., 2013; Borel et al., 2017). While our analysis not rely upon outlines, both outlines and landmarks are ultimately methods for measuring the morphology of flaked stone tools, and as such, the same models which explain outline variability can be cautiously applied to our analysis. The large amount of variability in flake shape, especially in the tertiary flakes, suggests that the knappers were not looking to create a specific shape of flake, with the amount of variability increasing as flakes are struck off of increasingly differed cores. This behavior is consistent with processes of expedient knapping, where a large number of flakes are created in a relatively free-form manner and useful flakes are picked up and used after knapping is finished (Holdaway &amp; Douglass, 2012; McCall, 2012). Processes of expedient knapping suggest that stone tools were of secondary importance in the material culture of the knappers (Sillitoe &amp; Hardy, 2003). Elsewhere it has been suggested stone tools were primarily used to create bamboo tools in South East Asia (Mijares, 2001). A reliance upon bamboo tools, with stone flakes merely being an intermediary to produce bamboo tools, would explain the great variability in the lithic assemblages at Mau A.</w:t>
+      </w:r>
     </w:p>
     <w:p>
       <w:pPr>
         <w:pStyle w:val="BodyText"/>
       </w:pPr>
       <w:r>
-        <w:t xml:space="preserve">&lt;&lt;&lt;&lt;&lt;&lt;&lt; HEAD</w:t>
-      </w:r>
-      <w:r>
-        <w:t xml:space="preserve"> </w:t>
-      </w:r>
-      <w:r>
-        <w:t xml:space="preserve">The lack of distinct morphological groupings and the increased variability of shape in the smaller, tertiary flakes is consistent with previous studies. Other studies which investigated the morphology of flake outlines from South East Asia concluded that there is no significant relationship between flake outline and flake use (Borel et al., 2013; Borel et al., 2017). While our analysis not rely upon outlines, both outlines and landmarks are ultimately methods for measuring the morphology of flaked stone tools, and as such, the same models which explain outline variability can be cautiously applied to our analysis. The large amount of variability in flake shape, especially in the tertiary flakes, suggests that the knappers were not looking to create a specific shape of flake, with the amount of variability increasing as flakes are struck off of increasingly differed cores. This behavior is consistent with processes of expedient knapping, where a large number of flakes are created in a relatively free-form manner and useful flakes are picked up and used after knapping is finished (Holdaway &amp; Douglass, 2012; McCall, 2012). Processes of expedient knapping suggest that stone tools were of secondary importance in the material culture of the knappers (Sillitoe &amp; Hardy, 2003). Elsewhere it has been suggested stone tools were primarily used to create bamboo tools in South East Asia (Mijares, 2001). A reliance upon bamboo tools, with stone flakes merely being an intermediary to produce bamboo tools, would explain the great variability in the lithic assemblages at Mau A.</w:t>
-      </w:r>
-      <w:r>
-        <w:t xml:space="preserve"> </w:t>
-      </w:r>
-      <w:r>
-        <w:t xml:space="preserve">=======</w:t>
-      </w:r>
-      <w:r>
-        <w:t xml:space="preserve"> </w:t>
-      </w:r>
-      <w:r>
-        <w:t xml:space="preserve"> </w:t>
-      </w:r>
-      <w:r>
-        <w:t xml:space="preserve">&gt;&gt;&gt;&gt;&gt;&gt;&gt; b23fc8ad7192e57df132e01c529a3443c23746f9</w:t>
-      </w:r>
-    </w:p>
-    <w:p>
-      <w:pPr>
-        <w:pStyle w:val="BodyText"/>
-      </w:pPr>
-      <w:r>
         <w:t xml:space="preserve">Looking at</w:t>
       </w:r>
       <w:r>
         <w:t xml:space="preserve"> </w:t>
       </w:r>
       <w:r>
-        <w:t xml:space="preserve">2</w:t>
+        <w:t xml:space="preserve">??</w:t>
       </w:r>
       <w:r>
         <w:t xml:space="preserve">, the landmarks which contributed the most to each principal component were all located on the left side of our artefacts. This means that linking our initial flake measurements (maximum length, top width etc.) to either of the first two principal components is nearly impossible, as every one of our initial flake measurements (with the) one can see that there is no consistent pattern in which certain initial flake measurements align closely with either the first or second principal components. Interestingly, the landmarks which contributed the most to each principal component were all located on the left side of our artefacts..</w:t>
@@ -1196,7 +1173,7 @@
         <w:pStyle w:val="FirstParagraph"/>
       </w:pPr>
       <w:r>
-        <w:t xml:space="preserve">This report was generated on 2022-03-11 11:33:15 using the following computational environment and dependencies:</w:t>
+        <w:t xml:space="preserve">This report was generated on 2022-03-17 16:05:52 using the following computational environment and dependencies:</w:t>
       </w:r>
     </w:p>
     <w:p>
@@ -1234,16 +1211,16 @@
         <w:rPr>
           <w:rStyle w:val="VerbatimChar"/>
         </w:rPr>
-        <w:t xml:space="preserve">#&gt;  os       macOS Catalina 10.15.7</w:t>
-      </w:r>
-      <w:r>
-        <w:br/>
-      </w:r>
-      <w:r>
-        <w:rPr>
-          <w:rStyle w:val="VerbatimChar"/>
-        </w:rPr>
-        <w:t xml:space="preserve">#&gt;  system   x86_64, darwin17.0</w:t>
+        <w:t xml:space="preserve">#&gt;  os       Ubuntu 20.04.3 LTS</w:t>
+      </w:r>
+      <w:r>
+        <w:br/>
+      </w:r>
+      <w:r>
+        <w:rPr>
+          <w:rStyle w:val="VerbatimChar"/>
+        </w:rPr>
+        <w:t xml:space="preserve">#&gt;  system   x86_64, linux-gnu</w:t>
       </w:r>
       <w:r>
         <w:br/>
@@ -1261,7 +1238,7 @@
         <w:rPr>
           <w:rStyle w:val="VerbatimChar"/>
         </w:rPr>
-        <w:t xml:space="preserve">#&gt;  language (EN)</w:t>
+        <w:t xml:space="preserve">#&gt;  language en_US</w:t>
       </w:r>
       <w:r>
         <w:br/>
@@ -1297,16 +1274,16 @@
         <w:rPr>
           <w:rStyle w:val="VerbatimChar"/>
         </w:rPr>
-        <w:t xml:space="preserve">#&gt;  date     2022-03-11</w:t>
-      </w:r>
-      <w:r>
-        <w:br/>
-      </w:r>
-      <w:r>
-        <w:rPr>
-          <w:rStyle w:val="VerbatimChar"/>
-        </w:rPr>
-        <w:t xml:space="preserve">#&gt;  pandoc   2.14.0.3 @ /Applications/RStudio.app/Contents/MacOS/pandoc/ (via rmarkdown)</w:t>
+        <w:t xml:space="preserve">#&gt;  date     2022-03-17</w:t>
+      </w:r>
+      <w:r>
+        <w:br/>
+      </w:r>
+      <w:r>
+        <w:rPr>
+          <w:rStyle w:val="VerbatimChar"/>
+        </w:rPr>
+        <w:t xml:space="preserve">#&gt;  pandoc   2.14.0.3 @ /usr/lib/rstudio/bin/pandoc/ (via rmarkdown)</w:t>
       </w:r>
       <w:r>
         <w:br/>
@@ -1333,1096 +1310,1069 @@
         <w:rPr>
           <w:rStyle w:val="VerbatimChar"/>
         </w:rPr>
-        <w:t xml:space="preserve">#&gt;  package       * version date (UTC) lib source</w:t>
-      </w:r>
-      <w:r>
-        <w:br/>
-      </w:r>
-      <w:r>
-        <w:rPr>
-          <w:rStyle w:val="VerbatimChar"/>
-        </w:rPr>
-        <w:t xml:space="preserve">#&gt;  abind           1.4-5   2016-07-21 [2] CRAN (R 4.1.0)</w:t>
-      </w:r>
-      <w:r>
-        <w:br/>
-      </w:r>
-      <w:r>
-        <w:rPr>
-          <w:rStyle w:val="VerbatimChar"/>
-        </w:rPr>
-        <w:t xml:space="preserve">#&gt;  ape             5.6-2   2022-03-02 [2] CRAN (R 4.1.2)</w:t>
-      </w:r>
-      <w:r>
-        <w:br/>
-      </w:r>
-      <w:r>
-        <w:rPr>
-          <w:rStyle w:val="VerbatimChar"/>
-        </w:rPr>
-        <w:t xml:space="preserve">#&gt;  assertthat      0.2.1   2019-03-21 [2] CRAN (R 4.1.0)</w:t>
-      </w:r>
-      <w:r>
-        <w:br/>
-      </w:r>
-      <w:r>
-        <w:rPr>
-          <w:rStyle w:val="VerbatimChar"/>
-        </w:rPr>
-        <w:t xml:space="preserve">#&gt;  backports       1.4.1   2021-12-13 [2] CRAN (R 4.1.0)</w:t>
-      </w:r>
-      <w:r>
-        <w:br/>
-      </w:r>
-      <w:r>
-        <w:rPr>
-          <w:rStyle w:val="VerbatimChar"/>
-        </w:rPr>
-        <w:t xml:space="preserve">#&gt;  bezier          1.1.2   2018-12-14 [2] CRAN (R 4.1.0)</w:t>
-      </w:r>
-      <w:r>
-        <w:br/>
-      </w:r>
-      <w:r>
-        <w:rPr>
-          <w:rStyle w:val="VerbatimChar"/>
-        </w:rPr>
-        <w:t xml:space="preserve">#&gt;  bit             4.0.4   2020-08-04 [2] CRAN (R 4.1.0)</w:t>
-      </w:r>
-      <w:r>
-        <w:br/>
-      </w:r>
-      <w:r>
-        <w:rPr>
-          <w:rStyle w:val="VerbatimChar"/>
-        </w:rPr>
-        <w:t xml:space="preserve">#&gt;  bit64           4.0.5   2020-08-30 [2] CRAN (R 4.1.0)</w:t>
-      </w:r>
-      <w:r>
-        <w:br/>
-      </w:r>
-      <w:r>
-        <w:rPr>
-          <w:rStyle w:val="VerbatimChar"/>
-        </w:rPr>
-        <w:t xml:space="preserve">#&gt;  bookdown        0.24    2021-09-02 [2] CRAN (R 4.1.0)</w:t>
-      </w:r>
-      <w:r>
-        <w:br/>
-      </w:r>
-      <w:r>
-        <w:rPr>
-          <w:rStyle w:val="VerbatimChar"/>
-        </w:rPr>
-        <w:t xml:space="preserve">#&gt;  brio            1.1.3   2021-11-30 [2] CRAN (R 4.1.0)</w:t>
-      </w:r>
-      <w:r>
-        <w:br/>
-      </w:r>
-      <w:r>
-        <w:rPr>
-          <w:rStyle w:val="VerbatimChar"/>
-        </w:rPr>
-        <w:t xml:space="preserve">#&gt;  broom           0.7.12  2022-01-28 [2] CRAN (R 4.1.2)</w:t>
-      </w:r>
-      <w:r>
-        <w:br/>
-      </w:r>
-      <w:r>
-        <w:rPr>
-          <w:rStyle w:val="VerbatimChar"/>
-        </w:rPr>
-        <w:t xml:space="preserve">#&gt;  cachem          1.0.6   2021-08-19 [2] CRAN (R 4.1.0)</w:t>
-      </w:r>
-      <w:r>
-        <w:br/>
-      </w:r>
-      <w:r>
-        <w:rPr>
-          <w:rStyle w:val="VerbatimChar"/>
-        </w:rPr>
-        <w:t xml:space="preserve">#&gt;  callr           3.7.0   2021-04-20 [2] CRAN (R 4.1.0)</w:t>
-      </w:r>
-      <w:r>
-        <w:br/>
-      </w:r>
-      <w:r>
-        <w:rPr>
-          <w:rStyle w:val="VerbatimChar"/>
-        </w:rPr>
-        <w:t xml:space="preserve">#&gt;  car             3.0-12  2021-11-06 [2] CRAN (R 4.1.0)</w:t>
-      </w:r>
-      <w:r>
-        <w:br/>
-      </w:r>
-      <w:r>
-        <w:rPr>
-          <w:rStyle w:val="VerbatimChar"/>
-        </w:rPr>
-        <w:t xml:space="preserve">#&gt;  carData         3.0-5   2022-01-06 [2] CRAN (R 4.1.2)</w:t>
-      </w:r>
-      <w:r>
-        <w:br/>
-      </w:r>
-      <w:r>
-        <w:rPr>
-          <w:rStyle w:val="VerbatimChar"/>
-        </w:rPr>
-        <w:t xml:space="preserve">#&gt;  cellranger      1.1.0   2016-07-27 [2] CRAN (R 4.1.0)</w:t>
-      </w:r>
-      <w:r>
-        <w:br/>
-      </w:r>
-      <w:r>
-        <w:rPr>
-          <w:rStyle w:val="VerbatimChar"/>
-        </w:rPr>
-        <w:t xml:space="preserve">#&gt;  Ckmeans.1d.dp * 4.3.4   2022-01-31 [2] CRAN (R 4.1.2)</w:t>
-      </w:r>
-      <w:r>
-        <w:br/>
-      </w:r>
-      <w:r>
-        <w:rPr>
-          <w:rStyle w:val="VerbatimChar"/>
-        </w:rPr>
-        <w:t xml:space="preserve">#&gt;  cli             3.2.0   2022-02-14 [1] CRAN (R 4.1.2)</w:t>
-      </w:r>
-      <w:r>
-        <w:br/>
-      </w:r>
-      <w:r>
-        <w:rPr>
-          <w:rStyle w:val="VerbatimChar"/>
-        </w:rPr>
-        <w:t xml:space="preserve">#&gt;  cluster       * 2.1.2   2021-04-17 [2] CRAN (R 4.1.2)</w:t>
-      </w:r>
-      <w:r>
-        <w:br/>
-      </w:r>
-      <w:r>
-        <w:rPr>
-          <w:rStyle w:val="VerbatimChar"/>
-        </w:rPr>
-        <w:t xml:space="preserve">#&gt;  codetools       0.2-18  2020-11-04 [2] CRAN (R 4.1.2)</w:t>
-      </w:r>
-      <w:r>
-        <w:br/>
-      </w:r>
-      <w:r>
-        <w:rPr>
-          <w:rStyle w:val="VerbatimChar"/>
-        </w:rPr>
-        <w:t xml:space="preserve">#&gt;  colorRamps      2.3     2012-10-29 [2] CRAN (R 4.1.0)</w:t>
-      </w:r>
-      <w:r>
-        <w:br/>
-      </w:r>
-      <w:r>
-        <w:rPr>
-          <w:rStyle w:val="VerbatimChar"/>
-        </w:rPr>
-        <w:t xml:space="preserve">#&gt;  colorspace      2.0-3   2022-02-21 [2] CRAN (R 4.1.2)</w:t>
-      </w:r>
-      <w:r>
-        <w:br/>
-      </w:r>
-      <w:r>
-        <w:rPr>
-          <w:rStyle w:val="VerbatimChar"/>
-        </w:rPr>
-        <w:t xml:space="preserve">#&gt;  cowplot       * 1.1.1   2020-12-30 [2] CRAN (R 4.1.0)</w:t>
-      </w:r>
-      <w:r>
-        <w:br/>
-      </w:r>
-      <w:r>
-        <w:rPr>
-          <w:rStyle w:val="VerbatimChar"/>
-        </w:rPr>
-        <w:t xml:space="preserve">#&gt;  crayon          1.5.0   2022-02-14 [1] CRAN (R 4.1.2)</w:t>
-      </w:r>
-      <w:r>
-        <w:br/>
-      </w:r>
-      <w:r>
-        <w:rPr>
-          <w:rStyle w:val="VerbatimChar"/>
-        </w:rPr>
-        <w:t xml:space="preserve">#&gt;  DBI             1.1.2   2021-12-20 [2] CRAN (R 4.1.0)</w:t>
-      </w:r>
-      <w:r>
-        <w:br/>
-      </w:r>
-      <w:r>
-        <w:rPr>
-          <w:rStyle w:val="VerbatimChar"/>
-        </w:rPr>
-        <w:t xml:space="preserve">#&gt;  dbplyr          2.1.1   2021-04-06 [2] CRAN (R 4.1.0)</w:t>
-      </w:r>
-      <w:r>
-        <w:br/>
-      </w:r>
-      <w:r>
-        <w:rPr>
-          <w:rStyle w:val="VerbatimChar"/>
-        </w:rPr>
-        <w:t xml:space="preserve">#&gt;  desc            1.4.1   2022-03-06 [2] CRAN (R 4.1.2)</w:t>
-      </w:r>
-      <w:r>
-        <w:br/>
-      </w:r>
-      <w:r>
-        <w:rPr>
-          <w:rStyle w:val="VerbatimChar"/>
-        </w:rPr>
-        <w:t xml:space="preserve">#&gt;  devtools        2.4.3   2021-11-30 [2] CRAN (R 4.1.0)</w:t>
-      </w:r>
-      <w:r>
-        <w:br/>
-      </w:r>
-      <w:r>
-        <w:rPr>
-          <w:rStyle w:val="VerbatimChar"/>
-        </w:rPr>
-        <w:t xml:space="preserve">#&gt;  digest          0.6.29  2021-12-01 [2] CRAN (R 4.1.0)</w:t>
-      </w:r>
-      <w:r>
-        <w:br/>
-      </w:r>
-      <w:r>
-        <w:rPr>
-          <w:rStyle w:val="VerbatimChar"/>
-        </w:rPr>
-        <w:t xml:space="preserve">#&gt;  doParallel      1.0.17  2022-02-07 [2] CRAN (R 4.1.2)</w:t>
-      </w:r>
-      <w:r>
-        <w:br/>
-      </w:r>
-      <w:r>
-        <w:rPr>
-          <w:rStyle w:val="VerbatimChar"/>
-        </w:rPr>
-        <w:t xml:space="preserve">#&gt;  dplyr         * 1.0.8   2022-02-08 [1] CRAN (R 4.1.2)</w:t>
-      </w:r>
-      <w:r>
-        <w:br/>
-      </w:r>
-      <w:r>
-        <w:rPr>
-          <w:rStyle w:val="VerbatimChar"/>
-        </w:rPr>
-        <w:t xml:space="preserve">#&gt;  ellipsis        0.3.2   2021-04-29 [2] CRAN (R 4.1.0)</w:t>
-      </w:r>
-      <w:r>
-        <w:br/>
-      </w:r>
-      <w:r>
-        <w:rPr>
-          <w:rStyle w:val="VerbatimChar"/>
-        </w:rPr>
-        <w:t xml:space="preserve">#&gt;  evaluate        0.15    2022-02-18 [2] CRAN (R 4.1.2)</w:t>
-      </w:r>
-      <w:r>
-        <w:br/>
-      </w:r>
-      <w:r>
-        <w:rPr>
-          <w:rStyle w:val="VerbatimChar"/>
-        </w:rPr>
-        <w:t xml:space="preserve">#&gt;  extrafont       0.17    2014-12-08 [2] CRAN (R 4.1.0)</w:t>
-      </w:r>
-      <w:r>
-        <w:br/>
-      </w:r>
-      <w:r>
-        <w:rPr>
-          <w:rStyle w:val="VerbatimChar"/>
-        </w:rPr>
-        <w:t xml:space="preserve">#&gt;  extrafontdb     1.0     2012-06-11 [2] CRAN (R 4.1.0)</w:t>
-      </w:r>
-      <w:r>
-        <w:br/>
-      </w:r>
-      <w:r>
-        <w:rPr>
-          <w:rStyle w:val="VerbatimChar"/>
-        </w:rPr>
-        <w:t xml:space="preserve">#&gt;  factoextra    * 1.0.7   2020-04-01 [2] CRAN (R 4.1.0)</w:t>
-      </w:r>
-      <w:r>
-        <w:br/>
-      </w:r>
-      <w:r>
-        <w:rPr>
-          <w:rStyle w:val="VerbatimChar"/>
-        </w:rPr>
-        <w:t xml:space="preserve">#&gt;  fansi           1.0.2   2022-01-14 [2] CRAN (R 4.1.2)</w:t>
-      </w:r>
-      <w:r>
-        <w:br/>
-      </w:r>
-      <w:r>
-        <w:rPr>
-          <w:rStyle w:val="VerbatimChar"/>
-        </w:rPr>
-        <w:t xml:space="preserve">#&gt;  farver          2.1.0   2021-02-28 [2] CRAN (R 4.1.0)</w:t>
-      </w:r>
-      <w:r>
-        <w:br/>
-      </w:r>
-      <w:r>
-        <w:rPr>
-          <w:rStyle w:val="VerbatimChar"/>
-        </w:rPr>
-        <w:t xml:space="preserve">#&gt;  fastmap         1.1.0   2021-01-25 [2] CRAN (R 4.1.0)</w:t>
-      </w:r>
-      <w:r>
-        <w:br/>
-      </w:r>
-      <w:r>
-        <w:rPr>
-          <w:rStyle w:val="VerbatimChar"/>
-        </w:rPr>
-        <w:t xml:space="preserve">#&gt;  forcats       * 0.5.1   2021-01-27 [2] CRAN (R 4.1.0)</w:t>
-      </w:r>
-      <w:r>
-        <w:br/>
-      </w:r>
-      <w:r>
-        <w:rPr>
-          <w:rStyle w:val="VerbatimChar"/>
-        </w:rPr>
-        <w:t xml:space="preserve">#&gt;  foreach         1.5.2   2022-02-02 [2] CRAN (R 4.1.2)</w:t>
-      </w:r>
-      <w:r>
-        <w:br/>
-      </w:r>
-      <w:r>
-        <w:rPr>
-          <w:rStyle w:val="VerbatimChar"/>
-        </w:rPr>
-        <w:t xml:space="preserve">#&gt;  fs              1.5.2   2021-12-08 [2] CRAN (R 4.1.0)</w:t>
-      </w:r>
-      <w:r>
-        <w:br/>
-      </w:r>
-      <w:r>
-        <w:rPr>
-          <w:rStyle w:val="VerbatimChar"/>
-        </w:rPr>
-        <w:t xml:space="preserve">#&gt;  generics        0.1.2   2022-01-31 [2] CRAN (R 4.1.2)</w:t>
-      </w:r>
-      <w:r>
-        <w:br/>
-      </w:r>
-      <w:r>
-        <w:rPr>
-          <w:rStyle w:val="VerbatimChar"/>
-        </w:rPr>
-        <w:t xml:space="preserve">#&gt;  geomorph      * 4.0.3   2022-03-02 [2] CRAN (R 4.1.2)</w:t>
-      </w:r>
-      <w:r>
-        <w:br/>
-      </w:r>
-      <w:r>
-        <w:rPr>
-          <w:rStyle w:val="VerbatimChar"/>
-        </w:rPr>
-        <w:t xml:space="preserve">#&gt;  ggplot2       * 3.3.5   2021-06-25 [2] CRAN (R 4.1.0)</w:t>
-      </w:r>
-      <w:r>
-        <w:br/>
-      </w:r>
-      <w:r>
-        <w:rPr>
-          <w:rStyle w:val="VerbatimChar"/>
-        </w:rPr>
-        <w:t xml:space="preserve">#&gt;  ggpubr          0.4.0   2020-06-27 [2] CRAN (R 4.1.0)</w:t>
-      </w:r>
-      <w:r>
-        <w:br/>
-      </w:r>
-      <w:r>
-        <w:rPr>
-          <w:rStyle w:val="VerbatimChar"/>
-        </w:rPr>
-        <w:t xml:space="preserve">#&gt;  ggrepel         0.9.1   2021-01-15 [2] CRAN (R 4.1.0)</w:t>
-      </w:r>
-      <w:r>
-        <w:br/>
-      </w:r>
-      <w:r>
-        <w:rPr>
-          <w:rStyle w:val="VerbatimChar"/>
-        </w:rPr>
-        <w:t xml:space="preserve">#&gt;  ggsci           2.9     2018-05-14 [2] CRAN (R 4.1.0)</w:t>
-      </w:r>
-      <w:r>
-        <w:br/>
-      </w:r>
-      <w:r>
-        <w:rPr>
-          <w:rStyle w:val="VerbatimChar"/>
-        </w:rPr>
-        <w:t xml:space="preserve">#&gt;  ggsignif        0.6.3   2021-09-09 [2] CRAN (R 4.1.0)</w:t>
-      </w:r>
-      <w:r>
-        <w:br/>
-      </w:r>
-      <w:r>
-        <w:rPr>
-          <w:rStyle w:val="VerbatimChar"/>
-        </w:rPr>
-        <w:t xml:space="preserve">#&gt;  glue            1.6.2   2022-02-24 [2] CRAN (R 4.1.2)</w:t>
-      </w:r>
-      <w:r>
-        <w:br/>
-      </w:r>
-      <w:r>
-        <w:rPr>
-          <w:rStyle w:val="VerbatimChar"/>
-        </w:rPr>
-        <w:t xml:space="preserve">#&gt;  gridExtra       2.3     2017-09-09 [2] CRAN (R 4.1.0)</w:t>
-      </w:r>
-      <w:r>
-        <w:br/>
-      </w:r>
-      <w:r>
-        <w:rPr>
-          <w:rStyle w:val="VerbatimChar"/>
-        </w:rPr>
-        <w:t xml:space="preserve">#&gt;  gtable          0.3.0   2019-03-25 [2] CRAN (R 4.1.0)</w:t>
-      </w:r>
-      <w:r>
-        <w:br/>
-      </w:r>
-      <w:r>
-        <w:rPr>
-          <w:rStyle w:val="VerbatimChar"/>
-        </w:rPr>
-        <w:t xml:space="preserve">#&gt;  haven           2.4.3   2021-08-04 [2] CRAN (R 4.1.0)</w:t>
-      </w:r>
-      <w:r>
-        <w:br/>
-      </w:r>
-      <w:r>
-        <w:rPr>
-          <w:rStyle w:val="VerbatimChar"/>
-        </w:rPr>
-        <w:t xml:space="preserve">#&gt;  here            1.0.1   2020-12-13 [2] CRAN (R 4.1.0)</w:t>
-      </w:r>
-      <w:r>
-        <w:br/>
-      </w:r>
-      <w:r>
-        <w:rPr>
-          <w:rStyle w:val="VerbatimChar"/>
-        </w:rPr>
-        <w:t xml:space="preserve">#&gt;  highr           0.9     2021-04-16 [2] CRAN (R 4.1.0)</w:t>
-      </w:r>
-      <w:r>
-        <w:br/>
-      </w:r>
-      <w:r>
-        <w:rPr>
-          <w:rStyle w:val="VerbatimChar"/>
-        </w:rPr>
-        <w:t xml:space="preserve">#&gt;  hms             1.1.1   2021-09-26 [2] CRAN (R 4.1.0)</w:t>
-      </w:r>
-      <w:r>
-        <w:br/>
-      </w:r>
-      <w:r>
-        <w:rPr>
-          <w:rStyle w:val="VerbatimChar"/>
-        </w:rPr>
-        <w:t xml:space="preserve">#&gt;  htmltools       0.5.2   2021-08-25 [2] CRAN (R 4.1.0)</w:t>
-      </w:r>
-      <w:r>
-        <w:br/>
-      </w:r>
-      <w:r>
-        <w:rPr>
-          <w:rStyle w:val="VerbatimChar"/>
-        </w:rPr>
-        <w:t xml:space="preserve">#&gt;  htmlwidgets     1.5.4   2021-09-08 [2] CRAN (R 4.1.0)</w:t>
-      </w:r>
-      <w:r>
-        <w:br/>
-      </w:r>
-      <w:r>
-        <w:rPr>
-          <w:rStyle w:val="VerbatimChar"/>
-        </w:rPr>
-        <w:t xml:space="preserve">#&gt;  httr            1.4.2   2020-07-20 [2] CRAN (R 4.1.0)</w:t>
-      </w:r>
-      <w:r>
-        <w:br/>
-      </w:r>
-      <w:r>
-        <w:rPr>
-          <w:rStyle w:val="VerbatimChar"/>
-        </w:rPr>
-        <w:t xml:space="preserve">#&gt;  iterators       1.0.14  2022-02-05 [2] CRAN (R 4.1.2)</w:t>
-      </w:r>
-      <w:r>
-        <w:br/>
-      </w:r>
-      <w:r>
-        <w:rPr>
-          <w:rStyle w:val="VerbatimChar"/>
-        </w:rPr>
-        <w:t xml:space="preserve">#&gt;  jpeg            0.1-9   2021-07-24 [2] CRAN (R 4.1.0)</w:t>
-      </w:r>
-      <w:r>
-        <w:br/>
-      </w:r>
-      <w:r>
-        <w:rPr>
-          <w:rStyle w:val="VerbatimChar"/>
-        </w:rPr>
-        <w:t xml:space="preserve">#&gt;  jsonlite        1.8.0   2022-02-22 [2] CRAN (R 4.1.2)</w:t>
-      </w:r>
-      <w:r>
-        <w:br/>
-      </w:r>
-      <w:r>
-        <w:rPr>
-          <w:rStyle w:val="VerbatimChar"/>
-        </w:rPr>
-        <w:t xml:space="preserve">#&gt;  knitr           1.37.4  2022-01-29 [2] https://yihui.r-universe.dev (R 4.1.2)</w:t>
-      </w:r>
-      <w:r>
-        <w:br/>
-      </w:r>
-      <w:r>
-        <w:rPr>
-          <w:rStyle w:val="VerbatimChar"/>
-        </w:rPr>
-        <w:t xml:space="preserve">#&gt;  labeling        0.4.2   2020-10-20 [2] CRAN (R 4.1.0)</w:t>
-      </w:r>
-      <w:r>
-        <w:br/>
-      </w:r>
-      <w:r>
-        <w:rPr>
-          <w:rStyle w:val="VerbatimChar"/>
-        </w:rPr>
-        <w:t xml:space="preserve">#&gt;  lattice         0.20-45 2021-09-22 [2] CRAN (R 4.1.2)</w:t>
-      </w:r>
-      <w:r>
-        <w:br/>
-      </w:r>
-      <w:r>
-        <w:rPr>
-          <w:rStyle w:val="VerbatimChar"/>
-        </w:rPr>
-        <w:t xml:space="preserve">#&gt;  lifecycle       1.0.1   2021-09-24 [2] CRAN (R 4.1.0)</w:t>
-      </w:r>
-      <w:r>
-        <w:br/>
-      </w:r>
-      <w:r>
-        <w:rPr>
-          <w:rStyle w:val="VerbatimChar"/>
-        </w:rPr>
-        <w:t xml:space="preserve">#&gt;  lubridate       1.8.0   2021-10-07 [2] CRAN (R 4.1.0)</w:t>
-      </w:r>
-      <w:r>
-        <w:br/>
-      </w:r>
-      <w:r>
-        <w:rPr>
-          <w:rStyle w:val="VerbatimChar"/>
-        </w:rPr>
-        <w:t xml:space="preserve">#&gt;  magrittr        2.0.2   2022-01-26 [2] CRAN (R 4.1.2)</w:t>
-      </w:r>
-      <w:r>
-        <w:br/>
-      </w:r>
-      <w:r>
-        <w:rPr>
-          <w:rStyle w:val="VerbatimChar"/>
-        </w:rPr>
-        <w:t xml:space="preserve">#&gt;  MASS            7.3-55  2022-01-13 [2] CRAN (R 4.1.2)</w:t>
-      </w:r>
-      <w:r>
-        <w:br/>
-      </w:r>
-      <w:r>
-        <w:rPr>
-          <w:rStyle w:val="VerbatimChar"/>
-        </w:rPr>
-        <w:t xml:space="preserve">#&gt;  Matrix        * 1.4-0   2021-12-08 [2] CRAN (R 4.1.0)</w:t>
-      </w:r>
-      <w:r>
-        <w:br/>
-      </w:r>
-      <w:r>
-        <w:rPr>
-          <w:rStyle w:val="VerbatimChar"/>
-        </w:rPr>
-        <w:t xml:space="preserve">#&gt;  mclust        * 5.4.9   2021-12-17 [2] CRAN (R 4.1.0)</w:t>
-      </w:r>
-      <w:r>
-        <w:br/>
-      </w:r>
-      <w:r>
-        <w:rPr>
-          <w:rStyle w:val="VerbatimChar"/>
-        </w:rPr>
-        <w:t xml:space="preserve">#&gt;  memoise         2.0.1   2021-11-26 [2] CRAN (R 4.1.0)</w:t>
-      </w:r>
-      <w:r>
-        <w:br/>
-      </w:r>
-      <w:r>
-        <w:rPr>
-          <w:rStyle w:val="VerbatimChar"/>
-        </w:rPr>
-        <w:t xml:space="preserve">#&gt;  modelr          0.1.8   2020-05-19 [2] CRAN (R 4.1.0)</w:t>
-      </w:r>
-      <w:r>
-        <w:br/>
-      </w:r>
-      <w:r>
-        <w:rPr>
-          <w:rStyle w:val="VerbatimChar"/>
-        </w:rPr>
-        <w:t xml:space="preserve">#&gt;  Morpho        * 2.9     2021-09-09 [2] CRAN (R 4.1.0)</w:t>
-      </w:r>
-      <w:r>
-        <w:br/>
-      </w:r>
-      <w:r>
-        <w:rPr>
-          <w:rStyle w:val="VerbatimChar"/>
-        </w:rPr>
-        <w:t xml:space="preserve">#&gt;  munsell         0.5.0   2018-06-12 [2] CRAN (R 4.1.0)</w:t>
-      </w:r>
-      <w:r>
-        <w:br/>
-      </w:r>
-      <w:r>
-        <w:rPr>
-          <w:rStyle w:val="VerbatimChar"/>
-        </w:rPr>
-        <w:t xml:space="preserve">#&gt;  nlme            3.1-155 2022-01-13 [2] CRAN (R 4.1.2)</w:t>
-      </w:r>
-      <w:r>
-        <w:br/>
-      </w:r>
-      <w:r>
-        <w:rPr>
-          <w:rStyle w:val="VerbatimChar"/>
-        </w:rPr>
-        <w:t xml:space="preserve">#&gt;  pillar          1.7.0   2022-02-01 [2] CRAN (R 4.1.2)</w:t>
-      </w:r>
-      <w:r>
-        <w:br/>
-      </w:r>
-      <w:r>
-        <w:rPr>
-          <w:rStyle w:val="VerbatimChar"/>
-        </w:rPr>
-        <w:t xml:space="preserve">#&gt;  pkgbuild        1.3.1   2021-12-20 [2] CRAN (R 4.1.0)</w:t>
-      </w:r>
-      <w:r>
-        <w:br/>
-      </w:r>
-      <w:r>
-        <w:rPr>
-          <w:rStyle w:val="VerbatimChar"/>
-        </w:rPr>
-        <w:t xml:space="preserve">#&gt;  pkgconfig       2.0.3   2019-09-22 [2] CRAN (R 4.1.0)</w:t>
-      </w:r>
-      <w:r>
-        <w:br/>
-      </w:r>
-      <w:r>
-        <w:rPr>
-          <w:rStyle w:val="VerbatimChar"/>
-        </w:rPr>
-        <w:t xml:space="preserve">#&gt;  pkgload         1.2.4   2021-11-30 [2] CRAN (R 4.1.0)</w:t>
-      </w:r>
-      <w:r>
-        <w:br/>
-      </w:r>
-      <w:r>
-        <w:rPr>
-          <w:rStyle w:val="VerbatimChar"/>
-        </w:rPr>
-        <w:t xml:space="preserve">#&gt;  prettyunits     1.1.1   2020-01-24 [2] CRAN (R 4.1.0)</w:t>
-      </w:r>
-      <w:r>
-        <w:br/>
-      </w:r>
-      <w:r>
-        <w:rPr>
-          <w:rStyle w:val="VerbatimChar"/>
-        </w:rPr>
-        <w:t xml:space="preserve">#&gt;  processx        3.5.2   2021-04-30 [2] CRAN (R 4.1.0)</w:t>
-      </w:r>
-      <w:r>
-        <w:br/>
-      </w:r>
-      <w:r>
-        <w:rPr>
-          <w:rStyle w:val="VerbatimChar"/>
-        </w:rPr>
-        <w:t xml:space="preserve">#&gt;  ps              1.6.0   2021-02-28 [2] CRAN (R 4.1.0)</w:t>
-      </w:r>
-      <w:r>
-        <w:br/>
-      </w:r>
-      <w:r>
-        <w:rPr>
-          <w:rStyle w:val="VerbatimChar"/>
-        </w:rPr>
-        <w:t xml:space="preserve">#&gt;  purrr         * 0.3.4   2020-04-17 [2] CRAN (R 4.1.0)</w:t>
-      </w:r>
-      <w:r>
-        <w:br/>
-      </w:r>
-      <w:r>
-        <w:rPr>
-          <w:rStyle w:val="VerbatimChar"/>
-        </w:rPr>
-        <w:t xml:space="preserve">#&gt;  R6              2.5.1   2021-08-19 [2] CRAN (R 4.1.0)</w:t>
-      </w:r>
-      <w:r>
-        <w:br/>
-      </w:r>
-      <w:r>
-        <w:rPr>
-          <w:rStyle w:val="VerbatimChar"/>
-        </w:rPr>
-        <w:t xml:space="preserve">#&gt;  rbibutils       2.2.7   2021-12-07 [2] CRAN (R 4.1.0)</w:t>
-      </w:r>
-      <w:r>
-        <w:br/>
-      </w:r>
-      <w:r>
-        <w:rPr>
-          <w:rStyle w:val="VerbatimChar"/>
-        </w:rPr>
-        <w:t xml:space="preserve">#&gt;  Rcpp            1.0.8   2022-01-13 [2] CRAN (R 4.1.2)</w:t>
-      </w:r>
-      <w:r>
-        <w:br/>
-      </w:r>
-      <w:r>
-        <w:rPr>
-          <w:rStyle w:val="VerbatimChar"/>
-        </w:rPr>
-        <w:t xml:space="preserve">#&gt;  Rdpack          2.1.4   2022-02-18 [2] CRAN (R 4.1.2)</w:t>
-      </w:r>
-      <w:r>
-        <w:br/>
-      </w:r>
-      <w:r>
-        <w:rPr>
-          <w:rStyle w:val="VerbatimChar"/>
-        </w:rPr>
-        <w:t xml:space="preserve">#&gt;  readr         * 2.1.2   2022-01-30 [2] CRAN (R 4.1.2)</w:t>
-      </w:r>
-      <w:r>
-        <w:br/>
-      </w:r>
-      <w:r>
-        <w:rPr>
-          <w:rStyle w:val="VerbatimChar"/>
-        </w:rPr>
-        <w:t xml:space="preserve">#&gt;  readxl          1.3.1   2019-03-13 [2] CRAN (R 4.1.0)</w:t>
-      </w:r>
-      <w:r>
-        <w:br/>
-      </w:r>
-      <w:r>
-        <w:rPr>
-          <w:rStyle w:val="VerbatimChar"/>
-        </w:rPr>
-        <w:t xml:space="preserve">#&gt;  remotes         2.4.2   2021-11-30 [2] CRAN (R 4.1.0)</w:t>
-      </w:r>
-      <w:r>
-        <w:br/>
-      </w:r>
-      <w:r>
-        <w:rPr>
-          <w:rStyle w:val="VerbatimChar"/>
-        </w:rPr>
-        <w:t xml:space="preserve">#&gt;  reprex          2.0.1   2021-08-05 [2] CRAN (R 4.1.0)</w:t>
-      </w:r>
-      <w:r>
-        <w:br/>
-      </w:r>
-      <w:r>
-        <w:rPr>
-          <w:rStyle w:val="VerbatimChar"/>
-        </w:rPr>
-        <w:t xml:space="preserve">#&gt;  rgl           * 0.108.3 2021-11-21 [2] CRAN (R 4.1.0)</w:t>
-      </w:r>
-      <w:r>
-        <w:br/>
-      </w:r>
-      <w:r>
-        <w:rPr>
-          <w:rStyle w:val="VerbatimChar"/>
-        </w:rPr>
-        <w:t xml:space="preserve">#&gt;  rlang           1.0.2   2022-03-04 [2] CRAN (R 4.1.2)</w:t>
-      </w:r>
-      <w:r>
-        <w:br/>
-      </w:r>
-      <w:r>
-        <w:rPr>
-          <w:rStyle w:val="VerbatimChar"/>
-        </w:rPr>
-        <w:t xml:space="preserve">#&gt;  rmarkdown       2.12    2022-03-02 [2] CRAN (R 4.1.2)</w:t>
-      </w:r>
-      <w:r>
-        <w:br/>
-      </w:r>
-      <w:r>
-        <w:rPr>
-          <w:rStyle w:val="VerbatimChar"/>
-        </w:rPr>
-        <w:t xml:space="preserve">#&gt;  rprojroot       2.0.2   2020-11-15 [2] CRAN (R 4.1.0)</w:t>
-      </w:r>
-      <w:r>
-        <w:br/>
-      </w:r>
-      <w:r>
-        <w:rPr>
-          <w:rStyle w:val="VerbatimChar"/>
-        </w:rPr>
-        <w:t xml:space="preserve">#&gt;  RRPP          * 1.2.1   2022-03-01 [2] CRAN (R 4.1.2)</w:t>
-      </w:r>
-      <w:r>
-        <w:br/>
-      </w:r>
-      <w:r>
-        <w:rPr>
-          <w:rStyle w:val="VerbatimChar"/>
-        </w:rPr>
-        <w:t xml:space="preserve">#&gt;  rstatix         0.7.0   2021-02-13 [2] CRAN (R 4.1.0)</w:t>
-      </w:r>
-      <w:r>
-        <w:br/>
-      </w:r>
-      <w:r>
-        <w:rPr>
-          <w:rStyle w:val="VerbatimChar"/>
-        </w:rPr>
-        <w:t xml:space="preserve">#&gt;  rstudioapi      0.13    2020-11-12 [2] CRAN (R 4.1.0)</w:t>
-      </w:r>
-      <w:r>
-        <w:br/>
-      </w:r>
-      <w:r>
-        <w:rPr>
-          <w:rStyle w:val="VerbatimChar"/>
-        </w:rPr>
-        <w:t xml:space="preserve">#&gt;  Rttf2pt1        1.3.10  2022-02-07 [2] CRAN (R 4.1.2)</w:t>
-      </w:r>
-      <w:r>
-        <w:br/>
-      </w:r>
-      <w:r>
-        <w:rPr>
-          <w:rStyle w:val="VerbatimChar"/>
-        </w:rPr>
-        <w:t xml:space="preserve">#&gt;  Rvcg            0.20.2  2021-09-08 [2] CRAN (R 4.1.0)</w:t>
-      </w:r>
-      <w:r>
-        <w:br/>
-      </w:r>
-      <w:r>
-        <w:rPr>
-          <w:rStyle w:val="VerbatimChar"/>
-        </w:rPr>
-        <w:t xml:space="preserve">#&gt;  rvest           1.0.2   2021-10-16 [2] CRAN (R 4.1.0)</w:t>
-      </w:r>
-      <w:r>
-        <w:br/>
-      </w:r>
-      <w:r>
-        <w:rPr>
-          <w:rStyle w:val="VerbatimChar"/>
-        </w:rPr>
-        <w:t xml:space="preserve">#&gt;  scales          1.1.1   2020-05-11 [2] CRAN (R 4.1.0)</w:t>
-      </w:r>
-      <w:r>
-        <w:br/>
-      </w:r>
-      <w:r>
-        <w:rPr>
-          <w:rStyle w:val="VerbatimChar"/>
-        </w:rPr>
-        <w:t xml:space="preserve">#&gt;  sessioninfo     1.2.2   2021-12-06 [2] CRAN (R 4.1.0)</w:t>
-      </w:r>
-      <w:r>
-        <w:br/>
-      </w:r>
-      <w:r>
-        <w:rPr>
-          <w:rStyle w:val="VerbatimChar"/>
-        </w:rPr>
-        <w:t xml:space="preserve">#&gt;  stringi         1.7.6   2021-11-29 [2] CRAN (R 4.1.0)</w:t>
-      </w:r>
-      <w:r>
-        <w:br/>
-      </w:r>
-      <w:r>
-        <w:rPr>
-          <w:rStyle w:val="VerbatimChar"/>
-        </w:rPr>
-        <w:t xml:space="preserve">#&gt;  stringr       * 1.4.0   2019-02-10 [2] CRAN (R 4.1.0)</w:t>
-      </w:r>
-      <w:r>
-        <w:br/>
-      </w:r>
-      <w:r>
-        <w:rPr>
-          <w:rStyle w:val="VerbatimChar"/>
-        </w:rPr>
-        <w:t xml:space="preserve">#&gt;  testthat        3.1.2   2022-01-20 [2] CRAN (R 4.1.2)</w:t>
-      </w:r>
-      <w:r>
-        <w:br/>
-      </w:r>
-      <w:r>
-        <w:rPr>
-          <w:rStyle w:val="VerbatimChar"/>
-        </w:rPr>
-        <w:t xml:space="preserve">#&gt;  tibble        * 3.1.6   2021-11-07 [2] CRAN (R 4.1.0)</w:t>
-      </w:r>
-      <w:r>
-        <w:br/>
-      </w:r>
-      <w:r>
-        <w:rPr>
-          <w:rStyle w:val="VerbatimChar"/>
-        </w:rPr>
-        <w:t xml:space="preserve">#&gt;  tidyr         * 1.2.0   2022-02-01 [2] CRAN (R 4.1.2)</w:t>
-      </w:r>
-      <w:r>
-        <w:br/>
-      </w:r>
-      <w:r>
-        <w:rPr>
-          <w:rStyle w:val="VerbatimChar"/>
-        </w:rPr>
-        <w:t xml:space="preserve">#&gt;  tidyselect      1.1.2   2022-02-21 [2] CRAN (R 4.1.2)</w:t>
-      </w:r>
-      <w:r>
-        <w:br/>
-      </w:r>
-      <w:r>
-        <w:rPr>
-          <w:rStyle w:val="VerbatimChar"/>
-        </w:rPr>
-        <w:t xml:space="preserve">#&gt;  tidyverse     * 1.3.1   2021-04-15 [2] CRAN (R 4.1.0)</w:t>
-      </w:r>
-      <w:r>
-        <w:br/>
-      </w:r>
-      <w:r>
-        <w:rPr>
-          <w:rStyle w:val="VerbatimChar"/>
-        </w:rPr>
-        <w:t xml:space="preserve">#&gt;  tzdb            0.2.0   2021-10-27 [2] CRAN (R 4.1.0)</w:t>
-      </w:r>
-      <w:r>
-        <w:br/>
-      </w:r>
-      <w:r>
-        <w:rPr>
-          <w:rStyle w:val="VerbatimChar"/>
-        </w:rPr>
-        <w:t xml:space="preserve">#&gt;  usethis         2.1.5   2021-12-09 [2] CRAN (R 4.1.0)</w:t>
-      </w:r>
-      <w:r>
-        <w:br/>
-      </w:r>
-      <w:r>
-        <w:rPr>
-          <w:rStyle w:val="VerbatimChar"/>
-        </w:rPr>
-        <w:t xml:space="preserve">#&gt;  utf8            1.2.2   2021-07-24 [2] CRAN (R 4.1.0)</w:t>
-      </w:r>
-      <w:r>
-        <w:br/>
-      </w:r>
-      <w:r>
-        <w:rPr>
-          <w:rStyle w:val="VerbatimChar"/>
-        </w:rPr>
-        <w:t xml:space="preserve">#&gt;  vctrs           0.3.8   2021-04-29 [2] CRAN (R 4.1.0)</w:t>
-      </w:r>
-      <w:r>
-        <w:br/>
-      </w:r>
-      <w:r>
-        <w:rPr>
-          <w:rStyle w:val="VerbatimChar"/>
-        </w:rPr>
-        <w:t xml:space="preserve">#&gt;  viridis         0.6.2   2021-10-13 [2] CRAN (R 4.1.0)</w:t>
-      </w:r>
-      <w:r>
-        <w:br/>
-      </w:r>
-      <w:r>
-        <w:rPr>
-          <w:rStyle w:val="VerbatimChar"/>
-        </w:rPr>
-        <w:t xml:space="preserve">#&gt;  viridisLite     0.4.0   2021-04-13 [2] CRAN (R 4.1.0)</w:t>
-      </w:r>
-      <w:r>
-        <w:br/>
-      </w:r>
-      <w:r>
-        <w:rPr>
-          <w:rStyle w:val="VerbatimChar"/>
-        </w:rPr>
-        <w:t xml:space="preserve">#&gt;  vroom           1.5.7   2021-11-30 [2] CRAN (R 4.1.0)</w:t>
-      </w:r>
-      <w:r>
-        <w:br/>
-      </w:r>
-      <w:r>
-        <w:rPr>
-          <w:rStyle w:val="VerbatimChar"/>
-        </w:rPr>
-        <w:t xml:space="preserve">#&gt;  withr           2.5.0   2022-03-03 [2] CRAN (R 4.1.2)</w:t>
-      </w:r>
-      <w:r>
-        <w:br/>
-      </w:r>
-      <w:r>
-        <w:rPr>
-          <w:rStyle w:val="VerbatimChar"/>
-        </w:rPr>
-        <w:t xml:space="preserve">#&gt;  xfun            0.30    2022-03-02 [2] CRAN (R 4.1.2)</w:t>
-      </w:r>
-      <w:r>
-        <w:br/>
-      </w:r>
-      <w:r>
-        <w:rPr>
-          <w:rStyle w:val="VerbatimChar"/>
-        </w:rPr>
-        <w:t xml:space="preserve">#&gt;  xml2            1.3.3   2021-11-30 [2] CRAN (R 4.1.0)</w:t>
-      </w:r>
-      <w:r>
-        <w:br/>
-      </w:r>
-      <w:r>
-        <w:rPr>
-          <w:rStyle w:val="VerbatimChar"/>
-        </w:rPr>
-        <w:t xml:space="preserve">#&gt;  yaml            2.3.4   2022-02-17 [1] CRAN (R 4.1.2)</w:t>
+        <w:t xml:space="preserve">#&gt;  ! package       * version date (UTC) lib source</w:t>
+      </w:r>
+      <w:r>
+        <w:br/>
+      </w:r>
+      <w:r>
+        <w:rPr>
+          <w:rStyle w:val="VerbatimChar"/>
+        </w:rPr>
+        <w:t xml:space="preserve">#&gt;  P abind           1.4-5   2016-07-21 [?] CRAN (R 4.1.2)</w:t>
+      </w:r>
+      <w:r>
+        <w:br/>
+      </w:r>
+      <w:r>
+        <w:rPr>
+          <w:rStyle w:val="VerbatimChar"/>
+        </w:rPr>
+        <w:t xml:space="preserve">#&gt;  P ape             5.6-1   2022-01-07 [?] CRAN (R 4.1.2)</w:t>
+      </w:r>
+      <w:r>
+        <w:br/>
+      </w:r>
+      <w:r>
+        <w:rPr>
+          <w:rStyle w:val="VerbatimChar"/>
+        </w:rPr>
+        <w:t xml:space="preserve">#&gt;  P assertthat      0.2.1   2019-03-21 [?] CRAN (R 4.1.2)</w:t>
+      </w:r>
+      <w:r>
+        <w:br/>
+      </w:r>
+      <w:r>
+        <w:rPr>
+          <w:rStyle w:val="VerbatimChar"/>
+        </w:rPr>
+        <w:t xml:space="preserve">#&gt;  P backports       1.4.1   2021-12-13 [?] CRAN (R 4.1.2)</w:t>
+      </w:r>
+      <w:r>
+        <w:br/>
+      </w:r>
+      <w:r>
+        <w:rPr>
+          <w:rStyle w:val="VerbatimChar"/>
+        </w:rPr>
+        <w:t xml:space="preserve">#&gt;  P bezier          1.1.2   2018-12-14 [?] CRAN (R 4.1.2)</w:t>
+      </w:r>
+      <w:r>
+        <w:br/>
+      </w:r>
+      <w:r>
+        <w:rPr>
+          <w:rStyle w:val="VerbatimChar"/>
+        </w:rPr>
+        <w:t xml:space="preserve">#&gt;  P bit             4.0.4   2020-08-04 [?] CRAN (R 4.1.2)</w:t>
+      </w:r>
+      <w:r>
+        <w:br/>
+      </w:r>
+      <w:r>
+        <w:rPr>
+          <w:rStyle w:val="VerbatimChar"/>
+        </w:rPr>
+        <w:t xml:space="preserve">#&gt;  P bit64           4.0.5   2020-08-30 [?] CRAN (R 4.1.2)</w:t>
+      </w:r>
+      <w:r>
+        <w:br/>
+      </w:r>
+      <w:r>
+        <w:rPr>
+          <w:rStyle w:val="VerbatimChar"/>
+        </w:rPr>
+        <w:t xml:space="preserve">#&gt;  P bookdown        0.24    2021-09-02 [?] CRAN (R 4.1.2)</w:t>
+      </w:r>
+      <w:r>
+        <w:br/>
+      </w:r>
+      <w:r>
+        <w:rPr>
+          <w:rStyle w:val="VerbatimChar"/>
+        </w:rPr>
+        <w:t xml:space="preserve">#&gt;  P brio            1.1.3   2021-11-30 [?] CRAN (R 4.1.2)</w:t>
+      </w:r>
+      <w:r>
+        <w:br/>
+      </w:r>
+      <w:r>
+        <w:rPr>
+          <w:rStyle w:val="VerbatimChar"/>
+        </w:rPr>
+        <w:t xml:space="preserve">#&gt;  P broom           0.7.12  2022-01-28 [?] CRAN (R 4.1.2)</w:t>
+      </w:r>
+      <w:r>
+        <w:br/>
+      </w:r>
+      <w:r>
+        <w:rPr>
+          <w:rStyle w:val="VerbatimChar"/>
+        </w:rPr>
+        <w:t xml:space="preserve">#&gt;  P cachem          1.0.6   2021-08-19 [?] CRAN (R 4.1.2)</w:t>
+      </w:r>
+      <w:r>
+        <w:br/>
+      </w:r>
+      <w:r>
+        <w:rPr>
+          <w:rStyle w:val="VerbatimChar"/>
+        </w:rPr>
+        <w:t xml:space="preserve">#&gt;  P callr           3.7.0   2021-04-20 [?] CRAN (R 4.1.2)</w:t>
+      </w:r>
+      <w:r>
+        <w:br/>
+      </w:r>
+      <w:r>
+        <w:rPr>
+          <w:rStyle w:val="VerbatimChar"/>
+        </w:rPr>
+        <w:t xml:space="preserve">#&gt;  P car             3.0-12  2021-11-06 [?] CRAN (R 4.1.2)</w:t>
+      </w:r>
+      <w:r>
+        <w:br/>
+      </w:r>
+      <w:r>
+        <w:rPr>
+          <w:rStyle w:val="VerbatimChar"/>
+        </w:rPr>
+        <w:t xml:space="preserve">#&gt;  P carData         3.0-5   2022-01-06 [?] CRAN (R 4.1.2)</w:t>
+      </w:r>
+      <w:r>
+        <w:br/>
+      </w:r>
+      <w:r>
+        <w:rPr>
+          <w:rStyle w:val="VerbatimChar"/>
+        </w:rPr>
+        <w:t xml:space="preserve">#&gt;  P cellranger      1.1.0   2016-07-27 [?] CRAN (R 4.1.2)</w:t>
+      </w:r>
+      <w:r>
+        <w:br/>
+      </w:r>
+      <w:r>
+        <w:rPr>
+          <w:rStyle w:val="VerbatimChar"/>
+        </w:rPr>
+        <w:t xml:space="preserve">#&gt;  P Ckmeans.1d.dp * 4.3.4   2022-01-31 [?] CRAN (R 4.1.2)</w:t>
+      </w:r>
+      <w:r>
+        <w:br/>
+      </w:r>
+      <w:r>
+        <w:rPr>
+          <w:rStyle w:val="VerbatimChar"/>
+        </w:rPr>
+        <w:t xml:space="preserve">#&gt;  P cli             3.2.0   2022-02-14 [?] CRAN (R 4.1.2)</w:t>
+      </w:r>
+      <w:r>
+        <w:br/>
+      </w:r>
+      <w:r>
+        <w:rPr>
+          <w:rStyle w:val="VerbatimChar"/>
+        </w:rPr>
+        <w:t xml:space="preserve">#&gt;    cluster       * 2.1.2   2021-04-17 [2] CRAN (R 4.0.5)</w:t>
+      </w:r>
+      <w:r>
+        <w:br/>
+      </w:r>
+      <w:r>
+        <w:rPr>
+          <w:rStyle w:val="VerbatimChar"/>
+        </w:rPr>
+        <w:t xml:space="preserve">#&gt;    codetools       0.2-18  2020-11-04 [2] CRAN (R 4.0.3)</w:t>
+      </w:r>
+      <w:r>
+        <w:br/>
+      </w:r>
+      <w:r>
+        <w:rPr>
+          <w:rStyle w:val="VerbatimChar"/>
+        </w:rPr>
+        <w:t xml:space="preserve">#&gt;  P colorRamps      2.3     2012-10-29 [?] CRAN (R 4.1.2)</w:t>
+      </w:r>
+      <w:r>
+        <w:br/>
+      </w:r>
+      <w:r>
+        <w:rPr>
+          <w:rStyle w:val="VerbatimChar"/>
+        </w:rPr>
+        <w:t xml:space="preserve">#&gt;  P colorspace      2.0-2   2021-06-24 [?] CRAN (R 4.1.2)</w:t>
+      </w:r>
+      <w:r>
+        <w:br/>
+      </w:r>
+      <w:r>
+        <w:rPr>
+          <w:rStyle w:val="VerbatimChar"/>
+        </w:rPr>
+        <w:t xml:space="preserve">#&gt;  P cowplot       * 1.1.1   2020-12-30 [?] CRAN (R 4.1.2)</w:t>
+      </w:r>
+      <w:r>
+        <w:br/>
+      </w:r>
+      <w:r>
+        <w:rPr>
+          <w:rStyle w:val="VerbatimChar"/>
+        </w:rPr>
+        <w:t xml:space="preserve">#&gt;  P crayon          1.5.0   2022-02-14 [?] CRAN (R 4.1.2)</w:t>
+      </w:r>
+      <w:r>
+        <w:br/>
+      </w:r>
+      <w:r>
+        <w:rPr>
+          <w:rStyle w:val="VerbatimChar"/>
+        </w:rPr>
+        <w:t xml:space="preserve">#&gt;  P DBI             1.1.2   2021-12-20 [?] CRAN (R 4.1.2)</w:t>
+      </w:r>
+      <w:r>
+        <w:br/>
+      </w:r>
+      <w:r>
+        <w:rPr>
+          <w:rStyle w:val="VerbatimChar"/>
+        </w:rPr>
+        <w:t xml:space="preserve">#&gt;  P dbplyr          2.1.1   2021-04-06 [?] CRAN (R 4.1.2)</w:t>
+      </w:r>
+      <w:r>
+        <w:br/>
+      </w:r>
+      <w:r>
+        <w:rPr>
+          <w:rStyle w:val="VerbatimChar"/>
+        </w:rPr>
+        <w:t xml:space="preserve">#&gt;  P desc            1.4.0   2021-09-28 [?] CRAN (R 4.1.2)</w:t>
+      </w:r>
+      <w:r>
+        <w:br/>
+      </w:r>
+      <w:r>
+        <w:rPr>
+          <w:rStyle w:val="VerbatimChar"/>
+        </w:rPr>
+        <w:t xml:space="preserve">#&gt;  P devtools        2.4.3   2021-11-30 [?] CRAN (R 4.1.2)</w:t>
+      </w:r>
+      <w:r>
+        <w:br/>
+      </w:r>
+      <w:r>
+        <w:rPr>
+          <w:rStyle w:val="VerbatimChar"/>
+        </w:rPr>
+        <w:t xml:space="preserve">#&gt;  P digest          0.6.29  2021-12-01 [?] CRAN (R 4.1.2)</w:t>
+      </w:r>
+      <w:r>
+        <w:br/>
+      </w:r>
+      <w:r>
+        <w:rPr>
+          <w:rStyle w:val="VerbatimChar"/>
+        </w:rPr>
+        <w:t xml:space="preserve">#&gt;  P doParallel      1.0.17  2022-02-07 [?] CRAN (R 4.1.2)</w:t>
+      </w:r>
+      <w:r>
+        <w:br/>
+      </w:r>
+      <w:r>
+        <w:rPr>
+          <w:rStyle w:val="VerbatimChar"/>
+        </w:rPr>
+        <w:t xml:space="preserve">#&gt;  P dplyr         * 1.0.8   2022-02-08 [?] CRAN (R 4.1.2)</w:t>
+      </w:r>
+      <w:r>
+        <w:br/>
+      </w:r>
+      <w:r>
+        <w:rPr>
+          <w:rStyle w:val="VerbatimChar"/>
+        </w:rPr>
+        <w:t xml:space="preserve">#&gt;  P ellipsis        0.3.2   2021-04-29 [?] CRAN (R 4.1.2)</w:t>
+      </w:r>
+      <w:r>
+        <w:br/>
+      </w:r>
+      <w:r>
+        <w:rPr>
+          <w:rStyle w:val="VerbatimChar"/>
+        </w:rPr>
+        <w:t xml:space="preserve">#&gt;  P evaluate        0.14    2019-05-28 [?] CRAN (R 4.1.2)</w:t>
+      </w:r>
+      <w:r>
+        <w:br/>
+      </w:r>
+      <w:r>
+        <w:rPr>
+          <w:rStyle w:val="VerbatimChar"/>
+        </w:rPr>
+        <w:t xml:space="preserve">#&gt;  P factoextra    * 1.0.7   2020-04-01 [?] CRAN (R 4.1.2)</w:t>
+      </w:r>
+      <w:r>
+        <w:br/>
+      </w:r>
+      <w:r>
+        <w:rPr>
+          <w:rStyle w:val="VerbatimChar"/>
+        </w:rPr>
+        <w:t xml:space="preserve">#&gt;  P fansi           1.0.2   2022-01-14 [?] CRAN (R 4.1.2)</w:t>
+      </w:r>
+      <w:r>
+        <w:br/>
+      </w:r>
+      <w:r>
+        <w:rPr>
+          <w:rStyle w:val="VerbatimChar"/>
+        </w:rPr>
+        <w:t xml:space="preserve">#&gt;  P farver          2.1.0   2021-02-28 [?] CRAN (R 4.1.2)</w:t>
+      </w:r>
+      <w:r>
+        <w:br/>
+      </w:r>
+      <w:r>
+        <w:rPr>
+          <w:rStyle w:val="VerbatimChar"/>
+        </w:rPr>
+        <w:t xml:space="preserve">#&gt;  P fastmap         1.1.0   2021-01-25 [?] CRAN (R 4.1.2)</w:t>
+      </w:r>
+      <w:r>
+        <w:br/>
+      </w:r>
+      <w:r>
+        <w:rPr>
+          <w:rStyle w:val="VerbatimChar"/>
+        </w:rPr>
+        <w:t xml:space="preserve">#&gt;  P forcats       * 0.5.1   2021-01-27 [?] CRAN (R 4.1.2)</w:t>
+      </w:r>
+      <w:r>
+        <w:br/>
+      </w:r>
+      <w:r>
+        <w:rPr>
+          <w:rStyle w:val="VerbatimChar"/>
+        </w:rPr>
+        <w:t xml:space="preserve">#&gt;  P foreach         1.5.2   2022-02-02 [?] CRAN (R 4.1.2)</w:t>
+      </w:r>
+      <w:r>
+        <w:br/>
+      </w:r>
+      <w:r>
+        <w:rPr>
+          <w:rStyle w:val="VerbatimChar"/>
+        </w:rPr>
+        <w:t xml:space="preserve">#&gt;  P fs              1.5.2   2021-12-08 [?] CRAN (R 4.1.2)</w:t>
+      </w:r>
+      <w:r>
+        <w:br/>
+      </w:r>
+      <w:r>
+        <w:rPr>
+          <w:rStyle w:val="VerbatimChar"/>
+        </w:rPr>
+        <w:t xml:space="preserve">#&gt;  P generics        0.1.2   2022-01-31 [?] CRAN (R 4.1.2)</w:t>
+      </w:r>
+      <w:r>
+        <w:br/>
+      </w:r>
+      <w:r>
+        <w:rPr>
+          <w:rStyle w:val="VerbatimChar"/>
+        </w:rPr>
+        <w:t xml:space="preserve">#&gt;  P geomorph      * 4.0.2   2022-02-17 [?] CRAN (R 4.1.2)</w:t>
+      </w:r>
+      <w:r>
+        <w:br/>
+      </w:r>
+      <w:r>
+        <w:rPr>
+          <w:rStyle w:val="VerbatimChar"/>
+        </w:rPr>
+        <w:t xml:space="preserve">#&gt;  P ggplot2       * 3.3.5   2021-06-25 [?] CRAN (R 4.1.2)</w:t>
+      </w:r>
+      <w:r>
+        <w:br/>
+      </w:r>
+      <w:r>
+        <w:rPr>
+          <w:rStyle w:val="VerbatimChar"/>
+        </w:rPr>
+        <w:t xml:space="preserve">#&gt;  P ggpubr          0.4.0   2020-06-27 [?] CRAN (R 4.1.2)</w:t>
+      </w:r>
+      <w:r>
+        <w:br/>
+      </w:r>
+      <w:r>
+        <w:rPr>
+          <w:rStyle w:val="VerbatimChar"/>
+        </w:rPr>
+        <w:t xml:space="preserve">#&gt;  P ggrepel         0.9.1   2021-01-15 [?] CRAN (R 4.1.2)</w:t>
+      </w:r>
+      <w:r>
+        <w:br/>
+      </w:r>
+      <w:r>
+        <w:rPr>
+          <w:rStyle w:val="VerbatimChar"/>
+        </w:rPr>
+        <w:t xml:space="preserve">#&gt;  P ggsci           2.9     2018-05-14 [?] CRAN (R 4.1.2)</w:t>
+      </w:r>
+      <w:r>
+        <w:br/>
+      </w:r>
+      <w:r>
+        <w:rPr>
+          <w:rStyle w:val="VerbatimChar"/>
+        </w:rPr>
+        <w:t xml:space="preserve">#&gt;  P ggsignif        0.6.3   2021-09-09 [?] CRAN (R 4.1.2)</w:t>
+      </w:r>
+      <w:r>
+        <w:br/>
+      </w:r>
+      <w:r>
+        <w:rPr>
+          <w:rStyle w:val="VerbatimChar"/>
+        </w:rPr>
+        <w:t xml:space="preserve">#&gt;  P glue            1.6.1   2022-01-22 [?] CRAN (R 4.1.2)</w:t>
+      </w:r>
+      <w:r>
+        <w:br/>
+      </w:r>
+      <w:r>
+        <w:rPr>
+          <w:rStyle w:val="VerbatimChar"/>
+        </w:rPr>
+        <w:t xml:space="preserve">#&gt;  P gridExtra       2.3     2017-09-09 [?] CRAN (R 4.1.2)</w:t>
+      </w:r>
+      <w:r>
+        <w:br/>
+      </w:r>
+      <w:r>
+        <w:rPr>
+          <w:rStyle w:val="VerbatimChar"/>
+        </w:rPr>
+        <w:t xml:space="preserve">#&gt;  P gtable          0.3.0   2019-03-25 [?] CRAN (R 4.1.2)</w:t>
+      </w:r>
+      <w:r>
+        <w:br/>
+      </w:r>
+      <w:r>
+        <w:rPr>
+          <w:rStyle w:val="VerbatimChar"/>
+        </w:rPr>
+        <w:t xml:space="preserve">#&gt;  P haven           2.4.3   2021-08-04 [?] CRAN (R 4.1.2)</w:t>
+      </w:r>
+      <w:r>
+        <w:br/>
+      </w:r>
+      <w:r>
+        <w:rPr>
+          <w:rStyle w:val="VerbatimChar"/>
+        </w:rPr>
+        <w:t xml:space="preserve">#&gt;  P here            1.0.1   2020-12-13 [?] CRAN (R 4.1.2)</w:t>
+      </w:r>
+      <w:r>
+        <w:br/>
+      </w:r>
+      <w:r>
+        <w:rPr>
+          <w:rStyle w:val="VerbatimChar"/>
+        </w:rPr>
+        <w:t xml:space="preserve">#&gt;  P highr           0.9     2021-04-16 [?] CRAN (R 4.1.2)</w:t>
+      </w:r>
+      <w:r>
+        <w:br/>
+      </w:r>
+      <w:r>
+        <w:rPr>
+          <w:rStyle w:val="VerbatimChar"/>
+        </w:rPr>
+        <w:t xml:space="preserve">#&gt;  P hms             1.1.1   2021-09-26 [?] CRAN (R 4.1.2)</w:t>
+      </w:r>
+      <w:r>
+        <w:br/>
+      </w:r>
+      <w:r>
+        <w:rPr>
+          <w:rStyle w:val="VerbatimChar"/>
+        </w:rPr>
+        <w:t xml:space="preserve">#&gt;  P htmltools       0.5.2   2021-08-25 [?] CRAN (R 4.1.2)</w:t>
+      </w:r>
+      <w:r>
+        <w:br/>
+      </w:r>
+      <w:r>
+        <w:rPr>
+          <w:rStyle w:val="VerbatimChar"/>
+        </w:rPr>
+        <w:t xml:space="preserve">#&gt;  P htmlwidgets     1.5.4   2021-09-08 [?] CRAN (R 4.1.2)</w:t>
+      </w:r>
+      <w:r>
+        <w:br/>
+      </w:r>
+      <w:r>
+        <w:rPr>
+          <w:rStyle w:val="VerbatimChar"/>
+        </w:rPr>
+        <w:t xml:space="preserve">#&gt;  P httr            1.4.2   2020-07-20 [?] CRAN (R 4.1.2)</w:t>
+      </w:r>
+      <w:r>
+        <w:br/>
+      </w:r>
+      <w:r>
+        <w:rPr>
+          <w:rStyle w:val="VerbatimChar"/>
+        </w:rPr>
+        <w:t xml:space="preserve">#&gt;  P iterators       1.0.14  2022-02-05 [?] CRAN (R 4.1.2)</w:t>
+      </w:r>
+      <w:r>
+        <w:br/>
+      </w:r>
+      <w:r>
+        <w:rPr>
+          <w:rStyle w:val="VerbatimChar"/>
+        </w:rPr>
+        <w:t xml:space="preserve">#&gt;  P jpeg            0.1-9   2021-07-24 [?] CRAN (R 4.1.2)</w:t>
+      </w:r>
+      <w:r>
+        <w:br/>
+      </w:r>
+      <w:r>
+        <w:rPr>
+          <w:rStyle w:val="VerbatimChar"/>
+        </w:rPr>
+        <w:t xml:space="preserve">#&gt;  P jsonlite        1.7.3   2022-01-17 [?] CRAN (R 4.1.2)</w:t>
+      </w:r>
+      <w:r>
+        <w:br/>
+      </w:r>
+      <w:r>
+        <w:rPr>
+          <w:rStyle w:val="VerbatimChar"/>
+        </w:rPr>
+        <w:t xml:space="preserve">#&gt;  P knitr           1.37    2021-12-16 [?] CRAN (R 4.1.2)</w:t>
+      </w:r>
+      <w:r>
+        <w:br/>
+      </w:r>
+      <w:r>
+        <w:rPr>
+          <w:rStyle w:val="VerbatimChar"/>
+        </w:rPr>
+        <w:t xml:space="preserve">#&gt;  P labeling        0.4.2   2020-10-20 [?] CRAN (R 4.1.2)</w:t>
+      </w:r>
+      <w:r>
+        <w:br/>
+      </w:r>
+      <w:r>
+        <w:rPr>
+          <w:rStyle w:val="VerbatimChar"/>
+        </w:rPr>
+        <w:t xml:space="preserve">#&gt;    lattice         0.20-45 2021-09-22 [2] CRAN (R 4.1.1)</w:t>
+      </w:r>
+      <w:r>
+        <w:br/>
+      </w:r>
+      <w:r>
+        <w:rPr>
+          <w:rStyle w:val="VerbatimChar"/>
+        </w:rPr>
+        <w:t xml:space="preserve">#&gt;  P lifecycle       1.0.1   2021-09-24 [?] CRAN (R 4.1.2)</w:t>
+      </w:r>
+      <w:r>
+        <w:br/>
+      </w:r>
+      <w:r>
+        <w:rPr>
+          <w:rStyle w:val="VerbatimChar"/>
+        </w:rPr>
+        <w:t xml:space="preserve">#&gt;  P lubridate       1.8.0   2021-10-07 [?] CRAN (R 4.1.2)</w:t>
+      </w:r>
+      <w:r>
+        <w:br/>
+      </w:r>
+      <w:r>
+        <w:rPr>
+          <w:rStyle w:val="VerbatimChar"/>
+        </w:rPr>
+        <w:t xml:space="preserve">#&gt;  P magrittr        2.0.2   2022-01-26 [?] CRAN (R 4.1.2)</w:t>
+      </w:r>
+      <w:r>
+        <w:br/>
+      </w:r>
+      <w:r>
+        <w:rPr>
+          <w:rStyle w:val="VerbatimChar"/>
+        </w:rPr>
+        <w:t xml:space="preserve">#&gt;    MASS            7.3-54  2021-05-03 [2] CRAN (R 4.0.5)</w:t>
+      </w:r>
+      <w:r>
+        <w:br/>
+      </w:r>
+      <w:r>
+        <w:rPr>
+          <w:rStyle w:val="VerbatimChar"/>
+        </w:rPr>
+        <w:t xml:space="preserve">#&gt;    Matrix        * 1.4-0   2021-12-08 [2] CRAN (R 4.1.2)</w:t>
+      </w:r>
+      <w:r>
+        <w:br/>
+      </w:r>
+      <w:r>
+        <w:rPr>
+          <w:rStyle w:val="VerbatimChar"/>
+        </w:rPr>
+        <w:t xml:space="preserve">#&gt;  P mclust        * 5.4.9   2021-12-17 [?] CRAN (R 4.1.2)</w:t>
+      </w:r>
+      <w:r>
+        <w:br/>
+      </w:r>
+      <w:r>
+        <w:rPr>
+          <w:rStyle w:val="VerbatimChar"/>
+        </w:rPr>
+        <w:t xml:space="preserve">#&gt;  P memoise         2.0.1   2021-11-26 [?] CRAN (R 4.1.2)</w:t>
+      </w:r>
+      <w:r>
+        <w:br/>
+      </w:r>
+      <w:r>
+        <w:rPr>
+          <w:rStyle w:val="VerbatimChar"/>
+        </w:rPr>
+        <w:t xml:space="preserve">#&gt;  P modelr          0.1.8   2020-05-19 [?] CRAN (R 4.1.2)</w:t>
+      </w:r>
+      <w:r>
+        <w:br/>
+      </w:r>
+      <w:r>
+        <w:rPr>
+          <w:rStyle w:val="VerbatimChar"/>
+        </w:rPr>
+        <w:t xml:space="preserve">#&gt;  P Morpho        * 2.9     2021-09-09 [?] CRAN (R 4.1.2)</w:t>
+      </w:r>
+      <w:r>
+        <w:br/>
+      </w:r>
+      <w:r>
+        <w:rPr>
+          <w:rStyle w:val="VerbatimChar"/>
+        </w:rPr>
+        <w:t xml:space="preserve">#&gt;  P munsell         0.5.0   2018-06-12 [?] CRAN (R 4.1.2)</w:t>
+      </w:r>
+      <w:r>
+        <w:br/>
+      </w:r>
+      <w:r>
+        <w:rPr>
+          <w:rStyle w:val="VerbatimChar"/>
+        </w:rPr>
+        <w:t xml:space="preserve">#&gt;    nlme            3.1-152 2021-02-04 [2] CRAN (R 4.0.3)</w:t>
+      </w:r>
+      <w:r>
+        <w:br/>
+      </w:r>
+      <w:r>
+        <w:rPr>
+          <w:rStyle w:val="VerbatimChar"/>
+        </w:rPr>
+        <w:t xml:space="preserve">#&gt;  P pillar          1.7.0   2022-02-01 [?] CRAN (R 4.1.2)</w:t>
+      </w:r>
+      <w:r>
+        <w:br/>
+      </w:r>
+      <w:r>
+        <w:rPr>
+          <w:rStyle w:val="VerbatimChar"/>
+        </w:rPr>
+        <w:t xml:space="preserve">#&gt;  P pkgbuild        1.3.1   2021-12-20 [?] CRAN (R 4.1.2)</w:t>
+      </w:r>
+      <w:r>
+        <w:br/>
+      </w:r>
+      <w:r>
+        <w:rPr>
+          <w:rStyle w:val="VerbatimChar"/>
+        </w:rPr>
+        <w:t xml:space="preserve">#&gt;  P pkgconfig       2.0.3   2019-09-22 [?] CRAN (R 4.1.2)</w:t>
+      </w:r>
+      <w:r>
+        <w:br/>
+      </w:r>
+      <w:r>
+        <w:rPr>
+          <w:rStyle w:val="VerbatimChar"/>
+        </w:rPr>
+        <w:t xml:space="preserve">#&gt;  P pkgload         1.2.4   2021-11-30 [?] CRAN (R 4.1.2)</w:t>
+      </w:r>
+      <w:r>
+        <w:br/>
+      </w:r>
+      <w:r>
+        <w:rPr>
+          <w:rStyle w:val="VerbatimChar"/>
+        </w:rPr>
+        <w:t xml:space="preserve">#&gt;  P prettyunits     1.1.1   2020-01-24 [?] CRAN (R 4.1.2)</w:t>
+      </w:r>
+      <w:r>
+        <w:br/>
+      </w:r>
+      <w:r>
+        <w:rPr>
+          <w:rStyle w:val="VerbatimChar"/>
+        </w:rPr>
+        <w:t xml:space="preserve">#&gt;  P processx        3.5.2   2021-04-30 [?] CRAN (R 4.1.2)</w:t>
+      </w:r>
+      <w:r>
+        <w:br/>
+      </w:r>
+      <w:r>
+        <w:rPr>
+          <w:rStyle w:val="VerbatimChar"/>
+        </w:rPr>
+        <w:t xml:space="preserve">#&gt;  P ps              1.6.0   2021-02-28 [?] CRAN (R 4.1.2)</w:t>
+      </w:r>
+      <w:r>
+        <w:br/>
+      </w:r>
+      <w:r>
+        <w:rPr>
+          <w:rStyle w:val="VerbatimChar"/>
+        </w:rPr>
+        <w:t xml:space="preserve">#&gt;  P purrr         * 0.3.4   2020-04-17 [?] CRAN (R 4.1.2)</w:t>
+      </w:r>
+      <w:r>
+        <w:br/>
+      </w:r>
+      <w:r>
+        <w:rPr>
+          <w:rStyle w:val="VerbatimChar"/>
+        </w:rPr>
+        <w:t xml:space="preserve">#&gt;  P R6              2.5.1   2021-08-19 [?] CRAN (R 4.1.2)</w:t>
+      </w:r>
+      <w:r>
+        <w:br/>
+      </w:r>
+      <w:r>
+        <w:rPr>
+          <w:rStyle w:val="VerbatimChar"/>
+        </w:rPr>
+        <w:t xml:space="preserve">#&gt;  P rbibutils       2.2.7   2021-12-07 [?] CRAN (R 4.1.2)</w:t>
+      </w:r>
+      <w:r>
+        <w:br/>
+      </w:r>
+      <w:r>
+        <w:rPr>
+          <w:rStyle w:val="VerbatimChar"/>
+        </w:rPr>
+        <w:t xml:space="preserve">#&gt;  P Rcpp            1.0.8   2022-01-13 [?] CRAN (R 4.1.2)</w:t>
+      </w:r>
+      <w:r>
+        <w:br/>
+      </w:r>
+      <w:r>
+        <w:rPr>
+          <w:rStyle w:val="VerbatimChar"/>
+        </w:rPr>
+        <w:t xml:space="preserve">#&gt;  P Rdpack          2.1.3   2021-12-08 [?] CRAN (R 4.1.2)</w:t>
+      </w:r>
+      <w:r>
+        <w:br/>
+      </w:r>
+      <w:r>
+        <w:rPr>
+          <w:rStyle w:val="VerbatimChar"/>
+        </w:rPr>
+        <w:t xml:space="preserve">#&gt;  P readr         * 2.1.2   2022-01-30 [?] CRAN (R 4.1.2)</w:t>
+      </w:r>
+      <w:r>
+        <w:br/>
+      </w:r>
+      <w:r>
+        <w:rPr>
+          <w:rStyle w:val="VerbatimChar"/>
+        </w:rPr>
+        <w:t xml:space="preserve">#&gt;  P readxl          1.3.1   2019-03-13 [?] CRAN (R 4.1.2)</w:t>
+      </w:r>
+      <w:r>
+        <w:br/>
+      </w:r>
+      <w:r>
+        <w:rPr>
+          <w:rStyle w:val="VerbatimChar"/>
+        </w:rPr>
+        <w:t xml:space="preserve">#&gt;  P remotes         2.4.2   2021-11-30 [?] CRAN (R 4.1.2)</w:t>
+      </w:r>
+      <w:r>
+        <w:br/>
+      </w:r>
+      <w:r>
+        <w:rPr>
+          <w:rStyle w:val="VerbatimChar"/>
+        </w:rPr>
+        <w:t xml:space="preserve">#&gt;  P reprex          2.0.1   2021-08-05 [?] CRAN (R 4.1.2)</w:t>
+      </w:r>
+      <w:r>
+        <w:br/>
+      </w:r>
+      <w:r>
+        <w:rPr>
+          <w:rStyle w:val="VerbatimChar"/>
+        </w:rPr>
+        <w:t xml:space="preserve">#&gt;  P rgl           * 0.108.3 2021-11-21 [?] CRAN (R 4.1.2)</w:t>
+      </w:r>
+      <w:r>
+        <w:br/>
+      </w:r>
+      <w:r>
+        <w:rPr>
+          <w:rStyle w:val="VerbatimChar"/>
+        </w:rPr>
+        <w:t xml:space="preserve">#&gt;  P rlang           1.0.1   2022-02-03 [?] CRAN (R 4.1.2)</w:t>
+      </w:r>
+      <w:r>
+        <w:br/>
+      </w:r>
+      <w:r>
+        <w:rPr>
+          <w:rStyle w:val="VerbatimChar"/>
+        </w:rPr>
+        <w:t xml:space="preserve">#&gt;  P rmarkdown       2.11    2021-09-14 [?] CRAN (R 4.1.2)</w:t>
+      </w:r>
+      <w:r>
+        <w:br/>
+      </w:r>
+      <w:r>
+        <w:rPr>
+          <w:rStyle w:val="VerbatimChar"/>
+        </w:rPr>
+        <w:t xml:space="preserve">#&gt;  P rprojroot       2.0.2   2020-11-15 [?] CRAN (R 4.1.2)</w:t>
+      </w:r>
+      <w:r>
+        <w:br/>
+      </w:r>
+      <w:r>
+        <w:rPr>
+          <w:rStyle w:val="VerbatimChar"/>
+        </w:rPr>
+        <w:t xml:space="preserve">#&gt;  P RRPP          * 1.1.2   2021-11-04 [?] CRAN (R 4.1.2)</w:t>
+      </w:r>
+      <w:r>
+        <w:br/>
+      </w:r>
+      <w:r>
+        <w:rPr>
+          <w:rStyle w:val="VerbatimChar"/>
+        </w:rPr>
+        <w:t xml:space="preserve">#&gt;  P rstatix         0.7.0   2021-02-13 [?] CRAN (R 4.1.2)</w:t>
+      </w:r>
+      <w:r>
+        <w:br/>
+      </w:r>
+      <w:r>
+        <w:rPr>
+          <w:rStyle w:val="VerbatimChar"/>
+        </w:rPr>
+        <w:t xml:space="preserve">#&gt;  P rstudioapi      0.13    2020-11-12 [?] CRAN (R 4.1.2)</w:t>
+      </w:r>
+      <w:r>
+        <w:br/>
+      </w:r>
+      <w:r>
+        <w:rPr>
+          <w:rStyle w:val="VerbatimChar"/>
+        </w:rPr>
+        <w:t xml:space="preserve">#&gt;  P Rvcg            0.20.2  2021-09-08 [?] CRAN (R 4.1.2)</w:t>
+      </w:r>
+      <w:r>
+        <w:br/>
+      </w:r>
+      <w:r>
+        <w:rPr>
+          <w:rStyle w:val="VerbatimChar"/>
+        </w:rPr>
+        <w:t xml:space="preserve">#&gt;  P rvest           1.0.2   2021-10-16 [?] CRAN (R 4.1.2)</w:t>
+      </w:r>
+      <w:r>
+        <w:br/>
+      </w:r>
+      <w:r>
+        <w:rPr>
+          <w:rStyle w:val="VerbatimChar"/>
+        </w:rPr>
+        <w:t xml:space="preserve">#&gt;  P scales          1.1.1   2020-05-11 [?] CRAN (R 4.1.2)</w:t>
+      </w:r>
+      <w:r>
+        <w:br/>
+      </w:r>
+      <w:r>
+        <w:rPr>
+          <w:rStyle w:val="VerbatimChar"/>
+        </w:rPr>
+        <w:t xml:space="preserve">#&gt;  P sessioninfo     1.2.2   2021-12-06 [?] CRAN (R 4.1.2)</w:t>
+      </w:r>
+      <w:r>
+        <w:br/>
+      </w:r>
+      <w:r>
+        <w:rPr>
+          <w:rStyle w:val="VerbatimChar"/>
+        </w:rPr>
+        <w:t xml:space="preserve">#&gt;  P stringi         1.7.6   2021-11-29 [?] CRAN (R 4.1.2)</w:t>
+      </w:r>
+      <w:r>
+        <w:br/>
+      </w:r>
+      <w:r>
+        <w:rPr>
+          <w:rStyle w:val="VerbatimChar"/>
+        </w:rPr>
+        <w:t xml:space="preserve">#&gt;  P stringr       * 1.4.0   2019-02-10 [?] CRAN (R 4.1.2)</w:t>
+      </w:r>
+      <w:r>
+        <w:br/>
+      </w:r>
+      <w:r>
+        <w:rPr>
+          <w:rStyle w:val="VerbatimChar"/>
+        </w:rPr>
+        <w:t xml:space="preserve">#&gt;  P testthat        3.1.2   2022-01-20 [?] CRAN (R 4.1.2)</w:t>
+      </w:r>
+      <w:r>
+        <w:br/>
+      </w:r>
+      <w:r>
+        <w:rPr>
+          <w:rStyle w:val="VerbatimChar"/>
+        </w:rPr>
+        <w:t xml:space="preserve">#&gt;  P tibble        * 3.1.6   2021-11-07 [?] CRAN (R 4.1.2)</w:t>
+      </w:r>
+      <w:r>
+        <w:br/>
+      </w:r>
+      <w:r>
+        <w:rPr>
+          <w:rStyle w:val="VerbatimChar"/>
+        </w:rPr>
+        <w:t xml:space="preserve">#&gt;  P tidyr         * 1.2.0   2022-02-01 [?] CRAN (R 4.1.2)</w:t>
+      </w:r>
+      <w:r>
+        <w:br/>
+      </w:r>
+      <w:r>
+        <w:rPr>
+          <w:rStyle w:val="VerbatimChar"/>
+        </w:rPr>
+        <w:t xml:space="preserve">#&gt;  P tidyselect      1.1.1   2021-04-30 [?] CRAN (R 4.1.2)</w:t>
+      </w:r>
+      <w:r>
+        <w:br/>
+      </w:r>
+      <w:r>
+        <w:rPr>
+          <w:rStyle w:val="VerbatimChar"/>
+        </w:rPr>
+        <w:t xml:space="preserve">#&gt;  P tidyverse     * 1.3.1   2021-04-15 [?] CRAN (R 4.1.2)</w:t>
+      </w:r>
+      <w:r>
+        <w:br/>
+      </w:r>
+      <w:r>
+        <w:rPr>
+          <w:rStyle w:val="VerbatimChar"/>
+        </w:rPr>
+        <w:t xml:space="preserve">#&gt;  P tzdb            0.2.0   2021-10-27 [?] CRAN (R 4.1.2)</w:t>
+      </w:r>
+      <w:r>
+        <w:br/>
+      </w:r>
+      <w:r>
+        <w:rPr>
+          <w:rStyle w:val="VerbatimChar"/>
+        </w:rPr>
+        <w:t xml:space="preserve">#&gt;  P usethis         2.1.5   2021-12-09 [?] CRAN (R 4.1.2)</w:t>
+      </w:r>
+      <w:r>
+        <w:br/>
+      </w:r>
+      <w:r>
+        <w:rPr>
+          <w:rStyle w:val="VerbatimChar"/>
+        </w:rPr>
+        <w:t xml:space="preserve">#&gt;  P utf8            1.2.2   2021-07-24 [?] CRAN (R 4.1.2)</w:t>
+      </w:r>
+      <w:r>
+        <w:br/>
+      </w:r>
+      <w:r>
+        <w:rPr>
+          <w:rStyle w:val="VerbatimChar"/>
+        </w:rPr>
+        <w:t xml:space="preserve">#&gt;  P vctrs           0.3.8   2021-04-29 [?] CRAN (R 4.1.2)</w:t>
+      </w:r>
+      <w:r>
+        <w:br/>
+      </w:r>
+      <w:r>
+        <w:rPr>
+          <w:rStyle w:val="VerbatimChar"/>
+        </w:rPr>
+        <w:t xml:space="preserve">#&gt;  P viridis         0.6.2   2021-10-13 [?] CRAN (R 4.1.2)</w:t>
+      </w:r>
+      <w:r>
+        <w:br/>
+      </w:r>
+      <w:r>
+        <w:rPr>
+          <w:rStyle w:val="VerbatimChar"/>
+        </w:rPr>
+        <w:t xml:space="preserve">#&gt;  P viridisLite     0.4.0   2021-04-13 [?] CRAN (R 4.1.2)</w:t>
+      </w:r>
+      <w:r>
+        <w:br/>
+      </w:r>
+      <w:r>
+        <w:rPr>
+          <w:rStyle w:val="VerbatimChar"/>
+        </w:rPr>
+        <w:t xml:space="preserve">#&gt;  P vroom           1.5.7   2021-11-30 [?] CRAN (R 4.1.2)</w:t>
+      </w:r>
+      <w:r>
+        <w:br/>
+      </w:r>
+      <w:r>
+        <w:rPr>
+          <w:rStyle w:val="VerbatimChar"/>
+        </w:rPr>
+        <w:t xml:space="preserve">#&gt;  P withr           2.4.3   2021-11-30 [?] CRAN (R 4.1.2)</w:t>
+      </w:r>
+      <w:r>
+        <w:br/>
+      </w:r>
+      <w:r>
+        <w:rPr>
+          <w:rStyle w:val="VerbatimChar"/>
+        </w:rPr>
+        <w:t xml:space="preserve">#&gt;  P xfun            0.29    2021-12-14 [?] CRAN (R 4.1.2)</w:t>
+      </w:r>
+      <w:r>
+        <w:br/>
+      </w:r>
+      <w:r>
+        <w:rPr>
+          <w:rStyle w:val="VerbatimChar"/>
+        </w:rPr>
+        <w:t xml:space="preserve">#&gt;  P xml2            1.3.3   2021-11-30 [?] CRAN (R 4.1.2)</w:t>
+      </w:r>
+      <w:r>
+        <w:br/>
+      </w:r>
+      <w:r>
+        <w:rPr>
+          <w:rStyle w:val="VerbatimChar"/>
+        </w:rPr>
+        <w:t xml:space="preserve">#&gt;  P yaml            2.3.4   2022-02-17 [?] CRAN (R 4.1.2)</w:t>
       </w:r>
       <w:r>
         <w:br/>
@@ -2440,16 +2390,34 @@
         <w:rPr>
           <w:rStyle w:val="VerbatimChar"/>
         </w:rPr>
-        <w:t xml:space="preserve">#&gt;  [1] /Users/bmarwick/Library/Caches/org.R-project.R/R/renv/library/maualithicspaper-79ebe2c8/R-4.1/x86_64-apple-darwin17.0</w:t>
-      </w:r>
-      <w:r>
-        <w:br/>
-      </w:r>
-      <w:r>
-        <w:rPr>
-          <w:rStyle w:val="VerbatimChar"/>
-        </w:rPr>
-        <w:t xml:space="preserve">#&gt;  [2] /Library/Frameworks/R.framework/Versions/4.1/Resources/library</w:t>
+        <w:t xml:space="preserve">#&gt;  [1] /home/rockymcrockwell/.cache/R/renv/library/maualithicspaper-32a85cdd/R-4.1/x86_64-pc-linux-gnu</w:t>
+      </w:r>
+      <w:r>
+        <w:br/>
+      </w:r>
+      <w:r>
+        <w:rPr>
+          <w:rStyle w:val="VerbatimChar"/>
+        </w:rPr>
+        <w:t xml:space="preserve">#&gt;  [2] /usr/lib/R/library</w:t>
+      </w:r>
+      <w:r>
+        <w:br/>
+      </w:r>
+      <w:r>
+        <w:rPr>
+          <w:rStyle w:val="VerbatimChar"/>
+        </w:rPr>
+        <w:t xml:space="preserve">#&gt;  [3] /usr/local/lib/R/site-library</w:t>
+      </w:r>
+      <w:r>
+        <w:br/>
+      </w:r>
+      <w:r>
+        <w:rPr>
+          <w:rStyle w:val="VerbatimChar"/>
+        </w:rPr>
+        <w:t xml:space="preserve">#&gt;  [4] /usr/lib/R/site-library</w:t>
       </w:r>
       <w:r>
         <w:br/>
@@ -2467,6 +2435,24 @@
         <w:rPr>
           <w:rStyle w:val="VerbatimChar"/>
         </w:rPr>
+        <w:t xml:space="preserve">#&gt;  P ── Loaded and on-disk path mismatch.</w:t>
+      </w:r>
+      <w:r>
+        <w:br/>
+      </w:r>
+      <w:r>
+        <w:rPr>
+          <w:rStyle w:val="VerbatimChar"/>
+        </w:rPr>
+        <w:t xml:space="preserve">#&gt; </w:t>
+      </w:r>
+      <w:r>
+        <w:br/>
+      </w:r>
+      <w:r>
+        <w:rPr>
+          <w:rStyle w:val="VerbatimChar"/>
+        </w:rPr>
         <w:t xml:space="preserve">#&gt; ──────────────────────────────────────────────────────────────────────────────</w:t>
       </w:r>
     </w:p>
@@ -2486,7 +2472,7 @@
         <w:rPr>
           <w:rStyle w:val="VerbatimChar"/>
         </w:rPr>
-        <w:t xml:space="preserve">#&gt; Local:    master /Users/bmarwick/Desktop/maualithicspaper</w:t>
+        <w:t xml:space="preserve">#&gt; Local:    master /home/rockymcrockwell/Desktop/maualithicspaper</w:t>
       </w:r>
       <w:r>
         <w:br/>
@@ -2504,7 +2490,7 @@
         <w:rPr>
           <w:rStyle w:val="VerbatimChar"/>
         </w:rPr>
-        <w:t xml:space="preserve">#&gt; Head:     [5e03763] 2022-03-11: Update to intro comments</w:t>
+        <w:t xml:space="preserve">#&gt; Head:     [3d625ea] 2022-03-17: Added in new schematic figure for flake landmarks</w:t>
       </w:r>
     </w:p>
     <w:bookmarkEnd w:id="50"/>

</xml_diff>

<commit_message>
editing the text, final WI21 meeting
</commit_message>
<xml_diff>
--- a/analysis/paper/paper.docx
+++ b/analysis/paper/paper.docx
@@ -128,7 +128,7 @@
         <w:pStyle w:val="Date"/>
       </w:pPr>
       <w:r>
-        <w:t xml:space="preserve">17</w:t>
+        <w:t xml:space="preserve">25</w:t>
       </w:r>
       <w:r>
         <w:t xml:space="preserve"> </w:t>
@@ -253,7 +253,7 @@
         <w:t xml:space="preserve">Highlights: These are the highlights.</w:t>
       </w:r>
     </w:p>
-    <w:bookmarkStart w:id="29" w:name="abstract"/>
+    <w:bookmarkStart w:id="30" w:name="abstract"/>
     <w:p>
       <w:pPr>
         <w:pStyle w:val="Heading1"/>
@@ -284,7 +284,7 @@
         <w:pStyle w:val="FirstParagraph"/>
       </w:pPr>
       <w:r>
-        <w:t xml:space="preserve">The late Pleistocene of Southeast Asia is characterized by flaked stone tools which rarely have strongly patterned forms (Mijares 2008; Borel et al. 2013; Borel et al. 2017). This lack of clear typo-technological categories for flakes makes understanding the cultural dynamics of period difficult. Previous papers have employed multivariate analysis of flake outlines in relation to other variables, such as the traces of use wear and retouching (Borel et al. 2013; Borel et al. 2017). The purpose of our study is to examine the relationship between shape and lithic reduction in the assemblage at Mau A, northern Vietnam. We ask how flake shape correlates with reduction stage, artefact size and chronology.</w:t>
+        <w:t xml:space="preserve">While early hominins reached Mainland Southeast Asia as early as 800 ka ago (Forestier et al., 2022), the oldest skeletal remains of anatomically modern humans date to roughly 50-70 ka ago (Demeter et al., 2017; Shackelford et al., 2018). MIS 2 in Northern Vietnam was characterized by sporadic human occupation of caves, localized differences in climate (with shifting cover of rain forest between the moist highlands and the variable lowlands) and the accumulation of mollusk shell middens (McAdams et al., 2020; McAdams et al., 2022). Humans in Mainland Southeast Asia (from now on MSEA) would repeatedly reuse caves, accumulating numerous layers of discarded shells, ash, and lithics over multiple periods of occupation, with intervening periods of abandonment and occupation by faunal species such as bats (McAdams et al., 2020).</w:t>
       </w:r>
     </w:p>
     <w:p>
@@ -292,7 +292,7 @@
         <w:pStyle w:val="BodyText"/>
       </w:pPr>
       <w:r>
-        <w:t xml:space="preserve">-Further context from (McAdams et al, 2020)</w:t>
+        <w:t xml:space="preserve">The late Pleistocene of Southeast Asia is characterized by flaked stone tools which rarely have strongly patterned forms (Mijares 2008; Borel et al. 2013; Borel et al. 2017). This lack of clear typo-technological categories for flakes makes understanding the cultural dynamics of period difficult. Previous papers have employed multivariate analysis of flake outlines in relation to other variables, such as the traces of use wear and retouching (Borel et al. 2013; Borel et al. 2017). Elliptical Fourier analysis was used to approximate shape outlines as sums of sine and cosine waves, with the coefficients from these sums being passed through Principal Component Analysis (Borel et al. 2013; Borel et al. 2017). This allowed the outlines of stone tools to be represented as points on a two-dimensional plane, facilitating comparisons between tool morphology and other variables, such as use wear. The use of outlines and not the raw linear measurements commonly employed in archaeology was intentional. Borel et al. (2017) specifically highlighted the dangers of using raw linear measurements, such as length and width, to describe tool morphology, as raw linear measurements can often fail to cover the full variation in shape often seen in stone tools.</w:t>
       </w:r>
     </w:p>
     <w:p>
@@ -300,13 +300,7 @@
         <w:pStyle w:val="BodyText"/>
       </w:pPr>
       <w:r>
-        <w:t xml:space="preserve">Here is a citation</w:t>
-      </w:r>
-      <w:r>
-        <w:t xml:space="preserve"> </w:t>
-      </w:r>
-      <w:r>
-        <w:t xml:space="preserve">(Marwick, 2017)</w:t>
+        <w:t xml:space="preserve">The purpose of our study is to examine the relationship between shape and lithic reduction in the assemblage at Mau A, northern Vietnam. We ask how flake shape correlates with reduction stage, artefact size and chronology. Our unique innovation consists of an R function whereby sets of linear measurements are converted into coordinates for shape landmarks. Our approach exhibits a sensitivity to morphological variation not seen with raw linear measurements, and can be regarded a method for more usefully employing existing linear measurement data in the study of stone tool morphometrics. As far as we know, such an approach has not been undertaken before in the study of stone tool morphology; this paper is demonstration of this new approach. Our code can be examined at ()</w:t>
       </w:r>
     </w:p>
     <w:bookmarkEnd w:id="21"/>
@@ -387,12 +381,12 @@
           <wp:inline>
             <wp:extent cx="5943600" cy="8180172"/>
             <wp:effectExtent b="0" l="0" r="0" t="0"/>
-            <wp:docPr descr="Figure 1: Schematic figure showing both the intial measurements that were used to generate our landmarks and the location of our landmarks on a hypothetical flake. A, B, C, D, and E are the top horizontal measurement, width at a quarter of the maximum length, maximum dimension length, width at a quarter of the maximum length, and width at three quarter of the maximum length respectively. Points 1 through 9 are all of the landmarks generated from measurements A through E." title="" id="1" name="Picture"/>
+            <wp:docPr descr="Figure 1: Schematic figure showing the location of our landmarks on a hypothetical flake" title="" id="1" name="Picture"/>
             <a:graphic>
               <a:graphicData uri="http://schemas.openxmlformats.org/drawingml/2006/picture">
                 <pic:pic>
                   <pic:nvPicPr>
-                    <pic:cNvPr descr="/home/rockymcrockwell/Desktop/maualithicspaper/analysis/figures/flake-measurements-schematic-figure-temp.png" id="0" name="Picture"/>
+                    <pic:cNvPr descr="/Users/bmarwick/Desktop/maualithicspaper/analysis/figures/flake-measurements-schematic-figure-temp.png" id="0" name="Picture"/>
                     <pic:cNvPicPr>
                       <a:picLocks noChangeArrowheads="1" noChangeAspect="1"/>
                     </pic:cNvPicPr>
@@ -430,7 +424,7 @@
         <w:pStyle w:val="ImageCaption"/>
       </w:pPr>
       <w:r>
-        <w:t xml:space="preserve">Figure 1: Schematic figure showing both the intial measurements that were used to generate our landmarks and the location of our landmarks on a hypothetical flake. A, B, C, D, and E are the top horizontal measurement, width at a quarter of the maximum length, maximum dimension length, width at a quarter of the maximum length, and width at three quarter of the maximum length respectively. Points 1 through 9 are all of the landmarks generated from measurements A through E.</w:t>
+        <w:t xml:space="preserve">Figure 1: Schematic figure showing the location of our landmarks on a hypothetical flake</w:t>
       </w:r>
     </w:p>
     <w:p>
@@ -446,7 +440,7 @@
         <w:pStyle w:val="BodyText"/>
       </w:pPr>
       <w:r>
-        <w:t xml:space="preserve">Mass clusters were generated using univariate k-means, with the end result being 6 mass clusters, with mass cluster 1 having the least mass on average and 6 having the greatest mass on average. Univariate k-means is a non-hierarchical clustering technique that creates a set number of groups equal to k, with points being assigned to groups in such a manner that the total distances between each point and mean of the group is minimized. We used the Ckmeans.1d.dp package in R to perform our univariate k-means analysis (Wang &amp; Song, 2011). The Ckmeans.1d.dp has been used for univariate clustering in applications outside of archaeology (Song &amp; Zhong, 2020).</w:t>
+        <w:t xml:space="preserve">Mass clusters were generated using univariate k-means, with the end result being 6 mass clusters, with mass cluster 1 having the least mass on average and 6 having the greatest mass on average. Univariate k-means is a non-hierarchical clustering technique that creates a set number of groups equal to k, with points being assigned to groups in such a manner that the total distances between each point and mean of the group is minimized. The algorithm used for univariate k-means calculates the optimum number of groups. We used the Ckmeans.1d.dp package in R to perform our univariate k-means analysis (Wang &amp; Song, 2011). The Ckmeans.1d.dp has been used for univariate clustering in applications outside of archaeology (Song &amp; Zhong, 2020).</w:t>
       </w:r>
     </w:p>
     <w:p>
@@ -476,7 +470,7 @@
       </w:r>
     </w:p>
     <w:bookmarkEnd w:id="25"/>
-    <w:bookmarkStart w:id="27" w:name="Xc6364613bb061426acdebc89a625687684a2802"/>
+    <w:bookmarkStart w:id="28" w:name="Xc6364613bb061426acdebc89a625687684a2802"/>
     <w:p>
       <w:pPr>
         <w:pStyle w:val="Heading2"/>
@@ -492,7 +486,7 @@
       <w:r>
         <w:drawing>
           <wp:inline>
-            <wp:extent cx="4587290" cy="5504749"/>
+            <wp:extent cx="5943600" cy="7132320"/>
             <wp:effectExtent b="0" l="0" r="0" t="0"/>
             <wp:docPr descr="Figure 2: PCA biplots showing (A) variation in flake shape with dorsal cortex class, (B) depth below surface, and (C) mass cluster" title="" id="1" name="Picture"/>
             <a:graphic>
@@ -513,7 +507,7 @@
                   <pic:spPr bwMode="auto">
                     <a:xfrm>
                       <a:off x="0" y="0"/>
-                      <a:ext cx="4587290" cy="5504749"/>
+                      <a:ext cx="5943600" cy="7132320"/>
                     </a:xfrm>
                     <a:prstGeom prst="rect">
                       <a:avLst/>
@@ -601,6 +595,61 @@
     </w:p>
     <w:p>
       <w:pPr>
+        <w:pStyle w:val="CaptionedFigure"/>
+      </w:pPr>
+      <w:r>
+        <w:drawing>
+          <wp:inline>
+            <wp:extent cx="5943600" cy="2377440"/>
+            <wp:effectExtent b="0" l="0" r="0" t="0"/>
+            <wp:docPr descr="Figure 3: Plots showing the contribution of landmarks to the first two Principal Components (A: PC1, B: PC2) that summarise the overall shape variation among flakes. The dashed red horizontal line corresponds to the expected value if the contribution from each landmark was uniform." title="" id="1" name="Picture"/>
+            <a:graphic>
+              <a:graphicData uri="http://schemas.openxmlformats.org/drawingml/2006/picture">
+                <pic:pic>
+                  <pic:nvPicPr>
+                    <pic:cNvPr descr="../figures/contribution-plots-1.png" id="0" name="Picture"/>
+                    <pic:cNvPicPr>
+                      <a:picLocks noChangeArrowheads="1" noChangeAspect="1"/>
+                    </pic:cNvPicPr>
+                  </pic:nvPicPr>
+                  <pic:blipFill>
+                    <a:blip r:embed="rId27"/>
+                    <a:stretch>
+                      <a:fillRect/>
+                    </a:stretch>
+                  </pic:blipFill>
+                  <pic:spPr bwMode="auto">
+                    <a:xfrm>
+                      <a:off x="0" y="0"/>
+                      <a:ext cx="5943600" cy="2377440"/>
+                    </a:xfrm>
+                    <a:prstGeom prst="rect">
+                      <a:avLst/>
+                    </a:prstGeom>
+                    <a:noFill/>
+                    <a:ln w="9525">
+                      <a:noFill/>
+                      <a:headEnd/>
+                      <a:tailEnd/>
+                    </a:ln>
+                  </pic:spPr>
+                </pic:pic>
+              </a:graphicData>
+            </a:graphic>
+          </wp:inline>
+        </w:drawing>
+      </w:r>
+    </w:p>
+    <w:p>
+      <w:pPr>
+        <w:pStyle w:val="ImageCaption"/>
+      </w:pPr>
+      <w:r>
+        <w:t xml:space="preserve">Figure 3: Plots showing the contribution of landmarks to the first two Principal Components (A: PC1, B: PC2) that summarise the overall shape variation among flakes. The dashed red horizontal line corresponds to the expected value if the contribution from each landmark was uniform.</w:t>
+      </w:r>
+    </w:p>
+    <w:p>
+      <w:pPr>
         <w:pStyle w:val="BodyText"/>
       </w:pPr>
       <w:r>
@@ -610,34 +659,151 @@
         <w:t xml:space="preserve"> </w:t>
       </w:r>
       <w:r>
+        <w:t xml:space="preserve">3</w:t>
+      </w:r>
+      <w:r>
+        <w:t xml:space="preserve"> </w:t>
+      </w:r>
+      <w:r>
+        <w:t xml:space="preserve">shows the relative contribution of each of the original 18 variables put through our PCA. The first principal component is primarily composed of the x-value for the distal tip landmark, with smaller contributions from the y-values from the two upper-most and mid-upper points. The second principal component is composed largely of the y-values for bottom-most and upper-most points.</w:t>
+      </w:r>
+    </w:p>
+    <w:bookmarkEnd w:id="28"/>
+    <w:bookmarkStart w:id="29" w:name="X7d436ae0e4ffbaa994e1c04d8032f5d487e3725"/>
+    <w:p>
+      <w:pPr>
+        <w:pStyle w:val="Heading2"/>
+      </w:pPr>
+      <w:r>
+        <w:t xml:space="preserve">Principal Components Analyses exploring core shape variation</w:t>
+      </w:r>
+    </w:p>
+    <w:bookmarkEnd w:id="29"/>
+    <w:bookmarkEnd w:id="30"/>
+    <w:bookmarkStart w:id="31" w:name="discussion"/>
+    <w:p>
+      <w:pPr>
+        <w:pStyle w:val="Heading1"/>
+      </w:pPr>
+      <w:r>
+        <w:t xml:space="preserve">Discussion</w:t>
+      </w:r>
+    </w:p>
+    <w:p>
+      <w:pPr>
+        <w:pStyle w:val="FirstParagraph"/>
+      </w:pPr>
+      <w:r>
+        <w:t xml:space="preserve">Flake shape variation generally shows limited correspondence with other factors. Figure</w:t>
+      </w:r>
+      <w:r>
+        <w:t xml:space="preserve"> </w:t>
+      </w:r>
+      <w:r>
         <w:t xml:space="preserve">??</w:t>
       </w:r>
       <w:r>
-        <w:t xml:space="preserve"> </w:t>
-      </w:r>
-      <w:r>
-        <w:t xml:space="preserve">shows the relative contribution of each of the original 18 variables put through our PCA. The first principal component is primarily composed of the x-value for the distal tip landmark, with smaller contributions from the y-values from the two upper-most and mid-upper points. The second principal component is composed largely of the y-values for bottom-most and upper-most points.</w:t>
-      </w:r>
-    </w:p>
-    <w:bookmarkEnd w:id="27"/>
-    <w:bookmarkStart w:id="28" w:name="X7d436ae0e4ffbaa994e1c04d8032f5d487e3725"/>
+        <w:t xml:space="preserve">B shows very little variation over time, with lots of overlap between groups in the biplot. Units with fewer flakes, such as 13, show lower shape variation. This generally confirms our conclusion from the radiocarbon ages that the deposit accumulated relatively quickly, and the assemblage represents knapping events occurring at a similar time with little, if any perceptible change over time. By contrast, a more definitive difference between groups in seen in Figure</w:t>
+      </w:r>
+      <w:r>
+        <w:t xml:space="preserve"> </w:t>
+      </w:r>
+      <w:r>
+        <w:t xml:space="preserve">??</w:t>
+      </w:r>
+      <w:r>
+        <w:t xml:space="preserve">C, where there is a high degree of shape variation in the lightest flakes. This reflects the production of different types and shapes of cores as the flakes become smaller and thus lighter. This is further supported by Figure</w:t>
+      </w:r>
+      <w:r>
+        <w:t xml:space="preserve"> </w:t>
+      </w:r>
+      <w:r>
+        <w:t xml:space="preserve">??</w:t>
+      </w:r>
+      <w:r>
+        <w:t xml:space="preserve">A where tertiary flakes with little dorsal cortex show the highest shape variation. This supports our interpretation of the previous result, with flakes from later in the reduction process showing greater shape variation as different types of cores were produced at the site.</w:t>
+      </w:r>
+      <w:r>
+        <w:t xml:space="preserve"> </w:t>
+      </w:r>
+      <w:r>
+        <w:t xml:space="preserve">The lack of distinct morphological groupings and the increased variability of shape in the smaller, tertiary flakes is consistent with previous studies. Other studies which investigated the morphology of flake outlines from South East Asia concluded that there is no significant relationship between flake outline and flake use (Borel et al., 2013; Borel et al., 2017). While our analysis not rely upon outlines, both outlines and landmarks are ultimately methods for measuring the morphology of flaked stone tools, and as such, the same models which explain outline variability can be cautiously applied to our analysis. The large amount of variability in flake shape, especially in the tertiary flakes, suggests that the knappers were not looking to create a specific shape of flake, with the amount of variability increasing as flakes are struck off of increasingly differed cores. This behavior is consistent with processes of expedient knapping, where a large number of flakes are created in a relatively free-form manner and useful flakes are picked up and used after knapping is finished (Holdaway &amp; Douglass, 2012; McCall, 2012). Processes of expedient knapping suggest that stone tools were of secondary importance in the material culture of the knappers (Sillitoe &amp; Hardy, 2003). Elsewhere it has been suggested stone tools were primarily used to create bamboo tools in South East Asia (Mijares, 2001). A reliance upon bamboo tools, with stone flakes merely being an intermediary to produce bamboo tools, would explain the great variability in the lithic assemblages at Mau A.</w:t>
+      </w:r>
+    </w:p>
+    <w:p>
+      <w:pPr>
+        <w:pStyle w:val="BodyText"/>
+      </w:pPr>
+      <w:r>
+        <w:t xml:space="preserve">Looking at</w:t>
+      </w:r>
+      <w:r>
+        <w:t xml:space="preserve"> </w:t>
+      </w:r>
+      <w:r>
+        <w:t xml:space="preserve">3</w:t>
+      </w:r>
+      <w:r>
+        <w:t xml:space="preserve">, we can see that certain landmarks contributed to each principal component. For the first principal component, the distal tip, the top right, and the top left landmarks are the top three contributors. We interpret this as indicating that the first principal component is primarily influenced by artefact length and platform breadth. The second principal component primarily consists of the bottom left, bottom right, top left, and top right landmarks; one can interpret this as the second principal component taking after overall width.</w:t>
+      </w:r>
+    </w:p>
+    <w:p>
+      <w:pPr>
+        <w:pStyle w:val="BodyText"/>
+      </w:pPr>
+      <w:r>
+        <w:t xml:space="preserve">The lack of distinct morphological groupings and the increased variability of shape in the smaller, tertiary flakes is consistent with previous studies. Other studies which investigated the morphology of flake outlines from South East Asia concluded that there is no significant relationship between flake outline and flake use (Borel et al., 2013; Borel et al., 2017).</w:t>
+      </w:r>
+      <w:r>
+        <w:t xml:space="preserve"> </w:t>
+      </w:r>
+      <w:r>
+        <w:t xml:space="preserve"> </w:t>
+      </w:r>
+      <w:r>
+        <w:t xml:space="preserve">While our analysis does not rely upon outlines, both outlines and landmarks are methods for measuring the morphology of flaked stone tools, and as such, the same models which explain outline variability can be cautiously applied to our analysis. The high variability in flake shape, especially in the tertiary flakes, suggests that knappers were not looking to systematically create a small set of specific shapes of flake, with the amount of variability increasing as flakes are struck off of increasingly differed cores. It is also possible that the knappers were aiming to create a wide range of shapes, or that a great number of flakes were created of certain shapes with considerable variation between flakes. This behavior is consistent with processes of expedient knapping, where a large number of flakes are created in a relatively free-form manner and useful flakes are picked up and used after knapping is finished (Holdaway &amp; Douglass, 2012; McCall, 2012). Processes of expedient knapping suggest that stone tools were of secondary importance in the material culture of the knappers (Sillitoe &amp; Hardy, 2003), relative to organic technologies. Mijares (2001) suggested stone tools were primarily used to create bamboo tools in South East Asia. A reliance upon bamboo tools, with stone flakes being an intermediary to produce bamboo tools, may explain the great variability in the lithic assemblages at Mau A.</w:t>
+      </w:r>
+    </w:p>
+    <w:bookmarkEnd w:id="31"/>
+    <w:bookmarkStart w:id="32" w:name="conclusion"/>
+    <w:p>
+      <w:pPr>
+        <w:pStyle w:val="Heading1"/>
+      </w:pPr>
+      <w:r>
+        <w:t xml:space="preserve">Conclusion</w:t>
+      </w:r>
+    </w:p>
+    <w:p>
+      <w:pPr>
+        <w:pStyle w:val="FirstParagraph"/>
+      </w:pPr>
+      <w:r>
+        <w:t xml:space="preserve">This work demonstrates the applicability of our new method in identifying the shape changes that accompany lithic reduction within a paleolithic MSEA assemblage. Our method for converting linear measurements into shape landmarks demonstrates a sensitivity to morphological diversity that opens the door for further applications. As brought up by Borel et al. (2017), raw linear measurements rarely capture the full breadth of variation seen in stone tools. Our approach of taking linear measurements and converting them into landmarks exhibits a greater sensitivity to shape variation than the use of linear measurements alone. This presents the opportunity for linear measurement data (where the measurements cover the full spectrum that we used) to be more usefully employed in the study of stone tool morphometrics. While generated landmarks might not be as sensitive as full outlines, linear measurements of stone tools are common in many archaeological studies. As a result, there are many opportunities to apply our method to existing linear measurement data. Further applications of our method in the study of MSEA paleolithic assemblages is also appropriate.</w:t>
+      </w:r>
+    </w:p>
+    <w:bookmarkEnd w:id="32"/>
+    <w:bookmarkStart w:id="55" w:name="acknowledgements"/>
+    <w:p>
+      <w:pPr>
+        <w:pStyle w:val="Heading1"/>
+      </w:pPr>
+      <w:r>
+        <w:t xml:space="preserve">Acknowledgements</w:t>
+      </w:r>
+    </w:p>
+    <w:p>
+      <w:r>
+        <w:br w:type="page"/>
+      </w:r>
+    </w:p>
+    <w:bookmarkStart w:id="54" w:name="references"/>
     <w:p>
       <w:pPr>
         <w:pStyle w:val="Heading2"/>
       </w:pPr>
       <w:r>
-        <w:t xml:space="preserve">Principal Components Analyses exploring core shape variation</w:t>
-      </w:r>
-    </w:p>
-    <w:bookmarkEnd w:id="28"/>
-    <w:bookmarkEnd w:id="29"/>
-    <w:bookmarkStart w:id="30" w:name="discussion"/>
-    <w:p>
-      <w:pPr>
-        <w:pStyle w:val="Heading1"/>
-      </w:pPr>
-      <w:r>
-        <w:t xml:space="preserve">Discussion</w:t>
+        <w:t xml:space="preserve">References</w:t>
       </w:r>
     </w:p>
     <w:p>
@@ -645,121 +811,12 @@
         <w:pStyle w:val="FirstParagraph"/>
       </w:pPr>
       <w:r>
-        <w:t xml:space="preserve">Flake shape variation generally shows limited correspondence with other factors. Figure</w:t>
-      </w:r>
-      <w:r>
-        <w:t xml:space="preserve"> </w:t>
-      </w:r>
-      <w:r>
-        <w:t xml:space="preserve">??</w:t>
-      </w:r>
-      <w:r>
-        <w:t xml:space="preserve">B shows very little variation over time, with lots of overlap between groups in the biplot. Units with fewer flakes, such as 13, show lower shape variation. This generally confirms our conclusion from the radiocarbon ages that the deposit accumulated relatively quickly, and the assemblage represents knapping events occurring at a similar time with little, if any perceptible change over time. By contrast, a more definitive difference between groups in seen in Figure</w:t>
-      </w:r>
-      <w:r>
-        <w:t xml:space="preserve"> </w:t>
-      </w:r>
-      <w:r>
-        <w:t xml:space="preserve">??</w:t>
-      </w:r>
-      <w:r>
-        <w:t xml:space="preserve">C, where there is a high degree of shape variation in the lightest flakes. This reflects the production of different types and shapes of cores as the flakes become smaller and thus lighter. This is further supported by Figure</w:t>
-      </w:r>
-      <w:r>
-        <w:t xml:space="preserve"> </w:t>
-      </w:r>
-      <w:r>
-        <w:t xml:space="preserve">??</w:t>
-      </w:r>
-      <w:r>
-        <w:t xml:space="preserve">A where tertiary flakes with little dorsal cortex show the highest shape variation. This supports our interpretation of the previous result, with flakes from later in the reduction process showing greater shape variation as different types of cores were produced at the site.</w:t>
-      </w:r>
-      <w:r>
-        <w:t xml:space="preserve"> </w:t>
-      </w:r>
-      <w:r>
-        <w:t xml:space="preserve">The lack of distinct morphological groupings and the increased variability of shape in the smaller, tertiary flakes is consistent with previous studies. Other studies which investigated the morphology of flake outlines from South East Asia concluded that there is no significant relationship between flake outline and flake use (Borel et al., 2013; Borel et al., 2017). While our analysis not rely upon outlines, both outlines and landmarks are ultimately methods for measuring the morphology of flaked stone tools, and as such, the same models which explain outline variability can be cautiously applied to our analysis. The large amount of variability in flake shape, especially in the tertiary flakes, suggests that the knappers were not looking to create a specific shape of flake, with the amount of variability increasing as flakes are struck off of increasingly differed cores. This behavior is consistent with processes of expedient knapping, where a large number of flakes are created in a relatively free-form manner and useful flakes are picked up and used after knapping is finished (Holdaway &amp; Douglass, 2012; McCall, 2012). Processes of expedient knapping suggest that stone tools were of secondary importance in the material culture of the knappers (Sillitoe &amp; Hardy, 2003). Elsewhere it has been suggested stone tools were primarily used to create bamboo tools in South East Asia (Mijares, 2001). A reliance upon bamboo tools, with stone flakes merely being an intermediary to produce bamboo tools, would explain the great variability in the lithic assemblages at Mau A.</w:t>
-      </w:r>
-    </w:p>
-    <w:p>
-      <w:pPr>
-        <w:pStyle w:val="BodyText"/>
-      </w:pPr>
-      <w:r>
-        <w:t xml:space="preserve">Looking at</w:t>
-      </w:r>
-      <w:r>
-        <w:t xml:space="preserve"> </w:t>
-      </w:r>
-      <w:r>
-        <w:t xml:space="preserve">??</w:t>
-      </w:r>
-      <w:r>
-        <w:t xml:space="preserve">, the landmarks which contributed the most to each principal component were all located on the left side of our artefacts. This means that linking our initial flake measurements (maximum length, top width etc.) to either of the first two principal components is nearly impossible, as every one of our initial flake measurements (with the) one can see that there is no consistent pattern in which certain initial flake measurements align closely with either the first or second principal components. Interestingly, the landmarks which contributed the most to each principal component were all located on the left side of our artefacts..</w:t>
-      </w:r>
-    </w:p>
-    <w:p>
-      <w:pPr>
-        <w:pStyle w:val="BodyText"/>
-      </w:pPr>
-      <w:r>
-        <w:t xml:space="preserve">The lack of distinct morphological groupings and the increased variability of shape in the smaller, tertiary flakes is consistent with previous studies. Other studies which investigated the morphology of flake outlines from South East Asia concluded that there is no significant relationship between flake outline and flake use (Borel et al., 2013; Borel et al., 2017).</w:t>
-      </w:r>
-      <w:r>
-        <w:t xml:space="preserve"> </w:t>
-      </w:r>
-      <w:r>
-        <w:t xml:space="preserve"> </w:t>
-      </w:r>
-      <w:r>
-        <w:t xml:space="preserve">While our analysis does not rely upon outlines, both outlines and landmarks are methods for measuring the morphology of flaked stone tools, and as such, the same models which explain outline variability can be cautiously applied to our analysis. The high variability in flake shape, especially in the tertiary flakes, suggests that knappers were not looking to systematically create a small set of specific shapes of flake, with the amount of variability increasing as flakes are struck off of increasingly differed cores. It is also possible that the knappers were aiming to create a wide range of shapes, or that a great number of flakes were created of certain shapes with considerable variation between flakes. This behavior is consistent with processes of expedient knapping, where a large number of flakes are created in a relatively free-form manner and useful flakes are picked up and used after knapping is finished (Holdaway &amp; Douglass, 2012; McCall, 2012). Processes of expedient knapping suggest that stone tools were of secondary importance in the material culture of the knappers (Sillitoe &amp; Hardy, 2003), relative to organic technologies. Mijares (2001) suggested stone tools were primarily used to create bamboo tools in South East Asia. A reliance upon bamboo tools, with stone flakes being an intermediary to produce bamboo tools, may explain the great variability in the lithic assemblages at Mau A.</w:t>
-      </w:r>
-    </w:p>
-    <w:bookmarkEnd w:id="30"/>
-    <w:bookmarkStart w:id="31" w:name="conclusion"/>
-    <w:p>
-      <w:pPr>
-        <w:pStyle w:val="Heading1"/>
-      </w:pPr>
-      <w:r>
-        <w:t xml:space="preserve">Conclusion</w:t>
-      </w:r>
-    </w:p>
-    <w:bookmarkEnd w:id="31"/>
-    <w:bookmarkStart w:id="52" w:name="acknowledgements"/>
-    <w:p>
-      <w:pPr>
-        <w:pStyle w:val="Heading1"/>
-      </w:pPr>
-      <w:r>
-        <w:t xml:space="preserve">Acknowledgements</w:t>
-      </w:r>
-    </w:p>
-    <w:p>
-      <w:r>
-        <w:br w:type="page"/>
-      </w:r>
-    </w:p>
-    <w:bookmarkStart w:id="51" w:name="references"/>
-    <w:p>
-      <w:pPr>
-        <w:pStyle w:val="Heading2"/>
-      </w:pPr>
-      <w:r>
-        <w:t xml:space="preserve">References</w:t>
-      </w:r>
-    </w:p>
-    <w:p>
-      <w:pPr>
-        <w:pStyle w:val="FirstParagraph"/>
-      </w:pPr>
-      <w:r>
         <w:t xml:space="preserve">Archer, W., Djakovic, I., Brenet, M., Bourguignon, L., Presnyakova, D., Schlager, S., Soressi, M., &amp; McPherron, S. P. (2021). Quantifying differences in hominin flaking technologies with 3D shape analysis. Journal of Human Evolution, 150, 102912.</w:t>
       </w:r>
       <w:r>
         <w:t xml:space="preserve"> </w:t>
       </w:r>
-      <w:hyperlink r:id="rId32">
+      <w:hyperlink r:id="rId33">
         <w:r>
           <w:rPr>
             <w:rStyle w:val="Hyperlink"/>
@@ -796,7 +853,7 @@
       <w:r>
         <w:t xml:space="preserve"> </w:t>
       </w:r>
-      <w:hyperlink r:id="rId33">
+      <w:hyperlink r:id="rId34">
         <w:r>
           <w:rPr>
             <w:rStyle w:val="Hyperlink"/>
@@ -836,7 +893,7 @@
       <w:r>
         <w:t xml:space="preserve"> </w:t>
       </w:r>
-      <w:hyperlink r:id="rId34">
+      <w:hyperlink r:id="rId35">
         <w:r>
           <w:rPr>
             <w:rStyle w:val="Hyperlink"/>
@@ -876,7 +933,7 @@
       <w:r>
         <w:t xml:space="preserve"> </w:t>
       </w:r>
-      <w:hyperlink r:id="rId35">
+      <w:hyperlink r:id="rId36">
         <w:r>
           <w:rPr>
             <w:rStyle w:val="Hyperlink"/>
@@ -893,12 +950,50 @@
         <w:pStyle w:val="BodyText"/>
       </w:pPr>
       <w:r>
+        <w:t xml:space="preserve">Demeter, F., Shackelford, L., Westaway, K., Barnes, L., Duringer, P., Ponche, J.-L., Dumoncel, J., Sénégas, F., Sayavongkhamdy, T., Zhao, J.-X., Sichanthongtip, P., Patole-Edoumba, E., Dunn, T., Zachwieja, A., Coppens, Y., Willerslev, E., &amp; Bacon, A.-M. (2017). Early Modern Humans from Tam Pà Ling, Laos: Fossil Review and Perspectives. Current Anthropology, 58(S17), S527–S538.</w:t>
+      </w:r>
+      <w:r>
+        <w:t xml:space="preserve"> </w:t>
+      </w:r>
+      <w:hyperlink r:id="rId37">
+        <w:r>
+          <w:rPr>
+            <w:rStyle w:val="Hyperlink"/>
+          </w:rPr>
+          <w:t xml:space="preserve">https://doi.org/10.1086/694192</w:t>
+        </w:r>
+      </w:hyperlink>
+    </w:p>
+    <w:p>
+      <w:pPr>
+        <w:pStyle w:val="BodyText"/>
+      </w:pPr>
+      <w:r>
+        <w:t xml:space="preserve">Forestier, H., Zhou, Y., Sophady, H., Li, Y., Codeluppi, D., Auetrakulvit, P., &amp; Zeitoun, V. (2022). The first lithic industry of mainland Southeast Asia: Evidence of the earliest hominin in a tropical context. L’Anthropologie, 126(1), 102996.</w:t>
+      </w:r>
+      <w:r>
+        <w:t xml:space="preserve"> </w:t>
+      </w:r>
+      <w:hyperlink r:id="rId38">
+        <w:r>
+          <w:rPr>
+            <w:rStyle w:val="Hyperlink"/>
+          </w:rPr>
+          <w:t xml:space="preserve">https://doi.org/10.1016/j.anthro.2022.102996</w:t>
+        </w:r>
+      </w:hyperlink>
+    </w:p>
+    <w:p>
+      <w:pPr>
+        <w:pStyle w:val="BodyText"/>
+      </w:pPr>
+      <w:r>
         <w:t xml:space="preserve">Hoggard, C. S., McNabb, J., &amp; Cole, J. N. (2019). The Application of Elliptic Fourier Analysis in Understanding Biface Shape and Symmetry Through the British Acheulean. Journal of Paleolithic Archaeology, 2(2), 115–133.</w:t>
       </w:r>
       <w:r>
         <w:t xml:space="preserve"> </w:t>
       </w:r>
-      <w:hyperlink r:id="rId36">
+      <w:hyperlink r:id="rId39">
         <w:r>
           <w:rPr>
             <w:rStyle w:val="Hyperlink"/>
@@ -917,7 +1012,7 @@
       <w:r>
         <w:t xml:space="preserve"> </w:t>
       </w:r>
-      <w:hyperlink r:id="rId37">
+      <w:hyperlink r:id="rId40">
         <w:r>
           <w:rPr>
             <w:rStyle w:val="Hyperlink"/>
@@ -936,7 +1031,7 @@
       <w:r>
         <w:t xml:space="preserve"> </w:t>
       </w:r>
-      <w:hyperlink r:id="rId38">
+      <w:hyperlink r:id="rId41">
         <w:r>
           <w:rPr>
             <w:rStyle w:val="Hyperlink"/>
@@ -950,12 +1045,31 @@
         <w:pStyle w:val="BodyText"/>
       </w:pPr>
       <w:r>
+        <w:t xml:space="preserve">McAdams, C., Morley, M. W., Fu, X., Kandyba, A. V., Derevianko, A. P., Nguyen, D. T., Doi, N. G., &amp; Roberts, R. G. (2022). Late Pleistocene shell midden microstratigraphy indicates a complex history of human–environment interactions in the uplands of northern Vietnam. Philosophical Transactions of the Royal Society B: Biological Sciences, 377(1849), 20200493.</w:t>
+      </w:r>
+      <w:r>
+        <w:t xml:space="preserve"> </w:t>
+      </w:r>
+      <w:hyperlink r:id="rId42">
+        <w:r>
+          <w:rPr>
+            <w:rStyle w:val="Hyperlink"/>
+          </w:rPr>
+          <w:t xml:space="preserve">https://doi.org/10.1098/rstb.2020.0493</w:t>
+        </w:r>
+      </w:hyperlink>
+    </w:p>
+    <w:p>
+      <w:pPr>
+        <w:pStyle w:val="BodyText"/>
+      </w:pPr>
+      <w:r>
         <w:t xml:space="preserve">McCall, G. S. (2012). Ethnoarchaeology and the Organization of Lithic Technology. Journal of Archaeological Research, 20(2), 157–203.</w:t>
       </w:r>
       <w:r>
         <w:t xml:space="preserve"> </w:t>
       </w:r>
-      <w:hyperlink r:id="rId39">
+      <w:hyperlink r:id="rId43">
         <w:r>
           <w:rPr>
             <w:rStyle w:val="Hyperlink"/>
@@ -974,7 +1088,7 @@
       <w:r>
         <w:t xml:space="preserve"> </w:t>
       </w:r>
-      <w:hyperlink r:id="rId40">
+      <w:hyperlink r:id="rId44">
         <w:r>
           <w:rPr>
             <w:rStyle w:val="Hyperlink"/>
@@ -1019,7 +1133,7 @@
       <w:r>
         <w:t xml:space="preserve"> </w:t>
       </w:r>
-      <w:hyperlink r:id="rId41">
+      <w:hyperlink r:id="rId45">
         <w:r>
           <w:rPr>
             <w:rStyle w:val="Hyperlink"/>
@@ -1038,7 +1152,7 @@
       <w:r>
         <w:t xml:space="preserve"> </w:t>
       </w:r>
-      <w:hyperlink r:id="rId42">
+      <w:hyperlink r:id="rId46">
         <w:r>
           <w:rPr>
             <w:rStyle w:val="Hyperlink"/>
@@ -1057,7 +1171,7 @@
       <w:r>
         <w:t xml:space="preserve"> </w:t>
       </w:r>
-      <w:hyperlink r:id="rId43">
+      <w:hyperlink r:id="rId47">
         <w:r>
           <w:rPr>
             <w:rStyle w:val="Hyperlink"/>
@@ -1071,12 +1185,31 @@
         <w:pStyle w:val="BodyText"/>
       </w:pPr>
       <w:r>
+        <w:t xml:space="preserve">Shackelford, L., Demeter, F., Westaway, K., Duringer, P., Ponche, J.-L., Sayavongkhamdy, T., Zhao, J.-X., Barnes, L., Boyon, M., Sichanthongtip, P., Sénégas, F., Patole-Edoumba, E., Coppens, Y., Dumoncel, J., &amp; Bacon, A.-M. (2018). Additional evidence for early modern human morphological diversity in Southeast Asia at Tam Pa Ling, Laos. Quaternary International, 466, 93–106.</w:t>
+      </w:r>
+      <w:r>
+        <w:t xml:space="preserve"> </w:t>
+      </w:r>
+      <w:hyperlink r:id="rId48">
+        <w:r>
+          <w:rPr>
+            <w:rStyle w:val="Hyperlink"/>
+          </w:rPr>
+          <w:t xml:space="preserve">https://doi.org/10.1016/j.quaint.2016.12.002</w:t>
+        </w:r>
+      </w:hyperlink>
+    </w:p>
+    <w:p>
+      <w:pPr>
+        <w:pStyle w:val="BodyText"/>
+      </w:pPr>
+      <w:r>
         <w:t xml:space="preserve">Sillitoe, P., &amp; Hardy, K. (2003). Living Lithics: Ethnoarchaeology in Highland Papua New Guinea. Antiquity, 77(297), 555–566.</w:t>
       </w:r>
       <w:r>
         <w:t xml:space="preserve"> </w:t>
       </w:r>
-      <w:hyperlink r:id="rId44">
+      <w:hyperlink r:id="rId49">
         <w:r>
           <w:rPr>
             <w:rStyle w:val="Hyperlink"/>
@@ -1095,7 +1228,7 @@
       <w:r>
         <w:t xml:space="preserve"> </w:t>
       </w:r>
-      <w:hyperlink r:id="rId45">
+      <w:hyperlink r:id="rId50">
         <w:r>
           <w:rPr>
             <w:rStyle w:val="Hyperlink"/>
@@ -1114,7 +1247,7 @@
       <w:r>
         <w:t xml:space="preserve"> </w:t>
       </w:r>
-      <w:hyperlink r:id="rId46">
+      <w:hyperlink r:id="rId51">
         <w:r>
           <w:rPr>
             <w:rStyle w:val="Hyperlink"/>
@@ -1131,35 +1264,14 @@
         <w:t xml:space="preserve">Wang, H., &amp; Song, M. (2011). Ckmeans.1d.dp: Optimal k-means Clustering in One Dimension by Dynamic Programming. The R Journal, 3(2), 29–33.</w:t>
       </w:r>
     </w:p>
-    <w:bookmarkStart w:id="49" w:name="refs"/>
-    <w:bookmarkStart w:id="48" w:name="ref-Marwick2017"/>
-    <w:p>
-      <w:pPr>
-        <w:pStyle w:val="Bibliography"/>
-      </w:pPr>
-      <w:r>
-        <w:t xml:space="preserve">Marwick, B., 2017. Computational reproducibility in archaeological research: Basic principles and a case study of their implementation. Journal of Archaeological Method and Theory 24, 424–450.</w:t>
-      </w:r>
-      <w:r>
-        <w:t xml:space="preserve"> </w:t>
-      </w:r>
-      <w:hyperlink r:id="rId47">
-        <w:r>
-          <w:rPr>
-            <w:rStyle w:val="Hyperlink"/>
-          </w:rPr>
-          <w:t xml:space="preserve">https://doi.org/10.1007/s10816-015-9272-9</w:t>
-        </w:r>
-      </w:hyperlink>
-    </w:p>
-    <w:bookmarkEnd w:id="48"/>
-    <w:bookmarkEnd w:id="49"/>
+    <w:bookmarkStart w:id="52" w:name="refs"/>
+    <w:bookmarkEnd w:id="52"/>
     <w:p>
       <w:r>
         <w:br w:type="page"/>
       </w:r>
     </w:p>
-    <w:bookmarkStart w:id="50" w:name="colophon"/>
+    <w:bookmarkStart w:id="53" w:name="colophon"/>
     <w:p>
       <w:pPr>
         <w:pStyle w:val="Heading3"/>
@@ -1173,7 +1285,7 @@
         <w:pStyle w:val="FirstParagraph"/>
       </w:pPr>
       <w:r>
-        <w:t xml:space="preserve">This report was generated on 2022-03-17 16:05:52 using the following computational environment and dependencies:</w:t>
+        <w:t xml:space="preserve">This report was generated on 2022-03-25 11:47:29 using the following computational environment and dependencies:</w:t>
       </w:r>
     </w:p>
     <w:p>
@@ -1211,16 +1323,16 @@
         <w:rPr>
           <w:rStyle w:val="VerbatimChar"/>
         </w:rPr>
-        <w:t xml:space="preserve">#&gt;  os       Ubuntu 20.04.3 LTS</w:t>
-      </w:r>
-      <w:r>
-        <w:br/>
-      </w:r>
-      <w:r>
-        <w:rPr>
-          <w:rStyle w:val="VerbatimChar"/>
-        </w:rPr>
-        <w:t xml:space="preserve">#&gt;  system   x86_64, linux-gnu</w:t>
+        <w:t xml:space="preserve">#&gt;  os       macOS Catalina 10.15.7</w:t>
+      </w:r>
+      <w:r>
+        <w:br/>
+      </w:r>
+      <w:r>
+        <w:rPr>
+          <w:rStyle w:val="VerbatimChar"/>
+        </w:rPr>
+        <w:t xml:space="preserve">#&gt;  system   x86_64, darwin17.0</w:t>
       </w:r>
       <w:r>
         <w:br/>
@@ -1238,7 +1350,7 @@
         <w:rPr>
           <w:rStyle w:val="VerbatimChar"/>
         </w:rPr>
-        <w:t xml:space="preserve">#&gt;  language en_US</w:t>
+        <w:t xml:space="preserve">#&gt;  language (EN)</w:t>
       </w:r>
       <w:r>
         <w:br/>
@@ -1274,16 +1386,16 @@
         <w:rPr>
           <w:rStyle w:val="VerbatimChar"/>
         </w:rPr>
-        <w:t xml:space="preserve">#&gt;  date     2022-03-17</w:t>
-      </w:r>
-      <w:r>
-        <w:br/>
-      </w:r>
-      <w:r>
-        <w:rPr>
-          <w:rStyle w:val="VerbatimChar"/>
-        </w:rPr>
-        <w:t xml:space="preserve">#&gt;  pandoc   2.14.0.3 @ /usr/lib/rstudio/bin/pandoc/ (via rmarkdown)</w:t>
+        <w:t xml:space="preserve">#&gt;  date     2022-03-25</w:t>
+      </w:r>
+      <w:r>
+        <w:br/>
+      </w:r>
+      <w:r>
+        <w:rPr>
+          <w:rStyle w:val="VerbatimChar"/>
+        </w:rPr>
+        <w:t xml:space="preserve">#&gt;  pandoc   2.14.0.3 @ /Applications/RStudio.app/Contents/MacOS/pandoc/ (via rmarkdown)</w:t>
       </w:r>
       <w:r>
         <w:br/>
@@ -1310,1069 +1422,1105 @@
         <w:rPr>
           <w:rStyle w:val="VerbatimChar"/>
         </w:rPr>
-        <w:t xml:space="preserve">#&gt;  ! package       * version date (UTC) lib source</w:t>
-      </w:r>
-      <w:r>
-        <w:br/>
-      </w:r>
-      <w:r>
-        <w:rPr>
-          <w:rStyle w:val="VerbatimChar"/>
-        </w:rPr>
-        <w:t xml:space="preserve">#&gt;  P abind           1.4-5   2016-07-21 [?] CRAN (R 4.1.2)</w:t>
-      </w:r>
-      <w:r>
-        <w:br/>
-      </w:r>
-      <w:r>
-        <w:rPr>
-          <w:rStyle w:val="VerbatimChar"/>
-        </w:rPr>
-        <w:t xml:space="preserve">#&gt;  P ape             5.6-1   2022-01-07 [?] CRAN (R 4.1.2)</w:t>
-      </w:r>
-      <w:r>
-        <w:br/>
-      </w:r>
-      <w:r>
-        <w:rPr>
-          <w:rStyle w:val="VerbatimChar"/>
-        </w:rPr>
-        <w:t xml:space="preserve">#&gt;  P assertthat      0.2.1   2019-03-21 [?] CRAN (R 4.1.2)</w:t>
-      </w:r>
-      <w:r>
-        <w:br/>
-      </w:r>
-      <w:r>
-        <w:rPr>
-          <w:rStyle w:val="VerbatimChar"/>
-        </w:rPr>
-        <w:t xml:space="preserve">#&gt;  P backports       1.4.1   2021-12-13 [?] CRAN (R 4.1.2)</w:t>
-      </w:r>
-      <w:r>
-        <w:br/>
-      </w:r>
-      <w:r>
-        <w:rPr>
-          <w:rStyle w:val="VerbatimChar"/>
-        </w:rPr>
-        <w:t xml:space="preserve">#&gt;  P bezier          1.1.2   2018-12-14 [?] CRAN (R 4.1.2)</w:t>
-      </w:r>
-      <w:r>
-        <w:br/>
-      </w:r>
-      <w:r>
-        <w:rPr>
-          <w:rStyle w:val="VerbatimChar"/>
-        </w:rPr>
-        <w:t xml:space="preserve">#&gt;  P bit             4.0.4   2020-08-04 [?] CRAN (R 4.1.2)</w:t>
-      </w:r>
-      <w:r>
-        <w:br/>
-      </w:r>
-      <w:r>
-        <w:rPr>
-          <w:rStyle w:val="VerbatimChar"/>
-        </w:rPr>
-        <w:t xml:space="preserve">#&gt;  P bit64           4.0.5   2020-08-30 [?] CRAN (R 4.1.2)</w:t>
-      </w:r>
-      <w:r>
-        <w:br/>
-      </w:r>
-      <w:r>
-        <w:rPr>
-          <w:rStyle w:val="VerbatimChar"/>
-        </w:rPr>
-        <w:t xml:space="preserve">#&gt;  P bookdown        0.24    2021-09-02 [?] CRAN (R 4.1.2)</w:t>
-      </w:r>
-      <w:r>
-        <w:br/>
-      </w:r>
-      <w:r>
-        <w:rPr>
-          <w:rStyle w:val="VerbatimChar"/>
-        </w:rPr>
-        <w:t xml:space="preserve">#&gt;  P brio            1.1.3   2021-11-30 [?] CRAN (R 4.1.2)</w:t>
-      </w:r>
-      <w:r>
-        <w:br/>
-      </w:r>
-      <w:r>
-        <w:rPr>
-          <w:rStyle w:val="VerbatimChar"/>
-        </w:rPr>
-        <w:t xml:space="preserve">#&gt;  P broom           0.7.12  2022-01-28 [?] CRAN (R 4.1.2)</w:t>
-      </w:r>
-      <w:r>
-        <w:br/>
-      </w:r>
-      <w:r>
-        <w:rPr>
-          <w:rStyle w:val="VerbatimChar"/>
-        </w:rPr>
-        <w:t xml:space="preserve">#&gt;  P cachem          1.0.6   2021-08-19 [?] CRAN (R 4.1.2)</w:t>
-      </w:r>
-      <w:r>
-        <w:br/>
-      </w:r>
-      <w:r>
-        <w:rPr>
-          <w:rStyle w:val="VerbatimChar"/>
-        </w:rPr>
-        <w:t xml:space="preserve">#&gt;  P callr           3.7.0   2021-04-20 [?] CRAN (R 4.1.2)</w:t>
-      </w:r>
-      <w:r>
-        <w:br/>
-      </w:r>
-      <w:r>
-        <w:rPr>
-          <w:rStyle w:val="VerbatimChar"/>
-        </w:rPr>
-        <w:t xml:space="preserve">#&gt;  P car             3.0-12  2021-11-06 [?] CRAN (R 4.1.2)</w:t>
-      </w:r>
-      <w:r>
-        <w:br/>
-      </w:r>
-      <w:r>
-        <w:rPr>
-          <w:rStyle w:val="VerbatimChar"/>
-        </w:rPr>
-        <w:t xml:space="preserve">#&gt;  P carData         3.0-5   2022-01-06 [?] CRAN (R 4.1.2)</w:t>
-      </w:r>
-      <w:r>
-        <w:br/>
-      </w:r>
-      <w:r>
-        <w:rPr>
-          <w:rStyle w:val="VerbatimChar"/>
-        </w:rPr>
-        <w:t xml:space="preserve">#&gt;  P cellranger      1.1.0   2016-07-27 [?] CRAN (R 4.1.2)</w:t>
-      </w:r>
-      <w:r>
-        <w:br/>
-      </w:r>
-      <w:r>
-        <w:rPr>
-          <w:rStyle w:val="VerbatimChar"/>
-        </w:rPr>
-        <w:t xml:space="preserve">#&gt;  P Ckmeans.1d.dp * 4.3.4   2022-01-31 [?] CRAN (R 4.1.2)</w:t>
-      </w:r>
-      <w:r>
-        <w:br/>
-      </w:r>
-      <w:r>
-        <w:rPr>
-          <w:rStyle w:val="VerbatimChar"/>
-        </w:rPr>
-        <w:t xml:space="preserve">#&gt;  P cli             3.2.0   2022-02-14 [?] CRAN (R 4.1.2)</w:t>
-      </w:r>
-      <w:r>
-        <w:br/>
-      </w:r>
-      <w:r>
-        <w:rPr>
-          <w:rStyle w:val="VerbatimChar"/>
-        </w:rPr>
-        <w:t xml:space="preserve">#&gt;    cluster       * 2.1.2   2021-04-17 [2] CRAN (R 4.0.5)</w:t>
-      </w:r>
-      <w:r>
-        <w:br/>
-      </w:r>
-      <w:r>
-        <w:rPr>
-          <w:rStyle w:val="VerbatimChar"/>
-        </w:rPr>
-        <w:t xml:space="preserve">#&gt;    codetools       0.2-18  2020-11-04 [2] CRAN (R 4.0.3)</w:t>
-      </w:r>
-      <w:r>
-        <w:br/>
-      </w:r>
-      <w:r>
-        <w:rPr>
-          <w:rStyle w:val="VerbatimChar"/>
-        </w:rPr>
-        <w:t xml:space="preserve">#&gt;  P colorRamps      2.3     2012-10-29 [?] CRAN (R 4.1.2)</w:t>
-      </w:r>
-      <w:r>
-        <w:br/>
-      </w:r>
-      <w:r>
-        <w:rPr>
-          <w:rStyle w:val="VerbatimChar"/>
-        </w:rPr>
-        <w:t xml:space="preserve">#&gt;  P colorspace      2.0-2   2021-06-24 [?] CRAN (R 4.1.2)</w:t>
-      </w:r>
-      <w:r>
-        <w:br/>
-      </w:r>
-      <w:r>
-        <w:rPr>
-          <w:rStyle w:val="VerbatimChar"/>
-        </w:rPr>
-        <w:t xml:space="preserve">#&gt;  P cowplot       * 1.1.1   2020-12-30 [?] CRAN (R 4.1.2)</w:t>
-      </w:r>
-      <w:r>
-        <w:br/>
-      </w:r>
-      <w:r>
-        <w:rPr>
-          <w:rStyle w:val="VerbatimChar"/>
-        </w:rPr>
-        <w:t xml:space="preserve">#&gt;  P crayon          1.5.0   2022-02-14 [?] CRAN (R 4.1.2)</w:t>
-      </w:r>
-      <w:r>
-        <w:br/>
-      </w:r>
-      <w:r>
-        <w:rPr>
-          <w:rStyle w:val="VerbatimChar"/>
-        </w:rPr>
-        <w:t xml:space="preserve">#&gt;  P DBI             1.1.2   2021-12-20 [?] CRAN (R 4.1.2)</w:t>
-      </w:r>
-      <w:r>
-        <w:br/>
-      </w:r>
-      <w:r>
-        <w:rPr>
-          <w:rStyle w:val="VerbatimChar"/>
-        </w:rPr>
-        <w:t xml:space="preserve">#&gt;  P dbplyr          2.1.1   2021-04-06 [?] CRAN (R 4.1.2)</w:t>
-      </w:r>
-      <w:r>
-        <w:br/>
-      </w:r>
-      <w:r>
-        <w:rPr>
-          <w:rStyle w:val="VerbatimChar"/>
-        </w:rPr>
-        <w:t xml:space="preserve">#&gt;  P desc            1.4.0   2021-09-28 [?] CRAN (R 4.1.2)</w:t>
-      </w:r>
-      <w:r>
-        <w:br/>
-      </w:r>
-      <w:r>
-        <w:rPr>
-          <w:rStyle w:val="VerbatimChar"/>
-        </w:rPr>
-        <w:t xml:space="preserve">#&gt;  P devtools        2.4.3   2021-11-30 [?] CRAN (R 4.1.2)</w:t>
-      </w:r>
-      <w:r>
-        <w:br/>
-      </w:r>
-      <w:r>
-        <w:rPr>
-          <w:rStyle w:val="VerbatimChar"/>
-        </w:rPr>
-        <w:t xml:space="preserve">#&gt;  P digest          0.6.29  2021-12-01 [?] CRAN (R 4.1.2)</w:t>
-      </w:r>
-      <w:r>
-        <w:br/>
-      </w:r>
-      <w:r>
-        <w:rPr>
-          <w:rStyle w:val="VerbatimChar"/>
-        </w:rPr>
-        <w:t xml:space="preserve">#&gt;  P doParallel      1.0.17  2022-02-07 [?] CRAN (R 4.1.2)</w:t>
-      </w:r>
-      <w:r>
-        <w:br/>
-      </w:r>
-      <w:r>
-        <w:rPr>
-          <w:rStyle w:val="VerbatimChar"/>
-        </w:rPr>
-        <w:t xml:space="preserve">#&gt;  P dplyr         * 1.0.8   2022-02-08 [?] CRAN (R 4.1.2)</w:t>
-      </w:r>
-      <w:r>
-        <w:br/>
-      </w:r>
-      <w:r>
-        <w:rPr>
-          <w:rStyle w:val="VerbatimChar"/>
-        </w:rPr>
-        <w:t xml:space="preserve">#&gt;  P ellipsis        0.3.2   2021-04-29 [?] CRAN (R 4.1.2)</w:t>
-      </w:r>
-      <w:r>
-        <w:br/>
-      </w:r>
-      <w:r>
-        <w:rPr>
-          <w:rStyle w:val="VerbatimChar"/>
-        </w:rPr>
-        <w:t xml:space="preserve">#&gt;  P evaluate        0.14    2019-05-28 [?] CRAN (R 4.1.2)</w:t>
-      </w:r>
-      <w:r>
-        <w:br/>
-      </w:r>
-      <w:r>
-        <w:rPr>
-          <w:rStyle w:val="VerbatimChar"/>
-        </w:rPr>
-        <w:t xml:space="preserve">#&gt;  P factoextra    * 1.0.7   2020-04-01 [?] CRAN (R 4.1.2)</w:t>
-      </w:r>
-      <w:r>
-        <w:br/>
-      </w:r>
-      <w:r>
-        <w:rPr>
-          <w:rStyle w:val="VerbatimChar"/>
-        </w:rPr>
-        <w:t xml:space="preserve">#&gt;  P fansi           1.0.2   2022-01-14 [?] CRAN (R 4.1.2)</w:t>
-      </w:r>
-      <w:r>
-        <w:br/>
-      </w:r>
-      <w:r>
-        <w:rPr>
-          <w:rStyle w:val="VerbatimChar"/>
-        </w:rPr>
-        <w:t xml:space="preserve">#&gt;  P farver          2.1.0   2021-02-28 [?] CRAN (R 4.1.2)</w:t>
-      </w:r>
-      <w:r>
-        <w:br/>
-      </w:r>
-      <w:r>
-        <w:rPr>
-          <w:rStyle w:val="VerbatimChar"/>
-        </w:rPr>
-        <w:t xml:space="preserve">#&gt;  P fastmap         1.1.0   2021-01-25 [?] CRAN (R 4.1.2)</w:t>
-      </w:r>
-      <w:r>
-        <w:br/>
-      </w:r>
-      <w:r>
-        <w:rPr>
-          <w:rStyle w:val="VerbatimChar"/>
-        </w:rPr>
-        <w:t xml:space="preserve">#&gt;  P forcats       * 0.5.1   2021-01-27 [?] CRAN (R 4.1.2)</w:t>
-      </w:r>
-      <w:r>
-        <w:br/>
-      </w:r>
-      <w:r>
-        <w:rPr>
-          <w:rStyle w:val="VerbatimChar"/>
-        </w:rPr>
-        <w:t xml:space="preserve">#&gt;  P foreach         1.5.2   2022-02-02 [?] CRAN (R 4.1.2)</w:t>
-      </w:r>
-      <w:r>
-        <w:br/>
-      </w:r>
-      <w:r>
-        <w:rPr>
-          <w:rStyle w:val="VerbatimChar"/>
-        </w:rPr>
-        <w:t xml:space="preserve">#&gt;  P fs              1.5.2   2021-12-08 [?] CRAN (R 4.1.2)</w:t>
-      </w:r>
-      <w:r>
-        <w:br/>
-      </w:r>
-      <w:r>
-        <w:rPr>
-          <w:rStyle w:val="VerbatimChar"/>
-        </w:rPr>
-        <w:t xml:space="preserve">#&gt;  P generics        0.1.2   2022-01-31 [?] CRAN (R 4.1.2)</w:t>
-      </w:r>
-      <w:r>
-        <w:br/>
-      </w:r>
-      <w:r>
-        <w:rPr>
-          <w:rStyle w:val="VerbatimChar"/>
-        </w:rPr>
-        <w:t xml:space="preserve">#&gt;  P geomorph      * 4.0.2   2022-02-17 [?] CRAN (R 4.1.2)</w:t>
-      </w:r>
-      <w:r>
-        <w:br/>
-      </w:r>
-      <w:r>
-        <w:rPr>
-          <w:rStyle w:val="VerbatimChar"/>
-        </w:rPr>
-        <w:t xml:space="preserve">#&gt;  P ggplot2       * 3.3.5   2021-06-25 [?] CRAN (R 4.1.2)</w:t>
-      </w:r>
-      <w:r>
-        <w:br/>
-      </w:r>
-      <w:r>
-        <w:rPr>
-          <w:rStyle w:val="VerbatimChar"/>
-        </w:rPr>
-        <w:t xml:space="preserve">#&gt;  P ggpubr          0.4.0   2020-06-27 [?] CRAN (R 4.1.2)</w:t>
-      </w:r>
-      <w:r>
-        <w:br/>
-      </w:r>
-      <w:r>
-        <w:rPr>
-          <w:rStyle w:val="VerbatimChar"/>
-        </w:rPr>
-        <w:t xml:space="preserve">#&gt;  P ggrepel         0.9.1   2021-01-15 [?] CRAN (R 4.1.2)</w:t>
-      </w:r>
-      <w:r>
-        <w:br/>
-      </w:r>
-      <w:r>
-        <w:rPr>
-          <w:rStyle w:val="VerbatimChar"/>
-        </w:rPr>
-        <w:t xml:space="preserve">#&gt;  P ggsci           2.9     2018-05-14 [?] CRAN (R 4.1.2)</w:t>
-      </w:r>
-      <w:r>
-        <w:br/>
-      </w:r>
-      <w:r>
-        <w:rPr>
-          <w:rStyle w:val="VerbatimChar"/>
-        </w:rPr>
-        <w:t xml:space="preserve">#&gt;  P ggsignif        0.6.3   2021-09-09 [?] CRAN (R 4.1.2)</w:t>
-      </w:r>
-      <w:r>
-        <w:br/>
-      </w:r>
-      <w:r>
-        <w:rPr>
-          <w:rStyle w:val="VerbatimChar"/>
-        </w:rPr>
-        <w:t xml:space="preserve">#&gt;  P glue            1.6.1   2022-01-22 [?] CRAN (R 4.1.2)</w:t>
-      </w:r>
-      <w:r>
-        <w:br/>
-      </w:r>
-      <w:r>
-        <w:rPr>
-          <w:rStyle w:val="VerbatimChar"/>
-        </w:rPr>
-        <w:t xml:space="preserve">#&gt;  P gridExtra       2.3     2017-09-09 [?] CRAN (R 4.1.2)</w:t>
-      </w:r>
-      <w:r>
-        <w:br/>
-      </w:r>
-      <w:r>
-        <w:rPr>
-          <w:rStyle w:val="VerbatimChar"/>
-        </w:rPr>
-        <w:t xml:space="preserve">#&gt;  P gtable          0.3.0   2019-03-25 [?] CRAN (R 4.1.2)</w:t>
-      </w:r>
-      <w:r>
-        <w:br/>
-      </w:r>
-      <w:r>
-        <w:rPr>
-          <w:rStyle w:val="VerbatimChar"/>
-        </w:rPr>
-        <w:t xml:space="preserve">#&gt;  P haven           2.4.3   2021-08-04 [?] CRAN (R 4.1.2)</w:t>
-      </w:r>
-      <w:r>
-        <w:br/>
-      </w:r>
-      <w:r>
-        <w:rPr>
-          <w:rStyle w:val="VerbatimChar"/>
-        </w:rPr>
-        <w:t xml:space="preserve">#&gt;  P here            1.0.1   2020-12-13 [?] CRAN (R 4.1.2)</w:t>
-      </w:r>
-      <w:r>
-        <w:br/>
-      </w:r>
-      <w:r>
-        <w:rPr>
-          <w:rStyle w:val="VerbatimChar"/>
-        </w:rPr>
-        <w:t xml:space="preserve">#&gt;  P highr           0.9     2021-04-16 [?] CRAN (R 4.1.2)</w:t>
-      </w:r>
-      <w:r>
-        <w:br/>
-      </w:r>
-      <w:r>
-        <w:rPr>
-          <w:rStyle w:val="VerbatimChar"/>
-        </w:rPr>
-        <w:t xml:space="preserve">#&gt;  P hms             1.1.1   2021-09-26 [?] CRAN (R 4.1.2)</w:t>
-      </w:r>
-      <w:r>
-        <w:br/>
-      </w:r>
-      <w:r>
-        <w:rPr>
-          <w:rStyle w:val="VerbatimChar"/>
-        </w:rPr>
-        <w:t xml:space="preserve">#&gt;  P htmltools       0.5.2   2021-08-25 [?] CRAN (R 4.1.2)</w:t>
-      </w:r>
-      <w:r>
-        <w:br/>
-      </w:r>
-      <w:r>
-        <w:rPr>
-          <w:rStyle w:val="VerbatimChar"/>
-        </w:rPr>
-        <w:t xml:space="preserve">#&gt;  P htmlwidgets     1.5.4   2021-09-08 [?] CRAN (R 4.1.2)</w:t>
-      </w:r>
-      <w:r>
-        <w:br/>
-      </w:r>
-      <w:r>
-        <w:rPr>
-          <w:rStyle w:val="VerbatimChar"/>
-        </w:rPr>
-        <w:t xml:space="preserve">#&gt;  P httr            1.4.2   2020-07-20 [?] CRAN (R 4.1.2)</w:t>
-      </w:r>
-      <w:r>
-        <w:br/>
-      </w:r>
-      <w:r>
-        <w:rPr>
-          <w:rStyle w:val="VerbatimChar"/>
-        </w:rPr>
-        <w:t xml:space="preserve">#&gt;  P iterators       1.0.14  2022-02-05 [?] CRAN (R 4.1.2)</w:t>
-      </w:r>
-      <w:r>
-        <w:br/>
-      </w:r>
-      <w:r>
-        <w:rPr>
-          <w:rStyle w:val="VerbatimChar"/>
-        </w:rPr>
-        <w:t xml:space="preserve">#&gt;  P jpeg            0.1-9   2021-07-24 [?] CRAN (R 4.1.2)</w:t>
-      </w:r>
-      <w:r>
-        <w:br/>
-      </w:r>
-      <w:r>
-        <w:rPr>
-          <w:rStyle w:val="VerbatimChar"/>
-        </w:rPr>
-        <w:t xml:space="preserve">#&gt;  P jsonlite        1.7.3   2022-01-17 [?] CRAN (R 4.1.2)</w:t>
-      </w:r>
-      <w:r>
-        <w:br/>
-      </w:r>
-      <w:r>
-        <w:rPr>
-          <w:rStyle w:val="VerbatimChar"/>
-        </w:rPr>
-        <w:t xml:space="preserve">#&gt;  P knitr           1.37    2021-12-16 [?] CRAN (R 4.1.2)</w:t>
-      </w:r>
-      <w:r>
-        <w:br/>
-      </w:r>
-      <w:r>
-        <w:rPr>
-          <w:rStyle w:val="VerbatimChar"/>
-        </w:rPr>
-        <w:t xml:space="preserve">#&gt;  P labeling        0.4.2   2020-10-20 [?] CRAN (R 4.1.2)</w:t>
-      </w:r>
-      <w:r>
-        <w:br/>
-      </w:r>
-      <w:r>
-        <w:rPr>
-          <w:rStyle w:val="VerbatimChar"/>
-        </w:rPr>
-        <w:t xml:space="preserve">#&gt;    lattice         0.20-45 2021-09-22 [2] CRAN (R 4.1.1)</w:t>
-      </w:r>
-      <w:r>
-        <w:br/>
-      </w:r>
-      <w:r>
-        <w:rPr>
-          <w:rStyle w:val="VerbatimChar"/>
-        </w:rPr>
-        <w:t xml:space="preserve">#&gt;  P lifecycle       1.0.1   2021-09-24 [?] CRAN (R 4.1.2)</w:t>
-      </w:r>
-      <w:r>
-        <w:br/>
-      </w:r>
-      <w:r>
-        <w:rPr>
-          <w:rStyle w:val="VerbatimChar"/>
-        </w:rPr>
-        <w:t xml:space="preserve">#&gt;  P lubridate       1.8.0   2021-10-07 [?] CRAN (R 4.1.2)</w:t>
-      </w:r>
-      <w:r>
-        <w:br/>
-      </w:r>
-      <w:r>
-        <w:rPr>
-          <w:rStyle w:val="VerbatimChar"/>
-        </w:rPr>
-        <w:t xml:space="preserve">#&gt;  P magrittr        2.0.2   2022-01-26 [?] CRAN (R 4.1.2)</w:t>
-      </w:r>
-      <w:r>
-        <w:br/>
-      </w:r>
-      <w:r>
-        <w:rPr>
-          <w:rStyle w:val="VerbatimChar"/>
-        </w:rPr>
-        <w:t xml:space="preserve">#&gt;    MASS            7.3-54  2021-05-03 [2] CRAN (R 4.0.5)</w:t>
-      </w:r>
-      <w:r>
-        <w:br/>
-      </w:r>
-      <w:r>
-        <w:rPr>
-          <w:rStyle w:val="VerbatimChar"/>
-        </w:rPr>
-        <w:t xml:space="preserve">#&gt;    Matrix        * 1.4-0   2021-12-08 [2] CRAN (R 4.1.2)</w:t>
-      </w:r>
-      <w:r>
-        <w:br/>
-      </w:r>
-      <w:r>
-        <w:rPr>
-          <w:rStyle w:val="VerbatimChar"/>
-        </w:rPr>
-        <w:t xml:space="preserve">#&gt;  P mclust        * 5.4.9   2021-12-17 [?] CRAN (R 4.1.2)</w:t>
-      </w:r>
-      <w:r>
-        <w:br/>
-      </w:r>
-      <w:r>
-        <w:rPr>
-          <w:rStyle w:val="VerbatimChar"/>
-        </w:rPr>
-        <w:t xml:space="preserve">#&gt;  P memoise         2.0.1   2021-11-26 [?] CRAN (R 4.1.2)</w:t>
-      </w:r>
-      <w:r>
-        <w:br/>
-      </w:r>
-      <w:r>
-        <w:rPr>
-          <w:rStyle w:val="VerbatimChar"/>
-        </w:rPr>
-        <w:t xml:space="preserve">#&gt;  P modelr          0.1.8   2020-05-19 [?] CRAN (R 4.1.2)</w:t>
-      </w:r>
-      <w:r>
-        <w:br/>
-      </w:r>
-      <w:r>
-        <w:rPr>
-          <w:rStyle w:val="VerbatimChar"/>
-        </w:rPr>
-        <w:t xml:space="preserve">#&gt;  P Morpho        * 2.9     2021-09-09 [?] CRAN (R 4.1.2)</w:t>
-      </w:r>
-      <w:r>
-        <w:br/>
-      </w:r>
-      <w:r>
-        <w:rPr>
-          <w:rStyle w:val="VerbatimChar"/>
-        </w:rPr>
-        <w:t xml:space="preserve">#&gt;  P munsell         0.5.0   2018-06-12 [?] CRAN (R 4.1.2)</w:t>
-      </w:r>
-      <w:r>
-        <w:br/>
-      </w:r>
-      <w:r>
-        <w:rPr>
-          <w:rStyle w:val="VerbatimChar"/>
-        </w:rPr>
-        <w:t xml:space="preserve">#&gt;    nlme            3.1-152 2021-02-04 [2] CRAN (R 4.0.3)</w:t>
-      </w:r>
-      <w:r>
-        <w:br/>
-      </w:r>
-      <w:r>
-        <w:rPr>
-          <w:rStyle w:val="VerbatimChar"/>
-        </w:rPr>
-        <w:t xml:space="preserve">#&gt;  P pillar          1.7.0   2022-02-01 [?] CRAN (R 4.1.2)</w:t>
-      </w:r>
-      <w:r>
-        <w:br/>
-      </w:r>
-      <w:r>
-        <w:rPr>
-          <w:rStyle w:val="VerbatimChar"/>
-        </w:rPr>
-        <w:t xml:space="preserve">#&gt;  P pkgbuild        1.3.1   2021-12-20 [?] CRAN (R 4.1.2)</w:t>
-      </w:r>
-      <w:r>
-        <w:br/>
-      </w:r>
-      <w:r>
-        <w:rPr>
-          <w:rStyle w:val="VerbatimChar"/>
-        </w:rPr>
-        <w:t xml:space="preserve">#&gt;  P pkgconfig       2.0.3   2019-09-22 [?] CRAN (R 4.1.2)</w:t>
-      </w:r>
-      <w:r>
-        <w:br/>
-      </w:r>
-      <w:r>
-        <w:rPr>
-          <w:rStyle w:val="VerbatimChar"/>
-        </w:rPr>
-        <w:t xml:space="preserve">#&gt;  P pkgload         1.2.4   2021-11-30 [?] CRAN (R 4.1.2)</w:t>
-      </w:r>
-      <w:r>
-        <w:br/>
-      </w:r>
-      <w:r>
-        <w:rPr>
-          <w:rStyle w:val="VerbatimChar"/>
-        </w:rPr>
-        <w:t xml:space="preserve">#&gt;  P prettyunits     1.1.1   2020-01-24 [?] CRAN (R 4.1.2)</w:t>
-      </w:r>
-      <w:r>
-        <w:br/>
-      </w:r>
-      <w:r>
-        <w:rPr>
-          <w:rStyle w:val="VerbatimChar"/>
-        </w:rPr>
-        <w:t xml:space="preserve">#&gt;  P processx        3.5.2   2021-04-30 [?] CRAN (R 4.1.2)</w:t>
-      </w:r>
-      <w:r>
-        <w:br/>
-      </w:r>
-      <w:r>
-        <w:rPr>
-          <w:rStyle w:val="VerbatimChar"/>
-        </w:rPr>
-        <w:t xml:space="preserve">#&gt;  P ps              1.6.0   2021-02-28 [?] CRAN (R 4.1.2)</w:t>
-      </w:r>
-      <w:r>
-        <w:br/>
-      </w:r>
-      <w:r>
-        <w:rPr>
-          <w:rStyle w:val="VerbatimChar"/>
-        </w:rPr>
-        <w:t xml:space="preserve">#&gt;  P purrr         * 0.3.4   2020-04-17 [?] CRAN (R 4.1.2)</w:t>
-      </w:r>
-      <w:r>
-        <w:br/>
-      </w:r>
-      <w:r>
-        <w:rPr>
-          <w:rStyle w:val="VerbatimChar"/>
-        </w:rPr>
-        <w:t xml:space="preserve">#&gt;  P R6              2.5.1   2021-08-19 [?] CRAN (R 4.1.2)</w:t>
-      </w:r>
-      <w:r>
-        <w:br/>
-      </w:r>
-      <w:r>
-        <w:rPr>
-          <w:rStyle w:val="VerbatimChar"/>
-        </w:rPr>
-        <w:t xml:space="preserve">#&gt;  P rbibutils       2.2.7   2021-12-07 [?] CRAN (R 4.1.2)</w:t>
-      </w:r>
-      <w:r>
-        <w:br/>
-      </w:r>
-      <w:r>
-        <w:rPr>
-          <w:rStyle w:val="VerbatimChar"/>
-        </w:rPr>
-        <w:t xml:space="preserve">#&gt;  P Rcpp            1.0.8   2022-01-13 [?] CRAN (R 4.1.2)</w:t>
-      </w:r>
-      <w:r>
-        <w:br/>
-      </w:r>
-      <w:r>
-        <w:rPr>
-          <w:rStyle w:val="VerbatimChar"/>
-        </w:rPr>
-        <w:t xml:space="preserve">#&gt;  P Rdpack          2.1.3   2021-12-08 [?] CRAN (R 4.1.2)</w:t>
-      </w:r>
-      <w:r>
-        <w:br/>
-      </w:r>
-      <w:r>
-        <w:rPr>
-          <w:rStyle w:val="VerbatimChar"/>
-        </w:rPr>
-        <w:t xml:space="preserve">#&gt;  P readr         * 2.1.2   2022-01-30 [?] CRAN (R 4.1.2)</w:t>
-      </w:r>
-      <w:r>
-        <w:br/>
-      </w:r>
-      <w:r>
-        <w:rPr>
-          <w:rStyle w:val="VerbatimChar"/>
-        </w:rPr>
-        <w:t xml:space="preserve">#&gt;  P readxl          1.3.1   2019-03-13 [?] CRAN (R 4.1.2)</w:t>
-      </w:r>
-      <w:r>
-        <w:br/>
-      </w:r>
-      <w:r>
-        <w:rPr>
-          <w:rStyle w:val="VerbatimChar"/>
-        </w:rPr>
-        <w:t xml:space="preserve">#&gt;  P remotes         2.4.2   2021-11-30 [?] CRAN (R 4.1.2)</w:t>
-      </w:r>
-      <w:r>
-        <w:br/>
-      </w:r>
-      <w:r>
-        <w:rPr>
-          <w:rStyle w:val="VerbatimChar"/>
-        </w:rPr>
-        <w:t xml:space="preserve">#&gt;  P reprex          2.0.1   2021-08-05 [?] CRAN (R 4.1.2)</w:t>
-      </w:r>
-      <w:r>
-        <w:br/>
-      </w:r>
-      <w:r>
-        <w:rPr>
-          <w:rStyle w:val="VerbatimChar"/>
-        </w:rPr>
-        <w:t xml:space="preserve">#&gt;  P rgl           * 0.108.3 2021-11-21 [?] CRAN (R 4.1.2)</w:t>
-      </w:r>
-      <w:r>
-        <w:br/>
-      </w:r>
-      <w:r>
-        <w:rPr>
-          <w:rStyle w:val="VerbatimChar"/>
-        </w:rPr>
-        <w:t xml:space="preserve">#&gt;  P rlang           1.0.1   2022-02-03 [?] CRAN (R 4.1.2)</w:t>
-      </w:r>
-      <w:r>
-        <w:br/>
-      </w:r>
-      <w:r>
-        <w:rPr>
-          <w:rStyle w:val="VerbatimChar"/>
-        </w:rPr>
-        <w:t xml:space="preserve">#&gt;  P rmarkdown       2.11    2021-09-14 [?] CRAN (R 4.1.2)</w:t>
-      </w:r>
-      <w:r>
-        <w:br/>
-      </w:r>
-      <w:r>
-        <w:rPr>
-          <w:rStyle w:val="VerbatimChar"/>
-        </w:rPr>
-        <w:t xml:space="preserve">#&gt;  P rprojroot       2.0.2   2020-11-15 [?] CRAN (R 4.1.2)</w:t>
-      </w:r>
-      <w:r>
-        <w:br/>
-      </w:r>
-      <w:r>
-        <w:rPr>
-          <w:rStyle w:val="VerbatimChar"/>
-        </w:rPr>
-        <w:t xml:space="preserve">#&gt;  P RRPP          * 1.1.2   2021-11-04 [?] CRAN (R 4.1.2)</w:t>
-      </w:r>
-      <w:r>
-        <w:br/>
-      </w:r>
-      <w:r>
-        <w:rPr>
-          <w:rStyle w:val="VerbatimChar"/>
-        </w:rPr>
-        <w:t xml:space="preserve">#&gt;  P rstatix         0.7.0   2021-02-13 [?] CRAN (R 4.1.2)</w:t>
-      </w:r>
-      <w:r>
-        <w:br/>
-      </w:r>
-      <w:r>
-        <w:rPr>
-          <w:rStyle w:val="VerbatimChar"/>
-        </w:rPr>
-        <w:t xml:space="preserve">#&gt;  P rstudioapi      0.13    2020-11-12 [?] CRAN (R 4.1.2)</w:t>
-      </w:r>
-      <w:r>
-        <w:br/>
-      </w:r>
-      <w:r>
-        <w:rPr>
-          <w:rStyle w:val="VerbatimChar"/>
-        </w:rPr>
-        <w:t xml:space="preserve">#&gt;  P Rvcg            0.20.2  2021-09-08 [?] CRAN (R 4.1.2)</w:t>
-      </w:r>
-      <w:r>
-        <w:br/>
-      </w:r>
-      <w:r>
-        <w:rPr>
-          <w:rStyle w:val="VerbatimChar"/>
-        </w:rPr>
-        <w:t xml:space="preserve">#&gt;  P rvest           1.0.2   2021-10-16 [?] CRAN (R 4.1.2)</w:t>
-      </w:r>
-      <w:r>
-        <w:br/>
-      </w:r>
-      <w:r>
-        <w:rPr>
-          <w:rStyle w:val="VerbatimChar"/>
-        </w:rPr>
-        <w:t xml:space="preserve">#&gt;  P scales          1.1.1   2020-05-11 [?] CRAN (R 4.1.2)</w:t>
-      </w:r>
-      <w:r>
-        <w:br/>
-      </w:r>
-      <w:r>
-        <w:rPr>
-          <w:rStyle w:val="VerbatimChar"/>
-        </w:rPr>
-        <w:t xml:space="preserve">#&gt;  P sessioninfo     1.2.2   2021-12-06 [?] CRAN (R 4.1.2)</w:t>
-      </w:r>
-      <w:r>
-        <w:br/>
-      </w:r>
-      <w:r>
-        <w:rPr>
-          <w:rStyle w:val="VerbatimChar"/>
-        </w:rPr>
-        <w:t xml:space="preserve">#&gt;  P stringi         1.7.6   2021-11-29 [?] CRAN (R 4.1.2)</w:t>
-      </w:r>
-      <w:r>
-        <w:br/>
-      </w:r>
-      <w:r>
-        <w:rPr>
-          <w:rStyle w:val="VerbatimChar"/>
-        </w:rPr>
-        <w:t xml:space="preserve">#&gt;  P stringr       * 1.4.0   2019-02-10 [?] CRAN (R 4.1.2)</w:t>
-      </w:r>
-      <w:r>
-        <w:br/>
-      </w:r>
-      <w:r>
-        <w:rPr>
-          <w:rStyle w:val="VerbatimChar"/>
-        </w:rPr>
-        <w:t xml:space="preserve">#&gt;  P testthat        3.1.2   2022-01-20 [?] CRAN (R 4.1.2)</w:t>
-      </w:r>
-      <w:r>
-        <w:br/>
-      </w:r>
-      <w:r>
-        <w:rPr>
-          <w:rStyle w:val="VerbatimChar"/>
-        </w:rPr>
-        <w:t xml:space="preserve">#&gt;  P tibble        * 3.1.6   2021-11-07 [?] CRAN (R 4.1.2)</w:t>
-      </w:r>
-      <w:r>
-        <w:br/>
-      </w:r>
-      <w:r>
-        <w:rPr>
-          <w:rStyle w:val="VerbatimChar"/>
-        </w:rPr>
-        <w:t xml:space="preserve">#&gt;  P tidyr         * 1.2.0   2022-02-01 [?] CRAN (R 4.1.2)</w:t>
-      </w:r>
-      <w:r>
-        <w:br/>
-      </w:r>
-      <w:r>
-        <w:rPr>
-          <w:rStyle w:val="VerbatimChar"/>
-        </w:rPr>
-        <w:t xml:space="preserve">#&gt;  P tidyselect      1.1.1   2021-04-30 [?] CRAN (R 4.1.2)</w:t>
-      </w:r>
-      <w:r>
-        <w:br/>
-      </w:r>
-      <w:r>
-        <w:rPr>
-          <w:rStyle w:val="VerbatimChar"/>
-        </w:rPr>
-        <w:t xml:space="preserve">#&gt;  P tidyverse     * 1.3.1   2021-04-15 [?] CRAN (R 4.1.2)</w:t>
-      </w:r>
-      <w:r>
-        <w:br/>
-      </w:r>
-      <w:r>
-        <w:rPr>
-          <w:rStyle w:val="VerbatimChar"/>
-        </w:rPr>
-        <w:t xml:space="preserve">#&gt;  P tzdb            0.2.0   2021-10-27 [?] CRAN (R 4.1.2)</w:t>
-      </w:r>
-      <w:r>
-        <w:br/>
-      </w:r>
-      <w:r>
-        <w:rPr>
-          <w:rStyle w:val="VerbatimChar"/>
-        </w:rPr>
-        <w:t xml:space="preserve">#&gt;  P usethis         2.1.5   2021-12-09 [?] CRAN (R 4.1.2)</w:t>
-      </w:r>
-      <w:r>
-        <w:br/>
-      </w:r>
-      <w:r>
-        <w:rPr>
-          <w:rStyle w:val="VerbatimChar"/>
-        </w:rPr>
-        <w:t xml:space="preserve">#&gt;  P utf8            1.2.2   2021-07-24 [?] CRAN (R 4.1.2)</w:t>
-      </w:r>
-      <w:r>
-        <w:br/>
-      </w:r>
-      <w:r>
-        <w:rPr>
-          <w:rStyle w:val="VerbatimChar"/>
-        </w:rPr>
-        <w:t xml:space="preserve">#&gt;  P vctrs           0.3.8   2021-04-29 [?] CRAN (R 4.1.2)</w:t>
-      </w:r>
-      <w:r>
-        <w:br/>
-      </w:r>
-      <w:r>
-        <w:rPr>
-          <w:rStyle w:val="VerbatimChar"/>
-        </w:rPr>
-        <w:t xml:space="preserve">#&gt;  P viridis         0.6.2   2021-10-13 [?] CRAN (R 4.1.2)</w:t>
-      </w:r>
-      <w:r>
-        <w:br/>
-      </w:r>
-      <w:r>
-        <w:rPr>
-          <w:rStyle w:val="VerbatimChar"/>
-        </w:rPr>
-        <w:t xml:space="preserve">#&gt;  P viridisLite     0.4.0   2021-04-13 [?] CRAN (R 4.1.2)</w:t>
-      </w:r>
-      <w:r>
-        <w:br/>
-      </w:r>
-      <w:r>
-        <w:rPr>
-          <w:rStyle w:val="VerbatimChar"/>
-        </w:rPr>
-        <w:t xml:space="preserve">#&gt;  P vroom           1.5.7   2021-11-30 [?] CRAN (R 4.1.2)</w:t>
-      </w:r>
-      <w:r>
-        <w:br/>
-      </w:r>
-      <w:r>
-        <w:rPr>
-          <w:rStyle w:val="VerbatimChar"/>
-        </w:rPr>
-        <w:t xml:space="preserve">#&gt;  P withr           2.4.3   2021-11-30 [?] CRAN (R 4.1.2)</w:t>
-      </w:r>
-      <w:r>
-        <w:br/>
-      </w:r>
-      <w:r>
-        <w:rPr>
-          <w:rStyle w:val="VerbatimChar"/>
-        </w:rPr>
-        <w:t xml:space="preserve">#&gt;  P xfun            0.29    2021-12-14 [?] CRAN (R 4.1.2)</w:t>
-      </w:r>
-      <w:r>
-        <w:br/>
-      </w:r>
-      <w:r>
-        <w:rPr>
-          <w:rStyle w:val="VerbatimChar"/>
-        </w:rPr>
-        <w:t xml:space="preserve">#&gt;  P xml2            1.3.3   2021-11-30 [?] CRAN (R 4.1.2)</w:t>
-      </w:r>
-      <w:r>
-        <w:br/>
-      </w:r>
-      <w:r>
-        <w:rPr>
-          <w:rStyle w:val="VerbatimChar"/>
-        </w:rPr>
-        <w:t xml:space="preserve">#&gt;  P yaml            2.3.4   2022-02-17 [?] CRAN (R 4.1.2)</w:t>
+        <w:t xml:space="preserve">#&gt;  package       * version date (UTC) lib source</w:t>
+      </w:r>
+      <w:r>
+        <w:br/>
+      </w:r>
+      <w:r>
+        <w:rPr>
+          <w:rStyle w:val="VerbatimChar"/>
+        </w:rPr>
+        <w:t xml:space="preserve">#&gt;  abind           1.4-5   2016-07-21 [2] CRAN (R 4.1.0)</w:t>
+      </w:r>
+      <w:r>
+        <w:br/>
+      </w:r>
+      <w:r>
+        <w:rPr>
+          <w:rStyle w:val="VerbatimChar"/>
+        </w:rPr>
+        <w:t xml:space="preserve">#&gt;  ape             5.6-2   2022-03-02 [2] CRAN (R 4.1.2)</w:t>
+      </w:r>
+      <w:r>
+        <w:br/>
+      </w:r>
+      <w:r>
+        <w:rPr>
+          <w:rStyle w:val="VerbatimChar"/>
+        </w:rPr>
+        <w:t xml:space="preserve">#&gt;  assertthat      0.2.1   2019-03-21 [2] CRAN (R 4.1.0)</w:t>
+      </w:r>
+      <w:r>
+        <w:br/>
+      </w:r>
+      <w:r>
+        <w:rPr>
+          <w:rStyle w:val="VerbatimChar"/>
+        </w:rPr>
+        <w:t xml:space="preserve">#&gt;  backports       1.4.1   2021-12-13 [2] CRAN (R 4.1.0)</w:t>
+      </w:r>
+      <w:r>
+        <w:br/>
+      </w:r>
+      <w:r>
+        <w:rPr>
+          <w:rStyle w:val="VerbatimChar"/>
+        </w:rPr>
+        <w:t xml:space="preserve">#&gt;  bezier          1.1.2   2018-12-14 [2] CRAN (R 4.1.0)</w:t>
+      </w:r>
+      <w:r>
+        <w:br/>
+      </w:r>
+      <w:r>
+        <w:rPr>
+          <w:rStyle w:val="VerbatimChar"/>
+        </w:rPr>
+        <w:t xml:space="preserve">#&gt;  bit             4.0.4   2020-08-04 [2] CRAN (R 4.1.0)</w:t>
+      </w:r>
+      <w:r>
+        <w:br/>
+      </w:r>
+      <w:r>
+        <w:rPr>
+          <w:rStyle w:val="VerbatimChar"/>
+        </w:rPr>
+        <w:t xml:space="preserve">#&gt;  bit64           4.0.5   2020-08-30 [2] CRAN (R 4.1.0)</w:t>
+      </w:r>
+      <w:r>
+        <w:br/>
+      </w:r>
+      <w:r>
+        <w:rPr>
+          <w:rStyle w:val="VerbatimChar"/>
+        </w:rPr>
+        <w:t xml:space="preserve">#&gt;  bookdown        0.24    2021-09-02 [2] CRAN (R 4.1.0)</w:t>
+      </w:r>
+      <w:r>
+        <w:br/>
+      </w:r>
+      <w:r>
+        <w:rPr>
+          <w:rStyle w:val="VerbatimChar"/>
+        </w:rPr>
+        <w:t xml:space="preserve">#&gt;  brio            1.1.3   2021-11-30 [2] CRAN (R 4.1.0)</w:t>
+      </w:r>
+      <w:r>
+        <w:br/>
+      </w:r>
+      <w:r>
+        <w:rPr>
+          <w:rStyle w:val="VerbatimChar"/>
+        </w:rPr>
+        <w:t xml:space="preserve">#&gt;  broom           0.7.12  2022-01-28 [2] CRAN (R 4.1.2)</w:t>
+      </w:r>
+      <w:r>
+        <w:br/>
+      </w:r>
+      <w:r>
+        <w:rPr>
+          <w:rStyle w:val="VerbatimChar"/>
+        </w:rPr>
+        <w:t xml:space="preserve">#&gt;  cachem          1.0.6   2021-08-19 [2] CRAN (R 4.1.0)</w:t>
+      </w:r>
+      <w:r>
+        <w:br/>
+      </w:r>
+      <w:r>
+        <w:rPr>
+          <w:rStyle w:val="VerbatimChar"/>
+        </w:rPr>
+        <w:t xml:space="preserve">#&gt;  callr           3.7.0   2021-04-20 [2] CRAN (R 4.1.0)</w:t>
+      </w:r>
+      <w:r>
+        <w:br/>
+      </w:r>
+      <w:r>
+        <w:rPr>
+          <w:rStyle w:val="VerbatimChar"/>
+        </w:rPr>
+        <w:t xml:space="preserve">#&gt;  car             3.0-12  2021-11-06 [2] CRAN (R 4.1.0)</w:t>
+      </w:r>
+      <w:r>
+        <w:br/>
+      </w:r>
+      <w:r>
+        <w:rPr>
+          <w:rStyle w:val="VerbatimChar"/>
+        </w:rPr>
+        <w:t xml:space="preserve">#&gt;  carData         3.0-5   2022-01-06 [2] CRAN (R 4.1.2)</w:t>
+      </w:r>
+      <w:r>
+        <w:br/>
+      </w:r>
+      <w:r>
+        <w:rPr>
+          <w:rStyle w:val="VerbatimChar"/>
+        </w:rPr>
+        <w:t xml:space="preserve">#&gt;  cellranger      1.1.0   2016-07-27 [2] CRAN (R 4.1.0)</w:t>
+      </w:r>
+      <w:r>
+        <w:br/>
+      </w:r>
+      <w:r>
+        <w:rPr>
+          <w:rStyle w:val="VerbatimChar"/>
+        </w:rPr>
+        <w:t xml:space="preserve">#&gt;  Ckmeans.1d.dp * 4.3.4   2022-01-31 [2] CRAN (R 4.1.2)</w:t>
+      </w:r>
+      <w:r>
+        <w:br/>
+      </w:r>
+      <w:r>
+        <w:rPr>
+          <w:rStyle w:val="VerbatimChar"/>
+        </w:rPr>
+        <w:t xml:space="preserve">#&gt;  cli             3.2.0   2022-02-14 [1] CRAN (R 4.1.2)</w:t>
+      </w:r>
+      <w:r>
+        <w:br/>
+      </w:r>
+      <w:r>
+        <w:rPr>
+          <w:rStyle w:val="VerbatimChar"/>
+        </w:rPr>
+        <w:t xml:space="preserve">#&gt;  cluster       * 2.1.2   2021-04-17 [2] CRAN (R 4.1.2)</w:t>
+      </w:r>
+      <w:r>
+        <w:br/>
+      </w:r>
+      <w:r>
+        <w:rPr>
+          <w:rStyle w:val="VerbatimChar"/>
+        </w:rPr>
+        <w:t xml:space="preserve">#&gt;  codetools       0.2-18  2020-11-04 [2] CRAN (R 4.1.2)</w:t>
+      </w:r>
+      <w:r>
+        <w:br/>
+      </w:r>
+      <w:r>
+        <w:rPr>
+          <w:rStyle w:val="VerbatimChar"/>
+        </w:rPr>
+        <w:t xml:space="preserve">#&gt;  colorRamps      2.3     2012-10-29 [2] CRAN (R 4.1.0)</w:t>
+      </w:r>
+      <w:r>
+        <w:br/>
+      </w:r>
+      <w:r>
+        <w:rPr>
+          <w:rStyle w:val="VerbatimChar"/>
+        </w:rPr>
+        <w:t xml:space="preserve">#&gt;  colorspace      2.0-3   2022-02-21 [2] CRAN (R 4.1.2)</w:t>
+      </w:r>
+      <w:r>
+        <w:br/>
+      </w:r>
+      <w:r>
+        <w:rPr>
+          <w:rStyle w:val="VerbatimChar"/>
+        </w:rPr>
+        <w:t xml:space="preserve">#&gt;  cowplot       * 1.1.1   2020-12-30 [2] CRAN (R 4.1.0)</w:t>
+      </w:r>
+      <w:r>
+        <w:br/>
+      </w:r>
+      <w:r>
+        <w:rPr>
+          <w:rStyle w:val="VerbatimChar"/>
+        </w:rPr>
+        <w:t xml:space="preserve">#&gt;  crayon          1.5.0   2022-02-14 [1] CRAN (R 4.1.2)</w:t>
+      </w:r>
+      <w:r>
+        <w:br/>
+      </w:r>
+      <w:r>
+        <w:rPr>
+          <w:rStyle w:val="VerbatimChar"/>
+        </w:rPr>
+        <w:t xml:space="preserve">#&gt;  DBI             1.1.2   2021-12-20 [2] CRAN (R 4.1.0)</w:t>
+      </w:r>
+      <w:r>
+        <w:br/>
+      </w:r>
+      <w:r>
+        <w:rPr>
+          <w:rStyle w:val="VerbatimChar"/>
+        </w:rPr>
+        <w:t xml:space="preserve">#&gt;  dbplyr          2.1.1   2021-04-06 [2] CRAN (R 4.1.0)</w:t>
+      </w:r>
+      <w:r>
+        <w:br/>
+      </w:r>
+      <w:r>
+        <w:rPr>
+          <w:rStyle w:val="VerbatimChar"/>
+        </w:rPr>
+        <w:t xml:space="preserve">#&gt;  desc            1.4.1   2022-03-06 [2] CRAN (R 4.1.2)</w:t>
+      </w:r>
+      <w:r>
+        <w:br/>
+      </w:r>
+      <w:r>
+        <w:rPr>
+          <w:rStyle w:val="VerbatimChar"/>
+        </w:rPr>
+        <w:t xml:space="preserve">#&gt;  devtools        2.4.3   2021-11-30 [2] CRAN (R 4.1.0)</w:t>
+      </w:r>
+      <w:r>
+        <w:br/>
+      </w:r>
+      <w:r>
+        <w:rPr>
+          <w:rStyle w:val="VerbatimChar"/>
+        </w:rPr>
+        <w:t xml:space="preserve">#&gt;  digest          0.6.29  2021-12-01 [2] CRAN (R 4.1.0)</w:t>
+      </w:r>
+      <w:r>
+        <w:br/>
+      </w:r>
+      <w:r>
+        <w:rPr>
+          <w:rStyle w:val="VerbatimChar"/>
+        </w:rPr>
+        <w:t xml:space="preserve">#&gt;  doParallel      1.0.17  2022-02-07 [2] CRAN (R 4.1.2)</w:t>
+      </w:r>
+      <w:r>
+        <w:br/>
+      </w:r>
+      <w:r>
+        <w:rPr>
+          <w:rStyle w:val="VerbatimChar"/>
+        </w:rPr>
+        <w:t xml:space="preserve">#&gt;  dplyr         * 1.0.8   2022-02-08 [1] CRAN (R 4.1.2)</w:t>
+      </w:r>
+      <w:r>
+        <w:br/>
+      </w:r>
+      <w:r>
+        <w:rPr>
+          <w:rStyle w:val="VerbatimChar"/>
+        </w:rPr>
+        <w:t xml:space="preserve">#&gt;  ellipsis        0.3.2   2021-04-29 [2] CRAN (R 4.1.0)</w:t>
+      </w:r>
+      <w:r>
+        <w:br/>
+      </w:r>
+      <w:r>
+        <w:rPr>
+          <w:rStyle w:val="VerbatimChar"/>
+        </w:rPr>
+        <w:t xml:space="preserve">#&gt;  evaluate        0.15    2022-02-18 [2] CRAN (R 4.1.2)</w:t>
+      </w:r>
+      <w:r>
+        <w:br/>
+      </w:r>
+      <w:r>
+        <w:rPr>
+          <w:rStyle w:val="VerbatimChar"/>
+        </w:rPr>
+        <w:t xml:space="preserve">#&gt;  extrafont       0.17    2014-12-08 [2] CRAN (R 4.1.0)</w:t>
+      </w:r>
+      <w:r>
+        <w:br/>
+      </w:r>
+      <w:r>
+        <w:rPr>
+          <w:rStyle w:val="VerbatimChar"/>
+        </w:rPr>
+        <w:t xml:space="preserve">#&gt;  extrafontdb     1.0     2012-06-11 [2] CRAN (R 4.1.0)</w:t>
+      </w:r>
+      <w:r>
+        <w:br/>
+      </w:r>
+      <w:r>
+        <w:rPr>
+          <w:rStyle w:val="VerbatimChar"/>
+        </w:rPr>
+        <w:t xml:space="preserve">#&gt;  factoextra    * 1.0.7   2020-04-01 [2] CRAN (R 4.1.0)</w:t>
+      </w:r>
+      <w:r>
+        <w:br/>
+      </w:r>
+      <w:r>
+        <w:rPr>
+          <w:rStyle w:val="VerbatimChar"/>
+        </w:rPr>
+        <w:t xml:space="preserve">#&gt;  fansi           1.0.2   2022-01-14 [2] CRAN (R 4.1.2)</w:t>
+      </w:r>
+      <w:r>
+        <w:br/>
+      </w:r>
+      <w:r>
+        <w:rPr>
+          <w:rStyle w:val="VerbatimChar"/>
+        </w:rPr>
+        <w:t xml:space="preserve">#&gt;  farver          2.1.0   2021-02-28 [2] CRAN (R 4.1.0)</w:t>
+      </w:r>
+      <w:r>
+        <w:br/>
+      </w:r>
+      <w:r>
+        <w:rPr>
+          <w:rStyle w:val="VerbatimChar"/>
+        </w:rPr>
+        <w:t xml:space="preserve">#&gt;  fastmap         1.1.0   2021-01-25 [2] CRAN (R 4.1.0)</w:t>
+      </w:r>
+      <w:r>
+        <w:br/>
+      </w:r>
+      <w:r>
+        <w:rPr>
+          <w:rStyle w:val="VerbatimChar"/>
+        </w:rPr>
+        <w:t xml:space="preserve">#&gt;  forcats       * 0.5.1   2021-01-27 [2] CRAN (R 4.1.0)</w:t>
+      </w:r>
+      <w:r>
+        <w:br/>
+      </w:r>
+      <w:r>
+        <w:rPr>
+          <w:rStyle w:val="VerbatimChar"/>
+        </w:rPr>
+        <w:t xml:space="preserve">#&gt;  foreach         1.5.2   2022-02-02 [2] CRAN (R 4.1.2)</w:t>
+      </w:r>
+      <w:r>
+        <w:br/>
+      </w:r>
+      <w:r>
+        <w:rPr>
+          <w:rStyle w:val="VerbatimChar"/>
+        </w:rPr>
+        <w:t xml:space="preserve">#&gt;  fs              1.5.2   2021-12-08 [2] CRAN (R 4.1.0)</w:t>
+      </w:r>
+      <w:r>
+        <w:br/>
+      </w:r>
+      <w:r>
+        <w:rPr>
+          <w:rStyle w:val="VerbatimChar"/>
+        </w:rPr>
+        <w:t xml:space="preserve">#&gt;  generics        0.1.2   2022-01-31 [2] CRAN (R 4.1.2)</w:t>
+      </w:r>
+      <w:r>
+        <w:br/>
+      </w:r>
+      <w:r>
+        <w:rPr>
+          <w:rStyle w:val="VerbatimChar"/>
+        </w:rPr>
+        <w:t xml:space="preserve">#&gt;  geomorph      * 4.0.3   2022-03-02 [2] CRAN (R 4.1.2)</w:t>
+      </w:r>
+      <w:r>
+        <w:br/>
+      </w:r>
+      <w:r>
+        <w:rPr>
+          <w:rStyle w:val="VerbatimChar"/>
+        </w:rPr>
+        <w:t xml:space="preserve">#&gt;  ggplot2       * 3.3.5   2021-06-25 [2] CRAN (R 4.1.0)</w:t>
+      </w:r>
+      <w:r>
+        <w:br/>
+      </w:r>
+      <w:r>
+        <w:rPr>
+          <w:rStyle w:val="VerbatimChar"/>
+        </w:rPr>
+        <w:t xml:space="preserve">#&gt;  ggpubr          0.4.0   2020-06-27 [2] CRAN (R 4.1.0)</w:t>
+      </w:r>
+      <w:r>
+        <w:br/>
+      </w:r>
+      <w:r>
+        <w:rPr>
+          <w:rStyle w:val="VerbatimChar"/>
+        </w:rPr>
+        <w:t xml:space="preserve">#&gt;  ggrepel         0.9.1   2021-01-15 [2] CRAN (R 4.1.0)</w:t>
+      </w:r>
+      <w:r>
+        <w:br/>
+      </w:r>
+      <w:r>
+        <w:rPr>
+          <w:rStyle w:val="VerbatimChar"/>
+        </w:rPr>
+        <w:t xml:space="preserve">#&gt;  ggsci           2.9     2018-05-14 [2] CRAN (R 4.1.0)</w:t>
+      </w:r>
+      <w:r>
+        <w:br/>
+      </w:r>
+      <w:r>
+        <w:rPr>
+          <w:rStyle w:val="VerbatimChar"/>
+        </w:rPr>
+        <w:t xml:space="preserve">#&gt;  ggsignif        0.6.3   2021-09-09 [2] CRAN (R 4.1.0)</w:t>
+      </w:r>
+      <w:r>
+        <w:br/>
+      </w:r>
+      <w:r>
+        <w:rPr>
+          <w:rStyle w:val="VerbatimChar"/>
+        </w:rPr>
+        <w:t xml:space="preserve">#&gt;  glue            1.6.2   2022-02-24 [2] CRAN (R 4.1.2)</w:t>
+      </w:r>
+      <w:r>
+        <w:br/>
+      </w:r>
+      <w:r>
+        <w:rPr>
+          <w:rStyle w:val="VerbatimChar"/>
+        </w:rPr>
+        <w:t xml:space="preserve">#&gt;  gridExtra       2.3     2017-09-09 [2] CRAN (R 4.1.0)</w:t>
+      </w:r>
+      <w:r>
+        <w:br/>
+      </w:r>
+      <w:r>
+        <w:rPr>
+          <w:rStyle w:val="VerbatimChar"/>
+        </w:rPr>
+        <w:t xml:space="preserve">#&gt;  gtable          0.3.0   2019-03-25 [2] CRAN (R 4.1.0)</w:t>
+      </w:r>
+      <w:r>
+        <w:br/>
+      </w:r>
+      <w:r>
+        <w:rPr>
+          <w:rStyle w:val="VerbatimChar"/>
+        </w:rPr>
+        <w:t xml:space="preserve">#&gt;  haven           2.4.3   2021-08-04 [2] CRAN (R 4.1.0)</w:t>
+      </w:r>
+      <w:r>
+        <w:br/>
+      </w:r>
+      <w:r>
+        <w:rPr>
+          <w:rStyle w:val="VerbatimChar"/>
+        </w:rPr>
+        <w:t xml:space="preserve">#&gt;  here            1.0.1   2020-12-13 [2] CRAN (R 4.1.0)</w:t>
+      </w:r>
+      <w:r>
+        <w:br/>
+      </w:r>
+      <w:r>
+        <w:rPr>
+          <w:rStyle w:val="VerbatimChar"/>
+        </w:rPr>
+        <w:t xml:space="preserve">#&gt;  highr           0.9     2021-04-16 [2] CRAN (R 4.1.0)</w:t>
+      </w:r>
+      <w:r>
+        <w:br/>
+      </w:r>
+      <w:r>
+        <w:rPr>
+          <w:rStyle w:val="VerbatimChar"/>
+        </w:rPr>
+        <w:t xml:space="preserve">#&gt;  hms             1.1.1   2021-09-26 [2] CRAN (R 4.1.0)</w:t>
+      </w:r>
+      <w:r>
+        <w:br/>
+      </w:r>
+      <w:r>
+        <w:rPr>
+          <w:rStyle w:val="VerbatimChar"/>
+        </w:rPr>
+        <w:t xml:space="preserve">#&gt;  htmltools       0.5.2   2021-08-25 [2] CRAN (R 4.1.0)</w:t>
+      </w:r>
+      <w:r>
+        <w:br/>
+      </w:r>
+      <w:r>
+        <w:rPr>
+          <w:rStyle w:val="VerbatimChar"/>
+        </w:rPr>
+        <w:t xml:space="preserve">#&gt;  htmlwidgets     1.5.4   2021-09-08 [2] CRAN (R 4.1.0)</w:t>
+      </w:r>
+      <w:r>
+        <w:br/>
+      </w:r>
+      <w:r>
+        <w:rPr>
+          <w:rStyle w:val="VerbatimChar"/>
+        </w:rPr>
+        <w:t xml:space="preserve">#&gt;  httr            1.4.2   2020-07-20 [2] CRAN (R 4.1.0)</w:t>
+      </w:r>
+      <w:r>
+        <w:br/>
+      </w:r>
+      <w:r>
+        <w:rPr>
+          <w:rStyle w:val="VerbatimChar"/>
+        </w:rPr>
+        <w:t xml:space="preserve">#&gt;  iterators       1.0.14  2022-02-05 [2] CRAN (R 4.1.2)</w:t>
+      </w:r>
+      <w:r>
+        <w:br/>
+      </w:r>
+      <w:r>
+        <w:rPr>
+          <w:rStyle w:val="VerbatimChar"/>
+        </w:rPr>
+        <w:t xml:space="preserve">#&gt;  jpeg            0.1-9   2021-07-24 [2] CRAN (R 4.1.0)</w:t>
+      </w:r>
+      <w:r>
+        <w:br/>
+      </w:r>
+      <w:r>
+        <w:rPr>
+          <w:rStyle w:val="VerbatimChar"/>
+        </w:rPr>
+        <w:t xml:space="preserve">#&gt;  jsonlite        1.8.0   2022-02-22 [2] CRAN (R 4.1.2)</w:t>
+      </w:r>
+      <w:r>
+        <w:br/>
+      </w:r>
+      <w:r>
+        <w:rPr>
+          <w:rStyle w:val="VerbatimChar"/>
+        </w:rPr>
+        <w:t xml:space="preserve">#&gt;  knitr           1.37.4  2022-01-29 [2] https://yihui.r-universe.dev (R 4.1.2)</w:t>
+      </w:r>
+      <w:r>
+        <w:br/>
+      </w:r>
+      <w:r>
+        <w:rPr>
+          <w:rStyle w:val="VerbatimChar"/>
+        </w:rPr>
+        <w:t xml:space="preserve">#&gt;  labeling        0.4.2   2020-10-20 [2] CRAN (R 4.1.0)</w:t>
+      </w:r>
+      <w:r>
+        <w:br/>
+      </w:r>
+      <w:r>
+        <w:rPr>
+          <w:rStyle w:val="VerbatimChar"/>
+        </w:rPr>
+        <w:t xml:space="preserve">#&gt;  lattice         0.20-45 2021-09-22 [2] CRAN (R 4.1.2)</w:t>
+      </w:r>
+      <w:r>
+        <w:br/>
+      </w:r>
+      <w:r>
+        <w:rPr>
+          <w:rStyle w:val="VerbatimChar"/>
+        </w:rPr>
+        <w:t xml:space="preserve">#&gt;  lifecycle       1.0.1   2021-09-24 [2] CRAN (R 4.1.0)</w:t>
+      </w:r>
+      <w:r>
+        <w:br/>
+      </w:r>
+      <w:r>
+        <w:rPr>
+          <w:rStyle w:val="VerbatimChar"/>
+        </w:rPr>
+        <w:t xml:space="preserve">#&gt;  lubridate       1.8.0   2021-10-07 [2] CRAN (R 4.1.0)</w:t>
+      </w:r>
+      <w:r>
+        <w:br/>
+      </w:r>
+      <w:r>
+        <w:rPr>
+          <w:rStyle w:val="VerbatimChar"/>
+        </w:rPr>
+        <w:t xml:space="preserve">#&gt;  magrittr        2.0.2   2022-01-26 [2] CRAN (R 4.1.2)</w:t>
+      </w:r>
+      <w:r>
+        <w:br/>
+      </w:r>
+      <w:r>
+        <w:rPr>
+          <w:rStyle w:val="VerbatimChar"/>
+        </w:rPr>
+        <w:t xml:space="preserve">#&gt;  MASS            7.3-55  2022-01-13 [2] CRAN (R 4.1.2)</w:t>
+      </w:r>
+      <w:r>
+        <w:br/>
+      </w:r>
+      <w:r>
+        <w:rPr>
+          <w:rStyle w:val="VerbatimChar"/>
+        </w:rPr>
+        <w:t xml:space="preserve">#&gt;  Matrix        * 1.4-0   2021-12-08 [2] CRAN (R 4.1.0)</w:t>
+      </w:r>
+      <w:r>
+        <w:br/>
+      </w:r>
+      <w:r>
+        <w:rPr>
+          <w:rStyle w:val="VerbatimChar"/>
+        </w:rPr>
+        <w:t xml:space="preserve">#&gt;  mclust        * 5.4.9   2021-12-17 [2] CRAN (R 4.1.0)</w:t>
+      </w:r>
+      <w:r>
+        <w:br/>
+      </w:r>
+      <w:r>
+        <w:rPr>
+          <w:rStyle w:val="VerbatimChar"/>
+        </w:rPr>
+        <w:t xml:space="preserve">#&gt;  memoise         2.0.1   2021-11-26 [2] CRAN (R 4.1.0)</w:t>
+      </w:r>
+      <w:r>
+        <w:br/>
+      </w:r>
+      <w:r>
+        <w:rPr>
+          <w:rStyle w:val="VerbatimChar"/>
+        </w:rPr>
+        <w:t xml:space="preserve">#&gt;  modelr          0.1.8   2020-05-19 [2] CRAN (R 4.1.0)</w:t>
+      </w:r>
+      <w:r>
+        <w:br/>
+      </w:r>
+      <w:r>
+        <w:rPr>
+          <w:rStyle w:val="VerbatimChar"/>
+        </w:rPr>
+        <w:t xml:space="preserve">#&gt;  Morpho        * 2.9     2021-09-09 [2] CRAN (R 4.1.0)</w:t>
+      </w:r>
+      <w:r>
+        <w:br/>
+      </w:r>
+      <w:r>
+        <w:rPr>
+          <w:rStyle w:val="VerbatimChar"/>
+        </w:rPr>
+        <w:t xml:space="preserve">#&gt;  munsell         0.5.0   2018-06-12 [2] CRAN (R 4.1.0)</w:t>
+      </w:r>
+      <w:r>
+        <w:br/>
+      </w:r>
+      <w:r>
+        <w:rPr>
+          <w:rStyle w:val="VerbatimChar"/>
+        </w:rPr>
+        <w:t xml:space="preserve">#&gt;  nlme            3.1-155 2022-01-13 [2] CRAN (R 4.1.2)</w:t>
+      </w:r>
+      <w:r>
+        <w:br/>
+      </w:r>
+      <w:r>
+        <w:rPr>
+          <w:rStyle w:val="VerbatimChar"/>
+        </w:rPr>
+        <w:t xml:space="preserve">#&gt;  pillar          1.7.0   2022-02-01 [2] CRAN (R 4.1.2)</w:t>
+      </w:r>
+      <w:r>
+        <w:br/>
+      </w:r>
+      <w:r>
+        <w:rPr>
+          <w:rStyle w:val="VerbatimChar"/>
+        </w:rPr>
+        <w:t xml:space="preserve">#&gt;  pkgbuild        1.3.1   2021-12-20 [2] CRAN (R 4.1.0)</w:t>
+      </w:r>
+      <w:r>
+        <w:br/>
+      </w:r>
+      <w:r>
+        <w:rPr>
+          <w:rStyle w:val="VerbatimChar"/>
+        </w:rPr>
+        <w:t xml:space="preserve">#&gt;  pkgconfig       2.0.3   2019-09-22 [2] CRAN (R 4.1.0)</w:t>
+      </w:r>
+      <w:r>
+        <w:br/>
+      </w:r>
+      <w:r>
+        <w:rPr>
+          <w:rStyle w:val="VerbatimChar"/>
+        </w:rPr>
+        <w:t xml:space="preserve">#&gt;  pkgload         1.2.4   2021-11-30 [2] CRAN (R 4.1.0)</w:t>
+      </w:r>
+      <w:r>
+        <w:br/>
+      </w:r>
+      <w:r>
+        <w:rPr>
+          <w:rStyle w:val="VerbatimChar"/>
+        </w:rPr>
+        <w:t xml:space="preserve">#&gt;  png             0.1-7   2013-12-03 [2] CRAN (R 4.1.0)</w:t>
+      </w:r>
+      <w:r>
+        <w:br/>
+      </w:r>
+      <w:r>
+        <w:rPr>
+          <w:rStyle w:val="VerbatimChar"/>
+        </w:rPr>
+        <w:t xml:space="preserve">#&gt;  prettyunits     1.1.1   2020-01-24 [2] CRAN (R 4.1.0)</w:t>
+      </w:r>
+      <w:r>
+        <w:br/>
+      </w:r>
+      <w:r>
+        <w:rPr>
+          <w:rStyle w:val="VerbatimChar"/>
+        </w:rPr>
+        <w:t xml:space="preserve">#&gt;  processx        3.5.2   2021-04-30 [2] CRAN (R 4.1.0)</w:t>
+      </w:r>
+      <w:r>
+        <w:br/>
+      </w:r>
+      <w:r>
+        <w:rPr>
+          <w:rStyle w:val="VerbatimChar"/>
+        </w:rPr>
+        <w:t xml:space="preserve">#&gt;  ps              1.6.0   2021-02-28 [2] CRAN (R 4.1.0)</w:t>
+      </w:r>
+      <w:r>
+        <w:br/>
+      </w:r>
+      <w:r>
+        <w:rPr>
+          <w:rStyle w:val="VerbatimChar"/>
+        </w:rPr>
+        <w:t xml:space="preserve">#&gt;  purrr         * 0.3.4   2020-04-17 [2] CRAN (R 4.1.0)</w:t>
+      </w:r>
+      <w:r>
+        <w:br/>
+      </w:r>
+      <w:r>
+        <w:rPr>
+          <w:rStyle w:val="VerbatimChar"/>
+        </w:rPr>
+        <w:t xml:space="preserve">#&gt;  R6              2.5.1   2021-08-19 [2] CRAN (R 4.1.0)</w:t>
+      </w:r>
+      <w:r>
+        <w:br/>
+      </w:r>
+      <w:r>
+        <w:rPr>
+          <w:rStyle w:val="VerbatimChar"/>
+        </w:rPr>
+        <w:t xml:space="preserve">#&gt;  rbibutils       2.2.7   2021-12-07 [2] CRAN (R 4.1.0)</w:t>
+      </w:r>
+      <w:r>
+        <w:br/>
+      </w:r>
+      <w:r>
+        <w:rPr>
+          <w:rStyle w:val="VerbatimChar"/>
+        </w:rPr>
+        <w:t xml:space="preserve">#&gt;  Rcpp            1.0.8   2022-01-13 [2] CRAN (R 4.1.2)</w:t>
+      </w:r>
+      <w:r>
+        <w:br/>
+      </w:r>
+      <w:r>
+        <w:rPr>
+          <w:rStyle w:val="VerbatimChar"/>
+        </w:rPr>
+        <w:t xml:space="preserve">#&gt;  Rdpack          2.1.4   2022-02-18 [2] CRAN (R 4.1.2)</w:t>
+      </w:r>
+      <w:r>
+        <w:br/>
+      </w:r>
+      <w:r>
+        <w:rPr>
+          <w:rStyle w:val="VerbatimChar"/>
+        </w:rPr>
+        <w:t xml:space="preserve">#&gt;  readr         * 2.1.2   2022-01-30 [2] CRAN (R 4.1.2)</w:t>
+      </w:r>
+      <w:r>
+        <w:br/>
+      </w:r>
+      <w:r>
+        <w:rPr>
+          <w:rStyle w:val="VerbatimChar"/>
+        </w:rPr>
+        <w:t xml:space="preserve">#&gt;  readxl          1.3.1   2019-03-13 [2] CRAN (R 4.1.0)</w:t>
+      </w:r>
+      <w:r>
+        <w:br/>
+      </w:r>
+      <w:r>
+        <w:rPr>
+          <w:rStyle w:val="VerbatimChar"/>
+        </w:rPr>
+        <w:t xml:space="preserve">#&gt;  remotes         2.4.2   2021-11-30 [2] CRAN (R 4.1.0)</w:t>
+      </w:r>
+      <w:r>
+        <w:br/>
+      </w:r>
+      <w:r>
+        <w:rPr>
+          <w:rStyle w:val="VerbatimChar"/>
+        </w:rPr>
+        <w:t xml:space="preserve">#&gt;  reprex          2.0.1   2021-08-05 [2] CRAN (R 4.1.0)</w:t>
+      </w:r>
+      <w:r>
+        <w:br/>
+      </w:r>
+      <w:r>
+        <w:rPr>
+          <w:rStyle w:val="VerbatimChar"/>
+        </w:rPr>
+        <w:t xml:space="preserve">#&gt;  rgl           * 0.108.3 2021-11-21 [2] CRAN (R 4.1.0)</w:t>
+      </w:r>
+      <w:r>
+        <w:br/>
+      </w:r>
+      <w:r>
+        <w:rPr>
+          <w:rStyle w:val="VerbatimChar"/>
+        </w:rPr>
+        <w:t xml:space="preserve">#&gt;  rlang           1.0.2   2022-03-04 [2] CRAN (R 4.1.2)</w:t>
+      </w:r>
+      <w:r>
+        <w:br/>
+      </w:r>
+      <w:r>
+        <w:rPr>
+          <w:rStyle w:val="VerbatimChar"/>
+        </w:rPr>
+        <w:t xml:space="preserve">#&gt;  rmarkdown       2.12    2022-03-02 [2] CRAN (R 4.1.2)</w:t>
+      </w:r>
+      <w:r>
+        <w:br/>
+      </w:r>
+      <w:r>
+        <w:rPr>
+          <w:rStyle w:val="VerbatimChar"/>
+        </w:rPr>
+        <w:t xml:space="preserve">#&gt;  rprojroot       2.0.2   2020-11-15 [2] CRAN (R 4.1.0)</w:t>
+      </w:r>
+      <w:r>
+        <w:br/>
+      </w:r>
+      <w:r>
+        <w:rPr>
+          <w:rStyle w:val="VerbatimChar"/>
+        </w:rPr>
+        <w:t xml:space="preserve">#&gt;  RRPP          * 1.2.1   2022-03-01 [2] CRAN (R 4.1.2)</w:t>
+      </w:r>
+      <w:r>
+        <w:br/>
+      </w:r>
+      <w:r>
+        <w:rPr>
+          <w:rStyle w:val="VerbatimChar"/>
+        </w:rPr>
+        <w:t xml:space="preserve">#&gt;  rstatix         0.7.0   2021-02-13 [2] CRAN (R 4.1.0)</w:t>
+      </w:r>
+      <w:r>
+        <w:br/>
+      </w:r>
+      <w:r>
+        <w:rPr>
+          <w:rStyle w:val="VerbatimChar"/>
+        </w:rPr>
+        <w:t xml:space="preserve">#&gt;  rstudioapi      0.13    2020-11-12 [2] CRAN (R 4.1.0)</w:t>
+      </w:r>
+      <w:r>
+        <w:br/>
+      </w:r>
+      <w:r>
+        <w:rPr>
+          <w:rStyle w:val="VerbatimChar"/>
+        </w:rPr>
+        <w:t xml:space="preserve">#&gt;  Rttf2pt1        1.3.10  2022-02-07 [2] CRAN (R 4.1.2)</w:t>
+      </w:r>
+      <w:r>
+        <w:br/>
+      </w:r>
+      <w:r>
+        <w:rPr>
+          <w:rStyle w:val="VerbatimChar"/>
+        </w:rPr>
+        <w:t xml:space="preserve">#&gt;  Rvcg            0.20.2  2021-09-08 [2] CRAN (R 4.1.0)</w:t>
+      </w:r>
+      <w:r>
+        <w:br/>
+      </w:r>
+      <w:r>
+        <w:rPr>
+          <w:rStyle w:val="VerbatimChar"/>
+        </w:rPr>
+        <w:t xml:space="preserve">#&gt;  rvest           1.0.2   2021-10-16 [2] CRAN (R 4.1.0)</w:t>
+      </w:r>
+      <w:r>
+        <w:br/>
+      </w:r>
+      <w:r>
+        <w:rPr>
+          <w:rStyle w:val="VerbatimChar"/>
+        </w:rPr>
+        <w:t xml:space="preserve">#&gt;  scales          1.1.1   2020-05-11 [2] CRAN (R 4.1.0)</w:t>
+      </w:r>
+      <w:r>
+        <w:br/>
+      </w:r>
+      <w:r>
+        <w:rPr>
+          <w:rStyle w:val="VerbatimChar"/>
+        </w:rPr>
+        <w:t xml:space="preserve">#&gt;  sessioninfo     1.2.2   2021-12-06 [2] CRAN (R 4.1.0)</w:t>
+      </w:r>
+      <w:r>
+        <w:br/>
+      </w:r>
+      <w:r>
+        <w:rPr>
+          <w:rStyle w:val="VerbatimChar"/>
+        </w:rPr>
+        <w:t xml:space="preserve">#&gt;  stringi         1.7.6   2021-11-29 [2] CRAN (R 4.1.0)</w:t>
+      </w:r>
+      <w:r>
+        <w:br/>
+      </w:r>
+      <w:r>
+        <w:rPr>
+          <w:rStyle w:val="VerbatimChar"/>
+        </w:rPr>
+        <w:t xml:space="preserve">#&gt;  stringr       * 1.4.0   2019-02-10 [2] CRAN (R 4.1.0)</w:t>
+      </w:r>
+      <w:r>
+        <w:br/>
+      </w:r>
+      <w:r>
+        <w:rPr>
+          <w:rStyle w:val="VerbatimChar"/>
+        </w:rPr>
+        <w:t xml:space="preserve">#&gt;  testthat        3.1.2   2022-01-20 [2] CRAN (R 4.1.2)</w:t>
+      </w:r>
+      <w:r>
+        <w:br/>
+      </w:r>
+      <w:r>
+        <w:rPr>
+          <w:rStyle w:val="VerbatimChar"/>
+        </w:rPr>
+        <w:t xml:space="preserve">#&gt;  tibble        * 3.1.6   2021-11-07 [2] CRAN (R 4.1.0)</w:t>
+      </w:r>
+      <w:r>
+        <w:br/>
+      </w:r>
+      <w:r>
+        <w:rPr>
+          <w:rStyle w:val="VerbatimChar"/>
+        </w:rPr>
+        <w:t xml:space="preserve">#&gt;  tidyr         * 1.2.0   2022-02-01 [2] CRAN (R 4.1.2)</w:t>
+      </w:r>
+      <w:r>
+        <w:br/>
+      </w:r>
+      <w:r>
+        <w:rPr>
+          <w:rStyle w:val="VerbatimChar"/>
+        </w:rPr>
+        <w:t xml:space="preserve">#&gt;  tidyselect      1.1.2   2022-02-21 [2] CRAN (R 4.1.2)</w:t>
+      </w:r>
+      <w:r>
+        <w:br/>
+      </w:r>
+      <w:r>
+        <w:rPr>
+          <w:rStyle w:val="VerbatimChar"/>
+        </w:rPr>
+        <w:t xml:space="preserve">#&gt;  tidyverse     * 1.3.1   2021-04-15 [2] CRAN (R 4.1.0)</w:t>
+      </w:r>
+      <w:r>
+        <w:br/>
+      </w:r>
+      <w:r>
+        <w:rPr>
+          <w:rStyle w:val="VerbatimChar"/>
+        </w:rPr>
+        <w:t xml:space="preserve">#&gt;  tzdb            0.2.0   2021-10-27 [2] CRAN (R 4.1.0)</w:t>
+      </w:r>
+      <w:r>
+        <w:br/>
+      </w:r>
+      <w:r>
+        <w:rPr>
+          <w:rStyle w:val="VerbatimChar"/>
+        </w:rPr>
+        <w:t xml:space="preserve">#&gt;  usethis         2.1.5   2021-12-09 [2] CRAN (R 4.1.0)</w:t>
+      </w:r>
+      <w:r>
+        <w:br/>
+      </w:r>
+      <w:r>
+        <w:rPr>
+          <w:rStyle w:val="VerbatimChar"/>
+        </w:rPr>
+        <w:t xml:space="preserve">#&gt;  utf8            1.2.2   2021-07-24 [2] CRAN (R 4.1.0)</w:t>
+      </w:r>
+      <w:r>
+        <w:br/>
+      </w:r>
+      <w:r>
+        <w:rPr>
+          <w:rStyle w:val="VerbatimChar"/>
+        </w:rPr>
+        <w:t xml:space="preserve">#&gt;  vctrs           0.3.8   2021-04-29 [2] CRAN (R 4.1.0)</w:t>
+      </w:r>
+      <w:r>
+        <w:br/>
+      </w:r>
+      <w:r>
+        <w:rPr>
+          <w:rStyle w:val="VerbatimChar"/>
+        </w:rPr>
+        <w:t xml:space="preserve">#&gt;  viridis         0.6.2   2021-10-13 [2] CRAN (R 4.1.0)</w:t>
+      </w:r>
+      <w:r>
+        <w:br/>
+      </w:r>
+      <w:r>
+        <w:rPr>
+          <w:rStyle w:val="VerbatimChar"/>
+        </w:rPr>
+        <w:t xml:space="preserve">#&gt;  viridisLite     0.4.0   2021-04-13 [2] CRAN (R 4.1.0)</w:t>
+      </w:r>
+      <w:r>
+        <w:br/>
+      </w:r>
+      <w:r>
+        <w:rPr>
+          <w:rStyle w:val="VerbatimChar"/>
+        </w:rPr>
+        <w:t xml:space="preserve">#&gt;  vroom           1.5.7   2021-11-30 [2] CRAN (R 4.1.0)</w:t>
+      </w:r>
+      <w:r>
+        <w:br/>
+      </w:r>
+      <w:r>
+        <w:rPr>
+          <w:rStyle w:val="VerbatimChar"/>
+        </w:rPr>
+        <w:t xml:space="preserve">#&gt;  withr           2.5.0   2022-03-03 [2] CRAN (R 4.1.2)</w:t>
+      </w:r>
+      <w:r>
+        <w:br/>
+      </w:r>
+      <w:r>
+        <w:rPr>
+          <w:rStyle w:val="VerbatimChar"/>
+        </w:rPr>
+        <w:t xml:space="preserve">#&gt;  xfun            0.30    2022-03-02 [2] CRAN (R 4.1.2)</w:t>
+      </w:r>
+      <w:r>
+        <w:br/>
+      </w:r>
+      <w:r>
+        <w:rPr>
+          <w:rStyle w:val="VerbatimChar"/>
+        </w:rPr>
+        <w:t xml:space="preserve">#&gt;  xml2            1.3.3   2021-11-30 [2] CRAN (R 4.1.0)</w:t>
+      </w:r>
+      <w:r>
+        <w:br/>
+      </w:r>
+      <w:r>
+        <w:rPr>
+          <w:rStyle w:val="VerbatimChar"/>
+        </w:rPr>
+        <w:t xml:space="preserve">#&gt;  yaml            2.3.4   2022-02-17 [1] CRAN (R 4.1.2)</w:t>
       </w:r>
       <w:r>
         <w:br/>
@@ -2390,34 +2538,16 @@
         <w:rPr>
           <w:rStyle w:val="VerbatimChar"/>
         </w:rPr>
-        <w:t xml:space="preserve">#&gt;  [1] /home/rockymcrockwell/.cache/R/renv/library/maualithicspaper-32a85cdd/R-4.1/x86_64-pc-linux-gnu</w:t>
-      </w:r>
-      <w:r>
-        <w:br/>
-      </w:r>
-      <w:r>
-        <w:rPr>
-          <w:rStyle w:val="VerbatimChar"/>
-        </w:rPr>
-        <w:t xml:space="preserve">#&gt;  [2] /usr/lib/R/library</w:t>
-      </w:r>
-      <w:r>
-        <w:br/>
-      </w:r>
-      <w:r>
-        <w:rPr>
-          <w:rStyle w:val="VerbatimChar"/>
-        </w:rPr>
-        <w:t xml:space="preserve">#&gt;  [3] /usr/local/lib/R/site-library</w:t>
-      </w:r>
-      <w:r>
-        <w:br/>
-      </w:r>
-      <w:r>
-        <w:rPr>
-          <w:rStyle w:val="VerbatimChar"/>
-        </w:rPr>
-        <w:t xml:space="preserve">#&gt;  [4] /usr/lib/R/site-library</w:t>
+        <w:t xml:space="preserve">#&gt;  [1] /Users/bmarwick/Library/Caches/org.R-project.R/R/renv/library/maualithicspaper-79ebe2c8/R-4.1/x86_64-apple-darwin17.0</w:t>
+      </w:r>
+      <w:r>
+        <w:br/>
+      </w:r>
+      <w:r>
+        <w:rPr>
+          <w:rStyle w:val="VerbatimChar"/>
+        </w:rPr>
+        <w:t xml:space="preserve">#&gt;  [2] /Library/Frameworks/R.framework/Versions/4.1/Resources/library</w:t>
       </w:r>
       <w:r>
         <w:br/>
@@ -2435,24 +2565,6 @@
         <w:rPr>
           <w:rStyle w:val="VerbatimChar"/>
         </w:rPr>
-        <w:t xml:space="preserve">#&gt;  P ── Loaded and on-disk path mismatch.</w:t>
-      </w:r>
-      <w:r>
-        <w:br/>
-      </w:r>
-      <w:r>
-        <w:rPr>
-          <w:rStyle w:val="VerbatimChar"/>
-        </w:rPr>
-        <w:t xml:space="preserve">#&gt; </w:t>
-      </w:r>
-      <w:r>
-        <w:br/>
-      </w:r>
-      <w:r>
-        <w:rPr>
-          <w:rStyle w:val="VerbatimChar"/>
-        </w:rPr>
         <w:t xml:space="preserve">#&gt; ──────────────────────────────────────────────────────────────────────────────</w:t>
       </w:r>
     </w:p>
@@ -2472,7 +2584,7 @@
         <w:rPr>
           <w:rStyle w:val="VerbatimChar"/>
         </w:rPr>
-        <w:t xml:space="preserve">#&gt; Local:    master /home/rockymcrockwell/Desktop/maualithicspaper</w:t>
+        <w:t xml:space="preserve">#&gt; Local:    master /Users/bmarwick/Desktop/maualithicspaper</w:t>
       </w:r>
       <w:r>
         <w:br/>
@@ -2490,12 +2602,12 @@
         <w:rPr>
           <w:rStyle w:val="VerbatimChar"/>
         </w:rPr>
-        <w:t xml:space="preserve">#&gt; Head:     [3d625ea] 2022-03-17: Added in new schematic figure for flake landmarks</w:t>
-      </w:r>
-    </w:p>
-    <w:bookmarkEnd w:id="50"/>
-    <w:bookmarkEnd w:id="51"/>
-    <w:bookmarkEnd w:id="52"/>
+        <w:t xml:space="preserve">#&gt; Head:     [2d8faf1] 2022-03-25: Removal of a few excess spaces</w:t>
+      </w:r>
+    </w:p>
+    <w:bookmarkEnd w:id="53"/>
+    <w:bookmarkEnd w:id="54"/>
+    <w:bookmarkEnd w:id="55"/>
     <w:sectPr>
       <w:pgSz w:h="15840" w:w="12240"/>
       <w:pgMar w:bottom="1440" w:footer="720" w:gutter="0" w:header="720" w:left="1440" w:right="1440" w:top="1440"/>

</xml_diff>